<commit_message>
erstellte Teil 1 des IPA Berichts ohne Arbeitsjournal
</commit_message>
<xml_diff>
--- a/IPA-Bericht.docx
+++ b/IPA-Bericht.docx
@@ -44,7 +44,7 @@
                 <w:lang w:eastAsia="de-CH" w:bidi="ar-SA"/>
               </w:rPr>
               <w:drawing>
-                <wp:inline distT="0" distB="0" distL="0" distR="0" wp14:anchorId="358ACA84" wp14:editId="2887E7EC">
+                <wp:inline distT="0" distB="0" distL="0" distR="0" wp14:anchorId="6CB3C1A3" wp14:editId="47186B06">
                   <wp:extent cx="1423670" cy="262800"/>
                   <wp:effectExtent l="0" t="0" r="5080" b="4445"/>
                   <wp:docPr id="10" name="Bild 9" descr="AVEC_LOGO_R_RGB.pdf"/>
@@ -160,7 +160,7 @@
                 <w:lang w:eastAsia="de-CH" w:bidi="ar-SA"/>
               </w:rPr>
               <w:drawing>
-                <wp:inline distT="0" distB="0" distL="0" distR="0" wp14:anchorId="00D90488" wp14:editId="208F86F0">
+                <wp:inline distT="0" distB="0" distL="0" distR="0" wp14:anchorId="0ECE92BC" wp14:editId="25DFE9B3">
                   <wp:extent cx="4640964" cy="4619625"/>
                   <wp:effectExtent l="0" t="0" r="7620" b="0"/>
                   <wp:docPr id="6" name="Grafik 6" descr="\\vfbdn571\home70$\REINEGGE\My Documents\AXI NEU\AVECTRIS_Benutzeranleitung_A4\Links\image001.png"/>
@@ -3618,14 +3618,411 @@
       <w:pPr>
         <w:pStyle w:val="berschrift1"/>
       </w:pPr>
-    </w:p>
-    <w:p>
-      <w:pPr>
-        <w:spacing w:after="200" w:line="276" w:lineRule="auto"/>
-      </w:pPr>
-      <w:bookmarkStart w:id="0" w:name="_GoBack"/>
-      <w:bookmarkEnd w:id="0"/>
-    </w:p>
+      <w:r>
+        <w:t>Projektorganisation</w:t>
+      </w:r>
+    </w:p>
+    <w:p>
+      <w:pPr>
+        <w:pStyle w:val="berschrift2"/>
+      </w:pPr>
+      <w:r>
+        <w:t>Methode</w:t>
+      </w:r>
+    </w:p>
+    <w:p>
+      <w:r>
+        <w:t>Die gesamte IPA wird mit IPERKA (Informieren, Planen, Entscheiden, Realisieren, Kontrollieren und Auswerten) durchgeführt. IPERKA ist einfach anzuwenden und wurde oft während meiner Lehre benutzt, daher ist diese Projektmethode die einzige welche für mich in Frage kommt.</w:t>
+      </w:r>
+    </w:p>
+    <w:p>
+      <w:pPr>
+        <w:pStyle w:val="berschrift2"/>
+      </w:pPr>
+      <w:r>
+        <w:t>Auftraggeber</w:t>
+      </w:r>
+    </w:p>
+    <w:p>
+      <w:r>
+        <w:t>Die Berufsbildung Baden ist der Auftraggeber für diesen Pilot Versuch.</w:t>
+      </w:r>
+    </w:p>
+    <w:p>
+      <w:pPr>
+        <w:pStyle w:val="berschrift2"/>
+      </w:pPr>
+      <w:r>
+        <w:t>Beteiligte Personen</w:t>
+      </w:r>
+    </w:p>
+    <w:p>
+      <w:pPr>
+        <w:rPr>
+          <w:b/>
+        </w:rPr>
+      </w:pPr>
+      <w:r>
+        <w:rPr>
+          <w:b/>
+        </w:rPr>
+        <w:t>Kandidat</w:t>
+      </w:r>
+    </w:p>
+    <w:p>
+      <w:r>
+        <w:rPr>
+          <w:lang w:val="fr-FR"/>
+        </w:rPr>
+        <w:t>Nils Egger</w:t>
+      </w:r>
+      <w:r>
+        <w:rPr>
+          <w:lang w:val="fr-FR"/>
+        </w:rPr>
+        <w:br/>
+      </w:r>
+      <w:hyperlink r:id="rId12" w:history="1">
+        <w:r>
+          <w:rPr>
+            <w:rStyle w:val="Hyperlink"/>
+            <w:lang w:val="fr-FR"/>
+          </w:rPr>
+          <w:t>nils.egger@avectris.ch</w:t>
+        </w:r>
+      </w:hyperlink>
+    </w:p>
+    <w:p>
+      <w:pPr>
+        <w:rPr>
+          <w:b/>
+        </w:rPr>
+      </w:pPr>
+      <w:r>
+        <w:rPr>
+          <w:b/>
+        </w:rPr>
+        <w:lastRenderedPageBreak/>
+        <w:t>Verantwortliche Fachkraft</w:t>
+      </w:r>
+    </w:p>
+    <w:p>
+      <w:r>
+        <w:t>Daniel Säuberli</w:t>
+      </w:r>
+      <w:r>
+        <w:br/>
+      </w:r>
+      <w:hyperlink r:id="rId13" w:history="1">
+        <w:r>
+          <w:rPr>
+            <w:rStyle w:val="Hyperlink"/>
+          </w:rPr>
+          <w:t>daniel.saeuberli@avectris.ch</w:t>
+        </w:r>
+      </w:hyperlink>
+    </w:p>
+    <w:p>
+      <w:pPr>
+        <w:rPr>
+          <w:b/>
+        </w:rPr>
+      </w:pPr>
+      <w:r>
+        <w:rPr>
+          <w:b/>
+        </w:rPr>
+        <w:t>Berufsbildner</w:t>
+      </w:r>
+    </w:p>
+    <w:p>
+      <w:r>
+        <w:t>Mark Grabner</w:t>
+      </w:r>
+      <w:r>
+        <w:br/>
+      </w:r>
+      <w:hyperlink r:id="rId14" w:history="1">
+        <w:r>
+          <w:rPr>
+            <w:rStyle w:val="Hyperlink"/>
+          </w:rPr>
+          <w:t>mark.grabner@avectris.ch</w:t>
+        </w:r>
+      </w:hyperlink>
+    </w:p>
+    <w:p>
+      <w:pPr>
+        <w:pStyle w:val="berschrift2"/>
+      </w:pPr>
+      <w:r>
+        <w:t>Durchführungsort</w:t>
+      </w:r>
+    </w:p>
+    <w:p>
+      <w:r>
+        <w:t>Die IPA wird in der AVECTRIS AG an der unten aufgeführten Adresse durchgeführt.</w:t>
+      </w:r>
+    </w:p>
+    <w:p>
+      <w:proofErr w:type="spellStart"/>
+      <w:r>
+        <w:t>Avectris</w:t>
+      </w:r>
+      <w:proofErr w:type="spellEnd"/>
+      <w:r>
+        <w:t xml:space="preserve"> AG</w:t>
+      </w:r>
+      <w:r>
+        <w:br/>
+      </w:r>
+      <w:proofErr w:type="spellStart"/>
+      <w:r>
+        <w:t>Bruggerstrasse</w:t>
+      </w:r>
+      <w:proofErr w:type="spellEnd"/>
+      <w:r>
+        <w:t xml:space="preserve"> 68</w:t>
+      </w:r>
+      <w:r>
+        <w:br/>
+        <w:t>5401 Baden</w:t>
+      </w:r>
+      <w:bookmarkStart w:id="0" w:name="_Toc35847324"/>
+    </w:p>
+    <w:p>
+      <w:pPr>
+        <w:pStyle w:val="berschrift1"/>
+        <w:rPr>
+          <w:sz w:val="20"/>
+          <w:szCs w:val="22"/>
+        </w:rPr>
+      </w:pPr>
+      <w:r>
+        <w:t xml:space="preserve">Deklaration der </w:t>
+      </w:r>
+      <w:proofErr w:type="spellStart"/>
+      <w:r>
+        <w:t>Vorkentnisse</w:t>
+      </w:r>
+      <w:proofErr w:type="spellEnd"/>
+    </w:p>
+    <w:tbl>
+      <w:tblPr>
+        <w:tblStyle w:val="AvectrisTabelle"/>
+        <w:tblW w:w="0" w:type="auto"/>
+        <w:tblInd w:w="0" w:type="dxa"/>
+        <w:tblLook w:val="04A0" w:firstRow="1" w:lastRow="0" w:firstColumn="1" w:lastColumn="0" w:noHBand="0" w:noVBand="1"/>
+      </w:tblPr>
+      <w:tblGrid>
+        <w:gridCol w:w="4324"/>
+        <w:gridCol w:w="4315"/>
+      </w:tblGrid>
+      <w:tr>
+        <w:trPr>
+          <w:cnfStyle w:val="100000000000" w:firstRow="1" w:lastRow="0" w:firstColumn="0" w:lastColumn="0" w:oddVBand="0" w:evenVBand="0" w:oddHBand="0" w:evenHBand="0" w:firstRowFirstColumn="0" w:firstRowLastColumn="0" w:lastRowFirstColumn="0" w:lastRowLastColumn="0"/>
+        </w:trPr>
+        <w:tc>
+          <w:tcPr>
+            <w:tcW w:w="4324" w:type="dxa"/>
+          </w:tcPr>
+          <w:p>
+            <w:pPr>
+              <w:pStyle w:val="DokNummer"/>
+            </w:pPr>
+            <w:r>
+              <w:t>Kenntnis</w:t>
+            </w:r>
+          </w:p>
+        </w:tc>
+        <w:tc>
+          <w:tcPr>
+            <w:tcW w:w="4315" w:type="dxa"/>
+          </w:tcPr>
+          <w:p>
+            <w:pPr>
+              <w:pStyle w:val="DokNummer"/>
+            </w:pPr>
+            <w:r>
+              <w:t>Bemerkung</w:t>
+            </w:r>
+          </w:p>
+        </w:tc>
+      </w:tr>
+      <w:tr>
+        <w:tc>
+          <w:tcPr>
+            <w:tcW w:w="4324" w:type="dxa"/>
+          </w:tcPr>
+          <w:p>
+            <w:r>
+              <w:t>Python</w:t>
+            </w:r>
+          </w:p>
+        </w:tc>
+        <w:tc>
+          <w:tcPr>
+            <w:tcW w:w="4315" w:type="dxa"/>
+          </w:tcPr>
+          <w:p>
+            <w:r>
+              <w:t xml:space="preserve">Mit Python automatisiere ich meist kurze wiederholende Tasks. Vor knapp einem Jahr habe ich damit mit einem Framework für Backend </w:t>
+            </w:r>
+            <w:proofErr w:type="spellStart"/>
+            <w:r>
+              <w:t>API’s</w:t>
+            </w:r>
+            <w:proofErr w:type="spellEnd"/>
+            <w:r>
+              <w:t xml:space="preserve"> begonnen.</w:t>
+            </w:r>
+          </w:p>
+        </w:tc>
+      </w:tr>
+      <w:tr>
+        <w:tc>
+          <w:tcPr>
+            <w:tcW w:w="4324" w:type="dxa"/>
+          </w:tcPr>
+          <w:p>
+            <w:r>
+              <w:t>HTML, CSS</w:t>
+            </w:r>
+          </w:p>
+        </w:tc>
+        <w:tc>
+          <w:tcPr>
+            <w:tcW w:w="4315" w:type="dxa"/>
+          </w:tcPr>
+          <w:p>
+            <w:r>
+              <w:t>HTML und CSS verwende ich seit Beginn meiner Lehre, dies ist definitiv kein Neuland mehr.</w:t>
+            </w:r>
+          </w:p>
+        </w:tc>
+      </w:tr>
+      <w:tr>
+        <w:tc>
+          <w:tcPr>
+            <w:tcW w:w="4324" w:type="dxa"/>
+          </w:tcPr>
+          <w:p>
+            <w:r>
+              <w:t>Bootstrap</w:t>
+            </w:r>
+          </w:p>
+        </w:tc>
+        <w:tc>
+          <w:tcPr>
+            <w:tcW w:w="4315" w:type="dxa"/>
+          </w:tcPr>
+          <w:p>
+            <w:r>
+              <w:t xml:space="preserve">Ich kann Bootstrap ohne Probleme anwenden, jedoch ist es für </w:t>
+            </w:r>
+            <w:r>
+              <w:t>mich neu die SCSS Dateien anzupassen.</w:t>
+            </w:r>
+          </w:p>
+        </w:tc>
+      </w:tr>
+      <w:tr>
+        <w:tc>
+          <w:tcPr>
+            <w:tcW w:w="4324" w:type="dxa"/>
+          </w:tcPr>
+          <w:p>
+            <w:r>
+              <w:t xml:space="preserve">JavaScript, </w:t>
+            </w:r>
+            <w:proofErr w:type="spellStart"/>
+            <w:r>
+              <w:t>JQuery</w:t>
+            </w:r>
+            <w:proofErr w:type="spellEnd"/>
+          </w:p>
+        </w:tc>
+        <w:tc>
+          <w:tcPr>
+            <w:tcW w:w="4315" w:type="dxa"/>
+          </w:tcPr>
+          <w:p>
+            <w:r>
+              <w:t xml:space="preserve">Bei den meisten Webseiten welche ich schreibe verwende ich JavaScript und </w:t>
+            </w:r>
+            <w:proofErr w:type="spellStart"/>
+            <w:r>
+              <w:t>JQuery</w:t>
+            </w:r>
+            <w:proofErr w:type="spellEnd"/>
+            <w:r>
+              <w:t>. Daher kenne ich diese gut.</w:t>
+            </w:r>
+          </w:p>
+        </w:tc>
+      </w:tr>
+      <w:tr>
+        <w:tc>
+          <w:tcPr>
+            <w:tcW w:w="4324" w:type="dxa"/>
+          </w:tcPr>
+          <w:p>
+            <w:proofErr w:type="spellStart"/>
+            <w:r>
+              <w:t>PostgreSQL</w:t>
+            </w:r>
+            <w:proofErr w:type="spellEnd"/>
+          </w:p>
+        </w:tc>
+        <w:tc>
+          <w:tcPr>
+            <w:tcW w:w="4315" w:type="dxa"/>
+          </w:tcPr>
+          <w:p>
+            <w:r>
+              <w:t>Ich beherrsche allgemeine SQL Fähigkeiten aber noch keine vertieften Kenntnisse. Ich arbeite erste seit Beginn des Jahres wieder mit SQL.</w:t>
+            </w:r>
+          </w:p>
+        </w:tc>
+      </w:tr>
+      <w:tr>
+        <w:tc>
+          <w:tcPr>
+            <w:tcW w:w="4324" w:type="dxa"/>
+          </w:tcPr>
+          <w:p>
+            <w:proofErr w:type="spellStart"/>
+            <w:r>
+              <w:t>Jekyll</w:t>
+            </w:r>
+            <w:proofErr w:type="spellEnd"/>
+          </w:p>
+        </w:tc>
+        <w:tc>
+          <w:tcPr>
+            <w:tcW w:w="4315" w:type="dxa"/>
+          </w:tcPr>
+          <w:p>
+            <w:proofErr w:type="spellStart"/>
+            <w:r>
+              <w:t>Jekyll</w:t>
+            </w:r>
+            <w:proofErr w:type="spellEnd"/>
+            <w:r>
+              <w:t xml:space="preserve"> ist ein HTML-</w:t>
+            </w:r>
+            <w:proofErr w:type="spellStart"/>
+            <w:r>
+              <w:t>Preprocessor</w:t>
+            </w:r>
+            <w:proofErr w:type="spellEnd"/>
+            <w:r>
+              <w:t xml:space="preserve"> bei welchem ich die Basics verstehe.</w:t>
+            </w:r>
+          </w:p>
+        </w:tc>
+      </w:tr>
+    </w:tbl>
     <w:p>
       <w:pPr>
         <w:pStyle w:val="berschrift1"/>
@@ -3633,89 +4030,430 @@
           <w:ilvl w:val="0"/>
           <w:numId w:val="0"/>
         </w:numPr>
-      </w:pPr>
-      <w:bookmarkStart w:id="1" w:name="_Toc35847324"/>
-      <w:r>
-        <w:t>Glossar - Fachbegriffe</w:t>
-      </w:r>
-      <w:bookmarkEnd w:id="1"/>
-    </w:p>
-    <w:p>
-      <w:r>
-        <w:t>Lauftext</w:t>
-      </w:r>
-    </w:p>
-    <w:p/>
-    <w:p/>
-    <w:p>
-      <w:pPr>
-        <w:spacing w:after="200" w:line="276" w:lineRule="auto"/>
-      </w:pPr>
-      <w:r>
-        <w:br w:type="page"/>
-      </w:r>
+        <w:ind w:left="432"/>
+        <w:rPr>
+          <w:sz w:val="20"/>
+          <w:szCs w:val="22"/>
+        </w:rPr>
+      </w:pPr>
     </w:p>
     <w:p>
       <w:pPr>
         <w:pStyle w:val="berschrift1"/>
+      </w:pPr>
+      <w:r>
+        <w:t>Deklaration der Vorarbeiten</w:t>
+      </w:r>
+    </w:p>
+    <w:p>
+      <w:pPr>
+        <w:pStyle w:val="Listenabsatz"/>
         <w:numPr>
           <w:ilvl w:val="0"/>
-          <w:numId w:val="0"/>
+          <w:numId w:val="37"/>
         </w:numPr>
       </w:pPr>
-      <w:bookmarkStart w:id="2" w:name="_Toc35847325"/>
-      <w:r>
-        <w:lastRenderedPageBreak/>
-        <w:t>Literaturen</w:t>
-      </w:r>
-      <w:bookmarkEnd w:id="2"/>
-    </w:p>
-    <w:p>
-      <w:r>
-        <w:t>Lauftext</w:t>
-      </w:r>
-    </w:p>
-    <w:p/>
-    <w:p/>
-    <w:p>
-      <w:pPr>
-        <w:spacing w:after="200" w:line="276" w:lineRule="auto"/>
-      </w:pPr>
-      <w:r>
-        <w:br w:type="page"/>
-      </w:r>
-    </w:p>
-    <w:p>
-      <w:pPr>
-        <w:pStyle w:val="berschrift1"/>
+      <w:proofErr w:type="spellStart"/>
+      <w:r>
+        <w:t>Mockups</w:t>
+      </w:r>
+      <w:proofErr w:type="spellEnd"/>
+      <w:r>
+        <w:t xml:space="preserve"> der Webseite</w:t>
+      </w:r>
+    </w:p>
+    <w:p>
+      <w:pPr>
+        <w:pStyle w:val="Listenabsatz"/>
         <w:numPr>
           <w:ilvl w:val="0"/>
-          <w:numId w:val="0"/>
+          <w:numId w:val="37"/>
         </w:numPr>
       </w:pPr>
-      <w:bookmarkStart w:id="3" w:name="_Toc35847326"/>
+      <w:r>
+        <w:t xml:space="preserve">Sensor Wert Dekodierung vorbereitet für die </w:t>
+      </w:r>
+      <w:proofErr w:type="spellStart"/>
+      <w:r>
+        <w:t>Adeunis</w:t>
+      </w:r>
+      <w:proofErr w:type="spellEnd"/>
+      <w:r>
+        <w:t xml:space="preserve"> RF und </w:t>
+      </w:r>
+      <w:proofErr w:type="spellStart"/>
+      <w:r>
+        <w:t>Elsys</w:t>
+      </w:r>
+      <w:proofErr w:type="spellEnd"/>
+      <w:r>
+        <w:t xml:space="preserve"> CO2 Sensoren</w:t>
+      </w:r>
+    </w:p>
+    <w:p>
+      <w:pPr>
+        <w:pStyle w:val="Listenabsatz"/>
+        <w:numPr>
+          <w:ilvl w:val="0"/>
+          <w:numId w:val="37"/>
+        </w:numPr>
+      </w:pPr>
+      <w:r>
+        <w:t>Sensor Wert Abhörung von Loriot</w:t>
+      </w:r>
+    </w:p>
+    <w:p>
+      <w:pPr>
+        <w:pStyle w:val="Listenabsatz"/>
+        <w:numPr>
+          <w:ilvl w:val="0"/>
+          <w:numId w:val="37"/>
+        </w:numPr>
+      </w:pPr>
+      <w:r>
+        <w:t>Installation der Entwicklungsumgebung</w:t>
+      </w:r>
+    </w:p>
+    <w:p>
+      <w:pPr>
+        <w:pStyle w:val="Listenabsatz"/>
+        <w:numPr>
+          <w:ilvl w:val="0"/>
+          <w:numId w:val="37"/>
+        </w:numPr>
+      </w:pPr>
+      <w:r>
+        <w:t>Vorbereitung des Servers</w:t>
+      </w:r>
+    </w:p>
+    <w:p>
+      <w:pPr>
+        <w:pStyle w:val="Listenabsatz"/>
+        <w:numPr>
+          <w:ilvl w:val="0"/>
+          <w:numId w:val="37"/>
+        </w:numPr>
+      </w:pPr>
+      <w:r>
+        <w:t>Konzeptionelles und Logisches Modell</w:t>
+      </w:r>
+    </w:p>
+    <w:p>
+      <w:pPr>
+        <w:pStyle w:val="Listenabsatz"/>
+        <w:numPr>
+          <w:ilvl w:val="0"/>
+          <w:numId w:val="37"/>
+        </w:numPr>
+      </w:pPr>
+      <w:r>
+        <w:t>SQL Abfragen für den Aufbau der Datenbank</w:t>
+      </w:r>
+    </w:p>
+    <w:p>
+      <w:pPr>
+        <w:pStyle w:val="Listenabsatz"/>
+        <w:numPr>
+          <w:ilvl w:val="0"/>
+          <w:numId w:val="37"/>
+        </w:numPr>
+      </w:pPr>
+      <w:r>
+        <w:t>Sphinx Dokumentation für das Backend eingerichtet</w:t>
+      </w:r>
+    </w:p>
+    <w:p>
+      <w:pPr>
+        <w:pStyle w:val="Listenabsatz"/>
+        <w:numPr>
+          <w:ilvl w:val="0"/>
+          <w:numId w:val="37"/>
+        </w:numPr>
+      </w:pPr>
+      <w:proofErr w:type="spellStart"/>
+      <w:r>
+        <w:t>Jekyll</w:t>
+      </w:r>
+      <w:proofErr w:type="spellEnd"/>
+      <w:r>
+        <w:t xml:space="preserve"> mit Bootstrap eingerichtet für das Frontend</w:t>
+      </w:r>
+    </w:p>
+    <w:p>
+      <w:pPr>
+        <w:pStyle w:val="berschrift1"/>
+      </w:pPr>
+      <w:r>
+        <w:t xml:space="preserve">Deklaration der benützten </w:t>
+      </w:r>
+      <w:proofErr w:type="spellStart"/>
+      <w:r>
+        <w:t>Firmenstandarts</w:t>
+      </w:r>
+      <w:proofErr w:type="spellEnd"/>
+    </w:p>
+    <w:p>
+      <w:r>
+        <w:t xml:space="preserve">Für dieses Dokument wurde eine Word Vorlage für Projekt Berichte </w:t>
+      </w:r>
+      <w:commentRangeStart w:id="1"/>
+      <w:r>
+        <w:t>verwendet</w:t>
+      </w:r>
+      <w:commentRangeEnd w:id="1"/>
+      <w:r>
+        <w:rPr>
+          <w:rStyle w:val="Kommentarzeichen"/>
+        </w:rPr>
+        <w:commentReference w:id="1"/>
+      </w:r>
+      <w:r>
+        <w:t>.</w:t>
+      </w:r>
+    </w:p>
+    <w:p>
+      <w:pPr>
+        <w:pStyle w:val="berschrift1"/>
+      </w:pPr>
+      <w:r>
+        <w:t>Zeitplan</w:t>
+      </w:r>
+    </w:p>
+    <w:p>
+      <w:pPr>
+        <w:pStyle w:val="berschrift2"/>
+      </w:pPr>
+      <w:r>
+        <w:t>Bemerkungen</w:t>
+      </w:r>
+    </w:p>
+    <w:p>
+      <w:r>
+        <w:t>Der Zeitplan ist in ein 2 Stunden Raster aufgeteilt. Somit besteht ein voller Tag aus 8 Stunden. Am 25. März und 01. April bin ich ein halber Tag in der Schule und daher bestehen diese 2 Tage nur aus 4 Stunden. Auch der Zeitplan ist nach IPERKA aufgeteilt, die Phasen sind mit einem grauen Balken gekennzeichnet.</w:t>
+      </w:r>
+    </w:p>
+    <w:p>
+      <w:r>
+        <w:t>Nach Vorschlag des FArbeit_2020.pdf Dokumentes, sind mehr als 40% der Stunden für dokumentieren eingeteilt.</w:t>
+      </w:r>
+    </w:p>
+    <w:p>
+      <w:pPr>
+        <w:pStyle w:val="berschrift2"/>
+      </w:pPr>
+      <w:r>
+        <w:t>Legende</w:t>
+      </w:r>
+    </w:p>
+    <w:tbl>
+      <w:tblPr>
+        <w:tblStyle w:val="AvectrisTabelle"/>
+        <w:tblW w:w="0" w:type="auto"/>
+        <w:tblInd w:w="0" w:type="dxa"/>
+        <w:tblLook w:val="04A0" w:firstRow="1" w:lastRow="0" w:firstColumn="1" w:lastColumn="0" w:noHBand="0" w:noVBand="1"/>
+      </w:tblPr>
+      <w:tblGrid>
+        <w:gridCol w:w="4535"/>
+        <w:gridCol w:w="4536"/>
+      </w:tblGrid>
+      <w:tr>
+        <w:trPr>
+          <w:cnfStyle w:val="100000000000" w:firstRow="1" w:lastRow="0" w:firstColumn="0" w:lastColumn="0" w:oddVBand="0" w:evenVBand="0" w:oddHBand="0" w:evenHBand="0" w:firstRowFirstColumn="0" w:firstRowLastColumn="0" w:lastRowFirstColumn="0" w:lastRowLastColumn="0"/>
+        </w:trPr>
+        <w:tc>
+          <w:tcPr>
+            <w:tcW w:w="4535" w:type="dxa"/>
+          </w:tcPr>
+          <w:p>
+            <w:r>
+              <w:t>Zustand</w:t>
+            </w:r>
+          </w:p>
+        </w:tc>
+        <w:tc>
+          <w:tcPr>
+            <w:tcW w:w="4536" w:type="dxa"/>
+          </w:tcPr>
+          <w:p>
+            <w:r>
+              <w:t>Kennzeichnung</w:t>
+            </w:r>
+          </w:p>
+        </w:tc>
+      </w:tr>
+      <w:tr>
+        <w:tc>
+          <w:tcPr>
+            <w:tcW w:w="4535" w:type="dxa"/>
+          </w:tcPr>
+          <w:p>
+            <w:r>
+              <w:t>Ist</w:t>
+            </w:r>
+          </w:p>
+        </w:tc>
+        <w:tc>
+          <w:tcPr>
+            <w:tcW w:w="4536" w:type="dxa"/>
+          </w:tcPr>
+          <w:p>
+            <w:r>
+              <w:t>Grün</w:t>
+            </w:r>
+          </w:p>
+        </w:tc>
+      </w:tr>
+      <w:tr>
+        <w:tc>
+          <w:tcPr>
+            <w:tcW w:w="4535" w:type="dxa"/>
+          </w:tcPr>
+          <w:p>
+            <w:r>
+              <w:t>Soll</w:t>
+            </w:r>
+          </w:p>
+        </w:tc>
+        <w:tc>
+          <w:tcPr>
+            <w:tcW w:w="4536" w:type="dxa"/>
+          </w:tcPr>
+          <w:p>
+            <w:r>
+              <w:t>Orange</w:t>
+            </w:r>
+          </w:p>
+        </w:tc>
+      </w:tr>
+      <w:tr>
+        <w:tc>
+          <w:tcPr>
+            <w:tcW w:w="4535" w:type="dxa"/>
+          </w:tcPr>
+          <w:p>
+            <w:r>
+              <w:t>Ist-Meilenstein</w:t>
+            </w:r>
+          </w:p>
+        </w:tc>
+        <w:tc>
+          <w:tcPr>
+            <w:tcW w:w="4536" w:type="dxa"/>
+          </w:tcPr>
+          <w:p>
+            <w:r>
+              <w:t>Güner Richtungspfeil</w:t>
+            </w:r>
+          </w:p>
+        </w:tc>
+      </w:tr>
+      <w:tr>
+        <w:tc>
+          <w:tcPr>
+            <w:tcW w:w="4535" w:type="dxa"/>
+          </w:tcPr>
+          <w:p>
+            <w:r>
+              <w:t>Soll-Meilenstein</w:t>
+            </w:r>
+          </w:p>
+        </w:tc>
+        <w:tc>
+          <w:tcPr>
+            <w:tcW w:w="4536" w:type="dxa"/>
+          </w:tcPr>
+          <w:p>
+            <w:r>
+              <w:t>Oranger Richtungspfeil</w:t>
+            </w:r>
+          </w:p>
+        </w:tc>
+      </w:tr>
+    </w:tbl>
+    <w:p>
+      <w:bookmarkStart w:id="2" w:name="_GoBack"/>
+      <w:bookmarkEnd w:id="2"/>
+    </w:p>
+    <w:p>
+      <w:pPr>
+        <w:pStyle w:val="berschrift2"/>
+      </w:pPr>
       <w:r>
         <w:lastRenderedPageBreak/>
-        <w:t>Abbildungen</w:t>
-      </w:r>
-      <w:bookmarkEnd w:id="3"/>
-    </w:p>
-    <w:p>
-      <w:r>
-        <w:t>Lauftext</w:t>
+        <w:t>Meilensteine</w:t>
+      </w:r>
+    </w:p>
+    <w:p>
+      <w:r>
+        <w:t>Die Meilensteine sind nach den IPERKA Phasen gesetzt. Zudem ist die Phase Realisierung in zwei Meilensteine aufgeteilt. Die Erste nach dem Ende der Realisierung des Backend und die Zweit</w:t>
+      </w:r>
+      <w:r>
+        <w:t>e</w:t>
+      </w:r>
+      <w:r>
+        <w:t xml:space="preserve"> nach der Fertigung des Frontend.</w:t>
+      </w:r>
+    </w:p>
+    <w:p>
+      <w:pPr>
+        <w:pStyle w:val="berschrift1"/>
+      </w:pPr>
+      <w:r>
+        <w:t>Organisation der Arbeitsergebnisse</w:t>
+      </w:r>
+    </w:p>
+    <w:p>
+      <w:r>
+        <w:t xml:space="preserve">Meine gesamte Arbeit ist in einem privaten GIT </w:t>
+      </w:r>
+      <w:proofErr w:type="spellStart"/>
+      <w:r>
+        <w:t>Respository</w:t>
+      </w:r>
+      <w:proofErr w:type="spellEnd"/>
+      <w:r>
+        <w:t xml:space="preserve"> auf </w:t>
+      </w:r>
+      <w:proofErr w:type="spellStart"/>
+      <w:r>
+        <w:t>github</w:t>
+      </w:r>
+      <w:proofErr w:type="spellEnd"/>
+      <w:r>
+        <w:t xml:space="preserve"> abgespeichert. Ich werde während der Arbeit all zwei Stunden meine Arbeit speichern und hochladen auf </w:t>
+      </w:r>
+      <w:proofErr w:type="spellStart"/>
+      <w:r>
+        <w:t>github</w:t>
+      </w:r>
+      <w:proofErr w:type="spellEnd"/>
+      <w:r>
+        <w:t>.</w:t>
+      </w:r>
+    </w:p>
+    <w:p>
+      <w:r>
+        <w:t xml:space="preserve">Der IPA Bericht wird in Word verfasst und letztendlich zu einer PDF Datei konvertiert. Mein Python Code wird mit </w:t>
+      </w:r>
+      <w:hyperlink r:id="rId17" w:history="1">
+        <w:r>
+          <w:rPr>
+            <w:rStyle w:val="Hyperlink"/>
+          </w:rPr>
+          <w:t>Sphinx</w:t>
+        </w:r>
+      </w:hyperlink>
+      <w:r>
+        <w:t xml:space="preserve"> dokumentiert, und als Webseite im Anhang vorhanden sein.</w:t>
       </w:r>
     </w:p>
     <w:p/>
+    <w:bookmarkEnd w:id="0"/>
     <w:p/>
-    <w:p>
-      <w:pPr>
-        <w:spacing w:after="200" w:line="276" w:lineRule="auto"/>
-      </w:pPr>
-    </w:p>
     <w:sectPr>
-      <w:headerReference w:type="default" r:id="rId12"/>
-      <w:headerReference w:type="first" r:id="rId13"/>
-      <w:footerReference w:type="first" r:id="rId14"/>
+      <w:headerReference w:type="default" r:id="rId18"/>
+      <w:headerReference w:type="first" r:id="rId19"/>
+      <w:footerReference w:type="first" r:id="rId20"/>
       <w:pgSz w:w="11906" w:h="16838"/>
       <w:pgMar w:top="1021" w:right="1134" w:bottom="1134" w:left="1701" w:header="1020" w:footer="1020" w:gutter="0"/>
       <w:cols w:space="708"/>
@@ -3724,6 +4462,33 @@
     </w:sectPr>
   </w:body>
 </w:document>
+</file>
+
+<file path=word/comments.xml><?xml version="1.0" encoding="utf-8"?>
+<w:comments xmlns:wpc="http://schemas.microsoft.com/office/word/2010/wordprocessingCanvas" xmlns:cx="http://schemas.microsoft.com/office/drawing/2014/chartex" xmlns:cx1="http://schemas.microsoft.com/office/drawing/2015/9/8/chartex" xmlns:mc="http://schemas.openxmlformats.org/markup-compatibility/2006" xmlns:o="urn:schemas-microsoft-com:office:office" xmlns:r="http://schemas.openxmlformats.org/officeDocument/2006/relationships" xmlns:m="http://schemas.openxmlformats.org/officeDocument/2006/math" xmlns:v="urn:schemas-microsoft-com:vml" xmlns:wp14="http://schemas.microsoft.com/office/word/2010/wordprocessingDrawing" xmlns:wp="http://schemas.openxmlformats.org/drawingml/2006/wordprocessingDrawing" xmlns:w10="urn:schemas-microsoft-com:office:word" xmlns:w="http://schemas.openxmlformats.org/wordprocessingml/2006/main" xmlns:w14="http://schemas.microsoft.com/office/word/2010/wordml" xmlns:w15="http://schemas.microsoft.com/office/word/2012/wordml" xmlns:w16se="http://schemas.microsoft.com/office/word/2015/wordml/symex" xmlns:wpg="http://schemas.microsoft.com/office/word/2010/wordprocessingGroup" xmlns:wpi="http://schemas.microsoft.com/office/word/2010/wordprocessingInk" xmlns:wne="http://schemas.microsoft.com/office/word/2006/wordml" xmlns:wps="http://schemas.microsoft.com/office/word/2010/wordprocessingShape" mc:Ignorable="w14 w15 w16se wp14">
+  <w:comment w:id="1" w:author="Egger Nils AVECTRIS" w:date="2020-03-23T10:17:00Z" w:initials="ENA">
+    <w:p>
+      <w:pPr>
+        <w:pStyle w:val="Kommentartext"/>
+      </w:pPr>
+      <w:r>
+        <w:rPr>
+          <w:rStyle w:val="Kommentarzeichen"/>
+        </w:rPr>
+        <w:annotationRef/>
+      </w:r>
+      <w:r>
+        <w:t>Gibt es noch mehr?</w:t>
+      </w:r>
+    </w:p>
+  </w:comment>
+</w:comments>
+</file>
+
+<file path=word/commentsExtended.xml><?xml version="1.0" encoding="utf-8"?>
+<w15:commentsEx xmlns:wpc="http://schemas.microsoft.com/office/word/2010/wordprocessingCanvas" xmlns:cx="http://schemas.microsoft.com/office/drawing/2014/chartex" xmlns:cx1="http://schemas.microsoft.com/office/drawing/2015/9/8/chartex" xmlns:mc="http://schemas.openxmlformats.org/markup-compatibility/2006" xmlns:o="urn:schemas-microsoft-com:office:office" xmlns:r="http://schemas.openxmlformats.org/officeDocument/2006/relationships" xmlns:m="http://schemas.openxmlformats.org/officeDocument/2006/math" xmlns:v="urn:schemas-microsoft-com:vml" xmlns:wp14="http://schemas.microsoft.com/office/word/2010/wordprocessingDrawing" xmlns:wp="http://schemas.openxmlformats.org/drawingml/2006/wordprocessingDrawing" xmlns:w10="urn:schemas-microsoft-com:office:word" xmlns:w="http://schemas.openxmlformats.org/wordprocessingml/2006/main" xmlns:w14="http://schemas.microsoft.com/office/word/2010/wordml" xmlns:w15="http://schemas.microsoft.com/office/word/2012/wordml" xmlns:w16se="http://schemas.microsoft.com/office/word/2015/wordml/symex" xmlns:wpg="http://schemas.microsoft.com/office/word/2010/wordprocessingGroup" xmlns:wpi="http://schemas.microsoft.com/office/word/2010/wordprocessingInk" xmlns:wne="http://schemas.microsoft.com/office/word/2006/wordml" xmlns:wps="http://schemas.microsoft.com/office/word/2010/wordprocessingShape" mc:Ignorable="w14 w15 w16se wp14">
+  <w15:commentEx w15:paraId="4B007DBA" w15:done="0"/>
+</w15:commentsEx>
 </file>
 
 <file path=word/endnotes.xml><?xml version="1.0" encoding="utf-8"?>
@@ -3883,7 +4648,7 @@
               <w:lang w:eastAsia="de-CH" w:bidi="ar-SA"/>
             </w:rPr>
             <w:drawing>
-              <wp:inline distT="0" distB="0" distL="0" distR="0">
+              <wp:inline distT="0" distB="0" distL="0" distR="0" wp14:anchorId="74B16E24" wp14:editId="55DB404E">
                 <wp:extent cx="1503045" cy="222885"/>
                 <wp:effectExtent l="0" t="0" r="1905" b="5715"/>
                 <wp:docPr id="2" name="Grafik 2"/>
@@ -4286,7 +5051,7 @@
             <w:rPr>
               <w:noProof/>
             </w:rPr>
-            <w:t>11</w:t>
+            <w:t>12</w:t>
           </w:r>
           <w:r>
             <w:rPr>
@@ -4491,7 +5256,7 @@
             <w:rPr>
               <w:noProof/>
             </w:rPr>
-            <w:t>10</w:t>
+            <w:t>12</w:t>
           </w:r>
           <w:r>
             <w:fldChar w:fldCharType="end"/>
@@ -4512,7 +5277,7 @@
             <w:rPr>
               <w:noProof/>
             </w:rPr>
-            <w:t>11</w:t>
+            <w:t>12</w:t>
           </w:r>
           <w:r>
             <w:rPr>
@@ -4775,7 +5540,7 @@
             <w:rPr>
               <w:noProof/>
             </w:rPr>
-            <w:t>11</w:t>
+            <w:t>12</w:t>
           </w:r>
           <w:r>
             <w:rPr>
@@ -5593,6 +6358,119 @@
     </w:lvl>
   </w:abstractNum>
   <w:abstractNum w:abstractNumId="11" w15:restartNumberingAfterBreak="0">
+    <w:nsid w:val="68DB6249"/>
+    <w:multiLevelType w:val="hybridMultilevel"/>
+    <w:tmpl w:val="B23AEF92"/>
+    <w:lvl w:ilvl="0" w:tplc="08070001">
+      <w:start w:val="1"/>
+      <w:numFmt w:val="bullet"/>
+      <w:lvlText w:val=""/>
+      <w:lvlJc w:val="left"/>
+      <w:pPr>
+        <w:ind w:left="720" w:hanging="360"/>
+      </w:pPr>
+      <w:rPr>
+        <w:rFonts w:ascii="Symbol" w:hAnsi="Symbol" w:hint="default"/>
+      </w:rPr>
+    </w:lvl>
+    <w:lvl w:ilvl="1" w:tplc="08070003" w:tentative="1">
+      <w:start w:val="1"/>
+      <w:numFmt w:val="bullet"/>
+      <w:lvlText w:val="o"/>
+      <w:lvlJc w:val="left"/>
+      <w:pPr>
+        <w:ind w:left="1440" w:hanging="360"/>
+      </w:pPr>
+      <w:rPr>
+        <w:rFonts w:ascii="Courier New" w:hAnsi="Courier New" w:cs="Courier New" w:hint="default"/>
+      </w:rPr>
+    </w:lvl>
+    <w:lvl w:ilvl="2" w:tplc="08070005" w:tentative="1">
+      <w:start w:val="1"/>
+      <w:numFmt w:val="bullet"/>
+      <w:lvlText w:val=""/>
+      <w:lvlJc w:val="left"/>
+      <w:pPr>
+        <w:ind w:left="2160" w:hanging="360"/>
+      </w:pPr>
+      <w:rPr>
+        <w:rFonts w:ascii="Wingdings" w:hAnsi="Wingdings" w:hint="default"/>
+      </w:rPr>
+    </w:lvl>
+    <w:lvl w:ilvl="3" w:tplc="08070001" w:tentative="1">
+      <w:start w:val="1"/>
+      <w:numFmt w:val="bullet"/>
+      <w:lvlText w:val=""/>
+      <w:lvlJc w:val="left"/>
+      <w:pPr>
+        <w:ind w:left="2880" w:hanging="360"/>
+      </w:pPr>
+      <w:rPr>
+        <w:rFonts w:ascii="Symbol" w:hAnsi="Symbol" w:hint="default"/>
+      </w:rPr>
+    </w:lvl>
+    <w:lvl w:ilvl="4" w:tplc="08070003" w:tentative="1">
+      <w:start w:val="1"/>
+      <w:numFmt w:val="bullet"/>
+      <w:lvlText w:val="o"/>
+      <w:lvlJc w:val="left"/>
+      <w:pPr>
+        <w:ind w:left="3600" w:hanging="360"/>
+      </w:pPr>
+      <w:rPr>
+        <w:rFonts w:ascii="Courier New" w:hAnsi="Courier New" w:cs="Courier New" w:hint="default"/>
+      </w:rPr>
+    </w:lvl>
+    <w:lvl w:ilvl="5" w:tplc="08070005" w:tentative="1">
+      <w:start w:val="1"/>
+      <w:numFmt w:val="bullet"/>
+      <w:lvlText w:val=""/>
+      <w:lvlJc w:val="left"/>
+      <w:pPr>
+        <w:ind w:left="4320" w:hanging="360"/>
+      </w:pPr>
+      <w:rPr>
+        <w:rFonts w:ascii="Wingdings" w:hAnsi="Wingdings" w:hint="default"/>
+      </w:rPr>
+    </w:lvl>
+    <w:lvl w:ilvl="6" w:tplc="08070001" w:tentative="1">
+      <w:start w:val="1"/>
+      <w:numFmt w:val="bullet"/>
+      <w:lvlText w:val=""/>
+      <w:lvlJc w:val="left"/>
+      <w:pPr>
+        <w:ind w:left="5040" w:hanging="360"/>
+      </w:pPr>
+      <w:rPr>
+        <w:rFonts w:ascii="Symbol" w:hAnsi="Symbol" w:hint="default"/>
+      </w:rPr>
+    </w:lvl>
+    <w:lvl w:ilvl="7" w:tplc="08070003" w:tentative="1">
+      <w:start w:val="1"/>
+      <w:numFmt w:val="bullet"/>
+      <w:lvlText w:val="o"/>
+      <w:lvlJc w:val="left"/>
+      <w:pPr>
+        <w:ind w:left="5760" w:hanging="360"/>
+      </w:pPr>
+      <w:rPr>
+        <w:rFonts w:ascii="Courier New" w:hAnsi="Courier New" w:cs="Courier New" w:hint="default"/>
+      </w:rPr>
+    </w:lvl>
+    <w:lvl w:ilvl="8" w:tplc="08070005" w:tentative="1">
+      <w:start w:val="1"/>
+      <w:numFmt w:val="bullet"/>
+      <w:lvlText w:val=""/>
+      <w:lvlJc w:val="left"/>
+      <w:pPr>
+        <w:ind w:left="6480" w:hanging="360"/>
+      </w:pPr>
+      <w:rPr>
+        <w:rFonts w:ascii="Wingdings" w:hAnsi="Wingdings" w:hint="default"/>
+      </w:rPr>
+    </w:lvl>
+  </w:abstractNum>
+  <w:abstractNum w:abstractNumId="12" w15:restartNumberingAfterBreak="0">
     <w:nsid w:val="72A03690"/>
     <w:multiLevelType w:val="hybridMultilevel"/>
     <w:tmpl w:val="00D2CF4A"/>
@@ -5705,7 +6583,120 @@
       </w:rPr>
     </w:lvl>
   </w:abstractNum>
-  <w:abstractNum w:abstractNumId="12" w15:restartNumberingAfterBreak="0">
+  <w:abstractNum w:abstractNumId="13" w15:restartNumberingAfterBreak="0">
+    <w:nsid w:val="74E40F69"/>
+    <w:multiLevelType w:val="hybridMultilevel"/>
+    <w:tmpl w:val="C9FA0210"/>
+    <w:lvl w:ilvl="0" w:tplc="08070001">
+      <w:start w:val="1"/>
+      <w:numFmt w:val="bullet"/>
+      <w:lvlText w:val=""/>
+      <w:lvlJc w:val="left"/>
+      <w:pPr>
+        <w:ind w:left="720" w:hanging="360"/>
+      </w:pPr>
+      <w:rPr>
+        <w:rFonts w:ascii="Symbol" w:hAnsi="Symbol" w:hint="default"/>
+      </w:rPr>
+    </w:lvl>
+    <w:lvl w:ilvl="1" w:tplc="08070003" w:tentative="1">
+      <w:start w:val="1"/>
+      <w:numFmt w:val="bullet"/>
+      <w:lvlText w:val="o"/>
+      <w:lvlJc w:val="left"/>
+      <w:pPr>
+        <w:ind w:left="1440" w:hanging="360"/>
+      </w:pPr>
+      <w:rPr>
+        <w:rFonts w:ascii="Courier New" w:hAnsi="Courier New" w:cs="Courier New" w:hint="default"/>
+      </w:rPr>
+    </w:lvl>
+    <w:lvl w:ilvl="2" w:tplc="08070005" w:tentative="1">
+      <w:start w:val="1"/>
+      <w:numFmt w:val="bullet"/>
+      <w:lvlText w:val=""/>
+      <w:lvlJc w:val="left"/>
+      <w:pPr>
+        <w:ind w:left="2160" w:hanging="360"/>
+      </w:pPr>
+      <w:rPr>
+        <w:rFonts w:ascii="Wingdings" w:hAnsi="Wingdings" w:hint="default"/>
+      </w:rPr>
+    </w:lvl>
+    <w:lvl w:ilvl="3" w:tplc="08070001" w:tentative="1">
+      <w:start w:val="1"/>
+      <w:numFmt w:val="bullet"/>
+      <w:lvlText w:val=""/>
+      <w:lvlJc w:val="left"/>
+      <w:pPr>
+        <w:ind w:left="2880" w:hanging="360"/>
+      </w:pPr>
+      <w:rPr>
+        <w:rFonts w:ascii="Symbol" w:hAnsi="Symbol" w:hint="default"/>
+      </w:rPr>
+    </w:lvl>
+    <w:lvl w:ilvl="4" w:tplc="08070003" w:tentative="1">
+      <w:start w:val="1"/>
+      <w:numFmt w:val="bullet"/>
+      <w:lvlText w:val="o"/>
+      <w:lvlJc w:val="left"/>
+      <w:pPr>
+        <w:ind w:left="3600" w:hanging="360"/>
+      </w:pPr>
+      <w:rPr>
+        <w:rFonts w:ascii="Courier New" w:hAnsi="Courier New" w:cs="Courier New" w:hint="default"/>
+      </w:rPr>
+    </w:lvl>
+    <w:lvl w:ilvl="5" w:tplc="08070005" w:tentative="1">
+      <w:start w:val="1"/>
+      <w:numFmt w:val="bullet"/>
+      <w:lvlText w:val=""/>
+      <w:lvlJc w:val="left"/>
+      <w:pPr>
+        <w:ind w:left="4320" w:hanging="360"/>
+      </w:pPr>
+      <w:rPr>
+        <w:rFonts w:ascii="Wingdings" w:hAnsi="Wingdings" w:hint="default"/>
+      </w:rPr>
+    </w:lvl>
+    <w:lvl w:ilvl="6" w:tplc="08070001" w:tentative="1">
+      <w:start w:val="1"/>
+      <w:numFmt w:val="bullet"/>
+      <w:lvlText w:val=""/>
+      <w:lvlJc w:val="left"/>
+      <w:pPr>
+        <w:ind w:left="5040" w:hanging="360"/>
+      </w:pPr>
+      <w:rPr>
+        <w:rFonts w:ascii="Symbol" w:hAnsi="Symbol" w:hint="default"/>
+      </w:rPr>
+    </w:lvl>
+    <w:lvl w:ilvl="7" w:tplc="08070003" w:tentative="1">
+      <w:start w:val="1"/>
+      <w:numFmt w:val="bullet"/>
+      <w:lvlText w:val="o"/>
+      <w:lvlJc w:val="left"/>
+      <w:pPr>
+        <w:ind w:left="5760" w:hanging="360"/>
+      </w:pPr>
+      <w:rPr>
+        <w:rFonts w:ascii="Courier New" w:hAnsi="Courier New" w:cs="Courier New" w:hint="default"/>
+      </w:rPr>
+    </w:lvl>
+    <w:lvl w:ilvl="8" w:tplc="08070005" w:tentative="1">
+      <w:start w:val="1"/>
+      <w:numFmt w:val="bullet"/>
+      <w:lvlText w:val=""/>
+      <w:lvlJc w:val="left"/>
+      <w:pPr>
+        <w:ind w:left="6480" w:hanging="360"/>
+      </w:pPr>
+      <w:rPr>
+        <w:rFonts w:ascii="Wingdings" w:hAnsi="Wingdings" w:hint="default"/>
+      </w:rPr>
+    </w:lvl>
+  </w:abstractNum>
+  <w:abstractNum w:abstractNumId="14" w15:restartNumberingAfterBreak="0">
     <w:nsid w:val="762F310D"/>
     <w:multiLevelType w:val="hybridMultilevel"/>
     <w:tmpl w:val="F60E2918"/>
@@ -5818,7 +6809,7 @@
       </w:rPr>
     </w:lvl>
   </w:abstractNum>
-  <w:abstractNum w:abstractNumId="13" w15:restartNumberingAfterBreak="0">
+  <w:abstractNum w:abstractNumId="15" w15:restartNumberingAfterBreak="0">
     <w:nsid w:val="7DB30739"/>
     <w:multiLevelType w:val="hybridMultilevel"/>
     <w:tmpl w:val="AA4CC202"/>
@@ -6022,10 +7013,10 @@
     <w:abstractNumId w:val="9"/>
   </w:num>
   <w:num w:numId="31">
-    <w:abstractNumId w:val="11"/>
+    <w:abstractNumId w:val="12"/>
   </w:num>
   <w:num w:numId="32">
-    <w:abstractNumId w:val="13"/>
+    <w:abstractNumId w:val="15"/>
   </w:num>
   <w:num w:numId="33">
     <w:abstractNumId w:val="10"/>
@@ -6034,12 +7025,26 @@
     <w:abstractNumId w:val="8"/>
   </w:num>
   <w:num w:numId="35">
-    <w:abstractNumId w:val="12"/>
+    <w:abstractNumId w:val="14"/>
   </w:num>
   <w:num w:numId="36">
     <w:abstractNumId w:val="6"/>
   </w:num>
+  <w:num w:numId="37">
+    <w:abstractNumId w:val="13"/>
+  </w:num>
+  <w:num w:numId="38">
+    <w:abstractNumId w:val="11"/>
+  </w:num>
 </w:numbering>
+</file>
+
+<file path=word/people.xml><?xml version="1.0" encoding="utf-8"?>
+<w15:people xmlns:wpc="http://schemas.microsoft.com/office/word/2010/wordprocessingCanvas" xmlns:cx="http://schemas.microsoft.com/office/drawing/2014/chartex" xmlns:cx1="http://schemas.microsoft.com/office/drawing/2015/9/8/chartex" xmlns:mc="http://schemas.openxmlformats.org/markup-compatibility/2006" xmlns:o="urn:schemas-microsoft-com:office:office" xmlns:r="http://schemas.openxmlformats.org/officeDocument/2006/relationships" xmlns:m="http://schemas.openxmlformats.org/officeDocument/2006/math" xmlns:v="urn:schemas-microsoft-com:vml" xmlns:wp14="http://schemas.microsoft.com/office/word/2010/wordprocessingDrawing" xmlns:wp="http://schemas.openxmlformats.org/drawingml/2006/wordprocessingDrawing" xmlns:w10="urn:schemas-microsoft-com:office:word" xmlns:w="http://schemas.openxmlformats.org/wordprocessingml/2006/main" xmlns:w14="http://schemas.microsoft.com/office/word/2010/wordml" xmlns:w15="http://schemas.microsoft.com/office/word/2012/wordml" xmlns:w16se="http://schemas.microsoft.com/office/word/2015/wordml/symex" xmlns:wpg="http://schemas.microsoft.com/office/word/2010/wordprocessingGroup" xmlns:wpi="http://schemas.microsoft.com/office/word/2010/wordprocessingInk" xmlns:wne="http://schemas.microsoft.com/office/word/2006/wordml" xmlns:wps="http://schemas.microsoft.com/office/word/2010/wordprocessingShape" mc:Ignorable="w14 w15 w16se wp14">
+  <w15:person w15:author="Egger Nils AVECTRIS">
+    <w15:presenceInfo w15:providerId="AD" w15:userId="S-1-5-21-1482476501-606747145-839522115-176411"/>
+  </w15:person>
+</w15:people>
 </file>
 
 <file path=word/styles.xml><?xml version="1.0" encoding="utf-8"?>
@@ -8046,6 +9051,77 @@
       <w:lang w:val="de-CH"/>
     </w:rPr>
   </w:style>
+  <w:style w:type="character" w:styleId="Kommentarzeichen">
+    <w:name w:val="annotation reference"/>
+    <w:basedOn w:val="Absatz-Standardschriftart"/>
+    <w:uiPriority w:val="99"/>
+    <w:semiHidden/>
+    <w:unhideWhenUsed/>
+    <w:rsid w:val="002640BB"/>
+    <w:rPr>
+      <w:sz w:val="16"/>
+      <w:szCs w:val="16"/>
+    </w:rPr>
+  </w:style>
+  <w:style w:type="paragraph" w:styleId="Kommentartext">
+    <w:name w:val="annotation text"/>
+    <w:basedOn w:val="Standard"/>
+    <w:link w:val="KommentartextZchn"/>
+    <w:uiPriority w:val="99"/>
+    <w:semiHidden/>
+    <w:unhideWhenUsed/>
+    <w:rsid w:val="002640BB"/>
+    <w:pPr>
+      <w:spacing w:line="240" w:lineRule="auto"/>
+    </w:pPr>
+    <w:rPr>
+      <w:szCs w:val="20"/>
+    </w:rPr>
+  </w:style>
+  <w:style w:type="character" w:customStyle="1" w:styleId="KommentartextZchn">
+    <w:name w:val="Kommentartext Zchn"/>
+    <w:basedOn w:val="Absatz-Standardschriftart"/>
+    <w:link w:val="Kommentartext"/>
+    <w:uiPriority w:val="99"/>
+    <w:semiHidden/>
+    <w:rsid w:val="002640BB"/>
+    <w:rPr>
+      <w:rFonts w:ascii="Simplon Norm" w:hAnsi="Simplon Norm"/>
+      <w:sz w:val="20"/>
+      <w:szCs w:val="20"/>
+      <w:lang w:val="de-CH"/>
+    </w:rPr>
+  </w:style>
+  <w:style w:type="paragraph" w:styleId="Kommentarthema">
+    <w:name w:val="annotation subject"/>
+    <w:basedOn w:val="Kommentartext"/>
+    <w:next w:val="Kommentartext"/>
+    <w:link w:val="KommentarthemaZchn"/>
+    <w:uiPriority w:val="99"/>
+    <w:semiHidden/>
+    <w:unhideWhenUsed/>
+    <w:rsid w:val="002640BB"/>
+    <w:rPr>
+      <w:b/>
+      <w:bCs/>
+    </w:rPr>
+  </w:style>
+  <w:style w:type="character" w:customStyle="1" w:styleId="KommentarthemaZchn">
+    <w:name w:val="Kommentarthema Zchn"/>
+    <w:basedOn w:val="KommentartextZchn"/>
+    <w:link w:val="Kommentarthema"/>
+    <w:uiPriority w:val="99"/>
+    <w:semiHidden/>
+    <w:rsid w:val="002640BB"/>
+    <w:rPr>
+      <w:rFonts w:ascii="Simplon Norm" w:hAnsi="Simplon Norm"/>
+      <w:b/>
+      <w:bCs/>
+      <w:sz w:val="20"/>
+      <w:szCs w:val="20"/>
+      <w:lang w:val="de-CH"/>
+    </w:rPr>
+  </w:style>
 </w:styles>
 </file>
 
@@ -8192,7 +9268,7 @@
   </w:compat>
   <w:rsids>
     <w:rsidRoot w:val="00BC50E1"/>
-    <w:rsid w:val="00752ED8"/>
+    <w:rsid w:val="0058770D"/>
     <w:rsid w:val="00BC50E1"/>
   </w:rsids>
   <m:mathPr>
@@ -8895,7 +9971,7 @@
 </file>
 
 <file path=customXml/itemProps1.xml><?xml version="1.0" encoding="utf-8"?>
-<ds:datastoreItem xmlns:ds="http://schemas.openxmlformats.org/officeDocument/2006/customXml" ds:itemID="{45F285CB-F589-4DF6-9EAB-02640FD1C2FE}">
+<ds:datastoreItem xmlns:ds="http://schemas.openxmlformats.org/officeDocument/2006/customXml" ds:itemID="{91B08488-5CAF-43B2-884F-E37E88591723}">
   <ds:schemaRefs>
     <ds:schemaRef ds:uri="http://schemas.openxmlformats.org/officeDocument/2006/bibliography"/>
   </ds:schemaRefs>

</xml_diff>

<commit_message>
erstellte Beispiele für Chart.js und Chartist.js
</commit_message>
<xml_diff>
--- a/IPA-Bericht.docx
+++ b/IPA-Bericht.docx
@@ -4428,7 +4428,6 @@
           <w:docGrid w:linePitch="360"/>
         </w:sectPr>
       </w:pPr>
-      <w:bookmarkStart w:id="2" w:name="_GoBack"/>
       <w:r>
         <w:lastRenderedPageBreak/>
         <w:drawing>
@@ -4480,7 +4479,6 @@
           </wp:inline>
         </w:drawing>
       </w:r>
-      <w:bookmarkEnd w:id="2"/>
     </w:p>
     <w:p/>
     <w:p>
@@ -4641,11 +4639,9 @@
       <w:r>
         <w:t xml:space="preserve">Einige Bibliotheken welche mir sympathisch vorkommen sind folgende. Diese sollten alle gratis zum </w:t>
       </w:r>
-      <w:proofErr w:type="spellStart"/>
-      <w:r>
-        <w:t>benutzen</w:t>
-      </w:r>
-      <w:proofErr w:type="spellEnd"/>
+      <w:r>
+        <w:t>Benutzen</w:t>
+      </w:r>
       <w:r>
         <w:t xml:space="preserve"> sein.</w:t>
       </w:r>
@@ -4668,6 +4664,154 @@
       </w:hyperlink>
     </w:p>
     <w:p>
+      <w:commentRangeStart w:id="2"/>
+      <w:r>
+        <w:t xml:space="preserve">Als ich ein einfaches Beispiel für Chart.js erstellte, fiel mir den Anfang sehr schwer, da es schwierig zu </w:t>
+      </w:r>
+      <w:r>
+        <w:t>sein</w:t>
+      </w:r>
+      <w:r>
+        <w:t xml:space="preserve"> </w:t>
+      </w:r>
+      <w:proofErr w:type="spellStart"/>
+      <w:r>
+        <w:t>scheint</w:t>
+      </w:r>
+      <w:r>
+        <w:t>e</w:t>
+      </w:r>
+      <w:proofErr w:type="spellEnd"/>
+      <w:r>
+        <w:t xml:space="preserve">, die Diagramm Grösse zu verändern. Die Lösung hierzu war es, das Diagramm in einem div zu verpacken und die Grösse des </w:t>
+      </w:r>
+      <w:proofErr w:type="spellStart"/>
+      <w:r>
+        <w:t>divs</w:t>
+      </w:r>
+      <w:proofErr w:type="spellEnd"/>
+      <w:r>
+        <w:t xml:space="preserve"> zu setzen.</w:t>
+      </w:r>
+      <w:r>
+        <w:t xml:space="preserve"> Somit lässt sich mit folgendem Code ein Diagramm für einen Sensor erstellen.</w:t>
+      </w:r>
+      <w:commentRangeEnd w:id="2"/>
+      <w:r>
+        <w:rPr>
+          <w:rStyle w:val="Kommentarzeichen"/>
+        </w:rPr>
+        <w:commentReference w:id="2"/>
+      </w:r>
+      <w:r>
+        <w:t xml:space="preserve"> Der Code wurde von der </w:t>
+      </w:r>
+      <w:hyperlink r:id="rId23" w:history="1">
+        <w:r>
+          <w:rPr>
+            <w:rStyle w:val="Hyperlink"/>
+          </w:rPr>
+          <w:t>offiziellen Dokumentation</w:t>
+        </w:r>
+      </w:hyperlink>
+      <w:r>
+        <w:t xml:space="preserve"> entnommen.</w:t>
+      </w:r>
+    </w:p>
+    <w:p>
+      <w:r>
+        <w:rPr>
+          <w:noProof/>
+          <w:lang w:eastAsia="de-CH" w:bidi="ar-SA"/>
+        </w:rPr>
+        <w:lastRenderedPageBreak/>
+        <w:drawing>
+          <wp:inline distT="0" distB="0" distL="0" distR="0" wp14:anchorId="17142AEC" wp14:editId="61938E05">
+            <wp:extent cx="2622495" cy="2266950"/>
+            <wp:effectExtent l="0" t="0" r="6985" b="0"/>
+            <wp:docPr id="19" name="Grafik 19"/>
+            <wp:cNvGraphicFramePr>
+              <a:graphicFrameLocks xmlns:a="http://schemas.openxmlformats.org/drawingml/2006/main" noChangeAspect="1"/>
+            </wp:cNvGraphicFramePr>
+            <a:graphic xmlns:a="http://schemas.openxmlformats.org/drawingml/2006/main">
+              <a:graphicData uri="http://schemas.openxmlformats.org/drawingml/2006/picture">
+                <pic:pic xmlns:pic="http://schemas.openxmlformats.org/drawingml/2006/picture">
+                  <pic:nvPicPr>
+                    <pic:cNvPr id="1" name=""/>
+                    <pic:cNvPicPr/>
+                  </pic:nvPicPr>
+                  <pic:blipFill>
+                    <a:blip r:embed="rId24"/>
+                    <a:stretch>
+                      <a:fillRect/>
+                    </a:stretch>
+                  </pic:blipFill>
+                  <pic:spPr>
+                    <a:xfrm>
+                      <a:off x="0" y="0"/>
+                      <a:ext cx="2640134" cy="2282198"/>
+                    </a:xfrm>
+                    <a:prstGeom prst="rect">
+                      <a:avLst/>
+                    </a:prstGeom>
+                  </pic:spPr>
+                </pic:pic>
+              </a:graphicData>
+            </a:graphic>
+          </wp:inline>
+        </w:drawing>
+      </w:r>
+      <w:r>
+        <w:rPr>
+          <w:noProof/>
+          <w:lang w:eastAsia="de-CH" w:bidi="ar-SA"/>
+        </w:rPr>
+        <w:t xml:space="preserve"> </w:t>
+      </w:r>
+      <w:r>
+        <w:rPr>
+          <w:noProof/>
+          <w:lang w:eastAsia="de-CH" w:bidi="ar-SA"/>
+        </w:rPr>
+        <w:drawing>
+          <wp:inline distT="0" distB="0" distL="0" distR="0" wp14:anchorId="4A9952C7" wp14:editId="21B49462">
+            <wp:extent cx="2178407" cy="2254250"/>
+            <wp:effectExtent l="0" t="0" r="0" b="0"/>
+            <wp:docPr id="20" name="Grafik 20"/>
+            <wp:cNvGraphicFramePr>
+              <a:graphicFrameLocks xmlns:a="http://schemas.openxmlformats.org/drawingml/2006/main" noChangeAspect="1"/>
+            </wp:cNvGraphicFramePr>
+            <a:graphic xmlns:a="http://schemas.openxmlformats.org/drawingml/2006/main">
+              <a:graphicData uri="http://schemas.openxmlformats.org/drawingml/2006/picture">
+                <pic:pic xmlns:pic="http://schemas.openxmlformats.org/drawingml/2006/picture">
+                  <pic:nvPicPr>
+                    <pic:cNvPr id="1" name=""/>
+                    <pic:cNvPicPr/>
+                  </pic:nvPicPr>
+                  <pic:blipFill>
+                    <a:blip r:embed="rId25"/>
+                    <a:stretch>
+                      <a:fillRect/>
+                    </a:stretch>
+                  </pic:blipFill>
+                  <pic:spPr>
+                    <a:xfrm>
+                      <a:off x="0" y="0"/>
+                      <a:ext cx="2222254" cy="2299624"/>
+                    </a:xfrm>
+                    <a:prstGeom prst="rect">
+                      <a:avLst/>
+                    </a:prstGeom>
+                  </pic:spPr>
+                </pic:pic>
+              </a:graphicData>
+            </a:graphic>
+          </wp:inline>
+        </w:drawing>
+      </w:r>
+    </w:p>
+    <w:p/>
+    <w:p>
       <w:pPr>
         <w:pStyle w:val="Listenabsatz"/>
         <w:numPr>
@@ -4675,7 +4819,7 @@
           <w:numId w:val="39"/>
         </w:numPr>
       </w:pPr>
-      <w:hyperlink r:id="rId23" w:history="1">
+      <w:hyperlink r:id="rId26" w:history="1">
         <w:r>
           <w:rPr>
             <w:rStyle w:val="Hyperlink"/>
@@ -4685,6 +4829,109 @@
       </w:hyperlink>
     </w:p>
     <w:p>
+      <w:proofErr w:type="spellStart"/>
+      <w:r>
+        <w:t>Chartist</w:t>
+      </w:r>
+      <w:proofErr w:type="spellEnd"/>
+      <w:r>
+        <w:t xml:space="preserve"> konnte ich ohne weitere Probleme sehr schnell ein Beispiel mit den gleichen Daten wie oben implementieren. Es scheint minimiert auf das wichtigste zu sein.</w:t>
+      </w:r>
+      <w:r>
+        <w:rPr>
+          <w:noProof/>
+          <w:lang w:eastAsia="de-CH" w:bidi="ar-SA"/>
+        </w:rPr>
+        <w:t xml:space="preserve"> </w:t>
+      </w:r>
+    </w:p>
+    <w:p>
+      <w:r>
+        <w:rPr>
+          <w:noProof/>
+          <w:lang w:eastAsia="de-CH" w:bidi="ar-SA"/>
+        </w:rPr>
+        <w:drawing>
+          <wp:inline distT="0" distB="0" distL="0" distR="0" wp14:anchorId="494B6D0E" wp14:editId="779B7766">
+            <wp:extent cx="2641857" cy="1591294"/>
+            <wp:effectExtent l="0" t="0" r="6350" b="9525"/>
+            <wp:docPr id="21" name="Grafik 21"/>
+            <wp:cNvGraphicFramePr>
+              <a:graphicFrameLocks xmlns:a="http://schemas.openxmlformats.org/drawingml/2006/main" noChangeAspect="1"/>
+            </wp:cNvGraphicFramePr>
+            <a:graphic xmlns:a="http://schemas.openxmlformats.org/drawingml/2006/main">
+              <a:graphicData uri="http://schemas.openxmlformats.org/drawingml/2006/picture">
+                <pic:pic xmlns:pic="http://schemas.openxmlformats.org/drawingml/2006/picture">
+                  <pic:nvPicPr>
+                    <pic:cNvPr id="1" name=""/>
+                    <pic:cNvPicPr/>
+                  </pic:nvPicPr>
+                  <pic:blipFill>
+                    <a:blip r:embed="rId27"/>
+                    <a:stretch>
+                      <a:fillRect/>
+                    </a:stretch>
+                  </pic:blipFill>
+                  <pic:spPr>
+                    <a:xfrm>
+                      <a:off x="0" y="0"/>
+                      <a:ext cx="2684672" cy="1617083"/>
+                    </a:xfrm>
+                    <a:prstGeom prst="rect">
+                      <a:avLst/>
+                    </a:prstGeom>
+                  </pic:spPr>
+                </pic:pic>
+              </a:graphicData>
+            </a:graphic>
+          </wp:inline>
+        </w:drawing>
+      </w:r>
+      <w:r>
+        <w:rPr>
+          <w:noProof/>
+          <w:lang w:eastAsia="de-CH" w:bidi="ar-SA"/>
+        </w:rPr>
+        <w:drawing>
+          <wp:inline distT="0" distB="0" distL="0" distR="0" wp14:anchorId="6BB7D906" wp14:editId="7CABD0A7">
+            <wp:extent cx="1772595" cy="1775984"/>
+            <wp:effectExtent l="0" t="0" r="0" b="0"/>
+            <wp:docPr id="22" name="Grafik 22"/>
+            <wp:cNvGraphicFramePr>
+              <a:graphicFrameLocks xmlns:a="http://schemas.openxmlformats.org/drawingml/2006/main" noChangeAspect="1"/>
+            </wp:cNvGraphicFramePr>
+            <a:graphic xmlns:a="http://schemas.openxmlformats.org/drawingml/2006/main">
+              <a:graphicData uri="http://schemas.openxmlformats.org/drawingml/2006/picture">
+                <pic:pic xmlns:pic="http://schemas.openxmlformats.org/drawingml/2006/picture">
+                  <pic:nvPicPr>
+                    <pic:cNvPr id="1" name=""/>
+                    <pic:cNvPicPr/>
+                  </pic:nvPicPr>
+                  <pic:blipFill>
+                    <a:blip r:embed="rId28"/>
+                    <a:stretch>
+                      <a:fillRect/>
+                    </a:stretch>
+                  </pic:blipFill>
+                  <pic:spPr>
+                    <a:xfrm>
+                      <a:off x="0" y="0"/>
+                      <a:ext cx="1794977" cy="1798409"/>
+                    </a:xfrm>
+                    <a:prstGeom prst="rect">
+                      <a:avLst/>
+                    </a:prstGeom>
+                  </pic:spPr>
+                </pic:pic>
+              </a:graphicData>
+            </a:graphic>
+          </wp:inline>
+        </w:drawing>
+      </w:r>
+      <w:bookmarkStart w:id="3" w:name="_GoBack"/>
+      <w:bookmarkEnd w:id="3"/>
+    </w:p>
+    <w:p>
       <w:pPr>
         <w:pStyle w:val="Listenabsatz"/>
         <w:numPr>
@@ -4692,7 +4939,7 @@
           <w:numId w:val="39"/>
         </w:numPr>
       </w:pPr>
-      <w:hyperlink r:id="rId24" w:history="1">
+      <w:hyperlink r:id="rId29" w:history="1">
         <w:r>
           <w:rPr>
             <w:rStyle w:val="Hyperlink"/>
@@ -4745,7 +4992,6 @@
     </w:p>
     <w:p>
       <w:r>
-        <w:lastRenderedPageBreak/>
         <w:t xml:space="preserve">Ein </w:t>
       </w:r>
       <w:r>
@@ -4781,6 +5027,7 @@
           <w:noProof/>
           <w:lang w:eastAsia="de-CH" w:bidi="ar-SA"/>
         </w:rPr>
+        <w:lastRenderedPageBreak/>
         <w:drawing>
           <wp:inline distT="0" distB="0" distL="0" distR="0" wp14:anchorId="2966C2DE" wp14:editId="038A43A5">
             <wp:extent cx="5759819" cy="3902075"/>
@@ -4797,7 +5044,7 @@
                     <pic:cNvPicPr/>
                   </pic:nvPicPr>
                   <pic:blipFill>
-                    <a:blip r:embed="rId25">
+                    <a:blip r:embed="rId30">
                       <a:extLst>
                         <a:ext uri="{28A0092B-C50C-407E-A947-70E740481C1C}">
                           <a14:useLocalDpi xmlns:a14="http://schemas.microsoft.com/office/drawing/2010/main" val="0"/>
@@ -4903,7 +5150,7 @@
                     <pic:cNvPicPr/>
                   </pic:nvPicPr>
                   <pic:blipFill>
-                    <a:blip r:embed="rId26"/>
+                    <a:blip r:embed="rId31"/>
                     <a:stretch>
                       <a:fillRect/>
                     </a:stretch>
@@ -4946,7 +5193,7 @@
                     <pic:cNvPicPr/>
                   </pic:nvPicPr>
                   <pic:blipFill>
-                    <a:blip r:embed="rId27"/>
+                    <a:blip r:embed="rId32"/>
                     <a:stretch>
                       <a:fillRect/>
                     </a:stretch>
@@ -5009,7 +5256,6 @@
     </w:p>
     <w:p>
       <w:r>
-        <w:lastRenderedPageBreak/>
         <w:t xml:space="preserve">Hierbei gilt, dass meine </w:t>
       </w:r>
       <w:proofErr w:type="spellStart"/>
@@ -5027,6 +5273,7 @@
           <w:noProof/>
           <w:lang w:eastAsia="de-CH" w:bidi="ar-SA"/>
         </w:rPr>
+        <w:lastRenderedPageBreak/>
         <w:drawing>
           <wp:inline distT="0" distB="0" distL="0" distR="0" wp14:anchorId="53DD3704" wp14:editId="68947CD3">
             <wp:extent cx="4914900" cy="1657350"/>
@@ -5043,7 +5290,7 @@
                     <pic:cNvPicPr/>
                   </pic:nvPicPr>
                   <pic:blipFill>
-                    <a:blip r:embed="rId28"/>
+                    <a:blip r:embed="rId33"/>
                     <a:stretch>
                       <a:fillRect/>
                     </a:stretch>
@@ -5074,7 +5321,7 @@
       </w:r>
     </w:p>
     <w:p>
-      <w:commentRangeStart w:id="3"/>
+      <w:commentRangeStart w:id="4"/>
       <w:r>
         <w:t xml:space="preserve">Innerhalb des letzten Jahres hatte ich ein </w:t>
       </w:r>
@@ -5109,12 +5356,12 @@
       <w:r>
         <w:t xml:space="preserve"> basierend umgebaut und werde diese Version als Gerüst für die IPA benutzen. Eine vollständige Dokumentation zu diesem Framework lässt sich hier finden.</w:t>
       </w:r>
-      <w:commentRangeEnd w:id="3"/>
+      <w:commentRangeEnd w:id="4"/>
       <w:r>
         <w:rPr>
           <w:rStyle w:val="Kommentarzeichen"/>
         </w:rPr>
-        <w:commentReference w:id="3"/>
+        <w:commentReference w:id="4"/>
       </w:r>
       <w:r>
         <w:t xml:space="preserve"> </w:t>
@@ -5181,7 +5428,7 @@
       <w:r>
         <w:t xml:space="preserve"> Vor der IPA habe ich mir deswegen noch </w:t>
       </w:r>
-      <w:hyperlink r:id="rId29" w:history="1">
+      <w:hyperlink r:id="rId34" w:history="1">
         <w:proofErr w:type="spellStart"/>
         <w:r>
           <w:rPr>
@@ -5195,7 +5442,384 @@
         <w:t xml:space="preserve"> angeschaut. Dieses Tool bietet genau was ich brauche und wird mich beim Aufbau der Seite unterstützen.</w:t>
       </w:r>
     </w:p>
-    <w:p/>
+    <w:p>
+      <w:pPr>
+        <w:pStyle w:val="berschrift1"/>
+      </w:pPr>
+      <w:r>
+        <w:t>Planen</w:t>
+      </w:r>
+    </w:p>
+    <w:p>
+      <w:pPr>
+        <w:pStyle w:val="berschrift2"/>
+      </w:pPr>
+      <w:r>
+        <w:t>System</w:t>
+      </w:r>
+    </w:p>
+    <w:p>
+      <w:r>
+        <w:t xml:space="preserve">Das System ist so aufgebaut, dass ein Benutzer zuerst die statische Webseite von dem IIS Server ladet und danach alle Daten von der API, welche von </w:t>
+      </w:r>
+      <w:hyperlink r:id="rId35" w:history="1">
+        <w:proofErr w:type="spellStart"/>
+        <w:r>
+          <w:rPr>
+            <w:rStyle w:val="Hyperlink"/>
+          </w:rPr>
+          <w:t>Uvicorn</w:t>
+        </w:r>
+        <w:proofErr w:type="spellEnd"/>
+      </w:hyperlink>
+      <w:r>
+        <w:t xml:space="preserve"> gehostet wird, holt. Beide Dienste werden auf dem internen Server </w:t>
+      </w:r>
+      <w:r>
+        <w:t>SI1010023</w:t>
+      </w:r>
+      <w:r>
+        <w:t xml:space="preserve"> gehostet. Ein solcher Vorgang erlaubt eine angenehmere Benutzung der Webseite, denn man muss nicht warten bis zum Beispiel PHP alle Daten in das HTML gerendert hat, sondern man bekommt direkt die Webseite mit einer kleinen Ladeanimation und weiss bereits, dass etwas passiert, danach geht es meistens schnell bis die Daten von der API geladen und dargestellt werden. Zudem muss man nicht jedes Mal eine Seite neu laden um Daten abzuspeichern, denn alle Zugriffe auf die API werden mit Ajax Aufrufe ausgeführt.</w:t>
+      </w:r>
+    </w:p>
+    <w:p>
+      <w:r>
+        <w:rPr>
+          <w:noProof/>
+          <w:lang w:eastAsia="de-CH" w:bidi="ar-SA"/>
+        </w:rPr>
+        <w:lastRenderedPageBreak/>
+        <w:drawing>
+          <wp:inline distT="0" distB="0" distL="0" distR="0" wp14:anchorId="1A84B955" wp14:editId="3F168AC6">
+            <wp:extent cx="5429250" cy="4381500"/>
+            <wp:effectExtent l="0" t="0" r="0" b="0"/>
+            <wp:docPr id="16" name="Grafik 16"/>
+            <wp:cNvGraphicFramePr>
+              <a:graphicFrameLocks xmlns:a="http://schemas.openxmlformats.org/drawingml/2006/main" noChangeAspect="1"/>
+            </wp:cNvGraphicFramePr>
+            <a:graphic xmlns:a="http://schemas.openxmlformats.org/drawingml/2006/main">
+              <a:graphicData uri="http://schemas.openxmlformats.org/drawingml/2006/picture">
+                <pic:pic xmlns:pic="http://schemas.openxmlformats.org/drawingml/2006/picture">
+                  <pic:nvPicPr>
+                    <pic:cNvPr id="16" name="ServerAufbau.png"/>
+                    <pic:cNvPicPr/>
+                  </pic:nvPicPr>
+                  <pic:blipFill>
+                    <a:blip r:embed="rId36">
+                      <a:extLst>
+                        <a:ext uri="{28A0092B-C50C-407E-A947-70E740481C1C}">
+                          <a14:useLocalDpi xmlns:a14="http://schemas.microsoft.com/office/drawing/2010/main" val="0"/>
+                        </a:ext>
+                      </a:extLst>
+                    </a:blip>
+                    <a:stretch>
+                      <a:fillRect/>
+                    </a:stretch>
+                  </pic:blipFill>
+                  <pic:spPr>
+                    <a:xfrm>
+                      <a:off x="0" y="0"/>
+                      <a:ext cx="5429250" cy="4381500"/>
+                    </a:xfrm>
+                    <a:prstGeom prst="rect">
+                      <a:avLst/>
+                    </a:prstGeom>
+                  </pic:spPr>
+                </pic:pic>
+              </a:graphicData>
+            </a:graphic>
+          </wp:inline>
+        </w:drawing>
+      </w:r>
+    </w:p>
+    <w:p>
+      <w:pPr>
+        <w:pStyle w:val="berschrift2"/>
+      </w:pPr>
+      <w:r>
+        <w:t>Authentifizierung</w:t>
+      </w:r>
+    </w:p>
+    <w:p>
+      <w:r>
+        <w:t>Die Authentifizierung wird per Access und Refresh Tokens funktionieren. Nachdem ein Benutzer mit seinen Login Daten sich einloggte, erhält er je eine der beiden genannten Tokens.</w:t>
+      </w:r>
+    </w:p>
+    <w:p>
+      <w:pPr>
+        <w:rPr>
+          <w:b/>
+        </w:rPr>
+      </w:pPr>
+      <w:r>
+        <w:rPr>
+          <w:b/>
+        </w:rPr>
+        <w:t>Access Token</w:t>
+      </w:r>
+    </w:p>
+    <w:p>
+      <w:r>
+        <w:t xml:space="preserve">Dieser Schlüssel hat eine kurze Lebensdauer (15 – 30 min) und beinhaltet Informationen über den Benutzer, diese Informationen können die Rolle und </w:t>
+      </w:r>
+      <w:r>
+        <w:t>ID sein. Der Token hat eine Signatur angehängt, welche versichert, dass dieser nicht verändert wurde. Bei jedem Aufruf auf die API wird dieser Token mitgeschickt und auf Alter und Signatur geprüft. Der Vorteil ist, dass die API nicht bei jedem Aufruf eine Datenbank Abfrage durchführen muss, sondern direkt die Rolle aus dem Token herauslesen kann.</w:t>
+      </w:r>
+    </w:p>
+    <w:p>
+      <w:pPr>
+        <w:rPr>
+          <w:b/>
+        </w:rPr>
+      </w:pPr>
+      <w:r>
+        <w:rPr>
+          <w:b/>
+        </w:rPr>
+        <w:t>Refresh Token</w:t>
+      </w:r>
+    </w:p>
+    <w:p>
+      <w:r>
+        <w:t xml:space="preserve">Der Refresh Token ist ein kryptografisch sicherer zufällig generierter String. Dieser kann dazu verwendet werden, einen neuen Access Token anzufordern. Bei jeder Anfrage für einen neuen Access Token sollte die Aktivität des Benutzers auf Verdächtige Aktionen überprüft werden. Ein Refresh Token ist gleich viel Wert wie ein Login und muss daher sicher gespeichert werden. </w:t>
+      </w:r>
+    </w:p>
+    <w:p>
+      <w:r>
+        <w:t>Die Authentifizierung hat somit folgenden Ablauf. Das Diagramm ist von links nach rechts zu lesen.</w:t>
+      </w:r>
+    </w:p>
+    <w:p>
+      <w:r>
+        <w:rPr>
+          <w:noProof/>
+          <w:lang w:eastAsia="de-CH" w:bidi="ar-SA"/>
+        </w:rPr>
+        <w:lastRenderedPageBreak/>
+        <w:drawing>
+          <wp:inline distT="0" distB="0" distL="0" distR="0" wp14:anchorId="1C1AAE9B" wp14:editId="6027E548">
+            <wp:extent cx="5760085" cy="2379345"/>
+            <wp:effectExtent l="0" t="0" r="0" b="1905"/>
+            <wp:docPr id="17" name="Grafik 17"/>
+            <wp:cNvGraphicFramePr>
+              <a:graphicFrameLocks xmlns:a="http://schemas.openxmlformats.org/drawingml/2006/main" noChangeAspect="1"/>
+            </wp:cNvGraphicFramePr>
+            <a:graphic xmlns:a="http://schemas.openxmlformats.org/drawingml/2006/main">
+              <a:graphicData uri="http://schemas.openxmlformats.org/drawingml/2006/picture">
+                <pic:pic xmlns:pic="http://schemas.openxmlformats.org/drawingml/2006/picture">
+                  <pic:nvPicPr>
+                    <pic:cNvPr id="17" name="Authentifizierung.png"/>
+                    <pic:cNvPicPr/>
+                  </pic:nvPicPr>
+                  <pic:blipFill>
+                    <a:blip r:embed="rId37">
+                      <a:extLst>
+                        <a:ext uri="{28A0092B-C50C-407E-A947-70E740481C1C}">
+                          <a14:useLocalDpi xmlns:a14="http://schemas.microsoft.com/office/drawing/2010/main" val="0"/>
+                        </a:ext>
+                      </a:extLst>
+                    </a:blip>
+                    <a:stretch>
+                      <a:fillRect/>
+                    </a:stretch>
+                  </pic:blipFill>
+                  <pic:spPr>
+                    <a:xfrm>
+                      <a:off x="0" y="0"/>
+                      <a:ext cx="5760085" cy="2379345"/>
+                    </a:xfrm>
+                    <a:prstGeom prst="rect">
+                      <a:avLst/>
+                    </a:prstGeom>
+                  </pic:spPr>
+                </pic:pic>
+              </a:graphicData>
+            </a:graphic>
+          </wp:inline>
+        </w:drawing>
+      </w:r>
+    </w:p>
+    <w:p>
+      <w:pPr>
+        <w:pStyle w:val="berschrift1"/>
+      </w:pPr>
+      <w:r>
+        <w:t>Literaturverzeichnis</w:t>
+      </w:r>
+    </w:p>
+    <w:tbl>
+      <w:tblPr>
+        <w:tblStyle w:val="AvectrisTabelle"/>
+        <w:tblW w:w="0" w:type="auto"/>
+        <w:tblInd w:w="0" w:type="dxa"/>
+        <w:tblLook w:val="04A0" w:firstRow="1" w:lastRow="0" w:firstColumn="1" w:lastColumn="0" w:noHBand="0" w:noVBand="1"/>
+      </w:tblPr>
+      <w:tblGrid>
+        <w:gridCol w:w="3023"/>
+        <w:gridCol w:w="3024"/>
+        <w:gridCol w:w="3024"/>
+      </w:tblGrid>
+      <w:tr>
+        <w:trPr>
+          <w:cnfStyle w:val="100000000000" w:firstRow="1" w:lastRow="0" w:firstColumn="0" w:lastColumn="0" w:oddVBand="0" w:evenVBand="0" w:oddHBand="0" w:evenHBand="0" w:firstRowFirstColumn="0" w:firstRowLastColumn="0" w:lastRowFirstColumn="0" w:lastRowLastColumn="0"/>
+        </w:trPr>
+        <w:tc>
+          <w:tcPr>
+            <w:tcW w:w="3023" w:type="dxa"/>
+          </w:tcPr>
+          <w:p>
+            <w:r>
+              <w:t>Abgerufener Link</w:t>
+            </w:r>
+          </w:p>
+        </w:tc>
+        <w:tc>
+          <w:tcPr>
+            <w:tcW w:w="3024" w:type="dxa"/>
+          </w:tcPr>
+          <w:p>
+            <w:r>
+              <w:t>Wann</w:t>
+            </w:r>
+          </w:p>
+        </w:tc>
+        <w:tc>
+          <w:tcPr>
+            <w:tcW w:w="3024" w:type="dxa"/>
+          </w:tcPr>
+          <w:p>
+            <w:r>
+              <w:t>Begründung</w:t>
+            </w:r>
+          </w:p>
+        </w:tc>
+      </w:tr>
+      <w:tr>
+        <w:tc>
+          <w:tcPr>
+            <w:tcW w:w="3023" w:type="dxa"/>
+          </w:tcPr>
+          <w:p>
+            <w:hyperlink r:id="rId38" w:history="1">
+              <w:r>
+                <w:rPr>
+                  <w:rStyle w:val="Hyperlink"/>
+                </w:rPr>
+                <w:t>https://www.chartjs.org/docs/latest/charts/line.html</w:t>
+              </w:r>
+            </w:hyperlink>
+          </w:p>
+        </w:tc>
+        <w:tc>
+          <w:tcPr>
+            <w:tcW w:w="3024" w:type="dxa"/>
+          </w:tcPr>
+          <w:p>
+            <w:r>
+              <w:t>23.03.2020</w:t>
+            </w:r>
+          </w:p>
+        </w:tc>
+        <w:tc>
+          <w:tcPr>
+            <w:tcW w:w="3024" w:type="dxa"/>
+          </w:tcPr>
+          <w:p>
+            <w:r>
+              <w:t>Hilfestellung für Chart.js Beispiel</w:t>
+            </w:r>
+            <w:r>
+              <w:t>.</w:t>
+            </w:r>
+          </w:p>
+        </w:tc>
+      </w:tr>
+      <w:tr>
+        <w:tc>
+          <w:tcPr>
+            <w:tcW w:w="3023" w:type="dxa"/>
+          </w:tcPr>
+          <w:p>
+            <w:hyperlink r:id="rId39" w:history="1">
+              <w:r>
+                <w:rPr>
+                  <w:rStyle w:val="Hyperlink"/>
+                </w:rPr>
+                <w:t>https://developer.mozilla.org/en-US/docs/Web/HTTP/Basics_of_HTTP/MIME_types/Common_types</w:t>
+              </w:r>
+            </w:hyperlink>
+          </w:p>
+        </w:tc>
+        <w:tc>
+          <w:tcPr>
+            <w:tcW w:w="3024" w:type="dxa"/>
+          </w:tcPr>
+          <w:p>
+            <w:r>
+              <w:t>23.03.2020</w:t>
+            </w:r>
+          </w:p>
+        </w:tc>
+        <w:tc>
+          <w:tcPr>
+            <w:tcW w:w="3024" w:type="dxa"/>
+          </w:tcPr>
+          <w:p>
+            <w:r>
+              <w:t xml:space="preserve">Mime </w:t>
+            </w:r>
+            <w:proofErr w:type="spellStart"/>
+            <w:r>
+              <w:t>Types</w:t>
+            </w:r>
+            <w:proofErr w:type="spellEnd"/>
+            <w:r>
+              <w:t xml:space="preserve"> wurden für verschiedene Diagramme verwendet.</w:t>
+            </w:r>
+          </w:p>
+        </w:tc>
+      </w:tr>
+      <w:tr>
+        <w:tc>
+          <w:tcPr>
+            <w:tcW w:w="3023" w:type="dxa"/>
+          </w:tcPr>
+          <w:p>
+            <w:hyperlink r:id="rId40" w:history="1">
+              <w:r>
+                <w:rPr>
+                  <w:rStyle w:val="Hyperlink"/>
+                </w:rPr>
+                <w:t>https://www.slant.co/options/10578/alternatives/~chart-js-alternatives</w:t>
+              </w:r>
+            </w:hyperlink>
+          </w:p>
+        </w:tc>
+        <w:tc>
+          <w:tcPr>
+            <w:tcW w:w="3024" w:type="dxa"/>
+          </w:tcPr>
+          <w:p>
+            <w:r>
+              <w:t>23.03.2020</w:t>
+            </w:r>
+          </w:p>
+        </w:tc>
+        <w:tc>
+          <w:tcPr>
+            <w:tcW w:w="3024" w:type="dxa"/>
+          </w:tcPr>
+          <w:p>
+            <w:r>
+              <w:t xml:space="preserve">Hilfe Auswahl von JavaScript </w:t>
+            </w:r>
+            <w:r>
+              <w:t>Diagramm Bibliotheken.</w:t>
+            </w:r>
+          </w:p>
+        </w:tc>
+      </w:tr>
+    </w:tbl>
     <w:p/>
     <w:sectPr>
       <w:pgSz w:w="11906" w:h="16838"/>
@@ -5226,7 +5850,23 @@
       </w:r>
     </w:p>
   </w:comment>
-  <w:comment w:id="3" w:author="Egger Nils AVECTRIS" w:date="2020-03-23T12:09:00Z" w:initials="ENA">
+  <w:comment w:id="2" w:author="Egger Nils AVECTRIS" w:date="2020-03-23T14:56:00Z" w:initials="ENA">
+    <w:p>
+      <w:pPr>
+        <w:pStyle w:val="Kommentartext"/>
+      </w:pPr>
+      <w:r>
+        <w:rPr>
+          <w:rStyle w:val="Kommentarzeichen"/>
+        </w:rPr>
+        <w:annotationRef/>
+      </w:r>
+      <w:r>
+        <w:t>File verlinke</w:t>
+      </w:r>
+    </w:p>
+  </w:comment>
+  <w:comment w:id="4" w:author="Egger Nils AVECTRIS" w:date="2020-03-23T12:09:00Z" w:initials="ENA">
     <w:p>
       <w:pPr>
         <w:pStyle w:val="Kommentartext"/>
@@ -5248,6 +5888,7 @@
 <file path=word/commentsExtended.xml><?xml version="1.0" encoding="utf-8"?>
 <w15:commentsEx xmlns:wpc="http://schemas.microsoft.com/office/word/2010/wordprocessingCanvas" xmlns:cx="http://schemas.microsoft.com/office/drawing/2014/chartex" xmlns:cx1="http://schemas.microsoft.com/office/drawing/2015/9/8/chartex" xmlns:mc="http://schemas.openxmlformats.org/markup-compatibility/2006" xmlns:o="urn:schemas-microsoft-com:office:office" xmlns:r="http://schemas.openxmlformats.org/officeDocument/2006/relationships" xmlns:m="http://schemas.openxmlformats.org/officeDocument/2006/math" xmlns:v="urn:schemas-microsoft-com:vml" xmlns:wp14="http://schemas.microsoft.com/office/word/2010/wordprocessingDrawing" xmlns:wp="http://schemas.openxmlformats.org/drawingml/2006/wordprocessingDrawing" xmlns:w10="urn:schemas-microsoft-com:office:word" xmlns:w="http://schemas.openxmlformats.org/wordprocessingml/2006/main" xmlns:w14="http://schemas.microsoft.com/office/word/2010/wordml" xmlns:w15="http://schemas.microsoft.com/office/word/2012/wordml" xmlns:w16se="http://schemas.microsoft.com/office/word/2015/wordml/symex" xmlns:wpg="http://schemas.microsoft.com/office/word/2010/wordprocessingGroup" xmlns:wpi="http://schemas.microsoft.com/office/word/2010/wordprocessingInk" xmlns:wne="http://schemas.microsoft.com/office/word/2006/wordml" xmlns:wps="http://schemas.microsoft.com/office/word/2010/wordprocessingShape" mc:Ignorable="w14 w15 w16se wp14">
   <w15:commentEx w15:paraId="6336E423" w15:done="0"/>
+  <w15:commentEx w15:paraId="1B32EB0D" w15:done="0"/>
   <w15:commentEx w15:paraId="4BDB0607" w15:done="0"/>
 </w15:commentsEx>
 </file>
@@ -5799,7 +6440,7 @@
             <w:rPr>
               <w:noProof/>
             </w:rPr>
-            <w:t>15</w:t>
+            <w:t>18</w:t>
           </w:r>
           <w:r>
             <w:rPr>
@@ -5953,7 +6594,7 @@
             <w:rPr>
               <w:noProof/>
             </w:rPr>
-            <w:t>11</w:t>
+            <w:t>15</w:t>
           </w:r>
           <w:r>
             <w:fldChar w:fldCharType="end"/>
@@ -5966,7 +6607,7 @@
               <w:rPr>
                 <w:noProof/>
               </w:rPr>
-              <w:t>15</w:t>
+              <w:t>18</w:t>
             </w:r>
           </w:fldSimple>
         </w:p>
@@ -6171,7 +6812,7 @@
             <w:rPr>
               <w:noProof/>
             </w:rPr>
-            <w:t>15</w:t>
+            <w:t>18</w:t>
           </w:r>
           <w:r>
             <w:rPr>
@@ -10729,7 +11370,7 @@
 </file>
 
 <file path=customXml/itemProps1.xml><?xml version="1.0" encoding="utf-8"?>
-<ds:datastoreItem xmlns:ds="http://schemas.openxmlformats.org/officeDocument/2006/customXml" ds:itemID="{EE9D4507-D0D2-46BA-9AAE-0448B4941697}">
+<ds:datastoreItem xmlns:ds="http://schemas.openxmlformats.org/officeDocument/2006/customXml" ds:itemID="{39A5AB74-AFA9-4819-AA1B-030B2545206F}">
   <ds:schemaRefs>
     <ds:schemaRef ds:uri="http://schemas.openxmlformats.org/officeDocument/2006/bibliography"/>
   </ds:schemaRefs>

</xml_diff>

<commit_message>
Phase Planen und Entscheiden fertig
</commit_message>
<xml_diff>
--- a/IPA-Bericht.docx
+++ b/IPA-Bericht.docx
@@ -2975,7 +2975,19 @@
           <w:rPr>
             <w:rStyle w:val="Hyperlink"/>
           </w:rPr>
-          <w:t>Organisation der Arbeitsergebnisse</w:t>
+          <w:t>Organisation der A</w:t>
+        </w:r>
+        <w:r>
+          <w:rPr>
+            <w:rStyle w:val="Hyperlink"/>
+          </w:rPr>
+          <w:t>r</w:t>
+        </w:r>
+        <w:r>
+          <w:rPr>
+            <w:rStyle w:val="Hyperlink"/>
+          </w:rPr>
+          <w:t>beitsergebnisse</w:t>
         </w:r>
         <w:r>
           <w:rPr>
@@ -6240,26 +6252,28 @@
       <w:r>
         <w:t>Die Applikation soll bezüglich Sicherheit den gängigen Standards entsprechen und eine unerlaubte Einsicht und Manipulation der Daten verhindern. Für die Umsetzung des GUI kommen die Corporate Design Vorgaben der BBB zum Einsatz.</w:t>
       </w:r>
+      <w:bookmarkStart w:id="3" w:name="_GoBack"/>
+      <w:bookmarkEnd w:id="3"/>
     </w:p>
     <w:p>
       <w:pPr>
         <w:pStyle w:val="berschrift2"/>
       </w:pPr>
-      <w:bookmarkStart w:id="3" w:name="_Toc35948473"/>
+      <w:bookmarkStart w:id="4" w:name="_Toc35948473"/>
       <w:r>
         <w:t>Detaillierte Aufgabenstellung</w:t>
       </w:r>
-      <w:bookmarkEnd w:id="3"/>
+      <w:bookmarkEnd w:id="4"/>
     </w:p>
     <w:p>
       <w:pPr>
         <w:pStyle w:val="berschrift3"/>
       </w:pPr>
-      <w:bookmarkStart w:id="4" w:name="_Toc35948474"/>
+      <w:bookmarkStart w:id="5" w:name="_Toc35948474"/>
       <w:r>
         <w:t>Beschreibung</w:t>
       </w:r>
-      <w:bookmarkEnd w:id="4"/>
+      <w:bookmarkEnd w:id="5"/>
     </w:p>
     <w:p>
       <w:r>
@@ -6330,11 +6344,11 @@
       <w:pPr>
         <w:pStyle w:val="berschrift3"/>
       </w:pPr>
-      <w:bookmarkStart w:id="5" w:name="_Toc35948475"/>
+      <w:bookmarkStart w:id="6" w:name="_Toc35948475"/>
       <w:r>
         <w:t>Generelle Eigenschaften</w:t>
       </w:r>
-      <w:bookmarkEnd w:id="5"/>
+      <w:bookmarkEnd w:id="6"/>
     </w:p>
     <w:p>
       <w:pPr>
@@ -6388,11 +6402,11 @@
       <w:pPr>
         <w:pStyle w:val="berschrift3"/>
       </w:pPr>
-      <w:bookmarkStart w:id="6" w:name="_Toc35948476"/>
+      <w:bookmarkStart w:id="7" w:name="_Toc35948476"/>
       <w:r>
         <w:t>Anforderungen an die Webapplikation</w:t>
       </w:r>
-      <w:bookmarkEnd w:id="6"/>
+      <w:bookmarkEnd w:id="7"/>
     </w:p>
     <w:p>
       <w:pPr>
@@ -6655,19 +6669,19 @@
     </w:p>
     <w:p>
       <w:r>
+        <w:t>Der Erfahrungswert des benötigten Materials im Bezug zur Benutzung muss noch definiert werden und ist nicht Bestandteil dieser IPA.</w:t>
+      </w:r>
+    </w:p>
+    <w:p>
+      <w:pPr>
+        <w:pStyle w:val="berschrift2"/>
+      </w:pPr>
+      <w:bookmarkStart w:id="8" w:name="_Toc35948477"/>
+      <w:r>
         <w:lastRenderedPageBreak/>
-        <w:t>Der Erfahrungswert des benötigten Materials im Bezug zur Benutzung muss noch definiert werden und ist nicht Bestandteil dieser IPA.</w:t>
-      </w:r>
-    </w:p>
-    <w:p>
-      <w:pPr>
-        <w:pStyle w:val="berschrift2"/>
-      </w:pPr>
-      <w:bookmarkStart w:id="7" w:name="_Toc35948477"/>
-      <w:r>
         <w:t>Mittel und Methoden</w:t>
       </w:r>
-      <w:bookmarkEnd w:id="7"/>
+      <w:bookmarkEnd w:id="8"/>
     </w:p>
     <w:p>
       <w:pPr>
@@ -6733,11 +6747,11 @@
       <w:pPr>
         <w:pStyle w:val="berschrift2"/>
       </w:pPr>
-      <w:bookmarkStart w:id="8" w:name="_Toc35948478"/>
+      <w:bookmarkStart w:id="9" w:name="_Toc35948478"/>
       <w:r>
         <w:t>Vorkenntnisse</w:t>
       </w:r>
-      <w:bookmarkEnd w:id="8"/>
+      <w:bookmarkEnd w:id="9"/>
     </w:p>
     <w:p>
       <w:pPr>
@@ -6779,11 +6793,11 @@
       <w:pPr>
         <w:pStyle w:val="berschrift2"/>
       </w:pPr>
-      <w:bookmarkStart w:id="9" w:name="_Toc35948479"/>
+      <w:bookmarkStart w:id="10" w:name="_Toc35948479"/>
       <w:r>
         <w:t>Vorarbeiten</w:t>
       </w:r>
-      <w:bookmarkEnd w:id="9"/>
+      <w:bookmarkEnd w:id="10"/>
     </w:p>
     <w:p>
       <w:pPr>
@@ -6885,11 +6899,11 @@
       <w:pPr>
         <w:pStyle w:val="berschrift2"/>
       </w:pPr>
-      <w:bookmarkStart w:id="10" w:name="_Toc35948480"/>
+      <w:bookmarkStart w:id="11" w:name="_Toc35948480"/>
       <w:r>
         <w:t>Neue Lerninhalte</w:t>
       </w:r>
-      <w:bookmarkEnd w:id="10"/>
+      <w:bookmarkEnd w:id="11"/>
     </w:p>
     <w:p>
       <w:pPr>
@@ -6943,11 +6957,11 @@
       <w:pPr>
         <w:pStyle w:val="berschrift2"/>
       </w:pPr>
-      <w:bookmarkStart w:id="11" w:name="_Toc35948481"/>
+      <w:bookmarkStart w:id="12" w:name="_Toc35948481"/>
       <w:r>
         <w:t>Arbeiten in den letzten 6 Monaten</w:t>
       </w:r>
-      <w:bookmarkEnd w:id="11"/>
+      <w:bookmarkEnd w:id="12"/>
     </w:p>
     <w:p>
       <w:pPr>
@@ -7001,21 +7015,21 @@
       <w:pPr>
         <w:pStyle w:val="berschrift2"/>
       </w:pPr>
-      <w:bookmarkStart w:id="12" w:name="_Toc35948482"/>
+      <w:bookmarkStart w:id="13" w:name="_Toc35948482"/>
       <w:r>
         <w:t>Individuelle Bewertungskriterien</w:t>
       </w:r>
-      <w:bookmarkEnd w:id="12"/>
+      <w:bookmarkEnd w:id="13"/>
     </w:p>
     <w:p>
       <w:pPr>
         <w:pStyle w:val="berschrift3"/>
       </w:pPr>
-      <w:bookmarkStart w:id="13" w:name="_Toc35948483"/>
+      <w:bookmarkStart w:id="14" w:name="_Toc35948483"/>
       <w:r>
         <w:t>Responsive Design</w:t>
       </w:r>
-      <w:bookmarkEnd w:id="13"/>
+      <w:bookmarkEnd w:id="14"/>
     </w:p>
     <w:p>
       <w:pPr>
@@ -7096,7 +7110,6 @@
               <w:pStyle w:val="TabellenText"/>
             </w:pPr>
             <w:r>
-              <w:lastRenderedPageBreak/>
               <w:t>3</w:t>
             </w:r>
           </w:p>
@@ -7128,6 +7141,7 @@
               <w:pStyle w:val="TabellenText"/>
             </w:pPr>
             <w:r>
+              <w:lastRenderedPageBreak/>
               <w:t>2</w:t>
             </w:r>
           </w:p>
@@ -7214,11 +7228,11 @@
       <w:pPr>
         <w:pStyle w:val="berschrift3"/>
       </w:pPr>
-      <w:bookmarkStart w:id="14" w:name="_Toc35948484"/>
+      <w:bookmarkStart w:id="15" w:name="_Toc35948484"/>
       <w:r>
         <w:t>Browserkompatibilität</w:t>
       </w:r>
-      <w:bookmarkEnd w:id="14"/>
+      <w:bookmarkEnd w:id="15"/>
     </w:p>
     <w:p>
       <w:pPr>
@@ -7411,11 +7425,11 @@
       <w:pPr>
         <w:pStyle w:val="berschrift3"/>
       </w:pPr>
-      <w:bookmarkStart w:id="15" w:name="_Toc35948485"/>
+      <w:bookmarkStart w:id="16" w:name="_Toc35948485"/>
       <w:r>
         <w:t>Einhaltung Corporate Design</w:t>
       </w:r>
-      <w:bookmarkEnd w:id="15"/>
+      <w:bookmarkEnd w:id="16"/>
     </w:p>
     <w:p>
       <w:pPr>
@@ -7607,11 +7621,11 @@
       <w:pPr>
         <w:pStyle w:val="berschrift3"/>
       </w:pPr>
-      <w:bookmarkStart w:id="16" w:name="_Toc35948486"/>
+      <w:bookmarkStart w:id="17" w:name="_Toc35948486"/>
       <w:r>
         <w:t>Codingstyle – Dokumentation</w:t>
       </w:r>
-      <w:bookmarkEnd w:id="16"/>
+      <w:bookmarkEnd w:id="17"/>
     </w:p>
     <w:p>
       <w:pPr>
@@ -7628,7 +7642,6 @@
     </w:p>
     <w:p>
       <w:r>
-        <w:lastRenderedPageBreak/>
         <w:t>Ist der Quellcode dokumentiert? Hilft der Text, die Funktionalität zu verstehen und nachzuvollziehen?</w:t>
       </w:r>
     </w:p>
@@ -7657,6 +7670,7 @@
               <w:pStyle w:val="Tabellentitel1"/>
             </w:pPr>
             <w:r>
+              <w:lastRenderedPageBreak/>
               <w:t>Gütestufe</w:t>
             </w:r>
           </w:p>
@@ -7805,11 +7819,11 @@
       <w:pPr>
         <w:pStyle w:val="berschrift3"/>
       </w:pPr>
-      <w:bookmarkStart w:id="17" w:name="_Toc35948487"/>
+      <w:bookmarkStart w:id="18" w:name="_Toc35948487"/>
       <w:r>
         <w:t>Validierung Eingaben</w:t>
       </w:r>
-      <w:bookmarkEnd w:id="17"/>
+      <w:bookmarkEnd w:id="18"/>
     </w:p>
     <w:p>
       <w:pPr>
@@ -8002,11 +8016,11 @@
       <w:pPr>
         <w:pStyle w:val="berschrift3"/>
       </w:pPr>
-      <w:bookmarkStart w:id="18" w:name="_Toc35948488"/>
+      <w:bookmarkStart w:id="19" w:name="_Toc35948488"/>
       <w:r>
         <w:t>Anzeige der Luftqualitäts-Messwerte</w:t>
       </w:r>
-      <w:bookmarkEnd w:id="18"/>
+      <w:bookmarkEnd w:id="19"/>
     </w:p>
     <w:p>
       <w:pPr>
@@ -8199,12 +8213,11 @@
       <w:pPr>
         <w:pStyle w:val="berschrift3"/>
       </w:pPr>
-      <w:bookmarkStart w:id="19" w:name="_Toc35948489"/>
-      <w:r>
-        <w:lastRenderedPageBreak/>
+      <w:bookmarkStart w:id="20" w:name="_Toc35948489"/>
+      <w:r>
         <w:t>Grafische Darstellung der Messwerte</w:t>
       </w:r>
-      <w:bookmarkEnd w:id="19"/>
+      <w:bookmarkEnd w:id="20"/>
     </w:p>
     <w:p>
       <w:pPr>
@@ -8221,6 +8234,7 @@
     </w:p>
     <w:p>
       <w:r>
+        <w:lastRenderedPageBreak/>
         <w:t>Kann der Verlauf der drei Luftqualitätsmesswerte grafisch und mit wählbarem Zeitraum angezeigt werden?</w:t>
       </w:r>
     </w:p>
@@ -8406,11 +8420,9 @@
       <w:pPr>
         <w:pStyle w:val="berschrift1"/>
       </w:pPr>
-      <w:bookmarkStart w:id="20" w:name="_Toc35948490"/>
-      <w:r>
-        <w:t>Projektorganisation</w:t>
-      </w:r>
-      <w:bookmarkEnd w:id="20"/>
+      <w:r>
+        <w:t>Projektaufbauorganisation</w:t>
+      </w:r>
     </w:p>
     <w:p>
       <w:pPr>
@@ -8568,7 +8580,6 @@
     </w:p>
     <w:p>
       <w:r>
-        <w:lastRenderedPageBreak/>
         <w:t>Avectris AG</w:t>
       </w:r>
       <w:r>
@@ -8590,6 +8601,7 @@
       </w:pPr>
       <w:bookmarkStart w:id="25" w:name="_Toc35948495"/>
       <w:r>
+        <w:lastRenderedPageBreak/>
         <w:t>Deklaration der Vorkentnisse</w:t>
       </w:r>
       <w:bookmarkEnd w:id="25"/>
@@ -8937,31 +8949,31 @@
         </w:numPr>
       </w:pPr>
       <w:r>
+        <w:t>Python Client für PostgreSQL</w:t>
+      </w:r>
+    </w:p>
+    <w:p>
+      <w:pPr>
+        <w:pStyle w:val="berschrift1"/>
+      </w:pPr>
+      <w:bookmarkStart w:id="27" w:name="_Toc35948497"/>
+      <w:r>
+        <w:t>Deklaration der benützten Firmenstandarts</w:t>
+      </w:r>
+      <w:bookmarkEnd w:id="27"/>
+    </w:p>
+    <w:p>
+      <w:r>
+        <w:t>Für dieses Dokument wurde eine Word Vorlage für Projekt Berichte verwendet.</w:t>
+      </w:r>
+    </w:p>
+    <w:p>
+      <w:pPr>
+        <w:pStyle w:val="berschrift1"/>
+      </w:pPr>
+      <w:bookmarkStart w:id="28" w:name="_Toc35948498"/>
+      <w:r>
         <w:lastRenderedPageBreak/>
-        <w:t>Python Client für PostgreSQL</w:t>
-      </w:r>
-    </w:p>
-    <w:p>
-      <w:pPr>
-        <w:pStyle w:val="berschrift1"/>
-      </w:pPr>
-      <w:bookmarkStart w:id="27" w:name="_Toc35948497"/>
-      <w:r>
-        <w:t>Deklaration der benützten Firmenstandarts</w:t>
-      </w:r>
-      <w:bookmarkEnd w:id="27"/>
-    </w:p>
-    <w:p>
-      <w:r>
-        <w:t>Für dieses Dokument wurde eine Word Vorlage für Projekt Berichte verwendet.</w:t>
-      </w:r>
-    </w:p>
-    <w:p>
-      <w:pPr>
-        <w:pStyle w:val="berschrift1"/>
-      </w:pPr>
-      <w:bookmarkStart w:id="28" w:name="_Toc35948498"/>
-      <w:r>
         <w:t>Zeitplan</w:t>
       </w:r>
       <w:bookmarkEnd w:id="28"/>
@@ -9140,9 +9152,8 @@
     <w:p>
       <w:pPr>
         <w:sectPr>
-          <w:headerReference w:type="default" r:id="rId15"/>
-          <w:headerReference w:type="first" r:id="rId16"/>
-          <w:footerReference w:type="first" r:id="rId17"/>
+          <w:headerReference w:type="first" r:id="rId15"/>
+          <w:footerReference w:type="first" r:id="rId16"/>
           <w:pgSz w:w="11906" w:h="16838"/>
           <w:pgMar w:top="1021" w:right="1134" w:bottom="1134" w:left="1701" w:header="1020" w:footer="1020" w:gutter="0"/>
           <w:cols w:space="708"/>
@@ -9197,7 +9208,7 @@
                     </pic:cNvPicPr>
                   </pic:nvPicPr>
                   <pic:blipFill>
-                    <a:blip r:embed="rId18">
+                    <a:blip r:embed="rId17">
                       <a:extLst>
                         <a:ext uri="{28A0092B-C50C-407E-A947-70E740481C1C}">
                           <a14:useLocalDpi xmlns:a14="http://schemas.microsoft.com/office/drawing/2010/main" val="0"/>
@@ -9242,25 +9253,27 @@
     </w:p>
     <w:p>
       <w:r>
-        <w:t>Meine gesamte Arbeit ist in einem privaten GIT R</w:t>
-      </w:r>
-      <w:r>
-        <w:t>e</w:t>
-      </w:r>
-      <w:r>
-        <w:t xml:space="preserve">pository auf github abgespeichert. Ich werde während der </w:t>
-      </w:r>
-      <w:r>
-        <w:t>IPA</w:t>
-      </w:r>
-      <w:r>
-        <w:t xml:space="preserve"> all zwei Stunden meine Arbeit speichern und auf github</w:t>
-      </w:r>
-      <w:r>
-        <w:t xml:space="preserve"> hochladen</w:t>
-      </w:r>
-      <w:r>
-        <w:t>.</w:t>
+        <w:t>Die Arbeitsergebnisse werden mit dem mit GIT versioniert und auf github hochgeladen. So kann auch bei lokalem Datenverlust auf jede Version zurückgegriffen werden.</w:t>
+      </w:r>
+    </w:p>
+    <w:p>
+      <w:r>
+        <w:t>Jeder Commit ist mit einem Kommentar versehen, so ist es einfach jede Version wiederzufinden.</w:t>
+      </w:r>
+    </w:p>
+    <w:p>
+      <w:r>
+        <w:t>Alle Arbeitsergebnisse werden mindestens einmal pro Stunde hochgeladen.</w:t>
+      </w:r>
+    </w:p>
+    <w:p>
+      <w:r>
+        <w:t>Die Wiederstellung der Dokumente ist durch das Hochladen auf eine Cloud, in meinem Fall github, sichergestellt.</w:t>
+      </w:r>
+    </w:p>
+    <w:p>
+      <w:r>
+        <w:t>Die Arbeitsergebnisse werden die ganze IPA hindurch dieselbe Qualität haben.</w:t>
       </w:r>
     </w:p>
     <w:p>
@@ -9270,7 +9283,7 @@
       <w:r>
         <w:t xml:space="preserve">Inline Kommentaren und </w:t>
       </w:r>
-      <w:hyperlink r:id="rId19" w:history="1">
+      <w:hyperlink r:id="rId18" w:history="1">
         <w:r>
           <w:rPr>
             <w:rStyle w:val="Hyperlink"/>
@@ -9285,10 +9298,12 @@
         <w:t xml:space="preserve"> schlussendlich</w:t>
       </w:r>
       <w:r>
-        <w:t xml:space="preserve"> als Webseite im Anhang vorhanden sein.</w:t>
-      </w:r>
-    </w:p>
-    <w:p/>
+        <w:t xml:space="preserve"> als Web</w:t>
+      </w:r>
+      <w:r>
+        <w:t>seite im Anhang vorhanden sein.</w:t>
+      </w:r>
+    </w:p>
     <w:p>
       <w:pPr>
         <w:pStyle w:val="StandardBold"/>
@@ -9326,6 +9341,19 @@
       </w:r>
       <w:r>
         <w:t xml:space="preserve"> hilft zu wissen, wo und wann geputzt werden muss. Beim Pilotenversuch geht es primär darum Sensor Werte darzustellen und auf diese zu reagieren. Zum Beispiel soll eine Meldung im Dashboard erscheinen, wenn ein gewisser CO2 Wert überschritten wird. Diese Meldung soll dann vom Reinigungspersonal abgearbeitet werden. Hierbei wäre damit Fenster öffnen gemeint.</w:t>
+      </w:r>
+    </w:p>
+    <w:p>
+      <w:pPr>
+        <w:pStyle w:val="berschrift2"/>
+      </w:pPr>
+      <w:r>
+        <w:t>Absicht</w:t>
+      </w:r>
+    </w:p>
+    <w:p>
+      <w:r>
+        <w:t>Die Webapplikation soll dabei helfen, dass weniger unnötig geputzt werden muss. So könnte man im Ideal fall erreichen, dass die Berufsbildung Baden weniger Reinigungspersonal anstellen muss.</w:t>
       </w:r>
     </w:p>
     <w:p>
@@ -9433,6 +9461,24 @@
     </w:p>
     <w:p>
       <w:pPr>
+        <w:pStyle w:val="berschrift2"/>
+      </w:pPr>
+      <w:r>
+        <w:t>Ressourcen</w:t>
+      </w:r>
+    </w:p>
+    <w:p>
+      <w:r>
+        <w:t>Die Entwicklung geschieht auf einem normalen Windows-10 PC und für die endgültige Applikation steht ein interner Windows Server zur Verfügung.</w:t>
+      </w:r>
+    </w:p>
+    <w:p>
+      <w:r>
+        <w:t>Zusätzlich sind für die Messung von Daten drei verschiedene Arten von Sensoren in Betrieb.</w:t>
+      </w:r>
+    </w:p>
+    <w:p>
+      <w:pPr>
         <w:pStyle w:val="DokNummer"/>
       </w:pPr>
     </w:p>
@@ -9448,7 +9494,16 @@
     </w:p>
     <w:p>
       <w:r>
-        <w:t>Diese Applikation soll bis und mit dem 08.04.2020 geschrieben sein.</w:t>
+        <w:t>Die</w:t>
+      </w:r>
+      <w:r>
+        <w:t xml:space="preserve"> Applikation soll bis und mit dem 08.04.2020 </w:t>
+      </w:r>
+      <w:r>
+        <w:t>fertig</w:t>
+      </w:r>
+      <w:r>
+        <w:t xml:space="preserve"> sein.</w:t>
       </w:r>
     </w:p>
     <w:p>
@@ -9513,7 +9568,7 @@
           <w:numId w:val="39"/>
         </w:numPr>
       </w:pPr>
-      <w:hyperlink r:id="rId20" w:history="1">
+      <w:hyperlink r:id="rId19" w:history="1">
         <w:r>
           <w:rPr>
             <w:rStyle w:val="Hyperlink"/>
@@ -9525,7 +9580,6 @@
     <w:p>
       <w:commentRangeStart w:id="39"/>
       <w:r>
-        <w:lastRenderedPageBreak/>
         <w:t xml:space="preserve">Als ich ein einfaches Beispiel für Chart.js erstellte, fiel mir den Anfang sehr schwer, da es schwierig zu </w:t>
       </w:r>
       <w:r>
@@ -9553,7 +9607,7 @@
       <w:r>
         <w:t xml:space="preserve"> Der Code wurde von der </w:t>
       </w:r>
-      <w:hyperlink r:id="rId23" w:history="1">
+      <w:hyperlink r:id="rId22" w:history="1">
         <w:r>
           <w:rPr>
             <w:rStyle w:val="Hyperlink"/>
@@ -9590,7 +9644,7 @@
                     <pic:cNvPicPr/>
                   </pic:nvPicPr>
                   <pic:blipFill>
-                    <a:blip r:embed="rId24"/>
+                    <a:blip r:embed="rId23"/>
                     <a:stretch>
                       <a:fillRect/>
                     </a:stretch>
@@ -9631,7 +9685,7 @@
                     <pic:cNvPicPr/>
                   </pic:nvPicPr>
                   <pic:blipFill>
-                    <a:blip r:embed="rId25"/>
+                    <a:blip r:embed="rId24"/>
                     <a:stretch>
                       <a:fillRect/>
                     </a:stretch>
@@ -9732,7 +9786,7 @@
           <w:numId w:val="39"/>
         </w:numPr>
       </w:pPr>
-      <w:hyperlink r:id="rId26" w:history="1">
+      <w:hyperlink r:id="rId25" w:history="1">
         <w:r>
           <w:rPr>
             <w:rStyle w:val="Hyperlink"/>
@@ -9762,6 +9816,7 @@
           <w:noProof/>
           <w:lang w:eastAsia="de-CH" w:bidi="ar-SA"/>
         </w:rPr>
+        <w:lastRenderedPageBreak/>
         <w:drawing>
           <wp:inline distT="0" distB="0" distL="0" distR="0" wp14:anchorId="60FEB086" wp14:editId="25C6E44A">
             <wp:extent cx="1772595" cy="1775984"/>
@@ -9778,7 +9833,7 @@
                     <pic:cNvPicPr/>
                   </pic:nvPicPr>
                   <pic:blipFill>
-                    <a:blip r:embed="rId27"/>
+                    <a:blip r:embed="rId26"/>
                     <a:stretch>
                       <a:fillRect/>
                     </a:stretch>
@@ -9819,7 +9874,7 @@
                     <pic:cNvPicPr/>
                   </pic:nvPicPr>
                   <pic:blipFill>
-                    <a:blip r:embed="rId28"/>
+                    <a:blip r:embed="rId27"/>
                     <a:stretch>
                       <a:fillRect/>
                     </a:stretch>
@@ -9908,7 +9963,6 @@
       </w:pPr>
       <w:bookmarkStart w:id="44" w:name="_Toc35948509"/>
       <w:r>
-        <w:lastRenderedPageBreak/>
         <w:t>Sensor Wert Beobachter</w:t>
       </w:r>
       <w:bookmarkEnd w:id="44"/>
@@ -9973,6 +10027,7 @@
           <w:noProof/>
           <w:lang w:eastAsia="de-CH" w:bidi="ar-SA"/>
         </w:rPr>
+        <w:lastRenderedPageBreak/>
         <w:drawing>
           <wp:inline distT="0" distB="0" distL="0" distR="0" wp14:anchorId="2966C2DE" wp14:editId="038A43A5">
             <wp:extent cx="5759819" cy="3902075"/>
@@ -9989,7 +10044,7 @@
                     <pic:cNvPicPr/>
                   </pic:nvPicPr>
                   <pic:blipFill>
-                    <a:blip r:embed="rId29">
+                    <a:blip r:embed="rId28">
                       <a:extLst>
                         <a:ext uri="{28A0092B-C50C-407E-A947-70E740481C1C}">
                           <a14:useLocalDpi xmlns:a14="http://schemas.microsoft.com/office/drawing/2010/main" val="0"/>
@@ -10080,11 +10135,7 @@
         <w:t>.</w:t>
       </w:r>
       <w:r>
-        <w:t xml:space="preserve"> In Chromium basierenden Browsers kann man dies mit der F12 </w:t>
-      </w:r>
-      <w:r>
-        <w:lastRenderedPageBreak/>
-        <w:t>Taste erreichen.</w:t>
+        <w:t xml:space="preserve"> In Chromium basierenden Browsers kann man dies mit der F12 Taste erreichen.</w:t>
       </w:r>
       <w:r>
         <w:rPr>
@@ -10114,7 +10165,7 @@
                     <pic:cNvPicPr/>
                   </pic:nvPicPr>
                   <pic:blipFill>
-                    <a:blip r:embed="rId30"/>
+                    <a:blip r:embed="rId29"/>
                     <a:stretch>
                       <a:fillRect/>
                     </a:stretch>
@@ -10191,7 +10242,7 @@
                     <pic:cNvPicPr/>
                   </pic:nvPicPr>
                   <pic:blipFill>
-                    <a:blip r:embed="rId31"/>
+                    <a:blip r:embed="rId30"/>
                     <a:stretch>
                       <a:fillRect/>
                     </a:stretch>
@@ -10258,6 +10309,7 @@
       </w:pPr>
       <w:bookmarkStart w:id="49" w:name="_Toc35948511"/>
       <w:r>
+        <w:lastRenderedPageBreak/>
         <w:t>Sphinx Dokumentation</w:t>
       </w:r>
       <w:bookmarkEnd w:id="49"/>
@@ -10306,7 +10358,7 @@
                     <pic:cNvPicPr/>
                   </pic:nvPicPr>
                   <pic:blipFill>
-                    <a:blip r:embed="rId32"/>
+                    <a:blip r:embed="rId31"/>
                     <a:stretch>
                       <a:fillRect/>
                     </a:stretch>
@@ -10457,7 +10509,6 @@
     </w:p>
     <w:p>
       <w:r>
-        <w:lastRenderedPageBreak/>
         <w:t>Für mich wird es noch eine kleine Herausforderung mit purem JavaScript auf die API zuzugreifen und dies möglichst so, dass ich nicht Code wiederholend schreiben muss. Zudem muss jeder Aufruf auf die API mit einem Authentifizierungstoken begleitet sein.</w:t>
       </w:r>
     </w:p>
@@ -10478,38 +10529,38 @@
       <w:r>
         <w:t xml:space="preserve"> Vor der IPA habe ich mir deswegen noch </w:t>
       </w:r>
+      <w:hyperlink r:id="rId32" w:history="1">
+        <w:r>
+          <w:rPr>
+            <w:rStyle w:val="Hyperlink"/>
+          </w:rPr>
+          <w:t>Jekyll</w:t>
+        </w:r>
+      </w:hyperlink>
+      <w:r>
+        <w:t xml:space="preserve"> angeschaut. Dieses Tool bietet genau was ich brauche und wird mich beim Aufbau der Seite unterstützen.</w:t>
+      </w:r>
+    </w:p>
+    <w:p>
+      <w:pPr>
+        <w:pStyle w:val="berschrift3"/>
+      </w:pPr>
+      <w:bookmarkStart w:id="54" w:name="_Toc35948514"/>
+      <w:r>
+        <w:t>Tür Schaltungssensor Wert</w:t>
+      </w:r>
+      <w:bookmarkEnd w:id="54"/>
+    </w:p>
+    <w:p>
+      <w:r>
+        <w:t>Die Werte des Adeunis RF und der Elsys CO2 Sensoren konnte ich bereits als Vorarbeit dekodieren. Für den Tabs Sensor reichte die Zeit nicht mehr.</w:t>
+      </w:r>
+    </w:p>
+    <w:p>
+      <w:r>
+        <w:t xml:space="preserve">Gemäss diesem </w:t>
+      </w:r>
       <w:hyperlink r:id="rId33" w:history="1">
-        <w:r>
-          <w:rPr>
-            <w:rStyle w:val="Hyperlink"/>
-          </w:rPr>
-          <w:t>Jekyll</w:t>
-        </w:r>
-      </w:hyperlink>
-      <w:r>
-        <w:t xml:space="preserve"> angeschaut. Dieses Tool bietet genau was ich brauche und wird mich beim Aufbau der Seite unterstützen.</w:t>
-      </w:r>
-    </w:p>
-    <w:p>
-      <w:pPr>
-        <w:pStyle w:val="berschrift3"/>
-      </w:pPr>
-      <w:bookmarkStart w:id="54" w:name="_Toc35948514"/>
-      <w:r>
-        <w:t>Tür Schaltungssensor Wert</w:t>
-      </w:r>
-      <w:bookmarkEnd w:id="54"/>
-    </w:p>
-    <w:p>
-      <w:r>
-        <w:t>Die Werte des Adeunis RF und der Elsys CO2 Sensoren konnte ich bereits als Vorarbeit dekodieren. Für den Tabs Sensor reichte die Zeit nicht mehr.</w:t>
-      </w:r>
-    </w:p>
-    <w:p>
-      <w:r>
-        <w:t xml:space="preserve">Gemäss diesem </w:t>
-      </w:r>
-      <w:hyperlink r:id="rId34" w:history="1">
         <w:r>
           <w:rPr>
             <w:rStyle w:val="Hyperlink"/>
@@ -10562,6 +10613,7 @@
           </w:tcPr>
           <w:p>
             <w:r>
+              <w:lastRenderedPageBreak/>
               <w:t>Wert</w:t>
             </w:r>
           </w:p>
@@ -10908,7 +10960,7 @@
                     <pic:cNvPicPr/>
                   </pic:nvPicPr>
                   <pic:blipFill>
-                    <a:blip r:embed="rId35">
+                    <a:blip r:embed="rId34">
                       <a:extLst>
                         <a:ext uri="{28A0092B-C50C-407E-A947-70E740481C1C}">
                           <a14:useLocalDpi xmlns:a14="http://schemas.microsoft.com/office/drawing/2010/main" val="0"/>
@@ -10990,7 +11042,7 @@
       <w:r>
         <w:t xml:space="preserve">Das System ist so aufgebaut, dass ein Benutzer zuerst die statische Webseite von dem IIS Server ladet und danach alle Daten von der API, welche von </w:t>
       </w:r>
-      <w:hyperlink r:id="rId36" w:history="1">
+      <w:hyperlink r:id="rId35" w:history="1">
         <w:r>
           <w:rPr>
             <w:rStyle w:val="Hyperlink"/>
@@ -11122,7 +11174,7 @@
                     <pic:cNvPicPr/>
                   </pic:nvPicPr>
                   <pic:blipFill>
-                    <a:blip r:embed="rId37">
+                    <a:blip r:embed="rId36">
                       <a:extLst>
                         <a:ext uri="{28A0092B-C50C-407E-A947-70E740481C1C}">
                           <a14:useLocalDpi xmlns:a14="http://schemas.microsoft.com/office/drawing/2010/main" val="0"/>
@@ -11182,7 +11234,7 @@
     </w:p>
     <w:p>
       <w:pPr>
-        <w:pStyle w:val="berschrift3"/>
+        <w:pStyle w:val="berschrift2"/>
       </w:pPr>
       <w:bookmarkStart w:id="64" w:name="_Toc35948522"/>
       <w:r>
@@ -11206,7 +11258,7 @@
           <w:numId w:val="39"/>
         </w:numPr>
       </w:pPr>
-      <w:hyperlink r:id="rId38" w:history="1">
+      <w:hyperlink r:id="rId37" w:history="1">
         <w:r>
           <w:rPr>
             <w:rStyle w:val="Hyperlink"/>
@@ -11235,7 +11287,7 @@
           <w:numId w:val="39"/>
         </w:numPr>
       </w:pPr>
-      <w:hyperlink r:id="rId39" w:history="1">
+      <w:hyperlink r:id="rId38" w:history="1">
         <w:r>
           <w:rPr>
             <w:rStyle w:val="Hyperlink"/>
@@ -11252,7 +11304,7 @@
           <w:numId w:val="39"/>
         </w:numPr>
       </w:pPr>
-      <w:hyperlink r:id="rId40" w:history="1">
+      <w:hyperlink r:id="rId39" w:history="1">
         <w:r>
           <w:rPr>
             <w:rStyle w:val="Hyperlink"/>
@@ -11435,7 +11487,7 @@
                     <pic:cNvPicPr/>
                   </pic:nvPicPr>
                   <pic:blipFill>
-                    <a:blip r:embed="rId41">
+                    <a:blip r:embed="rId40">
                       <a:extLst>
                         <a:ext uri="{28A0092B-C50C-407E-A947-70E740481C1C}">
                           <a14:useLocalDpi xmlns:a14="http://schemas.microsoft.com/office/drawing/2010/main" val="0"/>
@@ -11538,6 +11590,105 @@
                 <pic:pic xmlns:pic="http://schemas.openxmlformats.org/drawingml/2006/picture">
                   <pic:nvPicPr>
                     <pic:cNvPr id="8" name="Dashboard Admin.png"/>
+                    <pic:cNvPicPr/>
+                  </pic:nvPicPr>
+                  <pic:blipFill>
+                    <a:blip r:embed="rId41" cstate="print">
+                      <a:extLst>
+                        <a:ext uri="{28A0092B-C50C-407E-A947-70E740481C1C}">
+                          <a14:useLocalDpi xmlns:a14="http://schemas.microsoft.com/office/drawing/2010/main" val="0"/>
+                        </a:ext>
+                      </a:extLst>
+                    </a:blip>
+                    <a:stretch>
+                      <a:fillRect/>
+                    </a:stretch>
+                  </pic:blipFill>
+                  <pic:spPr>
+                    <a:xfrm>
+                      <a:off x="0" y="0"/>
+                      <a:ext cx="5760085" cy="3239770"/>
+                    </a:xfrm>
+                    <a:prstGeom prst="rect">
+                      <a:avLst/>
+                    </a:prstGeom>
+                  </pic:spPr>
+                </pic:pic>
+              </a:graphicData>
+            </a:graphic>
+          </wp:inline>
+        </w:drawing>
+      </w:r>
+    </w:p>
+    <w:p>
+      <w:pPr>
+        <w:pStyle w:val="Beschriftung"/>
+      </w:pPr>
+      <w:bookmarkStart w:id="69" w:name="_Toc35948461"/>
+      <w:r>
+        <w:t xml:space="preserve">Abbildung </w:t>
+      </w:r>
+      <w:r>
+        <w:fldChar w:fldCharType="begin"/>
+      </w:r>
+      <w:r>
+        <w:instrText xml:space="preserve"> SEQ Abbildung \* ARABIC </w:instrText>
+      </w:r>
+      <w:r>
+        <w:fldChar w:fldCharType="separate"/>
+      </w:r>
+      <w:r>
+        <w:rPr>
+          <w:noProof/>
+        </w:rPr>
+        <w:t>12</w:t>
+      </w:r>
+      <w:r>
+        <w:fldChar w:fldCharType="end"/>
+      </w:r>
+      <w:r>
+        <w:t xml:space="preserve"> Admin Dashboard</w:t>
+      </w:r>
+      <w:bookmarkEnd w:id="69"/>
+    </w:p>
+    <w:p>
+      <w:pPr>
+        <w:pStyle w:val="berschrift3"/>
+      </w:pPr>
+      <w:bookmarkStart w:id="70" w:name="_Toc35948527"/>
+      <w:r>
+        <w:lastRenderedPageBreak/>
+        <w:t>Personal Verwaltung</w:t>
+      </w:r>
+      <w:bookmarkEnd w:id="70"/>
+    </w:p>
+    <w:p>
+      <w:r>
+        <w:t>Auf dieser Seite können Administratoren das Personal verwalten. Benutzer können entweder die Rolle Personal oder Admin haben.</w:t>
+      </w:r>
+    </w:p>
+    <w:p>
+      <w:pPr>
+        <w:keepNext/>
+      </w:pPr>
+      <w:r>
+        <w:rPr>
+          <w:noProof/>
+          <w:lang w:eastAsia="de-CH" w:bidi="ar-SA"/>
+        </w:rPr>
+        <w:drawing>
+          <wp:inline distT="0" distB="0" distL="0" distR="0" wp14:anchorId="6F37A439" wp14:editId="50C5142B">
+            <wp:extent cx="5760085" cy="3239770"/>
+            <wp:effectExtent l="0" t="0" r="0" b="0"/>
+            <wp:docPr id="11" name="Grafik 11"/>
+            <wp:cNvGraphicFramePr>
+              <a:graphicFrameLocks xmlns:a="http://schemas.openxmlformats.org/drawingml/2006/main" noChangeAspect="1"/>
+            </wp:cNvGraphicFramePr>
+            <a:graphic xmlns:a="http://schemas.openxmlformats.org/drawingml/2006/main">
+              <a:graphicData uri="http://schemas.openxmlformats.org/drawingml/2006/picture">
+                <pic:pic xmlns:pic="http://schemas.openxmlformats.org/drawingml/2006/picture">
+                  <pic:nvPicPr>
+                    <pic:cNvPr id="11" name="Personal.png"/>
                     <pic:cNvPicPr/>
                   </pic:nvPicPr>
                   <pic:blipFill>
@@ -11572,7 +11723,7 @@
       <w:pPr>
         <w:pStyle w:val="Beschriftung"/>
       </w:pPr>
-      <w:bookmarkStart w:id="69" w:name="_Toc35948461"/>
+      <w:bookmarkStart w:id="71" w:name="_Toc35948462"/>
       <w:r>
         <w:t xml:space="preserve">Abbildung </w:t>
       </w:r>
@@ -11589,46 +11740,43 @@
         <w:rPr>
           <w:noProof/>
         </w:rPr>
-        <w:t>12</w:t>
+        <w:t>13</w:t>
       </w:r>
       <w:r>
         <w:fldChar w:fldCharType="end"/>
       </w:r>
       <w:r>
-        <w:t xml:space="preserve"> Admin Dashboard</w:t>
-      </w:r>
-      <w:bookmarkEnd w:id="69"/>
+        <w:t xml:space="preserve"> Personal Seite</w:t>
+      </w:r>
+      <w:bookmarkEnd w:id="71"/>
     </w:p>
     <w:p>
       <w:pPr>
         <w:pStyle w:val="berschrift3"/>
       </w:pPr>
-      <w:bookmarkStart w:id="70" w:name="_Toc35948527"/>
-      <w:r>
-        <w:lastRenderedPageBreak/>
-        <w:t>Personal Verwaltung</w:t>
-      </w:r>
-      <w:bookmarkEnd w:id="70"/>
-    </w:p>
-    <w:p>
-      <w:r>
-        <w:t>Auf dieser Seite können Administratoren das Personal verwalten. Benutzer können entweder die Rolle Personal oder Admin haben.</w:t>
-      </w:r>
-    </w:p>
-    <w:p>
-      <w:pPr>
-        <w:keepNext/>
-      </w:pPr>
+      <w:bookmarkStart w:id="72" w:name="_Toc35948528"/>
+      <w:r>
+        <w:t>Räume Verwaltung</w:t>
+      </w:r>
+      <w:bookmarkEnd w:id="72"/>
+    </w:p>
+    <w:p>
+      <w:r>
+        <w:t>In der Räume Verwaltung kann das Gebäude aufgebaut werden. Räume werden in Stockwerken erstellt welche in einem Gebäude erstellt wurden. So gibt es für die Zukunft die Möglichkeit die Applikation auf mehrere Gebäude zu verteilen.</w:t>
+      </w:r>
+    </w:p>
+    <w:p>
       <w:r>
         <w:rPr>
           <w:noProof/>
           <w:lang w:eastAsia="de-CH" w:bidi="ar-SA"/>
         </w:rPr>
+        <w:lastRenderedPageBreak/>
         <w:drawing>
-          <wp:inline distT="0" distB="0" distL="0" distR="0" wp14:anchorId="6F37A439" wp14:editId="50C5142B">
+          <wp:inline distT="0" distB="0" distL="0" distR="0" wp14:anchorId="32859898" wp14:editId="714CCC49">
             <wp:extent cx="5760085" cy="3239770"/>
             <wp:effectExtent l="0" t="0" r="0" b="0"/>
-            <wp:docPr id="11" name="Grafik 11"/>
+            <wp:docPr id="12" name="Grafik 12"/>
             <wp:cNvGraphicFramePr>
               <a:graphicFrameLocks xmlns:a="http://schemas.openxmlformats.org/drawingml/2006/main" noChangeAspect="1"/>
             </wp:cNvGraphicFramePr>
@@ -11636,7 +11784,7 @@
               <a:graphicData uri="http://schemas.openxmlformats.org/drawingml/2006/picture">
                 <pic:pic xmlns:pic="http://schemas.openxmlformats.org/drawingml/2006/picture">
                   <pic:nvPicPr>
-                    <pic:cNvPr id="11" name="Personal.png"/>
+                    <pic:cNvPr id="12" name="Räume.png"/>
                     <pic:cNvPicPr/>
                   </pic:nvPicPr>
                   <pic:blipFill>
@@ -11671,7 +11819,7 @@
       <w:pPr>
         <w:pStyle w:val="Beschriftung"/>
       </w:pPr>
-      <w:bookmarkStart w:id="71" w:name="_Toc35948462"/>
+      <w:bookmarkStart w:id="73" w:name="_Toc35948463"/>
       <w:r>
         <w:t xml:space="preserve">Abbildung </w:t>
       </w:r>
@@ -11688,43 +11836,41 @@
         <w:rPr>
           <w:noProof/>
         </w:rPr>
-        <w:t>13</w:t>
+        <w:t>14</w:t>
       </w:r>
       <w:r>
         <w:fldChar w:fldCharType="end"/>
       </w:r>
       <w:r>
-        <w:t xml:space="preserve"> Personal Seite</w:t>
-      </w:r>
-      <w:bookmarkEnd w:id="71"/>
+        <w:t xml:space="preserve"> Räume Verwaltung</w:t>
+      </w:r>
+      <w:bookmarkEnd w:id="73"/>
     </w:p>
     <w:p>
       <w:pPr>
         <w:pStyle w:val="berschrift3"/>
       </w:pPr>
-      <w:bookmarkStart w:id="72" w:name="_Toc35948528"/>
-      <w:r>
-        <w:t>Räume Verwaltung</w:t>
-      </w:r>
-      <w:bookmarkEnd w:id="72"/>
-    </w:p>
-    <w:p>
-      <w:r>
-        <w:t>In der Räume Verwaltung kann das Gebäude aufgebaut werden. Räume werden in Stockwerken erstellt welche in einem Gebäude erstellt wurden. So gibt es für die Zukunft die Möglichkeit die Applikation auf mehrere Gebäude zu verteilen.</w:t>
-      </w:r>
-    </w:p>
-    <w:p>
+      <w:bookmarkStart w:id="74" w:name="_Toc35948529"/>
+      <w:r>
+        <w:lastRenderedPageBreak/>
+        <w:t>Raum Ansicht</w:t>
+      </w:r>
+      <w:bookmarkEnd w:id="74"/>
+    </w:p>
+    <w:p>
+      <w:r>
+        <w:t>In der Raum Ansicht sieht man alle Sensoren und Meldungen eines Raums.</w:t>
+      </w:r>
       <w:r>
         <w:rPr>
           <w:noProof/>
           <w:lang w:eastAsia="de-CH" w:bidi="ar-SA"/>
         </w:rPr>
-        <w:lastRenderedPageBreak/>
         <w:drawing>
-          <wp:inline distT="0" distB="0" distL="0" distR="0" wp14:anchorId="32859898" wp14:editId="714CCC49">
-            <wp:extent cx="5760085" cy="3239770"/>
+          <wp:inline distT="0" distB="0" distL="0" distR="0" wp14:anchorId="4FB94F53" wp14:editId="09A1DD2D">
+            <wp:extent cx="5760085" cy="4497066"/>
             <wp:effectExtent l="0" t="0" r="0" b="0"/>
-            <wp:docPr id="12" name="Grafik 12"/>
+            <wp:docPr id="13" name="Grafik 13"/>
             <wp:cNvGraphicFramePr>
               <a:graphicFrameLocks xmlns:a="http://schemas.openxmlformats.org/drawingml/2006/main" noChangeAspect="1"/>
             </wp:cNvGraphicFramePr>
@@ -11732,11 +11878,332 @@
               <a:graphicData uri="http://schemas.openxmlformats.org/drawingml/2006/picture">
                 <pic:pic xmlns:pic="http://schemas.openxmlformats.org/drawingml/2006/picture">
                   <pic:nvPicPr>
-                    <pic:cNvPr id="12" name="Räume.png"/>
+                    <pic:cNvPr id="13" name="Raum.png"/>
                     <pic:cNvPicPr/>
                   </pic:nvPicPr>
                   <pic:blipFill>
                     <a:blip r:embed="rId44" cstate="print">
+                      <a:extLst>
+                        <a:ext uri="{28A0092B-C50C-407E-A947-70E740481C1C}">
+                          <a14:useLocalDpi xmlns:a14="http://schemas.microsoft.com/office/drawing/2010/main" val="0"/>
+                        </a:ext>
+                      </a:extLst>
+                    </a:blip>
+                    <a:stretch>
+                      <a:fillRect/>
+                    </a:stretch>
+                  </pic:blipFill>
+                  <pic:spPr>
+                    <a:xfrm>
+                      <a:off x="0" y="0"/>
+                      <a:ext cx="5760085" cy="4497066"/>
+                    </a:xfrm>
+                    <a:prstGeom prst="rect">
+                      <a:avLst/>
+                    </a:prstGeom>
+                  </pic:spPr>
+                </pic:pic>
+              </a:graphicData>
+            </a:graphic>
+          </wp:inline>
+        </w:drawing>
+      </w:r>
+    </w:p>
+    <w:p>
+      <w:pPr>
+        <w:pStyle w:val="Beschriftung"/>
+      </w:pPr>
+      <w:bookmarkStart w:id="75" w:name="_Toc35948464"/>
+      <w:r>
+        <w:t xml:space="preserve">Abbildung </w:t>
+      </w:r>
+      <w:r>
+        <w:fldChar w:fldCharType="begin"/>
+      </w:r>
+      <w:r>
+        <w:instrText xml:space="preserve"> SEQ Abbildung \* ARABIC </w:instrText>
+      </w:r>
+      <w:r>
+        <w:fldChar w:fldCharType="separate"/>
+      </w:r>
+      <w:r>
+        <w:rPr>
+          <w:noProof/>
+        </w:rPr>
+        <w:t>15</w:t>
+      </w:r>
+      <w:r>
+        <w:fldChar w:fldCharType="end"/>
+      </w:r>
+      <w:r>
+        <w:t xml:space="preserve"> Raum Ansicht</w:t>
+      </w:r>
+      <w:bookmarkEnd w:id="75"/>
+    </w:p>
+    <w:p>
+      <w:pPr>
+        <w:pStyle w:val="berschrift3"/>
+      </w:pPr>
+      <w:bookmarkStart w:id="76" w:name="_Toc35948530"/>
+      <w:r>
+        <w:t>Sensoren Verwaltung</w:t>
+      </w:r>
+      <w:bookmarkEnd w:id="76"/>
+    </w:p>
+    <w:p>
+      <w:r>
+        <w:t xml:space="preserve">In der Sensoren Verwaltung soll die Art der Sensoren eingesehen werden können und die Sensoren selbst. </w:t>
+      </w:r>
+    </w:p>
+    <w:p>
+      <w:r>
+        <w:t>Für jede Art von Sensor soll definiert werden können, welches und wie viel Material für eine Meldung vorgeschlagen werden soll.</w:t>
+      </w:r>
+    </w:p>
+    <w:p>
+      <w:r>
+        <w:t>Beim Erstellen eines Physischen Sensors muss unbedingt eine EUI und Art des Sensors mitgegeben werden.</w:t>
+      </w:r>
+      <w:r>
+        <w:t xml:space="preserve"> Die Art des Sensors bestimmt welcher Dekodierung Algorithmus verwendet werden soll. Zudem soll dem Sensor mehrere Wert Beobachter angehängt werden können.</w:t>
+      </w:r>
+    </w:p>
+    <w:p>
+      <w:pPr>
+        <w:keepNext/>
+      </w:pPr>
+      <w:r>
+        <w:rPr>
+          <w:noProof/>
+          <w:lang w:eastAsia="de-CH" w:bidi="ar-SA"/>
+        </w:rPr>
+        <w:lastRenderedPageBreak/>
+        <w:drawing>
+          <wp:inline distT="0" distB="0" distL="0" distR="0" wp14:anchorId="13C194DC" wp14:editId="73935FF0">
+            <wp:extent cx="5759591" cy="3239770"/>
+            <wp:effectExtent l="0" t="0" r="0" b="0"/>
+            <wp:docPr id="14" name="Grafik 14"/>
+            <wp:cNvGraphicFramePr>
+              <a:graphicFrameLocks xmlns:a="http://schemas.openxmlformats.org/drawingml/2006/main" noChangeAspect="1"/>
+            </wp:cNvGraphicFramePr>
+            <a:graphic xmlns:a="http://schemas.openxmlformats.org/drawingml/2006/main">
+              <a:graphicData uri="http://schemas.openxmlformats.org/drawingml/2006/picture">
+                <pic:pic xmlns:pic="http://schemas.openxmlformats.org/drawingml/2006/picture">
+                  <pic:nvPicPr>
+                    <pic:cNvPr id="14" name="Sensoren.png"/>
+                    <pic:cNvPicPr/>
+                  </pic:nvPicPr>
+                  <pic:blipFill>
+                    <a:blip r:embed="rId45" cstate="print">
+                      <a:extLst>
+                        <a:ext uri="{28A0092B-C50C-407E-A947-70E740481C1C}">
+                          <a14:useLocalDpi xmlns:a14="http://schemas.microsoft.com/office/drawing/2010/main" val="0"/>
+                        </a:ext>
+                      </a:extLst>
+                    </a:blip>
+                    <a:stretch>
+                      <a:fillRect/>
+                    </a:stretch>
+                  </pic:blipFill>
+                  <pic:spPr>
+                    <a:xfrm>
+                      <a:off x="0" y="0"/>
+                      <a:ext cx="5759591" cy="3239770"/>
+                    </a:xfrm>
+                    <a:prstGeom prst="rect">
+                      <a:avLst/>
+                    </a:prstGeom>
+                  </pic:spPr>
+                </pic:pic>
+              </a:graphicData>
+            </a:graphic>
+          </wp:inline>
+        </w:drawing>
+      </w:r>
+    </w:p>
+    <w:p>
+      <w:pPr>
+        <w:pStyle w:val="Beschriftung"/>
+      </w:pPr>
+      <w:bookmarkStart w:id="77" w:name="_Toc35948465"/>
+      <w:r>
+        <w:t xml:space="preserve">Abbildung </w:t>
+      </w:r>
+      <w:r>
+        <w:fldChar w:fldCharType="begin"/>
+      </w:r>
+      <w:r>
+        <w:instrText xml:space="preserve"> SEQ Abbildung \* ARABIC </w:instrText>
+      </w:r>
+      <w:r>
+        <w:fldChar w:fldCharType="separate"/>
+      </w:r>
+      <w:r>
+        <w:rPr>
+          <w:noProof/>
+        </w:rPr>
+        <w:t>16</w:t>
+      </w:r>
+      <w:r>
+        <w:fldChar w:fldCharType="end"/>
+      </w:r>
+      <w:r>
+        <w:t xml:space="preserve"> Sensoren Verwaltung</w:t>
+      </w:r>
+      <w:bookmarkEnd w:id="77"/>
+    </w:p>
+    <w:p>
+      <w:pPr>
+        <w:pStyle w:val="berschrift2"/>
+      </w:pPr>
+      <w:bookmarkStart w:id="78" w:name="_Toc35948531"/>
+      <w:r>
+        <w:t>Sensor Ansicht</w:t>
+      </w:r>
+      <w:bookmarkEnd w:id="78"/>
+    </w:p>
+    <w:p>
+      <w:r>
+        <w:t>In der Sensor Ansicht können die Wertbeobachter verändert werden oder die Sensordaten eingesehen werden.</w:t>
+      </w:r>
+    </w:p>
+    <w:p>
+      <w:pPr>
+        <w:keepNext/>
+      </w:pPr>
+      <w:r>
+        <w:rPr>
+          <w:noProof/>
+          <w:lang w:eastAsia="de-CH" w:bidi="ar-SA"/>
+        </w:rPr>
+        <w:lastRenderedPageBreak/>
+        <w:drawing>
+          <wp:inline distT="0" distB="0" distL="0" distR="0" wp14:anchorId="630C9D79" wp14:editId="3F323214">
+            <wp:extent cx="5760085" cy="4505960"/>
+            <wp:effectExtent l="0" t="0" r="0" b="8890"/>
+            <wp:docPr id="18" name="Grafik 18"/>
+            <wp:cNvGraphicFramePr>
+              <a:graphicFrameLocks xmlns:a="http://schemas.openxmlformats.org/drawingml/2006/main" noChangeAspect="1"/>
+            </wp:cNvGraphicFramePr>
+            <a:graphic xmlns:a="http://schemas.openxmlformats.org/drawingml/2006/main">
+              <a:graphicData uri="http://schemas.openxmlformats.org/drawingml/2006/picture">
+                <pic:pic xmlns:pic="http://schemas.openxmlformats.org/drawingml/2006/picture">
+                  <pic:nvPicPr>
+                    <pic:cNvPr id="18" name="Sensor.png"/>
+                    <pic:cNvPicPr/>
+                  </pic:nvPicPr>
+                  <pic:blipFill>
+                    <a:blip r:embed="rId46" cstate="print">
+                      <a:extLst>
+                        <a:ext uri="{28A0092B-C50C-407E-A947-70E740481C1C}">
+                          <a14:useLocalDpi xmlns:a14="http://schemas.microsoft.com/office/drawing/2010/main" val="0"/>
+                        </a:ext>
+                      </a:extLst>
+                    </a:blip>
+                    <a:stretch>
+                      <a:fillRect/>
+                    </a:stretch>
+                  </pic:blipFill>
+                  <pic:spPr>
+                    <a:xfrm>
+                      <a:off x="0" y="0"/>
+                      <a:ext cx="5760085" cy="4505960"/>
+                    </a:xfrm>
+                    <a:prstGeom prst="rect">
+                      <a:avLst/>
+                    </a:prstGeom>
+                  </pic:spPr>
+                </pic:pic>
+              </a:graphicData>
+            </a:graphic>
+          </wp:inline>
+        </w:drawing>
+      </w:r>
+    </w:p>
+    <w:p>
+      <w:pPr>
+        <w:pStyle w:val="Beschriftung"/>
+      </w:pPr>
+      <w:bookmarkStart w:id="79" w:name="_Toc35948466"/>
+      <w:r>
+        <w:t xml:space="preserve">Abbildung </w:t>
+      </w:r>
+      <w:r>
+        <w:fldChar w:fldCharType="begin"/>
+      </w:r>
+      <w:r>
+        <w:instrText xml:space="preserve"> SEQ Abbildung \* ARABIC </w:instrText>
+      </w:r>
+      <w:r>
+        <w:fldChar w:fldCharType="separate"/>
+      </w:r>
+      <w:r>
+        <w:rPr>
+          <w:noProof/>
+        </w:rPr>
+        <w:t>17</w:t>
+      </w:r>
+      <w:r>
+        <w:fldChar w:fldCharType="end"/>
+      </w:r>
+      <w:r>
+        <w:t xml:space="preserve"> Sensor Ansicht</w:t>
+      </w:r>
+      <w:bookmarkEnd w:id="79"/>
+    </w:p>
+    <w:p>
+      <w:pPr>
+        <w:pStyle w:val="berschrift3"/>
+      </w:pPr>
+      <w:bookmarkStart w:id="80" w:name="_Toc35948532"/>
+      <w:r>
+        <w:t>Reinigungspersonal Dashboard</w:t>
+      </w:r>
+      <w:bookmarkEnd w:id="80"/>
+    </w:p>
+    <w:p>
+      <w:r>
+        <w:t>Der Sinn dieses Dashboards ist, dass das Reinigungspersonal sich eine Route vorstellen kann. Die Räume mit Meldungen sind nach Gebäude und Stockwerk aufgelistet. Nachdem ein Raum geputzt wurde, kann der Raum als gelöst markiert werden. Auch hier verschwinden dann die Meldungen in eine separate Liste. Wenn gelöst geklickt wird, soll auch gleich gefragt werden, ob noch eine Rückmeldung gegeben werden möchte. Eine solches Feedback kann Schadensmeldungen beinhalten oder ein simples ok.</w:t>
+      </w:r>
+    </w:p>
+    <w:p>
+      <w:r>
+        <w:t xml:space="preserve">Damit das Reinigungspersonal auch weiss, wie viel Material </w:t>
+      </w:r>
+      <w:r>
+        <w:t>mitgenommen</w:t>
+      </w:r>
+      <w:r>
+        <w:t xml:space="preserve"> werden soll, wird zuoberst auf der Seite noch eine vorgeschlagene Materialliste angezeigt. Diese soll Anhand der offenen Meldungen berechnet werden.</w:t>
+      </w:r>
+    </w:p>
+    <w:p>
+      <w:pPr>
+        <w:keepNext/>
+      </w:pPr>
+      <w:r>
+        <w:rPr>
+          <w:noProof/>
+          <w:lang w:eastAsia="de-CH" w:bidi="ar-SA"/>
+        </w:rPr>
+        <w:lastRenderedPageBreak/>
+        <w:drawing>
+          <wp:inline distT="0" distB="0" distL="0" distR="0" wp14:anchorId="3BB1ED1D" wp14:editId="7D79C5FD">
+            <wp:extent cx="5760085" cy="3239770"/>
+            <wp:effectExtent l="0" t="0" r="0" b="0"/>
+            <wp:docPr id="9" name="Grafik 9"/>
+            <wp:cNvGraphicFramePr>
+              <a:graphicFrameLocks xmlns:a="http://schemas.openxmlformats.org/drawingml/2006/main" noChangeAspect="1"/>
+            </wp:cNvGraphicFramePr>
+            <a:graphic xmlns:a="http://schemas.openxmlformats.org/drawingml/2006/main">
+              <a:graphicData uri="http://schemas.openxmlformats.org/drawingml/2006/picture">
+                <pic:pic xmlns:pic="http://schemas.openxmlformats.org/drawingml/2006/picture">
+                  <pic:nvPicPr>
+                    <pic:cNvPr id="9" name="Dashboard Reinigunspersonal.png"/>
+                    <pic:cNvPicPr/>
+                  </pic:nvPicPr>
+                  <pic:blipFill>
+                    <a:blip r:embed="rId47" cstate="print">
                       <a:extLst>
                         <a:ext uri="{28A0092B-C50C-407E-A947-70E740481C1C}">
                           <a14:useLocalDpi xmlns:a14="http://schemas.microsoft.com/office/drawing/2010/main" val="0"/>
@@ -11767,421 +12234,6 @@
       <w:pPr>
         <w:pStyle w:val="Beschriftung"/>
       </w:pPr>
-      <w:bookmarkStart w:id="73" w:name="_Toc35948463"/>
-      <w:r>
-        <w:t xml:space="preserve">Abbildung </w:t>
-      </w:r>
-      <w:r>
-        <w:fldChar w:fldCharType="begin"/>
-      </w:r>
-      <w:r>
-        <w:instrText xml:space="preserve"> SEQ Abbildung \* ARABIC </w:instrText>
-      </w:r>
-      <w:r>
-        <w:fldChar w:fldCharType="separate"/>
-      </w:r>
-      <w:r>
-        <w:rPr>
-          <w:noProof/>
-        </w:rPr>
-        <w:t>14</w:t>
-      </w:r>
-      <w:r>
-        <w:fldChar w:fldCharType="end"/>
-      </w:r>
-      <w:r>
-        <w:t xml:space="preserve"> Räume Verwaltung</w:t>
-      </w:r>
-      <w:bookmarkEnd w:id="73"/>
-    </w:p>
-    <w:p>
-      <w:pPr>
-        <w:pStyle w:val="berschrift3"/>
-      </w:pPr>
-      <w:bookmarkStart w:id="74" w:name="_Toc35948529"/>
-      <w:r>
-        <w:lastRenderedPageBreak/>
-        <w:t>Raum Ansicht</w:t>
-      </w:r>
-      <w:bookmarkEnd w:id="74"/>
-    </w:p>
-    <w:p>
-      <w:r>
-        <w:t>In der Raum Ansicht sieht man alle Sensoren und Meldungen eines Raums.</w:t>
-      </w:r>
-      <w:r>
-        <w:rPr>
-          <w:noProof/>
-          <w:lang w:eastAsia="de-CH" w:bidi="ar-SA"/>
-        </w:rPr>
-        <w:drawing>
-          <wp:inline distT="0" distB="0" distL="0" distR="0" wp14:anchorId="4FB94F53" wp14:editId="09A1DD2D">
-            <wp:extent cx="5760085" cy="4497066"/>
-            <wp:effectExtent l="0" t="0" r="0" b="0"/>
-            <wp:docPr id="13" name="Grafik 13"/>
-            <wp:cNvGraphicFramePr>
-              <a:graphicFrameLocks xmlns:a="http://schemas.openxmlformats.org/drawingml/2006/main" noChangeAspect="1"/>
-            </wp:cNvGraphicFramePr>
-            <a:graphic xmlns:a="http://schemas.openxmlformats.org/drawingml/2006/main">
-              <a:graphicData uri="http://schemas.openxmlformats.org/drawingml/2006/picture">
-                <pic:pic xmlns:pic="http://schemas.openxmlformats.org/drawingml/2006/picture">
-                  <pic:nvPicPr>
-                    <pic:cNvPr id="13" name="Raum.png"/>
-                    <pic:cNvPicPr/>
-                  </pic:nvPicPr>
-                  <pic:blipFill>
-                    <a:blip r:embed="rId45" cstate="print">
-                      <a:extLst>
-                        <a:ext uri="{28A0092B-C50C-407E-A947-70E740481C1C}">
-                          <a14:useLocalDpi xmlns:a14="http://schemas.microsoft.com/office/drawing/2010/main" val="0"/>
-                        </a:ext>
-                      </a:extLst>
-                    </a:blip>
-                    <a:stretch>
-                      <a:fillRect/>
-                    </a:stretch>
-                  </pic:blipFill>
-                  <pic:spPr>
-                    <a:xfrm>
-                      <a:off x="0" y="0"/>
-                      <a:ext cx="5760085" cy="4497066"/>
-                    </a:xfrm>
-                    <a:prstGeom prst="rect">
-                      <a:avLst/>
-                    </a:prstGeom>
-                  </pic:spPr>
-                </pic:pic>
-              </a:graphicData>
-            </a:graphic>
-          </wp:inline>
-        </w:drawing>
-      </w:r>
-    </w:p>
-    <w:p>
-      <w:pPr>
-        <w:pStyle w:val="Beschriftung"/>
-      </w:pPr>
-      <w:bookmarkStart w:id="75" w:name="_Toc35948464"/>
-      <w:r>
-        <w:t xml:space="preserve">Abbildung </w:t>
-      </w:r>
-      <w:r>
-        <w:fldChar w:fldCharType="begin"/>
-      </w:r>
-      <w:r>
-        <w:instrText xml:space="preserve"> SEQ Abbildung \* ARABIC </w:instrText>
-      </w:r>
-      <w:r>
-        <w:fldChar w:fldCharType="separate"/>
-      </w:r>
-      <w:r>
-        <w:rPr>
-          <w:noProof/>
-        </w:rPr>
-        <w:t>15</w:t>
-      </w:r>
-      <w:r>
-        <w:fldChar w:fldCharType="end"/>
-      </w:r>
-      <w:r>
-        <w:t xml:space="preserve"> Raum Ansicht</w:t>
-      </w:r>
-      <w:bookmarkEnd w:id="75"/>
-    </w:p>
-    <w:p>
-      <w:pPr>
-        <w:pStyle w:val="berschrift3"/>
-      </w:pPr>
-      <w:bookmarkStart w:id="76" w:name="_Toc35948530"/>
-      <w:r>
-        <w:t>Sensoren Verwaltung</w:t>
-      </w:r>
-      <w:bookmarkEnd w:id="76"/>
-    </w:p>
-    <w:p>
-      <w:r>
-        <w:t xml:space="preserve">In der Sensoren Verwaltung soll die Art der Sensoren eingesehen werden können und die Sensoren selbst. </w:t>
-      </w:r>
-    </w:p>
-    <w:p>
-      <w:r>
-        <w:t>Für jede Art von Sensor soll definiert werden können, welches und wie viel Material für eine Meldung vorgeschlagen werden soll.</w:t>
-      </w:r>
-    </w:p>
-    <w:p>
-      <w:r>
-        <w:t>Beim Erstellen eines Physischen Sensors muss unbedingt eine EUI und Art des Sensors mitgegeben werden.</w:t>
-      </w:r>
-      <w:r>
-        <w:t xml:space="preserve"> Die Art des Sensors bestimmt welcher Dekodierung Algorithmus verwendet werden soll. Zudem soll dem Sensor mehrere Wert Beobachter angehängt werden können.</w:t>
-      </w:r>
-    </w:p>
-    <w:p>
-      <w:pPr>
-        <w:keepNext/>
-      </w:pPr>
-      <w:r>
-        <w:rPr>
-          <w:noProof/>
-          <w:lang w:eastAsia="de-CH" w:bidi="ar-SA"/>
-        </w:rPr>
-        <w:lastRenderedPageBreak/>
-        <w:drawing>
-          <wp:inline distT="0" distB="0" distL="0" distR="0" wp14:anchorId="13C194DC" wp14:editId="73935FF0">
-            <wp:extent cx="5759591" cy="3239770"/>
-            <wp:effectExtent l="0" t="0" r="0" b="0"/>
-            <wp:docPr id="14" name="Grafik 14"/>
-            <wp:cNvGraphicFramePr>
-              <a:graphicFrameLocks xmlns:a="http://schemas.openxmlformats.org/drawingml/2006/main" noChangeAspect="1"/>
-            </wp:cNvGraphicFramePr>
-            <a:graphic xmlns:a="http://schemas.openxmlformats.org/drawingml/2006/main">
-              <a:graphicData uri="http://schemas.openxmlformats.org/drawingml/2006/picture">
-                <pic:pic xmlns:pic="http://schemas.openxmlformats.org/drawingml/2006/picture">
-                  <pic:nvPicPr>
-                    <pic:cNvPr id="14" name="Sensoren.png"/>
-                    <pic:cNvPicPr/>
-                  </pic:nvPicPr>
-                  <pic:blipFill>
-                    <a:blip r:embed="rId46" cstate="print">
-                      <a:extLst>
-                        <a:ext uri="{28A0092B-C50C-407E-A947-70E740481C1C}">
-                          <a14:useLocalDpi xmlns:a14="http://schemas.microsoft.com/office/drawing/2010/main" val="0"/>
-                        </a:ext>
-                      </a:extLst>
-                    </a:blip>
-                    <a:stretch>
-                      <a:fillRect/>
-                    </a:stretch>
-                  </pic:blipFill>
-                  <pic:spPr>
-                    <a:xfrm>
-                      <a:off x="0" y="0"/>
-                      <a:ext cx="5759591" cy="3239770"/>
-                    </a:xfrm>
-                    <a:prstGeom prst="rect">
-                      <a:avLst/>
-                    </a:prstGeom>
-                  </pic:spPr>
-                </pic:pic>
-              </a:graphicData>
-            </a:graphic>
-          </wp:inline>
-        </w:drawing>
-      </w:r>
-    </w:p>
-    <w:p>
-      <w:pPr>
-        <w:pStyle w:val="Beschriftung"/>
-      </w:pPr>
-      <w:bookmarkStart w:id="77" w:name="_Toc35948465"/>
-      <w:r>
-        <w:t xml:space="preserve">Abbildung </w:t>
-      </w:r>
-      <w:r>
-        <w:fldChar w:fldCharType="begin"/>
-      </w:r>
-      <w:r>
-        <w:instrText xml:space="preserve"> SEQ Abbildung \* ARABIC </w:instrText>
-      </w:r>
-      <w:r>
-        <w:fldChar w:fldCharType="separate"/>
-      </w:r>
-      <w:r>
-        <w:rPr>
-          <w:noProof/>
-        </w:rPr>
-        <w:t>16</w:t>
-      </w:r>
-      <w:r>
-        <w:fldChar w:fldCharType="end"/>
-      </w:r>
-      <w:r>
-        <w:t xml:space="preserve"> Sensoren Verwaltung</w:t>
-      </w:r>
-      <w:bookmarkEnd w:id="77"/>
-    </w:p>
-    <w:p>
-      <w:pPr>
-        <w:pStyle w:val="berschrift2"/>
-      </w:pPr>
-      <w:bookmarkStart w:id="78" w:name="_Toc35948531"/>
-      <w:r>
-        <w:t>Sensor Ansicht</w:t>
-      </w:r>
-      <w:bookmarkEnd w:id="78"/>
-    </w:p>
-    <w:p>
-      <w:r>
-        <w:t>In der Sensor Ansicht können die Wertbeobachter verändert werden oder die Sensordaten eingesehen werden.</w:t>
-      </w:r>
-    </w:p>
-    <w:p>
-      <w:pPr>
-        <w:keepNext/>
-      </w:pPr>
-      <w:r>
-        <w:rPr>
-          <w:noProof/>
-          <w:lang w:eastAsia="de-CH" w:bidi="ar-SA"/>
-        </w:rPr>
-        <w:lastRenderedPageBreak/>
-        <w:drawing>
-          <wp:inline distT="0" distB="0" distL="0" distR="0" wp14:anchorId="630C9D79" wp14:editId="3F323214">
-            <wp:extent cx="5760085" cy="4505960"/>
-            <wp:effectExtent l="0" t="0" r="0" b="8890"/>
-            <wp:docPr id="18" name="Grafik 18"/>
-            <wp:cNvGraphicFramePr>
-              <a:graphicFrameLocks xmlns:a="http://schemas.openxmlformats.org/drawingml/2006/main" noChangeAspect="1"/>
-            </wp:cNvGraphicFramePr>
-            <a:graphic xmlns:a="http://schemas.openxmlformats.org/drawingml/2006/main">
-              <a:graphicData uri="http://schemas.openxmlformats.org/drawingml/2006/picture">
-                <pic:pic xmlns:pic="http://schemas.openxmlformats.org/drawingml/2006/picture">
-                  <pic:nvPicPr>
-                    <pic:cNvPr id="18" name="Sensor.png"/>
-                    <pic:cNvPicPr/>
-                  </pic:nvPicPr>
-                  <pic:blipFill>
-                    <a:blip r:embed="rId47" cstate="print">
-                      <a:extLst>
-                        <a:ext uri="{28A0092B-C50C-407E-A947-70E740481C1C}">
-                          <a14:useLocalDpi xmlns:a14="http://schemas.microsoft.com/office/drawing/2010/main" val="0"/>
-                        </a:ext>
-                      </a:extLst>
-                    </a:blip>
-                    <a:stretch>
-                      <a:fillRect/>
-                    </a:stretch>
-                  </pic:blipFill>
-                  <pic:spPr>
-                    <a:xfrm>
-                      <a:off x="0" y="0"/>
-                      <a:ext cx="5760085" cy="4505960"/>
-                    </a:xfrm>
-                    <a:prstGeom prst="rect">
-                      <a:avLst/>
-                    </a:prstGeom>
-                  </pic:spPr>
-                </pic:pic>
-              </a:graphicData>
-            </a:graphic>
-          </wp:inline>
-        </w:drawing>
-      </w:r>
-    </w:p>
-    <w:p>
-      <w:pPr>
-        <w:pStyle w:val="Beschriftung"/>
-      </w:pPr>
-      <w:bookmarkStart w:id="79" w:name="_Toc35948466"/>
-      <w:r>
-        <w:t xml:space="preserve">Abbildung </w:t>
-      </w:r>
-      <w:r>
-        <w:fldChar w:fldCharType="begin"/>
-      </w:r>
-      <w:r>
-        <w:instrText xml:space="preserve"> SEQ Abbildung \* ARABIC </w:instrText>
-      </w:r>
-      <w:r>
-        <w:fldChar w:fldCharType="separate"/>
-      </w:r>
-      <w:r>
-        <w:rPr>
-          <w:noProof/>
-        </w:rPr>
-        <w:t>17</w:t>
-      </w:r>
-      <w:r>
-        <w:fldChar w:fldCharType="end"/>
-      </w:r>
-      <w:r>
-        <w:t xml:space="preserve"> Sensor Ansicht</w:t>
-      </w:r>
-      <w:bookmarkEnd w:id="79"/>
-    </w:p>
-    <w:p>
-      <w:pPr>
-        <w:pStyle w:val="berschrift3"/>
-      </w:pPr>
-      <w:bookmarkStart w:id="80" w:name="_Toc35948532"/>
-      <w:r>
-        <w:t>Reinigungspersonal Dashboard</w:t>
-      </w:r>
-      <w:bookmarkEnd w:id="80"/>
-    </w:p>
-    <w:p>
-      <w:r>
-        <w:t>Der Sinn dieses Dashboards ist, dass das Reinigungspersonal sich eine Route vorstellen kann. Die Räume mit Meldungen sind nach Gebäude und Stockwerk aufgelistet. Nachdem ein Raum geputzt wurde, kann der Raum als gelöst markiert werden. Auch hier verschwinden dann die Meldungen in eine separate Liste. Wenn gelöst geklickt wird, soll auch gleich gefragt werden, ob noch eine Rückmeldung gegeben werden möchte. Eine solches Feedback kann Schadensmeldungen beinhalten oder ein simples ok.</w:t>
-      </w:r>
-    </w:p>
-    <w:p>
-      <w:r>
-        <w:t xml:space="preserve">Damit das Reinigungspersonal auch weiss, wie viel Material </w:t>
-      </w:r>
-      <w:r>
-        <w:t>mitgenommen</w:t>
-      </w:r>
-      <w:r>
-        <w:t xml:space="preserve"> werden soll, wird zuoberst auf der Seite noch eine vorgeschlagene Materialliste angezeigt. Diese soll Anhand der offenen Meldungen berechnet werden.</w:t>
-      </w:r>
-    </w:p>
-    <w:p>
-      <w:pPr>
-        <w:keepNext/>
-      </w:pPr>
-      <w:r>
-        <w:rPr>
-          <w:noProof/>
-          <w:lang w:eastAsia="de-CH" w:bidi="ar-SA"/>
-        </w:rPr>
-        <w:lastRenderedPageBreak/>
-        <w:drawing>
-          <wp:inline distT="0" distB="0" distL="0" distR="0" wp14:anchorId="3BB1ED1D" wp14:editId="7D79C5FD">
-            <wp:extent cx="5760085" cy="3239770"/>
-            <wp:effectExtent l="0" t="0" r="0" b="0"/>
-            <wp:docPr id="9" name="Grafik 9"/>
-            <wp:cNvGraphicFramePr>
-              <a:graphicFrameLocks xmlns:a="http://schemas.openxmlformats.org/drawingml/2006/main" noChangeAspect="1"/>
-            </wp:cNvGraphicFramePr>
-            <a:graphic xmlns:a="http://schemas.openxmlformats.org/drawingml/2006/main">
-              <a:graphicData uri="http://schemas.openxmlformats.org/drawingml/2006/picture">
-                <pic:pic xmlns:pic="http://schemas.openxmlformats.org/drawingml/2006/picture">
-                  <pic:nvPicPr>
-                    <pic:cNvPr id="9" name="Dashboard Reinigunspersonal.png"/>
-                    <pic:cNvPicPr/>
-                  </pic:nvPicPr>
-                  <pic:blipFill>
-                    <a:blip r:embed="rId48" cstate="print">
-                      <a:extLst>
-                        <a:ext uri="{28A0092B-C50C-407E-A947-70E740481C1C}">
-                          <a14:useLocalDpi xmlns:a14="http://schemas.microsoft.com/office/drawing/2010/main" val="0"/>
-                        </a:ext>
-                      </a:extLst>
-                    </a:blip>
-                    <a:stretch>
-                      <a:fillRect/>
-                    </a:stretch>
-                  </pic:blipFill>
-                  <pic:spPr>
-                    <a:xfrm>
-                      <a:off x="0" y="0"/>
-                      <a:ext cx="5760085" cy="3239770"/>
-                    </a:xfrm>
-                    <a:prstGeom prst="rect">
-                      <a:avLst/>
-                    </a:prstGeom>
-                  </pic:spPr>
-                </pic:pic>
-              </a:graphicData>
-            </a:graphic>
-          </wp:inline>
-        </w:drawing>
-      </w:r>
-    </w:p>
-    <w:p>
-      <w:pPr>
-        <w:pStyle w:val="Beschriftung"/>
-      </w:pPr>
       <w:bookmarkStart w:id="81" w:name="_Toc35948467"/>
       <w:r>
         <w:t xml:space="preserve">Abbildung </w:t>
@@ -12245,7 +12297,7 @@
                     <pic:cNvPicPr/>
                   </pic:nvPicPr>
                   <pic:blipFill>
-                    <a:blip r:embed="rId49">
+                    <a:blip r:embed="rId48">
                       <a:extLst>
                         <a:ext uri="{28A0092B-C50C-407E-A947-70E740481C1C}">
                           <a14:useLocalDpi xmlns:a14="http://schemas.microsoft.com/office/drawing/2010/main" val="0"/>
@@ -12339,7 +12391,7 @@
                     <pic:cNvPicPr/>
                   </pic:nvPicPr>
                   <pic:blipFill>
-                    <a:blip r:embed="rId50" cstate="print">
+                    <a:blip r:embed="rId49" cstate="print">
                       <a:extLst>
                         <a:ext uri="{28A0092B-C50C-407E-A947-70E740481C1C}">
                           <a14:useLocalDpi xmlns:a14="http://schemas.microsoft.com/office/drawing/2010/main" val="0"/>
@@ -13195,7 +13247,6 @@
           </w:tcPr>
           <w:p>
             <w:r>
-              <w:lastRenderedPageBreak/>
               <w:t>/raume/&lt;id&gt;/meldungen</w:t>
             </w:r>
           </w:p>
@@ -13228,6 +13279,7 @@
           </w:tcPr>
           <w:p>
             <w:r>
+              <w:lastRenderedPageBreak/>
               <w:t>/sensoren/&lt;eui&gt;</w:t>
             </w:r>
           </w:p>
@@ -13682,7 +13734,6 @@
           </w:tcPr>
           <w:p>
             <w:r>
-              <w:lastRenderedPageBreak/>
               <w:t>/views/raum/&lt;id&gt;</w:t>
             </w:r>
           </w:p>
@@ -13750,6 +13801,7 @@
           </w:tcPr>
           <w:p>
             <w:r>
+              <w:lastRenderedPageBreak/>
               <w:t>/views/sensoren/&lt;eui&gt;</w:t>
             </w:r>
           </w:p>
@@ -14046,7 +14098,6 @@
       </w:pPr>
       <w:bookmarkStart w:id="93" w:name="_Toc35948542"/>
       <w:r>
-        <w:lastRenderedPageBreak/>
         <w:t>Testfallspezifikationen</w:t>
       </w:r>
       <w:bookmarkEnd w:id="93"/>
@@ -14124,6 +14175,7 @@
           </w:tcPr>
           <w:p>
             <w:r>
+              <w:lastRenderedPageBreak/>
               <w:t>1.1</w:t>
             </w:r>
           </w:p>
@@ -14505,7 +14557,6 @@
               </w:numPr>
             </w:pPr>
             <w:r>
-              <w:lastRenderedPageBreak/>
               <w:t>Batterie Status</w:t>
             </w:r>
           </w:p>
@@ -14528,7 +14579,6 @@
           </w:tcPr>
           <w:p>
             <w:r>
-              <w:lastRenderedPageBreak/>
               <w:t>Loriot Gateway aktiv und verbunden per Websockets.</w:t>
             </w:r>
           </w:p>
@@ -14551,6 +14601,7 @@
           </w:tcPr>
           <w:p>
             <w:r>
+              <w:lastRenderedPageBreak/>
               <w:t>2.3</w:t>
             </w:r>
           </w:p>
@@ -14976,21 +15027,24 @@
           </w:tcPr>
           <w:p>
             <w:r>
+              <w:t>3</w:t>
+            </w:r>
+            <w:r>
+              <w:t>.4</w:t>
+            </w:r>
+          </w:p>
+        </w:tc>
+        <w:tc>
+          <w:tcPr>
+            <w:tcW w:w="2693" w:type="dxa"/>
+          </w:tcPr>
+          <w:p>
+            <w:r>
+              <w:t xml:space="preserve">Es können mehrere Beobachter für den Elsys CO2 erstellt werden. Einen für die </w:t>
+            </w:r>
+            <w:r>
               <w:lastRenderedPageBreak/>
-              <w:t>3</w:t>
-            </w:r>
-            <w:r>
-              <w:t>.4</w:t>
-            </w:r>
-          </w:p>
-        </w:tc>
-        <w:tc>
-          <w:tcPr>
-            <w:tcW w:w="2693" w:type="dxa"/>
-          </w:tcPr>
-          <w:p>
-            <w:r>
-              <w:t>Es können mehrere Beobachter für den Elsys CO2 erstellt werden. Einen für die Temperatur und einen für das Licht.</w:t>
+              <w:t>Temperatur und einen für das Licht.</w:t>
             </w:r>
           </w:p>
         </w:tc>
@@ -15000,7 +15054,12 @@
           </w:tcPr>
           <w:p>
             <w:r>
-              <w:t>Elsys CO2 Sensor  hinzugefügt und Richtwert Beobachter für Licht und Temperatur erstellt.</w:t>
+              <w:lastRenderedPageBreak/>
+              <w:t xml:space="preserve">Elsys CO2 Sensor  hinzugefügt und Richtwert Beobachter für </w:t>
+            </w:r>
+            <w:r>
+              <w:lastRenderedPageBreak/>
+              <w:t>Licht und Temperatur erstellt.</w:t>
             </w:r>
           </w:p>
         </w:tc>
@@ -15010,6 +15069,7 @@
           </w:tcPr>
           <w:p>
             <w:r>
+              <w:lastRenderedPageBreak/>
               <w:t xml:space="preserve"> Sensor erwärmen und abdunkeln.</w:t>
             </w:r>
           </w:p>
@@ -15410,18 +15470,21 @@
           </w:tcPr>
           <w:p>
             <w:r>
+              <w:t>5.3</w:t>
+            </w:r>
+          </w:p>
+        </w:tc>
+        <w:tc>
+          <w:tcPr>
+            <w:tcW w:w="2693" w:type="dxa"/>
+          </w:tcPr>
+          <w:p>
+            <w:r>
+              <w:t xml:space="preserve">Gibt man einen Gebäudenamen ein welcher länger als </w:t>
+            </w:r>
+            <w:r>
               <w:lastRenderedPageBreak/>
-              <w:t>5.3</w:t>
-            </w:r>
-          </w:p>
-        </w:tc>
-        <w:tc>
-          <w:tcPr>
-            <w:tcW w:w="2693" w:type="dxa"/>
-          </w:tcPr>
-          <w:p>
-            <w:r>
-              <w:t>Gibt man einen Gebäudenamen ein welcher länger als 100 Charakters ist, so wird dieser abgelehnt.</w:t>
+              <w:t>100 Charakters ist, so wird dieser abgelehnt.</w:t>
             </w:r>
           </w:p>
         </w:tc>
@@ -15431,6 +15494,7 @@
           </w:tcPr>
           <w:p>
             <w:r>
+              <w:lastRenderedPageBreak/>
               <w:t>Applikation gestartet.</w:t>
             </w:r>
           </w:p>
@@ -15863,18 +15927,37 @@
     <w:p>
       <w:pPr>
         <w:pStyle w:val="berschrift2"/>
-        <w:numPr>
-          <w:ilvl w:val="0"/>
-          <w:numId w:val="0"/>
-        </w:numPr>
-      </w:pPr>
+      </w:pPr>
+      <w:r>
+        <w:t>Vorgehen</w:t>
+      </w:r>
+    </w:p>
+    <w:p>
+      <w:r>
+        <w:t xml:space="preserve">Nun das alle Teilelemente des Projektes bekannt sind, kann das gröbere </w:t>
+      </w:r>
+      <w:commentRangeStart w:id="94"/>
+      <w:r>
+        <w:t>Vorgehen</w:t>
+      </w:r>
+      <w:commentRangeEnd w:id="94"/>
+      <w:r>
+        <w:rPr>
+          <w:rStyle w:val="Kommentarzeichen"/>
+        </w:rPr>
+        <w:commentReference w:id="94"/>
+      </w:r>
+      <w:r>
+        <w:t xml:space="preserve"> beschrieben werden.</w:t>
+      </w:r>
     </w:p>
     <w:p>
       <w:pPr>
         <w:pStyle w:val="berschrift1"/>
       </w:pPr>
-      <w:bookmarkStart w:id="94" w:name="_Toc35948543"/>
-      <w:r>
+      <w:bookmarkStart w:id="95" w:name="_Toc35948543"/>
+      <w:r>
+        <w:lastRenderedPageBreak/>
         <w:t>Entscheiden</w:t>
       </w:r>
     </w:p>
@@ -16066,7 +16149,7 @@
                     <pic:cNvPicPr/>
                   </pic:nvPicPr>
                   <pic:blipFill>
-                    <a:blip r:embed="rId51"/>
+                    <a:blip r:embed="rId50"/>
                     <a:stretch>
                       <a:fillRect/>
                     </a:stretch>
@@ -16118,23 +16201,31 @@
     </w:p>
     <w:p>
       <w:r>
+        <w:t xml:space="preserve">Aus der Nutzwertanalyse ergibt sich das Chart.js der Sieger ist. Auch wenn ich anfangs Probleme mit der Grösse der Diagramme hatte, bietet Chart.js mehr als Chartist.js und wird somit mit weniger Aufwand </w:t>
+      </w:r>
+      <w:r>
+        <w:t>hilfreicher sein und für eine solche kurze Zeitspanne in welcher meine IPA läuft, wird sich dies auszahlen.</w:t>
+      </w:r>
+    </w:p>
+    <w:p>
+      <w:pPr>
+        <w:pStyle w:val="berschrift1"/>
+      </w:pPr>
+      <w:commentRangeStart w:id="96"/>
+      <w:r>
         <w:lastRenderedPageBreak/>
-        <w:t xml:space="preserve">Aus der Nutzwertanalyse ergibt sich das Chart.js der Sieger ist. Auch wenn ich anfangs Probleme mit der Grösse der Diagramme hatte, bietet Chart.js mehr als Chartist.js und wird somit mit weniger Aufwand </w:t>
-      </w:r>
-      <w:r>
-        <w:t>hilfreicher sein und für eine solche kurze Zeitspanne in welcher meine IPA läuft, wird sich dies auszahlen.</w:t>
-      </w:r>
-      <w:bookmarkStart w:id="95" w:name="_GoBack"/>
+        <w:t>Glossar</w:t>
+      </w:r>
       <w:bookmarkEnd w:id="95"/>
-    </w:p>
-    <w:p>
-      <w:pPr>
-        <w:pStyle w:val="berschrift1"/>
-      </w:pPr>
-      <w:r>
-        <w:t>Glossar</w:t>
-      </w:r>
-      <w:bookmarkEnd w:id="94"/>
+      <w:commentRangeEnd w:id="96"/>
+      <w:r>
+        <w:rPr>
+          <w:rStyle w:val="Kommentarzeichen"/>
+          <w:rFonts w:ascii="Simplon Norm" w:eastAsiaTheme="minorHAnsi" w:hAnsi="Simplon Norm" w:cstheme="minorBidi"/>
+          <w:bCs w:val="0"/>
+        </w:rPr>
+        <w:commentReference w:id="96"/>
+      </w:r>
     </w:p>
     <w:tbl>
       <w:tblPr>
@@ -16278,16 +16369,8 @@
             <w:tcW w:w="4535" w:type="dxa"/>
           </w:tcPr>
           <w:p>
-            <w:commentRangeStart w:id="96"/>
             <w:r>
               <w:t>Loriot</w:t>
-            </w:r>
-            <w:commentRangeEnd w:id="96"/>
-            <w:r>
-              <w:rPr>
-                <w:rStyle w:val="Kommentarzeichen"/>
-              </w:rPr>
-              <w:commentReference w:id="96"/>
             </w:r>
           </w:p>
         </w:tc>
@@ -16455,7 +16538,7 @@
             <w:tcW w:w="3023" w:type="dxa"/>
           </w:tcPr>
           <w:p>
-            <w:hyperlink r:id="rId52" w:history="1">
+            <w:hyperlink r:id="rId51" w:history="1">
               <w:r>
                 <w:rPr>
                   <w:rStyle w:val="Hyperlink"/>
@@ -16495,12 +16578,19 @@
             <w:tcW w:w="3023" w:type="dxa"/>
           </w:tcPr>
           <w:p>
-            <w:hyperlink r:id="rId53" w:history="1">
+            <w:hyperlink r:id="rId52" w:history="1">
               <w:r>
                 <w:rPr>
                   <w:rStyle w:val="Hyperlink"/>
                 </w:rPr>
-                <w:t>https://developer.mozilla.org/en-US/docs/Web/HTTP/Basics_of_HTTP/MIME_types/Common_types</w:t>
+                <w:t>https://developer.mozilla.org/en-</w:t>
+              </w:r>
+              <w:r>
+                <w:rPr>
+                  <w:rStyle w:val="Hyperlink"/>
+                </w:rPr>
+                <w:lastRenderedPageBreak/>
+                <w:t>US/docs/Web/HTTP/Basics_of_HTTP/MIME_types/Common_types</w:t>
               </w:r>
             </w:hyperlink>
           </w:p>
@@ -16511,6 +16601,7 @@
           </w:tcPr>
           <w:p>
             <w:r>
+              <w:lastRenderedPageBreak/>
               <w:t>23.03.2020</w:t>
             </w:r>
           </w:p>
@@ -16532,7 +16623,7 @@
             <w:tcW w:w="3023" w:type="dxa"/>
           </w:tcPr>
           <w:p>
-            <w:hyperlink r:id="rId54" w:history="1">
+            <w:hyperlink r:id="rId53" w:history="1">
               <w:r>
                 <w:rPr>
                   <w:rStyle w:val="Hyperlink"/>
@@ -16572,7 +16663,7 @@
             <w:tcW w:w="3023" w:type="dxa"/>
           </w:tcPr>
           <w:p>
-            <w:hyperlink r:id="rId55" w:history="1">
+            <w:hyperlink r:id="rId54" w:history="1">
               <w:r>
                 <w:rPr>
                   <w:rStyle w:val="Hyperlink"/>
@@ -16609,7 +16700,7 @@
             <w:tcW w:w="3023" w:type="dxa"/>
           </w:tcPr>
           <w:p>
-            <w:hyperlink r:id="rId56" w:history="1">
+            <w:hyperlink r:id="rId55" w:history="1">
               <w:r>
                 <w:rPr>
                   <w:rStyle w:val="Hyperlink"/>
@@ -16646,7 +16737,7 @@
             <w:tcW w:w="3023" w:type="dxa"/>
           </w:tcPr>
           <w:p>
-            <w:hyperlink r:id="rId57" w:history="1">
+            <w:hyperlink r:id="rId56" w:history="1">
               <w:r>
                 <w:rPr>
                   <w:rStyle w:val="Hyperlink"/>
@@ -16683,7 +16774,7 @@
             <w:tcW w:w="3023" w:type="dxa"/>
           </w:tcPr>
           <w:p>
-            <w:hyperlink r:id="rId58" w:history="1">
+            <w:hyperlink r:id="rId57" w:history="1">
               <w:r>
                 <w:rPr>
                   <w:rStyle w:val="Hyperlink"/>
@@ -16720,7 +16811,7 @@
             <w:tcW w:w="3023" w:type="dxa"/>
           </w:tcPr>
           <w:p>
-            <w:hyperlink r:id="rId59" w:history="1">
+            <w:hyperlink r:id="rId58" w:history="1">
               <w:r>
                 <w:rPr>
                   <w:rStyle w:val="Hyperlink"/>
@@ -16757,7 +16848,7 @@
             <w:tcW w:w="3023" w:type="dxa"/>
           </w:tcPr>
           <w:p>
-            <w:hyperlink r:id="rId60" w:history="1">
+            <w:hyperlink r:id="rId59" w:history="1">
               <w:r>
                 <w:rPr>
                   <w:rStyle w:val="Hyperlink"/>
@@ -18279,7 +18370,7 @@
       </w:r>
     </w:p>
   </w:comment>
-  <w:comment w:id="96" w:author="Egger Nils AVECTRIS" w:date="2020-03-24T07:54:00Z" w:initials="ENA">
+  <w:comment w:id="94" w:author="Egger Nils AVECTRIS" w:date="2020-03-24T15:15:00Z" w:initials="ENA">
     <w:p>
       <w:pPr>
         <w:pStyle w:val="Kommentartext"/>
@@ -18291,7 +18382,23 @@
         <w:annotationRef/>
       </w:r>
       <w:r>
-        <w:t>TODO Beschreibung einfügen</w:t>
+        <w:t>Vorgehen beschreiben</w:t>
+      </w:r>
+    </w:p>
+  </w:comment>
+  <w:comment w:id="96" w:author="Egger Nils AVECTRIS" w:date="2020-03-24T15:24:00Z" w:initials="ENA">
+    <w:p>
+      <w:pPr>
+        <w:pStyle w:val="Kommentartext"/>
+      </w:pPr>
+      <w:r>
+        <w:rPr>
+          <w:rStyle w:val="Kommentarzeichen"/>
+        </w:rPr>
+        <w:annotationRef/>
+      </w:r>
+      <w:r>
+        <w:t>Alphabetisch sortiere</w:t>
       </w:r>
     </w:p>
   </w:comment>
@@ -18302,7 +18409,8 @@
 <w15:commentsEx xmlns:wpc="http://schemas.microsoft.com/office/word/2010/wordprocessingCanvas" xmlns:cx="http://schemas.microsoft.com/office/drawing/2014/chartex" xmlns:cx1="http://schemas.microsoft.com/office/drawing/2015/9/8/chartex" xmlns:mc="http://schemas.openxmlformats.org/markup-compatibility/2006" xmlns:o="urn:schemas-microsoft-com:office:office" xmlns:r="http://schemas.openxmlformats.org/officeDocument/2006/relationships" xmlns:m="http://schemas.openxmlformats.org/officeDocument/2006/math" xmlns:v="urn:schemas-microsoft-com:vml" xmlns:wp14="http://schemas.microsoft.com/office/word/2010/wordprocessingDrawing" xmlns:wp="http://schemas.openxmlformats.org/drawingml/2006/wordprocessingDrawing" xmlns:w10="urn:schemas-microsoft-com:office:word" xmlns:w="http://schemas.openxmlformats.org/wordprocessingml/2006/main" xmlns:w14="http://schemas.microsoft.com/office/word/2010/wordml" xmlns:w15="http://schemas.microsoft.com/office/word/2012/wordml" xmlns:w16se="http://schemas.microsoft.com/office/word/2015/wordml/symex" xmlns:wpg="http://schemas.microsoft.com/office/word/2010/wordprocessingGroup" xmlns:wpi="http://schemas.microsoft.com/office/word/2010/wordprocessingInk" xmlns:wne="http://schemas.microsoft.com/office/word/2006/wordml" xmlns:wps="http://schemas.microsoft.com/office/word/2010/wordprocessingShape" mc:Ignorable="w14 w15 w16se wp14">
   <w15:commentEx w15:paraId="1B32EB0D" w15:done="0"/>
   <w15:commentEx w15:paraId="4BDB0607" w15:done="0"/>
-  <w15:commentEx w15:paraId="7B7E41BD" w15:done="0"/>
+  <w15:commentEx w15:paraId="14503AB5" w15:done="0"/>
+  <w15:commentEx w15:paraId="20B69BA2" w15:done="0"/>
 </w15:commentsEx>
 </file>
 
@@ -18640,7 +18748,7 @@
             <w:pStyle w:val="InfoBlocklinks"/>
           </w:pPr>
           <w:r>
-            <w:t>Titel</w:t>
+            <w:t>Autor</w:t>
           </w:r>
         </w:p>
       </w:tc>
@@ -18651,36 +18759,15 @@
         <w:p>
           <w:pPr>
             <w:pStyle w:val="TabellenText"/>
+            <w:rPr>
+              <w:noProof/>
+            </w:rPr>
           </w:pPr>
           <w:r>
             <w:rPr>
               <w:noProof/>
             </w:rPr>
-            <w:fldChar w:fldCharType="begin"/>
-          </w:r>
-          <w:r>
-            <w:rPr>
-              <w:noProof/>
-            </w:rPr>
-            <w:instrText xml:space="preserve"> STYLEREF  "Untertitel1 Fett"  \* MERGEFORMAT </w:instrText>
-          </w:r>
-          <w:r>
-            <w:rPr>
-              <w:noProof/>
-            </w:rPr>
-            <w:fldChar w:fldCharType="separate"/>
-          </w:r>
-          <w:r>
-            <w:rPr>
-              <w:noProof/>
-            </w:rPr>
-            <w:t>BBB Gebäude Management Pilot Versuch</w:t>
-          </w:r>
-          <w:r>
-            <w:rPr>
-              <w:noProof/>
-            </w:rPr>
-            <w:fldChar w:fldCharType="end"/>
+            <w:t>Nils Egger</w:t>
           </w:r>
         </w:p>
       </w:tc>
@@ -18698,43 +18785,7 @@
             <w:pStyle w:val="InfoBlocklinks"/>
           </w:pPr>
           <w:r>
-            <w:t>Filename</w:t>
-          </w:r>
-        </w:p>
-      </w:tc>
-      <w:tc>
-        <w:tcPr>
-          <w:tcW w:w="7937" w:type="dxa"/>
-        </w:tcPr>
-        <w:p>
-          <w:pPr>
-            <w:pStyle w:val="TabellenText"/>
-          </w:pPr>
-          <w:fldSimple w:instr=" FILENAME   \* MERGEFORMAT ">
-            <w:r>
-              <w:rPr>
-                <w:noProof/>
-              </w:rPr>
-              <w:t>IPA-Bericht.docx</w:t>
-            </w:r>
-          </w:fldSimple>
-        </w:p>
-      </w:tc>
-    </w:tr>
-    <w:tr>
-      <w:trPr>
-        <w:trHeight w:val="227"/>
-      </w:trPr>
-      <w:tc>
-        <w:tcPr>
-          <w:tcW w:w="1134" w:type="dxa"/>
-        </w:tcPr>
-        <w:p>
-          <w:pPr>
-            <w:pStyle w:val="InfoBlocklinks"/>
-          </w:pPr>
-          <w:r>
-            <w:t>Pfad</w:t>
+            <w:t>Datum</w:t>
           </w:r>
         </w:p>
       </w:tc>
@@ -18746,40 +18797,21 @@
           <w:pPr>
             <w:pStyle w:val="TabellenText"/>
             <w:rPr>
-              <w:lang w:val="it-IT"/>
+              <w:noProof/>
             </w:rPr>
           </w:pPr>
-          <w:r>
-            <w:fldChar w:fldCharType="begin"/>
-          </w:r>
-          <w:r>
-            <w:rPr>
-              <w:lang w:val="it-IT"/>
-            </w:rPr>
-            <w:instrText xml:space="preserve"> FILENAME  \p  \* MERGEFORMAT </w:instrText>
-          </w:r>
-          <w:r>
-            <w:fldChar w:fldCharType="separate"/>
-          </w:r>
-          <w:r>
-            <w:rPr>
-              <w:noProof/>
-              <w:lang w:val="it-IT"/>
-            </w:rPr>
-            <w:t>C:\Users\NILSEGGE\ipa\IPA-Bericht.docx</w:t>
-          </w:r>
           <w:r>
             <w:rPr>
               <w:noProof/>
             </w:rPr>
-            <w:fldChar w:fldCharType="end"/>
+            <w:t>24.03.2020</w:t>
           </w:r>
         </w:p>
       </w:tc>
     </w:tr>
     <w:tr>
       <w:trPr>
-        <w:trHeight w:val="1361"/>
+        <w:trHeight w:val="227"/>
       </w:trPr>
       <w:tc>
         <w:tcPr>
@@ -18806,24 +18838,39 @@
             </w:rPr>
           </w:pPr>
           <w:r>
+            <w:rPr>
+              <w:noProof/>
+            </w:rPr>
             <w:fldChar w:fldCharType="begin"/>
           </w:r>
           <w:r>
+            <w:rPr>
+              <w:noProof/>
+            </w:rPr>
             <w:instrText xml:space="preserve"> PAGE   \* MERGEFORMAT </w:instrText>
           </w:r>
           <w:r>
+            <w:rPr>
+              <w:noProof/>
+            </w:rPr>
             <w:fldChar w:fldCharType="separate"/>
           </w:r>
           <w:r>
             <w:rPr>
               <w:noProof/>
             </w:rPr>
-            <w:t>2</w:t>
+            <w:t>23</w:t>
           </w:r>
           <w:r>
+            <w:rPr>
+              <w:noProof/>
+            </w:rPr>
             <w:fldChar w:fldCharType="end"/>
           </w:r>
           <w:r>
+            <w:rPr>
+              <w:noProof/>
+            </w:rPr>
             <w:t>/</w:t>
           </w:r>
           <w:r>
@@ -18848,7 +18895,7 @@
             <w:rPr>
               <w:noProof/>
             </w:rPr>
-            <w:t>41</w:t>
+            <w:t>44</w:t>
           </w:r>
           <w:r>
             <w:rPr>
@@ -18856,6 +18903,34 @@
             </w:rPr>
             <w:fldChar w:fldCharType="end"/>
           </w:r>
+        </w:p>
+      </w:tc>
+    </w:tr>
+    <w:tr>
+      <w:trPr>
+        <w:trHeight w:val="227"/>
+      </w:trPr>
+      <w:tc>
+        <w:tcPr>
+          <w:tcW w:w="1134" w:type="dxa"/>
+        </w:tcPr>
+        <w:p>
+          <w:pPr>
+            <w:pStyle w:val="InfoBlocklinks"/>
+          </w:pPr>
+        </w:p>
+      </w:tc>
+      <w:tc>
+        <w:tcPr>
+          <w:tcW w:w="7937" w:type="dxa"/>
+        </w:tcPr>
+        <w:p>
+          <w:pPr>
+            <w:pStyle w:val="TabellenText"/>
+            <w:rPr>
+              <w:noProof/>
+            </w:rPr>
+          </w:pPr>
         </w:p>
       </w:tc>
     </w:tr>
@@ -18933,7 +19008,7 @@
             <w:pStyle w:val="InfoBlocklinks"/>
           </w:pPr>
           <w:r>
-            <w:t>Titel</w:t>
+            <w:t>Autor</w:t>
           </w:r>
         </w:p>
       </w:tc>
@@ -18944,21 +19019,59 @@
         <w:p>
           <w:pPr>
             <w:pStyle w:val="TabellenText"/>
+            <w:rPr>
+              <w:noProof/>
+            </w:rPr>
           </w:pPr>
-          <w:fldSimple w:instr=" STYLEREF  &quot;Untertitel1 Fett&quot;  \* MERGEFORMAT ">
-            <w:r>
-              <w:rPr>
-                <w:noProof/>
-              </w:rPr>
-              <w:t>BBB Gebäude Management Pilot Versuch</w:t>
-            </w:r>
-          </w:fldSimple>
+          <w:r>
+            <w:rPr>
+              <w:noProof/>
+            </w:rPr>
+            <w:t>Nils Egger</w:t>
+          </w:r>
         </w:p>
       </w:tc>
     </w:tr>
     <w:tr>
       <w:trPr>
-        <w:trHeight w:val="794"/>
+        <w:trHeight w:val="227"/>
+      </w:trPr>
+      <w:tc>
+        <w:tcPr>
+          <w:tcW w:w="1134" w:type="dxa"/>
+        </w:tcPr>
+        <w:p>
+          <w:pPr>
+            <w:pStyle w:val="InfoBlocklinks"/>
+          </w:pPr>
+          <w:r>
+            <w:t>Datum</w:t>
+          </w:r>
+        </w:p>
+      </w:tc>
+      <w:tc>
+        <w:tcPr>
+          <w:tcW w:w="7937" w:type="dxa"/>
+        </w:tcPr>
+        <w:p>
+          <w:pPr>
+            <w:pStyle w:val="TabellenText"/>
+            <w:rPr>
+              <w:noProof/>
+            </w:rPr>
+          </w:pPr>
+          <w:r>
+            <w:rPr>
+              <w:noProof/>
+            </w:rPr>
+            <w:t>24.03.2020</w:t>
+          </w:r>
+        </w:p>
+      </w:tc>
+    </w:tr>
+    <w:tr>
+      <w:trPr>
+        <w:trHeight w:val="227"/>
       </w:trPr>
       <w:tc>
         <w:tcPr>
@@ -18985,128 +19098,6 @@
             </w:rPr>
           </w:pPr>
           <w:r>
-            <w:fldChar w:fldCharType="begin"/>
-          </w:r>
-          <w:r>
-            <w:instrText xml:space="preserve"> PAGE   \* MERGEFORMAT </w:instrText>
-          </w:r>
-          <w:r>
-            <w:fldChar w:fldCharType="separate"/>
-          </w:r>
-          <w:r>
-            <w:rPr>
-              <w:noProof/>
-            </w:rPr>
-            <w:t>41</w:t>
-          </w:r>
-          <w:r>
-            <w:fldChar w:fldCharType="end"/>
-          </w:r>
-          <w:r>
-            <w:t>/</w:t>
-          </w:r>
-          <w:fldSimple w:instr=" NUMPAGES   \* MERGEFORMAT ">
-            <w:r>
-              <w:rPr>
-                <w:noProof/>
-              </w:rPr>
-              <w:t>43</w:t>
-            </w:r>
-          </w:fldSimple>
-        </w:p>
-      </w:tc>
-    </w:tr>
-  </w:tbl>
-  <w:p>
-    <w:pPr>
-      <w:spacing w:line="240" w:lineRule="auto"/>
-      <w:rPr>
-        <w:sz w:val="2"/>
-        <w:szCs w:val="2"/>
-      </w:rPr>
-    </w:pPr>
-  </w:p>
-</w:hdr>
-</file>
-
-<file path=word/header3.xml><?xml version="1.0" encoding="utf-8"?>
-<w:hdr xmlns:wpc="http://schemas.microsoft.com/office/word/2010/wordprocessingCanvas" xmlns:cx="http://schemas.microsoft.com/office/drawing/2014/chartex" xmlns:cx1="http://schemas.microsoft.com/office/drawing/2015/9/8/chartex" xmlns:mc="http://schemas.openxmlformats.org/markup-compatibility/2006" xmlns:o="urn:schemas-microsoft-com:office:office" xmlns:r="http://schemas.openxmlformats.org/officeDocument/2006/relationships" xmlns:m="http://schemas.openxmlformats.org/officeDocument/2006/math" xmlns:v="urn:schemas-microsoft-com:vml" xmlns:wp14="http://schemas.microsoft.com/office/word/2010/wordprocessingDrawing" xmlns:wp="http://schemas.openxmlformats.org/drawingml/2006/wordprocessingDrawing" xmlns:w10="urn:schemas-microsoft-com:office:word" xmlns:w="http://schemas.openxmlformats.org/wordprocessingml/2006/main" xmlns:w14="http://schemas.microsoft.com/office/word/2010/wordml" xmlns:w15="http://schemas.microsoft.com/office/word/2012/wordml" xmlns:w16se="http://schemas.microsoft.com/office/word/2015/wordml/symex" xmlns:wpg="http://schemas.microsoft.com/office/word/2010/wordprocessingGroup" xmlns:wpi="http://schemas.microsoft.com/office/word/2010/wordprocessingInk" xmlns:wne="http://schemas.microsoft.com/office/word/2006/wordml" xmlns:wps="http://schemas.microsoft.com/office/word/2010/wordprocessingShape" mc:Ignorable="w14 w15 w16se wp14">
-  <w:tbl>
-    <w:tblPr>
-      <w:tblStyle w:val="Tabellenraster"/>
-      <w:tblW w:w="0" w:type="auto"/>
-      <w:tblBorders>
-        <w:top w:val="none" w:sz="0" w:space="0" w:color="auto"/>
-        <w:left w:val="none" w:sz="0" w:space="0" w:color="auto"/>
-        <w:bottom w:val="none" w:sz="0" w:space="0" w:color="auto"/>
-        <w:right w:val="none" w:sz="0" w:space="0" w:color="auto"/>
-        <w:insideH w:val="none" w:sz="0" w:space="0" w:color="auto"/>
-        <w:insideV w:val="none" w:sz="0" w:space="0" w:color="auto"/>
-      </w:tblBorders>
-      <w:tblLayout w:type="fixed"/>
-      <w:tblCellMar>
-        <w:left w:w="0" w:type="dxa"/>
-        <w:right w:w="0" w:type="dxa"/>
-      </w:tblCellMar>
-      <w:tblLook w:val="04A0" w:firstRow="1" w:lastRow="0" w:firstColumn="1" w:lastColumn="0" w:noHBand="0" w:noVBand="1"/>
-    </w:tblPr>
-    <w:tblGrid>
-      <w:gridCol w:w="1134"/>
-      <w:gridCol w:w="7937"/>
-    </w:tblGrid>
-    <w:tr>
-      <w:trPr>
-        <w:trHeight w:val="794"/>
-      </w:trPr>
-      <w:tc>
-        <w:tcPr>
-          <w:tcW w:w="9071" w:type="dxa"/>
-          <w:gridSpan w:val="2"/>
-        </w:tcPr>
-        <w:p>
-          <w:pPr>
-            <w:pStyle w:val="AbsenderFusszeile"/>
-          </w:pPr>
-          <w:r>
-            <w:t>Avectris AG</w:t>
-          </w:r>
-        </w:p>
-        <w:p>
-          <w:pPr>
-            <w:pStyle w:val="AbsenderFusszeile"/>
-          </w:pPr>
-          <w:r>
-            <w:t>CH-5401 Baden</w:t>
-          </w:r>
-        </w:p>
-      </w:tc>
-    </w:tr>
-    <w:tr>
-      <w:trPr>
-        <w:trHeight w:val="227"/>
-      </w:trPr>
-      <w:tc>
-        <w:tcPr>
-          <w:tcW w:w="1134" w:type="dxa"/>
-        </w:tcPr>
-        <w:p>
-          <w:pPr>
-            <w:pStyle w:val="InfoBlocklinks"/>
-          </w:pPr>
-          <w:r>
-            <w:t>Titel</w:t>
-          </w:r>
-        </w:p>
-      </w:tc>
-      <w:tc>
-        <w:tcPr>
-          <w:tcW w:w="7937" w:type="dxa"/>
-        </w:tcPr>
-        <w:p>
-          <w:pPr>
-            <w:pStyle w:val="TabellenText"/>
-          </w:pPr>
-          <w:r>
             <w:rPr>
               <w:noProof/>
             </w:rPr>
@@ -19116,7 +19107,7 @@
             <w:rPr>
               <w:noProof/>
             </w:rPr>
-            <w:instrText xml:space="preserve"> STYLEREF  "Untertitel1 Fett"  \* MERGEFORMAT </w:instrText>
+            <w:instrText xml:space="preserve"> PAGE   \* MERGEFORMAT </w:instrText>
           </w:r>
           <w:r>
             <w:rPr>
@@ -19128,7 +19119,7 @@
             <w:rPr>
               <w:noProof/>
             </w:rPr>
-            <w:t>BBB Gebäude Management Pilot Versuch</w:t>
+            <w:t>15</w:t>
           </w:r>
           <w:r>
             <w:rPr>
@@ -19136,56 +19127,10 @@
             </w:rPr>
             <w:fldChar w:fldCharType="end"/>
           </w:r>
-        </w:p>
-      </w:tc>
-    </w:tr>
-    <w:tr>
-      <w:trPr>
-        <w:trHeight w:val="794"/>
-      </w:trPr>
-      <w:tc>
-        <w:tcPr>
-          <w:tcW w:w="1134" w:type="dxa"/>
-        </w:tcPr>
-        <w:p>
-          <w:pPr>
-            <w:pStyle w:val="InfoBlocklinks"/>
-          </w:pPr>
-          <w:r>
-            <w:t>Seite</w:t>
-          </w:r>
-        </w:p>
-      </w:tc>
-      <w:tc>
-        <w:tcPr>
-          <w:tcW w:w="7937" w:type="dxa"/>
-        </w:tcPr>
-        <w:p>
-          <w:pPr>
-            <w:pStyle w:val="TabellenText"/>
-            <w:rPr>
-              <w:noProof/>
-            </w:rPr>
-          </w:pPr>
-          <w:r>
-            <w:fldChar w:fldCharType="begin"/>
-          </w:r>
-          <w:r>
-            <w:instrText xml:space="preserve"> PAGE   \* MERGEFORMAT </w:instrText>
-          </w:r>
-          <w:r>
-            <w:fldChar w:fldCharType="separate"/>
-          </w:r>
           <w:r>
             <w:rPr>
               <w:noProof/>
             </w:rPr>
-            <w:t>15</w:t>
-          </w:r>
-          <w:r>
-            <w:fldChar w:fldCharType="end"/>
-          </w:r>
-          <w:r>
             <w:t>/</w:t>
           </w:r>
           <w:r>
@@ -19210,7 +19155,7 @@
             <w:rPr>
               <w:noProof/>
             </w:rPr>
-            <w:t>41</w:t>
+            <w:t>44</w:t>
           </w:r>
           <w:r>
             <w:rPr>
@@ -19222,6 +19167,11 @@
       </w:tc>
     </w:tr>
   </w:tbl>
+  <w:p>
+    <w:pPr>
+      <w:pStyle w:val="Kopfzeile"/>
+    </w:pPr>
+  </w:p>
   <w:p>
     <w:pPr>
       <w:pStyle w:val="Kopfzeile"/>
@@ -24430,7 +24380,10 @@
     <w:basedOn w:val="Absatz-Standardschriftart"/>
     <w:uiPriority w:val="99"/>
     <w:semiHidden/>
-    <w:rsid w:val="00BC50E1"/>
+    <w:rsid w:val="00417F9E"/>
+    <w:rPr>
+      <w:color w:val="808080"/>
+    </w:rPr>
   </w:style>
   <w:style w:type="paragraph" w:customStyle="1" w:styleId="5F99FB4AA60244EC8B938CF562C2400B">
     <w:name w:val="5F99FB4AA60244EC8B938CF562C2400B"/>
@@ -24683,7 +24636,7 @@
 </file>
 
 <file path=customXml/itemProps1.xml><?xml version="1.0" encoding="utf-8"?>
-<ds:datastoreItem xmlns:ds="http://schemas.openxmlformats.org/officeDocument/2006/customXml" ds:itemID="{244F7DD5-A7D3-4A76-B5BA-276709CD74A5}">
+<ds:datastoreItem xmlns:ds="http://schemas.openxmlformats.org/officeDocument/2006/customXml" ds:itemID="{740D4CC8-D01D-43F0-B0AE-B550687983B2}">
   <ds:schemaRefs>
     <ds:schemaRef ds:uri="http://schemas.openxmlformats.org/officeDocument/2006/bibliography"/>
   </ds:schemaRefs>

</xml_diff>

<commit_message>
erstellte Dekodierungs tests, veränderte API Projekt Struktur, so dass sie einer Bibliothek entspricht.
</commit_message>
<xml_diff>
--- a/IPA-Bericht.docx
+++ b/IPA-Bericht.docx
@@ -6214,7 +6214,15 @@
     </w:p>
     <w:p>
       <w:r>
-        <w:t>Auswertung und Visualisierung von IoT Sensor Daten</w:t>
+        <w:t xml:space="preserve">Auswertung und Visualisierung von </w:t>
+      </w:r>
+      <w:proofErr w:type="spellStart"/>
+      <w:r>
+        <w:t>IoT</w:t>
+      </w:r>
+      <w:proofErr w:type="spellEnd"/>
+      <w:r>
+        <w:t xml:space="preserve"> Sensor Daten</w:t>
       </w:r>
     </w:p>
     <w:p>
@@ -6229,7 +6237,23 @@
     </w:p>
     <w:p>
       <w:r>
-        <w:t>Unsere Kundin die Berufsfachschule Baden (BBB) möchte in einem Pilotversuch erste Funktionen mittels IoT Sensoren für das Gebäudemanagement testen. Als erstes soll die Toiletten-Benutzung gemessen werden. Diese Informationen werden verwendet um den Reinigungsvorgang zu optimieren. Als zweite Messkategorie wird die Luftqualität in den Unterrichtszimmern überwacht. Die Pilotinstallation wird auf das Gebäude Bruggerstrasse der BBB begrenzt.</w:t>
+        <w:t xml:space="preserve">Unsere Kundin die Berufsfachschule Baden (BBB) möchte in einem Pilotversuch erste Funktionen mittels </w:t>
+      </w:r>
+      <w:proofErr w:type="spellStart"/>
+      <w:r>
+        <w:t>IoT</w:t>
+      </w:r>
+      <w:proofErr w:type="spellEnd"/>
+      <w:r>
+        <w:t xml:space="preserve"> Sensoren für das Gebäudemanagement testen. Als erstes soll die Toiletten-Benutzung gemessen werden. Diese Informationen werden verwendet um den Reinigungsvorgang zu optimieren. Als zweite Messkategorie wird die Luftqualität in den Unterrichtszimmern überwacht. Die Pilotinstallation wird auf das Gebäude </w:t>
+      </w:r>
+      <w:proofErr w:type="spellStart"/>
+      <w:r>
+        <w:t>Bruggerstrasse</w:t>
+      </w:r>
+      <w:proofErr w:type="spellEnd"/>
+      <w:r>
+        <w:t xml:space="preserve"> der BBB begrenzt.</w:t>
       </w:r>
     </w:p>
     <w:p>
@@ -6276,7 +6300,15 @@
         </w:numPr>
       </w:pPr>
       <w:r>
-        <w:t>Interpretation und Auswertung der IoT Sensordaten aus der Datenbank.</w:t>
+        <w:t xml:space="preserve">Interpretation und Auswertung der </w:t>
+      </w:r>
+      <w:proofErr w:type="spellStart"/>
+      <w:r>
+        <w:t>IoT</w:t>
+      </w:r>
+      <w:proofErr w:type="spellEnd"/>
+      <w:r>
+        <w:t xml:space="preserve"> Sensordaten aus der Datenbank.</w:t>
       </w:r>
     </w:p>
     <w:p>
@@ -6346,7 +6378,23 @@
         </w:numPr>
       </w:pPr>
       <w:r>
-        <w:t>Die Anwendung muss als Webapplikation in der Programmiersprache Python (Backend) und HTML/Javascript/JQuery (Frontend) umgesetzt werden.</w:t>
+        <w:t>Die Anwendung muss als Webapplikation in der Programmiersprache Python (Backend) und HTML/</w:t>
+      </w:r>
+      <w:proofErr w:type="spellStart"/>
+      <w:r>
+        <w:t>Javascript</w:t>
+      </w:r>
+      <w:proofErr w:type="spellEnd"/>
+      <w:r>
+        <w:t>/</w:t>
+      </w:r>
+      <w:proofErr w:type="spellStart"/>
+      <w:r>
+        <w:t>JQuery</w:t>
+      </w:r>
+      <w:proofErr w:type="spellEnd"/>
+      <w:r>
+        <w:t xml:space="preserve"> (Frontend) umgesetzt werden.</w:t>
       </w:r>
     </w:p>
     <w:p>
@@ -6358,7 +6406,15 @@
         </w:numPr>
       </w:pPr>
       <w:r>
-        <w:t>Das GUI soll mit Responsive Design für Desktop, Tablet und Mobile umgesetzt werden. Für Mobile sollen die Standard-Browser der Android und iOS Geräte verwendet werden, respektive während der IPA können entsprechende Emulatoren verwendet werden.</w:t>
+        <w:t xml:space="preserve">Das GUI soll mit </w:t>
+      </w:r>
+      <w:proofErr w:type="spellStart"/>
+      <w:r>
+        <w:t>Responsive</w:t>
+      </w:r>
+      <w:proofErr w:type="spellEnd"/>
+      <w:r>
+        <w:t xml:space="preserve"> Design für Desktop, Tablet und Mobile umgesetzt werden. Für Mobile sollen die Standard-Browser der Android und iOS Geräte verwendet werden, respektive während der IPA können entsprechende Emulatoren verwendet werden.</w:t>
       </w:r>
     </w:p>
     <w:p>
@@ -6576,7 +6632,15 @@
       </w:r>
       <w:r>
         <w:br/>
-        <w:t>Einfache Benutzerverwaltung (Benutzer erstellen, Rollen zuweisen, Passwort reset)</w:t>
+        <w:t xml:space="preserve">Einfache Benutzerverwaltung (Benutzer erstellen, Rollen zuweisen, Passwort </w:t>
+      </w:r>
+      <w:proofErr w:type="spellStart"/>
+      <w:r>
+        <w:t>reset</w:t>
+      </w:r>
+      <w:proofErr w:type="spellEnd"/>
+      <w:r>
+        <w:t>)</w:t>
       </w:r>
     </w:p>
     <w:p>
@@ -6690,9 +6754,19 @@
           <w:numId w:val="32"/>
         </w:numPr>
       </w:pPr>
-      <w:r>
-        <w:t>Javascript + JQuery</w:t>
-      </w:r>
+      <w:proofErr w:type="spellStart"/>
+      <w:r>
+        <w:t>Javascript</w:t>
+      </w:r>
+      <w:proofErr w:type="spellEnd"/>
+      <w:r>
+        <w:t xml:space="preserve"> + </w:t>
+      </w:r>
+      <w:proofErr w:type="spellStart"/>
+      <w:r>
+        <w:t>JQuery</w:t>
+      </w:r>
+      <w:proofErr w:type="spellEnd"/>
     </w:p>
     <w:p>
       <w:pPr>
@@ -6703,8 +6777,21 @@
         </w:numPr>
       </w:pPr>
       <w:r>
-        <w:t>IDE: Pycharm &amp; Datalore</w:t>
-      </w:r>
+        <w:t xml:space="preserve">IDE: </w:t>
+      </w:r>
+      <w:proofErr w:type="spellStart"/>
+      <w:r>
+        <w:t>Pycharm</w:t>
+      </w:r>
+      <w:proofErr w:type="spellEnd"/>
+      <w:r>
+        <w:t xml:space="preserve"> &amp; </w:t>
+      </w:r>
+      <w:proofErr w:type="spellStart"/>
+      <w:r>
+        <w:t>Datalore</w:t>
+      </w:r>
+      <w:proofErr w:type="spellEnd"/>
     </w:p>
     <w:p>
       <w:pPr>
@@ -6749,7 +6836,15 @@
         </w:numPr>
       </w:pPr>
       <w:r>
-        <w:t>HTML/CSS/Javascript (3 Jahre)</w:t>
+        <w:t>HTML/CSS/</w:t>
+      </w:r>
+      <w:proofErr w:type="spellStart"/>
+      <w:r>
+        <w:t>Javascript</w:t>
+      </w:r>
+      <w:proofErr w:type="spellEnd"/>
+      <w:r>
+        <w:t xml:space="preserve"> (3 Jahre)</w:t>
       </w:r>
     </w:p>
     <w:p>
@@ -6772,9 +6867,11 @@
           <w:numId w:val="33"/>
         </w:numPr>
       </w:pPr>
+      <w:proofErr w:type="spellStart"/>
       <w:r>
         <w:t>JQuery</w:t>
       </w:r>
+      <w:proofErr w:type="spellEnd"/>
     </w:p>
     <w:p>
       <w:pPr>
@@ -6830,8 +6927,13 @@
           <w:numId w:val="34"/>
         </w:numPr>
       </w:pPr>
-      <w:r>
-        <w:t>Wireframes für die verschiedenen Screens erstellen.</w:t>
+      <w:proofErr w:type="spellStart"/>
+      <w:r>
+        <w:t>Wireframes</w:t>
+      </w:r>
+      <w:proofErr w:type="spellEnd"/>
+      <w:r>
+        <w:t xml:space="preserve"> für die verschiedenen Screens erstellen.</w:t>
       </w:r>
     </w:p>
     <w:p>
@@ -6959,8 +7061,13 @@
         </w:numPr>
       </w:pPr>
       <w:r>
-        <w:t>Python API mit Firebase</w:t>
-      </w:r>
+        <w:t xml:space="preserve">Python API mit </w:t>
+      </w:r>
+      <w:proofErr w:type="spellStart"/>
+      <w:r>
+        <w:t>Firebase</w:t>
+      </w:r>
+      <w:proofErr w:type="spellEnd"/>
     </w:p>
     <w:p>
       <w:pPr>
@@ -6971,7 +7078,15 @@
         </w:numPr>
       </w:pPr>
       <w:r>
-        <w:t>Webseite mit PHP/Wordpress für BBBaden realisieren</w:t>
+        <w:t xml:space="preserve">Webseite mit PHP/Wordpress für </w:t>
+      </w:r>
+      <w:proofErr w:type="spellStart"/>
+      <w:r>
+        <w:t>BBBaden</w:t>
+      </w:r>
+      <w:proofErr w:type="spellEnd"/>
+      <w:r>
+        <w:t xml:space="preserve"> realisieren</w:t>
       </w:r>
     </w:p>
     <w:p>
@@ -6983,7 +7098,15 @@
         </w:numPr>
       </w:pPr>
       <w:r>
-        <w:t>Wordpress Plugins programmieren</w:t>
+        <w:t xml:space="preserve">Wordpress </w:t>
+      </w:r>
+      <w:proofErr w:type="spellStart"/>
+      <w:r>
+        <w:t>Plugins</w:t>
+      </w:r>
+      <w:proofErr w:type="spellEnd"/>
+      <w:r>
+        <w:t xml:space="preserve"> programmieren</w:t>
       </w:r>
     </w:p>
     <w:p>
@@ -6995,7 +7118,15 @@
         </w:numPr>
       </w:pPr>
       <w:r>
-        <w:t>HTML/CSS/Javascript Templates umsetzen</w:t>
+        <w:t>HTML/CSS/</w:t>
+      </w:r>
+      <w:proofErr w:type="spellStart"/>
+      <w:r>
+        <w:t>Javascript</w:t>
+      </w:r>
+      <w:proofErr w:type="spellEnd"/>
+      <w:r>
+        <w:t xml:space="preserve"> Templates umsetzen</w:t>
       </w:r>
     </w:p>
     <w:p>
@@ -7013,8 +7144,13 @@
         <w:pStyle w:val="berschrift3"/>
       </w:pPr>
       <w:bookmarkStart w:id="13" w:name="_Toc35948483"/>
-      <w:r>
-        <w:t>Responsive Design</w:t>
+      <w:proofErr w:type="spellStart"/>
+      <w:r>
+        <w:t>Responsive</w:t>
+      </w:r>
+      <w:proofErr w:type="spellEnd"/>
+      <w:r>
+        <w:t xml:space="preserve"> Design</w:t>
       </w:r>
       <w:bookmarkEnd w:id="13"/>
     </w:p>
@@ -7609,8 +7745,13 @@
         <w:pStyle w:val="berschrift3"/>
       </w:pPr>
       <w:bookmarkStart w:id="16" w:name="_Toc35948486"/>
-      <w:r>
-        <w:t>Codingstyle – Dokumentation</w:t>
+      <w:proofErr w:type="spellStart"/>
+      <w:r>
+        <w:t>Codingstyle</w:t>
+      </w:r>
+      <w:proofErr w:type="spellEnd"/>
+      <w:r>
+        <w:t xml:space="preserve"> – Dokumentation</w:t>
       </w:r>
       <w:bookmarkEnd w:id="16"/>
     </w:p>
@@ -8566,12 +8707,24 @@
       </w:r>
     </w:p>
     <w:p>
-      <w:r>
-        <w:t>Avectris AG</w:t>
+      <w:proofErr w:type="spellStart"/>
+      <w:r>
+        <w:t>Avectris</w:t>
+      </w:r>
+      <w:proofErr w:type="spellEnd"/>
+      <w:r>
+        <w:t xml:space="preserve"> AG</w:t>
       </w:r>
       <w:r>
         <w:br/>
-        <w:t>Bruggerstrasse 68</w:t>
+      </w:r>
+      <w:proofErr w:type="spellStart"/>
+      <w:r>
+        <w:t>Bruggerstrasse</w:t>
+      </w:r>
+      <w:proofErr w:type="spellEnd"/>
+      <w:r>
+        <w:t xml:space="preserve"> 68</w:t>
       </w:r>
       <w:r>
         <w:br/>
@@ -8589,9 +8742,14 @@
       <w:bookmarkStart w:id="24" w:name="_Toc35948495"/>
       <w:r>
         <w:lastRenderedPageBreak/>
-        <w:t>Deklaration der Vorkentnisse</w:t>
+        <w:t xml:space="preserve">Deklaration der </w:t>
+      </w:r>
+      <w:proofErr w:type="spellStart"/>
+      <w:r>
+        <w:t>Vorkentnisse</w:t>
       </w:r>
       <w:bookmarkEnd w:id="24"/>
+      <w:proofErr w:type="spellEnd"/>
     </w:p>
     <w:tbl>
       <w:tblPr>
@@ -8652,7 +8810,15 @@
           </w:tcPr>
           <w:p>
             <w:r>
-              <w:t>Mit Python automatisiere ich meist kurze wiederholende Tasks. Vor knapp einem Jahr habe ich damit mit einem Framework für Backend API’s begonnen.</w:t>
+              <w:t xml:space="preserve">Mit Python automatisiere ich meist kurze wiederholende Tasks. Vor knapp einem Jahr habe ich damit mit einem Framework für Backend </w:t>
+            </w:r>
+            <w:proofErr w:type="spellStart"/>
+            <w:r>
+              <w:t>API’s</w:t>
+            </w:r>
+            <w:proofErr w:type="spellEnd"/>
+            <w:r>
+              <w:t xml:space="preserve"> begonnen.</w:t>
             </w:r>
           </w:p>
         </w:tc>
@@ -8711,8 +8877,13 @@
           </w:tcPr>
           <w:p>
             <w:r>
-              <w:t>JavaScript, JQuery</w:t>
-            </w:r>
+              <w:t xml:space="preserve">JavaScript, </w:t>
+            </w:r>
+            <w:proofErr w:type="spellStart"/>
+            <w:r>
+              <w:t>JQuery</w:t>
+            </w:r>
+            <w:proofErr w:type="spellEnd"/>
           </w:p>
         </w:tc>
         <w:tc>
@@ -8721,7 +8892,15 @@
           </w:tcPr>
           <w:p>
             <w:r>
-              <w:t>Bei den meisten Webseiten welche ich schreibe verwende ich JavaScript und JQuery. Daher kenne ich diese gut.</w:t>
+              <w:t xml:space="preserve">Bei den meisten Webseiten welche ich schreibe verwende ich JavaScript und </w:t>
+            </w:r>
+            <w:proofErr w:type="spellStart"/>
+            <w:r>
+              <w:t>JQuery</w:t>
+            </w:r>
+            <w:proofErr w:type="spellEnd"/>
+            <w:r>
+              <w:t>. Daher kenne ich diese gut.</w:t>
             </w:r>
           </w:p>
         </w:tc>
@@ -8732,9 +8911,11 @@
             <w:tcW w:w="4324" w:type="dxa"/>
           </w:tcPr>
           <w:p>
+            <w:proofErr w:type="spellStart"/>
             <w:r>
               <w:t>PostgreSQL</w:t>
             </w:r>
+            <w:proofErr w:type="spellEnd"/>
           </w:p>
         </w:tc>
         <w:tc>
@@ -8754,9 +8935,11 @@
             <w:tcW w:w="4324" w:type="dxa"/>
           </w:tcPr>
           <w:p>
+            <w:proofErr w:type="spellStart"/>
             <w:r>
               <w:t>Jekyll</w:t>
             </w:r>
+            <w:proofErr w:type="spellEnd"/>
           </w:p>
         </w:tc>
         <w:tc>
@@ -8764,8 +8947,21 @@
             <w:tcW w:w="4315" w:type="dxa"/>
           </w:tcPr>
           <w:p>
-            <w:r>
-              <w:t>Jekyll ist ein HTML-Preprocessor bei welchem ich die Basics verstehe.</w:t>
+            <w:proofErr w:type="spellStart"/>
+            <w:r>
+              <w:t>Jekyll</w:t>
+            </w:r>
+            <w:proofErr w:type="spellEnd"/>
+            <w:r>
+              <w:t xml:space="preserve"> ist ein HTML-</w:t>
+            </w:r>
+            <w:proofErr w:type="spellStart"/>
+            <w:r>
+              <w:t>Preprocessor</w:t>
+            </w:r>
+            <w:proofErr w:type="spellEnd"/>
+            <w:r>
+              <w:t xml:space="preserve"> bei welchem ich die Basics verstehe.</w:t>
             </w:r>
           </w:p>
         </w:tc>
@@ -8803,8 +8999,13 @@
           <w:numId w:val="37"/>
         </w:numPr>
       </w:pPr>
-      <w:r>
-        <w:t>Mockups der Webseite</w:t>
+      <w:proofErr w:type="spellStart"/>
+      <w:r>
+        <w:t>Mockups</w:t>
+      </w:r>
+      <w:proofErr w:type="spellEnd"/>
+      <w:r>
+        <w:t xml:space="preserve"> der Webseite</w:t>
       </w:r>
     </w:p>
     <w:p>
@@ -8816,7 +9017,23 @@
         </w:numPr>
       </w:pPr>
       <w:r>
-        <w:t>Sensor Wert Dekodierung vorbereitet für die Adeunis RF und Elsys CO2 Sensoren</w:t>
+        <w:t xml:space="preserve">Sensor Wert Dekodierung vorbereitet für die </w:t>
+      </w:r>
+      <w:proofErr w:type="spellStart"/>
+      <w:r>
+        <w:t>Adeunis</w:t>
+      </w:r>
+      <w:proofErr w:type="spellEnd"/>
+      <w:r>
+        <w:t xml:space="preserve"> RF und </w:t>
+      </w:r>
+      <w:proofErr w:type="spellStart"/>
+      <w:r>
+        <w:t>Elsys</w:t>
+      </w:r>
+      <w:proofErr w:type="spellEnd"/>
+      <w:r>
+        <w:t xml:space="preserve"> CO2 Sensoren</w:t>
       </w:r>
     </w:p>
     <w:p>
@@ -8899,8 +9116,13 @@
           <w:numId w:val="37"/>
         </w:numPr>
       </w:pPr>
-      <w:r>
-        <w:t>Jekyll mit Bootstrap eingerichtet für das Frontend</w:t>
+      <w:proofErr w:type="spellStart"/>
+      <w:r>
+        <w:t>Jekyll</w:t>
+      </w:r>
+      <w:proofErr w:type="spellEnd"/>
+      <w:r>
+        <w:t xml:space="preserve"> mit Bootstrap eingerichtet für das Frontend</w:t>
       </w:r>
     </w:p>
     <w:p>
@@ -8936,8 +9158,13 @@
         </w:numPr>
       </w:pPr>
       <w:r>
-        <w:t>Python Client für PostgreSQL</w:t>
-      </w:r>
+        <w:t xml:space="preserve">Python Client für </w:t>
+      </w:r>
+      <w:proofErr w:type="spellStart"/>
+      <w:r>
+        <w:t>PostgreSQL</w:t>
+      </w:r>
+      <w:proofErr w:type="spellEnd"/>
     </w:p>
     <w:p>
       <w:pPr>
@@ -8945,9 +9172,14 @@
       </w:pPr>
       <w:bookmarkStart w:id="26" w:name="_Toc35948497"/>
       <w:r>
-        <w:t>Deklaration der benützten Firmenstandarts</w:t>
+        <w:t xml:space="preserve">Deklaration der benützten </w:t>
+      </w:r>
+      <w:proofErr w:type="spellStart"/>
+      <w:r>
+        <w:t>Firmenstandarts</w:t>
       </w:r>
       <w:bookmarkEnd w:id="26"/>
+      <w:proofErr w:type="spellEnd"/>
     </w:p>
     <w:p>
       <w:r>
@@ -9240,7 +9472,23 @@
     </w:p>
     <w:p>
       <w:r>
-        <w:t>Die Arbeitsergebnisse werden mit dem mit GIT versioniert und auf github hochgeladen. So kann auch bei lokalem Datenverlust auf jede Version zurückgegriffen werden.</w:t>
+        <w:t xml:space="preserve">Die Arbeitsergebnisse werden mit dem mit GIT </w:t>
+      </w:r>
+      <w:proofErr w:type="spellStart"/>
+      <w:r>
+        <w:t>versioniert</w:t>
+      </w:r>
+      <w:proofErr w:type="spellEnd"/>
+      <w:r>
+        <w:t xml:space="preserve"> und auf </w:t>
+      </w:r>
+      <w:proofErr w:type="spellStart"/>
+      <w:r>
+        <w:t>github</w:t>
+      </w:r>
+      <w:proofErr w:type="spellEnd"/>
+      <w:r>
+        <w:t xml:space="preserve"> hochgeladen. So kann auch bei lokalem Datenverlust auf jede Version zurückgegriffen werden.</w:t>
       </w:r>
     </w:p>
     <w:p>
@@ -9255,7 +9503,15 @@
     </w:p>
     <w:p>
       <w:r>
-        <w:t>Die Wiederstellung der Dokumente ist durch das Hochladen auf eine Cloud, in meinem Fall github, sichergestellt.</w:t>
+        <w:t xml:space="preserve">Die Wiederstellung der Dokumente ist durch das Hochladen auf eine Cloud, in meinem Fall </w:t>
+      </w:r>
+      <w:proofErr w:type="spellStart"/>
+      <w:r>
+        <w:t>github</w:t>
+      </w:r>
+      <w:proofErr w:type="spellEnd"/>
+      <w:r>
+        <w:t>, sichergestellt.</w:t>
       </w:r>
     </w:p>
     <w:p>
@@ -9361,8 +9617,13 @@
           <w:numId w:val="46"/>
         </w:numPr>
       </w:pPr>
-      <w:r>
-        <w:t>Responsive Design</w:t>
+      <w:proofErr w:type="spellStart"/>
+      <w:r>
+        <w:t>Responsive</w:t>
+      </w:r>
+      <w:proofErr w:type="spellEnd"/>
+      <w:r>
+        <w:t xml:space="preserve"> Design</w:t>
       </w:r>
     </w:p>
     <w:p>
@@ -9544,7 +9805,15 @@
         <w:t xml:space="preserve">. </w:t>
       </w:r>
       <w:r>
-        <w:t>Beide Bibliotheken sind gratis und open source.</w:t>
+        <w:t xml:space="preserve">Beide Bibliotheken sind gratis und open </w:t>
+      </w:r>
+      <w:proofErr w:type="spellStart"/>
+      <w:r>
+        <w:t>source</w:t>
+      </w:r>
+      <w:proofErr w:type="spellEnd"/>
+      <w:r>
+        <w:t>.</w:t>
       </w:r>
     </w:p>
     <w:p>
@@ -9573,13 +9842,26 @@
         <w:t>sein</w:t>
       </w:r>
       <w:r>
-        <w:t xml:space="preserve"> scheint</w:t>
+        <w:t xml:space="preserve"> </w:t>
+      </w:r>
+      <w:proofErr w:type="spellStart"/>
+      <w:r>
+        <w:t>scheint</w:t>
       </w:r>
       <w:r>
         <w:t>e</w:t>
       </w:r>
-      <w:r>
-        <w:t>, die Diagramm Grösse zu verändern. Die Lösung hierzu war es, das Diagramm in einem div zu verpacken und die Grösse des divs zu setzen.</w:t>
+      <w:proofErr w:type="spellEnd"/>
+      <w:r>
+        <w:t xml:space="preserve">, die Diagramm Grösse zu verändern. Die Lösung hierzu war es, das Diagramm in einem div zu verpacken und die Grösse des </w:t>
+      </w:r>
+      <w:proofErr w:type="spellStart"/>
+      <w:r>
+        <w:t>divs</w:t>
+      </w:r>
+      <w:proofErr w:type="spellEnd"/>
+      <w:r>
+        <w:t xml:space="preserve"> zu setzen.</w:t>
       </w:r>
       <w:r>
         <w:t xml:space="preserve"> Somit lässt sich mit folgendem Code ein Diagramm für einen Sensor erstellen.</w:t>
@@ -9783,8 +10065,13 @@
       </w:hyperlink>
     </w:p>
     <w:p>
-      <w:r>
-        <w:t>Chartist konnte ich ohne weitere Probleme sehr schnell ein Beispiel mit den gleichen Daten wie oben implementieren. Es scheint minimiert auf das wichtigste zu sein.</w:t>
+      <w:proofErr w:type="spellStart"/>
+      <w:r>
+        <w:t>Chartist</w:t>
+      </w:r>
+      <w:proofErr w:type="spellEnd"/>
+      <w:r>
+        <w:t xml:space="preserve"> konnte ich ohne weitere Probleme sehr schnell ein Beispiel mit den gleichen Daten wie oben implementieren. Es scheint minimiert auf das wichtigste zu sein.</w:t>
       </w:r>
       <w:r>
         <w:rPr>
@@ -9990,7 +10277,15 @@
         <w:t>Sensor Wert wird erhalten und</w:t>
       </w:r>
       <w:r>
-        <w:t xml:space="preserve"> anhand des passenden Sensor Dekodierers in die verschiedenen Werte umgewandelt</w:t>
+        <w:t xml:space="preserve"> anhand des passenden Sensor </w:t>
+      </w:r>
+      <w:proofErr w:type="spellStart"/>
+      <w:r>
+        <w:t>Dekodierers</w:t>
+      </w:r>
+      <w:proofErr w:type="spellEnd"/>
+      <w:r>
+        <w:t xml:space="preserve"> in die verschiedenen Werte umgewandelt</w:t>
       </w:r>
       <w:r>
         <w:t>. Danach wird bei jedem der einzelnen Werte geprüft</w:t>
@@ -10094,8 +10389,13 @@
         <w:pStyle w:val="berschrift3"/>
       </w:pPr>
       <w:bookmarkStart w:id="45" w:name="_Toc35948510"/>
-      <w:r>
-        <w:t>Responsive Design</w:t>
+      <w:proofErr w:type="spellStart"/>
+      <w:r>
+        <w:t>Responsive</w:t>
+      </w:r>
+      <w:proofErr w:type="spellEnd"/>
+      <w:r>
+        <w:t xml:space="preserve"> Design</w:t>
       </w:r>
       <w:bookmarkEnd w:id="45"/>
     </w:p>
@@ -10104,7 +10404,15 @@
         <w:keepNext/>
       </w:pPr>
       <w:r>
-        <w:t xml:space="preserve">Auch mit Bootstrap ist ein Responsive Design schwierig Korrekt umzusetzen. Zudem werde ich die SCSS Dateien von Bootstrap so ändern müssen, dass sie dem Corporate Design der BBB entsprechen. </w:t>
+        <w:t xml:space="preserve">Auch mit Bootstrap ist ein </w:t>
+      </w:r>
+      <w:proofErr w:type="spellStart"/>
+      <w:r>
+        <w:t>Responsive</w:t>
+      </w:r>
+      <w:proofErr w:type="spellEnd"/>
+      <w:r>
+        <w:t xml:space="preserve"> Design schwierig Korrekt umzusetzen. Zudem werde ich die SCSS Dateien von Bootstrap so ändern müssen, dass sie dem Corporate Design der BBB entsprechen. </w:t>
       </w:r>
       <w:r>
         <w:t xml:space="preserve">Das Reinigungspersonal wird sich mit Tablets im Gebäude herumgeben, daher ist es für mich aus sehr wichtig, dass das Frontend für Touch-Steuerung optimiert ist. Dies ist für mich auch eher Neuland und werde vermutlich meine Browser Ansicht auf </w:t>
@@ -10122,7 +10430,15 @@
         <w:t>.</w:t>
       </w:r>
       <w:r>
-        <w:t xml:space="preserve"> In Chromium basierenden Browsers kann man dies mit der F12 Taste erreichen.</w:t>
+        <w:t xml:space="preserve"> In </w:t>
+      </w:r>
+      <w:proofErr w:type="spellStart"/>
+      <w:r>
+        <w:t>Chromium</w:t>
+      </w:r>
+      <w:proofErr w:type="spellEnd"/>
+      <w:r>
+        <w:t xml:space="preserve"> basierenden Browsers kann man dies mit der F12 Taste erreichen.</w:t>
       </w:r>
       <w:r>
         <w:rPr>
@@ -10200,7 +10516,15 @@
         <w:fldChar w:fldCharType="end"/>
       </w:r>
       <w:r>
-        <w:t xml:space="preserve"> Chromium Entwickler Modus</w:t>
+        <w:t xml:space="preserve"> </w:t>
+      </w:r>
+      <w:proofErr w:type="spellStart"/>
+      <w:r>
+        <w:t>Chromium</w:t>
+      </w:r>
+      <w:proofErr w:type="spellEnd"/>
+      <w:r>
+        <w:t xml:space="preserve"> Entwickler Modus</w:t>
       </w:r>
       <w:bookmarkEnd w:id="46"/>
     </w:p>
@@ -10277,7 +10601,23 @@
         <w:fldChar w:fldCharType="end"/>
       </w:r>
       <w:r>
-        <w:t xml:space="preserve"> Chromium Responsive Modus</w:t>
+        <w:t xml:space="preserve"> </w:t>
+      </w:r>
+      <w:proofErr w:type="spellStart"/>
+      <w:r>
+        <w:t>Chromium</w:t>
+      </w:r>
+      <w:proofErr w:type="spellEnd"/>
+      <w:r>
+        <w:t xml:space="preserve"> </w:t>
+      </w:r>
+      <w:proofErr w:type="spellStart"/>
+      <w:r>
+        <w:t>Responsive</w:t>
+      </w:r>
+      <w:proofErr w:type="spellEnd"/>
+      <w:r>
+        <w:t xml:space="preserve"> Modus</w:t>
       </w:r>
       <w:bookmarkEnd w:id="47"/>
     </w:p>
@@ -10303,7 +10643,15 @@
     </w:p>
     <w:p>
       <w:r>
-        <w:t xml:space="preserve">Python lässt sich anhand von sogenannten Docstrings dokumentieren. Diese kann man dann einfach mit Sphinx zu einer Webseite generieren lassen. Meine Herausforderung hier ist, dass ich diese gründlich nachführe und gleich nach der Erstellung einer Funktion diese </w:t>
+        <w:t xml:space="preserve">Python lässt sich anhand von sogenannten </w:t>
+      </w:r>
+      <w:proofErr w:type="spellStart"/>
+      <w:r>
+        <w:t>Docstrings</w:t>
+      </w:r>
+      <w:proofErr w:type="spellEnd"/>
+      <w:r>
+        <w:t xml:space="preserve"> dokumentieren. Diese kann man dann einfach mit Sphinx zu einer Webseite generieren lassen. Meine Herausforderung hier ist, dass ich diese gründlich nachführe und gleich nach der Erstellung einer Funktion diese </w:t>
       </w:r>
       <w:r>
         <w:t>auch wirklich schreibe</w:t>
@@ -10317,7 +10665,15 @@
     </w:p>
     <w:p>
       <w:r>
-        <w:t>Hierbei gilt, dass meine Docstrings dem Standard von Google folgen, und folgenderweise aussehen sollten.</w:t>
+        <w:t xml:space="preserve">Hierbei gilt, dass meine </w:t>
+      </w:r>
+      <w:proofErr w:type="spellStart"/>
+      <w:r>
+        <w:t>Docstrings</w:t>
+      </w:r>
+      <w:proofErr w:type="spellEnd"/>
+      <w:r>
+        <w:t xml:space="preserve"> dem Standard von Google folgen, und folgenderweise aussehen sollten.</w:t>
       </w:r>
     </w:p>
     <w:p>
@@ -10393,9 +10749,14 @@
         <w:fldChar w:fldCharType="end"/>
       </w:r>
       <w:r>
-        <w:t xml:space="preserve"> Google Style Docstrings</w:t>
+        <w:t xml:space="preserve"> Google Style </w:t>
+      </w:r>
+      <w:proofErr w:type="spellStart"/>
+      <w:r>
+        <w:t>Docstrings</w:t>
       </w:r>
       <w:bookmarkEnd w:id="49"/>
+      <w:proofErr w:type="spellEnd"/>
     </w:p>
     <w:p>
       <w:pPr>
@@ -10427,8 +10788,13 @@
       <w:r>
         <w:t xml:space="preserve"> Google </w:t>
       </w:r>
-      <w:r>
-        <w:t xml:space="preserve">Firestore </w:t>
+      <w:proofErr w:type="spellStart"/>
+      <w:r>
+        <w:t>Firestore</w:t>
+      </w:r>
+      <w:proofErr w:type="spellEnd"/>
+      <w:r>
+        <w:t xml:space="preserve"> </w:t>
       </w:r>
       <w:r>
         <w:t>Daten abspeichert</w:t>
@@ -10517,12 +10883,14 @@
         <w:t xml:space="preserve"> Vor der IPA habe ich mir deswegen noch </w:t>
       </w:r>
       <w:hyperlink r:id="rId32" w:history="1">
+        <w:proofErr w:type="spellStart"/>
         <w:r>
           <w:rPr>
             <w:rStyle w:val="Hyperlink"/>
           </w:rPr>
           <w:t>Jekyll</w:t>
         </w:r>
+        <w:proofErr w:type="spellEnd"/>
       </w:hyperlink>
       <w:r>
         <w:t xml:space="preserve"> angeschaut. Dieses Tool bietet genau was ich brauche und wird mich beim Aufbau der Seite unterstützen.</w:t>
@@ -10540,7 +10908,23 @@
     </w:p>
     <w:p>
       <w:r>
-        <w:t>Die Werte des Adeunis RF und der Elsys CO2 Sensoren konnte ich bereits als Vorarbeit dekodieren. Für den Tabs Sensor reichte die Zeit nicht mehr.</w:t>
+        <w:t xml:space="preserve">Die Werte des </w:t>
+      </w:r>
+      <w:proofErr w:type="spellStart"/>
+      <w:r>
+        <w:t>Adeunis</w:t>
+      </w:r>
+      <w:proofErr w:type="spellEnd"/>
+      <w:r>
+        <w:t xml:space="preserve"> RF und der </w:t>
+      </w:r>
+      <w:proofErr w:type="spellStart"/>
+      <w:r>
+        <w:t>Elsys</w:t>
+      </w:r>
+      <w:proofErr w:type="spellEnd"/>
+      <w:r>
+        <w:t xml:space="preserve"> CO2 Sensoren konnte ich bereits als Vorarbeit dekodieren. Für den Tabs Sensor reichte die Zeit nicht mehr.</w:t>
       </w:r>
     </w:p>
     <w:p>
@@ -10556,7 +10940,15 @@
         </w:r>
       </w:hyperlink>
       <w:r>
-        <w:t xml:space="preserve"> besteht der Wert eines Tabs Sensors aus 8 bytes.</w:t>
+        <w:t xml:space="preserve"> besteht der Wert eines Tabs Sensors aus 8 </w:t>
+      </w:r>
+      <w:proofErr w:type="spellStart"/>
+      <w:r>
+        <w:t>bytes</w:t>
+      </w:r>
+      <w:proofErr w:type="spellEnd"/>
+      <w:r>
+        <w:t>.</w:t>
       </w:r>
     </w:p>
     <w:tbl>
@@ -10899,8 +11291,13 @@
         <w:pStyle w:val="berschrift2"/>
       </w:pPr>
       <w:bookmarkStart w:id="55" w:name="_Toc35948516"/>
-      <w:r>
-        <w:t>Use Case</w:t>
+      <w:proofErr w:type="spellStart"/>
+      <w:r>
+        <w:t>Use</w:t>
+      </w:r>
+      <w:proofErr w:type="spellEnd"/>
+      <w:r>
+        <w:t xml:space="preserve"> Case</w:t>
       </w:r>
       <w:bookmarkEnd w:id="55"/>
     </w:p>
@@ -10983,7 +11380,15 @@
         <w:fldChar w:fldCharType="end"/>
       </w:r>
       <w:r>
-        <w:t xml:space="preserve"> Use Case</w:t>
+        <w:t xml:space="preserve"> </w:t>
+      </w:r>
+      <w:proofErr w:type="spellStart"/>
+      <w:r>
+        <w:t>Use</w:t>
+      </w:r>
+      <w:proofErr w:type="spellEnd"/>
+      <w:r>
+        <w:t xml:space="preserve"> Case</w:t>
       </w:r>
       <w:bookmarkEnd w:id="56"/>
     </w:p>
@@ -11012,12 +11417,14 @@
         <w:t xml:space="preserve">Das System ist so aufgebaut, dass ein Benutzer zuerst die statische Webseite von dem IIS Server ladet und danach alle Daten von der API, welche von </w:t>
       </w:r>
       <w:hyperlink r:id="rId35" w:history="1">
+        <w:proofErr w:type="spellStart"/>
         <w:r>
           <w:rPr>
             <w:rStyle w:val="Hyperlink"/>
           </w:rPr>
           <w:t>Uvicorn</w:t>
         </w:r>
+        <w:proofErr w:type="spellEnd"/>
       </w:hyperlink>
       <w:r>
         <w:t xml:space="preserve"> gehostet wird, holt. Beide Dienste werden auf dem internen Server SI1010023 gehostet. Ein solcher Vorgang erlaubt eine angenehmere Benutzung der Webseite, denn man muss nicht warten bis zum Beispiel PHP alle Daten in das HTML gerendert hat, sondern man bekommt direkt die Webseite mit einer kleinen Ladeanimation und weiss bereits, dass etwas passiert, danach geht es meistens schnell bis die Daten von der API geladen und dargestellt werden. Zudem muss man nicht jedes Mal eine Seite neu laden um Daten abzuspeichern, denn alle Zugriffe auf die API werden mit Ajax Aufrufe ausgeführt.</w:t>
@@ -11031,13 +11438,45 @@
         <w:t>ist</w:t>
       </w:r>
       <w:r>
-        <w:t xml:space="preserve"> der Uvicorn Server, die PostgreSQL Datenbank und das Skript, welches von Loriot die Sensor Daten erhält.</w:t>
+        <w:t xml:space="preserve"> der </w:t>
+      </w:r>
+      <w:proofErr w:type="spellStart"/>
+      <w:r>
+        <w:t>Uvicorn</w:t>
+      </w:r>
+      <w:proofErr w:type="spellEnd"/>
+      <w:r>
+        <w:t xml:space="preserve"> Server, die </w:t>
+      </w:r>
+      <w:proofErr w:type="spellStart"/>
+      <w:r>
+        <w:t>PostgreSQL</w:t>
+      </w:r>
+      <w:proofErr w:type="spellEnd"/>
+      <w:r>
+        <w:t xml:space="preserve"> Datenbank und das Skript, welches von Loriot die Sensor Daten erhält.</w:t>
       </w:r>
       <w:r>
         <w:t xml:space="preserve"> Der</w:t>
       </w:r>
       <w:r>
-        <w:t xml:space="preserve"> IIS könnte man durch einen Apache oder Nginx Server austauschen. IIS ist jedoch Standard auf Windows Servern.</w:t>
+        <w:t xml:space="preserve"> IIS könnte man durch </w:t>
+      </w:r>
+      <w:proofErr w:type="gramStart"/>
+      <w:r>
+        <w:t>einen Apache</w:t>
+      </w:r>
+      <w:proofErr w:type="gramEnd"/>
+      <w:r>
+        <w:t xml:space="preserve"> oder </w:t>
+      </w:r>
+      <w:proofErr w:type="spellStart"/>
+      <w:r>
+        <w:t>Nginx</w:t>
+      </w:r>
+      <w:proofErr w:type="spellEnd"/>
+      <w:r>
+        <w:t xml:space="preserve"> Server austauschen. IIS ist jedoch Standard auf Windows Servern.</w:t>
       </w:r>
     </w:p>
     <w:p>
@@ -11045,20 +11484,41 @@
         <w:pStyle w:val="berschrift3"/>
       </w:pPr>
       <w:bookmarkStart w:id="59" w:name="_Toc35948519"/>
-      <w:r>
-        <w:t>Uvicorn Server</w:t>
+      <w:proofErr w:type="spellStart"/>
+      <w:r>
+        <w:t>Uvicorn</w:t>
+      </w:r>
+      <w:proofErr w:type="spellEnd"/>
+      <w:r>
+        <w:t xml:space="preserve"> Server</w:t>
       </w:r>
       <w:bookmarkEnd w:id="59"/>
     </w:p>
     <w:p>
       <w:r>
-        <w:t>Der Uvicorn Server erhält alle Anfragen eines Benutzers und leitet diese weiter an mein Backend, dieses verarbeitet die Anfrage, lädt vielleicht ein paar Daten vo</w:t>
+        <w:t xml:space="preserve">Der </w:t>
+      </w:r>
+      <w:proofErr w:type="spellStart"/>
+      <w:r>
+        <w:t>Uvicorn</w:t>
+      </w:r>
+      <w:proofErr w:type="spellEnd"/>
+      <w:r>
+        <w:t xml:space="preserve"> Server erhält alle Anfragen eines Benutzers und leitet diese weiter an mein Backend, dieses verarbeitet die Anfrage, lädt vielleicht ein paar Daten vo</w:t>
       </w:r>
       <w:r>
         <w:t>n der</w:t>
       </w:r>
       <w:r>
-        <w:t xml:space="preserve"> Datenbank und gibt letztendlich eine Antwort zurück. Diese Antwort wird dann vom Uvicorn Server dem Benutzer zurückgeschickt.</w:t>
+        <w:t xml:space="preserve"> Datenbank und gibt letztendlich eine Antwort zurück. Diese Antwort wird dann vom </w:t>
+      </w:r>
+      <w:proofErr w:type="spellStart"/>
+      <w:r>
+        <w:t>Uvicorn</w:t>
+      </w:r>
+      <w:proofErr w:type="spellEnd"/>
+      <w:r>
+        <w:t xml:space="preserve"> Server dem Benutzer zurückgeschickt.</w:t>
       </w:r>
     </w:p>
     <w:p>
@@ -11066,15 +11526,25 @@
         <w:pStyle w:val="berschrift3"/>
       </w:pPr>
       <w:bookmarkStart w:id="60" w:name="_Toc35948520"/>
+      <w:proofErr w:type="spellStart"/>
       <w:r>
         <w:lastRenderedPageBreak/>
         <w:t>Websockets</w:t>
       </w:r>
       <w:bookmarkEnd w:id="60"/>
-    </w:p>
-    <w:p>
-      <w:r>
-        <w:t xml:space="preserve">Loriot ist eine Webseite, welche alle Daten der angehängten Sensoren sammelt. Man kann sich per Websockets mit diesem Verbinden und mithören, wenn neue Sensordaten eingefangen werden. Diese werden dann gleich in </w:t>
+      <w:proofErr w:type="spellEnd"/>
+    </w:p>
+    <w:p>
+      <w:r>
+        <w:t xml:space="preserve">Loriot ist eine Webseite, welche alle Daten der angehängten Sensoren sammelt. Man kann sich per </w:t>
+      </w:r>
+      <w:proofErr w:type="spellStart"/>
+      <w:r>
+        <w:t>Websockets</w:t>
+      </w:r>
+      <w:proofErr w:type="spellEnd"/>
+      <w:r>
+        <w:t xml:space="preserve"> mit diesem Verbinden und mithören, wenn neue Sensordaten eingefangen werden. Diese werden dann gleich in </w:t>
       </w:r>
       <w:r>
         <w:t>die</w:t>
@@ -11088,14 +11558,24 @@
         <w:pStyle w:val="berschrift3"/>
       </w:pPr>
       <w:bookmarkStart w:id="61" w:name="_Toc35948521"/>
-      <w:r>
-        <w:t>PostgreSQL Datenbank</w:t>
+      <w:proofErr w:type="spellStart"/>
+      <w:r>
+        <w:t>PostgreSQL</w:t>
+      </w:r>
+      <w:proofErr w:type="spellEnd"/>
+      <w:r>
+        <w:t xml:space="preserve"> Datenbank</w:t>
       </w:r>
       <w:bookmarkEnd w:id="61"/>
     </w:p>
     <w:p>
-      <w:r>
-        <w:t>PostgreSQL ist ein leistungsstarkes, objektrelationales Open-Source-Datenbanksystem</w:t>
+      <w:proofErr w:type="spellStart"/>
+      <w:r>
+        <w:t>PostgreSQL</w:t>
+      </w:r>
+      <w:proofErr w:type="spellEnd"/>
+      <w:r>
+        <w:t xml:space="preserve"> ist ein leistungsstarkes, objektrelationales Open-Source-Datenbanksystem</w:t>
       </w:r>
       <w:r>
         <w:t>. Diese Datenbank ist Zuverlässig und Leistungsstark</w:t>
@@ -11228,11 +11708,19 @@
         </w:numPr>
       </w:pPr>
       <w:hyperlink r:id="rId37" w:history="1">
+        <w:proofErr w:type="spellStart"/>
         <w:r>
           <w:rPr>
             <w:rStyle w:val="Hyperlink"/>
           </w:rPr>
-          <w:t>Adeunis RF</w:t>
+          <w:t>Adeunis</w:t>
+        </w:r>
+        <w:proofErr w:type="spellEnd"/>
+        <w:r>
+          <w:rPr>
+            <w:rStyle w:val="Hyperlink"/>
+          </w:rPr>
+          <w:t xml:space="preserve"> RF</w:t>
         </w:r>
       </w:hyperlink>
     </w:p>
@@ -11245,11 +11733,19 @@
         </w:numPr>
       </w:pPr>
       <w:hyperlink r:id="rId38" w:history="1">
+        <w:proofErr w:type="spellStart"/>
         <w:r>
           <w:rPr>
             <w:rStyle w:val="Hyperlink"/>
           </w:rPr>
-          <w:t>Elsys ERS CO2</w:t>
+          <w:t>Elsys</w:t>
+        </w:r>
+        <w:proofErr w:type="spellEnd"/>
+        <w:r>
+          <w:rPr>
+            <w:rStyle w:val="Hyperlink"/>
+          </w:rPr>
+          <w:t xml:space="preserve"> ERS CO2</w:t>
         </w:r>
       </w:hyperlink>
     </w:p>
@@ -11272,7 +11768,23 @@
     </w:p>
     <w:p>
       <w:r>
-        <w:t>Für jeden dieser Sensoren muss je ein Dekodierung Algorithmus geschrieben werden. Für den Adeunis RF und Elsys ERS CO2 wurde dies bereits im Vorfeld gemacht.</w:t>
+        <w:t xml:space="preserve">Für jeden dieser Sensoren muss je ein Dekodierung Algorithmus geschrieben werden. Für den </w:t>
+      </w:r>
+      <w:proofErr w:type="spellStart"/>
+      <w:r>
+        <w:t>Adeunis</w:t>
+      </w:r>
+      <w:proofErr w:type="spellEnd"/>
+      <w:r>
+        <w:t xml:space="preserve"> RF und </w:t>
+      </w:r>
+      <w:proofErr w:type="spellStart"/>
+      <w:r>
+        <w:t>Elsys</w:t>
+      </w:r>
+      <w:proofErr w:type="spellEnd"/>
+      <w:r>
+        <w:t xml:space="preserve"> ERS CO2 wurde dies bereits im Vorfeld gemacht.</w:t>
       </w:r>
     </w:p>
     <w:p>
@@ -12528,8 +13040,13 @@
           </w:tcPr>
           <w:p>
             <w:r>
-              <w:t>/login</w:t>
-            </w:r>
+              <w:t>/</w:t>
+            </w:r>
+            <w:proofErr w:type="spellStart"/>
+            <w:r>
+              <w:t>login</w:t>
+            </w:r>
+            <w:proofErr w:type="spellEnd"/>
           </w:p>
         </w:tc>
         <w:tc>
@@ -12560,8 +13077,13 @@
           </w:tcPr>
           <w:p>
             <w:r>
-              <w:t>/login</w:t>
-            </w:r>
+              <w:t>/</w:t>
+            </w:r>
+            <w:proofErr w:type="spellStart"/>
+            <w:r>
+              <w:t>login</w:t>
+            </w:r>
+            <w:proofErr w:type="spellEnd"/>
           </w:p>
         </w:tc>
         <w:tc>
@@ -12592,8 +13114,13 @@
           </w:tcPr>
           <w:p>
             <w:r>
-              <w:t>/login</w:t>
-            </w:r>
+              <w:t>/</w:t>
+            </w:r>
+            <w:proofErr w:type="spellStart"/>
+            <w:r>
+              <w:t>login</w:t>
+            </w:r>
+            <w:proofErr w:type="spellEnd"/>
           </w:p>
         </w:tc>
         <w:tc>
@@ -12689,7 +13216,15 @@
           </w:tcPr>
           <w:p>
             <w:r>
-              <w:t>/personal/&lt;id&gt;</w:t>
+              <w:t>/personal/&lt;</w:t>
+            </w:r>
+            <w:proofErr w:type="spellStart"/>
+            <w:r>
+              <w:t>id</w:t>
+            </w:r>
+            <w:proofErr w:type="spellEnd"/>
+            <w:r>
+              <w:t>&gt;</w:t>
             </w:r>
           </w:p>
         </w:tc>
@@ -12721,7 +13256,15 @@
           </w:tcPr>
           <w:p>
             <w:r>
-              <w:t>/personal/&lt;id&gt;</w:t>
+              <w:t>/personal/&lt;</w:t>
+            </w:r>
+            <w:proofErr w:type="spellStart"/>
+            <w:r>
+              <w:t>id</w:t>
+            </w:r>
+            <w:proofErr w:type="spellEnd"/>
+            <w:r>
+              <w:t>&gt;</w:t>
             </w:r>
           </w:p>
         </w:tc>
@@ -12753,8 +13296,13 @@
           </w:tcPr>
           <w:p>
             <w:r>
-              <w:t>/gebaeude</w:t>
-            </w:r>
+              <w:t>/</w:t>
+            </w:r>
+            <w:proofErr w:type="spellStart"/>
+            <w:r>
+              <w:t>gebaeude</w:t>
+            </w:r>
+            <w:proofErr w:type="spellEnd"/>
           </w:p>
         </w:tc>
         <w:tc>
@@ -12787,9 +13335,11 @@
             <w:r>
               <w:t>/</w:t>
             </w:r>
+            <w:proofErr w:type="spellStart"/>
             <w:r>
               <w:t>gebaude</w:t>
             </w:r>
+            <w:proofErr w:type="spellEnd"/>
           </w:p>
         </w:tc>
         <w:tc>
@@ -12820,7 +13370,23 @@
           </w:tcPr>
           <w:p>
             <w:r>
-              <w:t>/gebaude/&lt;id&gt;</w:t>
+              <w:t>/</w:t>
+            </w:r>
+            <w:proofErr w:type="spellStart"/>
+            <w:r>
+              <w:t>gebaude</w:t>
+            </w:r>
+            <w:proofErr w:type="spellEnd"/>
+            <w:r>
+              <w:t>/&lt;</w:t>
+            </w:r>
+            <w:proofErr w:type="spellStart"/>
+            <w:r>
+              <w:t>id</w:t>
+            </w:r>
+            <w:proofErr w:type="spellEnd"/>
+            <w:r>
+              <w:t>&gt;</w:t>
             </w:r>
           </w:p>
         </w:tc>
@@ -12852,7 +13418,23 @@
           </w:tcPr>
           <w:p>
             <w:r>
-              <w:t>/gebaude/&lt;id&gt;</w:t>
+              <w:t>/</w:t>
+            </w:r>
+            <w:proofErr w:type="spellStart"/>
+            <w:r>
+              <w:t>gebaude</w:t>
+            </w:r>
+            <w:proofErr w:type="spellEnd"/>
+            <w:r>
+              <w:t>/&lt;</w:t>
+            </w:r>
+            <w:proofErr w:type="spellStart"/>
+            <w:r>
+              <w:t>id</w:t>
+            </w:r>
+            <w:proofErr w:type="spellEnd"/>
+            <w:r>
+              <w:t>&gt;</w:t>
             </w:r>
           </w:p>
         </w:tc>
@@ -12884,8 +13466,13 @@
           </w:tcPr>
           <w:p>
             <w:r>
-              <w:t>/stockwerke</w:t>
-            </w:r>
+              <w:t>/</w:t>
+            </w:r>
+            <w:proofErr w:type="spellStart"/>
+            <w:r>
+              <w:t>stockwerke</w:t>
+            </w:r>
+            <w:proofErr w:type="spellEnd"/>
           </w:p>
         </w:tc>
         <w:tc>
@@ -12916,8 +13503,13 @@
           </w:tcPr>
           <w:p>
             <w:r>
-              <w:t>/stockwerke</w:t>
-            </w:r>
+              <w:t>/</w:t>
+            </w:r>
+            <w:proofErr w:type="spellStart"/>
+            <w:r>
+              <w:t>stockwerke</w:t>
+            </w:r>
+            <w:proofErr w:type="spellEnd"/>
           </w:p>
         </w:tc>
         <w:tc>
@@ -12948,7 +13540,23 @@
           </w:tcPr>
           <w:p>
             <w:r>
-              <w:t>/stockwerke /&lt;id&gt;</w:t>
+              <w:t>/</w:t>
+            </w:r>
+            <w:proofErr w:type="spellStart"/>
+            <w:r>
+              <w:t>stockwerke</w:t>
+            </w:r>
+            <w:proofErr w:type="spellEnd"/>
+            <w:r>
+              <w:t xml:space="preserve"> /&lt;</w:t>
+            </w:r>
+            <w:proofErr w:type="spellStart"/>
+            <w:r>
+              <w:t>id</w:t>
+            </w:r>
+            <w:proofErr w:type="spellEnd"/>
+            <w:r>
+              <w:t>&gt;</w:t>
             </w:r>
           </w:p>
         </w:tc>
@@ -12980,7 +13588,23 @@
           </w:tcPr>
           <w:p>
             <w:r>
-              <w:t>/stockwerke /&lt;id&gt;</w:t>
+              <w:t>/</w:t>
+            </w:r>
+            <w:proofErr w:type="spellStart"/>
+            <w:r>
+              <w:t>stockwerke</w:t>
+            </w:r>
+            <w:proofErr w:type="spellEnd"/>
+            <w:r>
+              <w:t xml:space="preserve"> /&lt;</w:t>
+            </w:r>
+            <w:proofErr w:type="spellStart"/>
+            <w:r>
+              <w:t>id</w:t>
+            </w:r>
+            <w:proofErr w:type="spellEnd"/>
+            <w:r>
+              <w:t>&gt;</w:t>
             </w:r>
           </w:p>
         </w:tc>
@@ -13076,7 +13700,15 @@
           </w:tcPr>
           <w:p>
             <w:r>
-              <w:t>/raume /&lt;id&gt;</w:t>
+              <w:t>/raume /&lt;</w:t>
+            </w:r>
+            <w:proofErr w:type="spellStart"/>
+            <w:r>
+              <w:t>id</w:t>
+            </w:r>
+            <w:proofErr w:type="spellEnd"/>
+            <w:r>
+              <w:t>&gt;</w:t>
             </w:r>
           </w:p>
         </w:tc>
@@ -13108,7 +13740,15 @@
           </w:tcPr>
           <w:p>
             <w:r>
-              <w:t>/raume /&lt;id&gt;</w:t>
+              <w:t>/raume /&lt;</w:t>
+            </w:r>
+            <w:proofErr w:type="spellStart"/>
+            <w:r>
+              <w:t>id</w:t>
+            </w:r>
+            <w:proofErr w:type="spellEnd"/>
+            <w:r>
+              <w:t>&gt;</w:t>
             </w:r>
           </w:p>
         </w:tc>
@@ -13140,8 +13780,13 @@
           </w:tcPr>
           <w:p>
             <w:r>
-              <w:t>/raume/sensoren</w:t>
-            </w:r>
+              <w:t>/raume/</w:t>
+            </w:r>
+            <w:proofErr w:type="spellStart"/>
+            <w:r>
+              <w:t>sensoren</w:t>
+            </w:r>
+            <w:proofErr w:type="spellEnd"/>
           </w:p>
         </w:tc>
         <w:tc>
@@ -13172,8 +13817,21 @@
           </w:tcPr>
           <w:p>
             <w:r>
-              <w:t>/raume/&lt;id&gt;/sensoren</w:t>
-            </w:r>
+              <w:t>/raume/&lt;</w:t>
+            </w:r>
+            <w:proofErr w:type="spellStart"/>
+            <w:r>
+              <w:t>id</w:t>
+            </w:r>
+            <w:proofErr w:type="spellEnd"/>
+            <w:r>
+              <w:t>&gt;/</w:t>
+            </w:r>
+            <w:proofErr w:type="spellStart"/>
+            <w:r>
+              <w:t>sensoren</w:t>
+            </w:r>
+            <w:proofErr w:type="spellEnd"/>
           </w:p>
         </w:tc>
         <w:tc>
@@ -13204,8 +13862,21 @@
           </w:tcPr>
           <w:p>
             <w:r>
-              <w:t>/raume/&lt;id&gt;/meldungen</w:t>
-            </w:r>
+              <w:t>/raume/&lt;</w:t>
+            </w:r>
+            <w:proofErr w:type="spellStart"/>
+            <w:r>
+              <w:t>id</w:t>
+            </w:r>
+            <w:proofErr w:type="spellEnd"/>
+            <w:r>
+              <w:t>&gt;/</w:t>
+            </w:r>
+            <w:proofErr w:type="spellStart"/>
+            <w:r>
+              <w:t>meldungen</w:t>
+            </w:r>
+            <w:proofErr w:type="spellEnd"/>
           </w:p>
         </w:tc>
         <w:tc>
@@ -13237,7 +13908,23 @@
           <w:p>
             <w:r>
               <w:lastRenderedPageBreak/>
-              <w:t>/sensoren/&lt;eui&gt;</w:t>
+              <w:t>/</w:t>
+            </w:r>
+            <w:proofErr w:type="spellStart"/>
+            <w:r>
+              <w:t>sensoren</w:t>
+            </w:r>
+            <w:proofErr w:type="spellEnd"/>
+            <w:r>
+              <w:t>/&lt;</w:t>
+            </w:r>
+            <w:proofErr w:type="spellStart"/>
+            <w:r>
+              <w:t>eui</w:t>
+            </w:r>
+            <w:proofErr w:type="spellEnd"/>
+            <w:r>
+              <w:t>&gt;</w:t>
             </w:r>
           </w:p>
         </w:tc>
@@ -13269,7 +13956,23 @@
           </w:tcPr>
           <w:p>
             <w:r>
-              <w:t>/sensoren/&lt;eui&gt;</w:t>
+              <w:t>/</w:t>
+            </w:r>
+            <w:proofErr w:type="spellStart"/>
+            <w:r>
+              <w:t>sensoren</w:t>
+            </w:r>
+            <w:proofErr w:type="spellEnd"/>
+            <w:r>
+              <w:t>/&lt;</w:t>
+            </w:r>
+            <w:proofErr w:type="spellStart"/>
+            <w:r>
+              <w:t>eui</w:t>
+            </w:r>
+            <w:proofErr w:type="spellEnd"/>
+            <w:r>
+              <w:t>&gt;</w:t>
             </w:r>
           </w:p>
         </w:tc>
@@ -13301,7 +14004,23 @@
           </w:tcPr>
           <w:p>
             <w:r>
-              <w:t>/sensoren/&lt;eui&gt;</w:t>
+              <w:t>/</w:t>
+            </w:r>
+            <w:proofErr w:type="spellStart"/>
+            <w:r>
+              <w:t>sensoren</w:t>
+            </w:r>
+            <w:proofErr w:type="spellEnd"/>
+            <w:r>
+              <w:t>/&lt;</w:t>
+            </w:r>
+            <w:proofErr w:type="spellStart"/>
+            <w:r>
+              <w:t>eui</w:t>
+            </w:r>
+            <w:proofErr w:type="spellEnd"/>
+            <w:r>
+              <w:t>&gt;</w:t>
             </w:r>
           </w:p>
         </w:tc>
@@ -13333,8 +14052,29 @@
           </w:tcPr>
           <w:p>
             <w:r>
-              <w:t>/sensoren/&lt;eui&gt;/beobachter</w:t>
-            </w:r>
+              <w:t>/</w:t>
+            </w:r>
+            <w:proofErr w:type="spellStart"/>
+            <w:r>
+              <w:t>sensoren</w:t>
+            </w:r>
+            <w:proofErr w:type="spellEnd"/>
+            <w:r>
+              <w:t>/&lt;</w:t>
+            </w:r>
+            <w:proofErr w:type="spellStart"/>
+            <w:r>
+              <w:t>eui</w:t>
+            </w:r>
+            <w:proofErr w:type="spellEnd"/>
+            <w:r>
+              <w:t>&gt;/</w:t>
+            </w:r>
+            <w:proofErr w:type="spellStart"/>
+            <w:r>
+              <w:t>beobachter</w:t>
+            </w:r>
+            <w:proofErr w:type="spellEnd"/>
           </w:p>
         </w:tc>
         <w:tc>
@@ -13365,8 +14105,29 @@
           </w:tcPr>
           <w:p>
             <w:r>
-              <w:t>/sensoren/&lt;eui&gt;/beobachter</w:t>
-            </w:r>
+              <w:t>/</w:t>
+            </w:r>
+            <w:proofErr w:type="spellStart"/>
+            <w:r>
+              <w:t>sensoren</w:t>
+            </w:r>
+            <w:proofErr w:type="spellEnd"/>
+            <w:r>
+              <w:t>/&lt;</w:t>
+            </w:r>
+            <w:proofErr w:type="spellStart"/>
+            <w:r>
+              <w:t>eui</w:t>
+            </w:r>
+            <w:proofErr w:type="spellEnd"/>
+            <w:r>
+              <w:t>&gt;/</w:t>
+            </w:r>
+            <w:proofErr w:type="spellStart"/>
+            <w:r>
+              <w:t>beobachter</w:t>
+            </w:r>
+            <w:proofErr w:type="spellEnd"/>
           </w:p>
         </w:tc>
         <w:tc>
@@ -13397,7 +14158,39 @@
           </w:tcPr>
           <w:p>
             <w:r>
-              <w:t>/sensoren/&lt;eui&gt;/beobachter/&lt;id&gt;</w:t>
+              <w:t>/</w:t>
+            </w:r>
+            <w:proofErr w:type="spellStart"/>
+            <w:r>
+              <w:t>sensoren</w:t>
+            </w:r>
+            <w:proofErr w:type="spellEnd"/>
+            <w:r>
+              <w:t>/&lt;</w:t>
+            </w:r>
+            <w:proofErr w:type="spellStart"/>
+            <w:r>
+              <w:t>eui</w:t>
+            </w:r>
+            <w:proofErr w:type="spellEnd"/>
+            <w:r>
+              <w:t>&gt;/</w:t>
+            </w:r>
+            <w:proofErr w:type="spellStart"/>
+            <w:r>
+              <w:t>beobachter</w:t>
+            </w:r>
+            <w:proofErr w:type="spellEnd"/>
+            <w:r>
+              <w:t>/&lt;</w:t>
+            </w:r>
+            <w:proofErr w:type="spellStart"/>
+            <w:r>
+              <w:t>id</w:t>
+            </w:r>
+            <w:proofErr w:type="spellEnd"/>
+            <w:r>
+              <w:t>&gt;</w:t>
             </w:r>
           </w:p>
         </w:tc>
@@ -13429,7 +14222,39 @@
           </w:tcPr>
           <w:p>
             <w:r>
-              <w:t>/sensoren/&lt;eui&gt;/beobachter/&lt;id&gt;</w:t>
+              <w:t>/</w:t>
+            </w:r>
+            <w:proofErr w:type="spellStart"/>
+            <w:r>
+              <w:t>sensoren</w:t>
+            </w:r>
+            <w:proofErr w:type="spellEnd"/>
+            <w:r>
+              <w:t>/&lt;</w:t>
+            </w:r>
+            <w:proofErr w:type="spellStart"/>
+            <w:r>
+              <w:t>eui</w:t>
+            </w:r>
+            <w:proofErr w:type="spellEnd"/>
+            <w:r>
+              <w:t>&gt;/</w:t>
+            </w:r>
+            <w:proofErr w:type="spellStart"/>
+            <w:r>
+              <w:t>beobachter</w:t>
+            </w:r>
+            <w:proofErr w:type="spellEnd"/>
+            <w:r>
+              <w:t>/&lt;</w:t>
+            </w:r>
+            <w:proofErr w:type="spellStart"/>
+            <w:r>
+              <w:t>id</w:t>
+            </w:r>
+            <w:proofErr w:type="spellEnd"/>
+            <w:r>
+              <w:t>&gt;</w:t>
             </w:r>
           </w:p>
         </w:tc>
@@ -13461,8 +14286,29 @@
           </w:tcPr>
           <w:p>
             <w:r>
-              <w:t>/sensoren/&lt;eui&gt;/meldungen</w:t>
-            </w:r>
+              <w:t>/</w:t>
+            </w:r>
+            <w:proofErr w:type="spellStart"/>
+            <w:r>
+              <w:t>sensoren</w:t>
+            </w:r>
+            <w:proofErr w:type="spellEnd"/>
+            <w:r>
+              <w:t>/&lt;</w:t>
+            </w:r>
+            <w:proofErr w:type="spellStart"/>
+            <w:r>
+              <w:t>eui</w:t>
+            </w:r>
+            <w:proofErr w:type="spellEnd"/>
+            <w:r>
+              <w:t>&gt;/</w:t>
+            </w:r>
+            <w:proofErr w:type="spellStart"/>
+            <w:r>
+              <w:t>meldungen</w:t>
+            </w:r>
+            <w:proofErr w:type="spellEnd"/>
           </w:p>
         </w:tc>
         <w:tc>
@@ -13493,8 +14339,45 @@
           </w:tcPr>
           <w:p>
             <w:r>
-              <w:t>/sensoren/&lt;eui&gt;/beobachter/&lt;id&gt;/meldungen</w:t>
-            </w:r>
+              <w:t>/</w:t>
+            </w:r>
+            <w:proofErr w:type="spellStart"/>
+            <w:r>
+              <w:t>sensoren</w:t>
+            </w:r>
+            <w:proofErr w:type="spellEnd"/>
+            <w:r>
+              <w:t>/&lt;</w:t>
+            </w:r>
+            <w:proofErr w:type="spellStart"/>
+            <w:r>
+              <w:t>eui</w:t>
+            </w:r>
+            <w:proofErr w:type="spellEnd"/>
+            <w:r>
+              <w:t>&gt;/</w:t>
+            </w:r>
+            <w:proofErr w:type="spellStart"/>
+            <w:r>
+              <w:t>beobachter</w:t>
+            </w:r>
+            <w:proofErr w:type="spellEnd"/>
+            <w:r>
+              <w:t>/&lt;</w:t>
+            </w:r>
+            <w:proofErr w:type="spellStart"/>
+            <w:r>
+              <w:t>id</w:t>
+            </w:r>
+            <w:proofErr w:type="spellEnd"/>
+            <w:r>
+              <w:t>&gt;/</w:t>
+            </w:r>
+            <w:proofErr w:type="spellStart"/>
+            <w:r>
+              <w:t>meldungen</w:t>
+            </w:r>
+            <w:proofErr w:type="spellEnd"/>
           </w:p>
         </w:tc>
         <w:tc>
@@ -13525,8 +14408,45 @@
           </w:tcPr>
           <w:p>
             <w:r>
-              <w:t>/sensoren/&lt;eui&gt;/beobachter/&lt;id&gt;/meldungen</w:t>
-            </w:r>
+              <w:t>/</w:t>
+            </w:r>
+            <w:proofErr w:type="spellStart"/>
+            <w:r>
+              <w:t>sensoren</w:t>
+            </w:r>
+            <w:proofErr w:type="spellEnd"/>
+            <w:r>
+              <w:t>/&lt;</w:t>
+            </w:r>
+            <w:proofErr w:type="spellStart"/>
+            <w:r>
+              <w:t>eui</w:t>
+            </w:r>
+            <w:proofErr w:type="spellEnd"/>
+            <w:r>
+              <w:t>&gt;/</w:t>
+            </w:r>
+            <w:proofErr w:type="spellStart"/>
+            <w:r>
+              <w:t>beobachter</w:t>
+            </w:r>
+            <w:proofErr w:type="spellEnd"/>
+            <w:r>
+              <w:t>/&lt;</w:t>
+            </w:r>
+            <w:proofErr w:type="spellStart"/>
+            <w:r>
+              <w:t>id</w:t>
+            </w:r>
+            <w:proofErr w:type="spellEnd"/>
+            <w:r>
+              <w:t>&gt;/</w:t>
+            </w:r>
+            <w:proofErr w:type="spellStart"/>
+            <w:r>
+              <w:t>meldungen</w:t>
+            </w:r>
+            <w:proofErr w:type="spellEnd"/>
           </w:p>
         </w:tc>
         <w:tc>
@@ -13557,8 +14477,21 @@
           </w:tcPr>
           <w:p>
             <w:r>
-              <w:t>/views/dashboard</w:t>
-            </w:r>
+              <w:t>/</w:t>
+            </w:r>
+            <w:proofErr w:type="spellStart"/>
+            <w:r>
+              <w:t>views</w:t>
+            </w:r>
+            <w:proofErr w:type="spellEnd"/>
+            <w:r>
+              <w:t>/</w:t>
+            </w:r>
+            <w:proofErr w:type="spellStart"/>
+            <w:r>
+              <w:t>dashboard</w:t>
+            </w:r>
+            <w:proofErr w:type="spellEnd"/>
           </w:p>
         </w:tc>
         <w:tc>
@@ -13589,7 +14522,15 @@
           </w:tcPr>
           <w:p>
             <w:r>
-              <w:t>/views/personal</w:t>
+              <w:t>/</w:t>
+            </w:r>
+            <w:proofErr w:type="spellStart"/>
+            <w:r>
+              <w:t>views</w:t>
+            </w:r>
+            <w:proofErr w:type="spellEnd"/>
+            <w:r>
+              <w:t>/personal</w:t>
             </w:r>
           </w:p>
         </w:tc>
@@ -13624,7 +14565,23 @@
           </w:tcPr>
           <w:p>
             <w:r>
-              <w:t>/views/personal/&lt;id&gt;</w:t>
+              <w:t>/</w:t>
+            </w:r>
+            <w:proofErr w:type="spellStart"/>
+            <w:r>
+              <w:t>views</w:t>
+            </w:r>
+            <w:proofErr w:type="spellEnd"/>
+            <w:r>
+              <w:t>/personal/&lt;</w:t>
+            </w:r>
+            <w:proofErr w:type="spellStart"/>
+            <w:r>
+              <w:t>id</w:t>
+            </w:r>
+            <w:proofErr w:type="spellEnd"/>
+            <w:r>
+              <w:t>&gt;</w:t>
             </w:r>
           </w:p>
         </w:tc>
@@ -13656,8 +14613,21 @@
           </w:tcPr>
           <w:p>
             <w:r>
-              <w:t>/views/raeume</w:t>
-            </w:r>
+              <w:t>/</w:t>
+            </w:r>
+            <w:proofErr w:type="spellStart"/>
+            <w:r>
+              <w:t>views</w:t>
+            </w:r>
+            <w:proofErr w:type="spellEnd"/>
+            <w:r>
+              <w:t>/</w:t>
+            </w:r>
+            <w:proofErr w:type="spellStart"/>
+            <w:r>
+              <w:t>raeume</w:t>
+            </w:r>
+            <w:proofErr w:type="spellEnd"/>
           </w:p>
         </w:tc>
         <w:tc>
@@ -13691,7 +14661,23 @@
           </w:tcPr>
           <w:p>
             <w:r>
-              <w:t>/views/raum/&lt;id&gt;</w:t>
+              <w:t>/</w:t>
+            </w:r>
+            <w:proofErr w:type="spellStart"/>
+            <w:r>
+              <w:t>views</w:t>
+            </w:r>
+            <w:proofErr w:type="spellEnd"/>
+            <w:r>
+              <w:t>/raum/&lt;</w:t>
+            </w:r>
+            <w:proofErr w:type="spellStart"/>
+            <w:r>
+              <w:t>id</w:t>
+            </w:r>
+            <w:proofErr w:type="spellEnd"/>
+            <w:r>
+              <w:t>&gt;</w:t>
             </w:r>
           </w:p>
         </w:tc>
@@ -13723,8 +14709,21 @@
           </w:tcPr>
           <w:p>
             <w:r>
-              <w:t>/views/sensoren</w:t>
-            </w:r>
+              <w:t>/</w:t>
+            </w:r>
+            <w:proofErr w:type="spellStart"/>
+            <w:r>
+              <w:t>views</w:t>
+            </w:r>
+            <w:proofErr w:type="spellEnd"/>
+            <w:r>
+              <w:t>/</w:t>
+            </w:r>
+            <w:proofErr w:type="spellStart"/>
+            <w:r>
+              <w:t>sensoren</w:t>
+            </w:r>
+            <w:proofErr w:type="spellEnd"/>
           </w:p>
         </w:tc>
         <w:tc>
@@ -13759,7 +14758,31 @@
           <w:p>
             <w:r>
               <w:lastRenderedPageBreak/>
-              <w:t>/views/sensoren/&lt;eui&gt;</w:t>
+              <w:t>/</w:t>
+            </w:r>
+            <w:proofErr w:type="spellStart"/>
+            <w:r>
+              <w:t>views</w:t>
+            </w:r>
+            <w:proofErr w:type="spellEnd"/>
+            <w:r>
+              <w:t>/</w:t>
+            </w:r>
+            <w:proofErr w:type="spellStart"/>
+            <w:r>
+              <w:t>sensoren</w:t>
+            </w:r>
+            <w:proofErr w:type="spellEnd"/>
+            <w:r>
+              <w:t>/&lt;</w:t>
+            </w:r>
+            <w:proofErr w:type="spellStart"/>
+            <w:r>
+              <w:t>eui</w:t>
+            </w:r>
+            <w:proofErr w:type="spellEnd"/>
+            <w:r>
+              <w:t>&gt;</w:t>
             </w:r>
           </w:p>
         </w:tc>
@@ -13826,13 +14849,26 @@
       </w:pPr>
       <w:bookmarkStart w:id="88" w:name="_Toc35948538"/>
       <w:r>
-        <w:t>SQL Injection</w:t>
+        <w:t xml:space="preserve">SQL </w:t>
+      </w:r>
+      <w:proofErr w:type="spellStart"/>
+      <w:r>
+        <w:t>Injection</w:t>
       </w:r>
       <w:bookmarkEnd w:id="88"/>
-    </w:p>
-    <w:p>
-      <w:r>
-        <w:t>SQL Abfragen enthalten keine Rohdaten der Benutzer. Die Werte für die Abfrage werden separat der Datenbank geschickt und von PostgreSQL überprüft. Somit ist es nicht möglich, Eingabefelder zu missbrauchen.</w:t>
+      <w:proofErr w:type="spellEnd"/>
+    </w:p>
+    <w:p>
+      <w:r>
+        <w:t xml:space="preserve">SQL Abfragen enthalten keine Rohdaten der Benutzer. Die Werte für die Abfrage werden separat der Datenbank geschickt und von </w:t>
+      </w:r>
+      <w:proofErr w:type="spellStart"/>
+      <w:r>
+        <w:t>PostgreSQL</w:t>
+      </w:r>
+      <w:proofErr w:type="spellEnd"/>
+      <w:r>
+        <w:t xml:space="preserve"> überprüft. Somit ist es nicht möglich, Eingabefelder zu missbrauchen.</w:t>
       </w:r>
     </w:p>
     <w:p>
@@ -13847,13 +14883,34 @@
     </w:p>
     <w:p>
       <w:r>
-        <w:t xml:space="preserve">Damit Cross Site Scripting nicht möglich ist, wird der Meta Tag </w:t>
-      </w:r>
-      <w:r>
-        <w:t>Content-Security-Policy</w:t>
-      </w:r>
-      <w:r>
-        <w:t xml:space="preserve"> so konfiguriert, dass keine inline Scripts und nur JavaScript Files von derselben Domäne erlaubt sind. Der einzige Nachteil hier ist, dass man keinen CDN für JQuery oder dergleichen benutzen kann. So verhindert man aber auch das Schadcode von einem gehackten CDN auf die eigene Seite geladen wird.</w:t>
+        <w:t xml:space="preserve">Damit Cross Site Scripting nicht möglich ist, wird der </w:t>
+      </w:r>
+      <w:proofErr w:type="spellStart"/>
+      <w:r>
+        <w:t>Meta</w:t>
+      </w:r>
+      <w:proofErr w:type="spellEnd"/>
+      <w:r>
+        <w:t xml:space="preserve"> Tag </w:t>
+      </w:r>
+      <w:r>
+        <w:t>Content-Security-</w:t>
+      </w:r>
+      <w:proofErr w:type="spellStart"/>
+      <w:r>
+        <w:t>Policy</w:t>
+      </w:r>
+      <w:proofErr w:type="spellEnd"/>
+      <w:r>
+        <w:t xml:space="preserve"> so konfiguriert, dass keine inline Scripts und nur JavaScript Files von derselben Domäne erlaubt sind. Der einzige Nachteil hier ist, dass man keinen CDN für </w:t>
+      </w:r>
+      <w:proofErr w:type="spellStart"/>
+      <w:r>
+        <w:t>JQuery</w:t>
+      </w:r>
+      <w:proofErr w:type="spellEnd"/>
+      <w:r>
+        <w:t xml:space="preserve"> oder dergleichen benutzen kann. So verhindert man aber auch das Schadcode von einem gehackten CDN auf die eigene Seite geladen wird.</w:t>
       </w:r>
     </w:p>
     <w:p>
@@ -14441,7 +15498,23 @@
           </w:tcPr>
           <w:p>
             <w:r>
-              <w:t>Loriot Gateway aktiv und verbunden mit Applikation über Websockets. Datenbank geöffnet (pgAdmin).</w:t>
+              <w:t xml:space="preserve">Loriot Gateway aktiv und verbunden mit Applikation über </w:t>
+            </w:r>
+            <w:proofErr w:type="spellStart"/>
+            <w:r>
+              <w:t>Websockets</w:t>
+            </w:r>
+            <w:proofErr w:type="spellEnd"/>
+            <w:r>
+              <w:t>. Datenbank geöffnet (</w:t>
+            </w:r>
+            <w:proofErr w:type="spellStart"/>
+            <w:r>
+              <w:t>pgAdmin</w:t>
+            </w:r>
+            <w:proofErr w:type="spellEnd"/>
+            <w:r>
+              <w:t>).</w:t>
             </w:r>
           </w:p>
         </w:tc>
@@ -14451,7 +15524,15 @@
           </w:tcPr>
           <w:p>
             <w:r>
-              <w:t>Druck auf Button des Adeunis RF Sensors.</w:t>
+              <w:t xml:space="preserve">Druck auf Button des </w:t>
+            </w:r>
+            <w:proofErr w:type="spellStart"/>
+            <w:r>
+              <w:t>Adeunis</w:t>
+            </w:r>
+            <w:proofErr w:type="spellEnd"/>
+            <w:r>
+              <w:t xml:space="preserve"> RF Sensors.</w:t>
             </w:r>
           </w:p>
         </w:tc>
@@ -14474,7 +15555,15 @@
           </w:tcPr>
           <w:p>
             <w:r>
-              <w:t>Ein Wert des Adeunis RF Sensors wird korrekt in folgende Werte umgewandelt.</w:t>
+              <w:t xml:space="preserve">Ein Wert des </w:t>
+            </w:r>
+            <w:proofErr w:type="spellStart"/>
+            <w:r>
+              <w:t>Adeunis</w:t>
+            </w:r>
+            <w:proofErr w:type="spellEnd"/>
+            <w:r>
+              <w:t xml:space="preserve"> RF Sensors wird korrekt in folgende Werte umgewandelt.</w:t>
             </w:r>
           </w:p>
           <w:p>
@@ -14533,8 +15622,13 @@
                 <w:numId w:val="43"/>
               </w:numPr>
             </w:pPr>
-            <w:r>
-              <w:t>Uplink Counter</w:t>
+            <w:proofErr w:type="spellStart"/>
+            <w:r>
+              <w:t>Uplink</w:t>
+            </w:r>
+            <w:proofErr w:type="spellEnd"/>
+            <w:r>
+              <w:t xml:space="preserve"> Counter</w:t>
             </w:r>
           </w:p>
           <w:p>
@@ -14545,8 +15639,13 @@
                 <w:numId w:val="43"/>
               </w:numPr>
             </w:pPr>
-            <w:r>
-              <w:t>Downlink Counter</w:t>
+            <w:proofErr w:type="spellStart"/>
+            <w:r>
+              <w:t>Downlink</w:t>
+            </w:r>
+            <w:proofErr w:type="spellEnd"/>
+            <w:r>
+              <w:t xml:space="preserve"> Counter</w:t>
             </w:r>
           </w:p>
           <w:p>
@@ -14583,7 +15682,23 @@
               <w:t xml:space="preserve">Loriot Gateway aktiv und verbunden </w:t>
             </w:r>
             <w:r>
-              <w:t>mit Applikation über Websockets. Datenbank geöffnet (pgAdmin).</w:t>
+              <w:t xml:space="preserve">mit Applikation über </w:t>
+            </w:r>
+            <w:proofErr w:type="spellStart"/>
+            <w:r>
+              <w:t>Websockets</w:t>
+            </w:r>
+            <w:proofErr w:type="spellEnd"/>
+            <w:r>
+              <w:t>. Datenbank geöffnet (</w:t>
+            </w:r>
+            <w:proofErr w:type="spellStart"/>
+            <w:r>
+              <w:t>pgAdmin</w:t>
+            </w:r>
+            <w:proofErr w:type="spellEnd"/>
+            <w:r>
+              <w:t>).</w:t>
             </w:r>
           </w:p>
         </w:tc>
@@ -14593,7 +15708,15 @@
           </w:tcPr>
           <w:p>
             <w:r>
-              <w:t>Klick auf Adeunis RF.</w:t>
+              <w:t xml:space="preserve">Klick auf </w:t>
+            </w:r>
+            <w:proofErr w:type="spellStart"/>
+            <w:r>
+              <w:t>Adeunis</w:t>
+            </w:r>
+            <w:proofErr w:type="spellEnd"/>
+            <w:r>
+              <w:t xml:space="preserve"> RF.</w:t>
             </w:r>
           </w:p>
         </w:tc>
@@ -14615,7 +15738,15 @@
           </w:tcPr>
           <w:p>
             <w:r>
-              <w:t>Ein Wert eines Elsys CO2 Sensors wird Korrekt in folgende Werte umgewandelt.</w:t>
+              <w:t xml:space="preserve">Ein Wert eines </w:t>
+            </w:r>
+            <w:proofErr w:type="spellStart"/>
+            <w:r>
+              <w:t>Elsys</w:t>
+            </w:r>
+            <w:proofErr w:type="spellEnd"/>
+            <w:r>
+              <w:t xml:space="preserve"> CO2 Sensors wird Korrekt in folgende Werte umgewandelt.</w:t>
             </w:r>
           </w:p>
           <w:p>
@@ -14697,7 +15828,23 @@
           </w:tcPr>
           <w:p>
             <w:r>
-              <w:t>Loriot Gateway aktiv und verbunden mit Applikation über Websockets. Datenbank geöffnet (pgAdmin).</w:t>
+              <w:t xml:space="preserve">Loriot Gateway aktiv und verbunden mit Applikation über </w:t>
+            </w:r>
+            <w:proofErr w:type="spellStart"/>
+            <w:r>
+              <w:t>Websockets</w:t>
+            </w:r>
+            <w:proofErr w:type="spellEnd"/>
+            <w:r>
+              <w:t>. Datenbank geöffnet (</w:t>
+            </w:r>
+            <w:proofErr w:type="spellStart"/>
+            <w:r>
+              <w:t>pgAdmin</w:t>
+            </w:r>
+            <w:proofErr w:type="spellEnd"/>
+            <w:r>
+              <w:t>).</w:t>
             </w:r>
           </w:p>
         </w:tc>
@@ -14707,7 +15854,15 @@
           </w:tcPr>
           <w:p>
             <w:r>
-              <w:t>Warten auf neue Daten des Sensors. Elsys schickt alle 5 Minuten.</w:t>
+              <w:t xml:space="preserve">Warten auf neue Daten des Sensors. </w:t>
+            </w:r>
+            <w:proofErr w:type="spellStart"/>
+            <w:r>
+              <w:t>Elsys</w:t>
+            </w:r>
+            <w:proofErr w:type="spellEnd"/>
+            <w:r>
+              <w:t xml:space="preserve"> schickt alle 5 Minuten.</w:t>
             </w:r>
           </w:p>
         </w:tc>
@@ -14789,7 +15944,15 @@
               </w:numPr>
             </w:pPr>
             <w:r>
-              <w:t>- (Temp PCB)</w:t>
+              <w:t>- (</w:t>
+            </w:r>
+            <w:proofErr w:type="spellStart"/>
+            <w:r>
+              <w:t>Temp</w:t>
+            </w:r>
+            <w:proofErr w:type="spellEnd"/>
+            <w:r>
+              <w:t xml:space="preserve"> PCB)</w:t>
             </w:r>
           </w:p>
         </w:tc>
@@ -14799,7 +15962,23 @@
           </w:tcPr>
           <w:p>
             <w:r>
-              <w:t>Loriot Gateway aktiv und verbunden mit Applikation über Websockets. Datenbank geöffnet (pgAdmin).</w:t>
+              <w:t xml:space="preserve">Loriot Gateway aktiv und verbunden mit Applikation über </w:t>
+            </w:r>
+            <w:proofErr w:type="spellStart"/>
+            <w:r>
+              <w:t>Websockets</w:t>
+            </w:r>
+            <w:proofErr w:type="spellEnd"/>
+            <w:r>
+              <w:t>. Datenbank geöffnet (</w:t>
+            </w:r>
+            <w:proofErr w:type="spellStart"/>
+            <w:r>
+              <w:t>pgAdmin</w:t>
+            </w:r>
+            <w:proofErr w:type="spellEnd"/>
+            <w:r>
+              <w:t>).</w:t>
             </w:r>
           </w:p>
         </w:tc>
@@ -14949,7 +16128,15 @@
           </w:tcPr>
           <w:p>
             <w:r>
-              <w:t>Ein Richtwert Beobachter erstellt eine Meldung für den Elsys CO2 Temperatur Wert, wenn sich dieser um 1 Grad erwärmt hat.</w:t>
+              <w:t xml:space="preserve">Ein Richtwert Beobachter erstellt eine Meldung für den </w:t>
+            </w:r>
+            <w:proofErr w:type="spellStart"/>
+            <w:r>
+              <w:t>Elsys</w:t>
+            </w:r>
+            <w:proofErr w:type="spellEnd"/>
+            <w:r>
+              <w:t xml:space="preserve"> CO2 Temperatur Wert, wenn sich dieser um 1 Grad erwärmt hat.</w:t>
             </w:r>
           </w:p>
         </w:tc>
@@ -14959,7 +16146,15 @@
           </w:tcPr>
           <w:p>
             <w:r>
-              <w:t>Web Applikation mit Backend gestartet. Sensor Werte von Loriot abhören. Elsys CO2 Sensor muss hinzugefügt sein.</w:t>
+              <w:t xml:space="preserve">Web Applikation mit Backend gestartet. Sensor Werte von Loriot abhören. </w:t>
+            </w:r>
+            <w:proofErr w:type="spellStart"/>
+            <w:r>
+              <w:t>Elsys</w:t>
+            </w:r>
+            <w:proofErr w:type="spellEnd"/>
+            <w:r>
+              <w:t xml:space="preserve"> CO2 Sensor muss hinzugefügt sein.</w:t>
             </w:r>
           </w:p>
         </w:tc>
@@ -14991,7 +16186,15 @@
           </w:tcPr>
           <w:p>
             <w:r>
-              <w:t>Ein Zählerstand Beobachter erstellt eine Meldung wenn der Zählerstand eines Adeunis RF zehn erreicht.</w:t>
+              <w:t xml:space="preserve">Ein Zählerstand Beobachter erstellt eine Meldung wenn der Zählerstand eines </w:t>
+            </w:r>
+            <w:proofErr w:type="spellStart"/>
+            <w:r>
+              <w:t>Adeunis</w:t>
+            </w:r>
+            <w:proofErr w:type="spellEnd"/>
+            <w:r>
+              <w:t xml:space="preserve"> RF zehn erreicht.</w:t>
             </w:r>
           </w:p>
         </w:tc>
@@ -15001,7 +16204,15 @@
           </w:tcPr>
           <w:p>
             <w:r>
-              <w:t>Web Applikation mit Backend gestartet. Sensor Werte von Loriot abhören. Adeunis Sensor hinzugefügt mit Zählerstand Beobachter.</w:t>
+              <w:t xml:space="preserve">Web Applikation mit Backend gestartet. Sensor Werte von Loriot abhören. </w:t>
+            </w:r>
+            <w:proofErr w:type="spellStart"/>
+            <w:r>
+              <w:t>Adeunis</w:t>
+            </w:r>
+            <w:proofErr w:type="spellEnd"/>
+            <w:r>
+              <w:t xml:space="preserve"> Sensor hinzugefügt mit Zählerstand Beobachter.</w:t>
             </w:r>
           </w:p>
         </w:tc>
@@ -15033,7 +16244,15 @@
           </w:tcPr>
           <w:p>
             <w:r>
-              <w:t>Es können mehrere Beobachter für den Elsys CO2 erstellt werden. Einen für die Temperatur und einen für das Licht.</w:t>
+              <w:t xml:space="preserve">Es können mehrere Beobachter für den </w:t>
+            </w:r>
+            <w:proofErr w:type="spellStart"/>
+            <w:r>
+              <w:t>Elsys</w:t>
+            </w:r>
+            <w:proofErr w:type="spellEnd"/>
+            <w:r>
+              <w:t xml:space="preserve"> CO2 erstellt werden. Einen für die Temperatur und einen für das Licht.</w:t>
             </w:r>
           </w:p>
         </w:tc>
@@ -15043,7 +16262,15 @@
           </w:tcPr>
           <w:p>
             <w:r>
-              <w:t>Web Applikation mit Backend gestartet. Sensor Werte von Loriot abhören. Elsys CO2 Sensor  hinzugefügt und Richtwert Beobachter für Licht und Temperatur erstellt.</w:t>
+              <w:t xml:space="preserve">Web Applikation mit Backend gestartet. Sensor Werte von Loriot abhören. </w:t>
+            </w:r>
+            <w:proofErr w:type="spellStart"/>
+            <w:r>
+              <w:t>Elsys</w:t>
+            </w:r>
+            <w:proofErr w:type="spellEnd"/>
+            <w:r>
+              <w:t xml:space="preserve"> CO2 Sensor  hinzugefügt und Richtwert Beobachter für Licht und Temperatur erstellt.</w:t>
             </w:r>
           </w:p>
         </w:tc>
@@ -15454,7 +16681,23 @@
           </w:tcPr>
           <w:p>
             <w:r>
-              <w:t>Neues Gebäude erstellen mit dem Namen &lt;script&gt;alert(«Not Safe»);&lt;/script&gt;</w:t>
+              <w:t>Neues Gebäude erstellen mit dem Namen &lt;</w:t>
+            </w:r>
+            <w:proofErr w:type="spellStart"/>
+            <w:r>
+              <w:t>script</w:t>
+            </w:r>
+            <w:proofErr w:type="spellEnd"/>
+            <w:r>
+              <w:t>&gt;alert(«Not Safe»);&lt;/</w:t>
+            </w:r>
+            <w:proofErr w:type="spellStart"/>
+            <w:r>
+              <w:t>script</w:t>
+            </w:r>
+            <w:proofErr w:type="spellEnd"/>
+            <w:r>
+              <w:t>&gt;</w:t>
             </w:r>
           </w:p>
         </w:tc>
@@ -15861,7 +17104,15 @@
           </w:tcPr>
           <w:p>
             <w:r>
-              <w:t>Sensor Ansicht eines Elsys CO2 Sensors geöffnet.</w:t>
+              <w:t xml:space="preserve">Sensor Ansicht eines </w:t>
+            </w:r>
+            <w:proofErr w:type="spellStart"/>
+            <w:r>
+              <w:t>Elsys</w:t>
+            </w:r>
+            <w:proofErr w:type="spellEnd"/>
+            <w:r>
+              <w:t xml:space="preserve"> CO2 Sensors geöffnet.</w:t>
             </w:r>
           </w:p>
         </w:tc>
@@ -16080,7 +17331,15 @@
     </w:p>
     <w:p>
       <w:r>
-        <w:t>Muss eine Webseite weniger laden, so ist sie auch schneller. Da sich aber solche Bibliotheken cachen lassen, spielt dies keine grosse Rolle.</w:t>
+        <w:t xml:space="preserve">Muss eine Webseite weniger laden, so ist sie auch schneller. Da sich aber solche Bibliotheken </w:t>
+      </w:r>
+      <w:proofErr w:type="spellStart"/>
+      <w:r>
+        <w:t>cachen</w:t>
+      </w:r>
+      <w:proofErr w:type="spellEnd"/>
+      <w:r>
+        <w:t xml:space="preserve"> lassen, spielt dies keine grosse Rolle.</w:t>
       </w:r>
     </w:p>
     <w:p>
@@ -16111,9 +17370,11 @@
           <w:numId w:val="47"/>
         </w:numPr>
       </w:pPr>
+      <w:proofErr w:type="spellStart"/>
       <w:r>
         <w:t>Responsiveness</w:t>
       </w:r>
+      <w:proofErr w:type="spellEnd"/>
       <w:r>
         <w:t xml:space="preserve"> </w:t>
       </w:r>
@@ -16282,14 +17543,27 @@
             <w:tcW w:w="4536" w:type="dxa"/>
           </w:tcPr>
           <w:p>
-            <w:r>
-              <w:t xml:space="preserve">Asynchronous Server Gateway Interface, </w:t>
+            <w:proofErr w:type="spellStart"/>
+            <w:r>
+              <w:t>Asynchronous</w:t>
+            </w:r>
+            <w:proofErr w:type="spellEnd"/>
+            <w:r>
+              <w:t xml:space="preserve"> Server Gateway Interface, </w:t>
             </w:r>
             <w:r>
               <w:t>Nachfolger</w:t>
             </w:r>
             <w:r>
-              <w:t xml:space="preserve"> des Web Server Gateway Interface ist ein Web Server welches die Bibliothek asyncio von Python unterstützt.</w:t>
+              <w:t xml:space="preserve"> des Web Server Gateway Interface ist ein Web Server welches die Bibliothek </w:t>
+            </w:r>
+            <w:proofErr w:type="spellStart"/>
+            <w:r>
+              <w:t>asyncio</w:t>
+            </w:r>
+            <w:proofErr w:type="spellEnd"/>
+            <w:r>
+              <w:t xml:space="preserve"> von Python unterstützt.</w:t>
             </w:r>
           </w:p>
         </w:tc>
@@ -16300,9 +17574,11 @@
             <w:tcW w:w="4535" w:type="dxa"/>
           </w:tcPr>
           <w:p>
+            <w:proofErr w:type="spellStart"/>
             <w:r>
               <w:t>Docstring</w:t>
             </w:r>
+            <w:proofErr w:type="spellEnd"/>
           </w:p>
         </w:tc>
         <w:tc>
@@ -16311,7 +17587,15 @@
           </w:tcPr>
           <w:p>
             <w:r>
-              <w:t xml:space="preserve">Ein Docstring ist ein einzeiliger oder mehrzeiliger Kommentar </w:t>
+              <w:t xml:space="preserve">Ein </w:t>
+            </w:r>
+            <w:proofErr w:type="spellStart"/>
+            <w:r>
+              <w:t>Docstring</w:t>
+            </w:r>
+            <w:proofErr w:type="spellEnd"/>
+            <w:r>
+              <w:t xml:space="preserve"> ist ein einzeiliger oder mehrzeiliger Kommentar </w:t>
             </w:r>
             <w:r>
               <w:t xml:space="preserve">in Python </w:t>
@@ -16339,7 +17623,15 @@
           </w:tcPr>
           <w:p>
             <w:r>
-              <w:t>Sphinx ist ein Dokumentation Tool für Python, welches automatisch Docstrings zusammenstellen kann.</w:t>
+              <w:t xml:space="preserve">Sphinx ist ein Dokumentation Tool für Python, welches automatisch </w:t>
+            </w:r>
+            <w:proofErr w:type="spellStart"/>
+            <w:r>
+              <w:t>Docstrings</w:t>
+            </w:r>
+            <w:proofErr w:type="spellEnd"/>
+            <w:r>
+              <w:t xml:space="preserve"> zusammenstellen kann.</w:t>
             </w:r>
           </w:p>
         </w:tc>
@@ -16350,10 +17642,12 @@
             <w:tcW w:w="4535" w:type="dxa"/>
           </w:tcPr>
           <w:p>
+            <w:proofErr w:type="spellStart"/>
             <w:r>
               <w:lastRenderedPageBreak/>
               <w:t>Mockups</w:t>
             </w:r>
+            <w:proofErr w:type="spellEnd"/>
           </w:p>
         </w:tc>
         <w:tc>
@@ -16395,9 +17689,11 @@
             <w:tcW w:w="4535" w:type="dxa"/>
           </w:tcPr>
           <w:p>
+            <w:proofErr w:type="spellStart"/>
             <w:r>
               <w:t>Websockets</w:t>
             </w:r>
+            <w:proofErr w:type="spellEnd"/>
           </w:p>
         </w:tc>
         <w:tc>
@@ -16417,9 +17713,11 @@
             <w:tcW w:w="4535" w:type="dxa"/>
           </w:tcPr>
           <w:p>
+            <w:proofErr w:type="spellStart"/>
             <w:r>
               <w:t>Uvicorn</w:t>
             </w:r>
+            <w:proofErr w:type="spellEnd"/>
           </w:p>
         </w:tc>
         <w:tc>
@@ -16439,9 +17737,11 @@
             <w:tcW w:w="4535" w:type="dxa"/>
           </w:tcPr>
           <w:p>
+            <w:proofErr w:type="spellStart"/>
             <w:r>
               <w:t>Nginx</w:t>
             </w:r>
+            <w:proofErr w:type="spellEnd"/>
           </w:p>
         </w:tc>
         <w:tc>
@@ -16608,7 +17908,15 @@
           </w:tcPr>
           <w:p>
             <w:r>
-              <w:t>Mime Types wurden für verschiedene Diagramme verwendet.</w:t>
+              <w:t xml:space="preserve">Mime </w:t>
+            </w:r>
+            <w:proofErr w:type="spellStart"/>
+            <w:r>
+              <w:t>Types</w:t>
+            </w:r>
+            <w:proofErr w:type="spellEnd"/>
+            <w:r>
+              <w:t xml:space="preserve"> wurden für verschiedene Diagramme verwendet.</w:t>
             </w:r>
           </w:p>
         </w:tc>
@@ -16879,8 +18187,13 @@
           </w:tcPr>
           <w:p>
             <w:r>
-              <w:t>Datentypen von PostgreSQL</w:t>
-            </w:r>
+              <w:t xml:space="preserve">Datentypen von </w:t>
+            </w:r>
+            <w:proofErr w:type="spellStart"/>
+            <w:r>
+              <w:t>PostgreSQL</w:t>
+            </w:r>
+            <w:proofErr w:type="spellEnd"/>
           </w:p>
         </w:tc>
       </w:tr>
@@ -16917,6 +18230,43 @@
           <w:p>
             <w:r>
               <w:t>Hilfestellung für Problem mit Sphinx</w:t>
+            </w:r>
+          </w:p>
+        </w:tc>
+      </w:tr>
+      <w:tr>
+        <w:tc>
+          <w:tcPr>
+            <w:tcW w:w="3023" w:type="dxa"/>
+          </w:tcPr>
+          <w:p>
+            <w:hyperlink r:id="rId61" w:history="1">
+              <w:r>
+                <w:rPr>
+                  <w:rStyle w:val="Hyperlink"/>
+                </w:rPr>
+                <w:t>https://stackoverflow.com/questions/5464627/how-to-have-same-text-in-two-links-with-restructured-text</w:t>
+              </w:r>
+            </w:hyperlink>
+          </w:p>
+        </w:tc>
+        <w:tc>
+          <w:tcPr>
+            <w:tcW w:w="3024" w:type="dxa"/>
+          </w:tcPr>
+          <w:p>
+            <w:r>
+              <w:t>25.03.2020</w:t>
+            </w:r>
+          </w:p>
+        </w:tc>
+        <w:tc>
+          <w:tcPr>
+            <w:tcW w:w="3024" w:type="dxa"/>
+          </w:tcPr>
+          <w:p>
+            <w:r>
+              <w:t>Problembehebung</w:t>
             </w:r>
             <w:bookmarkStart w:id="97" w:name="_GoBack"/>
             <w:bookmarkEnd w:id="97"/>
@@ -18523,16 +19873,26 @@
           <w:pPr>
             <w:pStyle w:val="AbsenderFusszeile"/>
           </w:pPr>
+          <w:proofErr w:type="spellStart"/>
           <w:r>
-            <w:t>Avectris AG</w:t>
+            <w:t>Avectris</w:t>
+          </w:r>
+          <w:proofErr w:type="spellEnd"/>
+          <w:r>
+            <w:t xml:space="preserve"> AG</w:t>
           </w:r>
         </w:p>
         <w:p>
           <w:pPr>
             <w:pStyle w:val="AbsenderFusszeile"/>
           </w:pPr>
+          <w:proofErr w:type="spellStart"/>
           <w:r>
-            <w:t>Bruggerstrasse 68</w:t>
+            <w:t>Bruggerstrasse</w:t>
+          </w:r>
+          <w:proofErr w:type="spellEnd"/>
+          <w:r>
+            <w:t xml:space="preserve"> 68</w:t>
           </w:r>
         </w:p>
         <w:p>
@@ -18768,8 +20128,13 @@
           <w:pPr>
             <w:pStyle w:val="AbsenderFusszeile"/>
           </w:pPr>
+          <w:proofErr w:type="spellStart"/>
           <w:r>
-            <w:t>Avectris AG</w:t>
+            <w:t>Avectris</w:t>
+          </w:r>
+          <w:proofErr w:type="spellEnd"/>
+          <w:r>
+            <w:t xml:space="preserve"> AG</w:t>
           </w:r>
         </w:p>
         <w:p>
@@ -18906,7 +20271,7 @@
             <w:rPr>
               <w:noProof/>
             </w:rPr>
-            <w:t>44</w:t>
+            <w:t>42</w:t>
           </w:r>
           <w:r>
             <w:rPr>
@@ -19028,8 +20393,13 @@
           <w:pPr>
             <w:pStyle w:val="AbsenderFusszeile"/>
           </w:pPr>
+          <w:proofErr w:type="spellStart"/>
           <w:r>
-            <w:t>Avectris AG</w:t>
+            <w:t>Avectris</w:t>
+          </w:r>
+          <w:proofErr w:type="spellEnd"/>
+          <w:r>
+            <w:t xml:space="preserve"> AG</w:t>
           </w:r>
         </w:p>
         <w:p>
@@ -19202,7 +20572,7 @@
             <w:rPr>
               <w:noProof/>
             </w:rPr>
-            <w:t>15</w:t>
+            <w:t>44</w:t>
           </w:r>
           <w:r>
             <w:rPr>
@@ -23976,10 +25346,10 @@
   </w:compat>
   <w:rsids>
     <w:rsidRoot w:val="00BC50E1"/>
+    <w:rsid w:val="00181483"/>
     <w:rsid w:val="00403E8B"/>
     <w:rsid w:val="00417F9E"/>
     <w:rsid w:val="00BC50E1"/>
-    <w:rsid w:val="00D4564C"/>
   </w:rsids>
   <m:mathPr>
     <m:mathFont m:val="Cambria Math"/>
@@ -24684,7 +26054,7 @@
 </file>
 
 <file path=customXml/itemProps1.xml><?xml version="1.0" encoding="utf-8"?>
-<ds:datastoreItem xmlns:ds="http://schemas.openxmlformats.org/officeDocument/2006/customXml" ds:itemID="{3FFD9610-2D2B-489C-9790-F11257DA95B4}">
+<ds:datastoreItem xmlns:ds="http://schemas.openxmlformats.org/officeDocument/2006/customXml" ds:itemID="{A1A85C38-7714-4DFB-8432-6CAA1657CC90}">
   <ds:schemaRefs>
     <ds:schemaRef ds:uri="http://schemas.openxmlformats.org/officeDocument/2006/bibliography"/>
   </ds:schemaRefs>

</xml_diff>

<commit_message>
Vereinfachte die Dekodierung des Tabs Sensors
</commit_message>
<xml_diff>
--- a/IPA-Bericht.docx
+++ b/IPA-Bericht.docx
@@ -278,7 +278,6 @@
               <w:calendar w:val="gregorian"/>
             </w:date>
           </w:sdtPr>
-          <w:sdtEndPr/>
           <w:sdtContent>
             <w:tc>
               <w:tcPr>
@@ -6214,15 +6213,7 @@
     </w:p>
     <w:p>
       <w:r>
-        <w:t xml:space="preserve">Auswertung und Visualisierung von </w:t>
-      </w:r>
-      <w:proofErr w:type="spellStart"/>
-      <w:r>
-        <w:t>IoT</w:t>
-      </w:r>
-      <w:proofErr w:type="spellEnd"/>
-      <w:r>
-        <w:t xml:space="preserve"> Sensor Daten</w:t>
+        <w:t>Auswertung und Visualisierung von IoT Sensor Daten</w:t>
       </w:r>
     </w:p>
     <w:p>
@@ -6237,23 +6228,7 @@
     </w:p>
     <w:p>
       <w:r>
-        <w:t xml:space="preserve">Unsere Kundin die Berufsfachschule Baden (BBB) möchte in einem Pilotversuch erste Funktionen mittels </w:t>
-      </w:r>
-      <w:proofErr w:type="spellStart"/>
-      <w:r>
-        <w:t>IoT</w:t>
-      </w:r>
-      <w:proofErr w:type="spellEnd"/>
-      <w:r>
-        <w:t xml:space="preserve"> Sensoren für das Gebäudemanagement testen. Als erstes soll die Toiletten-Benutzung gemessen werden. Diese Informationen werden verwendet um den Reinigungsvorgang zu optimieren. Als zweite Messkategorie wird die Luftqualität in den Unterrichtszimmern überwacht. Die Pilotinstallation wird auf das Gebäude </w:t>
-      </w:r>
-      <w:proofErr w:type="spellStart"/>
-      <w:r>
-        <w:t>Bruggerstrasse</w:t>
-      </w:r>
-      <w:proofErr w:type="spellEnd"/>
-      <w:r>
-        <w:t xml:space="preserve"> der BBB begrenzt.</w:t>
+        <w:t>Unsere Kundin die Berufsfachschule Baden (BBB) möchte in einem Pilotversuch erste Funktionen mittels IoT Sensoren für das Gebäudemanagement testen. Als erstes soll die Toiletten-Benutzung gemessen werden. Diese Informationen werden verwendet um den Reinigungsvorgang zu optimieren. Als zweite Messkategorie wird die Luftqualität in den Unterrichtszimmern überwacht. Die Pilotinstallation wird auf das Gebäude Bruggerstrasse der BBB begrenzt.</w:t>
       </w:r>
     </w:p>
     <w:p>
@@ -6300,15 +6275,7 @@
         </w:numPr>
       </w:pPr>
       <w:r>
-        <w:t xml:space="preserve">Interpretation und Auswertung der </w:t>
-      </w:r>
-      <w:proofErr w:type="spellStart"/>
-      <w:r>
-        <w:t>IoT</w:t>
-      </w:r>
-      <w:proofErr w:type="spellEnd"/>
-      <w:r>
-        <w:t xml:space="preserve"> Sensordaten aus der Datenbank.</w:t>
+        <w:t>Interpretation und Auswertung der IoT Sensordaten aus der Datenbank.</w:t>
       </w:r>
     </w:p>
     <w:p>
@@ -6378,23 +6345,7 @@
         </w:numPr>
       </w:pPr>
       <w:r>
-        <w:t>Die Anwendung muss als Webapplikation in der Programmiersprache Python (Backend) und HTML/</w:t>
-      </w:r>
-      <w:proofErr w:type="spellStart"/>
-      <w:r>
-        <w:t>Javascript</w:t>
-      </w:r>
-      <w:proofErr w:type="spellEnd"/>
-      <w:r>
-        <w:t>/</w:t>
-      </w:r>
-      <w:proofErr w:type="spellStart"/>
-      <w:r>
-        <w:t>JQuery</w:t>
-      </w:r>
-      <w:proofErr w:type="spellEnd"/>
-      <w:r>
-        <w:t xml:space="preserve"> (Frontend) umgesetzt werden.</w:t>
+        <w:t>Die Anwendung muss als Webapplikation in der Programmiersprache Python (Backend) und HTML/Javascript/JQuery (Frontend) umgesetzt werden.</w:t>
       </w:r>
     </w:p>
     <w:p>
@@ -6406,15 +6357,7 @@
         </w:numPr>
       </w:pPr>
       <w:r>
-        <w:t xml:space="preserve">Das GUI soll mit </w:t>
-      </w:r>
-      <w:proofErr w:type="spellStart"/>
-      <w:r>
-        <w:t>Responsive</w:t>
-      </w:r>
-      <w:proofErr w:type="spellEnd"/>
-      <w:r>
-        <w:t xml:space="preserve"> Design für Desktop, Tablet und Mobile umgesetzt werden. Für Mobile sollen die Standard-Browser der Android und iOS Geräte verwendet werden, respektive während der IPA können entsprechende Emulatoren verwendet werden.</w:t>
+        <w:t>Das GUI soll mit Responsive Design für Desktop, Tablet und Mobile umgesetzt werden. Für Mobile sollen die Standard-Browser der Android und iOS Geräte verwendet werden, respektive während der IPA können entsprechende Emulatoren verwendet werden.</w:t>
       </w:r>
     </w:p>
     <w:p>
@@ -6632,15 +6575,7 @@
       </w:r>
       <w:r>
         <w:br/>
-        <w:t xml:space="preserve">Einfache Benutzerverwaltung (Benutzer erstellen, Rollen zuweisen, Passwort </w:t>
-      </w:r>
-      <w:proofErr w:type="spellStart"/>
-      <w:r>
-        <w:t>reset</w:t>
-      </w:r>
-      <w:proofErr w:type="spellEnd"/>
-      <w:r>
-        <w:t>)</w:t>
+        <w:t>Einfache Benutzerverwaltung (Benutzer erstellen, Rollen zuweisen, Passwort reset)</w:t>
       </w:r>
     </w:p>
     <w:p>
@@ -6754,19 +6689,9 @@
           <w:numId w:val="32"/>
         </w:numPr>
       </w:pPr>
-      <w:proofErr w:type="spellStart"/>
-      <w:r>
-        <w:t>Javascript</w:t>
-      </w:r>
-      <w:proofErr w:type="spellEnd"/>
-      <w:r>
-        <w:t xml:space="preserve"> + </w:t>
-      </w:r>
-      <w:proofErr w:type="spellStart"/>
-      <w:r>
-        <w:t>JQuery</w:t>
-      </w:r>
-      <w:proofErr w:type="spellEnd"/>
+      <w:r>
+        <w:t>Javascript + JQuery</w:t>
+      </w:r>
     </w:p>
     <w:p>
       <w:pPr>
@@ -6777,21 +6702,8 @@
         </w:numPr>
       </w:pPr>
       <w:r>
-        <w:t xml:space="preserve">IDE: </w:t>
-      </w:r>
-      <w:proofErr w:type="spellStart"/>
-      <w:r>
-        <w:t>Pycharm</w:t>
-      </w:r>
-      <w:proofErr w:type="spellEnd"/>
-      <w:r>
-        <w:t xml:space="preserve"> &amp; </w:t>
-      </w:r>
-      <w:proofErr w:type="spellStart"/>
-      <w:r>
-        <w:t>Datalore</w:t>
-      </w:r>
-      <w:proofErr w:type="spellEnd"/>
+        <w:t>IDE: Pycharm &amp; Datalore</w:t>
+      </w:r>
     </w:p>
     <w:p>
       <w:pPr>
@@ -6836,15 +6748,7 @@
         </w:numPr>
       </w:pPr>
       <w:r>
-        <w:t>HTML/CSS/</w:t>
-      </w:r>
-      <w:proofErr w:type="spellStart"/>
-      <w:r>
-        <w:t>Javascript</w:t>
-      </w:r>
-      <w:proofErr w:type="spellEnd"/>
-      <w:r>
-        <w:t xml:space="preserve"> (3 Jahre)</w:t>
+        <w:t>HTML/CSS/Javascript (3 Jahre)</w:t>
       </w:r>
     </w:p>
     <w:p>
@@ -6867,11 +6771,9 @@
           <w:numId w:val="33"/>
         </w:numPr>
       </w:pPr>
-      <w:proofErr w:type="spellStart"/>
       <w:r>
         <w:t>JQuery</w:t>
       </w:r>
-      <w:proofErr w:type="spellEnd"/>
     </w:p>
     <w:p>
       <w:pPr>
@@ -6927,13 +6829,8 @@
           <w:numId w:val="34"/>
         </w:numPr>
       </w:pPr>
-      <w:proofErr w:type="spellStart"/>
-      <w:r>
-        <w:t>Wireframes</w:t>
-      </w:r>
-      <w:proofErr w:type="spellEnd"/>
-      <w:r>
-        <w:t xml:space="preserve"> für die verschiedenen Screens erstellen.</w:t>
+      <w:r>
+        <w:t>Wireframes für die verschiedenen Screens erstellen.</w:t>
       </w:r>
     </w:p>
     <w:p>
@@ -7061,13 +6958,8 @@
         </w:numPr>
       </w:pPr>
       <w:r>
-        <w:t xml:space="preserve">Python API mit </w:t>
-      </w:r>
-      <w:proofErr w:type="spellStart"/>
-      <w:r>
-        <w:t>Firebase</w:t>
-      </w:r>
-      <w:proofErr w:type="spellEnd"/>
+        <w:t>Python API mit Firebase</w:t>
+      </w:r>
     </w:p>
     <w:p>
       <w:pPr>
@@ -7078,15 +6970,7 @@
         </w:numPr>
       </w:pPr>
       <w:r>
-        <w:t xml:space="preserve">Webseite mit PHP/Wordpress für </w:t>
-      </w:r>
-      <w:proofErr w:type="spellStart"/>
-      <w:r>
-        <w:t>BBBaden</w:t>
-      </w:r>
-      <w:proofErr w:type="spellEnd"/>
-      <w:r>
-        <w:t xml:space="preserve"> realisieren</w:t>
+        <w:t>Webseite mit PHP/Wordpress für BBBaden realisieren</w:t>
       </w:r>
     </w:p>
     <w:p>
@@ -7098,15 +6982,7 @@
         </w:numPr>
       </w:pPr>
       <w:r>
-        <w:t xml:space="preserve">Wordpress </w:t>
-      </w:r>
-      <w:proofErr w:type="spellStart"/>
-      <w:r>
-        <w:t>Plugins</w:t>
-      </w:r>
-      <w:proofErr w:type="spellEnd"/>
-      <w:r>
-        <w:t xml:space="preserve"> programmieren</w:t>
+        <w:t>Wordpress Plugins programmieren</w:t>
       </w:r>
     </w:p>
     <w:p>
@@ -7118,15 +6994,7 @@
         </w:numPr>
       </w:pPr>
       <w:r>
-        <w:t>HTML/CSS/</w:t>
-      </w:r>
-      <w:proofErr w:type="spellStart"/>
-      <w:r>
-        <w:t>Javascript</w:t>
-      </w:r>
-      <w:proofErr w:type="spellEnd"/>
-      <w:r>
-        <w:t xml:space="preserve"> Templates umsetzen</w:t>
+        <w:t>HTML/CSS/Javascript Templates umsetzen</w:t>
       </w:r>
     </w:p>
     <w:p>
@@ -7144,13 +7012,8 @@
         <w:pStyle w:val="berschrift3"/>
       </w:pPr>
       <w:bookmarkStart w:id="13" w:name="_Toc35948483"/>
-      <w:proofErr w:type="spellStart"/>
-      <w:r>
-        <w:t>Responsive</w:t>
-      </w:r>
-      <w:proofErr w:type="spellEnd"/>
-      <w:r>
-        <w:t xml:space="preserve"> Design</w:t>
+      <w:r>
+        <w:t>Responsive Design</w:t>
       </w:r>
       <w:bookmarkEnd w:id="13"/>
     </w:p>
@@ -7745,13 +7608,8 @@
         <w:pStyle w:val="berschrift3"/>
       </w:pPr>
       <w:bookmarkStart w:id="16" w:name="_Toc35948486"/>
-      <w:proofErr w:type="spellStart"/>
-      <w:r>
-        <w:t>Codingstyle</w:t>
-      </w:r>
-      <w:proofErr w:type="spellEnd"/>
-      <w:r>
-        <w:t xml:space="preserve"> – Dokumentation</w:t>
+      <w:r>
+        <w:t>Codingstyle – Dokumentation</w:t>
       </w:r>
       <w:bookmarkEnd w:id="16"/>
     </w:p>
@@ -8707,24 +8565,12 @@
       </w:r>
     </w:p>
     <w:p>
-      <w:proofErr w:type="spellStart"/>
-      <w:r>
-        <w:t>Avectris</w:t>
-      </w:r>
-      <w:proofErr w:type="spellEnd"/>
-      <w:r>
-        <w:t xml:space="preserve"> AG</w:t>
+      <w:r>
+        <w:t>Avectris AG</w:t>
       </w:r>
       <w:r>
         <w:br/>
-      </w:r>
-      <w:proofErr w:type="spellStart"/>
-      <w:r>
-        <w:t>Bruggerstrasse</w:t>
-      </w:r>
-      <w:proofErr w:type="spellEnd"/>
-      <w:r>
-        <w:t xml:space="preserve"> 68</w:t>
+        <w:t>Bruggerstrasse 68</w:t>
       </w:r>
       <w:r>
         <w:br/>
@@ -8742,14 +8588,9 @@
       <w:bookmarkStart w:id="24" w:name="_Toc35948495"/>
       <w:r>
         <w:lastRenderedPageBreak/>
-        <w:t xml:space="preserve">Deklaration der </w:t>
-      </w:r>
-      <w:proofErr w:type="spellStart"/>
-      <w:r>
-        <w:t>Vorkentnisse</w:t>
+        <w:t>Deklaration der Vorkentnisse</w:t>
       </w:r>
       <w:bookmarkEnd w:id="24"/>
-      <w:proofErr w:type="spellEnd"/>
     </w:p>
     <w:tbl>
       <w:tblPr>
@@ -8810,15 +8651,7 @@
           </w:tcPr>
           <w:p>
             <w:r>
-              <w:t xml:space="preserve">Mit Python automatisiere ich meist kurze wiederholende Tasks. Vor knapp einem Jahr habe ich damit mit einem Framework für Backend </w:t>
-            </w:r>
-            <w:proofErr w:type="spellStart"/>
-            <w:r>
-              <w:t>API’s</w:t>
-            </w:r>
-            <w:proofErr w:type="spellEnd"/>
-            <w:r>
-              <w:t xml:space="preserve"> begonnen.</w:t>
+              <w:t>Mit Python automatisiere ich meist kurze wiederholende Tasks. Vor knapp einem Jahr habe ich damit mit einem Framework für Backend API’s begonnen.</w:t>
             </w:r>
           </w:p>
         </w:tc>
@@ -8877,13 +8710,8 @@
           </w:tcPr>
           <w:p>
             <w:r>
-              <w:t xml:space="preserve">JavaScript, </w:t>
-            </w:r>
-            <w:proofErr w:type="spellStart"/>
-            <w:r>
-              <w:t>JQuery</w:t>
-            </w:r>
-            <w:proofErr w:type="spellEnd"/>
+              <w:t>JavaScript, JQuery</w:t>
+            </w:r>
           </w:p>
         </w:tc>
         <w:tc>
@@ -8892,15 +8720,7 @@
           </w:tcPr>
           <w:p>
             <w:r>
-              <w:t xml:space="preserve">Bei den meisten Webseiten welche ich schreibe verwende ich JavaScript und </w:t>
-            </w:r>
-            <w:proofErr w:type="spellStart"/>
-            <w:r>
-              <w:t>JQuery</w:t>
-            </w:r>
-            <w:proofErr w:type="spellEnd"/>
-            <w:r>
-              <w:t>. Daher kenne ich diese gut.</w:t>
+              <w:t>Bei den meisten Webseiten welche ich schreibe verwende ich JavaScript und JQuery. Daher kenne ich diese gut.</w:t>
             </w:r>
           </w:p>
         </w:tc>
@@ -8911,11 +8731,9 @@
             <w:tcW w:w="4324" w:type="dxa"/>
           </w:tcPr>
           <w:p>
-            <w:proofErr w:type="spellStart"/>
             <w:r>
               <w:t>PostgreSQL</w:t>
             </w:r>
-            <w:proofErr w:type="spellEnd"/>
           </w:p>
         </w:tc>
         <w:tc>
@@ -8935,11 +8753,9 @@
             <w:tcW w:w="4324" w:type="dxa"/>
           </w:tcPr>
           <w:p>
-            <w:proofErr w:type="spellStart"/>
             <w:r>
               <w:t>Jekyll</w:t>
             </w:r>
-            <w:proofErr w:type="spellEnd"/>
           </w:p>
         </w:tc>
         <w:tc>
@@ -8947,21 +8763,8 @@
             <w:tcW w:w="4315" w:type="dxa"/>
           </w:tcPr>
           <w:p>
-            <w:proofErr w:type="spellStart"/>
-            <w:r>
-              <w:t>Jekyll</w:t>
-            </w:r>
-            <w:proofErr w:type="spellEnd"/>
-            <w:r>
-              <w:t xml:space="preserve"> ist ein HTML-</w:t>
-            </w:r>
-            <w:proofErr w:type="spellStart"/>
-            <w:r>
-              <w:t>Preprocessor</w:t>
-            </w:r>
-            <w:proofErr w:type="spellEnd"/>
-            <w:r>
-              <w:t xml:space="preserve"> bei welchem ich die Basics verstehe.</w:t>
+            <w:r>
+              <w:t>Jekyll ist ein HTML-Preprocessor bei welchem ich die Basics verstehe.</w:t>
             </w:r>
           </w:p>
         </w:tc>
@@ -8999,13 +8802,8 @@
           <w:numId w:val="37"/>
         </w:numPr>
       </w:pPr>
-      <w:proofErr w:type="spellStart"/>
-      <w:r>
-        <w:t>Mockups</w:t>
-      </w:r>
-      <w:proofErr w:type="spellEnd"/>
-      <w:r>
-        <w:t xml:space="preserve"> der Webseite</w:t>
+      <w:r>
+        <w:t>Mockups der Webseite</w:t>
       </w:r>
     </w:p>
     <w:p>
@@ -9017,23 +8815,7 @@
         </w:numPr>
       </w:pPr>
       <w:r>
-        <w:t xml:space="preserve">Sensor Wert Dekodierung vorbereitet für die </w:t>
-      </w:r>
-      <w:proofErr w:type="spellStart"/>
-      <w:r>
-        <w:t>Adeunis</w:t>
-      </w:r>
-      <w:proofErr w:type="spellEnd"/>
-      <w:r>
-        <w:t xml:space="preserve"> RF und </w:t>
-      </w:r>
-      <w:proofErr w:type="spellStart"/>
-      <w:r>
-        <w:t>Elsys</w:t>
-      </w:r>
-      <w:proofErr w:type="spellEnd"/>
-      <w:r>
-        <w:t xml:space="preserve"> CO2 Sensoren</w:t>
+        <w:t>Sensor Wert Dekodierung vorbereitet für die Adeunis RF und Elsys CO2 Sensoren</w:t>
       </w:r>
     </w:p>
     <w:p>
@@ -9116,13 +8898,8 @@
           <w:numId w:val="37"/>
         </w:numPr>
       </w:pPr>
-      <w:proofErr w:type="spellStart"/>
-      <w:r>
-        <w:t>Jekyll</w:t>
-      </w:r>
-      <w:proofErr w:type="spellEnd"/>
-      <w:r>
-        <w:t xml:space="preserve"> mit Bootstrap eingerichtet für das Frontend</w:t>
+      <w:r>
+        <w:t>Jekyll mit Bootstrap eingerichtet für das Frontend</w:t>
       </w:r>
     </w:p>
     <w:p>
@@ -9158,13 +8935,8 @@
         </w:numPr>
       </w:pPr>
       <w:r>
-        <w:t xml:space="preserve">Python Client für </w:t>
-      </w:r>
-      <w:proofErr w:type="spellStart"/>
-      <w:r>
-        <w:t>PostgreSQL</w:t>
-      </w:r>
-      <w:proofErr w:type="spellEnd"/>
+        <w:t>Python Client für PostgreSQL</w:t>
+      </w:r>
     </w:p>
     <w:p>
       <w:pPr>
@@ -9172,14 +8944,9 @@
       </w:pPr>
       <w:bookmarkStart w:id="26" w:name="_Toc35948497"/>
       <w:r>
-        <w:t xml:space="preserve">Deklaration der benützten </w:t>
-      </w:r>
-      <w:proofErr w:type="spellStart"/>
-      <w:r>
-        <w:t>Firmenstandarts</w:t>
+        <w:t>Deklaration der benützten Firmenstandarts</w:t>
       </w:r>
       <w:bookmarkEnd w:id="26"/>
-      <w:proofErr w:type="spellEnd"/>
     </w:p>
     <w:p>
       <w:r>
@@ -9472,23 +9239,7 @@
     </w:p>
     <w:p>
       <w:r>
-        <w:t xml:space="preserve">Die Arbeitsergebnisse werden mit dem mit GIT </w:t>
-      </w:r>
-      <w:proofErr w:type="spellStart"/>
-      <w:r>
-        <w:t>versioniert</w:t>
-      </w:r>
-      <w:proofErr w:type="spellEnd"/>
-      <w:r>
-        <w:t xml:space="preserve"> und auf </w:t>
-      </w:r>
-      <w:proofErr w:type="spellStart"/>
-      <w:r>
-        <w:t>github</w:t>
-      </w:r>
-      <w:proofErr w:type="spellEnd"/>
-      <w:r>
-        <w:t xml:space="preserve"> hochgeladen. So kann auch bei lokalem Datenverlust auf jede Version zurückgegriffen werden.</w:t>
+        <w:t>Die Arbeitsergebnisse werden mit dem mit GIT versioniert und auf github hochgeladen. So kann auch bei lokalem Datenverlust auf jede Version zurückgegriffen werden.</w:t>
       </w:r>
     </w:p>
     <w:p>
@@ -9503,15 +9254,7 @@
     </w:p>
     <w:p>
       <w:r>
-        <w:t xml:space="preserve">Die Wiederstellung der Dokumente ist durch das Hochladen auf eine Cloud, in meinem Fall </w:t>
-      </w:r>
-      <w:proofErr w:type="spellStart"/>
-      <w:r>
-        <w:t>github</w:t>
-      </w:r>
-      <w:proofErr w:type="spellEnd"/>
-      <w:r>
-        <w:t>, sichergestellt.</w:t>
+        <w:t>Die Wiederstellung der Dokumente ist durch das Hochladen auf eine Cloud, in meinem Fall github, sichergestellt.</w:t>
       </w:r>
     </w:p>
     <w:p>
@@ -9617,13 +9360,8 @@
           <w:numId w:val="46"/>
         </w:numPr>
       </w:pPr>
-      <w:proofErr w:type="spellStart"/>
-      <w:r>
-        <w:t>Responsive</w:t>
-      </w:r>
-      <w:proofErr w:type="spellEnd"/>
-      <w:r>
-        <w:t xml:space="preserve"> Design</w:t>
+      <w:r>
+        <w:t>Responsive Design</w:t>
       </w:r>
     </w:p>
     <w:p>
@@ -9805,15 +9543,7 @@
         <w:t xml:space="preserve">. </w:t>
       </w:r>
       <w:r>
-        <w:t xml:space="preserve">Beide Bibliotheken sind gratis und open </w:t>
-      </w:r>
-      <w:proofErr w:type="spellStart"/>
-      <w:r>
-        <w:t>source</w:t>
-      </w:r>
-      <w:proofErr w:type="spellEnd"/>
-      <w:r>
-        <w:t>.</w:t>
+        <w:t>Beide Bibliotheken sind gratis und open source.</w:t>
       </w:r>
     </w:p>
     <w:p>
@@ -9842,26 +9572,13 @@
         <w:t>sein</w:t>
       </w:r>
       <w:r>
-        <w:t xml:space="preserve"> </w:t>
-      </w:r>
-      <w:proofErr w:type="spellStart"/>
-      <w:r>
-        <w:t>scheint</w:t>
+        <w:t xml:space="preserve"> scheint</w:t>
       </w:r>
       <w:r>
         <w:t>e</w:t>
       </w:r>
-      <w:proofErr w:type="spellEnd"/>
-      <w:r>
-        <w:t xml:space="preserve">, die Diagramm Grösse zu verändern. Die Lösung hierzu war es, das Diagramm in einem div zu verpacken und die Grösse des </w:t>
-      </w:r>
-      <w:proofErr w:type="spellStart"/>
-      <w:r>
-        <w:t>divs</w:t>
-      </w:r>
-      <w:proofErr w:type="spellEnd"/>
-      <w:r>
-        <w:t xml:space="preserve"> zu setzen.</w:t>
+      <w:r>
+        <w:t>, die Diagramm Grösse zu verändern. Die Lösung hierzu war es, das Diagramm in einem div zu verpacken und die Grösse des divs zu setzen.</w:t>
       </w:r>
       <w:r>
         <w:t xml:space="preserve"> Somit lässt sich mit folgendem Code ein Diagramm für einen Sensor erstellen.</w:t>
@@ -10065,13 +9782,8 @@
       </w:hyperlink>
     </w:p>
     <w:p>
-      <w:proofErr w:type="spellStart"/>
-      <w:r>
-        <w:t>Chartist</w:t>
-      </w:r>
-      <w:proofErr w:type="spellEnd"/>
-      <w:r>
-        <w:t xml:space="preserve"> konnte ich ohne weitere Probleme sehr schnell ein Beispiel mit den gleichen Daten wie oben implementieren. Es scheint minimiert auf das wichtigste zu sein.</w:t>
+      <w:r>
+        <w:t>Chartist konnte ich ohne weitere Probleme sehr schnell ein Beispiel mit den gleichen Daten wie oben implementieren. Es scheint minimiert auf das wichtigste zu sein.</w:t>
       </w:r>
       <w:r>
         <w:rPr>
@@ -10277,15 +9989,7 @@
         <w:t>Sensor Wert wird erhalten und</w:t>
       </w:r>
       <w:r>
-        <w:t xml:space="preserve"> anhand des passenden Sensor </w:t>
-      </w:r>
-      <w:proofErr w:type="spellStart"/>
-      <w:r>
-        <w:t>Dekodierers</w:t>
-      </w:r>
-      <w:proofErr w:type="spellEnd"/>
-      <w:r>
-        <w:t xml:space="preserve"> in die verschiedenen Werte umgewandelt</w:t>
+        <w:t xml:space="preserve"> anhand des passenden Sensor Dekodierers in die verschiedenen Werte umgewandelt</w:t>
       </w:r>
       <w:r>
         <w:t>. Danach wird bei jedem der einzelnen Werte geprüft</w:t>
@@ -10389,13 +10093,8 @@
         <w:pStyle w:val="berschrift3"/>
       </w:pPr>
       <w:bookmarkStart w:id="45" w:name="_Toc35948510"/>
-      <w:proofErr w:type="spellStart"/>
-      <w:r>
-        <w:t>Responsive</w:t>
-      </w:r>
-      <w:proofErr w:type="spellEnd"/>
-      <w:r>
-        <w:t xml:space="preserve"> Design</w:t>
+      <w:r>
+        <w:t>Responsive Design</w:t>
       </w:r>
       <w:bookmarkEnd w:id="45"/>
     </w:p>
@@ -10404,15 +10103,7 @@
         <w:keepNext/>
       </w:pPr>
       <w:r>
-        <w:t xml:space="preserve">Auch mit Bootstrap ist ein </w:t>
-      </w:r>
-      <w:proofErr w:type="spellStart"/>
-      <w:r>
-        <w:t>Responsive</w:t>
-      </w:r>
-      <w:proofErr w:type="spellEnd"/>
-      <w:r>
-        <w:t xml:space="preserve"> Design schwierig Korrekt umzusetzen. Zudem werde ich die SCSS Dateien von Bootstrap so ändern müssen, dass sie dem Corporate Design der BBB entsprechen. </w:t>
+        <w:t xml:space="preserve">Auch mit Bootstrap ist ein Responsive Design schwierig Korrekt umzusetzen. Zudem werde ich die SCSS Dateien von Bootstrap so ändern müssen, dass sie dem Corporate Design der BBB entsprechen. </w:t>
       </w:r>
       <w:r>
         <w:t xml:space="preserve">Das Reinigungspersonal wird sich mit Tablets im Gebäude herumgeben, daher ist es für mich aus sehr wichtig, dass das Frontend für Touch-Steuerung optimiert ist. Dies ist für mich auch eher Neuland und werde vermutlich meine Browser Ansicht auf </w:t>
@@ -10430,15 +10121,7 @@
         <w:t>.</w:t>
       </w:r>
       <w:r>
-        <w:t xml:space="preserve"> In </w:t>
-      </w:r>
-      <w:proofErr w:type="spellStart"/>
-      <w:r>
-        <w:t>Chromium</w:t>
-      </w:r>
-      <w:proofErr w:type="spellEnd"/>
-      <w:r>
-        <w:t xml:space="preserve"> basierenden Browsers kann man dies mit der F12 Taste erreichen.</w:t>
+        <w:t xml:space="preserve"> In Chromium basierenden Browsers kann man dies mit der F12 Taste erreichen.</w:t>
       </w:r>
       <w:r>
         <w:rPr>
@@ -10516,15 +10199,7 @@
         <w:fldChar w:fldCharType="end"/>
       </w:r>
       <w:r>
-        <w:t xml:space="preserve"> </w:t>
-      </w:r>
-      <w:proofErr w:type="spellStart"/>
-      <w:r>
-        <w:t>Chromium</w:t>
-      </w:r>
-      <w:proofErr w:type="spellEnd"/>
-      <w:r>
-        <w:t xml:space="preserve"> Entwickler Modus</w:t>
+        <w:t xml:space="preserve"> Chromium Entwickler Modus</w:t>
       </w:r>
       <w:bookmarkEnd w:id="46"/>
     </w:p>
@@ -10601,23 +10276,7 @@
         <w:fldChar w:fldCharType="end"/>
       </w:r>
       <w:r>
-        <w:t xml:space="preserve"> </w:t>
-      </w:r>
-      <w:proofErr w:type="spellStart"/>
-      <w:r>
-        <w:t>Chromium</w:t>
-      </w:r>
-      <w:proofErr w:type="spellEnd"/>
-      <w:r>
-        <w:t xml:space="preserve"> </w:t>
-      </w:r>
-      <w:proofErr w:type="spellStart"/>
-      <w:r>
-        <w:t>Responsive</w:t>
-      </w:r>
-      <w:proofErr w:type="spellEnd"/>
-      <w:r>
-        <w:t xml:space="preserve"> Modus</w:t>
+        <w:t xml:space="preserve"> Chromium Responsive Modus</w:t>
       </w:r>
       <w:bookmarkEnd w:id="47"/>
     </w:p>
@@ -10643,15 +10302,7 @@
     </w:p>
     <w:p>
       <w:r>
-        <w:t xml:space="preserve">Python lässt sich anhand von sogenannten </w:t>
-      </w:r>
-      <w:proofErr w:type="spellStart"/>
-      <w:r>
-        <w:t>Docstrings</w:t>
-      </w:r>
-      <w:proofErr w:type="spellEnd"/>
-      <w:r>
-        <w:t xml:space="preserve"> dokumentieren. Diese kann man dann einfach mit Sphinx zu einer Webseite generieren lassen. Meine Herausforderung hier ist, dass ich diese gründlich nachführe und gleich nach der Erstellung einer Funktion diese </w:t>
+        <w:t xml:space="preserve">Python lässt sich anhand von sogenannten Docstrings dokumentieren. Diese kann man dann einfach mit Sphinx zu einer Webseite generieren lassen. Meine Herausforderung hier ist, dass ich diese gründlich nachführe und gleich nach der Erstellung einer Funktion diese </w:t>
       </w:r>
       <w:r>
         <w:t>auch wirklich schreibe</w:t>
@@ -10665,15 +10316,7 @@
     </w:p>
     <w:p>
       <w:r>
-        <w:t xml:space="preserve">Hierbei gilt, dass meine </w:t>
-      </w:r>
-      <w:proofErr w:type="spellStart"/>
-      <w:r>
-        <w:t>Docstrings</w:t>
-      </w:r>
-      <w:proofErr w:type="spellEnd"/>
-      <w:r>
-        <w:t xml:space="preserve"> dem Standard von Google folgen, und folgenderweise aussehen sollten.</w:t>
+        <w:t>Hierbei gilt, dass meine Docstrings dem Standard von Google folgen, und folgenderweise aussehen sollten.</w:t>
       </w:r>
     </w:p>
     <w:p>
@@ -10749,14 +10392,9 @@
         <w:fldChar w:fldCharType="end"/>
       </w:r>
       <w:r>
-        <w:t xml:space="preserve"> Google Style </w:t>
-      </w:r>
-      <w:proofErr w:type="spellStart"/>
-      <w:r>
-        <w:t>Docstrings</w:t>
+        <w:t xml:space="preserve"> Google Style Docstrings</w:t>
       </w:r>
       <w:bookmarkEnd w:id="49"/>
-      <w:proofErr w:type="spellEnd"/>
     </w:p>
     <w:p>
       <w:pPr>
@@ -10788,13 +10426,8 @@
       <w:r>
         <w:t xml:space="preserve"> Google </w:t>
       </w:r>
-      <w:proofErr w:type="spellStart"/>
-      <w:r>
-        <w:t>Firestore</w:t>
-      </w:r>
-      <w:proofErr w:type="spellEnd"/>
-      <w:r>
-        <w:t xml:space="preserve"> </w:t>
+      <w:r>
+        <w:t xml:space="preserve">Firestore </w:t>
       </w:r>
       <w:r>
         <w:t>Daten abspeichert</w:t>
@@ -10883,14 +10516,12 @@
         <w:t xml:space="preserve"> Vor der IPA habe ich mir deswegen noch </w:t>
       </w:r>
       <w:hyperlink r:id="rId32" w:history="1">
-        <w:proofErr w:type="spellStart"/>
         <w:r>
           <w:rPr>
             <w:rStyle w:val="Hyperlink"/>
           </w:rPr>
           <w:t>Jekyll</w:t>
         </w:r>
-        <w:proofErr w:type="spellEnd"/>
       </w:hyperlink>
       <w:r>
         <w:t xml:space="preserve"> angeschaut. Dieses Tool bietet genau was ich brauche und wird mich beim Aufbau der Seite unterstützen.</w:t>
@@ -10908,23 +10539,7 @@
     </w:p>
     <w:p>
       <w:r>
-        <w:t xml:space="preserve">Die Werte des </w:t>
-      </w:r>
-      <w:proofErr w:type="spellStart"/>
-      <w:r>
-        <w:t>Adeunis</w:t>
-      </w:r>
-      <w:proofErr w:type="spellEnd"/>
-      <w:r>
-        <w:t xml:space="preserve"> RF und der </w:t>
-      </w:r>
-      <w:proofErr w:type="spellStart"/>
-      <w:r>
-        <w:t>Elsys</w:t>
-      </w:r>
-      <w:proofErr w:type="spellEnd"/>
-      <w:r>
-        <w:t xml:space="preserve"> CO2 Sensoren konnte ich bereits als Vorarbeit dekodieren. Für den Tabs Sensor reichte die Zeit nicht mehr.</w:t>
+        <w:t>Die Werte des Adeunis RF und der Elsys CO2 Sensoren konnte ich bereits als Vorarbeit dekodieren. Für den Tabs Sensor reichte die Zeit nicht mehr.</w:t>
       </w:r>
     </w:p>
     <w:p>
@@ -10940,15 +10555,7 @@
         </w:r>
       </w:hyperlink>
       <w:r>
-        <w:t xml:space="preserve"> besteht der Wert eines Tabs Sensors aus 8 </w:t>
-      </w:r>
-      <w:proofErr w:type="spellStart"/>
-      <w:r>
-        <w:t>bytes</w:t>
-      </w:r>
-      <w:proofErr w:type="spellEnd"/>
-      <w:r>
-        <w:t>.</w:t>
+        <w:t xml:space="preserve"> besteht der Wert eines Tabs Sensors aus 8 bytes.</w:t>
       </w:r>
     </w:p>
     <w:tbl>
@@ -11291,13 +10898,8 @@
         <w:pStyle w:val="berschrift2"/>
       </w:pPr>
       <w:bookmarkStart w:id="55" w:name="_Toc35948516"/>
-      <w:proofErr w:type="spellStart"/>
-      <w:r>
-        <w:t>Use</w:t>
-      </w:r>
-      <w:proofErr w:type="spellEnd"/>
-      <w:r>
-        <w:t xml:space="preserve"> Case</w:t>
+      <w:r>
+        <w:t>Use Case</w:t>
       </w:r>
       <w:bookmarkEnd w:id="55"/>
     </w:p>
@@ -11380,15 +10982,7 @@
         <w:fldChar w:fldCharType="end"/>
       </w:r>
       <w:r>
-        <w:t xml:space="preserve"> </w:t>
-      </w:r>
-      <w:proofErr w:type="spellStart"/>
-      <w:r>
-        <w:t>Use</w:t>
-      </w:r>
-      <w:proofErr w:type="spellEnd"/>
-      <w:r>
-        <w:t xml:space="preserve"> Case</w:t>
+        <w:t xml:space="preserve"> Use Case</w:t>
       </w:r>
       <w:bookmarkEnd w:id="56"/>
     </w:p>
@@ -11417,14 +11011,12 @@
         <w:t xml:space="preserve">Das System ist so aufgebaut, dass ein Benutzer zuerst die statische Webseite von dem IIS Server ladet und danach alle Daten von der API, welche von </w:t>
       </w:r>
       <w:hyperlink r:id="rId35" w:history="1">
-        <w:proofErr w:type="spellStart"/>
         <w:r>
           <w:rPr>
             <w:rStyle w:val="Hyperlink"/>
           </w:rPr>
           <w:t>Uvicorn</w:t>
         </w:r>
-        <w:proofErr w:type="spellEnd"/>
       </w:hyperlink>
       <w:r>
         <w:t xml:space="preserve"> gehostet wird, holt. Beide Dienste werden auf dem internen Server SI1010023 gehostet. Ein solcher Vorgang erlaubt eine angenehmere Benutzung der Webseite, denn man muss nicht warten bis zum Beispiel PHP alle Daten in das HTML gerendert hat, sondern man bekommt direkt die Webseite mit einer kleinen Ladeanimation und weiss bereits, dass etwas passiert, danach geht es meistens schnell bis die Daten von der API geladen und dargestellt werden. Zudem muss man nicht jedes Mal eine Seite neu laden um Daten abzuspeichern, denn alle Zugriffe auf die API werden mit Ajax Aufrufe ausgeführt.</w:t>
@@ -11438,45 +11030,13 @@
         <w:t>ist</w:t>
       </w:r>
       <w:r>
-        <w:t xml:space="preserve"> der </w:t>
-      </w:r>
-      <w:proofErr w:type="spellStart"/>
-      <w:r>
-        <w:t>Uvicorn</w:t>
-      </w:r>
-      <w:proofErr w:type="spellEnd"/>
-      <w:r>
-        <w:t xml:space="preserve"> Server, die </w:t>
-      </w:r>
-      <w:proofErr w:type="spellStart"/>
-      <w:r>
-        <w:t>PostgreSQL</w:t>
-      </w:r>
-      <w:proofErr w:type="spellEnd"/>
-      <w:r>
-        <w:t xml:space="preserve"> Datenbank und das Skript, welches von Loriot die Sensor Daten erhält.</w:t>
+        <w:t xml:space="preserve"> der Uvicorn Server, die PostgreSQL Datenbank und das Skript, welches von Loriot die Sensor Daten erhält.</w:t>
       </w:r>
       <w:r>
         <w:t xml:space="preserve"> Der</w:t>
       </w:r>
       <w:r>
-        <w:t xml:space="preserve"> IIS könnte man durch </w:t>
-      </w:r>
-      <w:proofErr w:type="gramStart"/>
-      <w:r>
-        <w:t>einen Apache</w:t>
-      </w:r>
-      <w:proofErr w:type="gramEnd"/>
-      <w:r>
-        <w:t xml:space="preserve"> oder </w:t>
-      </w:r>
-      <w:proofErr w:type="spellStart"/>
-      <w:r>
-        <w:t>Nginx</w:t>
-      </w:r>
-      <w:proofErr w:type="spellEnd"/>
-      <w:r>
-        <w:t xml:space="preserve"> Server austauschen. IIS ist jedoch Standard auf Windows Servern.</w:t>
+        <w:t xml:space="preserve"> IIS könnte man durch einen Apache oder Nginx Server austauschen. IIS ist jedoch Standard auf Windows Servern.</w:t>
       </w:r>
     </w:p>
     <w:p>
@@ -11484,41 +11044,20 @@
         <w:pStyle w:val="berschrift3"/>
       </w:pPr>
       <w:bookmarkStart w:id="59" w:name="_Toc35948519"/>
-      <w:proofErr w:type="spellStart"/>
-      <w:r>
-        <w:t>Uvicorn</w:t>
-      </w:r>
-      <w:proofErr w:type="spellEnd"/>
-      <w:r>
-        <w:t xml:space="preserve"> Server</w:t>
+      <w:r>
+        <w:t>Uvicorn Server</w:t>
       </w:r>
       <w:bookmarkEnd w:id="59"/>
     </w:p>
     <w:p>
       <w:r>
-        <w:t xml:space="preserve">Der </w:t>
-      </w:r>
-      <w:proofErr w:type="spellStart"/>
-      <w:r>
-        <w:t>Uvicorn</w:t>
-      </w:r>
-      <w:proofErr w:type="spellEnd"/>
-      <w:r>
-        <w:t xml:space="preserve"> Server erhält alle Anfragen eines Benutzers und leitet diese weiter an mein Backend, dieses verarbeitet die Anfrage, lädt vielleicht ein paar Daten vo</w:t>
+        <w:t>Der Uvicorn Server erhält alle Anfragen eines Benutzers und leitet diese weiter an mein Backend, dieses verarbeitet die Anfrage, lädt vielleicht ein paar Daten vo</w:t>
       </w:r>
       <w:r>
         <w:t>n der</w:t>
       </w:r>
       <w:r>
-        <w:t xml:space="preserve"> Datenbank und gibt letztendlich eine Antwort zurück. Diese Antwort wird dann vom </w:t>
-      </w:r>
-      <w:proofErr w:type="spellStart"/>
-      <w:r>
-        <w:t>Uvicorn</w:t>
-      </w:r>
-      <w:proofErr w:type="spellEnd"/>
-      <w:r>
-        <w:t xml:space="preserve"> Server dem Benutzer zurückgeschickt.</w:t>
+        <w:t xml:space="preserve"> Datenbank und gibt letztendlich eine Antwort zurück. Diese Antwort wird dann vom Uvicorn Server dem Benutzer zurückgeschickt.</w:t>
       </w:r>
     </w:p>
     <w:p>
@@ -11526,25 +11065,15 @@
         <w:pStyle w:val="berschrift3"/>
       </w:pPr>
       <w:bookmarkStart w:id="60" w:name="_Toc35948520"/>
-      <w:proofErr w:type="spellStart"/>
       <w:r>
         <w:lastRenderedPageBreak/>
         <w:t>Websockets</w:t>
       </w:r>
       <w:bookmarkEnd w:id="60"/>
-      <w:proofErr w:type="spellEnd"/>
-    </w:p>
-    <w:p>
-      <w:r>
-        <w:t xml:space="preserve">Loriot ist eine Webseite, welche alle Daten der angehängten Sensoren sammelt. Man kann sich per </w:t>
-      </w:r>
-      <w:proofErr w:type="spellStart"/>
-      <w:r>
-        <w:t>Websockets</w:t>
-      </w:r>
-      <w:proofErr w:type="spellEnd"/>
-      <w:r>
-        <w:t xml:space="preserve"> mit diesem Verbinden und mithören, wenn neue Sensordaten eingefangen werden. Diese werden dann gleich in </w:t>
+    </w:p>
+    <w:p>
+      <w:r>
+        <w:t xml:space="preserve">Loriot ist eine Webseite, welche alle Daten der angehängten Sensoren sammelt. Man kann sich per Websockets mit diesem Verbinden und mithören, wenn neue Sensordaten eingefangen werden. Diese werden dann gleich in </w:t>
       </w:r>
       <w:r>
         <w:t>die</w:t>
@@ -11558,24 +11087,14 @@
         <w:pStyle w:val="berschrift3"/>
       </w:pPr>
       <w:bookmarkStart w:id="61" w:name="_Toc35948521"/>
-      <w:proofErr w:type="spellStart"/>
-      <w:r>
-        <w:t>PostgreSQL</w:t>
-      </w:r>
-      <w:proofErr w:type="spellEnd"/>
-      <w:r>
-        <w:t xml:space="preserve"> Datenbank</w:t>
+      <w:r>
+        <w:t>PostgreSQL Datenbank</w:t>
       </w:r>
       <w:bookmarkEnd w:id="61"/>
     </w:p>
     <w:p>
-      <w:proofErr w:type="spellStart"/>
-      <w:r>
-        <w:t>PostgreSQL</w:t>
-      </w:r>
-      <w:proofErr w:type="spellEnd"/>
-      <w:r>
-        <w:t xml:space="preserve"> ist ein leistungsstarkes, objektrelationales Open-Source-Datenbanksystem</w:t>
+      <w:r>
+        <w:t>PostgreSQL ist ein leistungsstarkes, objektrelationales Open-Source-Datenbanksystem</w:t>
       </w:r>
       <w:r>
         <w:t>. Diese Datenbank ist Zuverlässig und Leistungsstark</w:t>
@@ -11708,19 +11227,11 @@
         </w:numPr>
       </w:pPr>
       <w:hyperlink r:id="rId37" w:history="1">
-        <w:proofErr w:type="spellStart"/>
         <w:r>
           <w:rPr>
             <w:rStyle w:val="Hyperlink"/>
           </w:rPr>
-          <w:t>Adeunis</w:t>
-        </w:r>
-        <w:proofErr w:type="spellEnd"/>
-        <w:r>
-          <w:rPr>
-            <w:rStyle w:val="Hyperlink"/>
-          </w:rPr>
-          <w:t xml:space="preserve"> RF</w:t>
+          <w:t>Adeunis RF</w:t>
         </w:r>
       </w:hyperlink>
     </w:p>
@@ -11733,19 +11244,11 @@
         </w:numPr>
       </w:pPr>
       <w:hyperlink r:id="rId38" w:history="1">
-        <w:proofErr w:type="spellStart"/>
         <w:r>
           <w:rPr>
             <w:rStyle w:val="Hyperlink"/>
           </w:rPr>
-          <w:t>Elsys</w:t>
-        </w:r>
-        <w:proofErr w:type="spellEnd"/>
-        <w:r>
-          <w:rPr>
-            <w:rStyle w:val="Hyperlink"/>
-          </w:rPr>
-          <w:t xml:space="preserve"> ERS CO2</w:t>
+          <w:t>Elsys ERS CO2</w:t>
         </w:r>
       </w:hyperlink>
     </w:p>
@@ -11768,23 +11271,7 @@
     </w:p>
     <w:p>
       <w:r>
-        <w:t xml:space="preserve">Für jeden dieser Sensoren muss je ein Dekodierung Algorithmus geschrieben werden. Für den </w:t>
-      </w:r>
-      <w:proofErr w:type="spellStart"/>
-      <w:r>
-        <w:t>Adeunis</w:t>
-      </w:r>
-      <w:proofErr w:type="spellEnd"/>
-      <w:r>
-        <w:t xml:space="preserve"> RF und </w:t>
-      </w:r>
-      <w:proofErr w:type="spellStart"/>
-      <w:r>
-        <w:t>Elsys</w:t>
-      </w:r>
-      <w:proofErr w:type="spellEnd"/>
-      <w:r>
-        <w:t xml:space="preserve"> ERS CO2 wurde dies bereits im Vorfeld gemacht.</w:t>
+        <w:t>Für jeden dieser Sensoren muss je ein Dekodierung Algorithmus geschrieben werden. Für den Adeunis RF und Elsys ERS CO2 wurde dies bereits im Vorfeld gemacht.</w:t>
       </w:r>
     </w:p>
     <w:p>
@@ -13040,13 +12527,8 @@
           </w:tcPr>
           <w:p>
             <w:r>
-              <w:t>/</w:t>
-            </w:r>
-            <w:proofErr w:type="spellStart"/>
-            <w:r>
-              <w:t>login</w:t>
-            </w:r>
-            <w:proofErr w:type="spellEnd"/>
+              <w:t>/login</w:t>
+            </w:r>
           </w:p>
         </w:tc>
         <w:tc>
@@ -13077,13 +12559,8 @@
           </w:tcPr>
           <w:p>
             <w:r>
-              <w:t>/</w:t>
-            </w:r>
-            <w:proofErr w:type="spellStart"/>
-            <w:r>
-              <w:t>login</w:t>
-            </w:r>
-            <w:proofErr w:type="spellEnd"/>
+              <w:t>/login</w:t>
+            </w:r>
           </w:p>
         </w:tc>
         <w:tc>
@@ -13114,13 +12591,8 @@
           </w:tcPr>
           <w:p>
             <w:r>
-              <w:t>/</w:t>
-            </w:r>
-            <w:proofErr w:type="spellStart"/>
-            <w:r>
-              <w:t>login</w:t>
-            </w:r>
-            <w:proofErr w:type="spellEnd"/>
+              <w:t>/login</w:t>
+            </w:r>
           </w:p>
         </w:tc>
         <w:tc>
@@ -13216,15 +12688,7 @@
           </w:tcPr>
           <w:p>
             <w:r>
-              <w:t>/personal/&lt;</w:t>
-            </w:r>
-            <w:proofErr w:type="spellStart"/>
-            <w:r>
-              <w:t>id</w:t>
-            </w:r>
-            <w:proofErr w:type="spellEnd"/>
-            <w:r>
-              <w:t>&gt;</w:t>
+              <w:t>/personal/&lt;id&gt;</w:t>
             </w:r>
           </w:p>
         </w:tc>
@@ -13256,15 +12720,7 @@
           </w:tcPr>
           <w:p>
             <w:r>
-              <w:t>/personal/&lt;</w:t>
-            </w:r>
-            <w:proofErr w:type="spellStart"/>
-            <w:r>
-              <w:t>id</w:t>
-            </w:r>
-            <w:proofErr w:type="spellEnd"/>
-            <w:r>
-              <w:t>&gt;</w:t>
+              <w:t>/personal/&lt;id&gt;</w:t>
             </w:r>
           </w:p>
         </w:tc>
@@ -13296,13 +12752,8 @@
           </w:tcPr>
           <w:p>
             <w:r>
-              <w:t>/</w:t>
-            </w:r>
-            <w:proofErr w:type="spellStart"/>
-            <w:r>
-              <w:t>gebaeude</w:t>
-            </w:r>
-            <w:proofErr w:type="spellEnd"/>
+              <w:t>/gebaeude</w:t>
+            </w:r>
           </w:p>
         </w:tc>
         <w:tc>
@@ -13335,11 +12786,9 @@
             <w:r>
               <w:t>/</w:t>
             </w:r>
-            <w:proofErr w:type="spellStart"/>
             <w:r>
               <w:t>gebaude</w:t>
             </w:r>
-            <w:proofErr w:type="spellEnd"/>
           </w:p>
         </w:tc>
         <w:tc>
@@ -13370,23 +12819,7 @@
           </w:tcPr>
           <w:p>
             <w:r>
-              <w:t>/</w:t>
-            </w:r>
-            <w:proofErr w:type="spellStart"/>
-            <w:r>
-              <w:t>gebaude</w:t>
-            </w:r>
-            <w:proofErr w:type="spellEnd"/>
-            <w:r>
-              <w:t>/&lt;</w:t>
-            </w:r>
-            <w:proofErr w:type="spellStart"/>
-            <w:r>
-              <w:t>id</w:t>
-            </w:r>
-            <w:proofErr w:type="spellEnd"/>
-            <w:r>
-              <w:t>&gt;</w:t>
+              <w:t>/gebaude/&lt;id&gt;</w:t>
             </w:r>
           </w:p>
         </w:tc>
@@ -13418,23 +12851,7 @@
           </w:tcPr>
           <w:p>
             <w:r>
-              <w:t>/</w:t>
-            </w:r>
-            <w:proofErr w:type="spellStart"/>
-            <w:r>
-              <w:t>gebaude</w:t>
-            </w:r>
-            <w:proofErr w:type="spellEnd"/>
-            <w:r>
-              <w:t>/&lt;</w:t>
-            </w:r>
-            <w:proofErr w:type="spellStart"/>
-            <w:r>
-              <w:t>id</w:t>
-            </w:r>
-            <w:proofErr w:type="spellEnd"/>
-            <w:r>
-              <w:t>&gt;</w:t>
+              <w:t>/gebaude/&lt;id&gt;</w:t>
             </w:r>
           </w:p>
         </w:tc>
@@ -13466,13 +12883,8 @@
           </w:tcPr>
           <w:p>
             <w:r>
-              <w:t>/</w:t>
-            </w:r>
-            <w:proofErr w:type="spellStart"/>
-            <w:r>
-              <w:t>stockwerke</w:t>
-            </w:r>
-            <w:proofErr w:type="spellEnd"/>
+              <w:t>/stockwerke</w:t>
+            </w:r>
           </w:p>
         </w:tc>
         <w:tc>
@@ -13503,13 +12915,8 @@
           </w:tcPr>
           <w:p>
             <w:r>
-              <w:t>/</w:t>
-            </w:r>
-            <w:proofErr w:type="spellStart"/>
-            <w:r>
-              <w:t>stockwerke</w:t>
-            </w:r>
-            <w:proofErr w:type="spellEnd"/>
+              <w:t>/stockwerke</w:t>
+            </w:r>
           </w:p>
         </w:tc>
         <w:tc>
@@ -13540,23 +12947,7 @@
           </w:tcPr>
           <w:p>
             <w:r>
-              <w:t>/</w:t>
-            </w:r>
-            <w:proofErr w:type="spellStart"/>
-            <w:r>
-              <w:t>stockwerke</w:t>
-            </w:r>
-            <w:proofErr w:type="spellEnd"/>
-            <w:r>
-              <w:t xml:space="preserve"> /&lt;</w:t>
-            </w:r>
-            <w:proofErr w:type="spellStart"/>
-            <w:r>
-              <w:t>id</w:t>
-            </w:r>
-            <w:proofErr w:type="spellEnd"/>
-            <w:r>
-              <w:t>&gt;</w:t>
+              <w:t>/stockwerke /&lt;id&gt;</w:t>
             </w:r>
           </w:p>
         </w:tc>
@@ -13588,23 +12979,7 @@
           </w:tcPr>
           <w:p>
             <w:r>
-              <w:t>/</w:t>
-            </w:r>
-            <w:proofErr w:type="spellStart"/>
-            <w:r>
-              <w:t>stockwerke</w:t>
-            </w:r>
-            <w:proofErr w:type="spellEnd"/>
-            <w:r>
-              <w:t xml:space="preserve"> /&lt;</w:t>
-            </w:r>
-            <w:proofErr w:type="spellStart"/>
-            <w:r>
-              <w:t>id</w:t>
-            </w:r>
-            <w:proofErr w:type="spellEnd"/>
-            <w:r>
-              <w:t>&gt;</w:t>
+              <w:t>/stockwerke /&lt;id&gt;</w:t>
             </w:r>
           </w:p>
         </w:tc>
@@ -13700,15 +13075,7 @@
           </w:tcPr>
           <w:p>
             <w:r>
-              <w:t>/raume /&lt;</w:t>
-            </w:r>
-            <w:proofErr w:type="spellStart"/>
-            <w:r>
-              <w:t>id</w:t>
-            </w:r>
-            <w:proofErr w:type="spellEnd"/>
-            <w:r>
-              <w:t>&gt;</w:t>
+              <w:t>/raume /&lt;id&gt;</w:t>
             </w:r>
           </w:p>
         </w:tc>
@@ -13740,15 +13107,7 @@
           </w:tcPr>
           <w:p>
             <w:r>
-              <w:t>/raume /&lt;</w:t>
-            </w:r>
-            <w:proofErr w:type="spellStart"/>
-            <w:r>
-              <w:t>id</w:t>
-            </w:r>
-            <w:proofErr w:type="spellEnd"/>
-            <w:r>
-              <w:t>&gt;</w:t>
+              <w:t>/raume /&lt;id&gt;</w:t>
             </w:r>
           </w:p>
         </w:tc>
@@ -13780,13 +13139,8 @@
           </w:tcPr>
           <w:p>
             <w:r>
-              <w:t>/raume/</w:t>
-            </w:r>
-            <w:proofErr w:type="spellStart"/>
-            <w:r>
-              <w:t>sensoren</w:t>
-            </w:r>
-            <w:proofErr w:type="spellEnd"/>
+              <w:t>/raume/sensoren</w:t>
+            </w:r>
           </w:p>
         </w:tc>
         <w:tc>
@@ -13817,21 +13171,8 @@
           </w:tcPr>
           <w:p>
             <w:r>
-              <w:t>/raume/&lt;</w:t>
-            </w:r>
-            <w:proofErr w:type="spellStart"/>
-            <w:r>
-              <w:t>id</w:t>
-            </w:r>
-            <w:proofErr w:type="spellEnd"/>
-            <w:r>
-              <w:t>&gt;/</w:t>
-            </w:r>
-            <w:proofErr w:type="spellStart"/>
-            <w:r>
-              <w:t>sensoren</w:t>
-            </w:r>
-            <w:proofErr w:type="spellEnd"/>
+              <w:t>/raume/&lt;id&gt;/sensoren</w:t>
+            </w:r>
           </w:p>
         </w:tc>
         <w:tc>
@@ -13862,21 +13203,8 @@
           </w:tcPr>
           <w:p>
             <w:r>
-              <w:t>/raume/&lt;</w:t>
-            </w:r>
-            <w:proofErr w:type="spellStart"/>
-            <w:r>
-              <w:t>id</w:t>
-            </w:r>
-            <w:proofErr w:type="spellEnd"/>
-            <w:r>
-              <w:t>&gt;/</w:t>
-            </w:r>
-            <w:proofErr w:type="spellStart"/>
-            <w:r>
-              <w:t>meldungen</w:t>
-            </w:r>
-            <w:proofErr w:type="spellEnd"/>
+              <w:t>/raume/&lt;id&gt;/meldungen</w:t>
+            </w:r>
           </w:p>
         </w:tc>
         <w:tc>
@@ -13908,23 +13236,7 @@
           <w:p>
             <w:r>
               <w:lastRenderedPageBreak/>
-              <w:t>/</w:t>
-            </w:r>
-            <w:proofErr w:type="spellStart"/>
-            <w:r>
-              <w:t>sensoren</w:t>
-            </w:r>
-            <w:proofErr w:type="spellEnd"/>
-            <w:r>
-              <w:t>/&lt;</w:t>
-            </w:r>
-            <w:proofErr w:type="spellStart"/>
-            <w:r>
-              <w:t>eui</w:t>
-            </w:r>
-            <w:proofErr w:type="spellEnd"/>
-            <w:r>
-              <w:t>&gt;</w:t>
+              <w:t>/sensoren/&lt;eui&gt;</w:t>
             </w:r>
           </w:p>
         </w:tc>
@@ -13956,23 +13268,7 @@
           </w:tcPr>
           <w:p>
             <w:r>
-              <w:t>/</w:t>
-            </w:r>
-            <w:proofErr w:type="spellStart"/>
-            <w:r>
-              <w:t>sensoren</w:t>
-            </w:r>
-            <w:proofErr w:type="spellEnd"/>
-            <w:r>
-              <w:t>/&lt;</w:t>
-            </w:r>
-            <w:proofErr w:type="spellStart"/>
-            <w:r>
-              <w:t>eui</w:t>
-            </w:r>
-            <w:proofErr w:type="spellEnd"/>
-            <w:r>
-              <w:t>&gt;</w:t>
+              <w:t>/sensoren/&lt;eui&gt;</w:t>
             </w:r>
           </w:p>
         </w:tc>
@@ -14004,23 +13300,7 @@
           </w:tcPr>
           <w:p>
             <w:r>
-              <w:t>/</w:t>
-            </w:r>
-            <w:proofErr w:type="spellStart"/>
-            <w:r>
-              <w:t>sensoren</w:t>
-            </w:r>
-            <w:proofErr w:type="spellEnd"/>
-            <w:r>
-              <w:t>/&lt;</w:t>
-            </w:r>
-            <w:proofErr w:type="spellStart"/>
-            <w:r>
-              <w:t>eui</w:t>
-            </w:r>
-            <w:proofErr w:type="spellEnd"/>
-            <w:r>
-              <w:t>&gt;</w:t>
+              <w:t>/sensoren/&lt;eui&gt;</w:t>
             </w:r>
           </w:p>
         </w:tc>
@@ -14052,29 +13332,8 @@
           </w:tcPr>
           <w:p>
             <w:r>
-              <w:t>/</w:t>
-            </w:r>
-            <w:proofErr w:type="spellStart"/>
-            <w:r>
-              <w:t>sensoren</w:t>
-            </w:r>
-            <w:proofErr w:type="spellEnd"/>
-            <w:r>
-              <w:t>/&lt;</w:t>
-            </w:r>
-            <w:proofErr w:type="spellStart"/>
-            <w:r>
-              <w:t>eui</w:t>
-            </w:r>
-            <w:proofErr w:type="spellEnd"/>
-            <w:r>
-              <w:t>&gt;/</w:t>
-            </w:r>
-            <w:proofErr w:type="spellStart"/>
-            <w:r>
-              <w:t>beobachter</w:t>
-            </w:r>
-            <w:proofErr w:type="spellEnd"/>
+              <w:t>/sensoren/&lt;eui&gt;/beobachter</w:t>
+            </w:r>
           </w:p>
         </w:tc>
         <w:tc>
@@ -14105,29 +13364,8 @@
           </w:tcPr>
           <w:p>
             <w:r>
-              <w:t>/</w:t>
-            </w:r>
-            <w:proofErr w:type="spellStart"/>
-            <w:r>
-              <w:t>sensoren</w:t>
-            </w:r>
-            <w:proofErr w:type="spellEnd"/>
-            <w:r>
-              <w:t>/&lt;</w:t>
-            </w:r>
-            <w:proofErr w:type="spellStart"/>
-            <w:r>
-              <w:t>eui</w:t>
-            </w:r>
-            <w:proofErr w:type="spellEnd"/>
-            <w:r>
-              <w:t>&gt;/</w:t>
-            </w:r>
-            <w:proofErr w:type="spellStart"/>
-            <w:r>
-              <w:t>beobachter</w:t>
-            </w:r>
-            <w:proofErr w:type="spellEnd"/>
+              <w:t>/sensoren/&lt;eui&gt;/beobachter</w:t>
+            </w:r>
           </w:p>
         </w:tc>
         <w:tc>
@@ -14158,39 +13396,7 @@
           </w:tcPr>
           <w:p>
             <w:r>
-              <w:t>/</w:t>
-            </w:r>
-            <w:proofErr w:type="spellStart"/>
-            <w:r>
-              <w:t>sensoren</w:t>
-            </w:r>
-            <w:proofErr w:type="spellEnd"/>
-            <w:r>
-              <w:t>/&lt;</w:t>
-            </w:r>
-            <w:proofErr w:type="spellStart"/>
-            <w:r>
-              <w:t>eui</w:t>
-            </w:r>
-            <w:proofErr w:type="spellEnd"/>
-            <w:r>
-              <w:t>&gt;/</w:t>
-            </w:r>
-            <w:proofErr w:type="spellStart"/>
-            <w:r>
-              <w:t>beobachter</w:t>
-            </w:r>
-            <w:proofErr w:type="spellEnd"/>
-            <w:r>
-              <w:t>/&lt;</w:t>
-            </w:r>
-            <w:proofErr w:type="spellStart"/>
-            <w:r>
-              <w:t>id</w:t>
-            </w:r>
-            <w:proofErr w:type="spellEnd"/>
-            <w:r>
-              <w:t>&gt;</w:t>
+              <w:t>/sensoren/&lt;eui&gt;/beobachter/&lt;id&gt;</w:t>
             </w:r>
           </w:p>
         </w:tc>
@@ -14222,39 +13428,7 @@
           </w:tcPr>
           <w:p>
             <w:r>
-              <w:t>/</w:t>
-            </w:r>
-            <w:proofErr w:type="spellStart"/>
-            <w:r>
-              <w:t>sensoren</w:t>
-            </w:r>
-            <w:proofErr w:type="spellEnd"/>
-            <w:r>
-              <w:t>/&lt;</w:t>
-            </w:r>
-            <w:proofErr w:type="spellStart"/>
-            <w:r>
-              <w:t>eui</w:t>
-            </w:r>
-            <w:proofErr w:type="spellEnd"/>
-            <w:r>
-              <w:t>&gt;/</w:t>
-            </w:r>
-            <w:proofErr w:type="spellStart"/>
-            <w:r>
-              <w:t>beobachter</w:t>
-            </w:r>
-            <w:proofErr w:type="spellEnd"/>
-            <w:r>
-              <w:t>/&lt;</w:t>
-            </w:r>
-            <w:proofErr w:type="spellStart"/>
-            <w:r>
-              <w:t>id</w:t>
-            </w:r>
-            <w:proofErr w:type="spellEnd"/>
-            <w:r>
-              <w:t>&gt;</w:t>
+              <w:t>/sensoren/&lt;eui&gt;/beobachter/&lt;id&gt;</w:t>
             </w:r>
           </w:p>
         </w:tc>
@@ -14286,29 +13460,8 @@
           </w:tcPr>
           <w:p>
             <w:r>
-              <w:t>/</w:t>
-            </w:r>
-            <w:proofErr w:type="spellStart"/>
-            <w:r>
-              <w:t>sensoren</w:t>
-            </w:r>
-            <w:proofErr w:type="spellEnd"/>
-            <w:r>
-              <w:t>/&lt;</w:t>
-            </w:r>
-            <w:proofErr w:type="spellStart"/>
-            <w:r>
-              <w:t>eui</w:t>
-            </w:r>
-            <w:proofErr w:type="spellEnd"/>
-            <w:r>
-              <w:t>&gt;/</w:t>
-            </w:r>
-            <w:proofErr w:type="spellStart"/>
-            <w:r>
-              <w:t>meldungen</w:t>
-            </w:r>
-            <w:proofErr w:type="spellEnd"/>
+              <w:t>/sensoren/&lt;eui&gt;/meldungen</w:t>
+            </w:r>
           </w:p>
         </w:tc>
         <w:tc>
@@ -14339,45 +13492,8 @@
           </w:tcPr>
           <w:p>
             <w:r>
-              <w:t>/</w:t>
-            </w:r>
-            <w:proofErr w:type="spellStart"/>
-            <w:r>
-              <w:t>sensoren</w:t>
-            </w:r>
-            <w:proofErr w:type="spellEnd"/>
-            <w:r>
-              <w:t>/&lt;</w:t>
-            </w:r>
-            <w:proofErr w:type="spellStart"/>
-            <w:r>
-              <w:t>eui</w:t>
-            </w:r>
-            <w:proofErr w:type="spellEnd"/>
-            <w:r>
-              <w:t>&gt;/</w:t>
-            </w:r>
-            <w:proofErr w:type="spellStart"/>
-            <w:r>
-              <w:t>beobachter</w:t>
-            </w:r>
-            <w:proofErr w:type="spellEnd"/>
-            <w:r>
-              <w:t>/&lt;</w:t>
-            </w:r>
-            <w:proofErr w:type="spellStart"/>
-            <w:r>
-              <w:t>id</w:t>
-            </w:r>
-            <w:proofErr w:type="spellEnd"/>
-            <w:r>
-              <w:t>&gt;/</w:t>
-            </w:r>
-            <w:proofErr w:type="spellStart"/>
-            <w:r>
-              <w:t>meldungen</w:t>
-            </w:r>
-            <w:proofErr w:type="spellEnd"/>
+              <w:t>/sensoren/&lt;eui&gt;/beobachter/&lt;id&gt;/meldungen</w:t>
+            </w:r>
           </w:p>
         </w:tc>
         <w:tc>
@@ -14408,45 +13524,8 @@
           </w:tcPr>
           <w:p>
             <w:r>
-              <w:t>/</w:t>
-            </w:r>
-            <w:proofErr w:type="spellStart"/>
-            <w:r>
-              <w:t>sensoren</w:t>
-            </w:r>
-            <w:proofErr w:type="spellEnd"/>
-            <w:r>
-              <w:t>/&lt;</w:t>
-            </w:r>
-            <w:proofErr w:type="spellStart"/>
-            <w:r>
-              <w:t>eui</w:t>
-            </w:r>
-            <w:proofErr w:type="spellEnd"/>
-            <w:r>
-              <w:t>&gt;/</w:t>
-            </w:r>
-            <w:proofErr w:type="spellStart"/>
-            <w:r>
-              <w:t>beobachter</w:t>
-            </w:r>
-            <w:proofErr w:type="spellEnd"/>
-            <w:r>
-              <w:t>/&lt;</w:t>
-            </w:r>
-            <w:proofErr w:type="spellStart"/>
-            <w:r>
-              <w:t>id</w:t>
-            </w:r>
-            <w:proofErr w:type="spellEnd"/>
-            <w:r>
-              <w:t>&gt;/</w:t>
-            </w:r>
-            <w:proofErr w:type="spellStart"/>
-            <w:r>
-              <w:t>meldungen</w:t>
-            </w:r>
-            <w:proofErr w:type="spellEnd"/>
+              <w:t>/sensoren/&lt;eui&gt;/beobachter/&lt;id&gt;/meldungen</w:t>
+            </w:r>
           </w:p>
         </w:tc>
         <w:tc>
@@ -14477,21 +13556,8 @@
           </w:tcPr>
           <w:p>
             <w:r>
-              <w:t>/</w:t>
-            </w:r>
-            <w:proofErr w:type="spellStart"/>
-            <w:r>
-              <w:t>views</w:t>
-            </w:r>
-            <w:proofErr w:type="spellEnd"/>
-            <w:r>
-              <w:t>/</w:t>
-            </w:r>
-            <w:proofErr w:type="spellStart"/>
-            <w:r>
-              <w:t>dashboard</w:t>
-            </w:r>
-            <w:proofErr w:type="spellEnd"/>
+              <w:t>/views/dashboard</w:t>
+            </w:r>
           </w:p>
         </w:tc>
         <w:tc>
@@ -14522,15 +13588,7 @@
           </w:tcPr>
           <w:p>
             <w:r>
-              <w:t>/</w:t>
-            </w:r>
-            <w:proofErr w:type="spellStart"/>
-            <w:r>
-              <w:t>views</w:t>
-            </w:r>
-            <w:proofErr w:type="spellEnd"/>
-            <w:r>
-              <w:t>/personal</w:t>
+              <w:t>/views/personal</w:t>
             </w:r>
           </w:p>
         </w:tc>
@@ -14565,23 +13623,7 @@
           </w:tcPr>
           <w:p>
             <w:r>
-              <w:t>/</w:t>
-            </w:r>
-            <w:proofErr w:type="spellStart"/>
-            <w:r>
-              <w:t>views</w:t>
-            </w:r>
-            <w:proofErr w:type="spellEnd"/>
-            <w:r>
-              <w:t>/personal/&lt;</w:t>
-            </w:r>
-            <w:proofErr w:type="spellStart"/>
-            <w:r>
-              <w:t>id</w:t>
-            </w:r>
-            <w:proofErr w:type="spellEnd"/>
-            <w:r>
-              <w:t>&gt;</w:t>
+              <w:t>/views/personal/&lt;id&gt;</w:t>
             </w:r>
           </w:p>
         </w:tc>
@@ -14613,21 +13655,8 @@
           </w:tcPr>
           <w:p>
             <w:r>
-              <w:t>/</w:t>
-            </w:r>
-            <w:proofErr w:type="spellStart"/>
-            <w:r>
-              <w:t>views</w:t>
-            </w:r>
-            <w:proofErr w:type="spellEnd"/>
-            <w:r>
-              <w:t>/</w:t>
-            </w:r>
-            <w:proofErr w:type="spellStart"/>
-            <w:r>
-              <w:t>raeume</w:t>
-            </w:r>
-            <w:proofErr w:type="spellEnd"/>
+              <w:t>/views/raeume</w:t>
+            </w:r>
           </w:p>
         </w:tc>
         <w:tc>
@@ -14661,23 +13690,7 @@
           </w:tcPr>
           <w:p>
             <w:r>
-              <w:t>/</w:t>
-            </w:r>
-            <w:proofErr w:type="spellStart"/>
-            <w:r>
-              <w:t>views</w:t>
-            </w:r>
-            <w:proofErr w:type="spellEnd"/>
-            <w:r>
-              <w:t>/raum/&lt;</w:t>
-            </w:r>
-            <w:proofErr w:type="spellStart"/>
-            <w:r>
-              <w:t>id</w:t>
-            </w:r>
-            <w:proofErr w:type="spellEnd"/>
-            <w:r>
-              <w:t>&gt;</w:t>
+              <w:t>/views/raum/&lt;id&gt;</w:t>
             </w:r>
           </w:p>
         </w:tc>
@@ -14709,21 +13722,8 @@
           </w:tcPr>
           <w:p>
             <w:r>
-              <w:t>/</w:t>
-            </w:r>
-            <w:proofErr w:type="spellStart"/>
-            <w:r>
-              <w:t>views</w:t>
-            </w:r>
-            <w:proofErr w:type="spellEnd"/>
-            <w:r>
-              <w:t>/</w:t>
-            </w:r>
-            <w:proofErr w:type="spellStart"/>
-            <w:r>
-              <w:t>sensoren</w:t>
-            </w:r>
-            <w:proofErr w:type="spellEnd"/>
+              <w:t>/views/sensoren</w:t>
+            </w:r>
           </w:p>
         </w:tc>
         <w:tc>
@@ -14758,31 +13758,7 @@
           <w:p>
             <w:r>
               <w:lastRenderedPageBreak/>
-              <w:t>/</w:t>
-            </w:r>
-            <w:proofErr w:type="spellStart"/>
-            <w:r>
-              <w:t>views</w:t>
-            </w:r>
-            <w:proofErr w:type="spellEnd"/>
-            <w:r>
-              <w:t>/</w:t>
-            </w:r>
-            <w:proofErr w:type="spellStart"/>
-            <w:r>
-              <w:t>sensoren</w:t>
-            </w:r>
-            <w:proofErr w:type="spellEnd"/>
-            <w:r>
-              <w:t>/&lt;</w:t>
-            </w:r>
-            <w:proofErr w:type="spellStart"/>
-            <w:r>
-              <w:t>eui</w:t>
-            </w:r>
-            <w:proofErr w:type="spellEnd"/>
-            <w:r>
-              <w:t>&gt;</w:t>
+              <w:t>/views/sensoren/&lt;eui&gt;</w:t>
             </w:r>
           </w:p>
         </w:tc>
@@ -14849,26 +13825,13 @@
       </w:pPr>
       <w:bookmarkStart w:id="88" w:name="_Toc35948538"/>
       <w:r>
-        <w:t xml:space="preserve">SQL </w:t>
-      </w:r>
-      <w:proofErr w:type="spellStart"/>
-      <w:r>
-        <w:t>Injection</w:t>
+        <w:t>SQL Injection</w:t>
       </w:r>
       <w:bookmarkEnd w:id="88"/>
-      <w:proofErr w:type="spellEnd"/>
-    </w:p>
-    <w:p>
-      <w:r>
-        <w:t xml:space="preserve">SQL Abfragen enthalten keine Rohdaten der Benutzer. Die Werte für die Abfrage werden separat der Datenbank geschickt und von </w:t>
-      </w:r>
-      <w:proofErr w:type="spellStart"/>
-      <w:r>
-        <w:t>PostgreSQL</w:t>
-      </w:r>
-      <w:proofErr w:type="spellEnd"/>
-      <w:r>
-        <w:t xml:space="preserve"> überprüft. Somit ist es nicht möglich, Eingabefelder zu missbrauchen.</w:t>
+    </w:p>
+    <w:p>
+      <w:r>
+        <w:t>SQL Abfragen enthalten keine Rohdaten der Benutzer. Die Werte für die Abfrage werden separat der Datenbank geschickt und von PostgreSQL überprüft. Somit ist es nicht möglich, Eingabefelder zu missbrauchen.</w:t>
       </w:r>
     </w:p>
     <w:p>
@@ -14883,34 +13846,13 @@
     </w:p>
     <w:p>
       <w:r>
-        <w:t xml:space="preserve">Damit Cross Site Scripting nicht möglich ist, wird der </w:t>
-      </w:r>
-      <w:proofErr w:type="spellStart"/>
-      <w:r>
-        <w:t>Meta</w:t>
-      </w:r>
-      <w:proofErr w:type="spellEnd"/>
-      <w:r>
-        <w:t xml:space="preserve"> Tag </w:t>
-      </w:r>
-      <w:r>
-        <w:t>Content-Security-</w:t>
-      </w:r>
-      <w:proofErr w:type="spellStart"/>
-      <w:r>
-        <w:t>Policy</w:t>
-      </w:r>
-      <w:proofErr w:type="spellEnd"/>
-      <w:r>
-        <w:t xml:space="preserve"> so konfiguriert, dass keine inline Scripts und nur JavaScript Files von derselben Domäne erlaubt sind. Der einzige Nachteil hier ist, dass man keinen CDN für </w:t>
-      </w:r>
-      <w:proofErr w:type="spellStart"/>
-      <w:r>
-        <w:t>JQuery</w:t>
-      </w:r>
-      <w:proofErr w:type="spellEnd"/>
-      <w:r>
-        <w:t xml:space="preserve"> oder dergleichen benutzen kann. So verhindert man aber auch das Schadcode von einem gehackten CDN auf die eigene Seite geladen wird.</w:t>
+        <w:t xml:space="preserve">Damit Cross Site Scripting nicht möglich ist, wird der Meta Tag </w:t>
+      </w:r>
+      <w:r>
+        <w:t>Content-Security-Policy</w:t>
+      </w:r>
+      <w:r>
+        <w:t xml:space="preserve"> so konfiguriert, dass keine inline Scripts und nur JavaScript Files von derselben Domäne erlaubt sind. Der einzige Nachteil hier ist, dass man keinen CDN für JQuery oder dergleichen benutzen kann. So verhindert man aber auch das Schadcode von einem gehackten CDN auf die eigene Seite geladen wird.</w:t>
       </w:r>
     </w:p>
     <w:p>
@@ -15498,23 +14440,7 @@
           </w:tcPr>
           <w:p>
             <w:r>
-              <w:t xml:space="preserve">Loriot Gateway aktiv und verbunden mit Applikation über </w:t>
-            </w:r>
-            <w:proofErr w:type="spellStart"/>
-            <w:r>
-              <w:t>Websockets</w:t>
-            </w:r>
-            <w:proofErr w:type="spellEnd"/>
-            <w:r>
-              <w:t>. Datenbank geöffnet (</w:t>
-            </w:r>
-            <w:proofErr w:type="spellStart"/>
-            <w:r>
-              <w:t>pgAdmin</w:t>
-            </w:r>
-            <w:proofErr w:type="spellEnd"/>
-            <w:r>
-              <w:t>).</w:t>
+              <w:t>Loriot Gateway aktiv und verbunden mit Applikation über Websockets. Datenbank geöffnet (pgAdmin).</w:t>
             </w:r>
           </w:p>
         </w:tc>
@@ -15524,15 +14450,7 @@
           </w:tcPr>
           <w:p>
             <w:r>
-              <w:t xml:space="preserve">Druck auf Button des </w:t>
-            </w:r>
-            <w:proofErr w:type="spellStart"/>
-            <w:r>
-              <w:t>Adeunis</w:t>
-            </w:r>
-            <w:proofErr w:type="spellEnd"/>
-            <w:r>
-              <w:t xml:space="preserve"> RF Sensors.</w:t>
+              <w:t>Druck auf Button des Adeunis RF Sensors.</w:t>
             </w:r>
           </w:p>
         </w:tc>
@@ -15555,15 +14473,7 @@
           </w:tcPr>
           <w:p>
             <w:r>
-              <w:t xml:space="preserve">Ein Wert des </w:t>
-            </w:r>
-            <w:proofErr w:type="spellStart"/>
-            <w:r>
-              <w:t>Adeunis</w:t>
-            </w:r>
-            <w:proofErr w:type="spellEnd"/>
-            <w:r>
-              <w:t xml:space="preserve"> RF Sensors wird korrekt in folgende Werte umgewandelt.</w:t>
+              <w:t>Ein Wert des Adeunis RF Sensors wird korrekt in folgende Werte umgewandelt.</w:t>
             </w:r>
           </w:p>
           <w:p>
@@ -15622,13 +14532,8 @@
                 <w:numId w:val="43"/>
               </w:numPr>
             </w:pPr>
-            <w:proofErr w:type="spellStart"/>
-            <w:r>
-              <w:t>Uplink</w:t>
-            </w:r>
-            <w:proofErr w:type="spellEnd"/>
-            <w:r>
-              <w:t xml:space="preserve"> Counter</w:t>
+            <w:r>
+              <w:t>Uplink Counter</w:t>
             </w:r>
           </w:p>
           <w:p>
@@ -15639,13 +14544,8 @@
                 <w:numId w:val="43"/>
               </w:numPr>
             </w:pPr>
-            <w:proofErr w:type="spellStart"/>
-            <w:r>
-              <w:t>Downlink</w:t>
-            </w:r>
-            <w:proofErr w:type="spellEnd"/>
-            <w:r>
-              <w:t xml:space="preserve"> Counter</w:t>
+            <w:r>
+              <w:t>Downlink Counter</w:t>
             </w:r>
           </w:p>
           <w:p>
@@ -15682,23 +14582,7 @@
               <w:t xml:space="preserve">Loriot Gateway aktiv und verbunden </w:t>
             </w:r>
             <w:r>
-              <w:t xml:space="preserve">mit Applikation über </w:t>
-            </w:r>
-            <w:proofErr w:type="spellStart"/>
-            <w:r>
-              <w:t>Websockets</w:t>
-            </w:r>
-            <w:proofErr w:type="spellEnd"/>
-            <w:r>
-              <w:t>. Datenbank geöffnet (</w:t>
-            </w:r>
-            <w:proofErr w:type="spellStart"/>
-            <w:r>
-              <w:t>pgAdmin</w:t>
-            </w:r>
-            <w:proofErr w:type="spellEnd"/>
-            <w:r>
-              <w:t>).</w:t>
+              <w:t>mit Applikation über Websockets. Datenbank geöffnet (pgAdmin).</w:t>
             </w:r>
           </w:p>
         </w:tc>
@@ -15708,15 +14592,7 @@
           </w:tcPr>
           <w:p>
             <w:r>
-              <w:t xml:space="preserve">Klick auf </w:t>
-            </w:r>
-            <w:proofErr w:type="spellStart"/>
-            <w:r>
-              <w:t>Adeunis</w:t>
-            </w:r>
-            <w:proofErr w:type="spellEnd"/>
-            <w:r>
-              <w:t xml:space="preserve"> RF.</w:t>
+              <w:t>Klick auf Adeunis RF.</w:t>
             </w:r>
           </w:p>
         </w:tc>
@@ -15738,15 +14614,7 @@
           </w:tcPr>
           <w:p>
             <w:r>
-              <w:t xml:space="preserve">Ein Wert eines </w:t>
-            </w:r>
-            <w:proofErr w:type="spellStart"/>
-            <w:r>
-              <w:t>Elsys</w:t>
-            </w:r>
-            <w:proofErr w:type="spellEnd"/>
-            <w:r>
-              <w:t xml:space="preserve"> CO2 Sensors wird Korrekt in folgende Werte umgewandelt.</w:t>
+              <w:t>Ein Wert eines Elsys CO2 Sensors wird Korrekt in folgende Werte umgewandelt.</w:t>
             </w:r>
           </w:p>
           <w:p>
@@ -15828,23 +14696,7 @@
           </w:tcPr>
           <w:p>
             <w:r>
-              <w:t xml:space="preserve">Loriot Gateway aktiv und verbunden mit Applikation über </w:t>
-            </w:r>
-            <w:proofErr w:type="spellStart"/>
-            <w:r>
-              <w:t>Websockets</w:t>
-            </w:r>
-            <w:proofErr w:type="spellEnd"/>
-            <w:r>
-              <w:t>. Datenbank geöffnet (</w:t>
-            </w:r>
-            <w:proofErr w:type="spellStart"/>
-            <w:r>
-              <w:t>pgAdmin</w:t>
-            </w:r>
-            <w:proofErr w:type="spellEnd"/>
-            <w:r>
-              <w:t>).</w:t>
+              <w:t>Loriot Gateway aktiv und verbunden mit Applikation über Websockets. Datenbank geöffnet (pgAdmin).</w:t>
             </w:r>
           </w:p>
         </w:tc>
@@ -15854,15 +14706,7 @@
           </w:tcPr>
           <w:p>
             <w:r>
-              <w:t xml:space="preserve">Warten auf neue Daten des Sensors. </w:t>
-            </w:r>
-            <w:proofErr w:type="spellStart"/>
-            <w:r>
-              <w:t>Elsys</w:t>
-            </w:r>
-            <w:proofErr w:type="spellEnd"/>
-            <w:r>
-              <w:t xml:space="preserve"> schickt alle 5 Minuten.</w:t>
+              <w:t>Warten auf neue Daten des Sensors. Elsys schickt alle 5 Minuten.</w:t>
             </w:r>
           </w:p>
         </w:tc>
@@ -15944,15 +14788,7 @@
               </w:numPr>
             </w:pPr>
             <w:r>
-              <w:t>- (</w:t>
-            </w:r>
-            <w:proofErr w:type="spellStart"/>
-            <w:r>
-              <w:t>Temp</w:t>
-            </w:r>
-            <w:proofErr w:type="spellEnd"/>
-            <w:r>
-              <w:t xml:space="preserve"> PCB)</w:t>
+              <w:t>- (Temp PCB)</w:t>
             </w:r>
           </w:p>
         </w:tc>
@@ -15962,23 +14798,7 @@
           </w:tcPr>
           <w:p>
             <w:r>
-              <w:t xml:space="preserve">Loriot Gateway aktiv und verbunden mit Applikation über </w:t>
-            </w:r>
-            <w:proofErr w:type="spellStart"/>
-            <w:r>
-              <w:t>Websockets</w:t>
-            </w:r>
-            <w:proofErr w:type="spellEnd"/>
-            <w:r>
-              <w:t>. Datenbank geöffnet (</w:t>
-            </w:r>
-            <w:proofErr w:type="spellStart"/>
-            <w:r>
-              <w:t>pgAdmin</w:t>
-            </w:r>
-            <w:proofErr w:type="spellEnd"/>
-            <w:r>
-              <w:t>).</w:t>
+              <w:t>Loriot Gateway aktiv und verbunden mit Applikation über Websockets. Datenbank geöffnet (pgAdmin).</w:t>
             </w:r>
           </w:p>
         </w:tc>
@@ -16128,15 +14948,7 @@
           </w:tcPr>
           <w:p>
             <w:r>
-              <w:t xml:space="preserve">Ein Richtwert Beobachter erstellt eine Meldung für den </w:t>
-            </w:r>
-            <w:proofErr w:type="spellStart"/>
-            <w:r>
-              <w:t>Elsys</w:t>
-            </w:r>
-            <w:proofErr w:type="spellEnd"/>
-            <w:r>
-              <w:t xml:space="preserve"> CO2 Temperatur Wert, wenn sich dieser um 1 Grad erwärmt hat.</w:t>
+              <w:t>Ein Richtwert Beobachter erstellt eine Meldung für den Elsys CO2 Temperatur Wert, wenn sich dieser um 1 Grad erwärmt hat.</w:t>
             </w:r>
           </w:p>
         </w:tc>
@@ -16146,15 +14958,7 @@
           </w:tcPr>
           <w:p>
             <w:r>
-              <w:t xml:space="preserve">Web Applikation mit Backend gestartet. Sensor Werte von Loriot abhören. </w:t>
-            </w:r>
-            <w:proofErr w:type="spellStart"/>
-            <w:r>
-              <w:t>Elsys</w:t>
-            </w:r>
-            <w:proofErr w:type="spellEnd"/>
-            <w:r>
-              <w:t xml:space="preserve"> CO2 Sensor muss hinzugefügt sein.</w:t>
+              <w:t>Web Applikation mit Backend gestartet. Sensor Werte von Loriot abhören. Elsys CO2 Sensor muss hinzugefügt sein.</w:t>
             </w:r>
           </w:p>
         </w:tc>
@@ -16186,15 +14990,7 @@
           </w:tcPr>
           <w:p>
             <w:r>
-              <w:t xml:space="preserve">Ein Zählerstand Beobachter erstellt eine Meldung wenn der Zählerstand eines </w:t>
-            </w:r>
-            <w:proofErr w:type="spellStart"/>
-            <w:r>
-              <w:t>Adeunis</w:t>
-            </w:r>
-            <w:proofErr w:type="spellEnd"/>
-            <w:r>
-              <w:t xml:space="preserve"> RF zehn erreicht.</w:t>
+              <w:t>Ein Zählerstand Beobachter erstellt eine Meldung wenn der Zählerstand eines Adeunis RF zehn erreicht.</w:t>
             </w:r>
           </w:p>
         </w:tc>
@@ -16204,15 +15000,7 @@
           </w:tcPr>
           <w:p>
             <w:r>
-              <w:t xml:space="preserve">Web Applikation mit Backend gestartet. Sensor Werte von Loriot abhören. </w:t>
-            </w:r>
-            <w:proofErr w:type="spellStart"/>
-            <w:r>
-              <w:t>Adeunis</w:t>
-            </w:r>
-            <w:proofErr w:type="spellEnd"/>
-            <w:r>
-              <w:t xml:space="preserve"> Sensor hinzugefügt mit Zählerstand Beobachter.</w:t>
+              <w:t>Web Applikation mit Backend gestartet. Sensor Werte von Loriot abhören. Adeunis Sensor hinzugefügt mit Zählerstand Beobachter.</w:t>
             </w:r>
           </w:p>
         </w:tc>
@@ -16244,15 +15032,7 @@
           </w:tcPr>
           <w:p>
             <w:r>
-              <w:t xml:space="preserve">Es können mehrere Beobachter für den </w:t>
-            </w:r>
-            <w:proofErr w:type="spellStart"/>
-            <w:r>
-              <w:t>Elsys</w:t>
-            </w:r>
-            <w:proofErr w:type="spellEnd"/>
-            <w:r>
-              <w:t xml:space="preserve"> CO2 erstellt werden. Einen für die Temperatur und einen für das Licht.</w:t>
+              <w:t>Es können mehrere Beobachter für den Elsys CO2 erstellt werden. Einen für die Temperatur und einen für das Licht.</w:t>
             </w:r>
           </w:p>
         </w:tc>
@@ -16262,15 +15042,7 @@
           </w:tcPr>
           <w:p>
             <w:r>
-              <w:t xml:space="preserve">Web Applikation mit Backend gestartet. Sensor Werte von Loriot abhören. </w:t>
-            </w:r>
-            <w:proofErr w:type="spellStart"/>
-            <w:r>
-              <w:t>Elsys</w:t>
-            </w:r>
-            <w:proofErr w:type="spellEnd"/>
-            <w:r>
-              <w:t xml:space="preserve"> CO2 Sensor  hinzugefügt und Richtwert Beobachter für Licht und Temperatur erstellt.</w:t>
+              <w:t>Web Applikation mit Backend gestartet. Sensor Werte von Loriot abhören. Elsys CO2 Sensor  hinzugefügt und Richtwert Beobachter für Licht und Temperatur erstellt.</w:t>
             </w:r>
           </w:p>
         </w:tc>
@@ -16681,23 +15453,7 @@
           </w:tcPr>
           <w:p>
             <w:r>
-              <w:t>Neues Gebäude erstellen mit dem Namen &lt;</w:t>
-            </w:r>
-            <w:proofErr w:type="spellStart"/>
-            <w:r>
-              <w:t>script</w:t>
-            </w:r>
-            <w:proofErr w:type="spellEnd"/>
-            <w:r>
-              <w:t>&gt;alert(«Not Safe»);&lt;/</w:t>
-            </w:r>
-            <w:proofErr w:type="spellStart"/>
-            <w:r>
-              <w:t>script</w:t>
-            </w:r>
-            <w:proofErr w:type="spellEnd"/>
-            <w:r>
-              <w:t>&gt;</w:t>
+              <w:t>Neues Gebäude erstellen mit dem Namen &lt;script&gt;alert(«Not Safe»);&lt;/script&gt;</w:t>
             </w:r>
           </w:p>
         </w:tc>
@@ -17104,15 +15860,7 @@
           </w:tcPr>
           <w:p>
             <w:r>
-              <w:t xml:space="preserve">Sensor Ansicht eines </w:t>
-            </w:r>
-            <w:proofErr w:type="spellStart"/>
-            <w:r>
-              <w:t>Elsys</w:t>
-            </w:r>
-            <w:proofErr w:type="spellEnd"/>
-            <w:r>
-              <w:t xml:space="preserve"> CO2 Sensors geöffnet.</w:t>
+              <w:t>Sensor Ansicht eines Elsys CO2 Sensors geöffnet.</w:t>
             </w:r>
           </w:p>
         </w:tc>
@@ -17331,15 +16079,7 @@
     </w:p>
     <w:p>
       <w:r>
-        <w:t xml:space="preserve">Muss eine Webseite weniger laden, so ist sie auch schneller. Da sich aber solche Bibliotheken </w:t>
-      </w:r>
-      <w:proofErr w:type="spellStart"/>
-      <w:r>
-        <w:t>cachen</w:t>
-      </w:r>
-      <w:proofErr w:type="spellEnd"/>
-      <w:r>
-        <w:t xml:space="preserve"> lassen, spielt dies keine grosse Rolle.</w:t>
+        <w:t>Muss eine Webseite weniger laden, so ist sie auch schneller. Da sich aber solche Bibliotheken cachen lassen, spielt dies keine grosse Rolle.</w:t>
       </w:r>
     </w:p>
     <w:p>
@@ -17370,11 +16110,9 @@
           <w:numId w:val="47"/>
         </w:numPr>
       </w:pPr>
-      <w:proofErr w:type="spellStart"/>
       <w:r>
         <w:t>Responsiveness</w:t>
       </w:r>
-      <w:proofErr w:type="spellEnd"/>
       <w:r>
         <w:t xml:space="preserve"> </w:t>
       </w:r>
@@ -17514,10 +16252,7 @@
     </w:p>
     <w:p>
       <w:r>
-        <w:t xml:space="preserve">Ausgeschrieben in Bits entspricht dies 0000 0000, unserem Byte. Wäre die letzte null eine 1, so wäre die Türe offen. Dies sähe so aus 0000 0001 und in einem Sensor Wert Beispiel </w:t>
-      </w:r>
-      <w:r>
-        <w:t>‘</w:t>
+        <w:t>Ausgeschrieben in Bits entspricht dies 0000 0000, unserem Byte. Wäre die letzte null eine 1, so wäre die Türe offen. Dies sähe so aus 0000 0001 und in einem Sensor Wert Beispiel ‘</w:t>
       </w:r>
       <w:r>
         <w:t>0</w:t>
@@ -17529,10 +16264,7 @@
         <w:t>fc35fa25060000</w:t>
       </w:r>
       <w:r>
-        <w:t>’</w:t>
-      </w:r>
-      <w:r>
-        <w:t>.</w:t>
+        <w:t>’.</w:t>
       </w:r>
     </w:p>
     <w:p>
@@ -17545,35 +16277,34 @@
     </w:p>
     <w:p>
       <w:r>
-        <w:t xml:space="preserve">Der Batterie Wert ist im zweiten Byte gespeichert. Im Beispiel von oben, </w:t>
-      </w:r>
-      <w:r>
-        <w:t>‘</w:t>
+        <w:t>Der Batterie Wert ist im zweiten Byte gespeichert. Im Beispiel von oben, ‘</w:t>
       </w:r>
       <w:r>
         <w:t>00fc35fa25060000</w:t>
       </w:r>
       <w:r>
-        <w:t>’</w:t>
-      </w:r>
-      <w:r>
-        <w:t xml:space="preserve">, wäre dies </w:t>
-      </w:r>
-      <w:proofErr w:type="spellStart"/>
-      <w:r>
-        <w:t>fc</w:t>
-      </w:r>
-      <w:proofErr w:type="spellEnd"/>
-      <w:r>
-        <w:t>. Das Datenblatt sagt aus, dass die Batterie einen Wert zwischen 1 und 14 haben muss.</w:t>
-      </w:r>
-    </w:p>
-    <w:p>
-      <w:r>
-        <w:t>Zuerst</w:t>
-      </w:r>
-      <w:r>
-        <w:tab/>
+        <w:t xml:space="preserve">’, wäre dies </w:t>
+      </w:r>
+      <w:r>
+        <w:t>‘FC’</w:t>
+      </w:r>
+      <w:r>
+        <w:t xml:space="preserve">. </w:t>
+      </w:r>
+      <w:r>
+        <w:t>Das Datenblatt sagt jedoch auch aus, dass der Wert nur in den letzten vier Bits liegt, daher nur im ‘C’.</w:t>
+      </w:r>
+    </w:p>
+    <w:p>
+      <w:r>
+        <w:lastRenderedPageBreak/>
+        <w:t>In Python kann man einfach einen Hex Wert in eine Nummer umwandeln. Es lässt sich mit «int(‘</w:t>
+      </w:r>
+      <w:r>
+        <w:t>c’, base=16)»</w:t>
+      </w:r>
+      <w:r>
+        <w:t xml:space="preserve"> lösen. Dies ergäbe den Korrekten Wert von 12.</w:t>
       </w:r>
       <w:bookmarkStart w:id="95" w:name="_GoBack"/>
       <w:bookmarkEnd w:id="95"/>
@@ -17584,7 +16315,6 @@
       </w:pPr>
       <w:commentRangeStart w:id="96"/>
       <w:r>
-        <w:lastRenderedPageBreak/>
         <w:t>Glossar</w:t>
       </w:r>
       <w:bookmarkEnd w:id="94"/>
@@ -17650,27 +16380,14 @@
             <w:tcW w:w="4536" w:type="dxa"/>
           </w:tcPr>
           <w:p>
-            <w:proofErr w:type="spellStart"/>
-            <w:r>
-              <w:t>Asynchronous</w:t>
-            </w:r>
-            <w:proofErr w:type="spellEnd"/>
-            <w:r>
-              <w:t xml:space="preserve"> Server Gateway Interface, </w:t>
+            <w:r>
+              <w:t xml:space="preserve">Asynchronous Server Gateway Interface, </w:t>
             </w:r>
             <w:r>
               <w:t>Nachfolger</w:t>
             </w:r>
             <w:r>
-              <w:t xml:space="preserve"> des Web Server Gateway Interface ist ein Web Server welches die Bibliothek </w:t>
-            </w:r>
-            <w:proofErr w:type="spellStart"/>
-            <w:r>
-              <w:t>asyncio</w:t>
-            </w:r>
-            <w:proofErr w:type="spellEnd"/>
-            <w:r>
-              <w:t xml:space="preserve"> von Python unterstützt.</w:t>
+              <w:t xml:space="preserve"> des Web Server Gateway Interface ist ein Web Server welches die Bibliothek asyncio von Python unterstützt.</w:t>
             </w:r>
           </w:p>
         </w:tc>
@@ -17681,11 +16398,9 @@
             <w:tcW w:w="4535" w:type="dxa"/>
           </w:tcPr>
           <w:p>
-            <w:proofErr w:type="spellStart"/>
             <w:r>
               <w:t>Docstring</w:t>
             </w:r>
-            <w:proofErr w:type="spellEnd"/>
           </w:p>
         </w:tc>
         <w:tc>
@@ -17694,15 +16409,7 @@
           </w:tcPr>
           <w:p>
             <w:r>
-              <w:t xml:space="preserve">Ein </w:t>
-            </w:r>
-            <w:proofErr w:type="spellStart"/>
-            <w:r>
-              <w:t>Docstring</w:t>
-            </w:r>
-            <w:proofErr w:type="spellEnd"/>
-            <w:r>
-              <w:t xml:space="preserve"> ist ein einzeiliger oder mehrzeiliger Kommentar </w:t>
+              <w:t xml:space="preserve">Ein Docstring ist ein einzeiliger oder mehrzeiliger Kommentar </w:t>
             </w:r>
             <w:r>
               <w:t xml:space="preserve">in Python </w:t>
@@ -17730,15 +16437,7 @@
           </w:tcPr>
           <w:p>
             <w:r>
-              <w:t xml:space="preserve">Sphinx ist ein Dokumentation Tool für Python, welches automatisch </w:t>
-            </w:r>
-            <w:proofErr w:type="spellStart"/>
-            <w:r>
-              <w:t>Docstrings</w:t>
-            </w:r>
-            <w:proofErr w:type="spellEnd"/>
-            <w:r>
-              <w:t xml:space="preserve"> zusammenstellen kann.</w:t>
+              <w:t>Sphinx ist ein Dokumentation Tool für Python, welches automatisch Docstrings zusammenstellen kann.</w:t>
             </w:r>
           </w:p>
         </w:tc>
@@ -17749,11 +16448,9 @@
             <w:tcW w:w="4535" w:type="dxa"/>
           </w:tcPr>
           <w:p>
-            <w:proofErr w:type="spellStart"/>
             <w:r>
               <w:t>Mockups</w:t>
             </w:r>
-            <w:proofErr w:type="spellEnd"/>
           </w:p>
         </w:tc>
         <w:tc>
@@ -17795,11 +16492,9 @@
             <w:tcW w:w="4535" w:type="dxa"/>
           </w:tcPr>
           <w:p>
-            <w:proofErr w:type="spellStart"/>
             <w:r>
               <w:t>Websockets</w:t>
             </w:r>
-            <w:proofErr w:type="spellEnd"/>
           </w:p>
         </w:tc>
         <w:tc>
@@ -17819,11 +16514,9 @@
             <w:tcW w:w="4535" w:type="dxa"/>
           </w:tcPr>
           <w:p>
-            <w:proofErr w:type="spellStart"/>
             <w:r>
               <w:t>Uvicorn</w:t>
             </w:r>
-            <w:proofErr w:type="spellEnd"/>
           </w:p>
         </w:tc>
         <w:tc>
@@ -17843,11 +16536,9 @@
             <w:tcW w:w="4535" w:type="dxa"/>
           </w:tcPr>
           <w:p>
-            <w:proofErr w:type="spellStart"/>
             <w:r>
               <w:t>Nginx</w:t>
             </w:r>
-            <w:proofErr w:type="spellEnd"/>
           </w:p>
         </w:tc>
         <w:tc>
@@ -17993,14 +16684,7 @@
                 <w:rPr>
                   <w:rStyle w:val="Hyperlink"/>
                 </w:rPr>
-                <w:t>https://developer.mozilla.org/en-</w:t>
-              </w:r>
-              <w:r>
-                <w:rPr>
-                  <w:rStyle w:val="Hyperlink"/>
-                </w:rPr>
-                <w:lastRenderedPageBreak/>
-                <w:t>US/docs/Web/HTTP/Basics_of_HTTP/MIME_types/Common_types</w:t>
+                <w:t>https://developer.mozilla.org/en-US/docs/Web/HTTP/Basics_of_HTTP/MIME_types/Common_types</w:t>
               </w:r>
             </w:hyperlink>
           </w:p>
@@ -18011,7 +16695,6 @@
           </w:tcPr>
           <w:p>
             <w:r>
-              <w:lastRenderedPageBreak/>
               <w:t>23.03.2020</w:t>
             </w:r>
           </w:p>
@@ -18022,15 +16705,7 @@
           </w:tcPr>
           <w:p>
             <w:r>
-              <w:t xml:space="preserve">Mime </w:t>
-            </w:r>
-            <w:proofErr w:type="spellStart"/>
-            <w:r>
-              <w:t>Types</w:t>
-            </w:r>
-            <w:proofErr w:type="spellEnd"/>
-            <w:r>
-              <w:t xml:space="preserve"> wurden für verschiedene Diagramme verwendet.</w:t>
+              <w:t>Mime Types wurden für verschiedene Diagramme verwendet.</w:t>
             </w:r>
           </w:p>
         </w:tc>
@@ -18301,13 +16976,8 @@
           </w:tcPr>
           <w:p>
             <w:r>
-              <w:t xml:space="preserve">Datentypen von </w:t>
-            </w:r>
-            <w:proofErr w:type="spellStart"/>
-            <w:r>
-              <w:t>PostgreSQL</w:t>
-            </w:r>
-            <w:proofErr w:type="spellEnd"/>
+              <w:t>Datentypen von PostgreSQL</w:t>
+            </w:r>
           </w:p>
         </w:tc>
       </w:tr>
@@ -18393,6 +17063,7 @@
       </w:pPr>
       <w:bookmarkStart w:id="98" w:name="_Toc35948545"/>
       <w:r>
+        <w:lastRenderedPageBreak/>
         <w:t>Abbildungsverzeichnis</w:t>
       </w:r>
       <w:bookmarkEnd w:id="98"/>
@@ -19888,10 +18559,7 @@
         <w:annotationRef/>
       </w:r>
       <w:r>
-        <w:t xml:space="preserve">TODO </w:t>
-      </w:r>
-      <w:r>
-        <w:t>Vorgehen beschreiben</w:t>
+        <w:t>TODO Vorgehen beschreiben</w:t>
       </w:r>
     </w:p>
   </w:comment>
@@ -19985,26 +18653,16 @@
           <w:pPr>
             <w:pStyle w:val="AbsenderFusszeile"/>
           </w:pPr>
-          <w:proofErr w:type="spellStart"/>
           <w:r>
-            <w:t>Avectris</w:t>
-          </w:r>
-          <w:proofErr w:type="spellEnd"/>
-          <w:r>
-            <w:t xml:space="preserve"> AG</w:t>
+            <w:t>Avectris AG</w:t>
           </w:r>
         </w:p>
         <w:p>
           <w:pPr>
             <w:pStyle w:val="AbsenderFusszeile"/>
           </w:pPr>
-          <w:proofErr w:type="spellStart"/>
           <w:r>
-            <w:t>Bruggerstrasse</w:t>
-          </w:r>
-          <w:proofErr w:type="spellEnd"/>
-          <w:r>
-            <w:t xml:space="preserve"> 68</w:t>
+            <w:t>Bruggerstrasse 68</w:t>
           </w:r>
         </w:p>
         <w:p>
@@ -20240,13 +18898,8 @@
           <w:pPr>
             <w:pStyle w:val="AbsenderFusszeile"/>
           </w:pPr>
-          <w:proofErr w:type="spellStart"/>
           <w:r>
-            <w:t>Avectris</w:t>
-          </w:r>
-          <w:proofErr w:type="spellEnd"/>
-          <w:r>
-            <w:t xml:space="preserve"> AG</w:t>
+            <w:t>Avectris AG</w:t>
           </w:r>
         </w:p>
         <w:p>
@@ -20383,7 +19036,7 @@
             <w:rPr>
               <w:noProof/>
             </w:rPr>
-            <w:t>45</w:t>
+            <w:t>43</w:t>
           </w:r>
           <w:r>
             <w:rPr>
@@ -20505,13 +19158,8 @@
           <w:pPr>
             <w:pStyle w:val="AbsenderFusszeile"/>
           </w:pPr>
-          <w:proofErr w:type="spellStart"/>
           <w:r>
-            <w:t>Avectris</w:t>
-          </w:r>
-          <w:proofErr w:type="spellEnd"/>
-          <w:r>
-            <w:t xml:space="preserve"> AG</w:t>
+            <w:t>Avectris AG</w:t>
           </w:r>
         </w:p>
         <w:p>
@@ -21527,7 +20175,7 @@
   <w:abstractNum w:abstractNumId="11" w15:restartNumberingAfterBreak="0">
     <w:nsid w:val="39036EB9"/>
     <w:multiLevelType w:val="hybridMultilevel"/>
-    <w:tmpl w:val="08DAFB9C"/>
+    <w:tmpl w:val="9ED84576"/>
     <w:lvl w:ilvl="0" w:tplc="08070001">
       <w:start w:val="1"/>
       <w:numFmt w:val="bullet"/>
@@ -22411,6 +21059,95 @@
     </w:lvl>
   </w:abstractNum>
   <w:abstractNum w:abstractNumId="19" w15:restartNumberingAfterBreak="0">
+    <w:nsid w:val="65885FF8"/>
+    <w:multiLevelType w:val="hybridMultilevel"/>
+    <w:tmpl w:val="F2C6498A"/>
+    <w:lvl w:ilvl="0" w:tplc="0807000F">
+      <w:start w:val="1"/>
+      <w:numFmt w:val="decimal"/>
+      <w:lvlText w:val="%1."/>
+      <w:lvlJc w:val="left"/>
+      <w:pPr>
+        <w:ind w:left="720" w:hanging="360"/>
+      </w:pPr>
+      <w:rPr>
+        <w:rFonts w:hint="default"/>
+      </w:rPr>
+    </w:lvl>
+    <w:lvl w:ilvl="1" w:tplc="08070019" w:tentative="1">
+      <w:start w:val="1"/>
+      <w:numFmt w:val="lowerLetter"/>
+      <w:lvlText w:val="%2."/>
+      <w:lvlJc w:val="left"/>
+      <w:pPr>
+        <w:ind w:left="1440" w:hanging="360"/>
+      </w:pPr>
+    </w:lvl>
+    <w:lvl w:ilvl="2" w:tplc="0807001B" w:tentative="1">
+      <w:start w:val="1"/>
+      <w:numFmt w:val="lowerRoman"/>
+      <w:lvlText w:val="%3."/>
+      <w:lvlJc w:val="right"/>
+      <w:pPr>
+        <w:ind w:left="2160" w:hanging="180"/>
+      </w:pPr>
+    </w:lvl>
+    <w:lvl w:ilvl="3" w:tplc="0807000F" w:tentative="1">
+      <w:start w:val="1"/>
+      <w:numFmt w:val="decimal"/>
+      <w:lvlText w:val="%4."/>
+      <w:lvlJc w:val="left"/>
+      <w:pPr>
+        <w:ind w:left="2880" w:hanging="360"/>
+      </w:pPr>
+    </w:lvl>
+    <w:lvl w:ilvl="4" w:tplc="08070019" w:tentative="1">
+      <w:start w:val="1"/>
+      <w:numFmt w:val="lowerLetter"/>
+      <w:lvlText w:val="%5."/>
+      <w:lvlJc w:val="left"/>
+      <w:pPr>
+        <w:ind w:left="3600" w:hanging="360"/>
+      </w:pPr>
+    </w:lvl>
+    <w:lvl w:ilvl="5" w:tplc="0807001B" w:tentative="1">
+      <w:start w:val="1"/>
+      <w:numFmt w:val="lowerRoman"/>
+      <w:lvlText w:val="%6."/>
+      <w:lvlJc w:val="right"/>
+      <w:pPr>
+        <w:ind w:left="4320" w:hanging="180"/>
+      </w:pPr>
+    </w:lvl>
+    <w:lvl w:ilvl="6" w:tplc="0807000F" w:tentative="1">
+      <w:start w:val="1"/>
+      <w:numFmt w:val="decimal"/>
+      <w:lvlText w:val="%7."/>
+      <w:lvlJc w:val="left"/>
+      <w:pPr>
+        <w:ind w:left="5040" w:hanging="360"/>
+      </w:pPr>
+    </w:lvl>
+    <w:lvl w:ilvl="7" w:tplc="08070019" w:tentative="1">
+      <w:start w:val="1"/>
+      <w:numFmt w:val="lowerLetter"/>
+      <w:lvlText w:val="%8."/>
+      <w:lvlJc w:val="left"/>
+      <w:pPr>
+        <w:ind w:left="5760" w:hanging="360"/>
+      </w:pPr>
+    </w:lvl>
+    <w:lvl w:ilvl="8" w:tplc="0807001B" w:tentative="1">
+      <w:start w:val="1"/>
+      <w:numFmt w:val="lowerRoman"/>
+      <w:lvlText w:val="%9."/>
+      <w:lvlJc w:val="right"/>
+      <w:pPr>
+        <w:ind w:left="6480" w:hanging="180"/>
+      </w:pPr>
+    </w:lvl>
+  </w:abstractNum>
+  <w:abstractNum w:abstractNumId="20" w15:restartNumberingAfterBreak="0">
     <w:nsid w:val="68DB6249"/>
     <w:multiLevelType w:val="hybridMultilevel"/>
     <w:tmpl w:val="B23AEF92"/>
@@ -22523,7 +21260,7 @@
       </w:rPr>
     </w:lvl>
   </w:abstractNum>
-  <w:abstractNum w:abstractNumId="20" w15:restartNumberingAfterBreak="0">
+  <w:abstractNum w:abstractNumId="21" w15:restartNumberingAfterBreak="0">
     <w:nsid w:val="72A03690"/>
     <w:multiLevelType w:val="hybridMultilevel"/>
     <w:tmpl w:val="00D2CF4A"/>
@@ -22636,7 +21373,7 @@
       </w:rPr>
     </w:lvl>
   </w:abstractNum>
-  <w:abstractNum w:abstractNumId="21" w15:restartNumberingAfterBreak="0">
+  <w:abstractNum w:abstractNumId="22" w15:restartNumberingAfterBreak="0">
     <w:nsid w:val="74E40F69"/>
     <w:multiLevelType w:val="hybridMultilevel"/>
     <w:tmpl w:val="C9FA0210"/>
@@ -22749,7 +21486,7 @@
       </w:rPr>
     </w:lvl>
   </w:abstractNum>
-  <w:abstractNum w:abstractNumId="22" w15:restartNumberingAfterBreak="0">
+  <w:abstractNum w:abstractNumId="23" w15:restartNumberingAfterBreak="0">
     <w:nsid w:val="762F310D"/>
     <w:multiLevelType w:val="hybridMultilevel"/>
     <w:tmpl w:val="F60E2918"/>
@@ -22862,10 +21599,10 @@
       </w:rPr>
     </w:lvl>
   </w:abstractNum>
-  <w:abstractNum w:abstractNumId="23" w15:restartNumberingAfterBreak="0">
+  <w:abstractNum w:abstractNumId="24" w15:restartNumberingAfterBreak="0">
     <w:nsid w:val="782C751D"/>
     <w:multiLevelType w:val="hybridMultilevel"/>
-    <w:tmpl w:val="62F24052"/>
+    <w:tmpl w:val="447CB0CE"/>
     <w:lvl w:ilvl="0" w:tplc="0807000F">
       <w:start w:val="1"/>
       <w:numFmt w:val="decimal"/>
@@ -22948,7 +21685,7 @@
       </w:pPr>
     </w:lvl>
   </w:abstractNum>
-  <w:abstractNum w:abstractNumId="24" w15:restartNumberingAfterBreak="0">
+  <w:abstractNum w:abstractNumId="25" w15:restartNumberingAfterBreak="0">
     <w:nsid w:val="7DB30739"/>
     <w:multiLevelType w:val="hybridMultilevel"/>
     <w:tmpl w:val="AA4CC202"/>
@@ -23152,10 +21889,10 @@
     <w:abstractNumId w:val="17"/>
   </w:num>
   <w:num w:numId="31">
-    <w:abstractNumId w:val="20"/>
+    <w:abstractNumId w:val="21"/>
   </w:num>
   <w:num w:numId="32">
-    <w:abstractNumId w:val="24"/>
+    <w:abstractNumId w:val="25"/>
   </w:num>
   <w:num w:numId="33">
     <w:abstractNumId w:val="18"/>
@@ -23164,16 +21901,16 @@
     <w:abstractNumId w:val="16"/>
   </w:num>
   <w:num w:numId="35">
-    <w:abstractNumId w:val="22"/>
+    <w:abstractNumId w:val="23"/>
   </w:num>
   <w:num w:numId="36">
     <w:abstractNumId w:val="13"/>
   </w:num>
   <w:num w:numId="37">
-    <w:abstractNumId w:val="21"/>
+    <w:abstractNumId w:val="22"/>
   </w:num>
   <w:num w:numId="38">
-    <w:abstractNumId w:val="19"/>
+    <w:abstractNumId w:val="20"/>
   </w:num>
   <w:num w:numId="39">
     <w:abstractNumId w:val="9"/>
@@ -23182,7 +21919,7 @@
     <w:abstractNumId w:val="12"/>
   </w:num>
   <w:num w:numId="41">
-    <w:abstractNumId w:val="23"/>
+    <w:abstractNumId w:val="24"/>
   </w:num>
   <w:num w:numId="42">
     <w:abstractNumId w:val="6"/>
@@ -23201,6 +21938,9 @@
   </w:num>
   <w:num w:numId="47">
     <w:abstractNumId w:val="11"/>
+  </w:num>
+  <w:num w:numId="48">
+    <w:abstractNumId w:val="19"/>
   </w:num>
 </w:numbering>
 </file>
@@ -25460,7 +24200,7 @@
     <w:rsidRoot w:val="00BC50E1"/>
     <w:rsid w:val="00403E8B"/>
     <w:rsid w:val="00417F9E"/>
-    <w:rsid w:val="00510B75"/>
+    <w:rsid w:val="00850146"/>
     <w:rsid w:val="00BC50E1"/>
   </w:rsids>
   <m:mathPr>
@@ -26166,7 +24906,7 @@
 </file>
 
 <file path=customXml/itemProps1.xml><?xml version="1.0" encoding="utf-8"?>
-<ds:datastoreItem xmlns:ds="http://schemas.openxmlformats.org/officeDocument/2006/customXml" ds:itemID="{C9719665-40AA-4DB1-A97A-A8C5948E211A}">
+<ds:datastoreItem xmlns:ds="http://schemas.openxmlformats.org/officeDocument/2006/customXml" ds:itemID="{5FE2330F-1353-460A-BD15-31AF6DE6C881}">
   <ds:schemaRefs>
     <ds:schemaRef ds:uri="http://schemas.openxmlformats.org/officeDocument/2006/bibliography"/>
   </ds:schemaRefs>

</xml_diff>

<commit_message>
Erstellte die login route
</commit_message>
<xml_diff>
--- a/IPA-Bericht.docx
+++ b/IPA-Bericht.docx
@@ -17491,8 +17491,6 @@
       <w:r>
         <w:t xml:space="preserve"> lösen. Dies ergäbe den Korrekten Wert von 12.</w:t>
       </w:r>
-      <w:bookmarkStart w:id="94" w:name="_GoBack"/>
-      <w:bookmarkEnd w:id="94"/>
     </w:p>
     <w:p>
       <w:pPr>
@@ -17507,6 +17505,19 @@
         <w:pStyle w:val="berschrift3"/>
       </w:pPr>
       <w:r>
+        <w:t>Quellcode</w:t>
+      </w:r>
+    </w:p>
+    <w:p>
+      <w:r>
+        <w:t>Am einfachsten installiert man sich das GIT Repository. Der Quellcode ist unter realisieren/backend gespeichert.</w:t>
+      </w:r>
+    </w:p>
+    <w:p>
+      <w:pPr>
+        <w:pStyle w:val="berschrift3"/>
+      </w:pPr>
+      <w:r>
         <w:t>Datenbank</w:t>
       </w:r>
     </w:p>
@@ -17538,32 +17549,982 @@
       <w:r>
         <w:t xml:space="preserve">Danach gibt es das «db_setup.py» im Repository unter </w:t>
       </w:r>
+      <w:r>
+        <w:t>realisieren/backend</w:t>
+      </w:r>
+      <w:r>
+        <w:t>/ mit welchem man alle Tabellen gemäss dem logischen Modell erstellen lassen kann. Dieses File kann man normal mit Python ausführen.</w:t>
+      </w:r>
+    </w:p>
+    <w:p>
+      <w:pPr>
+        <w:pStyle w:val="berschrift3"/>
+      </w:pPr>
+      <w:r>
+        <w:t>Python Packages</w:t>
+      </w:r>
+    </w:p>
+    <w:p>
+      <w:r>
+        <w:t xml:space="preserve">Damit man alle benötigten Python Bibliotheken installiert hat, kann man folgende </w:t>
+      </w:r>
+      <w:r>
+        <w:t>Befehlen</w:t>
+      </w:r>
+      <w:r>
+        <w:t xml:space="preserve"> im realisieren/backend Ordner ausführen.</w:t>
+      </w:r>
+    </w:p>
+    <w:p>
+      <w:pPr>
+        <w:pStyle w:val="Listenabsatz"/>
+        <w:numPr>
+          <w:ilvl w:val="0"/>
+          <w:numId w:val="47"/>
+        </w:numPr>
+      </w:pPr>
       <w:proofErr w:type="spellStart"/>
       <w:r>
-        <w:t>bbb_iot</w:t>
+        <w:t>python</w:t>
       </w:r>
       <w:proofErr w:type="spellEnd"/>
       <w:r>
-        <w:t>/ mit welchem man alle Tabellen gemäss dem logischen Modell erstellen lassen kann. Dieses File kann man normal mit Python ausführen.</w:t>
-      </w:r>
-    </w:p>
+        <w:t xml:space="preserve"> setup.py </w:t>
+      </w:r>
+      <w:proofErr w:type="spellStart"/>
+      <w:r>
+        <w:t>sdist</w:t>
+      </w:r>
+      <w:proofErr w:type="spellEnd"/>
+    </w:p>
+    <w:p>
+      <w:pPr>
+        <w:pStyle w:val="Listenabsatz"/>
+        <w:numPr>
+          <w:ilvl w:val="0"/>
+          <w:numId w:val="47"/>
+        </w:numPr>
+      </w:pPr>
+      <w:proofErr w:type="spellStart"/>
+      <w:r>
+        <w:t>pip</w:t>
+      </w:r>
+      <w:proofErr w:type="spellEnd"/>
+      <w:r>
+        <w:t xml:space="preserve"> </w:t>
+      </w:r>
+      <w:proofErr w:type="spellStart"/>
+      <w:r>
+        <w:t>install</w:t>
+      </w:r>
+      <w:proofErr w:type="spellEnd"/>
+      <w:r>
+        <w:t xml:space="preserve"> </w:t>
+      </w:r>
+      <w:proofErr w:type="spellStart"/>
+      <w:r>
+        <w:t>dist</w:t>
+      </w:r>
+      <w:proofErr w:type="spellEnd"/>
+      <w:r>
+        <w:t>/bbbapi-1.0.tar.gz</w:t>
+      </w:r>
+    </w:p>
+    <w:p>
+      <w:pPr>
+        <w:pStyle w:val="berschrift3"/>
+      </w:pPr>
+      <w:r>
+        <w:t>Server starten</w:t>
+      </w:r>
+    </w:p>
+    <w:p>
+      <w:r>
+        <w:t>Letztendlich</w:t>
+      </w:r>
+      <w:r>
+        <w:t xml:space="preserve"> kann man den Server mit ‘</w:t>
+      </w:r>
+      <w:proofErr w:type="spellStart"/>
+      <w:r>
+        <w:t>uvicorn</w:t>
+      </w:r>
+      <w:proofErr w:type="spellEnd"/>
+      <w:r>
+        <w:t xml:space="preserve"> </w:t>
+      </w:r>
+      <w:proofErr w:type="spellStart"/>
+      <w:proofErr w:type="gramStart"/>
+      <w:r>
+        <w:t>main:app</w:t>
+      </w:r>
+      <w:proofErr w:type="spellEnd"/>
+      <w:proofErr w:type="gramEnd"/>
+      <w:r>
+        <w:t xml:space="preserve">’. Auch hier muss man wieder im </w:t>
+      </w:r>
+      <w:proofErr w:type="spellStart"/>
+      <w:r>
+        <w:t>realisiern</w:t>
+      </w:r>
+      <w:proofErr w:type="spellEnd"/>
+      <w:r>
+        <w:t>/</w:t>
+      </w:r>
+      <w:proofErr w:type="spellStart"/>
+      <w:r>
+        <w:t>bbbapi</w:t>
+      </w:r>
+      <w:proofErr w:type="spellEnd"/>
+      <w:r>
+        <w:t xml:space="preserve"> Ordner sein. </w:t>
+      </w:r>
+      <w:r>
+        <w:t>Nun ist der ASGI Server gestartet, dass Backend läuft somit.</w:t>
+      </w:r>
+      <w:r>
+        <w:t xml:space="preserve"> </w:t>
+      </w:r>
+    </w:p>
+    <w:p>
+      <w:r>
+        <w:t xml:space="preserve">Damit die Authentifizierung reibungslos funktioniert, müssen noch Public und Private Keys im RSA Format erstellt werden. Diese werden gebraucht um die Signatur eines Access Tokens zu erstellen und validieren. Zusätzlich muss der Dateiname des Public und Private Keys identisch sein und eine Länge welche durch acht teilbar ist haben. Dies ist so weil im Header eines Access Tokens ein Public Key Kennung vorhanden sein muss, damit das Backend weiss wie mit welchem Schlüssel die Signatur validiert werden muss. Im config.ini File sind die Schlüssel unter </w:t>
+      </w:r>
+      <w:proofErr w:type="spellStart"/>
+      <w:r>
+        <w:t>assets</w:t>
+      </w:r>
+      <w:proofErr w:type="spellEnd"/>
+      <w:r>
+        <w:t>/</w:t>
+      </w:r>
+      <w:proofErr w:type="spellStart"/>
+      <w:r>
+        <w:t>keys</w:t>
+      </w:r>
+      <w:proofErr w:type="spellEnd"/>
+      <w:r>
+        <w:t>/</w:t>
+      </w:r>
+      <w:proofErr w:type="spellStart"/>
+      <w:r>
+        <w:t>public</w:t>
+      </w:r>
+      <w:proofErr w:type="spellEnd"/>
+      <w:r>
+        <w:t xml:space="preserve"> und </w:t>
+      </w:r>
+      <w:proofErr w:type="spellStart"/>
+      <w:r>
+        <w:t>assets</w:t>
+      </w:r>
+      <w:proofErr w:type="spellEnd"/>
+      <w:r>
+        <w:t>/</w:t>
+      </w:r>
+      <w:proofErr w:type="spellStart"/>
+      <w:r>
+        <w:t>keys</w:t>
+      </w:r>
+      <w:proofErr w:type="spellEnd"/>
+      <w:r>
+        <w:t xml:space="preserve">/private verlinkt. </w:t>
+      </w:r>
+    </w:p>
+    <w:p>
+      <w:pPr>
+        <w:pStyle w:val="berschrift3"/>
+      </w:pPr>
+      <w:commentRangeStart w:id="94"/>
+      <w:r>
+        <w:t>Konfiguration</w:t>
+      </w:r>
+      <w:commentRangeEnd w:id="94"/>
+      <w:r>
+        <w:rPr>
+          <w:rStyle w:val="Kommentarzeichen"/>
+          <w:rFonts w:ascii="Simplon Norm" w:eastAsiaTheme="minorHAnsi" w:hAnsi="Simplon Norm" w:cstheme="minorBidi"/>
+          <w:b w:val="0"/>
+          <w:bCs w:val="0"/>
+        </w:rPr>
+        <w:commentReference w:id="94"/>
+      </w:r>
+    </w:p>
+    <w:p>
+      <w:r>
+        <w:t>Bevor der Server startet liest er das config.ini File. In dieser Datei können verschieden Werte konfiguriert werden. Diese sind hier beschrieben.</w:t>
+      </w:r>
+      <w:r>
+        <w:t xml:space="preserve"> Das Format von config.ini sieht folgenerweise aus:</w:t>
+      </w:r>
+    </w:p>
+    <w:p>
+      <w:r>
+        <w:t>[TITEL]</w:t>
+      </w:r>
+      <w:r>
+        <w:br/>
+      </w:r>
+      <w:proofErr w:type="spellStart"/>
+      <w:r>
+        <w:t>name</w:t>
+      </w:r>
+      <w:proofErr w:type="spellEnd"/>
+      <w:r>
+        <w:t>=wert</w:t>
+      </w:r>
+      <w:r>
+        <w:t xml:space="preserve"> </w:t>
+      </w:r>
+      <w:r>
+        <w:br/>
+      </w:r>
+      <w:bookmarkStart w:id="95" w:name="_GoBack"/>
+      <w:bookmarkEnd w:id="95"/>
+      <w:r>
+        <w:t>[KEYS]</w:t>
+      </w:r>
+      <w:r>
+        <w:br/>
+        <w:t>private-</w:t>
+      </w:r>
+      <w:proofErr w:type="spellStart"/>
+      <w:r>
+        <w:t>keys</w:t>
+      </w:r>
+      <w:proofErr w:type="spellEnd"/>
+      <w:r>
+        <w:t>=</w:t>
+      </w:r>
+      <w:proofErr w:type="spellStart"/>
+      <w:r>
+        <w:t>assets</w:t>
+      </w:r>
+      <w:proofErr w:type="spellEnd"/>
+      <w:r>
+        <w:t>/</w:t>
+      </w:r>
+      <w:proofErr w:type="spellStart"/>
+      <w:r>
+        <w:t>keys</w:t>
+      </w:r>
+      <w:proofErr w:type="spellEnd"/>
+      <w:r>
+        <w:t>/private</w:t>
+      </w:r>
+    </w:p>
+    <w:p>
+      <w:pPr>
+        <w:pStyle w:val="berschrift4"/>
+      </w:pPr>
+      <w:r>
+        <w:t>Keys</w:t>
+      </w:r>
+    </w:p>
+    <w:tbl>
+      <w:tblPr>
+        <w:tblStyle w:val="AvectrisTabelle"/>
+        <w:tblW w:w="0" w:type="auto"/>
+        <w:tblInd w:w="0" w:type="dxa"/>
+        <w:tblLook w:val="04A0" w:firstRow="1" w:lastRow="0" w:firstColumn="1" w:lastColumn="0" w:noHBand="0" w:noVBand="1"/>
+      </w:tblPr>
+      <w:tblGrid>
+        <w:gridCol w:w="2410"/>
+        <w:gridCol w:w="6661"/>
+      </w:tblGrid>
+      <w:tr>
+        <w:trPr>
+          <w:cnfStyle w:val="100000000000" w:firstRow="1" w:lastRow="0" w:firstColumn="0" w:lastColumn="0" w:oddVBand="0" w:evenVBand="0" w:oddHBand="0" w:evenHBand="0" w:firstRowFirstColumn="0" w:firstRowLastColumn="0" w:lastRowFirstColumn="0" w:lastRowLastColumn="0"/>
+        </w:trPr>
+        <w:tc>
+          <w:tcPr>
+            <w:tcW w:w="2410" w:type="dxa"/>
+          </w:tcPr>
+          <w:p>
+            <w:r>
+              <w:t>Name</w:t>
+            </w:r>
+          </w:p>
+        </w:tc>
+        <w:tc>
+          <w:tcPr>
+            <w:tcW w:w="6661" w:type="dxa"/>
+          </w:tcPr>
+          <w:p>
+            <w:r>
+              <w:t>Beschreibung</w:t>
+            </w:r>
+          </w:p>
+        </w:tc>
+      </w:tr>
+      <w:tr>
+        <w:tc>
+          <w:tcPr>
+            <w:tcW w:w="2410" w:type="dxa"/>
+          </w:tcPr>
+          <w:p>
+            <w:r>
+              <w:t>private-</w:t>
+            </w:r>
+            <w:proofErr w:type="spellStart"/>
+            <w:r>
+              <w:t>keys</w:t>
+            </w:r>
+            <w:proofErr w:type="spellEnd"/>
+          </w:p>
+        </w:tc>
+        <w:tc>
+          <w:tcPr>
+            <w:tcW w:w="6661" w:type="dxa"/>
+          </w:tcPr>
+          <w:p>
+            <w:r>
+              <w:t>Pfad zu den privaten RSA Schlüsseln</w:t>
+            </w:r>
+          </w:p>
+        </w:tc>
+      </w:tr>
+      <w:tr>
+        <w:tc>
+          <w:tcPr>
+            <w:tcW w:w="2410" w:type="dxa"/>
+          </w:tcPr>
+          <w:p>
+            <w:proofErr w:type="spellStart"/>
+            <w:r>
+              <w:lastRenderedPageBreak/>
+              <w:t>public-keys</w:t>
+            </w:r>
+            <w:proofErr w:type="spellEnd"/>
+          </w:p>
+        </w:tc>
+        <w:tc>
+          <w:tcPr>
+            <w:tcW w:w="6661" w:type="dxa"/>
+          </w:tcPr>
+          <w:p>
+            <w:r>
+              <w:t>Pfad zu den passenden RSA öffentlichen Schlüsseln</w:t>
+            </w:r>
+          </w:p>
+        </w:tc>
+      </w:tr>
+      <w:tr>
+        <w:tc>
+          <w:tcPr>
+            <w:tcW w:w="2410" w:type="dxa"/>
+          </w:tcPr>
+          <w:p>
+            <w:r>
+              <w:t>Identifier-</w:t>
+            </w:r>
+            <w:proofErr w:type="spellStart"/>
+            <w:r>
+              <w:t>secret</w:t>
+            </w:r>
+            <w:proofErr w:type="spellEnd"/>
+          </w:p>
+        </w:tc>
+        <w:tc>
+          <w:tcPr>
+            <w:tcW w:w="6661" w:type="dxa"/>
+          </w:tcPr>
+          <w:p>
+            <w:r>
+              <w:t>32 Charakter langer String welcher den Dateinamen von privaten Schlüsseln verschlüsselt damit er ohne Erkennungsproblem in den Header eines Access Token geschrieben werden kann.</w:t>
+            </w:r>
+          </w:p>
+        </w:tc>
+      </w:tr>
+    </w:tbl>
+    <w:p/>
+    <w:p>
+      <w:pPr>
+        <w:pStyle w:val="berschrift4"/>
+      </w:pPr>
+      <w:r>
+        <w:t>Token</w:t>
+      </w:r>
+    </w:p>
+    <w:tbl>
+      <w:tblPr>
+        <w:tblStyle w:val="AvectrisTabelle"/>
+        <w:tblW w:w="0" w:type="auto"/>
+        <w:tblInd w:w="0" w:type="dxa"/>
+        <w:tblLook w:val="04A0" w:firstRow="1" w:lastRow="0" w:firstColumn="1" w:lastColumn="0" w:noHBand="0" w:noVBand="1"/>
+      </w:tblPr>
+      <w:tblGrid>
+        <w:gridCol w:w="2410"/>
+        <w:gridCol w:w="6661"/>
+      </w:tblGrid>
+      <w:tr>
+        <w:trPr>
+          <w:cnfStyle w:val="100000000000" w:firstRow="1" w:lastRow="0" w:firstColumn="0" w:lastColumn="0" w:oddVBand="0" w:evenVBand="0" w:oddHBand="0" w:evenHBand="0" w:firstRowFirstColumn="0" w:firstRowLastColumn="0" w:lastRowFirstColumn="0" w:lastRowLastColumn="0"/>
+        </w:trPr>
+        <w:tc>
+          <w:tcPr>
+            <w:tcW w:w="2410" w:type="dxa"/>
+          </w:tcPr>
+          <w:p>
+            <w:r>
+              <w:t>Name</w:t>
+            </w:r>
+          </w:p>
+        </w:tc>
+        <w:tc>
+          <w:tcPr>
+            <w:tcW w:w="6661" w:type="dxa"/>
+          </w:tcPr>
+          <w:p>
+            <w:r>
+              <w:t>Beschreibung</w:t>
+            </w:r>
+          </w:p>
+        </w:tc>
+      </w:tr>
+      <w:tr>
+        <w:tc>
+          <w:tcPr>
+            <w:tcW w:w="2410" w:type="dxa"/>
+          </w:tcPr>
+          <w:p>
+            <w:proofErr w:type="spellStart"/>
+            <w:r>
+              <w:t>expire</w:t>
+            </w:r>
+            <w:proofErr w:type="spellEnd"/>
+          </w:p>
+        </w:tc>
+        <w:tc>
+          <w:tcPr>
+            <w:tcW w:w="6661" w:type="dxa"/>
+          </w:tcPr>
+          <w:p>
+            <w:r>
+              <w:t>Zeit in Sekunden bis ein Access Token nach Erstellung abläuft.</w:t>
+            </w:r>
+          </w:p>
+        </w:tc>
+      </w:tr>
+      <w:tr>
+        <w:tc>
+          <w:tcPr>
+            <w:tcW w:w="2410" w:type="dxa"/>
+          </w:tcPr>
+          <w:p>
+            <w:proofErr w:type="spellStart"/>
+            <w:r>
+              <w:t>issuer</w:t>
+            </w:r>
+            <w:proofErr w:type="spellEnd"/>
+          </w:p>
+        </w:tc>
+        <w:tc>
+          <w:tcPr>
+            <w:tcW w:w="6661" w:type="dxa"/>
+          </w:tcPr>
+          <w:p>
+            <w:r>
+              <w:t>Domain des Servers welcher den Access Token erstellt hat.</w:t>
+            </w:r>
+          </w:p>
+        </w:tc>
+      </w:tr>
+      <w:tr>
+        <w:tc>
+          <w:tcPr>
+            <w:tcW w:w="2410" w:type="dxa"/>
+          </w:tcPr>
+          <w:p>
+            <w:proofErr w:type="spellStart"/>
+            <w:r>
+              <w:t>audience</w:t>
+            </w:r>
+            <w:proofErr w:type="spellEnd"/>
+          </w:p>
+        </w:tc>
+        <w:tc>
+          <w:tcPr>
+            <w:tcW w:w="6661" w:type="dxa"/>
+          </w:tcPr>
+          <w:p>
+            <w:r>
+              <w:t>Domain des Servers für welchen einen Access Token anwendbar ist.</w:t>
+            </w:r>
+          </w:p>
+        </w:tc>
+      </w:tr>
+      <w:tr>
+        <w:tc>
+          <w:tcPr>
+            <w:tcW w:w="2410" w:type="dxa"/>
+          </w:tcPr>
+          <w:p>
+            <w:proofErr w:type="spellStart"/>
+            <w:r>
+              <w:t>refresh</w:t>
+            </w:r>
+            <w:proofErr w:type="spellEnd"/>
+            <w:r>
+              <w:t>-token-bytes</w:t>
+            </w:r>
+          </w:p>
+        </w:tc>
+        <w:tc>
+          <w:tcPr>
+            <w:tcW w:w="6661" w:type="dxa"/>
+          </w:tcPr>
+          <w:p>
+            <w:r>
+              <w:t xml:space="preserve">Grösse des zu erstellenden Refresh Token in </w:t>
+            </w:r>
+            <w:proofErr w:type="spellStart"/>
+            <w:r>
+              <w:t>bytes</w:t>
+            </w:r>
+            <w:proofErr w:type="spellEnd"/>
+            <w:r>
+              <w:t>.</w:t>
+            </w:r>
+          </w:p>
+        </w:tc>
+      </w:tr>
+    </w:tbl>
+    <w:p/>
+    <w:p>
+      <w:pPr>
+        <w:pStyle w:val="berschrift4"/>
+      </w:pPr>
+      <w:proofErr w:type="spellStart"/>
+      <w:r>
+        <w:t>Scrypt</w:t>
+      </w:r>
+      <w:proofErr w:type="spellEnd"/>
+    </w:p>
+    <w:p>
+      <w:proofErr w:type="spellStart"/>
+      <w:r>
+        <w:t>Scrypt</w:t>
+      </w:r>
+      <w:proofErr w:type="spellEnd"/>
+      <w:r>
+        <w:t xml:space="preserve"> ist der Algorithmus mit welchem die Passwörter </w:t>
+      </w:r>
+      <w:proofErr w:type="spellStart"/>
+      <w:r>
+        <w:t>gehashed</w:t>
+      </w:r>
+      <w:proofErr w:type="spellEnd"/>
+      <w:r>
+        <w:t xml:space="preserve"> werden.</w:t>
+      </w:r>
+    </w:p>
+    <w:tbl>
+      <w:tblPr>
+        <w:tblStyle w:val="AvectrisTabelle"/>
+        <w:tblW w:w="0" w:type="auto"/>
+        <w:tblInd w:w="0" w:type="dxa"/>
+        <w:tblLook w:val="04A0" w:firstRow="1" w:lastRow="0" w:firstColumn="1" w:lastColumn="0" w:noHBand="0" w:noVBand="1"/>
+      </w:tblPr>
+      <w:tblGrid>
+        <w:gridCol w:w="2410"/>
+        <w:gridCol w:w="6661"/>
+      </w:tblGrid>
+      <w:tr>
+        <w:trPr>
+          <w:cnfStyle w:val="100000000000" w:firstRow="1" w:lastRow="0" w:firstColumn="0" w:lastColumn="0" w:oddVBand="0" w:evenVBand="0" w:oddHBand="0" w:evenHBand="0" w:firstRowFirstColumn="0" w:firstRowLastColumn="0" w:lastRowFirstColumn="0" w:lastRowLastColumn="0"/>
+        </w:trPr>
+        <w:tc>
+          <w:tcPr>
+            <w:tcW w:w="2410" w:type="dxa"/>
+          </w:tcPr>
+          <w:p>
+            <w:r>
+              <w:t>Name</w:t>
+            </w:r>
+          </w:p>
+        </w:tc>
+        <w:tc>
+          <w:tcPr>
+            <w:tcW w:w="6661" w:type="dxa"/>
+          </w:tcPr>
+          <w:p>
+            <w:r>
+              <w:t>Beschreibung</w:t>
+            </w:r>
+          </w:p>
+        </w:tc>
+      </w:tr>
+      <w:tr>
+        <w:tc>
+          <w:tcPr>
+            <w:tcW w:w="2410" w:type="dxa"/>
+          </w:tcPr>
+          <w:p>
+            <w:proofErr w:type="spellStart"/>
+            <w:r>
+              <w:t>mem_cost</w:t>
+            </w:r>
+            <w:proofErr w:type="spellEnd"/>
+          </w:p>
+        </w:tc>
+        <w:tc>
+          <w:tcPr>
+            <w:tcW w:w="6661" w:type="dxa"/>
+          </w:tcPr>
+          <w:p>
+            <w:r>
+              <w:t xml:space="preserve">Wie viel Memory die Generierung des </w:t>
+            </w:r>
+            <w:proofErr w:type="spellStart"/>
+            <w:r>
+              <w:t>Hashes</w:t>
+            </w:r>
+            <w:proofErr w:type="spellEnd"/>
+            <w:r>
+              <w:t xml:space="preserve"> benutzen sollte. </w:t>
+            </w:r>
+            <w:r>
+              <w:t xml:space="preserve">Hierbei sollte ein Wert von </w:t>
+            </w:r>
+            <w:r>
+              <w:t>1</w:t>
+            </w:r>
+            <w:r>
+              <w:t xml:space="preserve">6 </w:t>
+            </w:r>
+            <w:r>
+              <w:t>genügen.</w:t>
+            </w:r>
+          </w:p>
+        </w:tc>
+      </w:tr>
+      <w:tr>
+        <w:tc>
+          <w:tcPr>
+            <w:tcW w:w="2410" w:type="dxa"/>
+          </w:tcPr>
+          <w:p>
+            <w:proofErr w:type="spellStart"/>
+            <w:r>
+              <w:t>rounds</w:t>
+            </w:r>
+            <w:proofErr w:type="spellEnd"/>
+          </w:p>
+        </w:tc>
+        <w:tc>
+          <w:tcPr>
+            <w:tcW w:w="6661" w:type="dxa"/>
+          </w:tcPr>
+          <w:p>
+            <w:r>
+              <w:t xml:space="preserve">Wie oft </w:t>
+            </w:r>
+            <w:proofErr w:type="spellStart"/>
+            <w:r>
+              <w:t>gehashed</w:t>
+            </w:r>
+            <w:proofErr w:type="spellEnd"/>
+            <w:r>
+              <w:t xml:space="preserve"> werden soll. Hierbei sollte ein Wert von 8 genügen.</w:t>
+            </w:r>
+          </w:p>
+        </w:tc>
+      </w:tr>
+    </w:tbl>
+    <w:p>
+      <w:pPr>
+        <w:pStyle w:val="berschrift4"/>
+      </w:pPr>
+      <w:r>
+        <w:t>DB_CREDENTIALS</w:t>
+      </w:r>
+    </w:p>
+    <w:tbl>
+      <w:tblPr>
+        <w:tblStyle w:val="AvectrisTabelle"/>
+        <w:tblW w:w="0" w:type="auto"/>
+        <w:tblInd w:w="0" w:type="dxa"/>
+        <w:tblLook w:val="04A0" w:firstRow="1" w:lastRow="0" w:firstColumn="1" w:lastColumn="0" w:noHBand="0" w:noVBand="1"/>
+      </w:tblPr>
+      <w:tblGrid>
+        <w:gridCol w:w="2410"/>
+        <w:gridCol w:w="6661"/>
+      </w:tblGrid>
+      <w:tr>
+        <w:trPr>
+          <w:cnfStyle w:val="100000000000" w:firstRow="1" w:lastRow="0" w:firstColumn="0" w:lastColumn="0" w:oddVBand="0" w:evenVBand="0" w:oddHBand="0" w:evenHBand="0" w:firstRowFirstColumn="0" w:firstRowLastColumn="0" w:lastRowFirstColumn="0" w:lastRowLastColumn="0"/>
+        </w:trPr>
+        <w:tc>
+          <w:tcPr>
+            <w:tcW w:w="2410" w:type="dxa"/>
+          </w:tcPr>
+          <w:p>
+            <w:r>
+              <w:t>Name</w:t>
+            </w:r>
+          </w:p>
+        </w:tc>
+        <w:tc>
+          <w:tcPr>
+            <w:tcW w:w="6661" w:type="dxa"/>
+          </w:tcPr>
+          <w:p>
+            <w:r>
+              <w:t>Beschreibung</w:t>
+            </w:r>
+          </w:p>
+        </w:tc>
+      </w:tr>
+      <w:tr>
+        <w:tc>
+          <w:tcPr>
+            <w:tcW w:w="2410" w:type="dxa"/>
+          </w:tcPr>
+          <w:p>
+            <w:proofErr w:type="spellStart"/>
+            <w:r>
+              <w:t>database</w:t>
+            </w:r>
+            <w:proofErr w:type="spellEnd"/>
+          </w:p>
+        </w:tc>
+        <w:tc>
+          <w:tcPr>
+            <w:tcW w:w="6661" w:type="dxa"/>
+          </w:tcPr>
+          <w:p>
+            <w:r>
+              <w:t>Name der Datenbank</w:t>
+            </w:r>
+          </w:p>
+        </w:tc>
+      </w:tr>
+      <w:tr>
+        <w:tc>
+          <w:tcPr>
+            <w:tcW w:w="2410" w:type="dxa"/>
+          </w:tcPr>
+          <w:p>
+            <w:proofErr w:type="spellStart"/>
+            <w:r>
+              <w:t>user</w:t>
+            </w:r>
+            <w:proofErr w:type="spellEnd"/>
+          </w:p>
+        </w:tc>
+        <w:tc>
+          <w:tcPr>
+            <w:tcW w:w="6661" w:type="dxa"/>
+          </w:tcPr>
+          <w:p>
+            <w:r>
+              <w:t>Benutzername des Datenbank Benutzers</w:t>
+            </w:r>
+          </w:p>
+        </w:tc>
+      </w:tr>
+      <w:tr>
+        <w:tc>
+          <w:tcPr>
+            <w:tcW w:w="2410" w:type="dxa"/>
+          </w:tcPr>
+          <w:p>
+            <w:proofErr w:type="spellStart"/>
+            <w:r>
+              <w:t>p</w:t>
+            </w:r>
+            <w:r>
+              <w:t>assword</w:t>
+            </w:r>
+            <w:proofErr w:type="spellEnd"/>
+          </w:p>
+        </w:tc>
+        <w:tc>
+          <w:tcPr>
+            <w:tcW w:w="6661" w:type="dxa"/>
+          </w:tcPr>
+          <w:p>
+            <w:r>
+              <w:t xml:space="preserve">Passwort des </w:t>
+            </w:r>
+            <w:proofErr w:type="spellStart"/>
+            <w:r>
+              <w:t>Datenkbank</w:t>
+            </w:r>
+            <w:proofErr w:type="spellEnd"/>
+            <w:r>
+              <w:t xml:space="preserve"> Benutzers</w:t>
+            </w:r>
+          </w:p>
+        </w:tc>
+      </w:tr>
+    </w:tbl>
+    <w:p/>
+    <w:p>
+      <w:pPr>
+        <w:pStyle w:val="berschrift4"/>
+      </w:pPr>
+      <w:r>
+        <w:lastRenderedPageBreak/>
+        <w:t>DB</w:t>
+      </w:r>
+    </w:p>
+    <w:tbl>
+      <w:tblPr>
+        <w:tblStyle w:val="AvectrisTabelle"/>
+        <w:tblW w:w="0" w:type="auto"/>
+        <w:tblInd w:w="0" w:type="dxa"/>
+        <w:tblLook w:val="04A0" w:firstRow="1" w:lastRow="0" w:firstColumn="1" w:lastColumn="0" w:noHBand="0" w:noVBand="1"/>
+      </w:tblPr>
+      <w:tblGrid>
+        <w:gridCol w:w="2410"/>
+        <w:gridCol w:w="6661"/>
+      </w:tblGrid>
+      <w:tr>
+        <w:trPr>
+          <w:cnfStyle w:val="100000000000" w:firstRow="1" w:lastRow="0" w:firstColumn="0" w:lastColumn="0" w:oddVBand="0" w:evenVBand="0" w:oddHBand="0" w:evenHBand="0" w:firstRowFirstColumn="0" w:firstRowLastColumn="0" w:lastRowFirstColumn="0" w:lastRowLastColumn="0"/>
+        </w:trPr>
+        <w:tc>
+          <w:tcPr>
+            <w:tcW w:w="2410" w:type="dxa"/>
+          </w:tcPr>
+          <w:p>
+            <w:r>
+              <w:t>Name</w:t>
+            </w:r>
+          </w:p>
+        </w:tc>
+        <w:tc>
+          <w:tcPr>
+            <w:tcW w:w="6661" w:type="dxa"/>
+          </w:tcPr>
+          <w:p>
+            <w:r>
+              <w:t>Beschreibung</w:t>
+            </w:r>
+          </w:p>
+        </w:tc>
+      </w:tr>
+      <w:tr>
+        <w:tc>
+          <w:tcPr>
+            <w:tcW w:w="2410" w:type="dxa"/>
+          </w:tcPr>
+          <w:p>
+            <w:proofErr w:type="spellStart"/>
+            <w:r>
+              <w:t>close</w:t>
+            </w:r>
+            <w:proofErr w:type="spellEnd"/>
+            <w:r>
+              <w:t>-timeout</w:t>
+            </w:r>
+          </w:p>
+        </w:tc>
+        <w:tc>
+          <w:tcPr>
+            <w:tcW w:w="6661" w:type="dxa"/>
+          </w:tcPr>
+          <w:p>
+            <w:r>
+              <w:t>Zeit in Sekunden wie lange gewartet werden soll bis die Verbindung zur Datenbank terminiert werden soll nach Schliessung des Servers.</w:t>
+            </w:r>
+          </w:p>
+        </w:tc>
+      </w:tr>
+    </w:tbl>
+    <w:p/>
+    <w:p>
+      <w:pPr>
+        <w:pStyle w:val="berschrift4"/>
+      </w:pPr>
+      <w:r>
+        <w:t>ASGI</w:t>
+      </w:r>
+    </w:p>
+    <w:tbl>
+      <w:tblPr>
+        <w:tblStyle w:val="AvectrisTabelle"/>
+        <w:tblW w:w="0" w:type="auto"/>
+        <w:tblInd w:w="0" w:type="dxa"/>
+        <w:tblLook w:val="04A0" w:firstRow="1" w:lastRow="0" w:firstColumn="1" w:lastColumn="0" w:noHBand="0" w:noVBand="1"/>
+      </w:tblPr>
+      <w:tblGrid>
+        <w:gridCol w:w="2410"/>
+        <w:gridCol w:w="6661"/>
+      </w:tblGrid>
+      <w:tr>
+        <w:trPr>
+          <w:cnfStyle w:val="100000000000" w:firstRow="1" w:lastRow="0" w:firstColumn="0" w:lastColumn="0" w:oddVBand="0" w:evenVBand="0" w:oddHBand="0" w:evenHBand="0" w:firstRowFirstColumn="0" w:firstRowLastColumn="0" w:lastRowFirstColumn="0" w:lastRowLastColumn="0"/>
+        </w:trPr>
+        <w:tc>
+          <w:tcPr>
+            <w:tcW w:w="2410" w:type="dxa"/>
+          </w:tcPr>
+          <w:p>
+            <w:r>
+              <w:t>Name</w:t>
+            </w:r>
+          </w:p>
+        </w:tc>
+        <w:tc>
+          <w:tcPr>
+            <w:tcW w:w="6661" w:type="dxa"/>
+          </w:tcPr>
+          <w:p>
+            <w:r>
+              <w:t>Beschreibung</w:t>
+            </w:r>
+          </w:p>
+        </w:tc>
+      </w:tr>
+      <w:tr>
+        <w:tc>
+          <w:tcPr>
+            <w:tcW w:w="2410" w:type="dxa"/>
+          </w:tcPr>
+          <w:p>
+            <w:proofErr w:type="spellStart"/>
+            <w:r>
+              <w:t>max</w:t>
+            </w:r>
+            <w:proofErr w:type="spellEnd"/>
+            <w:r>
+              <w:t>-body-size</w:t>
+            </w:r>
+          </w:p>
+        </w:tc>
+        <w:tc>
+          <w:tcPr>
+            <w:tcW w:w="6661" w:type="dxa"/>
+          </w:tcPr>
+          <w:p>
+            <w:r>
+              <w:t>Grösse in Bytes welche ein Aufruf auf die Datenbank nicht überschreiten darf.</w:t>
+            </w:r>
+          </w:p>
+        </w:tc>
+      </w:tr>
+    </w:tbl>
+    <w:p/>
     <w:p>
       <w:pPr>
         <w:pStyle w:val="berschrift1"/>
       </w:pPr>
-      <w:commentRangeStart w:id="95"/>
+      <w:commentRangeStart w:id="96"/>
       <w:r>
         <w:t>Glossar</w:t>
       </w:r>
       <w:bookmarkEnd w:id="92"/>
-      <w:commentRangeEnd w:id="95"/>
+      <w:commentRangeEnd w:id="96"/>
       <w:r>
         <w:rPr>
           <w:rStyle w:val="Kommentarzeichen"/>
           <w:rFonts w:ascii="Simplon Norm" w:eastAsiaTheme="minorHAnsi" w:hAnsi="Simplon Norm" w:cstheme="minorBidi"/>
           <w:bCs w:val="0"/>
         </w:rPr>
-        <w:commentReference w:id="95"/>
+        <w:commentReference w:id="96"/>
       </w:r>
     </w:p>
     <w:tbl>
@@ -17813,6 +18774,7 @@
           <w:p>
             <w:proofErr w:type="spellStart"/>
             <w:r>
+              <w:lastRenderedPageBreak/>
               <w:t>Nginx</w:t>
             </w:r>
             <w:proofErr w:type="spellEnd"/>
@@ -17857,12 +18819,11 @@
       <w:pPr>
         <w:pStyle w:val="berschrift1"/>
       </w:pPr>
-      <w:bookmarkStart w:id="96" w:name="_Toc35948544"/>
-      <w:r>
-        <w:lastRenderedPageBreak/>
+      <w:bookmarkStart w:id="97" w:name="_Toc35948544"/>
+      <w:r>
         <w:t>Literaturverzeichnis</w:t>
       </w:r>
-      <w:bookmarkEnd w:id="96"/>
+      <w:bookmarkEnd w:id="97"/>
     </w:p>
     <w:tbl>
       <w:tblPr>
@@ -18352,11 +19313,11 @@
       <w:pPr>
         <w:pStyle w:val="berschrift1"/>
       </w:pPr>
-      <w:bookmarkStart w:id="97" w:name="_Toc35948545"/>
+      <w:bookmarkStart w:id="98" w:name="_Toc35948545"/>
       <w:r>
         <w:t>Abbildungsverzeichnis</w:t>
       </w:r>
-      <w:bookmarkEnd w:id="97"/>
+      <w:bookmarkEnd w:id="98"/>
     </w:p>
     <w:p>
       <w:pPr>
@@ -19885,7 +20846,31 @@
       </w:r>
     </w:p>
   </w:comment>
-  <w:comment w:id="95" w:author="Egger Nils AVECTRIS" w:date="2020-03-24T15:24:00Z" w:initials="ENA">
+  <w:comment w:id="94" w:author="Egger Nils AVECTRIS" w:date="2020-03-25T13:03:00Z" w:initials="ENA">
+    <w:p>
+      <w:pPr>
+        <w:pStyle w:val="Kommentartext"/>
+      </w:pPr>
+      <w:r>
+        <w:rPr>
+          <w:rStyle w:val="Kommentarzeichen"/>
+        </w:rPr>
+        <w:annotationRef/>
+      </w:r>
+      <w:r>
+        <w:t xml:space="preserve">Storage </w:t>
+      </w:r>
+      <w:proofErr w:type="spellStart"/>
+      <w:r>
+        <w:t>hinzuefüege</w:t>
+      </w:r>
+      <w:proofErr w:type="spellEnd"/>
+      <w:r>
+        <w:t>?</w:t>
+      </w:r>
+    </w:p>
+  </w:comment>
+  <w:comment w:id="96" w:author="Egger Nils AVECTRIS" w:date="2020-03-24T15:24:00Z" w:initials="ENA">
     <w:p>
       <w:pPr>
         <w:pStyle w:val="Kommentartext"/>
@@ -19909,6 +20894,7 @@
   <w15:commentEx w15:paraId="1B32EB0D" w15:done="0"/>
   <w15:commentEx w15:paraId="14503AB5" w15:done="0"/>
   <w15:commentEx w15:paraId="5C2F05B7" w15:done="0"/>
+  <w15:commentEx w15:paraId="652BA2AC" w15:done="0"/>
   <w15:commentEx w15:paraId="20B69BA2" w15:done="0"/>
 </w15:commentsEx>
 </file>
@@ -20373,7 +21359,7 @@
             <w:rPr>
               <w:noProof/>
             </w:rPr>
-            <w:t>42</w:t>
+            <w:t>46</w:t>
           </w:r>
           <w:r>
             <w:rPr>
@@ -20409,7 +21395,7 @@
             <w:rPr>
               <w:noProof/>
             </w:rPr>
-            <w:t>44</w:t>
+            <w:t>46</w:t>
           </w:r>
           <w:r>
             <w:rPr>
@@ -20638,7 +21624,7 @@
             <w:rPr>
               <w:noProof/>
             </w:rPr>
-            <w:t>3</w:t>
+            <w:t>15</w:t>
           </w:r>
           <w:r>
             <w:rPr>
@@ -20674,7 +21660,7 @@
             <w:rPr>
               <w:noProof/>
             </w:rPr>
-            <w:t>44</w:t>
+            <w:t>46</w:t>
           </w:r>
           <w:r>
             <w:rPr>
@@ -21517,7 +22503,7 @@
   <w:abstractNum w:abstractNumId="11" w15:restartNumberingAfterBreak="0">
     <w:nsid w:val="39036EB9"/>
     <w:multiLevelType w:val="hybridMultilevel"/>
-    <w:tmpl w:val="9ED84576"/>
+    <w:tmpl w:val="D0FA9562"/>
     <w:lvl w:ilvl="0" w:tplc="08070001">
       <w:start w:val="1"/>
       <w:numFmt w:val="bullet"/>
@@ -26248,7 +27234,7 @@
 </file>
 
 <file path=customXml/itemProps1.xml><?xml version="1.0" encoding="utf-8"?>
-<ds:datastoreItem xmlns:ds="http://schemas.openxmlformats.org/officeDocument/2006/customXml" ds:itemID="{4E986E56-4769-4283-9035-99FA9AAAB30C}">
+<ds:datastoreItem xmlns:ds="http://schemas.openxmlformats.org/officeDocument/2006/customXml" ds:itemID="{D74131F1-8977-436A-94CE-7D9E95C5EC9B}">
   <ds:schemaRefs>
     <ds:schemaRef ds:uri="http://schemas.openxmlformats.org/officeDocument/2006/bibliography"/>
   </ds:schemaRefs>

</xml_diff>

<commit_message>
erstellte die Methode zum HTML Bereinigen
</commit_message>
<xml_diff>
--- a/IPA-Bericht.docx
+++ b/IPA-Bericht.docx
@@ -6213,15 +6213,7 @@
     </w:p>
     <w:p>
       <w:r>
-        <w:t xml:space="preserve">Auswertung und Visualisierung von </w:t>
-      </w:r>
-      <w:proofErr w:type="spellStart"/>
-      <w:r>
-        <w:t>IoT</w:t>
-      </w:r>
-      <w:proofErr w:type="spellEnd"/>
-      <w:r>
-        <w:t xml:space="preserve"> Sensor Daten</w:t>
+        <w:t>Auswertung und Visualisierung von IoT Sensor Daten</w:t>
       </w:r>
     </w:p>
     <w:p>
@@ -6236,23 +6228,7 @@
     </w:p>
     <w:p>
       <w:r>
-        <w:t xml:space="preserve">Unsere Kundin die Berufsfachschule Baden (BBB) möchte in einem Pilotversuch erste Funktionen mittels </w:t>
-      </w:r>
-      <w:proofErr w:type="spellStart"/>
-      <w:r>
-        <w:t>IoT</w:t>
-      </w:r>
-      <w:proofErr w:type="spellEnd"/>
-      <w:r>
-        <w:t xml:space="preserve"> Sensoren für das Gebäudemanagement testen. Als erstes soll die Toiletten-Benutzung gemessen werden. Diese Informationen werden verwendet um den Reinigungsvorgang zu optimieren. Als zweite Messkategorie wird die Luftqualität in den Unterrichtszimmern überwacht. Die Pilotinstallation wird auf das Gebäude </w:t>
-      </w:r>
-      <w:proofErr w:type="spellStart"/>
-      <w:r>
-        <w:t>Bruggerstrasse</w:t>
-      </w:r>
-      <w:proofErr w:type="spellEnd"/>
-      <w:r>
-        <w:t xml:space="preserve"> der BBB begrenzt.</w:t>
+        <w:t>Unsere Kundin die Berufsfachschule Baden (BBB) möchte in einem Pilotversuch erste Funktionen mittels IoT Sensoren für das Gebäudemanagement testen. Als erstes soll die Toiletten-Benutzung gemessen werden. Diese Informationen werden verwendet um den Reinigungsvorgang zu optimieren. Als zweite Messkategorie wird die Luftqualität in den Unterrichtszimmern überwacht. Die Pilotinstallation wird auf das Gebäude Bruggerstrasse der BBB begrenzt.</w:t>
       </w:r>
     </w:p>
     <w:p>
@@ -6299,15 +6275,7 @@
         </w:numPr>
       </w:pPr>
       <w:r>
-        <w:t xml:space="preserve">Interpretation und Auswertung der </w:t>
-      </w:r>
-      <w:proofErr w:type="spellStart"/>
-      <w:r>
-        <w:t>IoT</w:t>
-      </w:r>
-      <w:proofErr w:type="spellEnd"/>
-      <w:r>
-        <w:t xml:space="preserve"> Sensordaten aus der Datenbank.</w:t>
+        <w:t>Interpretation und Auswertung der IoT Sensordaten aus der Datenbank.</w:t>
       </w:r>
     </w:p>
     <w:p>
@@ -6377,23 +6345,7 @@
         </w:numPr>
       </w:pPr>
       <w:r>
-        <w:t>Die Anwendung muss als Webapplikation in der Programmiersprache Python (Backend) und HTML/</w:t>
-      </w:r>
-      <w:proofErr w:type="spellStart"/>
-      <w:r>
-        <w:t>Javascript</w:t>
-      </w:r>
-      <w:proofErr w:type="spellEnd"/>
-      <w:r>
-        <w:t>/</w:t>
-      </w:r>
-      <w:proofErr w:type="spellStart"/>
-      <w:r>
-        <w:t>JQuery</w:t>
-      </w:r>
-      <w:proofErr w:type="spellEnd"/>
-      <w:r>
-        <w:t xml:space="preserve"> (Frontend) umgesetzt werden.</w:t>
+        <w:t>Die Anwendung muss als Webapplikation in der Programmiersprache Python (Backend) und HTML/Javascript/JQuery (Frontend) umgesetzt werden.</w:t>
       </w:r>
     </w:p>
     <w:p>
@@ -6405,15 +6357,7 @@
         </w:numPr>
       </w:pPr>
       <w:r>
-        <w:t xml:space="preserve">Das GUI soll mit </w:t>
-      </w:r>
-      <w:proofErr w:type="spellStart"/>
-      <w:r>
-        <w:t>Responsive</w:t>
-      </w:r>
-      <w:proofErr w:type="spellEnd"/>
-      <w:r>
-        <w:t xml:space="preserve"> Design für Desktop, Tablet und Mobile umgesetzt werden. Für Mobile sollen die Standard-Browser der Android und iOS Geräte verwendet werden, respektive während der IPA können entsprechende Emulatoren verwendet werden.</w:t>
+        <w:t>Das GUI soll mit Responsive Design für Desktop, Tablet und Mobile umgesetzt werden. Für Mobile sollen die Standard-Browser der Android und iOS Geräte verwendet werden, respektive während der IPA können entsprechende Emulatoren verwendet werden.</w:t>
       </w:r>
     </w:p>
     <w:p>
@@ -6631,15 +6575,7 @@
       </w:r>
       <w:r>
         <w:br/>
-        <w:t xml:space="preserve">Einfache Benutzerverwaltung (Benutzer erstellen, Rollen zuweisen, Passwort </w:t>
-      </w:r>
-      <w:proofErr w:type="spellStart"/>
-      <w:r>
-        <w:t>reset</w:t>
-      </w:r>
-      <w:proofErr w:type="spellEnd"/>
-      <w:r>
-        <w:t>)</w:t>
+        <w:t>Einfache Benutzerverwaltung (Benutzer erstellen, Rollen zuweisen, Passwort reset)</w:t>
       </w:r>
     </w:p>
     <w:p>
@@ -6753,19 +6689,9 @@
           <w:numId w:val="32"/>
         </w:numPr>
       </w:pPr>
-      <w:proofErr w:type="spellStart"/>
-      <w:r>
-        <w:t>Javascript</w:t>
-      </w:r>
-      <w:proofErr w:type="spellEnd"/>
-      <w:r>
-        <w:t xml:space="preserve"> + </w:t>
-      </w:r>
-      <w:proofErr w:type="spellStart"/>
-      <w:r>
-        <w:t>JQuery</w:t>
-      </w:r>
-      <w:proofErr w:type="spellEnd"/>
+      <w:r>
+        <w:t>Javascript + JQuery</w:t>
+      </w:r>
     </w:p>
     <w:p>
       <w:pPr>
@@ -6776,21 +6702,8 @@
         </w:numPr>
       </w:pPr>
       <w:r>
-        <w:t xml:space="preserve">IDE: </w:t>
-      </w:r>
-      <w:proofErr w:type="spellStart"/>
-      <w:r>
-        <w:t>Pycharm</w:t>
-      </w:r>
-      <w:proofErr w:type="spellEnd"/>
-      <w:r>
-        <w:t xml:space="preserve"> &amp; </w:t>
-      </w:r>
-      <w:proofErr w:type="spellStart"/>
-      <w:r>
-        <w:t>Datalore</w:t>
-      </w:r>
-      <w:proofErr w:type="spellEnd"/>
+        <w:t>IDE: Pycharm &amp; Datalore</w:t>
+      </w:r>
     </w:p>
     <w:p>
       <w:pPr>
@@ -6835,15 +6748,7 @@
         </w:numPr>
       </w:pPr>
       <w:r>
-        <w:t>HTML/CSS/</w:t>
-      </w:r>
-      <w:proofErr w:type="spellStart"/>
-      <w:r>
-        <w:t>Javascript</w:t>
-      </w:r>
-      <w:proofErr w:type="spellEnd"/>
-      <w:r>
-        <w:t xml:space="preserve"> (3 Jahre)</w:t>
+        <w:t>HTML/CSS/Javascript (3 Jahre)</w:t>
       </w:r>
     </w:p>
     <w:p>
@@ -6866,11 +6771,9 @@
           <w:numId w:val="33"/>
         </w:numPr>
       </w:pPr>
-      <w:proofErr w:type="spellStart"/>
       <w:r>
         <w:t>JQuery</w:t>
       </w:r>
-      <w:proofErr w:type="spellEnd"/>
     </w:p>
     <w:p>
       <w:pPr>
@@ -6926,13 +6829,8 @@
           <w:numId w:val="34"/>
         </w:numPr>
       </w:pPr>
-      <w:proofErr w:type="spellStart"/>
-      <w:r>
-        <w:t>Wireframes</w:t>
-      </w:r>
-      <w:proofErr w:type="spellEnd"/>
-      <w:r>
-        <w:t xml:space="preserve"> für die verschiedenen Screens erstellen.</w:t>
+      <w:r>
+        <w:t>Wireframes für die verschiedenen Screens erstellen.</w:t>
       </w:r>
     </w:p>
     <w:p>
@@ -7060,13 +6958,8 @@
         </w:numPr>
       </w:pPr>
       <w:r>
-        <w:t xml:space="preserve">Python API mit </w:t>
-      </w:r>
-      <w:proofErr w:type="spellStart"/>
-      <w:r>
-        <w:t>Firebase</w:t>
-      </w:r>
-      <w:proofErr w:type="spellEnd"/>
+        <w:t>Python API mit Firebase</w:t>
+      </w:r>
     </w:p>
     <w:p>
       <w:pPr>
@@ -7077,15 +6970,7 @@
         </w:numPr>
       </w:pPr>
       <w:r>
-        <w:t xml:space="preserve">Webseite mit PHP/Wordpress für </w:t>
-      </w:r>
-      <w:proofErr w:type="spellStart"/>
-      <w:r>
-        <w:t>BBBaden</w:t>
-      </w:r>
-      <w:proofErr w:type="spellEnd"/>
-      <w:r>
-        <w:t xml:space="preserve"> realisieren</w:t>
+        <w:t>Webseite mit PHP/Wordpress für BBBaden realisieren</w:t>
       </w:r>
     </w:p>
     <w:p>
@@ -7097,15 +6982,7 @@
         </w:numPr>
       </w:pPr>
       <w:r>
-        <w:t xml:space="preserve">Wordpress </w:t>
-      </w:r>
-      <w:proofErr w:type="spellStart"/>
-      <w:r>
-        <w:t>Plugins</w:t>
-      </w:r>
-      <w:proofErr w:type="spellEnd"/>
-      <w:r>
-        <w:t xml:space="preserve"> programmieren</w:t>
+        <w:t>Wordpress Plugins programmieren</w:t>
       </w:r>
     </w:p>
     <w:p>
@@ -7117,15 +6994,7 @@
         </w:numPr>
       </w:pPr>
       <w:r>
-        <w:t>HTML/CSS/</w:t>
-      </w:r>
-      <w:proofErr w:type="spellStart"/>
-      <w:r>
-        <w:t>Javascript</w:t>
-      </w:r>
-      <w:proofErr w:type="spellEnd"/>
-      <w:r>
-        <w:t xml:space="preserve"> Templates umsetzen</w:t>
+        <w:t>HTML/CSS/Javascript Templates umsetzen</w:t>
       </w:r>
     </w:p>
     <w:p>
@@ -7143,13 +7012,8 @@
         <w:pStyle w:val="berschrift3"/>
       </w:pPr>
       <w:bookmarkStart w:id="13" w:name="_Toc35948483"/>
-      <w:proofErr w:type="spellStart"/>
-      <w:r>
-        <w:t>Responsive</w:t>
-      </w:r>
-      <w:proofErr w:type="spellEnd"/>
-      <w:r>
-        <w:t xml:space="preserve"> Design</w:t>
+      <w:r>
+        <w:t>Responsive Design</w:t>
       </w:r>
       <w:bookmarkEnd w:id="13"/>
     </w:p>
@@ -7744,13 +7608,8 @@
         <w:pStyle w:val="berschrift3"/>
       </w:pPr>
       <w:bookmarkStart w:id="16" w:name="_Toc35948486"/>
-      <w:proofErr w:type="spellStart"/>
-      <w:r>
-        <w:t>Codingstyle</w:t>
-      </w:r>
-      <w:proofErr w:type="spellEnd"/>
-      <w:r>
-        <w:t xml:space="preserve"> – Dokumentation</w:t>
+      <w:r>
+        <w:t>Codingstyle – Dokumentation</w:t>
       </w:r>
       <w:bookmarkEnd w:id="16"/>
     </w:p>
@@ -8706,24 +8565,12 @@
       </w:r>
     </w:p>
     <w:p>
-      <w:proofErr w:type="spellStart"/>
-      <w:r>
-        <w:t>Avectris</w:t>
-      </w:r>
-      <w:proofErr w:type="spellEnd"/>
-      <w:r>
-        <w:t xml:space="preserve"> AG</w:t>
+      <w:r>
+        <w:t>Avectris AG</w:t>
       </w:r>
       <w:r>
         <w:br/>
-      </w:r>
-      <w:proofErr w:type="spellStart"/>
-      <w:r>
-        <w:t>Bruggerstrasse</w:t>
-      </w:r>
-      <w:proofErr w:type="spellEnd"/>
-      <w:r>
-        <w:t xml:space="preserve"> 68</w:t>
+        <w:t>Bruggerstrasse 68</w:t>
       </w:r>
       <w:r>
         <w:br/>
@@ -8741,14 +8588,9 @@
       <w:bookmarkStart w:id="24" w:name="_Toc35948495"/>
       <w:r>
         <w:lastRenderedPageBreak/>
-        <w:t xml:space="preserve">Deklaration der </w:t>
-      </w:r>
-      <w:proofErr w:type="spellStart"/>
-      <w:r>
-        <w:t>Vorkentnisse</w:t>
+        <w:t>Deklaration der Vorkentnisse</w:t>
       </w:r>
       <w:bookmarkEnd w:id="24"/>
-      <w:proofErr w:type="spellEnd"/>
     </w:p>
     <w:tbl>
       <w:tblPr>
@@ -8809,15 +8651,7 @@
           </w:tcPr>
           <w:p>
             <w:r>
-              <w:t xml:space="preserve">Mit Python automatisiere ich meist kurze wiederholende Tasks. Vor knapp einem Jahr habe ich damit mit einem Framework für Backend </w:t>
-            </w:r>
-            <w:proofErr w:type="spellStart"/>
-            <w:r>
-              <w:t>API’s</w:t>
-            </w:r>
-            <w:proofErr w:type="spellEnd"/>
-            <w:r>
-              <w:t xml:space="preserve"> begonnen.</w:t>
+              <w:t>Mit Python automatisiere ich meist kurze wiederholende Tasks. Vor knapp einem Jahr habe ich damit mit einem Framework für Backend API’s begonnen.</w:t>
             </w:r>
           </w:p>
         </w:tc>
@@ -8876,13 +8710,8 @@
           </w:tcPr>
           <w:p>
             <w:r>
-              <w:t xml:space="preserve">JavaScript, </w:t>
-            </w:r>
-            <w:proofErr w:type="spellStart"/>
-            <w:r>
-              <w:t>JQuery</w:t>
-            </w:r>
-            <w:proofErr w:type="spellEnd"/>
+              <w:t>JavaScript, JQuery</w:t>
+            </w:r>
           </w:p>
         </w:tc>
         <w:tc>
@@ -8891,15 +8720,7 @@
           </w:tcPr>
           <w:p>
             <w:r>
-              <w:t xml:space="preserve">Bei den meisten Webseiten welche ich schreibe verwende ich JavaScript und </w:t>
-            </w:r>
-            <w:proofErr w:type="spellStart"/>
-            <w:r>
-              <w:t>JQuery</w:t>
-            </w:r>
-            <w:proofErr w:type="spellEnd"/>
-            <w:r>
-              <w:t>. Daher kenne ich diese gut.</w:t>
+              <w:t>Bei den meisten Webseiten welche ich schreibe verwende ich JavaScript und JQuery. Daher kenne ich diese gut.</w:t>
             </w:r>
           </w:p>
         </w:tc>
@@ -8910,11 +8731,9 @@
             <w:tcW w:w="4324" w:type="dxa"/>
           </w:tcPr>
           <w:p>
-            <w:proofErr w:type="spellStart"/>
             <w:r>
               <w:t>PostgreSQL</w:t>
             </w:r>
-            <w:proofErr w:type="spellEnd"/>
           </w:p>
         </w:tc>
         <w:tc>
@@ -8934,11 +8753,9 @@
             <w:tcW w:w="4324" w:type="dxa"/>
           </w:tcPr>
           <w:p>
-            <w:proofErr w:type="spellStart"/>
             <w:r>
               <w:t>Jekyll</w:t>
             </w:r>
-            <w:proofErr w:type="spellEnd"/>
           </w:p>
         </w:tc>
         <w:tc>
@@ -8946,21 +8763,8 @@
             <w:tcW w:w="4315" w:type="dxa"/>
           </w:tcPr>
           <w:p>
-            <w:proofErr w:type="spellStart"/>
-            <w:r>
-              <w:t>Jekyll</w:t>
-            </w:r>
-            <w:proofErr w:type="spellEnd"/>
-            <w:r>
-              <w:t xml:space="preserve"> ist ein HTML-</w:t>
-            </w:r>
-            <w:proofErr w:type="spellStart"/>
-            <w:r>
-              <w:t>Preprocessor</w:t>
-            </w:r>
-            <w:proofErr w:type="spellEnd"/>
-            <w:r>
-              <w:t xml:space="preserve"> bei welchem ich die Basics verstehe.</w:t>
+            <w:r>
+              <w:t>Jekyll ist ein HTML-Preprocessor bei welchem ich die Basics verstehe.</w:t>
             </w:r>
           </w:p>
         </w:tc>
@@ -8998,13 +8802,8 @@
           <w:numId w:val="37"/>
         </w:numPr>
       </w:pPr>
-      <w:proofErr w:type="spellStart"/>
-      <w:r>
-        <w:t>Mockups</w:t>
-      </w:r>
-      <w:proofErr w:type="spellEnd"/>
-      <w:r>
-        <w:t xml:space="preserve"> der Webseite</w:t>
+      <w:r>
+        <w:t>Mockups der Webseite</w:t>
       </w:r>
     </w:p>
     <w:p>
@@ -9016,23 +8815,7 @@
         </w:numPr>
       </w:pPr>
       <w:r>
-        <w:t xml:space="preserve">Sensor Wert Dekodierung vorbereitet für die </w:t>
-      </w:r>
-      <w:proofErr w:type="spellStart"/>
-      <w:r>
-        <w:t>Adeunis</w:t>
-      </w:r>
-      <w:proofErr w:type="spellEnd"/>
-      <w:r>
-        <w:t xml:space="preserve"> RF und </w:t>
-      </w:r>
-      <w:proofErr w:type="spellStart"/>
-      <w:r>
-        <w:t>Elsys</w:t>
-      </w:r>
-      <w:proofErr w:type="spellEnd"/>
-      <w:r>
-        <w:t xml:space="preserve"> CO2 Sensoren</w:t>
+        <w:t>Sensor Wert Dekodierung vorbereitet für die Adeunis RF und Elsys CO2 Sensoren</w:t>
       </w:r>
     </w:p>
     <w:p>
@@ -9115,13 +8898,8 @@
           <w:numId w:val="37"/>
         </w:numPr>
       </w:pPr>
-      <w:proofErr w:type="spellStart"/>
-      <w:r>
-        <w:t>Jekyll</w:t>
-      </w:r>
-      <w:proofErr w:type="spellEnd"/>
-      <w:r>
-        <w:t xml:space="preserve"> mit Bootstrap eingerichtet für das Frontend</w:t>
+      <w:r>
+        <w:t>Jekyll mit Bootstrap eingerichtet für das Frontend</w:t>
       </w:r>
     </w:p>
     <w:p>
@@ -9157,13 +8935,8 @@
         </w:numPr>
       </w:pPr>
       <w:r>
-        <w:t xml:space="preserve">Python Client für </w:t>
-      </w:r>
-      <w:proofErr w:type="spellStart"/>
-      <w:r>
-        <w:t>PostgreSQL</w:t>
-      </w:r>
-      <w:proofErr w:type="spellEnd"/>
+        <w:t>Python Client für PostgreSQL</w:t>
+      </w:r>
     </w:p>
     <w:p>
       <w:pPr>
@@ -9171,14 +8944,9 @@
       </w:pPr>
       <w:bookmarkStart w:id="26" w:name="_Toc35948497"/>
       <w:r>
-        <w:t xml:space="preserve">Deklaration der benützten </w:t>
-      </w:r>
-      <w:proofErr w:type="spellStart"/>
-      <w:r>
-        <w:t>Firmenstandarts</w:t>
+        <w:t>Deklaration der benützten Firmenstandarts</w:t>
       </w:r>
       <w:bookmarkEnd w:id="26"/>
-      <w:proofErr w:type="spellEnd"/>
     </w:p>
     <w:p>
       <w:r>
@@ -9471,23 +9239,7 @@
     </w:p>
     <w:p>
       <w:r>
-        <w:t xml:space="preserve">Die Arbeitsergebnisse werden mit dem mit GIT </w:t>
-      </w:r>
-      <w:proofErr w:type="spellStart"/>
-      <w:r>
-        <w:t>versioniert</w:t>
-      </w:r>
-      <w:proofErr w:type="spellEnd"/>
-      <w:r>
-        <w:t xml:space="preserve"> und auf </w:t>
-      </w:r>
-      <w:proofErr w:type="spellStart"/>
-      <w:r>
-        <w:t>github</w:t>
-      </w:r>
-      <w:proofErr w:type="spellEnd"/>
-      <w:r>
-        <w:t xml:space="preserve"> hochgeladen. So kann auch bei lokalem Datenverlust auf jede Version zurückgegriffen werden.</w:t>
+        <w:t>Die Arbeitsergebnisse werden mit dem mit GIT versioniert und auf github hochgeladen. So kann auch bei lokalem Datenverlust auf jede Version zurückgegriffen werden.</w:t>
       </w:r>
     </w:p>
     <w:p>
@@ -9502,15 +9254,7 @@
     </w:p>
     <w:p>
       <w:r>
-        <w:t xml:space="preserve">Die Wiederstellung der Dokumente ist durch das Hochladen auf eine Cloud, in meinem Fall </w:t>
-      </w:r>
-      <w:proofErr w:type="spellStart"/>
-      <w:r>
-        <w:t>github</w:t>
-      </w:r>
-      <w:proofErr w:type="spellEnd"/>
-      <w:r>
-        <w:t>, sichergestellt.</w:t>
+        <w:t>Die Wiederstellung der Dokumente ist durch das Hochladen auf eine Cloud, in meinem Fall github, sichergestellt.</w:t>
       </w:r>
     </w:p>
     <w:p>
@@ -9603,10 +9347,20 @@
         <w:pStyle w:val="berschrift2"/>
       </w:pPr>
       <w:bookmarkStart w:id="34" w:name="_Toc35948505"/>
+      <w:commentRangeStart w:id="35"/>
       <w:r>
         <w:t>Anforderungen</w:t>
       </w:r>
       <w:bookmarkEnd w:id="34"/>
+      <w:commentRangeEnd w:id="35"/>
+      <w:r>
+        <w:rPr>
+          <w:rStyle w:val="Kommentarzeichen"/>
+          <w:rFonts w:ascii="Simplon Norm" w:eastAsiaTheme="minorHAnsi" w:hAnsi="Simplon Norm" w:cstheme="minorBidi"/>
+          <w:bCs w:val="0"/>
+        </w:rPr>
+        <w:commentReference w:id="35"/>
+      </w:r>
     </w:p>
     <w:p>
       <w:pPr>
@@ -9616,13 +9370,8 @@
           <w:numId w:val="46"/>
         </w:numPr>
       </w:pPr>
-      <w:proofErr w:type="spellStart"/>
-      <w:r>
-        <w:t>Responsive</w:t>
-      </w:r>
-      <w:proofErr w:type="spellEnd"/>
-      <w:r>
-        <w:t xml:space="preserve"> Design</w:t>
+      <w:r>
+        <w:t>Responsive Design</w:t>
       </w:r>
     </w:p>
     <w:p>
@@ -9733,11 +9482,11 @@
       <w:pPr>
         <w:pStyle w:val="berschrift2"/>
       </w:pPr>
-      <w:bookmarkStart w:id="35" w:name="_Toc35948506"/>
+      <w:bookmarkStart w:id="36" w:name="_Toc35948506"/>
       <w:r>
         <w:t>Deadline</w:t>
       </w:r>
-      <w:bookmarkEnd w:id="35"/>
+      <w:bookmarkEnd w:id="36"/>
     </w:p>
     <w:p>
       <w:r>
@@ -9757,21 +9506,21 @@
       <w:pPr>
         <w:pStyle w:val="berschrift2"/>
       </w:pPr>
-      <w:bookmarkStart w:id="36" w:name="_Toc35948507"/>
+      <w:bookmarkStart w:id="37" w:name="_Toc35948507"/>
       <w:r>
         <w:t>Herausforderungen</w:t>
       </w:r>
-      <w:bookmarkEnd w:id="36"/>
+      <w:bookmarkEnd w:id="37"/>
     </w:p>
     <w:p>
       <w:pPr>
         <w:pStyle w:val="berschrift3"/>
       </w:pPr>
-      <w:bookmarkStart w:id="37" w:name="_Toc35948508"/>
+      <w:bookmarkStart w:id="38" w:name="_Toc35948508"/>
       <w:r>
         <w:t>JavaScript Diagramme</w:t>
       </w:r>
-      <w:bookmarkEnd w:id="37"/>
+      <w:bookmarkEnd w:id="38"/>
     </w:p>
     <w:p>
       <w:r>
@@ -9804,15 +9553,7 @@
         <w:t xml:space="preserve">. </w:t>
       </w:r>
       <w:r>
-        <w:t xml:space="preserve">Beide Bibliotheken sind gratis und open </w:t>
-      </w:r>
-      <w:proofErr w:type="spellStart"/>
-      <w:r>
-        <w:t>source</w:t>
-      </w:r>
-      <w:proofErr w:type="spellEnd"/>
-      <w:r>
-        <w:t>.</w:t>
+        <w:t>Beide Bibliotheken sind gratis und open source.</w:t>
       </w:r>
     </w:p>
     <w:p>
@@ -9823,7 +9564,7 @@
           <w:numId w:val="39"/>
         </w:numPr>
       </w:pPr>
-      <w:hyperlink r:id="rId19" w:history="1">
+      <w:hyperlink r:id="rId21" w:history="1">
         <w:r>
           <w:rPr>
             <w:rStyle w:val="Hyperlink"/>
@@ -9833,7 +9574,7 @@
       </w:hyperlink>
     </w:p>
     <w:p>
-      <w:commentRangeStart w:id="38"/>
+      <w:commentRangeStart w:id="39"/>
       <w:r>
         <w:t xml:space="preserve">Als ich ein einfaches Beispiel für Chart.js erstellte, fiel mir den Anfang sehr schwer, da es schwierig zu </w:t>
       </w:r>
@@ -9841,36 +9582,23 @@
         <w:t>sein</w:t>
       </w:r>
       <w:r>
-        <w:t xml:space="preserve"> </w:t>
-      </w:r>
-      <w:proofErr w:type="spellStart"/>
-      <w:r>
-        <w:t>scheint</w:t>
+        <w:t xml:space="preserve"> scheint</w:t>
       </w:r>
       <w:r>
         <w:t>e</w:t>
       </w:r>
-      <w:proofErr w:type="spellEnd"/>
-      <w:r>
-        <w:t xml:space="preserve">, die Diagramm Grösse zu verändern. Die Lösung hierzu war es, das Diagramm in einem div zu verpacken und die Grösse des </w:t>
-      </w:r>
-      <w:proofErr w:type="spellStart"/>
-      <w:r>
-        <w:t>divs</w:t>
-      </w:r>
-      <w:proofErr w:type="spellEnd"/>
-      <w:r>
-        <w:t xml:space="preserve"> zu setzen.</w:t>
+      <w:r>
+        <w:t>, die Diagramm Grösse zu verändern. Die Lösung hierzu war es, das Diagramm in einem div zu verpacken und die Grösse des divs zu setzen.</w:t>
       </w:r>
       <w:r>
         <w:t xml:space="preserve"> Somit lässt sich mit folgendem Code ein Diagramm für einen Sensor erstellen.</w:t>
       </w:r>
-      <w:commentRangeEnd w:id="38"/>
+      <w:commentRangeEnd w:id="39"/>
       <w:r>
         <w:rPr>
           <w:rStyle w:val="Kommentarzeichen"/>
         </w:rPr>
-        <w:commentReference w:id="38"/>
+        <w:commentReference w:id="39"/>
       </w:r>
       <w:r>
         <w:t xml:space="preserve"> Der Code wurde von der </w:t>
@@ -9978,7 +9706,7 @@
       <w:pPr>
         <w:pStyle w:val="Beschriftung"/>
       </w:pPr>
-      <w:bookmarkStart w:id="39" w:name="_Toc35948450"/>
+      <w:bookmarkStart w:id="40" w:name="_Toc35948450"/>
       <w:r>
         <w:t xml:space="preserve">Abbildung </w:t>
       </w:r>
@@ -10003,13 +9731,13 @@
       <w:r>
         <w:t xml:space="preserve"> Chart.js Resultat</w:t>
       </w:r>
-      <w:bookmarkEnd w:id="39"/>
+      <w:bookmarkEnd w:id="40"/>
     </w:p>
     <w:p>
       <w:pPr>
         <w:pStyle w:val="Beschriftung"/>
       </w:pPr>
-      <w:bookmarkStart w:id="40" w:name="_Toc35948451"/>
+      <w:bookmarkStart w:id="41" w:name="_Toc35948451"/>
       <w:r>
         <w:t xml:space="preserve">Abbildung </w:t>
       </w:r>
@@ -10034,7 +9762,7 @@
       <w:r>
         <w:t xml:space="preserve"> Chart.js Code</w:t>
       </w:r>
-      <w:bookmarkEnd w:id="40"/>
+      <w:bookmarkEnd w:id="41"/>
     </w:p>
     <w:p>
       <w:r>
@@ -10064,13 +9792,8 @@
       </w:hyperlink>
     </w:p>
     <w:p>
-      <w:proofErr w:type="spellStart"/>
-      <w:r>
-        <w:t>Chartist</w:t>
-      </w:r>
-      <w:proofErr w:type="spellEnd"/>
-      <w:r>
-        <w:t xml:space="preserve"> konnte ich ohne weitere Probleme sehr schnell ein Beispiel mit den gleichen Daten wie oben implementieren. Es scheint minimiert auf das wichtigste zu sein.</w:t>
+      <w:r>
+        <w:t>Chartist konnte ich ohne weitere Probleme sehr schnell ein Beispiel mit den gleichen Daten wie oben implementieren. Es scheint minimiert auf das wichtigste zu sein.</w:t>
       </w:r>
       <w:r>
         <w:rPr>
@@ -10172,7 +9895,7 @@
       <w:pPr>
         <w:pStyle w:val="Beschriftung"/>
       </w:pPr>
-      <w:bookmarkStart w:id="41" w:name="_Toc35948452"/>
+      <w:bookmarkStart w:id="42" w:name="_Toc35948452"/>
       <w:r>
         <w:t xml:space="preserve">Abbildung </w:t>
       </w:r>
@@ -10197,13 +9920,13 @@
       <w:r>
         <w:t xml:space="preserve"> Chartist.js Resultat</w:t>
       </w:r>
-      <w:bookmarkEnd w:id="41"/>
+      <w:bookmarkEnd w:id="42"/>
     </w:p>
     <w:p>
       <w:pPr>
         <w:pStyle w:val="Beschriftung"/>
       </w:pPr>
-      <w:bookmarkStart w:id="42" w:name="_Toc35948453"/>
+      <w:bookmarkStart w:id="43" w:name="_Toc35948453"/>
       <w:r>
         <w:t xml:space="preserve">Abbildung </w:t>
       </w:r>
@@ -10228,17 +9951,17 @@
       <w:r>
         <w:t xml:space="preserve"> Chartis.js Code</w:t>
       </w:r>
-      <w:bookmarkEnd w:id="42"/>
+      <w:bookmarkEnd w:id="43"/>
     </w:p>
     <w:p>
       <w:pPr>
         <w:pStyle w:val="berschrift3"/>
       </w:pPr>
-      <w:bookmarkStart w:id="43" w:name="_Toc35948509"/>
+      <w:bookmarkStart w:id="44" w:name="_Toc35948509"/>
       <w:r>
         <w:t>Sensor Wert Beobachter</w:t>
       </w:r>
-      <w:bookmarkEnd w:id="43"/>
+      <w:bookmarkEnd w:id="44"/>
     </w:p>
     <w:p>
       <w:r>
@@ -10276,15 +9999,7 @@
         <w:t>Sensor Wert wird erhalten und</w:t>
       </w:r>
       <w:r>
-        <w:t xml:space="preserve"> anhand des passenden Sensor </w:t>
-      </w:r>
-      <w:proofErr w:type="spellStart"/>
-      <w:r>
-        <w:t>Dekodierers</w:t>
-      </w:r>
-      <w:proofErr w:type="spellEnd"/>
-      <w:r>
-        <w:t xml:space="preserve"> in die verschiedenen Werte umgewandelt</w:t>
+        <w:t xml:space="preserve"> anhand des passenden Sensor Dekodierers in die verschiedenen Werte umgewandelt</w:t>
       </w:r>
       <w:r>
         <w:t>. Danach wird bei jedem der einzelnen Werte geprüft</w:t>
@@ -10356,7 +10071,7 @@
       <w:pPr>
         <w:pStyle w:val="Beschriftung"/>
       </w:pPr>
-      <w:bookmarkStart w:id="44" w:name="_Toc35948454"/>
+      <w:bookmarkStart w:id="45" w:name="_Toc35948454"/>
       <w:r>
         <w:t xml:space="preserve">Abbildung </w:t>
       </w:r>
@@ -10381,37 +10096,24 @@
       <w:r>
         <w:t xml:space="preserve"> Sensor Wert Ablauf</w:t>
       </w:r>
-      <w:bookmarkEnd w:id="44"/>
+      <w:bookmarkEnd w:id="45"/>
     </w:p>
     <w:p>
       <w:pPr>
         <w:pStyle w:val="berschrift3"/>
       </w:pPr>
-      <w:bookmarkStart w:id="45" w:name="_Toc35948510"/>
-      <w:proofErr w:type="spellStart"/>
-      <w:r>
-        <w:t>Responsive</w:t>
-      </w:r>
-      <w:proofErr w:type="spellEnd"/>
-      <w:r>
-        <w:t xml:space="preserve"> Design</w:t>
-      </w:r>
-      <w:bookmarkEnd w:id="45"/>
+      <w:bookmarkStart w:id="46" w:name="_Toc35948510"/>
+      <w:r>
+        <w:t>Responsive Design</w:t>
+      </w:r>
+      <w:bookmarkEnd w:id="46"/>
     </w:p>
     <w:p>
       <w:pPr>
         <w:keepNext/>
       </w:pPr>
       <w:r>
-        <w:t xml:space="preserve">Auch mit Bootstrap ist ein </w:t>
-      </w:r>
-      <w:proofErr w:type="spellStart"/>
-      <w:r>
-        <w:t>Responsive</w:t>
-      </w:r>
-      <w:proofErr w:type="spellEnd"/>
-      <w:r>
-        <w:t xml:space="preserve"> Design schwierig Korrekt umzusetzen. Zudem werde ich die SCSS Dateien von Bootstrap so ändern müssen, dass sie dem Corporate Design der BBB entsprechen. </w:t>
+        <w:t xml:space="preserve">Auch mit Bootstrap ist ein Responsive Design schwierig Korrekt umzusetzen. Zudem werde ich die SCSS Dateien von Bootstrap so ändern müssen, dass sie dem Corporate Design der BBB entsprechen. </w:t>
       </w:r>
       <w:r>
         <w:t xml:space="preserve">Das Reinigungspersonal wird sich mit Tablets im Gebäude herumgeben, daher ist es für mich aus sehr wichtig, dass das Frontend für Touch-Steuerung optimiert ist. Dies ist für mich auch eher Neuland und werde vermutlich meine Browser Ansicht auf </w:t>
@@ -10429,15 +10131,7 @@
         <w:t>.</w:t>
       </w:r>
       <w:r>
-        <w:t xml:space="preserve"> In </w:t>
-      </w:r>
-      <w:proofErr w:type="spellStart"/>
-      <w:r>
-        <w:t>Chromium</w:t>
-      </w:r>
-      <w:proofErr w:type="spellEnd"/>
-      <w:r>
-        <w:t xml:space="preserve"> basierenden Browsers kann man dies mit der F12 Taste erreichen.</w:t>
+        <w:t xml:space="preserve"> In Chromium basierenden Browsers kann man dies mit der F12 Taste erreichen.</w:t>
       </w:r>
       <w:r>
         <w:rPr>
@@ -10492,7 +10186,7 @@
       <w:pPr>
         <w:pStyle w:val="Beschriftung"/>
       </w:pPr>
-      <w:bookmarkStart w:id="46" w:name="_Toc35948455"/>
+      <w:bookmarkStart w:id="47" w:name="_Toc35948455"/>
       <w:r>
         <w:t xml:space="preserve">Abbildung </w:t>
       </w:r>
@@ -10515,17 +10209,9 @@
         <w:fldChar w:fldCharType="end"/>
       </w:r>
       <w:r>
-        <w:t xml:space="preserve"> </w:t>
-      </w:r>
-      <w:proofErr w:type="spellStart"/>
-      <w:r>
-        <w:t>Chromium</w:t>
-      </w:r>
-      <w:proofErr w:type="spellEnd"/>
-      <w:r>
-        <w:t xml:space="preserve"> Entwickler Modus</w:t>
-      </w:r>
-      <w:bookmarkEnd w:id="46"/>
+        <w:t xml:space="preserve"> Chromium Entwickler Modus</w:t>
+      </w:r>
+      <w:bookmarkEnd w:id="47"/>
     </w:p>
     <w:p>
       <w:pPr>
@@ -10577,7 +10263,7 @@
       <w:pPr>
         <w:pStyle w:val="Beschriftung"/>
       </w:pPr>
-      <w:bookmarkStart w:id="47" w:name="_Toc35948456"/>
+      <w:bookmarkStart w:id="48" w:name="_Toc35948456"/>
       <w:r>
         <w:t xml:space="preserve">Abbildung </w:t>
       </w:r>
@@ -10600,25 +10286,9 @@
         <w:fldChar w:fldCharType="end"/>
       </w:r>
       <w:r>
-        <w:t xml:space="preserve"> </w:t>
-      </w:r>
-      <w:proofErr w:type="spellStart"/>
-      <w:r>
-        <w:t>Chromium</w:t>
-      </w:r>
-      <w:proofErr w:type="spellEnd"/>
-      <w:r>
-        <w:t xml:space="preserve"> </w:t>
-      </w:r>
-      <w:proofErr w:type="spellStart"/>
-      <w:r>
-        <w:t>Responsive</w:t>
-      </w:r>
-      <w:proofErr w:type="spellEnd"/>
-      <w:r>
-        <w:t xml:space="preserve"> Modus</w:t>
-      </w:r>
-      <w:bookmarkEnd w:id="47"/>
+        <w:t xml:space="preserve"> Chromium Responsive Modus</w:t>
+      </w:r>
+      <w:bookmarkEnd w:id="48"/>
     </w:p>
     <w:p>
       <w:r>
@@ -10633,24 +10303,16 @@
       <w:pPr>
         <w:pStyle w:val="berschrift3"/>
       </w:pPr>
-      <w:bookmarkStart w:id="48" w:name="_Toc35948511"/>
+      <w:bookmarkStart w:id="49" w:name="_Toc35948511"/>
       <w:r>
         <w:lastRenderedPageBreak/>
         <w:t>Sphinx Dokumentation</w:t>
       </w:r>
-      <w:bookmarkEnd w:id="48"/>
-    </w:p>
-    <w:p>
-      <w:r>
-        <w:t xml:space="preserve">Python lässt sich anhand von sogenannten </w:t>
-      </w:r>
-      <w:proofErr w:type="spellStart"/>
-      <w:r>
-        <w:t>Docstrings</w:t>
-      </w:r>
-      <w:proofErr w:type="spellEnd"/>
-      <w:r>
-        <w:t xml:space="preserve"> dokumentieren. Diese kann man dann einfach mit Sphinx zu einer Webseite generieren lassen. Meine Herausforderung hier ist, dass ich diese gründlich nachführe und gleich nach der Erstellung einer Funktion diese </w:t>
+      <w:bookmarkEnd w:id="49"/>
+    </w:p>
+    <w:p>
+      <w:r>
+        <w:t xml:space="preserve">Python lässt sich anhand von sogenannten Docstrings dokumentieren. Diese kann man dann einfach mit Sphinx zu einer Webseite generieren lassen. Meine Herausforderung hier ist, dass ich diese gründlich nachführe und gleich nach der Erstellung einer Funktion diese </w:t>
       </w:r>
       <w:r>
         <w:t>auch wirklich schreibe</w:t>
@@ -10664,15 +10326,7 @@
     </w:p>
     <w:p>
       <w:r>
-        <w:t xml:space="preserve">Hierbei gilt, dass meine </w:t>
-      </w:r>
-      <w:proofErr w:type="spellStart"/>
-      <w:r>
-        <w:t>Docstrings</w:t>
-      </w:r>
-      <w:proofErr w:type="spellEnd"/>
-      <w:r>
-        <w:t xml:space="preserve"> dem Standard von Google folgen, und folgenderweise aussehen sollten.</w:t>
+        <w:t>Hierbei gilt, dass meine Docstrings dem Standard von Google folgen, und folgenderweise aussehen sollten.</w:t>
       </w:r>
     </w:p>
     <w:p>
@@ -10725,7 +10379,7 @@
       <w:pPr>
         <w:pStyle w:val="Beschriftung"/>
       </w:pPr>
-      <w:bookmarkStart w:id="49" w:name="_Toc35948457"/>
+      <w:bookmarkStart w:id="50" w:name="_Toc35948457"/>
       <w:r>
         <w:t xml:space="preserve">Abbildung </w:t>
       </w:r>
@@ -10748,24 +10402,19 @@
         <w:fldChar w:fldCharType="end"/>
       </w:r>
       <w:r>
-        <w:t xml:space="preserve"> Google Style </w:t>
-      </w:r>
-      <w:proofErr w:type="spellStart"/>
-      <w:r>
-        <w:t>Docstrings</w:t>
-      </w:r>
-      <w:bookmarkEnd w:id="49"/>
-      <w:proofErr w:type="spellEnd"/>
+        <w:t xml:space="preserve"> Google Style Docstrings</w:t>
+      </w:r>
+      <w:bookmarkEnd w:id="50"/>
     </w:p>
     <w:p>
       <w:pPr>
         <w:pStyle w:val="berschrift3"/>
       </w:pPr>
-      <w:bookmarkStart w:id="50" w:name="_Toc35948513"/>
+      <w:bookmarkStart w:id="51" w:name="_Toc35948513"/>
       <w:r>
         <w:t>HTML Präprozessor</w:t>
       </w:r>
-      <w:bookmarkEnd w:id="50"/>
+      <w:bookmarkEnd w:id="51"/>
     </w:p>
     <w:p>
       <w:r>
@@ -10775,14 +10424,12 @@
         <w:t xml:space="preserve"> Vor der IPA habe ich mir deswegen noch </w:t>
       </w:r>
       <w:hyperlink r:id="rId32" w:history="1">
-        <w:proofErr w:type="spellStart"/>
         <w:r>
           <w:rPr>
             <w:rStyle w:val="Hyperlink"/>
           </w:rPr>
           <w:t>Jekyll</w:t>
         </w:r>
-        <w:proofErr w:type="spellEnd"/>
       </w:hyperlink>
       <w:r>
         <w:t xml:space="preserve"> angeschaut. Dieses Tool bietet genau was ich brauche und wird mich beim Aufbau der Seite unterstützen.</w:t>
@@ -10792,31 +10439,15 @@
       <w:pPr>
         <w:pStyle w:val="berschrift3"/>
       </w:pPr>
-      <w:bookmarkStart w:id="51" w:name="_Toc35948514"/>
+      <w:bookmarkStart w:id="52" w:name="_Toc35948514"/>
       <w:r>
         <w:t>Tür Schaltungssensor Wert</w:t>
       </w:r>
-      <w:bookmarkEnd w:id="51"/>
-    </w:p>
-    <w:p>
-      <w:r>
-        <w:t xml:space="preserve">Die Werte des </w:t>
-      </w:r>
-      <w:proofErr w:type="spellStart"/>
-      <w:r>
-        <w:t>Adeunis</w:t>
-      </w:r>
-      <w:proofErr w:type="spellEnd"/>
-      <w:r>
-        <w:t xml:space="preserve"> RF und der </w:t>
-      </w:r>
-      <w:proofErr w:type="spellStart"/>
-      <w:r>
-        <w:t>Elsys</w:t>
-      </w:r>
-      <w:proofErr w:type="spellEnd"/>
-      <w:r>
-        <w:t xml:space="preserve"> CO2 Sensoren konnte ich bereits als Vorarbeit dekodieren. Für den Tabs Sensor reichte die Zeit nicht mehr.</w:t>
+      <w:bookmarkEnd w:id="52"/>
+    </w:p>
+    <w:p>
+      <w:r>
+        <w:t>Die Werte des Adeunis RF und der Elsys CO2 Sensoren konnte ich bereits als Vorarbeit dekodieren. Für den Tabs Sensor reichte die Zeit nicht mehr.</w:t>
       </w:r>
     </w:p>
     <w:p>
@@ -10832,15 +10463,7 @@
         </w:r>
       </w:hyperlink>
       <w:r>
-        <w:t xml:space="preserve"> besteht der Wert eines Tabs Sensors aus 8 </w:t>
-      </w:r>
-      <w:proofErr w:type="spellStart"/>
-      <w:r>
-        <w:t>bytes</w:t>
-      </w:r>
-      <w:proofErr w:type="spellEnd"/>
-      <w:r>
-        <w:t>.</w:t>
+        <w:t xml:space="preserve"> besteht der Wert eines Tabs Sensors aus 8 bytes.</w:t>
       </w:r>
     </w:p>
     <w:tbl>
@@ -11171,26 +10794,21 @@
       <w:pPr>
         <w:pStyle w:val="berschrift1"/>
       </w:pPr>
-      <w:bookmarkStart w:id="52" w:name="_Toc35948515"/>
+      <w:bookmarkStart w:id="53" w:name="_Toc35948515"/>
       <w:r>
         <w:t>Planen</w:t>
       </w:r>
-      <w:bookmarkEnd w:id="52"/>
+      <w:bookmarkEnd w:id="53"/>
     </w:p>
     <w:p>
       <w:pPr>
         <w:pStyle w:val="berschrift2"/>
       </w:pPr>
-      <w:bookmarkStart w:id="53" w:name="_Toc35948516"/>
-      <w:proofErr w:type="spellStart"/>
-      <w:r>
-        <w:t>Use</w:t>
-      </w:r>
-      <w:proofErr w:type="spellEnd"/>
-      <w:r>
-        <w:t xml:space="preserve"> Case</w:t>
-      </w:r>
-      <w:bookmarkEnd w:id="53"/>
+      <w:bookmarkStart w:id="54" w:name="_Toc35948516"/>
+      <w:r>
+        <w:t>Use Case</w:t>
+      </w:r>
+      <w:bookmarkEnd w:id="54"/>
     </w:p>
     <w:p>
       <w:pPr>
@@ -11248,7 +10866,7 @@
       <w:pPr>
         <w:pStyle w:val="Beschriftung"/>
       </w:pPr>
-      <w:bookmarkStart w:id="54" w:name="_Toc35948458"/>
+      <w:bookmarkStart w:id="55" w:name="_Toc35948458"/>
       <w:r>
         <w:t xml:space="preserve">Abbildung </w:t>
       </w:r>
@@ -11271,51 +10889,41 @@
         <w:fldChar w:fldCharType="end"/>
       </w:r>
       <w:r>
-        <w:t xml:space="preserve"> </w:t>
-      </w:r>
-      <w:proofErr w:type="spellStart"/>
-      <w:r>
-        <w:t>Use</w:t>
-      </w:r>
-      <w:proofErr w:type="spellEnd"/>
-      <w:r>
-        <w:t xml:space="preserve"> Case</w:t>
-      </w:r>
-      <w:bookmarkEnd w:id="54"/>
+        <w:t xml:space="preserve"> Use Case</w:t>
+      </w:r>
+      <w:bookmarkEnd w:id="55"/>
     </w:p>
     <w:p>
       <w:pPr>
         <w:pStyle w:val="berschrift2"/>
       </w:pPr>
-      <w:bookmarkStart w:id="55" w:name="_Toc35948517"/>
+      <w:bookmarkStart w:id="56" w:name="_Toc35948517"/>
       <w:r>
         <w:t>System</w:t>
       </w:r>
-      <w:bookmarkEnd w:id="55"/>
+      <w:bookmarkEnd w:id="56"/>
     </w:p>
     <w:p>
       <w:pPr>
         <w:pStyle w:val="berschrift3"/>
       </w:pPr>
-      <w:bookmarkStart w:id="56" w:name="_Toc35948518"/>
+      <w:bookmarkStart w:id="57" w:name="_Toc35948518"/>
       <w:r>
         <w:t>Allgemein</w:t>
       </w:r>
-      <w:bookmarkEnd w:id="56"/>
+      <w:bookmarkEnd w:id="57"/>
     </w:p>
     <w:p>
       <w:r>
         <w:t xml:space="preserve">Das System ist so aufgebaut, dass ein Benutzer zuerst die statische Webseite von dem IIS Server ladet und danach alle Daten von der API, welche von </w:t>
       </w:r>
       <w:hyperlink r:id="rId35" w:history="1">
-        <w:proofErr w:type="spellStart"/>
         <w:r>
           <w:rPr>
             <w:rStyle w:val="Hyperlink"/>
           </w:rPr>
           <w:t>Uvicorn</w:t>
         </w:r>
-        <w:proofErr w:type="spellEnd"/>
       </w:hyperlink>
       <w:r>
         <w:t xml:space="preserve"> gehostet wird, holt. Beide Dienste werden auf dem internen Server SI1010023 gehostet. Ein solcher Vorgang erlaubt eine angenehmere Benutzung der Webseite, denn man muss nicht warten bis zum Beispiel PHP alle Daten in das HTML gerendert hat, sondern man bekommt direkt die Webseite mit einer kleinen Ladeanimation und weiss bereits, dass etwas passiert, danach geht es meistens schnell bis die Daten von der API geladen und dargestellt werden. Zudem muss man nicht jedes Mal eine Seite neu laden um Daten abzuspeichern, denn alle Zugriffe auf die API werden mit Ajax Aufrufe ausgeführt.</w:t>
@@ -11330,112 +10938,49 @@
         <w:t>ist</w:t>
       </w:r>
       <w:r>
-        <w:t xml:space="preserve"> der </w:t>
-      </w:r>
-      <w:proofErr w:type="spellStart"/>
-      <w:r>
-        <w:t>Uvicorn</w:t>
-      </w:r>
-      <w:proofErr w:type="spellEnd"/>
-      <w:r>
-        <w:t xml:space="preserve"> Server, die </w:t>
-      </w:r>
-      <w:proofErr w:type="spellStart"/>
-      <w:r>
-        <w:t>PostgreSQL</w:t>
-      </w:r>
-      <w:proofErr w:type="spellEnd"/>
-      <w:r>
-        <w:t xml:space="preserve"> Datenbank und das Skript, welches von Loriot die Sensor Daten erhält.</w:t>
+        <w:t xml:space="preserve"> der Uvicorn Server, die PostgreSQL Datenbank und das Skript, welches von Loriot die Sensor Daten erhält.</w:t>
       </w:r>
       <w:r>
         <w:t xml:space="preserve"> Der</w:t>
       </w:r>
       <w:r>
-        <w:t xml:space="preserve"> IIS könnte man durch </w:t>
-      </w:r>
-      <w:proofErr w:type="gramStart"/>
-      <w:r>
-        <w:t>einen Apache</w:t>
-      </w:r>
-      <w:proofErr w:type="gramEnd"/>
-      <w:r>
-        <w:t xml:space="preserve"> oder </w:t>
-      </w:r>
-      <w:proofErr w:type="spellStart"/>
-      <w:r>
-        <w:t>Nginx</w:t>
-      </w:r>
-      <w:proofErr w:type="spellEnd"/>
-      <w:r>
-        <w:t xml:space="preserve"> Server austauschen. IIS ist jedoch Standard auf Windows Servern.</w:t>
+        <w:t xml:space="preserve"> IIS könnte man durch einen Apache oder Nginx Server austauschen. IIS ist jedoch Standard auf Windows Servern.</w:t>
       </w:r>
     </w:p>
     <w:p>
       <w:pPr>
         <w:pStyle w:val="berschrift3"/>
       </w:pPr>
-      <w:bookmarkStart w:id="57" w:name="_Toc35948519"/>
-      <w:proofErr w:type="spellStart"/>
-      <w:r>
-        <w:t>Uvicorn</w:t>
-      </w:r>
-      <w:proofErr w:type="spellEnd"/>
-      <w:r>
-        <w:t xml:space="preserve"> Server</w:t>
-      </w:r>
-      <w:bookmarkEnd w:id="57"/>
-    </w:p>
-    <w:p>
-      <w:r>
-        <w:t xml:space="preserve">Der </w:t>
-      </w:r>
-      <w:proofErr w:type="spellStart"/>
-      <w:r>
-        <w:t>Uvicorn</w:t>
-      </w:r>
-      <w:proofErr w:type="spellEnd"/>
-      <w:r>
-        <w:t xml:space="preserve"> Server erhält alle Anfragen eines Benutzers und leitet diese weiter an mein Backend, dieses verarbeitet die Anfrage, lädt vielleicht ein paar Daten vo</w:t>
+      <w:bookmarkStart w:id="58" w:name="_Toc35948519"/>
+      <w:r>
+        <w:t>Uvicorn Server</w:t>
+      </w:r>
+      <w:bookmarkEnd w:id="58"/>
+    </w:p>
+    <w:p>
+      <w:r>
+        <w:t>Der Uvicorn Server erhält alle Anfragen eines Benutzers und leitet diese weiter an mein Backend, dieses verarbeitet die Anfrage, lädt vielleicht ein paar Daten vo</w:t>
       </w:r>
       <w:r>
         <w:t>n der</w:t>
       </w:r>
       <w:r>
-        <w:t xml:space="preserve"> Datenbank und gibt letztendlich eine Antwort zurück. Diese Antwort wird dann vom </w:t>
-      </w:r>
-      <w:proofErr w:type="spellStart"/>
-      <w:r>
-        <w:t>Uvicorn</w:t>
-      </w:r>
-      <w:proofErr w:type="spellEnd"/>
-      <w:r>
-        <w:t xml:space="preserve"> Server dem Benutzer zurückgeschickt.</w:t>
+        <w:t xml:space="preserve"> Datenbank und gibt letztendlich eine Antwort zurück. Diese Antwort wird dann vom Uvicorn Server dem Benutzer zurückgeschickt.</w:t>
       </w:r>
     </w:p>
     <w:p>
       <w:pPr>
         <w:pStyle w:val="berschrift3"/>
       </w:pPr>
-      <w:bookmarkStart w:id="58" w:name="_Toc35948520"/>
-      <w:proofErr w:type="spellStart"/>
+      <w:bookmarkStart w:id="59" w:name="_Toc35948520"/>
       <w:r>
         <w:t>Websockets</w:t>
       </w:r>
-      <w:bookmarkEnd w:id="58"/>
-      <w:proofErr w:type="spellEnd"/>
-    </w:p>
-    <w:p>
-      <w:r>
-        <w:t xml:space="preserve">Loriot ist eine Webseite, welche alle Daten der angehängten Sensoren sammelt. Man kann sich per </w:t>
-      </w:r>
-      <w:proofErr w:type="spellStart"/>
-      <w:r>
-        <w:t>Websockets</w:t>
-      </w:r>
-      <w:proofErr w:type="spellEnd"/>
-      <w:r>
-        <w:t xml:space="preserve"> mit diesem Verbinden und mithören, wenn neue Sensordaten eingefangen werden. Diese werden dann gleich in </w:t>
+      <w:bookmarkEnd w:id="59"/>
+    </w:p>
+    <w:p>
+      <w:r>
+        <w:t xml:space="preserve">Loriot ist eine Webseite, welche alle Daten der angehängten Sensoren sammelt. Man kann sich per Websockets mit diesem Verbinden und mithören, wenn neue Sensordaten eingefangen werden. Diese werden dann gleich in </w:t>
       </w:r>
       <w:r>
         <w:t>die</w:t>
@@ -11448,25 +10993,15 @@
       <w:pPr>
         <w:pStyle w:val="berschrift3"/>
       </w:pPr>
-      <w:bookmarkStart w:id="59" w:name="_Toc35948521"/>
-      <w:proofErr w:type="spellStart"/>
-      <w:r>
-        <w:t>PostgreSQL</w:t>
-      </w:r>
-      <w:proofErr w:type="spellEnd"/>
-      <w:r>
-        <w:t xml:space="preserve"> Datenbank</w:t>
-      </w:r>
-      <w:bookmarkEnd w:id="59"/>
-    </w:p>
-    <w:p>
-      <w:proofErr w:type="spellStart"/>
-      <w:r>
-        <w:t>PostgreSQL</w:t>
-      </w:r>
-      <w:proofErr w:type="spellEnd"/>
-      <w:r>
-        <w:t xml:space="preserve"> ist ein leistungsstarkes, objektrelationales Open-Source-Datenbanksystem</w:t>
+      <w:bookmarkStart w:id="60" w:name="_Toc35948521"/>
+      <w:r>
+        <w:t>PostgreSQL Datenbank</w:t>
+      </w:r>
+      <w:bookmarkEnd w:id="60"/>
+    </w:p>
+    <w:p>
+      <w:r>
+        <w:t>PostgreSQL ist ein leistungsstarkes, objektrelationales Open-Source-Datenbanksystem</w:t>
       </w:r>
       <w:r>
         <w:t>. Diese Datenbank ist Zuverlässig und Leistungsstark</w:t>
@@ -11545,7 +11080,7 @@
       <w:pPr>
         <w:pStyle w:val="Beschriftung"/>
       </w:pPr>
-      <w:bookmarkStart w:id="60" w:name="_Toc35948459"/>
+      <w:bookmarkStart w:id="61" w:name="_Toc35948459"/>
       <w:r>
         <w:t xml:space="preserve">Abbildung </w:t>
       </w:r>
@@ -11570,17 +11105,17 @@
       <w:r>
         <w:t xml:space="preserve"> System Aufbau</w:t>
       </w:r>
-      <w:bookmarkEnd w:id="60"/>
+      <w:bookmarkEnd w:id="61"/>
     </w:p>
     <w:p>
       <w:pPr>
         <w:pStyle w:val="berschrift2"/>
       </w:pPr>
-      <w:bookmarkStart w:id="61" w:name="_Toc35948522"/>
+      <w:bookmarkStart w:id="62" w:name="_Toc35948522"/>
       <w:r>
         <w:t>Sensoren</w:t>
       </w:r>
-      <w:bookmarkEnd w:id="61"/>
+      <w:bookmarkEnd w:id="62"/>
     </w:p>
     <w:p>
       <w:r>
@@ -11599,19 +11134,11 @@
         </w:numPr>
       </w:pPr>
       <w:hyperlink r:id="rId37" w:history="1">
-        <w:proofErr w:type="spellStart"/>
         <w:r>
           <w:rPr>
             <w:rStyle w:val="Hyperlink"/>
           </w:rPr>
-          <w:t>Adeunis</w:t>
-        </w:r>
-        <w:proofErr w:type="spellEnd"/>
-        <w:r>
-          <w:rPr>
-            <w:rStyle w:val="Hyperlink"/>
-          </w:rPr>
-          <w:t xml:space="preserve"> RF</w:t>
+          <w:t>Adeunis RF</w:t>
         </w:r>
       </w:hyperlink>
     </w:p>
@@ -11624,19 +11151,11 @@
         </w:numPr>
       </w:pPr>
       <w:hyperlink r:id="rId38" w:history="1">
-        <w:proofErr w:type="spellStart"/>
         <w:r>
           <w:rPr>
             <w:rStyle w:val="Hyperlink"/>
           </w:rPr>
-          <w:t>Elsys</w:t>
-        </w:r>
-        <w:proofErr w:type="spellEnd"/>
-        <w:r>
-          <w:rPr>
-            <w:rStyle w:val="Hyperlink"/>
-          </w:rPr>
-          <w:t xml:space="preserve"> ERS CO2</w:t>
+          <w:t>Elsys ERS CO2</w:t>
         </w:r>
       </w:hyperlink>
     </w:p>
@@ -11659,23 +11178,7 @@
     </w:p>
     <w:p>
       <w:r>
-        <w:t xml:space="preserve">Für jeden dieser Sensoren muss je ein Dekodierung Algorithmus geschrieben werden. Für den </w:t>
-      </w:r>
-      <w:proofErr w:type="spellStart"/>
-      <w:r>
-        <w:t>Adeunis</w:t>
-      </w:r>
-      <w:proofErr w:type="spellEnd"/>
-      <w:r>
-        <w:t xml:space="preserve"> RF und </w:t>
-      </w:r>
-      <w:proofErr w:type="spellStart"/>
-      <w:r>
-        <w:t>Elsys</w:t>
-      </w:r>
-      <w:proofErr w:type="spellEnd"/>
-      <w:r>
-        <w:t xml:space="preserve"> ERS CO2 wurde dies bereits im Vorfeld gemacht.</w:t>
+        <w:t>Für jeden dieser Sensoren muss je ein Dekodierung Algorithmus geschrieben werden. Für den Adeunis RF und Elsys ERS CO2 wurde dies bereits im Vorfeld gemacht.</w:t>
       </w:r>
     </w:p>
     <w:p>
@@ -11688,11 +11191,11 @@
       <w:pPr>
         <w:pStyle w:val="berschrift2"/>
       </w:pPr>
-      <w:bookmarkStart w:id="62" w:name="_Toc35948523"/>
+      <w:bookmarkStart w:id="63" w:name="_Toc35948523"/>
       <w:r>
         <w:t>Wert Beobachter</w:t>
       </w:r>
-      <w:bookmarkEnd w:id="62"/>
+      <w:bookmarkEnd w:id="63"/>
     </w:p>
     <w:p>
       <w:r>
@@ -11766,11 +11269,11 @@
       <w:pPr>
         <w:pStyle w:val="berschrift2"/>
       </w:pPr>
-      <w:bookmarkStart w:id="63" w:name="_Toc35948524"/>
+      <w:bookmarkStart w:id="64" w:name="_Toc35948524"/>
       <w:r>
         <w:t>Authentifizierung</w:t>
       </w:r>
-      <w:bookmarkEnd w:id="63"/>
+      <w:bookmarkEnd w:id="64"/>
     </w:p>
     <w:p>
       <w:r>
@@ -11878,7 +11381,7 @@
       <w:pPr>
         <w:pStyle w:val="Beschriftung"/>
       </w:pPr>
-      <w:bookmarkStart w:id="64" w:name="_Toc35948460"/>
+      <w:bookmarkStart w:id="65" w:name="_Toc35948460"/>
       <w:r>
         <w:t xml:space="preserve">Abbildung </w:t>
       </w:r>
@@ -11903,7 +11406,7 @@
       <w:r>
         <w:t xml:space="preserve"> Authentifizierung Ablauf</w:t>
       </w:r>
-      <w:bookmarkEnd w:id="64"/>
+      <w:bookmarkEnd w:id="65"/>
     </w:p>
     <w:p>
       <w:pPr>
@@ -11917,11 +11420,11 @@
       <w:pPr>
         <w:pStyle w:val="berschrift3"/>
       </w:pPr>
-      <w:bookmarkStart w:id="65" w:name="_Toc35948526"/>
+      <w:bookmarkStart w:id="66" w:name="_Toc35948526"/>
       <w:r>
         <w:t>Admin Dashboard</w:t>
       </w:r>
-      <w:bookmarkEnd w:id="65"/>
+      <w:bookmarkEnd w:id="66"/>
     </w:p>
     <w:p>
       <w:r>
@@ -11984,7 +11487,7 @@
       <w:pPr>
         <w:pStyle w:val="Beschriftung"/>
       </w:pPr>
-      <w:bookmarkStart w:id="66" w:name="_Toc35948461"/>
+      <w:bookmarkStart w:id="67" w:name="_Toc35948461"/>
       <w:r>
         <w:t xml:space="preserve">Abbildung </w:t>
       </w:r>
@@ -12009,18 +11512,18 @@
       <w:r>
         <w:t xml:space="preserve"> Admin Dashboard</w:t>
       </w:r>
-      <w:bookmarkEnd w:id="66"/>
+      <w:bookmarkEnd w:id="67"/>
     </w:p>
     <w:p>
       <w:pPr>
         <w:pStyle w:val="berschrift3"/>
       </w:pPr>
-      <w:bookmarkStart w:id="67" w:name="_Toc35948527"/>
+      <w:bookmarkStart w:id="68" w:name="_Toc35948527"/>
       <w:r>
         <w:lastRenderedPageBreak/>
         <w:t>Personal Verwaltung</w:t>
       </w:r>
-      <w:bookmarkEnd w:id="67"/>
+      <w:bookmarkEnd w:id="68"/>
     </w:p>
     <w:p>
       <w:r>
@@ -12083,7 +11586,7 @@
       <w:pPr>
         <w:pStyle w:val="Beschriftung"/>
       </w:pPr>
-      <w:bookmarkStart w:id="68" w:name="_Toc35948462"/>
+      <w:bookmarkStart w:id="69" w:name="_Toc35948462"/>
       <w:r>
         <w:t xml:space="preserve">Abbildung </w:t>
       </w:r>
@@ -12108,17 +11611,17 @@
       <w:r>
         <w:t xml:space="preserve"> Personal Seite</w:t>
       </w:r>
-      <w:bookmarkEnd w:id="68"/>
+      <w:bookmarkEnd w:id="69"/>
     </w:p>
     <w:p>
       <w:pPr>
         <w:pStyle w:val="berschrift3"/>
       </w:pPr>
-      <w:bookmarkStart w:id="69" w:name="_Toc35948528"/>
+      <w:bookmarkStart w:id="70" w:name="_Toc35948528"/>
       <w:r>
         <w:t>Räume Verwaltung</w:t>
       </w:r>
-      <w:bookmarkEnd w:id="69"/>
+      <w:bookmarkEnd w:id="70"/>
     </w:p>
     <w:p>
       <w:r>
@@ -12179,7 +11682,7 @@
       <w:pPr>
         <w:pStyle w:val="Beschriftung"/>
       </w:pPr>
-      <w:bookmarkStart w:id="70" w:name="_Toc35948463"/>
+      <w:bookmarkStart w:id="71" w:name="_Toc35948463"/>
       <w:r>
         <w:t xml:space="preserve">Abbildung </w:t>
       </w:r>
@@ -12204,18 +11707,18 @@
       <w:r>
         <w:t xml:space="preserve"> Räume Verwaltung</w:t>
       </w:r>
-      <w:bookmarkEnd w:id="70"/>
+      <w:bookmarkEnd w:id="71"/>
     </w:p>
     <w:p>
       <w:pPr>
         <w:pStyle w:val="berschrift3"/>
       </w:pPr>
-      <w:bookmarkStart w:id="71" w:name="_Toc35948529"/>
+      <w:bookmarkStart w:id="72" w:name="_Toc35948529"/>
       <w:r>
         <w:lastRenderedPageBreak/>
         <w:t>Raum Ansicht</w:t>
       </w:r>
-      <w:bookmarkEnd w:id="71"/>
+      <w:bookmarkEnd w:id="72"/>
     </w:p>
     <w:p>
       <w:r>
@@ -12273,7 +11776,7 @@
       <w:pPr>
         <w:pStyle w:val="Beschriftung"/>
       </w:pPr>
-      <w:bookmarkStart w:id="72" w:name="_Toc35948464"/>
+      <w:bookmarkStart w:id="73" w:name="_Toc35948464"/>
       <w:r>
         <w:t xml:space="preserve">Abbildung </w:t>
       </w:r>
@@ -12298,17 +11801,17 @@
       <w:r>
         <w:t xml:space="preserve"> Raum Ansicht</w:t>
       </w:r>
-      <w:bookmarkEnd w:id="72"/>
+      <w:bookmarkEnd w:id="73"/>
     </w:p>
     <w:p>
       <w:pPr>
         <w:pStyle w:val="berschrift3"/>
       </w:pPr>
-      <w:bookmarkStart w:id="73" w:name="_Toc35948530"/>
+      <w:bookmarkStart w:id="74" w:name="_Toc35948530"/>
       <w:r>
         <w:t>Sensoren Verwaltung</w:t>
       </w:r>
-      <w:bookmarkEnd w:id="73"/>
+      <w:bookmarkEnd w:id="74"/>
     </w:p>
     <w:p>
       <w:r>
@@ -12385,7 +11888,7 @@
       <w:pPr>
         <w:pStyle w:val="Beschriftung"/>
       </w:pPr>
-      <w:bookmarkStart w:id="74" w:name="_Toc35948465"/>
+      <w:bookmarkStart w:id="75" w:name="_Toc35948465"/>
       <w:r>
         <w:t xml:space="preserve">Abbildung </w:t>
       </w:r>
@@ -12410,17 +11913,17 @@
       <w:r>
         <w:t xml:space="preserve"> Sensoren Verwaltung</w:t>
       </w:r>
-      <w:bookmarkEnd w:id="74"/>
+      <w:bookmarkEnd w:id="75"/>
     </w:p>
     <w:p>
       <w:pPr>
         <w:pStyle w:val="berschrift2"/>
       </w:pPr>
-      <w:bookmarkStart w:id="75" w:name="_Toc35948531"/>
+      <w:bookmarkStart w:id="76" w:name="_Toc35948531"/>
       <w:r>
         <w:t>Sensor Ansicht</w:t>
       </w:r>
-      <w:bookmarkEnd w:id="75"/>
+      <w:bookmarkEnd w:id="76"/>
     </w:p>
     <w:p>
       <w:r>
@@ -12484,7 +11987,7 @@
       <w:pPr>
         <w:pStyle w:val="Beschriftung"/>
       </w:pPr>
-      <w:bookmarkStart w:id="76" w:name="_Toc35948466"/>
+      <w:bookmarkStart w:id="77" w:name="_Toc35948466"/>
       <w:r>
         <w:t xml:space="preserve">Abbildung </w:t>
       </w:r>
@@ -12509,17 +12012,17 @@
       <w:r>
         <w:t xml:space="preserve"> Sensor Ansicht</w:t>
       </w:r>
-      <w:bookmarkEnd w:id="76"/>
+      <w:bookmarkEnd w:id="77"/>
     </w:p>
     <w:p>
       <w:pPr>
         <w:pStyle w:val="berschrift3"/>
       </w:pPr>
-      <w:bookmarkStart w:id="77" w:name="_Toc35948532"/>
+      <w:bookmarkStart w:id="78" w:name="_Toc35948532"/>
       <w:r>
         <w:t>Reinigungspersonal Dashboard</w:t>
       </w:r>
-      <w:bookmarkEnd w:id="77"/>
+      <w:bookmarkEnd w:id="78"/>
     </w:p>
     <w:p>
       <w:r>
@@ -12594,7 +12097,7 @@
       <w:pPr>
         <w:pStyle w:val="Beschriftung"/>
       </w:pPr>
-      <w:bookmarkStart w:id="78" w:name="_Toc35948467"/>
+      <w:bookmarkStart w:id="79" w:name="_Toc35948467"/>
       <w:r>
         <w:t xml:space="preserve">Abbildung </w:t>
       </w:r>
@@ -12619,18 +12122,18 @@
       <w:r>
         <w:t xml:space="preserve"> Dashboard Reinigungspersonal</w:t>
       </w:r>
-      <w:bookmarkEnd w:id="78"/>
+      <w:bookmarkEnd w:id="79"/>
     </w:p>
     <w:p>
       <w:pPr>
         <w:pStyle w:val="berschrift2"/>
       </w:pPr>
-      <w:bookmarkStart w:id="79" w:name="_Toc35948533"/>
+      <w:bookmarkStart w:id="80" w:name="_Toc35948533"/>
       <w:r>
         <w:lastRenderedPageBreak/>
         <w:t>Konzeptionelles Modell</w:t>
       </w:r>
-      <w:bookmarkEnd w:id="79"/>
+      <w:bookmarkEnd w:id="80"/>
     </w:p>
     <w:p>
       <w:pPr>
@@ -12688,7 +12191,7 @@
       <w:pPr>
         <w:pStyle w:val="Beschriftung"/>
       </w:pPr>
-      <w:bookmarkStart w:id="80" w:name="_Toc35948468"/>
+      <w:bookmarkStart w:id="81" w:name="_Toc35948468"/>
       <w:r>
         <w:t xml:space="preserve">Abbildung </w:t>
       </w:r>
@@ -12713,18 +12216,18 @@
       <w:r>
         <w:t xml:space="preserve"> Konzeptionelles Model</w:t>
       </w:r>
-      <w:bookmarkEnd w:id="80"/>
+      <w:bookmarkEnd w:id="81"/>
     </w:p>
     <w:p>
       <w:pPr>
         <w:pStyle w:val="berschrift2"/>
       </w:pPr>
-      <w:bookmarkStart w:id="81" w:name="_Toc35948534"/>
+      <w:bookmarkStart w:id="82" w:name="_Toc35948534"/>
       <w:r>
         <w:lastRenderedPageBreak/>
         <w:t>Logisches Modell</w:t>
       </w:r>
-      <w:bookmarkEnd w:id="81"/>
+      <w:bookmarkEnd w:id="82"/>
     </w:p>
     <w:p>
       <w:pPr>
@@ -12782,7 +12285,7 @@
       <w:pPr>
         <w:pStyle w:val="Beschriftung"/>
       </w:pPr>
-      <w:bookmarkStart w:id="82" w:name="_Toc35948469"/>
+      <w:bookmarkStart w:id="83" w:name="_Toc35948469"/>
       <w:r>
         <w:t xml:space="preserve">Abbildung </w:t>
       </w:r>
@@ -12807,17 +12310,17 @@
       <w:r>
         <w:t xml:space="preserve"> Logisches Modell</w:t>
       </w:r>
-      <w:bookmarkEnd w:id="82"/>
+      <w:bookmarkEnd w:id="83"/>
     </w:p>
     <w:p>
       <w:pPr>
         <w:pStyle w:val="berschrift2"/>
       </w:pPr>
-      <w:bookmarkStart w:id="83" w:name="_Toc35948535"/>
+      <w:bookmarkStart w:id="84" w:name="_Toc35948535"/>
       <w:r>
         <w:t>API Struktur</w:t>
       </w:r>
-      <w:bookmarkEnd w:id="83"/>
+      <w:bookmarkEnd w:id="84"/>
     </w:p>
     <w:p>
       <w:r>
@@ -12931,13 +12434,8 @@
           </w:tcPr>
           <w:p>
             <w:r>
-              <w:t>/</w:t>
-            </w:r>
-            <w:proofErr w:type="spellStart"/>
-            <w:r>
-              <w:t>login</w:t>
-            </w:r>
-            <w:proofErr w:type="spellEnd"/>
+              <w:t>/login</w:t>
+            </w:r>
           </w:p>
         </w:tc>
         <w:tc>
@@ -12968,13 +12466,8 @@
           </w:tcPr>
           <w:p>
             <w:r>
-              <w:t>/</w:t>
-            </w:r>
-            <w:proofErr w:type="spellStart"/>
-            <w:r>
-              <w:t>login</w:t>
-            </w:r>
-            <w:proofErr w:type="spellEnd"/>
+              <w:t>/login</w:t>
+            </w:r>
           </w:p>
         </w:tc>
         <w:tc>
@@ -13005,13 +12498,8 @@
           </w:tcPr>
           <w:p>
             <w:r>
-              <w:t>/</w:t>
-            </w:r>
-            <w:proofErr w:type="spellStart"/>
-            <w:r>
-              <w:t>login</w:t>
-            </w:r>
-            <w:proofErr w:type="spellEnd"/>
+              <w:t>/login</w:t>
+            </w:r>
           </w:p>
         </w:tc>
         <w:tc>
@@ -13107,15 +12595,7 @@
           </w:tcPr>
           <w:p>
             <w:r>
-              <w:t>/personal/&lt;</w:t>
-            </w:r>
-            <w:proofErr w:type="spellStart"/>
-            <w:r>
-              <w:t>id</w:t>
-            </w:r>
-            <w:proofErr w:type="spellEnd"/>
-            <w:r>
-              <w:t>&gt;</w:t>
+              <w:t>/personal/&lt;id&gt;</w:t>
             </w:r>
           </w:p>
         </w:tc>
@@ -13147,15 +12627,7 @@
           </w:tcPr>
           <w:p>
             <w:r>
-              <w:t>/personal/&lt;</w:t>
-            </w:r>
-            <w:proofErr w:type="spellStart"/>
-            <w:r>
-              <w:t>id</w:t>
-            </w:r>
-            <w:proofErr w:type="spellEnd"/>
-            <w:r>
-              <w:t>&gt;</w:t>
+              <w:t>/personal/&lt;id&gt;</w:t>
             </w:r>
           </w:p>
         </w:tc>
@@ -13187,13 +12659,8 @@
           </w:tcPr>
           <w:p>
             <w:r>
-              <w:t>/</w:t>
-            </w:r>
-            <w:proofErr w:type="spellStart"/>
-            <w:r>
-              <w:t>gebaeude</w:t>
-            </w:r>
-            <w:proofErr w:type="spellEnd"/>
+              <w:t>/gebaeude</w:t>
+            </w:r>
           </w:p>
         </w:tc>
         <w:tc>
@@ -13226,11 +12693,9 @@
             <w:r>
               <w:t>/</w:t>
             </w:r>
-            <w:proofErr w:type="spellStart"/>
             <w:r>
               <w:t>gebaude</w:t>
             </w:r>
-            <w:proofErr w:type="spellEnd"/>
           </w:p>
         </w:tc>
         <w:tc>
@@ -13261,23 +12726,7 @@
           </w:tcPr>
           <w:p>
             <w:r>
-              <w:t>/</w:t>
-            </w:r>
-            <w:proofErr w:type="spellStart"/>
-            <w:r>
-              <w:t>gebaude</w:t>
-            </w:r>
-            <w:proofErr w:type="spellEnd"/>
-            <w:r>
-              <w:t>/&lt;</w:t>
-            </w:r>
-            <w:proofErr w:type="spellStart"/>
-            <w:r>
-              <w:t>id</w:t>
-            </w:r>
-            <w:proofErr w:type="spellEnd"/>
-            <w:r>
-              <w:t>&gt;</w:t>
+              <w:t>/gebaude/&lt;id&gt;</w:t>
             </w:r>
           </w:p>
         </w:tc>
@@ -13309,23 +12758,7 @@
           </w:tcPr>
           <w:p>
             <w:r>
-              <w:t>/</w:t>
-            </w:r>
-            <w:proofErr w:type="spellStart"/>
-            <w:r>
-              <w:t>gebaude</w:t>
-            </w:r>
-            <w:proofErr w:type="spellEnd"/>
-            <w:r>
-              <w:t>/&lt;</w:t>
-            </w:r>
-            <w:proofErr w:type="spellStart"/>
-            <w:r>
-              <w:t>id</w:t>
-            </w:r>
-            <w:proofErr w:type="spellEnd"/>
-            <w:r>
-              <w:t>&gt;</w:t>
+              <w:t>/gebaude/&lt;id&gt;</w:t>
             </w:r>
           </w:p>
         </w:tc>
@@ -13357,13 +12790,8 @@
           </w:tcPr>
           <w:p>
             <w:r>
-              <w:t>/</w:t>
-            </w:r>
-            <w:proofErr w:type="spellStart"/>
-            <w:r>
-              <w:t>stockwerke</w:t>
-            </w:r>
-            <w:proofErr w:type="spellEnd"/>
+              <w:t>/stockwerke</w:t>
+            </w:r>
           </w:p>
         </w:tc>
         <w:tc>
@@ -13394,13 +12822,8 @@
           </w:tcPr>
           <w:p>
             <w:r>
-              <w:t>/</w:t>
-            </w:r>
-            <w:proofErr w:type="spellStart"/>
-            <w:r>
-              <w:t>stockwerke</w:t>
-            </w:r>
-            <w:proofErr w:type="spellEnd"/>
+              <w:t>/stockwerke</w:t>
+            </w:r>
           </w:p>
         </w:tc>
         <w:tc>
@@ -13431,23 +12854,7 @@
           </w:tcPr>
           <w:p>
             <w:r>
-              <w:t>/</w:t>
-            </w:r>
-            <w:proofErr w:type="spellStart"/>
-            <w:r>
-              <w:t>stockwerke</w:t>
-            </w:r>
-            <w:proofErr w:type="spellEnd"/>
-            <w:r>
-              <w:t xml:space="preserve"> /&lt;</w:t>
-            </w:r>
-            <w:proofErr w:type="spellStart"/>
-            <w:r>
-              <w:t>id</w:t>
-            </w:r>
-            <w:proofErr w:type="spellEnd"/>
-            <w:r>
-              <w:t>&gt;</w:t>
+              <w:t>/stockwerke /&lt;id&gt;</w:t>
             </w:r>
           </w:p>
         </w:tc>
@@ -13479,23 +12886,7 @@
           </w:tcPr>
           <w:p>
             <w:r>
-              <w:t>/</w:t>
-            </w:r>
-            <w:proofErr w:type="spellStart"/>
-            <w:r>
-              <w:t>stockwerke</w:t>
-            </w:r>
-            <w:proofErr w:type="spellEnd"/>
-            <w:r>
-              <w:t xml:space="preserve"> /&lt;</w:t>
-            </w:r>
-            <w:proofErr w:type="spellStart"/>
-            <w:r>
-              <w:t>id</w:t>
-            </w:r>
-            <w:proofErr w:type="spellEnd"/>
-            <w:r>
-              <w:t>&gt;</w:t>
+              <w:t>/stockwerke /&lt;id&gt;</w:t>
             </w:r>
           </w:p>
         </w:tc>
@@ -13591,15 +12982,7 @@
           </w:tcPr>
           <w:p>
             <w:r>
-              <w:t>/raume /&lt;</w:t>
-            </w:r>
-            <w:proofErr w:type="spellStart"/>
-            <w:r>
-              <w:t>id</w:t>
-            </w:r>
-            <w:proofErr w:type="spellEnd"/>
-            <w:r>
-              <w:t>&gt;</w:t>
+              <w:t>/raume /&lt;id&gt;</w:t>
             </w:r>
           </w:p>
         </w:tc>
@@ -13631,15 +13014,7 @@
           </w:tcPr>
           <w:p>
             <w:r>
-              <w:t>/raume /&lt;</w:t>
-            </w:r>
-            <w:proofErr w:type="spellStart"/>
-            <w:r>
-              <w:t>id</w:t>
-            </w:r>
-            <w:proofErr w:type="spellEnd"/>
-            <w:r>
-              <w:t>&gt;</w:t>
+              <w:t>/raume /&lt;id&gt;</w:t>
             </w:r>
           </w:p>
         </w:tc>
@@ -13671,13 +13046,8 @@
           </w:tcPr>
           <w:p>
             <w:r>
-              <w:t>/raume/</w:t>
-            </w:r>
-            <w:proofErr w:type="spellStart"/>
-            <w:r>
-              <w:t>sensoren</w:t>
-            </w:r>
-            <w:proofErr w:type="spellEnd"/>
+              <w:t>/raume/sensoren</w:t>
+            </w:r>
           </w:p>
         </w:tc>
         <w:tc>
@@ -13708,21 +13078,8 @@
           </w:tcPr>
           <w:p>
             <w:r>
-              <w:t>/raume/&lt;</w:t>
-            </w:r>
-            <w:proofErr w:type="spellStart"/>
-            <w:r>
-              <w:t>id</w:t>
-            </w:r>
-            <w:proofErr w:type="spellEnd"/>
-            <w:r>
-              <w:t>&gt;/</w:t>
-            </w:r>
-            <w:proofErr w:type="spellStart"/>
-            <w:r>
-              <w:t>sensoren</w:t>
-            </w:r>
-            <w:proofErr w:type="spellEnd"/>
+              <w:t>/raume/&lt;id&gt;/sensoren</w:t>
+            </w:r>
           </w:p>
         </w:tc>
         <w:tc>
@@ -13753,21 +13110,8 @@
           </w:tcPr>
           <w:p>
             <w:r>
-              <w:t>/raume/&lt;</w:t>
-            </w:r>
-            <w:proofErr w:type="spellStart"/>
-            <w:r>
-              <w:t>id</w:t>
-            </w:r>
-            <w:proofErr w:type="spellEnd"/>
-            <w:r>
-              <w:t>&gt;/</w:t>
-            </w:r>
-            <w:proofErr w:type="spellStart"/>
-            <w:r>
-              <w:t>meldungen</w:t>
-            </w:r>
-            <w:proofErr w:type="spellEnd"/>
+              <w:t>/raume/&lt;id&gt;/meldungen</w:t>
+            </w:r>
           </w:p>
         </w:tc>
         <w:tc>
@@ -13799,23 +13143,7 @@
           <w:p>
             <w:r>
               <w:lastRenderedPageBreak/>
-              <w:t>/</w:t>
-            </w:r>
-            <w:proofErr w:type="spellStart"/>
-            <w:r>
-              <w:t>sensoren</w:t>
-            </w:r>
-            <w:proofErr w:type="spellEnd"/>
-            <w:r>
-              <w:t>/&lt;</w:t>
-            </w:r>
-            <w:proofErr w:type="spellStart"/>
-            <w:r>
-              <w:t>eui</w:t>
-            </w:r>
-            <w:proofErr w:type="spellEnd"/>
-            <w:r>
-              <w:t>&gt;</w:t>
+              <w:t>/sensoren/&lt;eui&gt;</w:t>
             </w:r>
           </w:p>
         </w:tc>
@@ -13847,23 +13175,7 @@
           </w:tcPr>
           <w:p>
             <w:r>
-              <w:t>/</w:t>
-            </w:r>
-            <w:proofErr w:type="spellStart"/>
-            <w:r>
-              <w:t>sensoren</w:t>
-            </w:r>
-            <w:proofErr w:type="spellEnd"/>
-            <w:r>
-              <w:t>/&lt;</w:t>
-            </w:r>
-            <w:proofErr w:type="spellStart"/>
-            <w:r>
-              <w:t>eui</w:t>
-            </w:r>
-            <w:proofErr w:type="spellEnd"/>
-            <w:r>
-              <w:t>&gt;</w:t>
+              <w:t>/sensoren/&lt;eui&gt;</w:t>
             </w:r>
           </w:p>
         </w:tc>
@@ -13895,23 +13207,7 @@
           </w:tcPr>
           <w:p>
             <w:r>
-              <w:t>/</w:t>
-            </w:r>
-            <w:proofErr w:type="spellStart"/>
-            <w:r>
-              <w:t>sensoren</w:t>
-            </w:r>
-            <w:proofErr w:type="spellEnd"/>
-            <w:r>
-              <w:t>/&lt;</w:t>
-            </w:r>
-            <w:proofErr w:type="spellStart"/>
-            <w:r>
-              <w:t>eui</w:t>
-            </w:r>
-            <w:proofErr w:type="spellEnd"/>
-            <w:r>
-              <w:t>&gt;</w:t>
+              <w:t>/sensoren/&lt;eui&gt;</w:t>
             </w:r>
           </w:p>
         </w:tc>
@@ -13943,29 +13239,8 @@
           </w:tcPr>
           <w:p>
             <w:r>
-              <w:t>/</w:t>
-            </w:r>
-            <w:proofErr w:type="spellStart"/>
-            <w:r>
-              <w:t>sensoren</w:t>
-            </w:r>
-            <w:proofErr w:type="spellEnd"/>
-            <w:r>
-              <w:t>/&lt;</w:t>
-            </w:r>
-            <w:proofErr w:type="spellStart"/>
-            <w:r>
-              <w:t>eui</w:t>
-            </w:r>
-            <w:proofErr w:type="spellEnd"/>
-            <w:r>
-              <w:t>&gt;/</w:t>
-            </w:r>
-            <w:proofErr w:type="spellStart"/>
-            <w:r>
-              <w:t>beobachter</w:t>
-            </w:r>
-            <w:proofErr w:type="spellEnd"/>
+              <w:t>/sensoren/&lt;eui&gt;/beobachter</w:t>
+            </w:r>
           </w:p>
         </w:tc>
         <w:tc>
@@ -13996,29 +13271,8 @@
           </w:tcPr>
           <w:p>
             <w:r>
-              <w:t>/</w:t>
-            </w:r>
-            <w:proofErr w:type="spellStart"/>
-            <w:r>
-              <w:t>sensoren</w:t>
-            </w:r>
-            <w:proofErr w:type="spellEnd"/>
-            <w:r>
-              <w:t>/&lt;</w:t>
-            </w:r>
-            <w:proofErr w:type="spellStart"/>
-            <w:r>
-              <w:t>eui</w:t>
-            </w:r>
-            <w:proofErr w:type="spellEnd"/>
-            <w:r>
-              <w:t>&gt;/</w:t>
-            </w:r>
-            <w:proofErr w:type="spellStart"/>
-            <w:r>
-              <w:t>beobachter</w:t>
-            </w:r>
-            <w:proofErr w:type="spellEnd"/>
+              <w:t>/sensoren/&lt;eui&gt;/beobachter</w:t>
+            </w:r>
           </w:p>
         </w:tc>
         <w:tc>
@@ -14049,39 +13303,7 @@
           </w:tcPr>
           <w:p>
             <w:r>
-              <w:t>/</w:t>
-            </w:r>
-            <w:proofErr w:type="spellStart"/>
-            <w:r>
-              <w:t>sensoren</w:t>
-            </w:r>
-            <w:proofErr w:type="spellEnd"/>
-            <w:r>
-              <w:t>/&lt;</w:t>
-            </w:r>
-            <w:proofErr w:type="spellStart"/>
-            <w:r>
-              <w:t>eui</w:t>
-            </w:r>
-            <w:proofErr w:type="spellEnd"/>
-            <w:r>
-              <w:t>&gt;/</w:t>
-            </w:r>
-            <w:proofErr w:type="spellStart"/>
-            <w:r>
-              <w:t>beobachter</w:t>
-            </w:r>
-            <w:proofErr w:type="spellEnd"/>
-            <w:r>
-              <w:t>/&lt;</w:t>
-            </w:r>
-            <w:proofErr w:type="spellStart"/>
-            <w:r>
-              <w:t>id</w:t>
-            </w:r>
-            <w:proofErr w:type="spellEnd"/>
-            <w:r>
-              <w:t>&gt;</w:t>
+              <w:t>/sensoren/&lt;eui&gt;/beobachter/&lt;id&gt;</w:t>
             </w:r>
           </w:p>
         </w:tc>
@@ -14113,39 +13335,7 @@
           </w:tcPr>
           <w:p>
             <w:r>
-              <w:t>/</w:t>
-            </w:r>
-            <w:proofErr w:type="spellStart"/>
-            <w:r>
-              <w:t>sensoren</w:t>
-            </w:r>
-            <w:proofErr w:type="spellEnd"/>
-            <w:r>
-              <w:t>/&lt;</w:t>
-            </w:r>
-            <w:proofErr w:type="spellStart"/>
-            <w:r>
-              <w:t>eui</w:t>
-            </w:r>
-            <w:proofErr w:type="spellEnd"/>
-            <w:r>
-              <w:t>&gt;/</w:t>
-            </w:r>
-            <w:proofErr w:type="spellStart"/>
-            <w:r>
-              <w:t>beobachter</w:t>
-            </w:r>
-            <w:proofErr w:type="spellEnd"/>
-            <w:r>
-              <w:t>/&lt;</w:t>
-            </w:r>
-            <w:proofErr w:type="spellStart"/>
-            <w:r>
-              <w:t>id</w:t>
-            </w:r>
-            <w:proofErr w:type="spellEnd"/>
-            <w:r>
-              <w:t>&gt;</w:t>
+              <w:t>/sensoren/&lt;eui&gt;/beobachter/&lt;id&gt;</w:t>
             </w:r>
           </w:p>
         </w:tc>
@@ -14177,29 +13367,8 @@
           </w:tcPr>
           <w:p>
             <w:r>
-              <w:t>/</w:t>
-            </w:r>
-            <w:proofErr w:type="spellStart"/>
-            <w:r>
-              <w:t>sensoren</w:t>
-            </w:r>
-            <w:proofErr w:type="spellEnd"/>
-            <w:r>
-              <w:t>/&lt;</w:t>
-            </w:r>
-            <w:proofErr w:type="spellStart"/>
-            <w:r>
-              <w:t>eui</w:t>
-            </w:r>
-            <w:proofErr w:type="spellEnd"/>
-            <w:r>
-              <w:t>&gt;/</w:t>
-            </w:r>
-            <w:proofErr w:type="spellStart"/>
-            <w:r>
-              <w:t>meldungen</w:t>
-            </w:r>
-            <w:proofErr w:type="spellEnd"/>
+              <w:t>/sensoren/&lt;eui&gt;/meldungen</w:t>
+            </w:r>
           </w:p>
         </w:tc>
         <w:tc>
@@ -14230,45 +13399,8 @@
           </w:tcPr>
           <w:p>
             <w:r>
-              <w:t>/</w:t>
-            </w:r>
-            <w:proofErr w:type="spellStart"/>
-            <w:r>
-              <w:t>sensoren</w:t>
-            </w:r>
-            <w:proofErr w:type="spellEnd"/>
-            <w:r>
-              <w:t>/&lt;</w:t>
-            </w:r>
-            <w:proofErr w:type="spellStart"/>
-            <w:r>
-              <w:t>eui</w:t>
-            </w:r>
-            <w:proofErr w:type="spellEnd"/>
-            <w:r>
-              <w:t>&gt;/</w:t>
-            </w:r>
-            <w:proofErr w:type="spellStart"/>
-            <w:r>
-              <w:t>beobachter</w:t>
-            </w:r>
-            <w:proofErr w:type="spellEnd"/>
-            <w:r>
-              <w:t>/&lt;</w:t>
-            </w:r>
-            <w:proofErr w:type="spellStart"/>
-            <w:r>
-              <w:t>id</w:t>
-            </w:r>
-            <w:proofErr w:type="spellEnd"/>
-            <w:r>
-              <w:t>&gt;/</w:t>
-            </w:r>
-            <w:proofErr w:type="spellStart"/>
-            <w:r>
-              <w:t>meldungen</w:t>
-            </w:r>
-            <w:proofErr w:type="spellEnd"/>
+              <w:t>/sensoren/&lt;eui&gt;/beobachter/&lt;id&gt;/meldungen</w:t>
+            </w:r>
           </w:p>
         </w:tc>
         <w:tc>
@@ -14299,45 +13431,8 @@
           </w:tcPr>
           <w:p>
             <w:r>
-              <w:t>/</w:t>
-            </w:r>
-            <w:proofErr w:type="spellStart"/>
-            <w:r>
-              <w:t>sensoren</w:t>
-            </w:r>
-            <w:proofErr w:type="spellEnd"/>
-            <w:r>
-              <w:t>/&lt;</w:t>
-            </w:r>
-            <w:proofErr w:type="spellStart"/>
-            <w:r>
-              <w:t>eui</w:t>
-            </w:r>
-            <w:proofErr w:type="spellEnd"/>
-            <w:r>
-              <w:t>&gt;/</w:t>
-            </w:r>
-            <w:proofErr w:type="spellStart"/>
-            <w:r>
-              <w:t>beobachter</w:t>
-            </w:r>
-            <w:proofErr w:type="spellEnd"/>
-            <w:r>
-              <w:t>/&lt;</w:t>
-            </w:r>
-            <w:proofErr w:type="spellStart"/>
-            <w:r>
-              <w:t>id</w:t>
-            </w:r>
-            <w:proofErr w:type="spellEnd"/>
-            <w:r>
-              <w:t>&gt;/</w:t>
-            </w:r>
-            <w:proofErr w:type="spellStart"/>
-            <w:r>
-              <w:t>meldungen</w:t>
-            </w:r>
-            <w:proofErr w:type="spellEnd"/>
+              <w:t>/sensoren/&lt;eui&gt;/beobachter/&lt;id&gt;/meldungen</w:t>
+            </w:r>
           </w:p>
         </w:tc>
         <w:tc>
@@ -14368,21 +13463,8 @@
           </w:tcPr>
           <w:p>
             <w:r>
-              <w:t>/</w:t>
-            </w:r>
-            <w:proofErr w:type="spellStart"/>
-            <w:r>
-              <w:t>views</w:t>
-            </w:r>
-            <w:proofErr w:type="spellEnd"/>
-            <w:r>
-              <w:t>/</w:t>
-            </w:r>
-            <w:proofErr w:type="spellStart"/>
-            <w:r>
-              <w:t>dashboard</w:t>
-            </w:r>
-            <w:proofErr w:type="spellEnd"/>
+              <w:t>/views/dashboard</w:t>
+            </w:r>
           </w:p>
         </w:tc>
         <w:tc>
@@ -14413,15 +13495,7 @@
           </w:tcPr>
           <w:p>
             <w:r>
-              <w:t>/</w:t>
-            </w:r>
-            <w:proofErr w:type="spellStart"/>
-            <w:r>
-              <w:t>views</w:t>
-            </w:r>
-            <w:proofErr w:type="spellEnd"/>
-            <w:r>
-              <w:t>/personal</w:t>
+              <w:t>/views/personal</w:t>
             </w:r>
           </w:p>
         </w:tc>
@@ -14456,23 +13530,7 @@
           </w:tcPr>
           <w:p>
             <w:r>
-              <w:t>/</w:t>
-            </w:r>
-            <w:proofErr w:type="spellStart"/>
-            <w:r>
-              <w:t>views</w:t>
-            </w:r>
-            <w:proofErr w:type="spellEnd"/>
-            <w:r>
-              <w:t>/personal/&lt;</w:t>
-            </w:r>
-            <w:proofErr w:type="spellStart"/>
-            <w:r>
-              <w:t>id</w:t>
-            </w:r>
-            <w:proofErr w:type="spellEnd"/>
-            <w:r>
-              <w:t>&gt;</w:t>
+              <w:t>/views/personal/&lt;id&gt;</w:t>
             </w:r>
           </w:p>
         </w:tc>
@@ -14504,21 +13562,8 @@
           </w:tcPr>
           <w:p>
             <w:r>
-              <w:t>/</w:t>
-            </w:r>
-            <w:proofErr w:type="spellStart"/>
-            <w:r>
-              <w:t>views</w:t>
-            </w:r>
-            <w:proofErr w:type="spellEnd"/>
-            <w:r>
-              <w:t>/</w:t>
-            </w:r>
-            <w:proofErr w:type="spellStart"/>
-            <w:r>
-              <w:t>raeume</w:t>
-            </w:r>
-            <w:proofErr w:type="spellEnd"/>
+              <w:t>/views/raeume</w:t>
+            </w:r>
           </w:p>
         </w:tc>
         <w:tc>
@@ -14552,23 +13597,7 @@
           </w:tcPr>
           <w:p>
             <w:r>
-              <w:t>/</w:t>
-            </w:r>
-            <w:proofErr w:type="spellStart"/>
-            <w:r>
-              <w:t>views</w:t>
-            </w:r>
-            <w:proofErr w:type="spellEnd"/>
-            <w:r>
-              <w:t>/raum/&lt;</w:t>
-            </w:r>
-            <w:proofErr w:type="spellStart"/>
-            <w:r>
-              <w:t>id</w:t>
-            </w:r>
-            <w:proofErr w:type="spellEnd"/>
-            <w:r>
-              <w:t>&gt;</w:t>
+              <w:t>/views/raum/&lt;id&gt;</w:t>
             </w:r>
           </w:p>
         </w:tc>
@@ -14600,21 +13629,8 @@
           </w:tcPr>
           <w:p>
             <w:r>
-              <w:t>/</w:t>
-            </w:r>
-            <w:proofErr w:type="spellStart"/>
-            <w:r>
-              <w:t>views</w:t>
-            </w:r>
-            <w:proofErr w:type="spellEnd"/>
-            <w:r>
-              <w:t>/</w:t>
-            </w:r>
-            <w:proofErr w:type="spellStart"/>
-            <w:r>
-              <w:t>sensoren</w:t>
-            </w:r>
-            <w:proofErr w:type="spellEnd"/>
+              <w:t>/views/sensoren</w:t>
+            </w:r>
           </w:p>
         </w:tc>
         <w:tc>
@@ -14649,31 +13665,7 @@
           <w:p>
             <w:r>
               <w:lastRenderedPageBreak/>
-              <w:t>/</w:t>
-            </w:r>
-            <w:proofErr w:type="spellStart"/>
-            <w:r>
-              <w:t>views</w:t>
-            </w:r>
-            <w:proofErr w:type="spellEnd"/>
-            <w:r>
-              <w:t>/</w:t>
-            </w:r>
-            <w:proofErr w:type="spellStart"/>
-            <w:r>
-              <w:t>sensoren</w:t>
-            </w:r>
-            <w:proofErr w:type="spellEnd"/>
-            <w:r>
-              <w:t>/&lt;</w:t>
-            </w:r>
-            <w:proofErr w:type="spellStart"/>
-            <w:r>
-              <w:t>eui</w:t>
-            </w:r>
-            <w:proofErr w:type="spellEnd"/>
-            <w:r>
-              <w:t>&gt;</w:t>
+              <w:t>/views/sensoren/&lt;eui&gt;</w:t>
             </w:r>
           </w:p>
         </w:tc>
@@ -14713,21 +13705,21 @@
       <w:pPr>
         <w:pStyle w:val="berschrift2"/>
       </w:pPr>
-      <w:bookmarkStart w:id="84" w:name="_Toc35948536"/>
+      <w:bookmarkStart w:id="85" w:name="_Toc35948536"/>
       <w:r>
         <w:t>Sicherheit</w:t>
       </w:r>
-      <w:bookmarkEnd w:id="84"/>
+      <w:bookmarkEnd w:id="85"/>
     </w:p>
     <w:p>
       <w:pPr>
         <w:pStyle w:val="berschrift3"/>
       </w:pPr>
-      <w:bookmarkStart w:id="85" w:name="_Toc35948537"/>
+      <w:bookmarkStart w:id="86" w:name="_Toc35948537"/>
       <w:r>
         <w:t>Feld Validierung</w:t>
       </w:r>
-      <w:bookmarkEnd w:id="85"/>
+      <w:bookmarkEnd w:id="86"/>
     </w:p>
     <w:p>
       <w:r>
@@ -14738,81 +13730,47 @@
       <w:pPr>
         <w:pStyle w:val="berschrift3"/>
       </w:pPr>
-      <w:bookmarkStart w:id="86" w:name="_Toc35948538"/>
-      <w:r>
-        <w:t xml:space="preserve">SQL </w:t>
-      </w:r>
-      <w:proofErr w:type="spellStart"/>
-      <w:r>
-        <w:t>Injection</w:t>
-      </w:r>
-      <w:bookmarkEnd w:id="86"/>
-      <w:proofErr w:type="spellEnd"/>
-    </w:p>
-    <w:p>
-      <w:r>
-        <w:t xml:space="preserve">SQL Abfragen enthalten keine Rohdaten der Benutzer. Die Werte für die Abfrage werden separat der Datenbank geschickt und von </w:t>
-      </w:r>
-      <w:proofErr w:type="spellStart"/>
-      <w:r>
-        <w:t>PostgreSQL</w:t>
-      </w:r>
-      <w:proofErr w:type="spellEnd"/>
-      <w:r>
-        <w:t xml:space="preserve"> überprüft. Somit ist es nicht möglich, Eingabefelder zu missbrauchen.</w:t>
+      <w:bookmarkStart w:id="87" w:name="_Toc35948538"/>
+      <w:r>
+        <w:t>SQL Injection</w:t>
+      </w:r>
+      <w:bookmarkEnd w:id="87"/>
+    </w:p>
+    <w:p>
+      <w:r>
+        <w:t>SQL Abfragen enthalten keine Rohdaten der Benutzer. Die Werte für die Abfrage werden separat der Datenbank geschickt und von PostgreSQL überprüft. Somit ist es nicht möglich, Eingabefelder zu missbrauchen.</w:t>
       </w:r>
     </w:p>
     <w:p>
       <w:pPr>
         <w:pStyle w:val="berschrift3"/>
       </w:pPr>
-      <w:bookmarkStart w:id="87" w:name="_Toc35948539"/>
+      <w:bookmarkStart w:id="88" w:name="_Toc35948539"/>
       <w:r>
         <w:t>Cross Site Scripting</w:t>
       </w:r>
-      <w:bookmarkEnd w:id="87"/>
-    </w:p>
-    <w:p>
-      <w:r>
-        <w:t xml:space="preserve">Damit Cross Site Scripting nicht möglich ist, wird der </w:t>
-      </w:r>
-      <w:proofErr w:type="spellStart"/>
-      <w:r>
-        <w:t>Meta</w:t>
-      </w:r>
-      <w:proofErr w:type="spellEnd"/>
-      <w:r>
-        <w:t xml:space="preserve"> Tag </w:t>
-      </w:r>
-      <w:r>
-        <w:t>Content-Security-</w:t>
-      </w:r>
-      <w:proofErr w:type="spellStart"/>
-      <w:r>
-        <w:t>Policy</w:t>
-      </w:r>
-      <w:proofErr w:type="spellEnd"/>
-      <w:r>
-        <w:t xml:space="preserve"> so konfiguriert, dass keine inline Scripts und nur JavaScript Files von derselben Domäne erlaubt sind. Der einzige Nachteil hier ist, dass man keinen CDN für </w:t>
-      </w:r>
-      <w:proofErr w:type="spellStart"/>
-      <w:r>
-        <w:t>JQuery</w:t>
-      </w:r>
-      <w:proofErr w:type="spellEnd"/>
-      <w:r>
-        <w:t xml:space="preserve"> oder dergleichen benutzen kann. So verhindert man aber auch das Schadcode von einem gehackten CDN auf die eigene Seite geladen wird.</w:t>
+      <w:bookmarkEnd w:id="88"/>
+    </w:p>
+    <w:p>
+      <w:r>
+        <w:t xml:space="preserve">Damit Cross Site Scripting nicht möglich ist, wird der Meta Tag </w:t>
+      </w:r>
+      <w:r>
+        <w:t>Content-Security-Policy</w:t>
+      </w:r>
+      <w:r>
+        <w:t xml:space="preserve"> so konfiguriert, dass keine inline Scripts und nur JavaScript Files von derselben Domäne erlaubt sind. Der einzige Nachteil hier ist, dass man keinen CDN für JQuery oder dergleichen benutzen kann. So verhindert man aber auch das Schadcode von einem gehackten CDN auf die eigene Seite geladen wird.</w:t>
       </w:r>
     </w:p>
     <w:p>
       <w:pPr>
         <w:pStyle w:val="berschrift2"/>
       </w:pPr>
-      <w:bookmarkStart w:id="88" w:name="_Toc35948540"/>
+      <w:bookmarkStart w:id="89" w:name="_Toc35948540"/>
       <w:r>
         <w:t>Testen</w:t>
       </w:r>
-      <w:bookmarkEnd w:id="88"/>
+      <w:bookmarkEnd w:id="89"/>
     </w:p>
     <w:p>
       <w:pPr>
@@ -14831,11 +13789,11 @@
       <w:pPr>
         <w:pStyle w:val="berschrift3"/>
       </w:pPr>
-      <w:bookmarkStart w:id="89" w:name="_Toc35948541"/>
+      <w:bookmarkStart w:id="90" w:name="_Toc35948541"/>
       <w:r>
         <w:t>Testkonzept</w:t>
       </w:r>
-      <w:bookmarkEnd w:id="89"/>
+      <w:bookmarkEnd w:id="90"/>
     </w:p>
     <w:tbl>
       <w:tblPr>
@@ -15014,12 +13972,12 @@
       <w:pPr>
         <w:pStyle w:val="berschrift3"/>
       </w:pPr>
-      <w:bookmarkStart w:id="90" w:name="_Toc35948542"/>
+      <w:bookmarkStart w:id="91" w:name="_Toc35948542"/>
       <w:r>
         <w:lastRenderedPageBreak/>
         <w:t>Testfallspezifikationen</w:t>
       </w:r>
-      <w:bookmarkEnd w:id="90"/>
+      <w:bookmarkEnd w:id="91"/>
     </w:p>
     <w:p>
       <w:pPr>
@@ -15389,23 +14347,7 @@
           </w:tcPr>
           <w:p>
             <w:r>
-              <w:t xml:space="preserve">Loriot Gateway aktiv und verbunden mit Applikation über </w:t>
-            </w:r>
-            <w:proofErr w:type="spellStart"/>
-            <w:r>
-              <w:t>Websockets</w:t>
-            </w:r>
-            <w:proofErr w:type="spellEnd"/>
-            <w:r>
-              <w:t>. Datenbank geöffnet (</w:t>
-            </w:r>
-            <w:proofErr w:type="spellStart"/>
-            <w:r>
-              <w:t>pgAdmin</w:t>
-            </w:r>
-            <w:proofErr w:type="spellEnd"/>
-            <w:r>
-              <w:t>).</w:t>
+              <w:t>Loriot Gateway aktiv und verbunden mit Applikation über Websockets. Datenbank geöffnet (pgAdmin).</w:t>
             </w:r>
           </w:p>
         </w:tc>
@@ -15415,15 +14357,7 @@
           </w:tcPr>
           <w:p>
             <w:r>
-              <w:t xml:space="preserve">Druck auf Button des </w:t>
-            </w:r>
-            <w:proofErr w:type="spellStart"/>
-            <w:r>
-              <w:t>Adeunis</w:t>
-            </w:r>
-            <w:proofErr w:type="spellEnd"/>
-            <w:r>
-              <w:t xml:space="preserve"> RF Sensors.</w:t>
+              <w:t>Druck auf Button des Adeunis RF Sensors.</w:t>
             </w:r>
           </w:p>
         </w:tc>
@@ -15446,15 +14380,7 @@
           </w:tcPr>
           <w:p>
             <w:r>
-              <w:t xml:space="preserve">Ein Wert des </w:t>
-            </w:r>
-            <w:proofErr w:type="spellStart"/>
-            <w:r>
-              <w:t>Adeunis</w:t>
-            </w:r>
-            <w:proofErr w:type="spellEnd"/>
-            <w:r>
-              <w:t xml:space="preserve"> RF Sensors wird korrekt in folgende Werte umgewandelt.</w:t>
+              <w:t>Ein Wert des Adeunis RF Sensors wird korrekt in folgende Werte umgewandelt.</w:t>
             </w:r>
           </w:p>
           <w:p>
@@ -15513,13 +14439,8 @@
                 <w:numId w:val="43"/>
               </w:numPr>
             </w:pPr>
-            <w:proofErr w:type="spellStart"/>
-            <w:r>
-              <w:t>Uplink</w:t>
-            </w:r>
-            <w:proofErr w:type="spellEnd"/>
-            <w:r>
-              <w:t xml:space="preserve"> Counter</w:t>
+            <w:r>
+              <w:t>Uplink Counter</w:t>
             </w:r>
           </w:p>
           <w:p>
@@ -15530,13 +14451,8 @@
                 <w:numId w:val="43"/>
               </w:numPr>
             </w:pPr>
-            <w:proofErr w:type="spellStart"/>
-            <w:r>
-              <w:t>Downlink</w:t>
-            </w:r>
-            <w:proofErr w:type="spellEnd"/>
-            <w:r>
-              <w:t xml:space="preserve"> Counter</w:t>
+            <w:r>
+              <w:t>Downlink Counter</w:t>
             </w:r>
           </w:p>
           <w:p>
@@ -15573,23 +14489,7 @@
               <w:t xml:space="preserve">Loriot Gateway aktiv und verbunden </w:t>
             </w:r>
             <w:r>
-              <w:t xml:space="preserve">mit Applikation über </w:t>
-            </w:r>
-            <w:proofErr w:type="spellStart"/>
-            <w:r>
-              <w:t>Websockets</w:t>
-            </w:r>
-            <w:proofErr w:type="spellEnd"/>
-            <w:r>
-              <w:t>. Datenbank geöffnet (</w:t>
-            </w:r>
-            <w:proofErr w:type="spellStart"/>
-            <w:r>
-              <w:t>pgAdmin</w:t>
-            </w:r>
-            <w:proofErr w:type="spellEnd"/>
-            <w:r>
-              <w:t>).</w:t>
+              <w:t>mit Applikation über Websockets. Datenbank geöffnet (pgAdmin).</w:t>
             </w:r>
           </w:p>
         </w:tc>
@@ -15599,15 +14499,7 @@
           </w:tcPr>
           <w:p>
             <w:r>
-              <w:t xml:space="preserve">Klick auf </w:t>
-            </w:r>
-            <w:proofErr w:type="spellStart"/>
-            <w:r>
-              <w:t>Adeunis</w:t>
-            </w:r>
-            <w:proofErr w:type="spellEnd"/>
-            <w:r>
-              <w:t xml:space="preserve"> RF.</w:t>
+              <w:t>Klick auf Adeunis RF.</w:t>
             </w:r>
           </w:p>
         </w:tc>
@@ -15629,15 +14521,7 @@
           </w:tcPr>
           <w:p>
             <w:r>
-              <w:t xml:space="preserve">Ein Wert eines </w:t>
-            </w:r>
-            <w:proofErr w:type="spellStart"/>
-            <w:r>
-              <w:t>Elsys</w:t>
-            </w:r>
-            <w:proofErr w:type="spellEnd"/>
-            <w:r>
-              <w:t xml:space="preserve"> CO2 Sensors wird Korrekt in folgende Werte umgewandelt.</w:t>
+              <w:t>Ein Wert eines Elsys CO2 Sensors wird Korrekt in folgende Werte umgewandelt.</w:t>
             </w:r>
           </w:p>
           <w:p>
@@ -15719,23 +14603,7 @@
           </w:tcPr>
           <w:p>
             <w:r>
-              <w:t xml:space="preserve">Loriot Gateway aktiv und verbunden mit Applikation über </w:t>
-            </w:r>
-            <w:proofErr w:type="spellStart"/>
-            <w:r>
-              <w:t>Websockets</w:t>
-            </w:r>
-            <w:proofErr w:type="spellEnd"/>
-            <w:r>
-              <w:t>. Datenbank geöffnet (</w:t>
-            </w:r>
-            <w:proofErr w:type="spellStart"/>
-            <w:r>
-              <w:t>pgAdmin</w:t>
-            </w:r>
-            <w:proofErr w:type="spellEnd"/>
-            <w:r>
-              <w:t>).</w:t>
+              <w:t>Loriot Gateway aktiv und verbunden mit Applikation über Websockets. Datenbank geöffnet (pgAdmin).</w:t>
             </w:r>
           </w:p>
         </w:tc>
@@ -15745,15 +14613,7 @@
           </w:tcPr>
           <w:p>
             <w:r>
-              <w:t xml:space="preserve">Warten auf neue Daten des Sensors. </w:t>
-            </w:r>
-            <w:proofErr w:type="spellStart"/>
-            <w:r>
-              <w:t>Elsys</w:t>
-            </w:r>
-            <w:proofErr w:type="spellEnd"/>
-            <w:r>
-              <w:t xml:space="preserve"> schickt alle 5 Minuten.</w:t>
+              <w:t>Warten auf neue Daten des Sensors. Elsys schickt alle 5 Minuten.</w:t>
             </w:r>
           </w:p>
         </w:tc>
@@ -15835,15 +14695,7 @@
               </w:numPr>
             </w:pPr>
             <w:r>
-              <w:t>- (</w:t>
-            </w:r>
-            <w:proofErr w:type="spellStart"/>
-            <w:r>
-              <w:t>Temp</w:t>
-            </w:r>
-            <w:proofErr w:type="spellEnd"/>
-            <w:r>
-              <w:t xml:space="preserve"> PCB)</w:t>
+              <w:t>- (Temp PCB)</w:t>
             </w:r>
           </w:p>
         </w:tc>
@@ -15853,23 +14705,7 @@
           </w:tcPr>
           <w:p>
             <w:r>
-              <w:t xml:space="preserve">Loriot Gateway aktiv und verbunden mit Applikation über </w:t>
-            </w:r>
-            <w:proofErr w:type="spellStart"/>
-            <w:r>
-              <w:t>Websockets</w:t>
-            </w:r>
-            <w:proofErr w:type="spellEnd"/>
-            <w:r>
-              <w:t>. Datenbank geöffnet (</w:t>
-            </w:r>
-            <w:proofErr w:type="spellStart"/>
-            <w:r>
-              <w:t>pgAdmin</w:t>
-            </w:r>
-            <w:proofErr w:type="spellEnd"/>
-            <w:r>
-              <w:t>).</w:t>
+              <w:t>Loriot Gateway aktiv und verbunden mit Applikation über Websockets. Datenbank geöffnet (pgAdmin).</w:t>
             </w:r>
           </w:p>
         </w:tc>
@@ -16019,15 +14855,7 @@
           </w:tcPr>
           <w:p>
             <w:r>
-              <w:t xml:space="preserve">Ein Richtwert Beobachter erstellt eine Meldung für den </w:t>
-            </w:r>
-            <w:proofErr w:type="spellStart"/>
-            <w:r>
-              <w:t>Elsys</w:t>
-            </w:r>
-            <w:proofErr w:type="spellEnd"/>
-            <w:r>
-              <w:t xml:space="preserve"> CO2 Temperatur Wert, wenn sich dieser um 1 Grad erwärmt hat.</w:t>
+              <w:t>Ein Richtwert Beobachter erstellt eine Meldung für den Elsys CO2 Temperatur Wert, wenn sich dieser um 1 Grad erwärmt hat.</w:t>
             </w:r>
           </w:p>
         </w:tc>
@@ -16037,15 +14865,7 @@
           </w:tcPr>
           <w:p>
             <w:r>
-              <w:t xml:space="preserve">Web Applikation mit Backend gestartet. Sensor Werte von Loriot abhören. </w:t>
-            </w:r>
-            <w:proofErr w:type="spellStart"/>
-            <w:r>
-              <w:t>Elsys</w:t>
-            </w:r>
-            <w:proofErr w:type="spellEnd"/>
-            <w:r>
-              <w:t xml:space="preserve"> CO2 Sensor muss hinzugefügt sein.</w:t>
+              <w:t>Web Applikation mit Backend gestartet. Sensor Werte von Loriot abhören. Elsys CO2 Sensor muss hinzugefügt sein.</w:t>
             </w:r>
           </w:p>
         </w:tc>
@@ -16077,15 +14897,7 @@
           </w:tcPr>
           <w:p>
             <w:r>
-              <w:t xml:space="preserve">Ein Zählerstand Beobachter erstellt eine Meldung wenn der Zählerstand eines </w:t>
-            </w:r>
-            <w:proofErr w:type="spellStart"/>
-            <w:r>
-              <w:t>Adeunis</w:t>
-            </w:r>
-            <w:proofErr w:type="spellEnd"/>
-            <w:r>
-              <w:t xml:space="preserve"> RF zehn erreicht.</w:t>
+              <w:t>Ein Zählerstand Beobachter erstellt eine Meldung wenn der Zählerstand eines Adeunis RF zehn erreicht.</w:t>
             </w:r>
           </w:p>
         </w:tc>
@@ -16095,15 +14907,7 @@
           </w:tcPr>
           <w:p>
             <w:r>
-              <w:t xml:space="preserve">Web Applikation mit Backend gestartet. Sensor Werte von Loriot abhören. </w:t>
-            </w:r>
-            <w:proofErr w:type="spellStart"/>
-            <w:r>
-              <w:t>Adeunis</w:t>
-            </w:r>
-            <w:proofErr w:type="spellEnd"/>
-            <w:r>
-              <w:t xml:space="preserve"> Sensor hinzugefügt mit Zählerstand Beobachter.</w:t>
+              <w:t>Web Applikation mit Backend gestartet. Sensor Werte von Loriot abhören. Adeunis Sensor hinzugefügt mit Zählerstand Beobachter.</w:t>
             </w:r>
           </w:p>
         </w:tc>
@@ -16135,15 +14939,7 @@
           </w:tcPr>
           <w:p>
             <w:r>
-              <w:t xml:space="preserve">Es können mehrere Beobachter für den </w:t>
-            </w:r>
-            <w:proofErr w:type="spellStart"/>
-            <w:r>
-              <w:t>Elsys</w:t>
-            </w:r>
-            <w:proofErr w:type="spellEnd"/>
-            <w:r>
-              <w:t xml:space="preserve"> CO2 erstellt werden. Einen für die Temperatur und einen für das Licht.</w:t>
+              <w:t>Es können mehrere Beobachter für den Elsys CO2 erstellt werden. Einen für die Temperatur und einen für das Licht.</w:t>
             </w:r>
           </w:p>
         </w:tc>
@@ -16153,15 +14949,7 @@
           </w:tcPr>
           <w:p>
             <w:r>
-              <w:t xml:space="preserve">Web Applikation mit Backend gestartet. Sensor Werte von Loriot abhören. </w:t>
-            </w:r>
-            <w:proofErr w:type="spellStart"/>
-            <w:r>
-              <w:t>Elsys</w:t>
-            </w:r>
-            <w:proofErr w:type="spellEnd"/>
-            <w:r>
-              <w:t xml:space="preserve"> CO2 Sensor  hinzugefügt und Richtwert Beobachter für Licht und Temperatur erstellt.</w:t>
+              <w:t>Web Applikation mit Backend gestartet. Sensor Werte von Loriot abhören. Elsys CO2 Sensor  hinzugefügt und Richtwert Beobachter für Licht und Temperatur erstellt.</w:t>
             </w:r>
           </w:p>
         </w:tc>
@@ -16572,23 +15360,7 @@
           </w:tcPr>
           <w:p>
             <w:r>
-              <w:t>Neues Gebäude erstellen mit dem Namen &lt;</w:t>
-            </w:r>
-            <w:proofErr w:type="spellStart"/>
-            <w:r>
-              <w:t>script</w:t>
-            </w:r>
-            <w:proofErr w:type="spellEnd"/>
-            <w:r>
-              <w:t>&gt;alert(«Not Safe»);&lt;/</w:t>
-            </w:r>
-            <w:proofErr w:type="spellStart"/>
-            <w:r>
-              <w:t>script</w:t>
-            </w:r>
-            <w:proofErr w:type="spellEnd"/>
-            <w:r>
-              <w:t>&gt;</w:t>
+              <w:t>Neues Gebäude erstellen mit dem Namen &lt;script&gt;alert(«Not Safe»);&lt;/script&gt;</w:t>
             </w:r>
           </w:p>
         </w:tc>
@@ -16995,15 +15767,7 @@
           </w:tcPr>
           <w:p>
             <w:r>
-              <w:t xml:space="preserve">Sensor Ansicht eines </w:t>
-            </w:r>
-            <w:proofErr w:type="spellStart"/>
-            <w:r>
-              <w:t>Elsys</w:t>
-            </w:r>
-            <w:proofErr w:type="spellEnd"/>
-            <w:r>
-              <w:t xml:space="preserve"> CO2 Sensors geöffnet.</w:t>
+              <w:t>Sensor Ansicht eines Elsys CO2 Sensors geöffnet.</w:t>
             </w:r>
           </w:p>
         </w:tc>
@@ -17086,16 +15850,16 @@
       <w:r>
         <w:t xml:space="preserve">Nun das alle Teilelemente des Projektes bekannt sind, kann das gröbere </w:t>
       </w:r>
-      <w:commentRangeStart w:id="91"/>
+      <w:commentRangeStart w:id="92"/>
       <w:r>
         <w:t>Vorgehen</w:t>
       </w:r>
-      <w:commentRangeEnd w:id="91"/>
+      <w:commentRangeEnd w:id="92"/>
       <w:r>
         <w:rPr>
           <w:rStyle w:val="Kommentarzeichen"/>
         </w:rPr>
-        <w:commentReference w:id="91"/>
+        <w:commentReference w:id="92"/>
       </w:r>
       <w:r>
         <w:t xml:space="preserve"> beschrieben werden.</w:t>
@@ -17110,7 +15874,7 @@
       <w:pPr>
         <w:pStyle w:val="berschrift1"/>
       </w:pPr>
-      <w:bookmarkStart w:id="92" w:name="_Toc35948543"/>
+      <w:bookmarkStart w:id="93" w:name="_Toc35948543"/>
       <w:r>
         <w:t>Entscheiden</w:t>
       </w:r>
@@ -17222,15 +15986,7 @@
     </w:p>
     <w:p>
       <w:r>
-        <w:t xml:space="preserve">Muss eine Webseite weniger laden, so ist sie auch schneller. Da sich aber solche Bibliotheken </w:t>
-      </w:r>
-      <w:proofErr w:type="spellStart"/>
-      <w:r>
-        <w:t>cachen</w:t>
-      </w:r>
-      <w:proofErr w:type="spellEnd"/>
-      <w:r>
-        <w:t xml:space="preserve"> lassen, spielt dies keine grosse Rolle.</w:t>
+        <w:t>Muss eine Webseite weniger laden, so ist sie auch schneller. Da sich aber solche Bibliotheken cachen lassen, spielt dies keine grosse Rolle.</w:t>
       </w:r>
     </w:p>
     <w:p>
@@ -17261,11 +16017,9 @@
           <w:numId w:val="47"/>
         </w:numPr>
       </w:pPr>
-      <w:proofErr w:type="spellStart"/>
       <w:r>
         <w:t>Responsiveness</w:t>
       </w:r>
-      <w:proofErr w:type="spellEnd"/>
       <w:r>
         <w:t xml:space="preserve"> </w:t>
       </w:r>
@@ -17424,320 +16178,9 @@
       <w:pPr>
         <w:pStyle w:val="berschrift3"/>
       </w:pPr>
-      <w:commentRangeStart w:id="93"/>
+      <w:commentRangeStart w:id="94"/>
       <w:r>
         <w:t>Batterie Status</w:t>
-      </w:r>
-      <w:commentRangeEnd w:id="93"/>
-      <w:r>
-        <w:rPr>
-          <w:rStyle w:val="Kommentarzeichen"/>
-          <w:rFonts w:ascii="Simplon Norm" w:eastAsiaTheme="minorHAnsi" w:hAnsi="Simplon Norm" w:cstheme="minorBidi"/>
-          <w:b w:val="0"/>
-          <w:bCs w:val="0"/>
-        </w:rPr>
-        <w:commentReference w:id="93"/>
-      </w:r>
-    </w:p>
-    <w:p>
-      <w:r>
-        <w:t>Der Batterie Wert ist im zweiten Byte gespeichert. Im Beispiel von oben, ‘</w:t>
-      </w:r>
-      <w:r>
-        <w:t>00fc35fa25060000</w:t>
-      </w:r>
-      <w:r>
-        <w:t xml:space="preserve">’, wäre dies </w:t>
-      </w:r>
-      <w:r>
-        <w:t>‘FC’</w:t>
-      </w:r>
-      <w:r>
-        <w:t xml:space="preserve">. </w:t>
-      </w:r>
-      <w:r>
-        <w:t>Das Datenblatt sagt jedoch auch aus, dass der Wert nur in den letzten vier Bits liegt, daher nur im ‘C’.</w:t>
-      </w:r>
-    </w:p>
-    <w:p>
-      <w:r>
-        <w:lastRenderedPageBreak/>
-        <w:t>In Python kann man einfach einen Hex Wert in eine Nummer umwandeln. Es lässt sich mit «</w:t>
-      </w:r>
-      <w:proofErr w:type="spellStart"/>
-      <w:proofErr w:type="gramStart"/>
-      <w:r>
-        <w:t>int</w:t>
-      </w:r>
-      <w:proofErr w:type="spellEnd"/>
-      <w:r>
-        <w:t>(</w:t>
-      </w:r>
-      <w:proofErr w:type="gramEnd"/>
-      <w:r>
-        <w:t>‘</w:t>
-      </w:r>
-      <w:r>
-        <w:t xml:space="preserve">c’, </w:t>
-      </w:r>
-      <w:proofErr w:type="spellStart"/>
-      <w:r>
-        <w:t>base</w:t>
-      </w:r>
-      <w:proofErr w:type="spellEnd"/>
-      <w:r>
-        <w:t>=16)»</w:t>
-      </w:r>
-      <w:r>
-        <w:t xml:space="preserve"> lösen. Dies ergäbe den Korrekten Wert von 12.</w:t>
-      </w:r>
-    </w:p>
-    <w:p>
-      <w:pPr>
-        <w:pStyle w:val="berschrift2"/>
-      </w:pPr>
-      <w:r>
-        <w:t>Backend Aufsetzen</w:t>
-      </w:r>
-    </w:p>
-    <w:p>
-      <w:pPr>
-        <w:pStyle w:val="berschrift3"/>
-      </w:pPr>
-      <w:r>
-        <w:t>Quellcode</w:t>
-      </w:r>
-    </w:p>
-    <w:p>
-      <w:r>
-        <w:t>Am einfachsten installiert man sich das GIT Repository. Der Quellcode ist unter realisieren/backend gespeichert.</w:t>
-      </w:r>
-    </w:p>
-    <w:p>
-      <w:pPr>
-        <w:pStyle w:val="berschrift3"/>
-      </w:pPr>
-      <w:r>
-        <w:t>Datenbank</w:t>
-      </w:r>
-    </w:p>
-    <w:p>
-      <w:r>
-        <w:t>Am besten beginnt man mit der Datenbank</w:t>
-      </w:r>
-      <w:r>
-        <w:t xml:space="preserve">, falls man </w:t>
-      </w:r>
-      <w:proofErr w:type="spellStart"/>
-      <w:r>
-        <w:t>PostgreSQL</w:t>
-      </w:r>
-      <w:proofErr w:type="spellEnd"/>
-      <w:r>
-        <w:t xml:space="preserve"> nicht installiert hat, sollte man dies zusätzlich noch tun. Damit man die Datenbank anschauen kann, sollte man </w:t>
-      </w:r>
-      <w:proofErr w:type="spellStart"/>
-      <w:r>
-        <w:t>PgAdmin</w:t>
-      </w:r>
-      <w:proofErr w:type="spellEnd"/>
-      <w:r>
-        <w:t xml:space="preserve"> gleich mit installieren.</w:t>
-      </w:r>
-    </w:p>
-    <w:p>
-      <w:r>
-        <w:t xml:space="preserve">Danach gibt es das «db_setup.py» im Repository unter </w:t>
-      </w:r>
-      <w:r>
-        <w:t>realisieren/backend</w:t>
-      </w:r>
-      <w:r>
-        <w:t>/ mit welchem man alle Tabellen gemäss dem logischen Modell erstellen lassen kann. Dieses File kann man normal mit Python ausführen.</w:t>
-      </w:r>
-    </w:p>
-    <w:p>
-      <w:pPr>
-        <w:pStyle w:val="berschrift3"/>
-      </w:pPr>
-      <w:r>
-        <w:t>Python Packages</w:t>
-      </w:r>
-    </w:p>
-    <w:p>
-      <w:r>
-        <w:t xml:space="preserve">Damit man alle benötigten Python Bibliotheken installiert hat, kann man folgende </w:t>
-      </w:r>
-      <w:r>
-        <w:t>Befehlen</w:t>
-      </w:r>
-      <w:r>
-        <w:t xml:space="preserve"> im realisieren/backend Ordner ausführen.</w:t>
-      </w:r>
-    </w:p>
-    <w:p>
-      <w:pPr>
-        <w:pStyle w:val="Listenabsatz"/>
-        <w:numPr>
-          <w:ilvl w:val="0"/>
-          <w:numId w:val="47"/>
-        </w:numPr>
-      </w:pPr>
-      <w:proofErr w:type="spellStart"/>
-      <w:r>
-        <w:t>python</w:t>
-      </w:r>
-      <w:proofErr w:type="spellEnd"/>
-      <w:r>
-        <w:t xml:space="preserve"> setup.py </w:t>
-      </w:r>
-      <w:proofErr w:type="spellStart"/>
-      <w:r>
-        <w:t>sdist</w:t>
-      </w:r>
-      <w:proofErr w:type="spellEnd"/>
-    </w:p>
-    <w:p>
-      <w:pPr>
-        <w:pStyle w:val="Listenabsatz"/>
-        <w:numPr>
-          <w:ilvl w:val="0"/>
-          <w:numId w:val="47"/>
-        </w:numPr>
-      </w:pPr>
-      <w:proofErr w:type="spellStart"/>
-      <w:r>
-        <w:t>pip</w:t>
-      </w:r>
-      <w:proofErr w:type="spellEnd"/>
-      <w:r>
-        <w:t xml:space="preserve"> </w:t>
-      </w:r>
-      <w:proofErr w:type="spellStart"/>
-      <w:r>
-        <w:t>install</w:t>
-      </w:r>
-      <w:proofErr w:type="spellEnd"/>
-      <w:r>
-        <w:t xml:space="preserve"> </w:t>
-      </w:r>
-      <w:proofErr w:type="spellStart"/>
-      <w:r>
-        <w:t>dist</w:t>
-      </w:r>
-      <w:proofErr w:type="spellEnd"/>
-      <w:r>
-        <w:t>/bbbapi-1.0.tar.gz</w:t>
-      </w:r>
-    </w:p>
-    <w:p>
-      <w:pPr>
-        <w:pStyle w:val="berschrift3"/>
-      </w:pPr>
-      <w:r>
-        <w:t>Server starten</w:t>
-      </w:r>
-    </w:p>
-    <w:p>
-      <w:r>
-        <w:t>Letztendlich</w:t>
-      </w:r>
-      <w:r>
-        <w:t xml:space="preserve"> kann man den Server mit ‘</w:t>
-      </w:r>
-      <w:proofErr w:type="spellStart"/>
-      <w:r>
-        <w:t>uvicorn</w:t>
-      </w:r>
-      <w:proofErr w:type="spellEnd"/>
-      <w:r>
-        <w:t xml:space="preserve"> </w:t>
-      </w:r>
-      <w:proofErr w:type="spellStart"/>
-      <w:proofErr w:type="gramStart"/>
-      <w:r>
-        <w:t>main:app</w:t>
-      </w:r>
-      <w:proofErr w:type="spellEnd"/>
-      <w:proofErr w:type="gramEnd"/>
-      <w:r>
-        <w:t xml:space="preserve">’. Auch hier muss man wieder im </w:t>
-      </w:r>
-      <w:proofErr w:type="spellStart"/>
-      <w:r>
-        <w:t>realisiern</w:t>
-      </w:r>
-      <w:proofErr w:type="spellEnd"/>
-      <w:r>
-        <w:t>/</w:t>
-      </w:r>
-      <w:proofErr w:type="spellStart"/>
-      <w:r>
-        <w:t>bbbapi</w:t>
-      </w:r>
-      <w:proofErr w:type="spellEnd"/>
-      <w:r>
-        <w:t xml:space="preserve"> Ordner sein. </w:t>
-      </w:r>
-      <w:r>
-        <w:t>Nun ist der ASGI Server gestartet, dass Backend läuft somit.</w:t>
-      </w:r>
-      <w:r>
-        <w:t xml:space="preserve"> </w:t>
-      </w:r>
-    </w:p>
-    <w:p>
-      <w:r>
-        <w:t xml:space="preserve">Damit die Authentifizierung reibungslos funktioniert, müssen noch Public und Private Keys im RSA Format erstellt werden. Diese werden gebraucht um die Signatur eines Access Tokens zu erstellen und validieren. Zusätzlich muss der Dateiname des Public und Private Keys identisch sein und eine Länge welche durch acht teilbar ist haben. Dies ist so weil im Header eines Access Tokens ein Public Key Kennung vorhanden sein muss, damit das Backend weiss wie mit welchem Schlüssel die Signatur validiert werden muss. Im config.ini File sind die Schlüssel unter </w:t>
-      </w:r>
-      <w:proofErr w:type="spellStart"/>
-      <w:r>
-        <w:t>assets</w:t>
-      </w:r>
-      <w:proofErr w:type="spellEnd"/>
-      <w:r>
-        <w:t>/</w:t>
-      </w:r>
-      <w:proofErr w:type="spellStart"/>
-      <w:r>
-        <w:t>keys</w:t>
-      </w:r>
-      <w:proofErr w:type="spellEnd"/>
-      <w:r>
-        <w:t>/</w:t>
-      </w:r>
-      <w:proofErr w:type="spellStart"/>
-      <w:r>
-        <w:t>public</w:t>
-      </w:r>
-      <w:proofErr w:type="spellEnd"/>
-      <w:r>
-        <w:t xml:space="preserve"> und </w:t>
-      </w:r>
-      <w:proofErr w:type="spellStart"/>
-      <w:r>
-        <w:t>assets</w:t>
-      </w:r>
-      <w:proofErr w:type="spellEnd"/>
-      <w:r>
-        <w:t>/</w:t>
-      </w:r>
-      <w:proofErr w:type="spellStart"/>
-      <w:r>
-        <w:t>keys</w:t>
-      </w:r>
-      <w:proofErr w:type="spellEnd"/>
-      <w:r>
-        <w:t xml:space="preserve">/private verlinkt. </w:t>
-      </w:r>
-    </w:p>
-    <w:p>
-      <w:pPr>
-        <w:pStyle w:val="berschrift3"/>
-      </w:pPr>
-      <w:commentRangeStart w:id="94"/>
-      <w:r>
-        <w:t>Konfiguration</w:t>
       </w:r>
       <w:commentRangeEnd w:id="94"/>
       <w:r>
@@ -17752,6 +16195,169 @@
     </w:p>
     <w:p>
       <w:r>
+        <w:t>Der Batterie Wert ist im zweiten Byte gespeichert. Im Beispiel von oben, ‘</w:t>
+      </w:r>
+      <w:r>
+        <w:t>00fc35fa25060000</w:t>
+      </w:r>
+      <w:r>
+        <w:t xml:space="preserve">’, wäre dies </w:t>
+      </w:r>
+      <w:r>
+        <w:t>‘FC’</w:t>
+      </w:r>
+      <w:r>
+        <w:t xml:space="preserve">. </w:t>
+      </w:r>
+      <w:r>
+        <w:t>Das Datenblatt sagt jedoch auch aus, dass der Wert nur in den letzten vier Bits liegt, daher nur im ‘C’.</w:t>
+      </w:r>
+    </w:p>
+    <w:p>
+      <w:r>
+        <w:lastRenderedPageBreak/>
+        <w:t>In Python kann man einfach einen Hex Wert in eine Nummer umwandeln. Es lässt sich mit «int(‘c’, base=16)» lösen. Dies ergäbe den Korrekten Wert von 12.</w:t>
+      </w:r>
+    </w:p>
+    <w:p>
+      <w:pPr>
+        <w:pStyle w:val="berschrift2"/>
+      </w:pPr>
+      <w:r>
+        <w:t>Backend Aufsetzen</w:t>
+      </w:r>
+    </w:p>
+    <w:p>
+      <w:pPr>
+        <w:pStyle w:val="berschrift3"/>
+      </w:pPr>
+      <w:r>
+        <w:t>Quellcode</w:t>
+      </w:r>
+    </w:p>
+    <w:p>
+      <w:r>
+        <w:t>Am einfachsten installiert man sich das GIT Repository. Der Quellcode ist unter realisieren/backend gespeichert.</w:t>
+      </w:r>
+    </w:p>
+    <w:p>
+      <w:pPr>
+        <w:pStyle w:val="berschrift3"/>
+      </w:pPr>
+      <w:r>
+        <w:t>Datenbank</w:t>
+      </w:r>
+    </w:p>
+    <w:p>
+      <w:r>
+        <w:t>Am besten beginnt man mit der Datenbank</w:t>
+      </w:r>
+      <w:r>
+        <w:t>, falls man PostgreSQL nicht installiert hat, sollte man dies zusätzlich noch tun. Damit man die Datenbank anschauen kann, sollte man PgAdmin gleich mit installieren.</w:t>
+      </w:r>
+    </w:p>
+    <w:p>
+      <w:r>
+        <w:t xml:space="preserve">Danach gibt es das «db_setup.py» im Repository unter </w:t>
+      </w:r>
+      <w:r>
+        <w:t>realisieren/backend</w:t>
+      </w:r>
+      <w:r>
+        <w:t>/ mit welchem man alle Tabellen gemäss dem logischen Modell erstellen lassen kann. Dieses File kann man normal mit Python ausführen.</w:t>
+      </w:r>
+    </w:p>
+    <w:p>
+      <w:pPr>
+        <w:pStyle w:val="berschrift3"/>
+      </w:pPr>
+      <w:r>
+        <w:t>Python Packages</w:t>
+      </w:r>
+    </w:p>
+    <w:p>
+      <w:r>
+        <w:t xml:space="preserve">Damit man alle benötigten Python Bibliotheken installiert hat, kann man folgende </w:t>
+      </w:r>
+      <w:r>
+        <w:t>Befehlen</w:t>
+      </w:r>
+      <w:r>
+        <w:t xml:space="preserve"> im realisieren/backend Ordner ausführen.</w:t>
+      </w:r>
+    </w:p>
+    <w:p>
+      <w:pPr>
+        <w:pStyle w:val="Listenabsatz"/>
+        <w:numPr>
+          <w:ilvl w:val="0"/>
+          <w:numId w:val="47"/>
+        </w:numPr>
+      </w:pPr>
+      <w:r>
+        <w:t>python setup.py sdist</w:t>
+      </w:r>
+    </w:p>
+    <w:p>
+      <w:pPr>
+        <w:pStyle w:val="Listenabsatz"/>
+        <w:numPr>
+          <w:ilvl w:val="0"/>
+          <w:numId w:val="47"/>
+        </w:numPr>
+      </w:pPr>
+      <w:r>
+        <w:t>pip install dist/bbbapi-1.0.tar.gz</w:t>
+      </w:r>
+    </w:p>
+    <w:p>
+      <w:pPr>
+        <w:pStyle w:val="berschrift3"/>
+      </w:pPr>
+      <w:r>
+        <w:t>Server starten</w:t>
+      </w:r>
+    </w:p>
+    <w:p>
+      <w:r>
+        <w:t>Letztendlich</w:t>
+      </w:r>
+      <w:r>
+        <w:t xml:space="preserve"> kann man den Server mit ‘uvicorn main:app’. Auch hier muss man wieder im realisiern/bbbapi Ordner sein. </w:t>
+      </w:r>
+      <w:r>
+        <w:t>Nun ist der ASGI Server gestartet, dass Backend läuft somit.</w:t>
+      </w:r>
+      <w:r>
+        <w:t xml:space="preserve"> </w:t>
+      </w:r>
+    </w:p>
+    <w:p>
+      <w:r>
+        <w:t xml:space="preserve">Damit die Authentifizierung reibungslos funktioniert, müssen noch Public und Private Keys im RSA Format erstellt werden. Diese werden gebraucht um die Signatur eines Access Tokens zu erstellen und validieren. Zusätzlich muss der Dateiname des Public und Private Keys identisch sein und eine Länge welche durch acht teilbar ist haben. Dies ist so weil im Header eines Access Tokens ein Public Key Kennung vorhanden sein muss, damit das Backend weiss wie mit welchem Schlüssel die Signatur validiert werden muss. Im config.ini File sind die Schlüssel unter assets/keys/public und assets/keys/private verlinkt. </w:t>
+      </w:r>
+    </w:p>
+    <w:p>
+      <w:pPr>
+        <w:pStyle w:val="berschrift3"/>
+      </w:pPr>
+      <w:commentRangeStart w:id="95"/>
+      <w:r>
+        <w:t>Konfiguration</w:t>
+      </w:r>
+      <w:commentRangeEnd w:id="95"/>
+      <w:r>
+        <w:rPr>
+          <w:rStyle w:val="Kommentarzeichen"/>
+          <w:rFonts w:ascii="Simplon Norm" w:eastAsiaTheme="minorHAnsi" w:hAnsi="Simplon Norm" w:cstheme="minorBidi"/>
+          <w:b w:val="0"/>
+          <w:bCs w:val="0"/>
+        </w:rPr>
+        <w:commentReference w:id="95"/>
+      </w:r>
+    </w:p>
+    <w:p>
+      <w:r>
         <w:t>Bevor der Server startet liest er das config.ini File. In dieser Datei können verschieden Werte konfiguriert werden. Diese sind hier beschrieben.</w:t>
       </w:r>
       <w:r>
@@ -17764,53 +16370,17 @@
       </w:r>
       <w:r>
         <w:br/>
-      </w:r>
-      <w:proofErr w:type="spellStart"/>
-      <w:r>
-        <w:t>name</w:t>
-      </w:r>
-      <w:proofErr w:type="spellEnd"/>
-      <w:r>
-        <w:t>=wert</w:t>
-      </w:r>
-      <w:r>
-        <w:t xml:space="preserve"> </w:t>
+        <w:t xml:space="preserve">name=wert </w:t>
       </w:r>
       <w:r>
         <w:br/>
       </w:r>
-      <w:bookmarkStart w:id="95" w:name="_GoBack"/>
-      <w:bookmarkEnd w:id="95"/>
       <w:r>
         <w:t>[KEYS]</w:t>
       </w:r>
       <w:r>
         <w:br/>
-        <w:t>private-</w:t>
-      </w:r>
-      <w:proofErr w:type="spellStart"/>
-      <w:r>
-        <w:t>keys</w:t>
-      </w:r>
-      <w:proofErr w:type="spellEnd"/>
-      <w:r>
-        <w:t>=</w:t>
-      </w:r>
-      <w:proofErr w:type="spellStart"/>
-      <w:r>
-        <w:t>assets</w:t>
-      </w:r>
-      <w:proofErr w:type="spellEnd"/>
-      <w:r>
-        <w:t>/</w:t>
-      </w:r>
-      <w:proofErr w:type="spellStart"/>
-      <w:r>
-        <w:t>keys</w:t>
-      </w:r>
-      <w:proofErr w:type="spellEnd"/>
-      <w:r>
-        <w:t>/private</w:t>
+        <w:t>private-keys=assets/keys/private</w:t>
       </w:r>
     </w:p>
     <w:p>
@@ -17864,13 +16434,8 @@
           </w:tcPr>
           <w:p>
             <w:r>
-              <w:t>private-</w:t>
-            </w:r>
-            <w:proofErr w:type="spellStart"/>
-            <w:r>
-              <w:t>keys</w:t>
-            </w:r>
-            <w:proofErr w:type="spellEnd"/>
+              <w:t>private-keys</w:t>
+            </w:r>
           </w:p>
         </w:tc>
         <w:tc>
@@ -17890,12 +16455,10 @@
             <w:tcW w:w="2410" w:type="dxa"/>
           </w:tcPr>
           <w:p>
-            <w:proofErr w:type="spellStart"/>
             <w:r>
               <w:lastRenderedPageBreak/>
               <w:t>public-keys</w:t>
             </w:r>
-            <w:proofErr w:type="spellEnd"/>
           </w:p>
         </w:tc>
         <w:tc>
@@ -17916,13 +16479,8 @@
           </w:tcPr>
           <w:p>
             <w:r>
-              <w:t>Identifier-</w:t>
-            </w:r>
-            <w:proofErr w:type="spellStart"/>
-            <w:r>
-              <w:t>secret</w:t>
-            </w:r>
-            <w:proofErr w:type="spellEnd"/>
+              <w:t>Identifier-secret</w:t>
+            </w:r>
           </w:p>
         </w:tc>
         <w:tc>
@@ -17988,11 +16546,9 @@
             <w:tcW w:w="2410" w:type="dxa"/>
           </w:tcPr>
           <w:p>
-            <w:proofErr w:type="spellStart"/>
             <w:r>
               <w:t>expire</w:t>
             </w:r>
-            <w:proofErr w:type="spellEnd"/>
           </w:p>
         </w:tc>
         <w:tc>
@@ -18012,11 +16568,9 @@
             <w:tcW w:w="2410" w:type="dxa"/>
           </w:tcPr>
           <w:p>
-            <w:proofErr w:type="spellStart"/>
             <w:r>
               <w:t>issuer</w:t>
             </w:r>
-            <w:proofErr w:type="spellEnd"/>
           </w:p>
         </w:tc>
         <w:tc>
@@ -18036,11 +16590,9 @@
             <w:tcW w:w="2410" w:type="dxa"/>
           </w:tcPr>
           <w:p>
-            <w:proofErr w:type="spellStart"/>
             <w:r>
               <w:t>audience</w:t>
             </w:r>
-            <w:proofErr w:type="spellEnd"/>
           </w:p>
         </w:tc>
         <w:tc>
@@ -18060,13 +16612,8 @@
             <w:tcW w:w="2410" w:type="dxa"/>
           </w:tcPr>
           <w:p>
-            <w:proofErr w:type="spellStart"/>
-            <w:r>
-              <w:t>refresh</w:t>
-            </w:r>
-            <w:proofErr w:type="spellEnd"/>
-            <w:r>
-              <w:t>-token-bytes</w:t>
+            <w:r>
+              <w:t>refresh-token-bytes</w:t>
             </w:r>
           </w:p>
         </w:tc>
@@ -18076,15 +16623,7 @@
           </w:tcPr>
           <w:p>
             <w:r>
-              <w:t xml:space="preserve">Grösse des zu erstellenden Refresh Token in </w:t>
-            </w:r>
-            <w:proofErr w:type="spellStart"/>
-            <w:r>
-              <w:t>bytes</w:t>
-            </w:r>
-            <w:proofErr w:type="spellEnd"/>
-            <w:r>
-              <w:t>.</w:t>
+              <w:t>Grösse des zu erstellenden Refresh Token in bytes.</w:t>
             </w:r>
           </w:p>
         </w:tc>
@@ -18095,28 +16634,13 @@
       <w:pPr>
         <w:pStyle w:val="berschrift4"/>
       </w:pPr>
-      <w:proofErr w:type="spellStart"/>
       <w:r>
         <w:t>Scrypt</w:t>
       </w:r>
-      <w:proofErr w:type="spellEnd"/>
-    </w:p>
-    <w:p>
-      <w:proofErr w:type="spellStart"/>
-      <w:r>
-        <w:t>Scrypt</w:t>
-      </w:r>
-      <w:proofErr w:type="spellEnd"/>
-      <w:r>
-        <w:t xml:space="preserve"> ist der Algorithmus mit welchem die Passwörter </w:t>
-      </w:r>
-      <w:proofErr w:type="spellStart"/>
-      <w:r>
-        <w:t>gehashed</w:t>
-      </w:r>
-      <w:proofErr w:type="spellEnd"/>
-      <w:r>
-        <w:t xml:space="preserve"> werden.</w:t>
+    </w:p>
+    <w:p>
+      <w:r>
+        <w:t>Scrypt ist der Algorithmus mit welchem die Passwörter gehashed werden.</w:t>
       </w:r>
     </w:p>
     <w:tbl>
@@ -18161,11 +16685,9 @@
             <w:tcW w:w="2410" w:type="dxa"/>
           </w:tcPr>
           <w:p>
-            <w:proofErr w:type="spellStart"/>
             <w:r>
               <w:t>mem_cost</w:t>
             </w:r>
-            <w:proofErr w:type="spellEnd"/>
           </w:p>
         </w:tc>
         <w:tc>
@@ -18174,21 +16696,7 @@
           </w:tcPr>
           <w:p>
             <w:r>
-              <w:t xml:space="preserve">Wie viel Memory die Generierung des </w:t>
-            </w:r>
-            <w:proofErr w:type="spellStart"/>
-            <w:r>
-              <w:t>Hashes</w:t>
-            </w:r>
-            <w:proofErr w:type="spellEnd"/>
-            <w:r>
-              <w:t xml:space="preserve"> benutzen sollte. </w:t>
-            </w:r>
-            <w:r>
-              <w:t xml:space="preserve">Hierbei sollte ein Wert von </w:t>
-            </w:r>
-            <w:r>
-              <w:t>1</w:t>
+              <w:t>Wie viel Memory die Generierung des Hashes benutzen sollte. Hierbei sollte ein Wert von 1</w:t>
             </w:r>
             <w:r>
               <w:t xml:space="preserve">6 </w:t>
@@ -18205,11 +16713,9 @@
             <w:tcW w:w="2410" w:type="dxa"/>
           </w:tcPr>
           <w:p>
-            <w:proofErr w:type="spellStart"/>
             <w:r>
               <w:t>rounds</w:t>
             </w:r>
-            <w:proofErr w:type="spellEnd"/>
           </w:p>
         </w:tc>
         <w:tc>
@@ -18218,15 +16724,7 @@
           </w:tcPr>
           <w:p>
             <w:r>
-              <w:t xml:space="preserve">Wie oft </w:t>
-            </w:r>
-            <w:proofErr w:type="spellStart"/>
-            <w:r>
-              <w:t>gehashed</w:t>
-            </w:r>
-            <w:proofErr w:type="spellEnd"/>
-            <w:r>
-              <w:t xml:space="preserve"> werden soll. Hierbei sollte ein Wert von 8 genügen.</w:t>
+              <w:t>Wie oft gehashed werden soll. Hierbei sollte ein Wert von 8 genügen.</w:t>
             </w:r>
           </w:p>
         </w:tc>
@@ -18282,11 +16780,9 @@
             <w:tcW w:w="2410" w:type="dxa"/>
           </w:tcPr>
           <w:p>
-            <w:proofErr w:type="spellStart"/>
             <w:r>
               <w:t>database</w:t>
             </w:r>
-            <w:proofErr w:type="spellEnd"/>
           </w:p>
         </w:tc>
         <w:tc>
@@ -18306,11 +16802,9 @@
             <w:tcW w:w="2410" w:type="dxa"/>
           </w:tcPr>
           <w:p>
-            <w:proofErr w:type="spellStart"/>
             <w:r>
               <w:t>user</w:t>
             </w:r>
-            <w:proofErr w:type="spellEnd"/>
           </w:p>
         </w:tc>
         <w:tc>
@@ -18330,14 +16824,12 @@
             <w:tcW w:w="2410" w:type="dxa"/>
           </w:tcPr>
           <w:p>
-            <w:proofErr w:type="spellStart"/>
             <w:r>
               <w:t>p</w:t>
             </w:r>
             <w:r>
               <w:t>assword</w:t>
             </w:r>
-            <w:proofErr w:type="spellEnd"/>
           </w:p>
         </w:tc>
         <w:tc>
@@ -18346,15 +16838,7 @@
           </w:tcPr>
           <w:p>
             <w:r>
-              <w:t xml:space="preserve">Passwort des </w:t>
-            </w:r>
-            <w:proofErr w:type="spellStart"/>
-            <w:r>
-              <w:t>Datenkbank</w:t>
-            </w:r>
-            <w:proofErr w:type="spellEnd"/>
-            <w:r>
-              <w:t xml:space="preserve"> Benutzers</w:t>
+              <w:t>Passwort des Datenkbank Benutzers</w:t>
             </w:r>
           </w:p>
         </w:tc>
@@ -18412,13 +16896,8 @@
             <w:tcW w:w="2410" w:type="dxa"/>
           </w:tcPr>
           <w:p>
-            <w:proofErr w:type="spellStart"/>
-            <w:r>
-              <w:t>close</w:t>
-            </w:r>
-            <w:proofErr w:type="spellEnd"/>
-            <w:r>
-              <w:t>-timeout</w:t>
+            <w:r>
+              <w:t>close-timeout</w:t>
             </w:r>
           </w:p>
         </w:tc>
@@ -18485,13 +16964,8 @@
             <w:tcW w:w="2410" w:type="dxa"/>
           </w:tcPr>
           <w:p>
-            <w:proofErr w:type="spellStart"/>
-            <w:r>
-              <w:t>max</w:t>
-            </w:r>
-            <w:proofErr w:type="spellEnd"/>
-            <w:r>
-              <w:t>-body-size</w:t>
+            <w:r>
+              <w:t>max-body-size</w:t>
             </w:r>
           </w:p>
         </w:tc>
@@ -18516,7 +16990,7 @@
       <w:r>
         <w:t>Glossar</w:t>
       </w:r>
-      <w:bookmarkEnd w:id="92"/>
+      <w:bookmarkEnd w:id="93"/>
       <w:commentRangeEnd w:id="96"/>
       <w:r>
         <w:rPr>
@@ -18579,27 +17053,14 @@
             <w:tcW w:w="4536" w:type="dxa"/>
           </w:tcPr>
           <w:p>
-            <w:proofErr w:type="spellStart"/>
-            <w:r>
-              <w:t>Asynchronous</w:t>
-            </w:r>
-            <w:proofErr w:type="spellEnd"/>
-            <w:r>
-              <w:t xml:space="preserve"> Server Gateway Interface, </w:t>
+            <w:r>
+              <w:t xml:space="preserve">Asynchronous Server Gateway Interface, </w:t>
             </w:r>
             <w:r>
               <w:t>Nachfolger</w:t>
             </w:r>
             <w:r>
-              <w:t xml:space="preserve"> des Web Server Gateway Interface ist ein Web Server welches die Bibliothek </w:t>
-            </w:r>
-            <w:proofErr w:type="spellStart"/>
-            <w:r>
-              <w:t>asyncio</w:t>
-            </w:r>
-            <w:proofErr w:type="spellEnd"/>
-            <w:r>
-              <w:t xml:space="preserve"> von Python unterstützt.</w:t>
+              <w:t xml:space="preserve"> des Web Server Gateway Interface ist ein Web Server welches die Bibliothek asyncio von Python unterstützt.</w:t>
             </w:r>
           </w:p>
         </w:tc>
@@ -18610,11 +17071,9 @@
             <w:tcW w:w="4535" w:type="dxa"/>
           </w:tcPr>
           <w:p>
-            <w:proofErr w:type="spellStart"/>
             <w:r>
               <w:t>Docstring</w:t>
             </w:r>
-            <w:proofErr w:type="spellEnd"/>
           </w:p>
         </w:tc>
         <w:tc>
@@ -18623,15 +17082,7 @@
           </w:tcPr>
           <w:p>
             <w:r>
-              <w:t xml:space="preserve">Ein </w:t>
-            </w:r>
-            <w:proofErr w:type="spellStart"/>
-            <w:r>
-              <w:t>Docstring</w:t>
-            </w:r>
-            <w:proofErr w:type="spellEnd"/>
-            <w:r>
-              <w:t xml:space="preserve"> ist ein einzeiliger oder mehrzeiliger Kommentar </w:t>
+              <w:t xml:space="preserve">Ein Docstring ist ein einzeiliger oder mehrzeiliger Kommentar </w:t>
             </w:r>
             <w:r>
               <w:t xml:space="preserve">in Python </w:t>
@@ -18659,15 +17110,7 @@
           </w:tcPr>
           <w:p>
             <w:r>
-              <w:t xml:space="preserve">Sphinx ist ein Dokumentation Tool für Python, welches automatisch </w:t>
-            </w:r>
-            <w:proofErr w:type="spellStart"/>
-            <w:r>
-              <w:t>Docstrings</w:t>
-            </w:r>
-            <w:proofErr w:type="spellEnd"/>
-            <w:r>
-              <w:t xml:space="preserve"> zusammenstellen kann.</w:t>
+              <w:t>Sphinx ist ein Dokumentation Tool für Python, welches automatisch Docstrings zusammenstellen kann.</w:t>
             </w:r>
           </w:p>
         </w:tc>
@@ -18678,11 +17121,9 @@
             <w:tcW w:w="4535" w:type="dxa"/>
           </w:tcPr>
           <w:p>
-            <w:proofErr w:type="spellStart"/>
             <w:r>
               <w:t>Mockups</w:t>
             </w:r>
-            <w:proofErr w:type="spellEnd"/>
           </w:p>
         </w:tc>
         <w:tc>
@@ -18724,11 +17165,9 @@
             <w:tcW w:w="4535" w:type="dxa"/>
           </w:tcPr>
           <w:p>
-            <w:proofErr w:type="spellStart"/>
             <w:r>
               <w:t>Websockets</w:t>
             </w:r>
-            <w:proofErr w:type="spellEnd"/>
           </w:p>
         </w:tc>
         <w:tc>
@@ -18748,11 +17187,9 @@
             <w:tcW w:w="4535" w:type="dxa"/>
           </w:tcPr>
           <w:p>
-            <w:proofErr w:type="spellStart"/>
             <w:r>
               <w:t>Uvicorn</w:t>
             </w:r>
-            <w:proofErr w:type="spellEnd"/>
           </w:p>
         </w:tc>
         <w:tc>
@@ -18772,12 +17209,10 @@
             <w:tcW w:w="4535" w:type="dxa"/>
           </w:tcPr>
           <w:p>
-            <w:proofErr w:type="spellStart"/>
             <w:r>
               <w:lastRenderedPageBreak/>
               <w:t>Nginx</w:t>
             </w:r>
-            <w:proofErr w:type="spellEnd"/>
           </w:p>
         </w:tc>
         <w:tc>
@@ -18817,13 +17252,138 @@
     <w:p/>
     <w:p>
       <w:pPr>
+        <w:pStyle w:val="berschrift2"/>
+      </w:pPr>
+      <w:r>
+        <w:t>Benutzer Eingaben Validierung</w:t>
+      </w:r>
+    </w:p>
+    <w:p>
+      <w:pPr>
+        <w:pStyle w:val="berschrift3"/>
+      </w:pPr>
+      <w:r>
+        <w:t>Escaping von HTML</w:t>
+      </w:r>
+    </w:p>
+    <w:p>
+      <w:r>
+        <w:t xml:space="preserve">Für die Bereinigung von HTML in Strings wird eine Bibliothek benutzt, nämlich </w:t>
+      </w:r>
+      <w:hyperlink r:id="rId51" w:history="1">
+        <w:r>
+          <w:rPr>
+            <w:rStyle w:val="Hyperlink"/>
+          </w:rPr>
+          <w:t>Bleach</w:t>
+        </w:r>
+      </w:hyperlink>
+      <w:r>
+        <w:t xml:space="preserve"> von Mozilla. Mit einer einfachen Methode wandelt Sie mögliche böse Tags in sichere HTML Encodings um.</w:t>
+      </w:r>
+    </w:p>
+    <w:p>
+      <w:r>
+        <w:t>Beispiel: Ein ‘&lt;’ wird zu ‘</w:t>
+      </w:r>
+      <w:r>
+        <w:t>&amp;lt;</w:t>
+      </w:r>
+      <w:r>
+        <w:t>’. Dieses Zeichen wird dann von Browsern nicht als ein Tag angeschaut.</w:t>
+      </w:r>
+    </w:p>
+    <w:p>
+      <w:r>
+        <w:t>Als Beispiel den Unit Test welche die Bereinigungsfunktion testet.</w:t>
+      </w:r>
+    </w:p>
+    <w:p>
+      <w:pPr>
+        <w:keepNext/>
+      </w:pPr>
+      <w:r>
+        <w:rPr>
+          <w:noProof/>
+          <w:lang w:eastAsia="de-CH" w:bidi="ar-SA"/>
+        </w:rPr>
+        <w:drawing>
+          <wp:inline distT="0" distB="0" distL="0" distR="0" wp14:anchorId="30F2AFB9" wp14:editId="12E9B630">
+            <wp:extent cx="5760085" cy="1608455"/>
+            <wp:effectExtent l="0" t="0" r="0" b="0"/>
+            <wp:docPr id="26" name="Grafik 26"/>
+            <wp:cNvGraphicFramePr>
+              <a:graphicFrameLocks xmlns:a="http://schemas.openxmlformats.org/drawingml/2006/main" noChangeAspect="1"/>
+            </wp:cNvGraphicFramePr>
+            <a:graphic xmlns:a="http://schemas.openxmlformats.org/drawingml/2006/main">
+              <a:graphicData uri="http://schemas.openxmlformats.org/drawingml/2006/picture">
+                <pic:pic xmlns:pic="http://schemas.openxmlformats.org/drawingml/2006/picture">
+                  <pic:nvPicPr>
+                    <pic:cNvPr id="1" name=""/>
+                    <pic:cNvPicPr/>
+                  </pic:nvPicPr>
+                  <pic:blipFill>
+                    <a:blip r:embed="rId52"/>
+                    <a:stretch>
+                      <a:fillRect/>
+                    </a:stretch>
+                  </pic:blipFill>
+                  <pic:spPr>
+                    <a:xfrm>
+                      <a:off x="0" y="0"/>
+                      <a:ext cx="5760085" cy="1608455"/>
+                    </a:xfrm>
+                    <a:prstGeom prst="rect">
+                      <a:avLst/>
+                    </a:prstGeom>
+                  </pic:spPr>
+                </pic:pic>
+              </a:graphicData>
+            </a:graphic>
+          </wp:inline>
+        </w:drawing>
+      </w:r>
+    </w:p>
+    <w:p>
+      <w:pPr>
+        <w:pStyle w:val="Beschriftung"/>
+      </w:pPr>
+      <w:r>
+        <w:t xml:space="preserve">Abbildung </w:t>
+      </w:r>
+      <w:r>
+        <w:fldChar w:fldCharType="begin"/>
+      </w:r>
+      <w:r>
+        <w:instrText xml:space="preserve"> SEQ Abbildung \* ARABIC </w:instrText>
+      </w:r>
+      <w:r>
+        <w:fldChar w:fldCharType="separate"/>
+      </w:r>
+      <w:r>
+        <w:rPr>
+          <w:noProof/>
+        </w:rPr>
+        <w:t>22</w:t>
+      </w:r>
+      <w:r>
+        <w:fldChar w:fldCharType="end"/>
+      </w:r>
+      <w:r>
+        <w:t xml:space="preserve"> HTML Bereinigungsbeispiel</w:t>
+      </w:r>
+      <w:bookmarkStart w:id="97" w:name="_GoBack"/>
+      <w:bookmarkEnd w:id="97"/>
+    </w:p>
+    <w:p>
+      <w:pPr>
         <w:pStyle w:val="berschrift1"/>
       </w:pPr>
-      <w:bookmarkStart w:id="97" w:name="_Toc35948544"/>
+      <w:bookmarkStart w:id="98" w:name="_Toc35948544"/>
       <w:r>
         <w:t>Literaturverzeichnis</w:t>
       </w:r>
-      <w:bookmarkEnd w:id="97"/>
+      <w:bookmarkEnd w:id="98"/>
     </w:p>
     <w:tbl>
       <w:tblPr>
@@ -18878,7 +17438,7 @@
             <w:tcW w:w="3023" w:type="dxa"/>
           </w:tcPr>
           <w:p>
-            <w:hyperlink r:id="rId51" w:history="1">
+            <w:hyperlink r:id="rId53" w:history="1">
               <w:r>
                 <w:rPr>
                   <w:rStyle w:val="Hyperlink"/>
@@ -18918,7 +17478,7 @@
             <w:tcW w:w="3023" w:type="dxa"/>
           </w:tcPr>
           <w:p>
-            <w:hyperlink r:id="rId52" w:history="1">
+            <w:hyperlink r:id="rId54" w:history="1">
               <w:r>
                 <w:rPr>
                   <w:rStyle w:val="Hyperlink"/>
@@ -18944,15 +17504,7 @@
           </w:tcPr>
           <w:p>
             <w:r>
-              <w:t xml:space="preserve">Mime </w:t>
-            </w:r>
-            <w:proofErr w:type="spellStart"/>
-            <w:r>
-              <w:t>Types</w:t>
-            </w:r>
-            <w:proofErr w:type="spellEnd"/>
-            <w:r>
-              <w:t xml:space="preserve"> wurden für verschiedene Diagramme verwendet.</w:t>
+              <w:t>Mime Types wurden für verschiedene Diagramme verwendet.</w:t>
             </w:r>
           </w:p>
         </w:tc>
@@ -18963,7 +17515,7 @@
             <w:tcW w:w="3023" w:type="dxa"/>
           </w:tcPr>
           <w:p>
-            <w:hyperlink r:id="rId53" w:history="1">
+            <w:hyperlink r:id="rId55" w:history="1">
               <w:r>
                 <w:rPr>
                   <w:rStyle w:val="Hyperlink"/>
@@ -19003,7 +17555,7 @@
             <w:tcW w:w="3023" w:type="dxa"/>
           </w:tcPr>
           <w:p>
-            <w:hyperlink r:id="rId54" w:history="1">
+            <w:hyperlink r:id="rId56" w:history="1">
               <w:r>
                 <w:rPr>
                   <w:rStyle w:val="Hyperlink"/>
@@ -19040,7 +17592,7 @@
             <w:tcW w:w="3023" w:type="dxa"/>
           </w:tcPr>
           <w:p>
-            <w:hyperlink r:id="rId55" w:history="1">
+            <w:hyperlink r:id="rId57" w:history="1">
               <w:r>
                 <w:rPr>
                   <w:rStyle w:val="Hyperlink"/>
@@ -19077,7 +17629,7 @@
             <w:tcW w:w="3023" w:type="dxa"/>
           </w:tcPr>
           <w:p>
-            <w:hyperlink r:id="rId56" w:history="1">
+            <w:hyperlink r:id="rId58" w:history="1">
               <w:r>
                 <w:rPr>
                   <w:rStyle w:val="Hyperlink"/>
@@ -19114,7 +17666,7 @@
             <w:tcW w:w="3023" w:type="dxa"/>
           </w:tcPr>
           <w:p>
-            <w:hyperlink r:id="rId57" w:history="1">
+            <w:hyperlink r:id="rId59" w:history="1">
               <w:r>
                 <w:rPr>
                   <w:rStyle w:val="Hyperlink"/>
@@ -19154,7 +17706,7 @@
             <w:tcW w:w="3023" w:type="dxa"/>
           </w:tcPr>
           <w:p>
-            <w:hyperlink r:id="rId58" w:history="1">
+            <w:hyperlink r:id="rId60" w:history="1">
               <w:r>
                 <w:rPr>
                   <w:rStyle w:val="Hyperlink"/>
@@ -19194,7 +17746,7 @@
             <w:tcW w:w="3023" w:type="dxa"/>
           </w:tcPr>
           <w:p>
-            <w:hyperlink r:id="rId59" w:history="1">
+            <w:hyperlink r:id="rId61" w:history="1">
               <w:r>
                 <w:rPr>
                   <w:rStyle w:val="Hyperlink"/>
@@ -19223,13 +17775,8 @@
           </w:tcPr>
           <w:p>
             <w:r>
-              <w:t xml:space="preserve">Datentypen von </w:t>
-            </w:r>
-            <w:proofErr w:type="spellStart"/>
-            <w:r>
-              <w:t>PostgreSQL</w:t>
-            </w:r>
-            <w:proofErr w:type="spellEnd"/>
+              <w:t>Datentypen von PostgreSQL</w:t>
+            </w:r>
           </w:p>
         </w:tc>
       </w:tr>
@@ -19239,7 +17786,7 @@
             <w:tcW w:w="3023" w:type="dxa"/>
           </w:tcPr>
           <w:p>
-            <w:hyperlink r:id="rId60" w:history="1">
+            <w:hyperlink r:id="rId62" w:history="1">
               <w:r>
                 <w:rPr>
                   <w:rStyle w:val="Hyperlink"/>
@@ -19276,7 +17823,7 @@
             <w:tcW w:w="3023" w:type="dxa"/>
           </w:tcPr>
           <w:p>
-            <w:hyperlink r:id="rId61" w:history="1">
+            <w:hyperlink r:id="rId63" w:history="1">
               <w:r>
                 <w:rPr>
                   <w:rStyle w:val="Hyperlink"/>
@@ -19307,17 +17854,54 @@
           </w:p>
         </w:tc>
       </w:tr>
+      <w:tr>
+        <w:tc>
+          <w:tcPr>
+            <w:tcW w:w="3023" w:type="dxa"/>
+          </w:tcPr>
+          <w:p>
+            <w:hyperlink r:id="rId64" w:history="1">
+              <w:r>
+                <w:rPr>
+                  <w:rStyle w:val="Hyperlink"/>
+                </w:rPr>
+                <w:t>https://github.com/mozilla/bleach</w:t>
+              </w:r>
+            </w:hyperlink>
+          </w:p>
+        </w:tc>
+        <w:tc>
+          <w:tcPr>
+            <w:tcW w:w="3024" w:type="dxa"/>
+          </w:tcPr>
+          <w:p>
+            <w:r>
+              <w:t>27.03.2020</w:t>
+            </w:r>
+          </w:p>
+        </w:tc>
+        <w:tc>
+          <w:tcPr>
+            <w:tcW w:w="3024" w:type="dxa"/>
+          </w:tcPr>
+          <w:p>
+            <w:r>
+              <w:t>Lösung für die Bereinigung von HTML in Strings.</w:t>
+            </w:r>
+          </w:p>
+        </w:tc>
+      </w:tr>
     </w:tbl>
     <w:p/>
     <w:p>
       <w:pPr>
         <w:pStyle w:val="berschrift1"/>
       </w:pPr>
-      <w:bookmarkStart w:id="98" w:name="_Toc35948545"/>
+      <w:bookmarkStart w:id="99" w:name="_Toc35948545"/>
       <w:r>
         <w:t>Abbildungsverzeichnis</w:t>
       </w:r>
-      <w:bookmarkEnd w:id="98"/>
+      <w:bookmarkEnd w:id="99"/>
     </w:p>
     <w:p>
       <w:pPr>
@@ -20766,7 +19350,7 @@
 
 <file path=word/comments.xml><?xml version="1.0" encoding="utf-8"?>
 <w:comments xmlns:wpc="http://schemas.microsoft.com/office/word/2010/wordprocessingCanvas" xmlns:cx="http://schemas.microsoft.com/office/drawing/2014/chartex" xmlns:cx1="http://schemas.microsoft.com/office/drawing/2015/9/8/chartex" xmlns:mc="http://schemas.openxmlformats.org/markup-compatibility/2006" xmlns:o="urn:schemas-microsoft-com:office:office" xmlns:r="http://schemas.openxmlformats.org/officeDocument/2006/relationships" xmlns:m="http://schemas.openxmlformats.org/officeDocument/2006/math" xmlns:v="urn:schemas-microsoft-com:vml" xmlns:wp14="http://schemas.microsoft.com/office/word/2010/wordprocessingDrawing" xmlns:wp="http://schemas.openxmlformats.org/drawingml/2006/wordprocessingDrawing" xmlns:w10="urn:schemas-microsoft-com:office:word" xmlns:w="http://schemas.openxmlformats.org/wordprocessingml/2006/main" xmlns:w14="http://schemas.microsoft.com/office/word/2010/wordml" xmlns:w15="http://schemas.microsoft.com/office/word/2012/wordml" xmlns:w16se="http://schemas.microsoft.com/office/word/2015/wordml/symex" xmlns:wpg="http://schemas.microsoft.com/office/word/2010/wordprocessingGroup" xmlns:wpi="http://schemas.microsoft.com/office/word/2010/wordprocessingInk" xmlns:wne="http://schemas.microsoft.com/office/word/2006/wordml" xmlns:wps="http://schemas.microsoft.com/office/word/2010/wordprocessingShape" mc:Ignorable="w14 w15 w16se wp14">
-  <w:comment w:id="38" w:author="Egger Nils AVECTRIS" w:date="2020-03-23T14:56:00Z" w:initials="ENA">
+  <w:comment w:id="35" w:author="Egger Nils AVECTRIS" w:date="2020-03-27T07:51:00Z" w:initials="ENA">
     <w:p>
       <w:pPr>
         <w:pStyle w:val="Kommentartext"/>
@@ -20778,11 +19362,11 @@
         <w:annotationRef/>
       </w:r>
       <w:r>
-        <w:t>File verlinke</w:t>
+        <w:t>Tabelle und Anforderungen besser erwähne</w:t>
       </w:r>
     </w:p>
   </w:comment>
-  <w:comment w:id="91" w:author="Egger Nils AVECTRIS" w:date="2020-03-24T15:15:00Z" w:initials="ENA">
+  <w:comment w:id="39" w:author="Egger Nils AVECTRIS" w:date="2020-03-23T14:56:00Z" w:initials="ENA">
     <w:p>
       <w:pPr>
         <w:pStyle w:val="Kommentartext"/>
@@ -20794,11 +19378,11 @@
         <w:annotationRef/>
       </w:r>
       <w:r>
-        <w:t>TODO Vorgehen beschreiben</w:t>
+        <w:t>File verlinke</w:t>
       </w:r>
     </w:p>
   </w:comment>
-  <w:comment w:id="93" w:author="Egger Nils AVECTRIS" w:date="2020-03-25T12:01:00Z" w:initials="ENA">
+  <w:comment w:id="92" w:author="Egger Nils AVECTRIS" w:date="2020-03-24T15:15:00Z" w:initials="ENA">
     <w:p>
       <w:pPr>
         <w:pStyle w:val="Kommentartext"/>
@@ -20810,43 +19394,11 @@
         <w:annotationRef/>
       </w:r>
       <w:r>
-        <w:t xml:space="preserve">Überarbeite </w:t>
-      </w:r>
-      <w:proofErr w:type="spellStart"/>
-      <w:r>
-        <w:t>well</w:t>
-      </w:r>
-      <w:proofErr w:type="spellEnd"/>
-      <w:r>
-        <w:t xml:space="preserve"> wert </w:t>
-      </w:r>
-      <w:proofErr w:type="spellStart"/>
-      <w:r>
-        <w:t>no</w:t>
-      </w:r>
-      <w:proofErr w:type="spellEnd"/>
-      <w:r>
-        <w:t xml:space="preserve"> in </w:t>
-      </w:r>
-      <w:proofErr w:type="spellStart"/>
-      <w:r>
-        <w:t>volt</w:t>
-      </w:r>
-      <w:proofErr w:type="spellEnd"/>
-      <w:r>
-        <w:t xml:space="preserve"> muss </w:t>
-      </w:r>
-      <w:proofErr w:type="spellStart"/>
-      <w:r>
-        <w:t>umgrechnet</w:t>
-      </w:r>
-      <w:proofErr w:type="spellEnd"/>
-      <w:r>
-        <w:t xml:space="preserve"> werde</w:t>
+        <w:t>TODO Vorgehen beschreiben</w:t>
       </w:r>
     </w:p>
   </w:comment>
-  <w:comment w:id="94" w:author="Egger Nils AVECTRIS" w:date="2020-03-25T13:03:00Z" w:initials="ENA">
+  <w:comment w:id="94" w:author="Egger Nils AVECTRIS" w:date="2020-03-25T12:01:00Z" w:initials="ENA">
     <w:p>
       <w:pPr>
         <w:pStyle w:val="Kommentartext"/>
@@ -20858,15 +19410,23 @@
         <w:annotationRef/>
       </w:r>
       <w:r>
-        <w:t xml:space="preserve">Storage </w:t>
-      </w:r>
-      <w:proofErr w:type="spellStart"/>
-      <w:r>
-        <w:t>hinzuefüege</w:t>
-      </w:r>
-      <w:proofErr w:type="spellEnd"/>
-      <w:r>
-        <w:t>?</w:t>
+        <w:t>Überarbeite well wert no in volt muss umgrechnet werde</w:t>
+      </w:r>
+    </w:p>
+  </w:comment>
+  <w:comment w:id="95" w:author="Egger Nils AVECTRIS" w:date="2020-03-25T13:03:00Z" w:initials="ENA">
+    <w:p>
+      <w:pPr>
+        <w:pStyle w:val="Kommentartext"/>
+      </w:pPr>
+      <w:r>
+        <w:rPr>
+          <w:rStyle w:val="Kommentarzeichen"/>
+        </w:rPr>
+        <w:annotationRef/>
+      </w:r>
+      <w:r>
+        <w:t>Storage hinzuefüege?</w:t>
       </w:r>
     </w:p>
   </w:comment>
@@ -20891,6 +19451,7 @@
 
 <file path=word/commentsExtended.xml><?xml version="1.0" encoding="utf-8"?>
 <w15:commentsEx xmlns:wpc="http://schemas.microsoft.com/office/word/2010/wordprocessingCanvas" xmlns:cx="http://schemas.microsoft.com/office/drawing/2014/chartex" xmlns:cx1="http://schemas.microsoft.com/office/drawing/2015/9/8/chartex" xmlns:mc="http://schemas.openxmlformats.org/markup-compatibility/2006" xmlns:o="urn:schemas-microsoft-com:office:office" xmlns:r="http://schemas.openxmlformats.org/officeDocument/2006/relationships" xmlns:m="http://schemas.openxmlformats.org/officeDocument/2006/math" xmlns:v="urn:schemas-microsoft-com:vml" xmlns:wp14="http://schemas.microsoft.com/office/word/2010/wordprocessingDrawing" xmlns:wp="http://schemas.openxmlformats.org/drawingml/2006/wordprocessingDrawing" xmlns:w10="urn:schemas-microsoft-com:office:word" xmlns:w="http://schemas.openxmlformats.org/wordprocessingml/2006/main" xmlns:w14="http://schemas.microsoft.com/office/word/2010/wordml" xmlns:w15="http://schemas.microsoft.com/office/word/2012/wordml" xmlns:w16se="http://schemas.microsoft.com/office/word/2015/wordml/symex" xmlns:wpg="http://schemas.microsoft.com/office/word/2010/wordprocessingGroup" xmlns:wpi="http://schemas.microsoft.com/office/word/2010/wordprocessingInk" xmlns:wne="http://schemas.microsoft.com/office/word/2006/wordml" xmlns:wps="http://schemas.microsoft.com/office/word/2010/wordprocessingShape" mc:Ignorable="w14 w15 w16se wp14">
+  <w15:commentEx w15:paraId="1876F3E1" w15:done="0"/>
   <w15:commentEx w15:paraId="1B32EB0D" w15:done="0"/>
   <w15:commentEx w15:paraId="14503AB5" w15:done="0"/>
   <w15:commentEx w15:paraId="5C2F05B7" w15:done="0"/>
@@ -20961,26 +19522,16 @@
           <w:pPr>
             <w:pStyle w:val="AbsenderFusszeile"/>
           </w:pPr>
-          <w:proofErr w:type="spellStart"/>
           <w:r>
-            <w:t>Avectris</w:t>
-          </w:r>
-          <w:proofErr w:type="spellEnd"/>
-          <w:r>
-            <w:t xml:space="preserve"> AG</w:t>
+            <w:t>Avectris AG</w:t>
           </w:r>
         </w:p>
         <w:p>
           <w:pPr>
             <w:pStyle w:val="AbsenderFusszeile"/>
           </w:pPr>
-          <w:proofErr w:type="spellStart"/>
           <w:r>
-            <w:t>Bruggerstrasse</w:t>
-          </w:r>
-          <w:proofErr w:type="spellEnd"/>
-          <w:r>
-            <w:t xml:space="preserve"> 68</w:t>
+            <w:t>Bruggerstrasse 68</w:t>
           </w:r>
         </w:p>
         <w:p>
@@ -21216,13 +19767,8 @@
           <w:pPr>
             <w:pStyle w:val="AbsenderFusszeile"/>
           </w:pPr>
-          <w:proofErr w:type="spellStart"/>
           <w:r>
-            <w:t>Avectris</w:t>
-          </w:r>
-          <w:proofErr w:type="spellEnd"/>
-          <w:r>
-            <w:t xml:space="preserve"> AG</w:t>
+            <w:t>Avectris AG</w:t>
           </w:r>
         </w:p>
         <w:p>
@@ -21359,7 +19905,7 @@
             <w:rPr>
               <w:noProof/>
             </w:rPr>
-            <w:t>46</w:t>
+            <w:t>44</w:t>
           </w:r>
           <w:r>
             <w:rPr>
@@ -21395,7 +19941,7 @@
             <w:rPr>
               <w:noProof/>
             </w:rPr>
-            <w:t>46</w:t>
+            <w:t>47</w:t>
           </w:r>
           <w:r>
             <w:rPr>
@@ -21481,13 +20027,8 @@
           <w:pPr>
             <w:pStyle w:val="AbsenderFusszeile"/>
           </w:pPr>
-          <w:proofErr w:type="spellStart"/>
           <w:r>
-            <w:t>Avectris</w:t>
-          </w:r>
-          <w:proofErr w:type="spellEnd"/>
-          <w:r>
-            <w:t xml:space="preserve"> AG</w:t>
+            <w:t>Avectris AG</w:t>
           </w:r>
         </w:p>
         <w:p>
@@ -26526,6 +25067,7 @@
   </w:compat>
   <w:rsids>
     <w:rsidRoot w:val="00BC50E1"/>
+    <w:rsid w:val="001600EF"/>
     <w:rsid w:val="00403E8B"/>
     <w:rsid w:val="00417F9E"/>
     <w:rsid w:val="00850146"/>
@@ -27234,7 +25776,7 @@
 </file>
 
 <file path=customXml/itemProps1.xml><?xml version="1.0" encoding="utf-8"?>
-<ds:datastoreItem xmlns:ds="http://schemas.openxmlformats.org/officeDocument/2006/customXml" ds:itemID="{D74131F1-8977-436A-94CE-7D9E95C5EC9B}">
+<ds:datastoreItem xmlns:ds="http://schemas.openxmlformats.org/officeDocument/2006/customXml" ds:itemID="{45CABF7B-3163-4988-82B8-C8BC6BA6FB9E}">
   <ds:schemaRefs>
     <ds:schemaRef ds:uri="http://schemas.openxmlformats.org/officeDocument/2006/bibliography"/>
   </ds:schemaRefs>

</xml_diff>

<commit_message>
Erstellte das Stockwerk Modell und den passenden Controller
</commit_message>
<xml_diff>
--- a/IPA-Bericht.docx
+++ b/IPA-Bericht.docx
@@ -6213,7 +6213,15 @@
     </w:p>
     <w:p>
       <w:r>
-        <w:t>Auswertung und Visualisierung von IoT Sensor Daten</w:t>
+        <w:t xml:space="preserve">Auswertung und Visualisierung von </w:t>
+      </w:r>
+      <w:proofErr w:type="spellStart"/>
+      <w:r>
+        <w:t>IoT</w:t>
+      </w:r>
+      <w:proofErr w:type="spellEnd"/>
+      <w:r>
+        <w:t xml:space="preserve"> Sensor Daten</w:t>
       </w:r>
     </w:p>
     <w:p>
@@ -6228,7 +6236,23 @@
     </w:p>
     <w:p>
       <w:r>
-        <w:t>Unsere Kundin die Berufsfachschule Baden (BBB) möchte in einem Pilotversuch erste Funktionen mittels IoT Sensoren für das Gebäudemanagement testen. Als erstes soll die Toiletten-Benutzung gemessen werden. Diese Informationen werden verwendet um den Reinigungsvorgang zu optimieren. Als zweite Messkategorie wird die Luftqualität in den Unterrichtszimmern überwacht. Die Pilotinstallation wird auf das Gebäude Bruggerstrasse der BBB begrenzt.</w:t>
+        <w:t xml:space="preserve">Unsere Kundin die Berufsfachschule Baden (BBB) möchte in einem Pilotversuch erste Funktionen mittels </w:t>
+      </w:r>
+      <w:proofErr w:type="spellStart"/>
+      <w:r>
+        <w:t>IoT</w:t>
+      </w:r>
+      <w:proofErr w:type="spellEnd"/>
+      <w:r>
+        <w:t xml:space="preserve"> Sensoren für das Gebäudemanagement testen. Als erstes soll die Toiletten-Benutzung gemessen werden. Diese Informationen werden verwendet um den Reinigungsvorgang zu optimieren. Als zweite Messkategorie wird die Luftqualität in den Unterrichtszimmern überwacht. Die Pilotinstallation wird auf das Gebäude </w:t>
+      </w:r>
+      <w:proofErr w:type="spellStart"/>
+      <w:r>
+        <w:t>Bruggerstrasse</w:t>
+      </w:r>
+      <w:proofErr w:type="spellEnd"/>
+      <w:r>
+        <w:t xml:space="preserve"> der BBB begrenzt.</w:t>
       </w:r>
     </w:p>
     <w:p>
@@ -6275,7 +6299,15 @@
         </w:numPr>
       </w:pPr>
       <w:r>
-        <w:t>Interpretation und Auswertung der IoT Sensordaten aus der Datenbank.</w:t>
+        <w:t xml:space="preserve">Interpretation und Auswertung der </w:t>
+      </w:r>
+      <w:proofErr w:type="spellStart"/>
+      <w:r>
+        <w:t>IoT</w:t>
+      </w:r>
+      <w:proofErr w:type="spellEnd"/>
+      <w:r>
+        <w:t xml:space="preserve"> Sensordaten aus der Datenbank.</w:t>
       </w:r>
     </w:p>
     <w:p>
@@ -6345,7 +6377,23 @@
         </w:numPr>
       </w:pPr>
       <w:r>
-        <w:t>Die Anwendung muss als Webapplikation in der Programmiersprache Python (Backend) und HTML/Javascript/JQuery (Frontend) umgesetzt werden.</w:t>
+        <w:t>Die Anwendung muss als Webapplikation in der Programmiersprache Python (Backend) und HTML/</w:t>
+      </w:r>
+      <w:proofErr w:type="spellStart"/>
+      <w:r>
+        <w:t>Javascript</w:t>
+      </w:r>
+      <w:proofErr w:type="spellEnd"/>
+      <w:r>
+        <w:t>/</w:t>
+      </w:r>
+      <w:proofErr w:type="spellStart"/>
+      <w:r>
+        <w:t>JQuery</w:t>
+      </w:r>
+      <w:proofErr w:type="spellEnd"/>
+      <w:r>
+        <w:t xml:space="preserve"> (Frontend) umgesetzt werden.</w:t>
       </w:r>
     </w:p>
     <w:p>
@@ -6357,7 +6405,15 @@
         </w:numPr>
       </w:pPr>
       <w:r>
-        <w:t>Das GUI soll mit Responsive Design für Desktop, Tablet und Mobile umgesetzt werden. Für Mobile sollen die Standard-Browser der Android und iOS Geräte verwendet werden, respektive während der IPA können entsprechende Emulatoren verwendet werden.</w:t>
+        <w:t xml:space="preserve">Das GUI soll mit </w:t>
+      </w:r>
+      <w:proofErr w:type="spellStart"/>
+      <w:r>
+        <w:t>Responsive</w:t>
+      </w:r>
+      <w:proofErr w:type="spellEnd"/>
+      <w:r>
+        <w:t xml:space="preserve"> Design für Desktop, Tablet und Mobile umgesetzt werden. Für Mobile sollen die Standard-Browser der Android und iOS Geräte verwendet werden, respektive während der IPA können entsprechende Emulatoren verwendet werden.</w:t>
       </w:r>
     </w:p>
     <w:p>
@@ -6575,7 +6631,15 @@
       </w:r>
       <w:r>
         <w:br/>
-        <w:t>Einfache Benutzerverwaltung (Benutzer erstellen, Rollen zuweisen, Passwort reset)</w:t>
+        <w:t xml:space="preserve">Einfache Benutzerverwaltung (Benutzer erstellen, Rollen zuweisen, Passwort </w:t>
+      </w:r>
+      <w:proofErr w:type="spellStart"/>
+      <w:r>
+        <w:t>reset</w:t>
+      </w:r>
+      <w:proofErr w:type="spellEnd"/>
+      <w:r>
+        <w:t>)</w:t>
       </w:r>
     </w:p>
     <w:p>
@@ -6689,9 +6753,19 @@
           <w:numId w:val="32"/>
         </w:numPr>
       </w:pPr>
-      <w:r>
-        <w:t>Javascript + JQuery</w:t>
-      </w:r>
+      <w:proofErr w:type="spellStart"/>
+      <w:r>
+        <w:t>Javascript</w:t>
+      </w:r>
+      <w:proofErr w:type="spellEnd"/>
+      <w:r>
+        <w:t xml:space="preserve"> + </w:t>
+      </w:r>
+      <w:proofErr w:type="spellStart"/>
+      <w:r>
+        <w:t>JQuery</w:t>
+      </w:r>
+      <w:proofErr w:type="spellEnd"/>
     </w:p>
     <w:p>
       <w:pPr>
@@ -6702,8 +6776,21 @@
         </w:numPr>
       </w:pPr>
       <w:r>
-        <w:t>IDE: Pycharm &amp; Datalore</w:t>
-      </w:r>
+        <w:t xml:space="preserve">IDE: </w:t>
+      </w:r>
+      <w:proofErr w:type="spellStart"/>
+      <w:r>
+        <w:t>Pycharm</w:t>
+      </w:r>
+      <w:proofErr w:type="spellEnd"/>
+      <w:r>
+        <w:t xml:space="preserve"> &amp; </w:t>
+      </w:r>
+      <w:proofErr w:type="spellStart"/>
+      <w:r>
+        <w:t>Datalore</w:t>
+      </w:r>
+      <w:proofErr w:type="spellEnd"/>
     </w:p>
     <w:p>
       <w:pPr>
@@ -6748,7 +6835,15 @@
         </w:numPr>
       </w:pPr>
       <w:r>
-        <w:t>HTML/CSS/Javascript (3 Jahre)</w:t>
+        <w:t>HTML/CSS/</w:t>
+      </w:r>
+      <w:proofErr w:type="spellStart"/>
+      <w:r>
+        <w:t>Javascript</w:t>
+      </w:r>
+      <w:proofErr w:type="spellEnd"/>
+      <w:r>
+        <w:t xml:space="preserve"> (3 Jahre)</w:t>
       </w:r>
     </w:p>
     <w:p>
@@ -6771,9 +6866,11 @@
           <w:numId w:val="33"/>
         </w:numPr>
       </w:pPr>
+      <w:proofErr w:type="spellStart"/>
       <w:r>
         <w:t>JQuery</w:t>
       </w:r>
+      <w:proofErr w:type="spellEnd"/>
     </w:p>
     <w:p>
       <w:pPr>
@@ -6829,8 +6926,13 @@
           <w:numId w:val="34"/>
         </w:numPr>
       </w:pPr>
-      <w:r>
-        <w:t>Wireframes für die verschiedenen Screens erstellen.</w:t>
+      <w:proofErr w:type="spellStart"/>
+      <w:r>
+        <w:t>Wireframes</w:t>
+      </w:r>
+      <w:proofErr w:type="spellEnd"/>
+      <w:r>
+        <w:t xml:space="preserve"> für die verschiedenen Screens erstellen.</w:t>
       </w:r>
     </w:p>
     <w:p>
@@ -6958,8 +7060,13 @@
         </w:numPr>
       </w:pPr>
       <w:r>
-        <w:t>Python API mit Firebase</w:t>
-      </w:r>
+        <w:t xml:space="preserve">Python API mit </w:t>
+      </w:r>
+      <w:proofErr w:type="spellStart"/>
+      <w:r>
+        <w:t>Firebase</w:t>
+      </w:r>
+      <w:proofErr w:type="spellEnd"/>
     </w:p>
     <w:p>
       <w:pPr>
@@ -6970,7 +7077,15 @@
         </w:numPr>
       </w:pPr>
       <w:r>
-        <w:t>Webseite mit PHP/Wordpress für BBBaden realisieren</w:t>
+        <w:t xml:space="preserve">Webseite mit PHP/Wordpress für </w:t>
+      </w:r>
+      <w:proofErr w:type="spellStart"/>
+      <w:r>
+        <w:t>BBBaden</w:t>
+      </w:r>
+      <w:proofErr w:type="spellEnd"/>
+      <w:r>
+        <w:t xml:space="preserve"> realisieren</w:t>
       </w:r>
     </w:p>
     <w:p>
@@ -6982,7 +7097,15 @@
         </w:numPr>
       </w:pPr>
       <w:r>
-        <w:t>Wordpress Plugins programmieren</w:t>
+        <w:t xml:space="preserve">Wordpress </w:t>
+      </w:r>
+      <w:proofErr w:type="spellStart"/>
+      <w:r>
+        <w:t>Plugins</w:t>
+      </w:r>
+      <w:proofErr w:type="spellEnd"/>
+      <w:r>
+        <w:t xml:space="preserve"> programmieren</w:t>
       </w:r>
     </w:p>
     <w:p>
@@ -6994,7 +7117,15 @@
         </w:numPr>
       </w:pPr>
       <w:r>
-        <w:t>HTML/CSS/Javascript Templates umsetzen</w:t>
+        <w:t>HTML/CSS/</w:t>
+      </w:r>
+      <w:proofErr w:type="spellStart"/>
+      <w:r>
+        <w:t>Javascript</w:t>
+      </w:r>
+      <w:proofErr w:type="spellEnd"/>
+      <w:r>
+        <w:t xml:space="preserve"> Templates umsetzen</w:t>
       </w:r>
     </w:p>
     <w:p>
@@ -7012,8 +7143,13 @@
         <w:pStyle w:val="berschrift3"/>
       </w:pPr>
       <w:bookmarkStart w:id="13" w:name="_Toc35948483"/>
-      <w:r>
-        <w:t>Responsive Design</w:t>
+      <w:proofErr w:type="spellStart"/>
+      <w:r>
+        <w:t>Responsive</w:t>
+      </w:r>
+      <w:proofErr w:type="spellEnd"/>
+      <w:r>
+        <w:t xml:space="preserve"> Design</w:t>
       </w:r>
       <w:bookmarkEnd w:id="13"/>
     </w:p>
@@ -7608,8 +7744,13 @@
         <w:pStyle w:val="berschrift3"/>
       </w:pPr>
       <w:bookmarkStart w:id="16" w:name="_Toc35948486"/>
-      <w:r>
-        <w:t>Codingstyle – Dokumentation</w:t>
+      <w:proofErr w:type="spellStart"/>
+      <w:r>
+        <w:t>Codingstyle</w:t>
+      </w:r>
+      <w:proofErr w:type="spellEnd"/>
+      <w:r>
+        <w:t xml:space="preserve"> – Dokumentation</w:t>
       </w:r>
       <w:bookmarkEnd w:id="16"/>
     </w:p>
@@ -8565,12 +8706,24 @@
       </w:r>
     </w:p>
     <w:p>
-      <w:r>
-        <w:t>Avectris AG</w:t>
+      <w:proofErr w:type="spellStart"/>
+      <w:r>
+        <w:t>Avectris</w:t>
+      </w:r>
+      <w:proofErr w:type="spellEnd"/>
+      <w:r>
+        <w:t xml:space="preserve"> AG</w:t>
       </w:r>
       <w:r>
         <w:br/>
-        <w:t>Bruggerstrasse 68</w:t>
+      </w:r>
+      <w:proofErr w:type="spellStart"/>
+      <w:r>
+        <w:t>Bruggerstrasse</w:t>
+      </w:r>
+      <w:proofErr w:type="spellEnd"/>
+      <w:r>
+        <w:t xml:space="preserve"> 68</w:t>
       </w:r>
       <w:r>
         <w:br/>
@@ -8588,9 +8741,14 @@
       <w:bookmarkStart w:id="24" w:name="_Toc35948495"/>
       <w:r>
         <w:lastRenderedPageBreak/>
-        <w:t>Deklaration der Vorkentnisse</w:t>
+        <w:t xml:space="preserve">Deklaration der </w:t>
+      </w:r>
+      <w:proofErr w:type="spellStart"/>
+      <w:r>
+        <w:t>Vorkentnisse</w:t>
       </w:r>
       <w:bookmarkEnd w:id="24"/>
+      <w:proofErr w:type="spellEnd"/>
     </w:p>
     <w:tbl>
       <w:tblPr>
@@ -8651,7 +8809,15 @@
           </w:tcPr>
           <w:p>
             <w:r>
-              <w:t>Mit Python automatisiere ich meist kurze wiederholende Tasks. Vor knapp einem Jahr habe ich damit mit einem Framework für Backend API’s begonnen.</w:t>
+              <w:t xml:space="preserve">Mit Python automatisiere ich meist kurze wiederholende Tasks. Vor knapp einem Jahr habe ich damit mit einem Framework für Backend </w:t>
+            </w:r>
+            <w:proofErr w:type="spellStart"/>
+            <w:r>
+              <w:t>API’s</w:t>
+            </w:r>
+            <w:proofErr w:type="spellEnd"/>
+            <w:r>
+              <w:t xml:space="preserve"> begonnen.</w:t>
             </w:r>
           </w:p>
         </w:tc>
@@ -8710,8 +8876,13 @@
           </w:tcPr>
           <w:p>
             <w:r>
-              <w:t>JavaScript, JQuery</w:t>
-            </w:r>
+              <w:t xml:space="preserve">JavaScript, </w:t>
+            </w:r>
+            <w:proofErr w:type="spellStart"/>
+            <w:r>
+              <w:t>JQuery</w:t>
+            </w:r>
+            <w:proofErr w:type="spellEnd"/>
           </w:p>
         </w:tc>
         <w:tc>
@@ -8720,7 +8891,15 @@
           </w:tcPr>
           <w:p>
             <w:r>
-              <w:t>Bei den meisten Webseiten welche ich schreibe verwende ich JavaScript und JQuery. Daher kenne ich diese gut.</w:t>
+              <w:t xml:space="preserve">Bei den meisten Webseiten welche ich schreibe verwende ich JavaScript und </w:t>
+            </w:r>
+            <w:proofErr w:type="spellStart"/>
+            <w:r>
+              <w:t>JQuery</w:t>
+            </w:r>
+            <w:proofErr w:type="spellEnd"/>
+            <w:r>
+              <w:t>. Daher kenne ich diese gut.</w:t>
             </w:r>
           </w:p>
         </w:tc>
@@ -8731,9 +8910,11 @@
             <w:tcW w:w="4324" w:type="dxa"/>
           </w:tcPr>
           <w:p>
+            <w:proofErr w:type="spellStart"/>
             <w:r>
               <w:t>PostgreSQL</w:t>
             </w:r>
+            <w:proofErr w:type="spellEnd"/>
           </w:p>
         </w:tc>
         <w:tc>
@@ -8753,9 +8934,11 @@
             <w:tcW w:w="4324" w:type="dxa"/>
           </w:tcPr>
           <w:p>
+            <w:proofErr w:type="spellStart"/>
             <w:r>
               <w:t>Jekyll</w:t>
             </w:r>
+            <w:proofErr w:type="spellEnd"/>
           </w:p>
         </w:tc>
         <w:tc>
@@ -8763,8 +8946,21 @@
             <w:tcW w:w="4315" w:type="dxa"/>
           </w:tcPr>
           <w:p>
-            <w:r>
-              <w:t>Jekyll ist ein HTML-Preprocessor bei welchem ich die Basics verstehe.</w:t>
+            <w:proofErr w:type="spellStart"/>
+            <w:r>
+              <w:t>Jekyll</w:t>
+            </w:r>
+            <w:proofErr w:type="spellEnd"/>
+            <w:r>
+              <w:t xml:space="preserve"> ist ein HTML-</w:t>
+            </w:r>
+            <w:proofErr w:type="spellStart"/>
+            <w:r>
+              <w:t>Preprocessor</w:t>
+            </w:r>
+            <w:proofErr w:type="spellEnd"/>
+            <w:r>
+              <w:t xml:space="preserve"> bei welchem ich die Basics verstehe.</w:t>
             </w:r>
           </w:p>
         </w:tc>
@@ -8802,8 +8998,13 @@
           <w:numId w:val="37"/>
         </w:numPr>
       </w:pPr>
-      <w:r>
-        <w:t>Mockups der Webseite</w:t>
+      <w:proofErr w:type="spellStart"/>
+      <w:r>
+        <w:t>Mockups</w:t>
+      </w:r>
+      <w:proofErr w:type="spellEnd"/>
+      <w:r>
+        <w:t xml:space="preserve"> der Webseite</w:t>
       </w:r>
     </w:p>
     <w:p>
@@ -8815,7 +9016,23 @@
         </w:numPr>
       </w:pPr>
       <w:r>
-        <w:t>Sensor Wert Dekodierung vorbereitet für die Adeunis RF und Elsys CO2 Sensoren</w:t>
+        <w:t xml:space="preserve">Sensor Wert Dekodierung vorbereitet für die </w:t>
+      </w:r>
+      <w:proofErr w:type="spellStart"/>
+      <w:r>
+        <w:t>Adeunis</w:t>
+      </w:r>
+      <w:proofErr w:type="spellEnd"/>
+      <w:r>
+        <w:t xml:space="preserve"> RF und </w:t>
+      </w:r>
+      <w:proofErr w:type="spellStart"/>
+      <w:r>
+        <w:t>Elsys</w:t>
+      </w:r>
+      <w:proofErr w:type="spellEnd"/>
+      <w:r>
+        <w:t xml:space="preserve"> CO2 Sensoren</w:t>
       </w:r>
     </w:p>
     <w:p>
@@ -8898,8 +9115,13 @@
           <w:numId w:val="37"/>
         </w:numPr>
       </w:pPr>
-      <w:r>
-        <w:t>Jekyll mit Bootstrap eingerichtet für das Frontend</w:t>
+      <w:proofErr w:type="spellStart"/>
+      <w:r>
+        <w:t>Jekyll</w:t>
+      </w:r>
+      <w:proofErr w:type="spellEnd"/>
+      <w:r>
+        <w:t xml:space="preserve"> mit Bootstrap eingerichtet für das Frontend</w:t>
       </w:r>
     </w:p>
     <w:p>
@@ -8935,8 +9157,13 @@
         </w:numPr>
       </w:pPr>
       <w:r>
-        <w:t>Python Client für PostgreSQL</w:t>
-      </w:r>
+        <w:t xml:space="preserve">Python Client für </w:t>
+      </w:r>
+      <w:proofErr w:type="spellStart"/>
+      <w:r>
+        <w:t>PostgreSQL</w:t>
+      </w:r>
+      <w:proofErr w:type="spellEnd"/>
     </w:p>
     <w:p>
       <w:pPr>
@@ -8944,9 +9171,14 @@
       </w:pPr>
       <w:bookmarkStart w:id="26" w:name="_Toc35948497"/>
       <w:r>
-        <w:t>Deklaration der benützten Firmenstandarts</w:t>
+        <w:t xml:space="preserve">Deklaration der benützten </w:t>
+      </w:r>
+      <w:proofErr w:type="spellStart"/>
+      <w:r>
+        <w:t>Firmenstandarts</w:t>
       </w:r>
       <w:bookmarkEnd w:id="26"/>
+      <w:proofErr w:type="spellEnd"/>
     </w:p>
     <w:p>
       <w:r>
@@ -9239,7 +9471,23 @@
     </w:p>
     <w:p>
       <w:r>
-        <w:t>Die Arbeitsergebnisse werden mit dem mit GIT versioniert und auf github hochgeladen. So kann auch bei lokalem Datenverlust auf jede Version zurückgegriffen werden.</w:t>
+        <w:t xml:space="preserve">Die Arbeitsergebnisse werden mit dem mit GIT </w:t>
+      </w:r>
+      <w:proofErr w:type="spellStart"/>
+      <w:r>
+        <w:t>versioniert</w:t>
+      </w:r>
+      <w:proofErr w:type="spellEnd"/>
+      <w:r>
+        <w:t xml:space="preserve"> und auf </w:t>
+      </w:r>
+      <w:proofErr w:type="spellStart"/>
+      <w:r>
+        <w:t>github</w:t>
+      </w:r>
+      <w:proofErr w:type="spellEnd"/>
+      <w:r>
+        <w:t xml:space="preserve"> hochgeladen. So kann auch bei lokalem Datenverlust auf jede Version zurückgegriffen werden.</w:t>
       </w:r>
     </w:p>
     <w:p>
@@ -9254,7 +9502,15 @@
     </w:p>
     <w:p>
       <w:r>
-        <w:t>Die Wiederstellung der Dokumente ist durch das Hochladen auf eine Cloud, in meinem Fall github, sichergestellt.</w:t>
+        <w:t xml:space="preserve">Die Wiederstellung der Dokumente ist durch das Hochladen auf eine Cloud, in meinem Fall </w:t>
+      </w:r>
+      <w:proofErr w:type="spellStart"/>
+      <w:r>
+        <w:t>github</w:t>
+      </w:r>
+      <w:proofErr w:type="spellEnd"/>
+      <w:r>
+        <w:t>, sichergestellt.</w:t>
       </w:r>
     </w:p>
     <w:p>
@@ -9370,8 +9626,13 @@
           <w:numId w:val="46"/>
         </w:numPr>
       </w:pPr>
-      <w:r>
-        <w:t>Responsive Design</w:t>
+      <w:proofErr w:type="spellStart"/>
+      <w:r>
+        <w:t>Responsive</w:t>
+      </w:r>
+      <w:proofErr w:type="spellEnd"/>
+      <w:r>
+        <w:t xml:space="preserve"> Design</w:t>
       </w:r>
     </w:p>
     <w:p>
@@ -9553,7 +9814,15 @@
         <w:t xml:space="preserve">. </w:t>
       </w:r>
       <w:r>
-        <w:t>Beide Bibliotheken sind gratis und open source.</w:t>
+        <w:t xml:space="preserve">Beide Bibliotheken sind gratis und open </w:t>
+      </w:r>
+      <w:proofErr w:type="spellStart"/>
+      <w:r>
+        <w:t>source</w:t>
+      </w:r>
+      <w:proofErr w:type="spellEnd"/>
+      <w:r>
+        <w:t>.</w:t>
       </w:r>
     </w:p>
     <w:p>
@@ -9582,13 +9851,26 @@
         <w:t>sein</w:t>
       </w:r>
       <w:r>
-        <w:t xml:space="preserve"> scheint</w:t>
+        <w:t xml:space="preserve"> </w:t>
+      </w:r>
+      <w:proofErr w:type="spellStart"/>
+      <w:r>
+        <w:t>scheint</w:t>
       </w:r>
       <w:r>
         <w:t>e</w:t>
       </w:r>
-      <w:r>
-        <w:t>, die Diagramm Grösse zu verändern. Die Lösung hierzu war es, das Diagramm in einem div zu verpacken und die Grösse des divs zu setzen.</w:t>
+      <w:proofErr w:type="spellEnd"/>
+      <w:r>
+        <w:t xml:space="preserve">, die Diagramm Grösse zu verändern. Die Lösung hierzu war es, das Diagramm in einem div zu verpacken und die Grösse des </w:t>
+      </w:r>
+      <w:proofErr w:type="spellStart"/>
+      <w:r>
+        <w:t>divs</w:t>
+      </w:r>
+      <w:proofErr w:type="spellEnd"/>
+      <w:r>
+        <w:t xml:space="preserve"> zu setzen.</w:t>
       </w:r>
       <w:r>
         <w:t xml:space="preserve"> Somit lässt sich mit folgendem Code ein Diagramm für einen Sensor erstellen.</w:t>
@@ -9792,8 +10074,13 @@
       </w:hyperlink>
     </w:p>
     <w:p>
-      <w:r>
-        <w:t>Chartist konnte ich ohne weitere Probleme sehr schnell ein Beispiel mit den gleichen Daten wie oben implementieren. Es scheint minimiert auf das wichtigste zu sein.</w:t>
+      <w:proofErr w:type="spellStart"/>
+      <w:r>
+        <w:t>Chartist</w:t>
+      </w:r>
+      <w:proofErr w:type="spellEnd"/>
+      <w:r>
+        <w:t xml:space="preserve"> konnte ich ohne weitere Probleme sehr schnell ein Beispiel mit den gleichen Daten wie oben implementieren. Es scheint minimiert auf das wichtigste zu sein.</w:t>
       </w:r>
       <w:r>
         <w:rPr>
@@ -9999,7 +10286,15 @@
         <w:t>Sensor Wert wird erhalten und</w:t>
       </w:r>
       <w:r>
-        <w:t xml:space="preserve"> anhand des passenden Sensor Dekodierers in die verschiedenen Werte umgewandelt</w:t>
+        <w:t xml:space="preserve"> anhand des passenden Sensor </w:t>
+      </w:r>
+      <w:proofErr w:type="spellStart"/>
+      <w:r>
+        <w:t>Dekodierers</w:t>
+      </w:r>
+      <w:proofErr w:type="spellEnd"/>
+      <w:r>
+        <w:t xml:space="preserve"> in die verschiedenen Werte umgewandelt</w:t>
       </w:r>
       <w:r>
         <w:t>. Danach wird bei jedem der einzelnen Werte geprüft</w:t>
@@ -10103,8 +10398,13 @@
         <w:pStyle w:val="berschrift3"/>
       </w:pPr>
       <w:bookmarkStart w:id="46" w:name="_Toc35948510"/>
-      <w:r>
-        <w:t>Responsive Design</w:t>
+      <w:proofErr w:type="spellStart"/>
+      <w:r>
+        <w:t>Responsive</w:t>
+      </w:r>
+      <w:proofErr w:type="spellEnd"/>
+      <w:r>
+        <w:t xml:space="preserve"> Design</w:t>
       </w:r>
       <w:bookmarkEnd w:id="46"/>
     </w:p>
@@ -10113,7 +10413,15 @@
         <w:keepNext/>
       </w:pPr>
       <w:r>
-        <w:t xml:space="preserve">Auch mit Bootstrap ist ein Responsive Design schwierig Korrekt umzusetzen. Zudem werde ich die SCSS Dateien von Bootstrap so ändern müssen, dass sie dem Corporate Design der BBB entsprechen. </w:t>
+        <w:t xml:space="preserve">Auch mit Bootstrap ist ein </w:t>
+      </w:r>
+      <w:proofErr w:type="spellStart"/>
+      <w:r>
+        <w:t>Responsive</w:t>
+      </w:r>
+      <w:proofErr w:type="spellEnd"/>
+      <w:r>
+        <w:t xml:space="preserve"> Design schwierig Korrekt umzusetzen. Zudem werde ich die SCSS Dateien von Bootstrap so ändern müssen, dass sie dem Corporate Design der BBB entsprechen. </w:t>
       </w:r>
       <w:r>
         <w:t xml:space="preserve">Das Reinigungspersonal wird sich mit Tablets im Gebäude herumgeben, daher ist es für mich aus sehr wichtig, dass das Frontend für Touch-Steuerung optimiert ist. Dies ist für mich auch eher Neuland und werde vermutlich meine Browser Ansicht auf </w:t>
@@ -10131,7 +10439,15 @@
         <w:t>.</w:t>
       </w:r>
       <w:r>
-        <w:t xml:space="preserve"> In Chromium basierenden Browsers kann man dies mit der F12 Taste erreichen.</w:t>
+        <w:t xml:space="preserve"> In </w:t>
+      </w:r>
+      <w:proofErr w:type="spellStart"/>
+      <w:r>
+        <w:t>Chromium</w:t>
+      </w:r>
+      <w:proofErr w:type="spellEnd"/>
+      <w:r>
+        <w:t xml:space="preserve"> basierenden Browsers kann man dies mit der F12 Taste erreichen.</w:t>
       </w:r>
       <w:r>
         <w:rPr>
@@ -10209,7 +10525,15 @@
         <w:fldChar w:fldCharType="end"/>
       </w:r>
       <w:r>
-        <w:t xml:space="preserve"> Chromium Entwickler Modus</w:t>
+        <w:t xml:space="preserve"> </w:t>
+      </w:r>
+      <w:proofErr w:type="spellStart"/>
+      <w:r>
+        <w:t>Chromium</w:t>
+      </w:r>
+      <w:proofErr w:type="spellEnd"/>
+      <w:r>
+        <w:t xml:space="preserve"> Entwickler Modus</w:t>
       </w:r>
       <w:bookmarkEnd w:id="47"/>
     </w:p>
@@ -10286,7 +10610,23 @@
         <w:fldChar w:fldCharType="end"/>
       </w:r>
       <w:r>
-        <w:t xml:space="preserve"> Chromium Responsive Modus</w:t>
+        <w:t xml:space="preserve"> </w:t>
+      </w:r>
+      <w:proofErr w:type="spellStart"/>
+      <w:r>
+        <w:t>Chromium</w:t>
+      </w:r>
+      <w:proofErr w:type="spellEnd"/>
+      <w:r>
+        <w:t xml:space="preserve"> </w:t>
+      </w:r>
+      <w:proofErr w:type="spellStart"/>
+      <w:r>
+        <w:t>Responsive</w:t>
+      </w:r>
+      <w:proofErr w:type="spellEnd"/>
+      <w:r>
+        <w:t xml:space="preserve"> Modus</w:t>
       </w:r>
       <w:bookmarkEnd w:id="48"/>
     </w:p>
@@ -10312,7 +10652,15 @@
     </w:p>
     <w:p>
       <w:r>
-        <w:t xml:space="preserve">Python lässt sich anhand von sogenannten Docstrings dokumentieren. Diese kann man dann einfach mit Sphinx zu einer Webseite generieren lassen. Meine Herausforderung hier ist, dass ich diese gründlich nachführe und gleich nach der Erstellung einer Funktion diese </w:t>
+        <w:t xml:space="preserve">Python lässt sich anhand von sogenannten </w:t>
+      </w:r>
+      <w:proofErr w:type="spellStart"/>
+      <w:r>
+        <w:t>Docstrings</w:t>
+      </w:r>
+      <w:proofErr w:type="spellEnd"/>
+      <w:r>
+        <w:t xml:space="preserve"> dokumentieren. Diese kann man dann einfach mit Sphinx zu einer Webseite generieren lassen. Meine Herausforderung hier ist, dass ich diese gründlich nachführe und gleich nach der Erstellung einer Funktion diese </w:t>
       </w:r>
       <w:r>
         <w:t>auch wirklich schreibe</w:t>
@@ -10326,7 +10674,15 @@
     </w:p>
     <w:p>
       <w:r>
-        <w:t>Hierbei gilt, dass meine Docstrings dem Standard von Google folgen, und folgenderweise aussehen sollten.</w:t>
+        <w:t xml:space="preserve">Hierbei gilt, dass meine </w:t>
+      </w:r>
+      <w:proofErr w:type="spellStart"/>
+      <w:r>
+        <w:t>Docstrings</w:t>
+      </w:r>
+      <w:proofErr w:type="spellEnd"/>
+      <w:r>
+        <w:t xml:space="preserve"> dem Standard von Google folgen, und folgenderweise aussehen sollten.</w:t>
       </w:r>
     </w:p>
     <w:p>
@@ -10402,9 +10758,14 @@
         <w:fldChar w:fldCharType="end"/>
       </w:r>
       <w:r>
-        <w:t xml:space="preserve"> Google Style Docstrings</w:t>
+        <w:t xml:space="preserve"> Google Style </w:t>
+      </w:r>
+      <w:proofErr w:type="spellStart"/>
+      <w:r>
+        <w:t>Docstrings</w:t>
       </w:r>
       <w:bookmarkEnd w:id="50"/>
+      <w:proofErr w:type="spellEnd"/>
     </w:p>
     <w:p>
       <w:pPr>
@@ -10424,12 +10785,14 @@
         <w:t xml:space="preserve"> Vor der IPA habe ich mir deswegen noch </w:t>
       </w:r>
       <w:hyperlink r:id="rId32" w:history="1">
+        <w:proofErr w:type="spellStart"/>
         <w:r>
           <w:rPr>
             <w:rStyle w:val="Hyperlink"/>
           </w:rPr>
           <w:t>Jekyll</w:t>
         </w:r>
+        <w:proofErr w:type="spellEnd"/>
       </w:hyperlink>
       <w:r>
         <w:t xml:space="preserve"> angeschaut. Dieses Tool bietet genau was ich brauche und wird mich beim Aufbau der Seite unterstützen.</w:t>
@@ -10447,7 +10810,23 @@
     </w:p>
     <w:p>
       <w:r>
-        <w:t>Die Werte des Adeunis RF und der Elsys CO2 Sensoren konnte ich bereits als Vorarbeit dekodieren. Für den Tabs Sensor reichte die Zeit nicht mehr.</w:t>
+        <w:t xml:space="preserve">Die Werte des </w:t>
+      </w:r>
+      <w:proofErr w:type="spellStart"/>
+      <w:r>
+        <w:t>Adeunis</w:t>
+      </w:r>
+      <w:proofErr w:type="spellEnd"/>
+      <w:r>
+        <w:t xml:space="preserve"> RF und der </w:t>
+      </w:r>
+      <w:proofErr w:type="spellStart"/>
+      <w:r>
+        <w:t>Elsys</w:t>
+      </w:r>
+      <w:proofErr w:type="spellEnd"/>
+      <w:r>
+        <w:t xml:space="preserve"> CO2 Sensoren konnte ich bereits als Vorarbeit dekodieren. Für den Tabs Sensor reichte die Zeit nicht mehr.</w:t>
       </w:r>
     </w:p>
     <w:p>
@@ -10463,7 +10842,15 @@
         </w:r>
       </w:hyperlink>
       <w:r>
-        <w:t xml:space="preserve"> besteht der Wert eines Tabs Sensors aus 8 bytes.</w:t>
+        <w:t xml:space="preserve"> besteht der Wert eines Tabs Sensors aus 8 </w:t>
+      </w:r>
+      <w:proofErr w:type="spellStart"/>
+      <w:r>
+        <w:t>bytes</w:t>
+      </w:r>
+      <w:proofErr w:type="spellEnd"/>
+      <w:r>
+        <w:t>.</w:t>
       </w:r>
     </w:p>
     <w:tbl>
@@ -10805,8 +11192,13 @@
         <w:pStyle w:val="berschrift2"/>
       </w:pPr>
       <w:bookmarkStart w:id="54" w:name="_Toc35948516"/>
-      <w:r>
-        <w:t>Use Case</w:t>
+      <w:proofErr w:type="spellStart"/>
+      <w:r>
+        <w:t>Use</w:t>
+      </w:r>
+      <w:proofErr w:type="spellEnd"/>
+      <w:r>
+        <w:t xml:space="preserve"> Case</w:t>
       </w:r>
       <w:bookmarkEnd w:id="54"/>
     </w:p>
@@ -10889,7 +11281,15 @@
         <w:fldChar w:fldCharType="end"/>
       </w:r>
       <w:r>
-        <w:t xml:space="preserve"> Use Case</w:t>
+        <w:t xml:space="preserve"> </w:t>
+      </w:r>
+      <w:proofErr w:type="spellStart"/>
+      <w:r>
+        <w:t>Use</w:t>
+      </w:r>
+      <w:proofErr w:type="spellEnd"/>
+      <w:r>
+        <w:t xml:space="preserve"> Case</w:t>
       </w:r>
       <w:bookmarkEnd w:id="55"/>
     </w:p>
@@ -10918,12 +11318,14 @@
         <w:t xml:space="preserve">Das System ist so aufgebaut, dass ein Benutzer zuerst die statische Webseite von dem IIS Server ladet und danach alle Daten von der API, welche von </w:t>
       </w:r>
       <w:hyperlink r:id="rId35" w:history="1">
+        <w:proofErr w:type="spellStart"/>
         <w:r>
           <w:rPr>
             <w:rStyle w:val="Hyperlink"/>
           </w:rPr>
           <w:t>Uvicorn</w:t>
         </w:r>
+        <w:proofErr w:type="spellEnd"/>
       </w:hyperlink>
       <w:r>
         <w:t xml:space="preserve"> gehostet wird, holt. Beide Dienste werden auf dem internen Server SI1010023 gehostet. Ein solcher Vorgang erlaubt eine angenehmere Benutzung der Webseite, denn man muss nicht warten bis zum Beispiel PHP alle Daten in das HTML gerendert hat, sondern man bekommt direkt die Webseite mit einer kleinen Ladeanimation und weiss bereits, dass etwas passiert, danach geht es meistens schnell bis die Daten von der API geladen und dargestellt werden. Zudem muss man nicht jedes Mal eine Seite neu laden um Daten abzuspeichern, denn alle Zugriffe auf die API werden mit Ajax Aufrufe ausgeführt.</w:t>
@@ -10938,13 +11340,45 @@
         <w:t>ist</w:t>
       </w:r>
       <w:r>
-        <w:t xml:space="preserve"> der Uvicorn Server, die PostgreSQL Datenbank und das Skript, welches von Loriot die Sensor Daten erhält.</w:t>
+        <w:t xml:space="preserve"> der </w:t>
+      </w:r>
+      <w:proofErr w:type="spellStart"/>
+      <w:r>
+        <w:t>Uvicorn</w:t>
+      </w:r>
+      <w:proofErr w:type="spellEnd"/>
+      <w:r>
+        <w:t xml:space="preserve"> Server, die </w:t>
+      </w:r>
+      <w:proofErr w:type="spellStart"/>
+      <w:r>
+        <w:t>PostgreSQL</w:t>
+      </w:r>
+      <w:proofErr w:type="spellEnd"/>
+      <w:r>
+        <w:t xml:space="preserve"> Datenbank und das Skript, welches von Loriot die Sensor Daten erhält.</w:t>
       </w:r>
       <w:r>
         <w:t xml:space="preserve"> Der</w:t>
       </w:r>
       <w:r>
-        <w:t xml:space="preserve"> IIS könnte man durch einen Apache oder Nginx Server austauschen. IIS ist jedoch Standard auf Windows Servern.</w:t>
+        <w:t xml:space="preserve"> IIS könnte man durch </w:t>
+      </w:r>
+      <w:proofErr w:type="gramStart"/>
+      <w:r>
+        <w:t>einen Apache</w:t>
+      </w:r>
+      <w:proofErr w:type="gramEnd"/>
+      <w:r>
+        <w:t xml:space="preserve"> oder </w:t>
+      </w:r>
+      <w:proofErr w:type="spellStart"/>
+      <w:r>
+        <w:t>Nginx</w:t>
+      </w:r>
+      <w:proofErr w:type="spellEnd"/>
+      <w:r>
+        <w:t xml:space="preserve"> Server austauschen. IIS ist jedoch Standard auf Windows Servern.</w:t>
       </w:r>
     </w:p>
     <w:p>
@@ -10952,20 +11386,41 @@
         <w:pStyle w:val="berschrift3"/>
       </w:pPr>
       <w:bookmarkStart w:id="58" w:name="_Toc35948519"/>
-      <w:r>
-        <w:t>Uvicorn Server</w:t>
+      <w:proofErr w:type="spellStart"/>
+      <w:r>
+        <w:t>Uvicorn</w:t>
+      </w:r>
+      <w:proofErr w:type="spellEnd"/>
+      <w:r>
+        <w:t xml:space="preserve"> Server</w:t>
       </w:r>
       <w:bookmarkEnd w:id="58"/>
     </w:p>
     <w:p>
       <w:r>
-        <w:t>Der Uvicorn Server erhält alle Anfragen eines Benutzers und leitet diese weiter an mein Backend, dieses verarbeitet die Anfrage, lädt vielleicht ein paar Daten vo</w:t>
+        <w:t xml:space="preserve">Der </w:t>
+      </w:r>
+      <w:proofErr w:type="spellStart"/>
+      <w:r>
+        <w:t>Uvicorn</w:t>
+      </w:r>
+      <w:proofErr w:type="spellEnd"/>
+      <w:r>
+        <w:t xml:space="preserve"> Server erhält alle Anfragen eines Benutzers und leitet diese weiter an mein Backend, dieses verarbeitet die Anfrage, lädt vielleicht ein paar Daten vo</w:t>
       </w:r>
       <w:r>
         <w:t>n der</w:t>
       </w:r>
       <w:r>
-        <w:t xml:space="preserve"> Datenbank und gibt letztendlich eine Antwort zurück. Diese Antwort wird dann vom Uvicorn Server dem Benutzer zurückgeschickt.</w:t>
+        <w:t xml:space="preserve"> Datenbank und gibt letztendlich eine Antwort zurück. Diese Antwort wird dann vom </w:t>
+      </w:r>
+      <w:proofErr w:type="spellStart"/>
+      <w:r>
+        <w:t>Uvicorn</w:t>
+      </w:r>
+      <w:proofErr w:type="spellEnd"/>
+      <w:r>
+        <w:t xml:space="preserve"> Server dem Benutzer zurückgeschickt.</w:t>
       </w:r>
     </w:p>
     <w:p>
@@ -10973,14 +11428,24 @@
         <w:pStyle w:val="berschrift3"/>
       </w:pPr>
       <w:bookmarkStart w:id="59" w:name="_Toc35948520"/>
+      <w:proofErr w:type="spellStart"/>
       <w:r>
         <w:t>Websockets</w:t>
       </w:r>
       <w:bookmarkEnd w:id="59"/>
-    </w:p>
-    <w:p>
-      <w:r>
-        <w:t xml:space="preserve">Loriot ist eine Webseite, welche alle Daten der angehängten Sensoren sammelt. Man kann sich per Websockets mit diesem Verbinden und mithören, wenn neue Sensordaten eingefangen werden. Diese werden dann gleich in </w:t>
+      <w:proofErr w:type="spellEnd"/>
+    </w:p>
+    <w:p>
+      <w:r>
+        <w:t xml:space="preserve">Loriot ist eine Webseite, welche alle Daten der angehängten Sensoren sammelt. Man kann sich per </w:t>
+      </w:r>
+      <w:proofErr w:type="spellStart"/>
+      <w:r>
+        <w:t>Websockets</w:t>
+      </w:r>
+      <w:proofErr w:type="spellEnd"/>
+      <w:r>
+        <w:t xml:space="preserve"> mit diesem Verbinden und mithören, wenn neue Sensordaten eingefangen werden. Diese werden dann gleich in </w:t>
       </w:r>
       <w:r>
         <w:t>die</w:t>
@@ -10994,14 +11459,24 @@
         <w:pStyle w:val="berschrift3"/>
       </w:pPr>
       <w:bookmarkStart w:id="60" w:name="_Toc35948521"/>
-      <w:r>
-        <w:t>PostgreSQL Datenbank</w:t>
+      <w:proofErr w:type="spellStart"/>
+      <w:r>
+        <w:t>PostgreSQL</w:t>
+      </w:r>
+      <w:proofErr w:type="spellEnd"/>
+      <w:r>
+        <w:t xml:space="preserve"> Datenbank</w:t>
       </w:r>
       <w:bookmarkEnd w:id="60"/>
     </w:p>
     <w:p>
-      <w:r>
-        <w:t>PostgreSQL ist ein leistungsstarkes, objektrelationales Open-Source-Datenbanksystem</w:t>
+      <w:proofErr w:type="spellStart"/>
+      <w:r>
+        <w:t>PostgreSQL</w:t>
+      </w:r>
+      <w:proofErr w:type="spellEnd"/>
+      <w:r>
+        <w:t xml:space="preserve"> ist ein leistungsstarkes, objektrelationales Open-Source-Datenbanksystem</w:t>
       </w:r>
       <w:r>
         <w:t>. Diese Datenbank ist Zuverlässig und Leistungsstark</w:t>
@@ -11134,11 +11609,19 @@
         </w:numPr>
       </w:pPr>
       <w:hyperlink r:id="rId37" w:history="1">
+        <w:proofErr w:type="spellStart"/>
         <w:r>
           <w:rPr>
             <w:rStyle w:val="Hyperlink"/>
           </w:rPr>
-          <w:t>Adeunis RF</w:t>
+          <w:t>Adeunis</w:t>
+        </w:r>
+        <w:proofErr w:type="spellEnd"/>
+        <w:r>
+          <w:rPr>
+            <w:rStyle w:val="Hyperlink"/>
+          </w:rPr>
+          <w:t xml:space="preserve"> RF</w:t>
         </w:r>
       </w:hyperlink>
     </w:p>
@@ -11151,11 +11634,19 @@
         </w:numPr>
       </w:pPr>
       <w:hyperlink r:id="rId38" w:history="1">
+        <w:proofErr w:type="spellStart"/>
         <w:r>
           <w:rPr>
             <w:rStyle w:val="Hyperlink"/>
           </w:rPr>
-          <w:t>Elsys ERS CO2</w:t>
+          <w:t>Elsys</w:t>
+        </w:r>
+        <w:proofErr w:type="spellEnd"/>
+        <w:r>
+          <w:rPr>
+            <w:rStyle w:val="Hyperlink"/>
+          </w:rPr>
+          <w:t xml:space="preserve"> ERS CO2</w:t>
         </w:r>
       </w:hyperlink>
     </w:p>
@@ -11178,7 +11669,23 @@
     </w:p>
     <w:p>
       <w:r>
-        <w:t>Für jeden dieser Sensoren muss je ein Dekodierung Algorithmus geschrieben werden. Für den Adeunis RF und Elsys ERS CO2 wurde dies bereits im Vorfeld gemacht.</w:t>
+        <w:t xml:space="preserve">Für jeden dieser Sensoren muss je ein Dekodierung Algorithmus geschrieben werden. Für den </w:t>
+      </w:r>
+      <w:proofErr w:type="spellStart"/>
+      <w:r>
+        <w:t>Adeunis</w:t>
+      </w:r>
+      <w:proofErr w:type="spellEnd"/>
+      <w:r>
+        <w:t xml:space="preserve"> RF und </w:t>
+      </w:r>
+      <w:proofErr w:type="spellStart"/>
+      <w:r>
+        <w:t>Elsys</w:t>
+      </w:r>
+      <w:proofErr w:type="spellEnd"/>
+      <w:r>
+        <w:t xml:space="preserve"> ERS CO2 wurde dies bereits im Vorfeld gemacht.</w:t>
       </w:r>
     </w:p>
     <w:p>
@@ -12239,8 +12746,8 @@
           <w:lang w:eastAsia="de-CH" w:bidi="ar-SA"/>
         </w:rPr>
         <w:drawing>
-          <wp:inline distT="0" distB="0" distL="0" distR="0" wp14:anchorId="69991074" wp14:editId="5E9E533C">
-            <wp:extent cx="5760083" cy="2862587"/>
+          <wp:inline distT="0" distB="0" distL="0" distR="0" wp14:anchorId="69991074" wp14:editId="2B5BD663">
+            <wp:extent cx="5760083" cy="2862586"/>
             <wp:effectExtent l="0" t="0" r="0" b="0"/>
             <wp:docPr id="24" name="Grafik 24"/>
             <wp:cNvGraphicFramePr>
@@ -12268,7 +12775,7 @@
                   <pic:spPr>
                     <a:xfrm>
                       <a:off x="0" y="0"/>
-                      <a:ext cx="5760083" cy="2862587"/>
+                      <a:ext cx="5760083" cy="2862586"/>
                     </a:xfrm>
                     <a:prstGeom prst="rect">
                       <a:avLst/>
@@ -12317,11 +12824,13 @@
         <w:pStyle w:val="berschrift2"/>
       </w:pPr>
       <w:bookmarkStart w:id="84" w:name="_Toc35948535"/>
+      <w:bookmarkStart w:id="85" w:name="_GoBack"/>
       <w:r>
         <w:t>API Struktur</w:t>
       </w:r>
       <w:bookmarkEnd w:id="84"/>
     </w:p>
+    <w:bookmarkEnd w:id="85"/>
     <w:p>
       <w:r>
         <w:t>Die API Struktur definiert auf welchen URLs, mit welchen http Methoden, welche Aktion ausgeführt wird.</w:t>
@@ -12434,8 +12943,13 @@
           </w:tcPr>
           <w:p>
             <w:r>
-              <w:t>/login</w:t>
-            </w:r>
+              <w:t>/</w:t>
+            </w:r>
+            <w:proofErr w:type="spellStart"/>
+            <w:r>
+              <w:t>login</w:t>
+            </w:r>
+            <w:proofErr w:type="spellEnd"/>
           </w:p>
         </w:tc>
         <w:tc>
@@ -12466,8 +12980,13 @@
           </w:tcPr>
           <w:p>
             <w:r>
-              <w:t>/login</w:t>
-            </w:r>
+              <w:t>/</w:t>
+            </w:r>
+            <w:proofErr w:type="spellStart"/>
+            <w:r>
+              <w:t>login</w:t>
+            </w:r>
+            <w:proofErr w:type="spellEnd"/>
           </w:p>
         </w:tc>
         <w:tc>
@@ -12498,8 +13017,13 @@
           </w:tcPr>
           <w:p>
             <w:r>
-              <w:t>/login</w:t>
-            </w:r>
+              <w:t>/</w:t>
+            </w:r>
+            <w:proofErr w:type="spellStart"/>
+            <w:r>
+              <w:t>login</w:t>
+            </w:r>
+            <w:proofErr w:type="spellEnd"/>
           </w:p>
         </w:tc>
         <w:tc>
@@ -12595,7 +13119,15 @@
           </w:tcPr>
           <w:p>
             <w:r>
-              <w:t>/personal/&lt;id&gt;</w:t>
+              <w:t>/personal/&lt;</w:t>
+            </w:r>
+            <w:proofErr w:type="spellStart"/>
+            <w:r>
+              <w:t>id</w:t>
+            </w:r>
+            <w:proofErr w:type="spellEnd"/>
+            <w:r>
+              <w:t>&gt;</w:t>
             </w:r>
           </w:p>
         </w:tc>
@@ -12627,7 +13159,15 @@
           </w:tcPr>
           <w:p>
             <w:r>
-              <w:t>/personal/&lt;id&gt;</w:t>
+              <w:t>/personal/&lt;</w:t>
+            </w:r>
+            <w:proofErr w:type="spellStart"/>
+            <w:r>
+              <w:t>id</w:t>
+            </w:r>
+            <w:proofErr w:type="spellEnd"/>
+            <w:r>
+              <w:t>&gt;</w:t>
             </w:r>
           </w:p>
         </w:tc>
@@ -12659,8 +13199,13 @@
           </w:tcPr>
           <w:p>
             <w:r>
-              <w:t>/gebaeude</w:t>
-            </w:r>
+              <w:t>/</w:t>
+            </w:r>
+            <w:proofErr w:type="spellStart"/>
+            <w:r>
+              <w:t>gebaeude</w:t>
+            </w:r>
+            <w:proofErr w:type="spellEnd"/>
           </w:p>
         </w:tc>
         <w:tc>
@@ -12693,9 +13238,11 @@
             <w:r>
               <w:t>/</w:t>
             </w:r>
+            <w:proofErr w:type="spellStart"/>
             <w:r>
               <w:t>gebaude</w:t>
             </w:r>
+            <w:proofErr w:type="spellEnd"/>
           </w:p>
         </w:tc>
         <w:tc>
@@ -12726,7 +13273,23 @@
           </w:tcPr>
           <w:p>
             <w:r>
-              <w:t>/gebaude/&lt;id&gt;</w:t>
+              <w:t>/</w:t>
+            </w:r>
+            <w:proofErr w:type="spellStart"/>
+            <w:r>
+              <w:t>gebaude</w:t>
+            </w:r>
+            <w:proofErr w:type="spellEnd"/>
+            <w:r>
+              <w:t>/&lt;</w:t>
+            </w:r>
+            <w:proofErr w:type="spellStart"/>
+            <w:r>
+              <w:t>id</w:t>
+            </w:r>
+            <w:proofErr w:type="spellEnd"/>
+            <w:r>
+              <w:t>&gt;</w:t>
             </w:r>
           </w:p>
         </w:tc>
@@ -12758,7 +13321,23 @@
           </w:tcPr>
           <w:p>
             <w:r>
-              <w:t>/gebaude/&lt;id&gt;</w:t>
+              <w:t>/</w:t>
+            </w:r>
+            <w:proofErr w:type="spellStart"/>
+            <w:r>
+              <w:t>gebaude</w:t>
+            </w:r>
+            <w:proofErr w:type="spellEnd"/>
+            <w:r>
+              <w:t>/&lt;</w:t>
+            </w:r>
+            <w:proofErr w:type="spellStart"/>
+            <w:r>
+              <w:t>id</w:t>
+            </w:r>
+            <w:proofErr w:type="spellEnd"/>
+            <w:r>
+              <w:t>&gt;</w:t>
             </w:r>
           </w:p>
         </w:tc>
@@ -12790,8 +13369,13 @@
           </w:tcPr>
           <w:p>
             <w:r>
-              <w:t>/stockwerke</w:t>
-            </w:r>
+              <w:t>/</w:t>
+            </w:r>
+            <w:proofErr w:type="spellStart"/>
+            <w:r>
+              <w:t>stockwerke</w:t>
+            </w:r>
+            <w:proofErr w:type="spellEnd"/>
           </w:p>
         </w:tc>
         <w:tc>
@@ -12822,8 +13406,13 @@
           </w:tcPr>
           <w:p>
             <w:r>
-              <w:t>/stockwerke</w:t>
-            </w:r>
+              <w:t>/</w:t>
+            </w:r>
+            <w:proofErr w:type="spellStart"/>
+            <w:r>
+              <w:t>stockwerke</w:t>
+            </w:r>
+            <w:proofErr w:type="spellEnd"/>
           </w:p>
         </w:tc>
         <w:tc>
@@ -12854,7 +13443,23 @@
           </w:tcPr>
           <w:p>
             <w:r>
-              <w:t>/stockwerke /&lt;id&gt;</w:t>
+              <w:t>/</w:t>
+            </w:r>
+            <w:proofErr w:type="spellStart"/>
+            <w:r>
+              <w:t>stockwerke</w:t>
+            </w:r>
+            <w:proofErr w:type="spellEnd"/>
+            <w:r>
+              <w:t xml:space="preserve"> /&lt;</w:t>
+            </w:r>
+            <w:proofErr w:type="spellStart"/>
+            <w:r>
+              <w:t>id</w:t>
+            </w:r>
+            <w:proofErr w:type="spellEnd"/>
+            <w:r>
+              <w:t>&gt;</w:t>
             </w:r>
           </w:p>
         </w:tc>
@@ -12886,7 +13491,23 @@
           </w:tcPr>
           <w:p>
             <w:r>
-              <w:t>/stockwerke /&lt;id&gt;</w:t>
+              <w:t>/</w:t>
+            </w:r>
+            <w:proofErr w:type="spellStart"/>
+            <w:r>
+              <w:t>stockwerke</w:t>
+            </w:r>
+            <w:proofErr w:type="spellEnd"/>
+            <w:r>
+              <w:t xml:space="preserve"> /&lt;</w:t>
+            </w:r>
+            <w:proofErr w:type="spellStart"/>
+            <w:r>
+              <w:t>id</w:t>
+            </w:r>
+            <w:proofErr w:type="spellEnd"/>
+            <w:r>
+              <w:t>&gt;</w:t>
             </w:r>
           </w:p>
         </w:tc>
@@ -12982,7 +13603,15 @@
           </w:tcPr>
           <w:p>
             <w:r>
-              <w:t>/raume /&lt;id&gt;</w:t>
+              <w:t>/raume /&lt;</w:t>
+            </w:r>
+            <w:proofErr w:type="spellStart"/>
+            <w:r>
+              <w:t>id</w:t>
+            </w:r>
+            <w:proofErr w:type="spellEnd"/>
+            <w:r>
+              <w:t>&gt;</w:t>
             </w:r>
           </w:p>
         </w:tc>
@@ -13014,7 +13643,15 @@
           </w:tcPr>
           <w:p>
             <w:r>
-              <w:t>/raume /&lt;id&gt;</w:t>
+              <w:t>/raume /&lt;</w:t>
+            </w:r>
+            <w:proofErr w:type="spellStart"/>
+            <w:r>
+              <w:t>id</w:t>
+            </w:r>
+            <w:proofErr w:type="spellEnd"/>
+            <w:r>
+              <w:t>&gt;</w:t>
             </w:r>
           </w:p>
         </w:tc>
@@ -13046,8 +13683,13 @@
           </w:tcPr>
           <w:p>
             <w:r>
-              <w:t>/raume/sensoren</w:t>
-            </w:r>
+              <w:t>/raume/</w:t>
+            </w:r>
+            <w:proofErr w:type="spellStart"/>
+            <w:r>
+              <w:t>sensoren</w:t>
+            </w:r>
+            <w:proofErr w:type="spellEnd"/>
           </w:p>
         </w:tc>
         <w:tc>
@@ -13078,8 +13720,21 @@
           </w:tcPr>
           <w:p>
             <w:r>
-              <w:t>/raume/&lt;id&gt;/sensoren</w:t>
-            </w:r>
+              <w:t>/raume/&lt;</w:t>
+            </w:r>
+            <w:proofErr w:type="spellStart"/>
+            <w:r>
+              <w:t>id</w:t>
+            </w:r>
+            <w:proofErr w:type="spellEnd"/>
+            <w:r>
+              <w:t>&gt;/</w:t>
+            </w:r>
+            <w:proofErr w:type="spellStart"/>
+            <w:r>
+              <w:t>sensoren</w:t>
+            </w:r>
+            <w:proofErr w:type="spellEnd"/>
           </w:p>
         </w:tc>
         <w:tc>
@@ -13110,8 +13765,21 @@
           </w:tcPr>
           <w:p>
             <w:r>
-              <w:t>/raume/&lt;id&gt;/meldungen</w:t>
-            </w:r>
+              <w:t>/raume/&lt;</w:t>
+            </w:r>
+            <w:proofErr w:type="spellStart"/>
+            <w:r>
+              <w:t>id</w:t>
+            </w:r>
+            <w:proofErr w:type="spellEnd"/>
+            <w:r>
+              <w:t>&gt;/</w:t>
+            </w:r>
+            <w:proofErr w:type="spellStart"/>
+            <w:r>
+              <w:t>meldungen</w:t>
+            </w:r>
+            <w:proofErr w:type="spellEnd"/>
           </w:p>
         </w:tc>
         <w:tc>
@@ -13143,7 +13811,23 @@
           <w:p>
             <w:r>
               <w:lastRenderedPageBreak/>
-              <w:t>/sensoren/&lt;eui&gt;</w:t>
+              <w:t>/</w:t>
+            </w:r>
+            <w:proofErr w:type="spellStart"/>
+            <w:r>
+              <w:t>sensoren</w:t>
+            </w:r>
+            <w:proofErr w:type="spellEnd"/>
+            <w:r>
+              <w:t>/&lt;</w:t>
+            </w:r>
+            <w:proofErr w:type="spellStart"/>
+            <w:r>
+              <w:t>eui</w:t>
+            </w:r>
+            <w:proofErr w:type="spellEnd"/>
+            <w:r>
+              <w:t>&gt;</w:t>
             </w:r>
           </w:p>
         </w:tc>
@@ -13175,7 +13859,23 @@
           </w:tcPr>
           <w:p>
             <w:r>
-              <w:t>/sensoren/&lt;eui&gt;</w:t>
+              <w:t>/</w:t>
+            </w:r>
+            <w:proofErr w:type="spellStart"/>
+            <w:r>
+              <w:t>sensoren</w:t>
+            </w:r>
+            <w:proofErr w:type="spellEnd"/>
+            <w:r>
+              <w:t>/&lt;</w:t>
+            </w:r>
+            <w:proofErr w:type="spellStart"/>
+            <w:r>
+              <w:t>eui</w:t>
+            </w:r>
+            <w:proofErr w:type="spellEnd"/>
+            <w:r>
+              <w:t>&gt;</w:t>
             </w:r>
           </w:p>
         </w:tc>
@@ -13207,7 +13907,23 @@
           </w:tcPr>
           <w:p>
             <w:r>
-              <w:t>/sensoren/&lt;eui&gt;</w:t>
+              <w:t>/</w:t>
+            </w:r>
+            <w:proofErr w:type="spellStart"/>
+            <w:r>
+              <w:t>sensoren</w:t>
+            </w:r>
+            <w:proofErr w:type="spellEnd"/>
+            <w:r>
+              <w:t>/&lt;</w:t>
+            </w:r>
+            <w:proofErr w:type="spellStart"/>
+            <w:r>
+              <w:t>eui</w:t>
+            </w:r>
+            <w:proofErr w:type="spellEnd"/>
+            <w:r>
+              <w:t>&gt;</w:t>
             </w:r>
           </w:p>
         </w:tc>
@@ -13239,8 +13955,29 @@
           </w:tcPr>
           <w:p>
             <w:r>
-              <w:t>/sensoren/&lt;eui&gt;/beobachter</w:t>
-            </w:r>
+              <w:t>/</w:t>
+            </w:r>
+            <w:proofErr w:type="spellStart"/>
+            <w:r>
+              <w:t>sensoren</w:t>
+            </w:r>
+            <w:proofErr w:type="spellEnd"/>
+            <w:r>
+              <w:t>/&lt;</w:t>
+            </w:r>
+            <w:proofErr w:type="spellStart"/>
+            <w:r>
+              <w:t>eui</w:t>
+            </w:r>
+            <w:proofErr w:type="spellEnd"/>
+            <w:r>
+              <w:t>&gt;/</w:t>
+            </w:r>
+            <w:proofErr w:type="spellStart"/>
+            <w:r>
+              <w:t>beobachter</w:t>
+            </w:r>
+            <w:proofErr w:type="spellEnd"/>
           </w:p>
         </w:tc>
         <w:tc>
@@ -13271,8 +14008,29 @@
           </w:tcPr>
           <w:p>
             <w:r>
-              <w:t>/sensoren/&lt;eui&gt;/beobachter</w:t>
-            </w:r>
+              <w:t>/</w:t>
+            </w:r>
+            <w:proofErr w:type="spellStart"/>
+            <w:r>
+              <w:t>sensoren</w:t>
+            </w:r>
+            <w:proofErr w:type="spellEnd"/>
+            <w:r>
+              <w:t>/&lt;</w:t>
+            </w:r>
+            <w:proofErr w:type="spellStart"/>
+            <w:r>
+              <w:t>eui</w:t>
+            </w:r>
+            <w:proofErr w:type="spellEnd"/>
+            <w:r>
+              <w:t>&gt;/</w:t>
+            </w:r>
+            <w:proofErr w:type="spellStart"/>
+            <w:r>
+              <w:t>beobachter</w:t>
+            </w:r>
+            <w:proofErr w:type="spellEnd"/>
           </w:p>
         </w:tc>
         <w:tc>
@@ -13303,7 +14061,39 @@
           </w:tcPr>
           <w:p>
             <w:r>
-              <w:t>/sensoren/&lt;eui&gt;/beobachter/&lt;id&gt;</w:t>
+              <w:t>/</w:t>
+            </w:r>
+            <w:proofErr w:type="spellStart"/>
+            <w:r>
+              <w:t>sensoren</w:t>
+            </w:r>
+            <w:proofErr w:type="spellEnd"/>
+            <w:r>
+              <w:t>/&lt;</w:t>
+            </w:r>
+            <w:proofErr w:type="spellStart"/>
+            <w:r>
+              <w:t>eui</w:t>
+            </w:r>
+            <w:proofErr w:type="spellEnd"/>
+            <w:r>
+              <w:t>&gt;/</w:t>
+            </w:r>
+            <w:proofErr w:type="spellStart"/>
+            <w:r>
+              <w:t>beobachter</w:t>
+            </w:r>
+            <w:proofErr w:type="spellEnd"/>
+            <w:r>
+              <w:t>/&lt;</w:t>
+            </w:r>
+            <w:proofErr w:type="spellStart"/>
+            <w:r>
+              <w:t>id</w:t>
+            </w:r>
+            <w:proofErr w:type="spellEnd"/>
+            <w:r>
+              <w:t>&gt;</w:t>
             </w:r>
           </w:p>
         </w:tc>
@@ -13335,7 +14125,39 @@
           </w:tcPr>
           <w:p>
             <w:r>
-              <w:t>/sensoren/&lt;eui&gt;/beobachter/&lt;id&gt;</w:t>
+              <w:t>/</w:t>
+            </w:r>
+            <w:proofErr w:type="spellStart"/>
+            <w:r>
+              <w:t>sensoren</w:t>
+            </w:r>
+            <w:proofErr w:type="spellEnd"/>
+            <w:r>
+              <w:t>/&lt;</w:t>
+            </w:r>
+            <w:proofErr w:type="spellStart"/>
+            <w:r>
+              <w:t>eui</w:t>
+            </w:r>
+            <w:proofErr w:type="spellEnd"/>
+            <w:r>
+              <w:t>&gt;/</w:t>
+            </w:r>
+            <w:proofErr w:type="spellStart"/>
+            <w:r>
+              <w:t>beobachter</w:t>
+            </w:r>
+            <w:proofErr w:type="spellEnd"/>
+            <w:r>
+              <w:t>/&lt;</w:t>
+            </w:r>
+            <w:proofErr w:type="spellStart"/>
+            <w:r>
+              <w:t>id</w:t>
+            </w:r>
+            <w:proofErr w:type="spellEnd"/>
+            <w:r>
+              <w:t>&gt;</w:t>
             </w:r>
           </w:p>
         </w:tc>
@@ -13367,8 +14189,29 @@
           </w:tcPr>
           <w:p>
             <w:r>
-              <w:t>/sensoren/&lt;eui&gt;/meldungen</w:t>
-            </w:r>
+              <w:t>/</w:t>
+            </w:r>
+            <w:proofErr w:type="spellStart"/>
+            <w:r>
+              <w:t>sensoren</w:t>
+            </w:r>
+            <w:proofErr w:type="spellEnd"/>
+            <w:r>
+              <w:t>/&lt;</w:t>
+            </w:r>
+            <w:proofErr w:type="spellStart"/>
+            <w:r>
+              <w:t>eui</w:t>
+            </w:r>
+            <w:proofErr w:type="spellEnd"/>
+            <w:r>
+              <w:t>&gt;/</w:t>
+            </w:r>
+            <w:proofErr w:type="spellStart"/>
+            <w:r>
+              <w:t>meldungen</w:t>
+            </w:r>
+            <w:proofErr w:type="spellEnd"/>
           </w:p>
         </w:tc>
         <w:tc>
@@ -13399,8 +14242,45 @@
           </w:tcPr>
           <w:p>
             <w:r>
-              <w:t>/sensoren/&lt;eui&gt;/beobachter/&lt;id&gt;/meldungen</w:t>
-            </w:r>
+              <w:t>/</w:t>
+            </w:r>
+            <w:proofErr w:type="spellStart"/>
+            <w:r>
+              <w:t>sensoren</w:t>
+            </w:r>
+            <w:proofErr w:type="spellEnd"/>
+            <w:r>
+              <w:t>/&lt;</w:t>
+            </w:r>
+            <w:proofErr w:type="spellStart"/>
+            <w:r>
+              <w:t>eui</w:t>
+            </w:r>
+            <w:proofErr w:type="spellEnd"/>
+            <w:r>
+              <w:t>&gt;/</w:t>
+            </w:r>
+            <w:proofErr w:type="spellStart"/>
+            <w:r>
+              <w:t>beobachter</w:t>
+            </w:r>
+            <w:proofErr w:type="spellEnd"/>
+            <w:r>
+              <w:t>/&lt;</w:t>
+            </w:r>
+            <w:proofErr w:type="spellStart"/>
+            <w:r>
+              <w:t>id</w:t>
+            </w:r>
+            <w:proofErr w:type="spellEnd"/>
+            <w:r>
+              <w:t>&gt;/</w:t>
+            </w:r>
+            <w:proofErr w:type="spellStart"/>
+            <w:r>
+              <w:t>meldungen</w:t>
+            </w:r>
+            <w:proofErr w:type="spellEnd"/>
           </w:p>
         </w:tc>
         <w:tc>
@@ -13431,8 +14311,45 @@
           </w:tcPr>
           <w:p>
             <w:r>
-              <w:t>/sensoren/&lt;eui&gt;/beobachter/&lt;id&gt;/meldungen</w:t>
-            </w:r>
+              <w:t>/</w:t>
+            </w:r>
+            <w:proofErr w:type="spellStart"/>
+            <w:r>
+              <w:t>sensoren</w:t>
+            </w:r>
+            <w:proofErr w:type="spellEnd"/>
+            <w:r>
+              <w:t>/&lt;</w:t>
+            </w:r>
+            <w:proofErr w:type="spellStart"/>
+            <w:r>
+              <w:t>eui</w:t>
+            </w:r>
+            <w:proofErr w:type="spellEnd"/>
+            <w:r>
+              <w:t>&gt;/</w:t>
+            </w:r>
+            <w:proofErr w:type="spellStart"/>
+            <w:r>
+              <w:t>beobachter</w:t>
+            </w:r>
+            <w:proofErr w:type="spellEnd"/>
+            <w:r>
+              <w:t>/&lt;</w:t>
+            </w:r>
+            <w:proofErr w:type="spellStart"/>
+            <w:r>
+              <w:t>id</w:t>
+            </w:r>
+            <w:proofErr w:type="spellEnd"/>
+            <w:r>
+              <w:t>&gt;/</w:t>
+            </w:r>
+            <w:proofErr w:type="spellStart"/>
+            <w:r>
+              <w:t>meldungen</w:t>
+            </w:r>
+            <w:proofErr w:type="spellEnd"/>
           </w:p>
         </w:tc>
         <w:tc>
@@ -13463,8 +14380,21 @@
           </w:tcPr>
           <w:p>
             <w:r>
-              <w:t>/views/dashboard</w:t>
-            </w:r>
+              <w:t>/</w:t>
+            </w:r>
+            <w:proofErr w:type="spellStart"/>
+            <w:r>
+              <w:t>views</w:t>
+            </w:r>
+            <w:proofErr w:type="spellEnd"/>
+            <w:r>
+              <w:t>/</w:t>
+            </w:r>
+            <w:proofErr w:type="spellStart"/>
+            <w:r>
+              <w:t>dashboard</w:t>
+            </w:r>
+            <w:proofErr w:type="spellEnd"/>
           </w:p>
         </w:tc>
         <w:tc>
@@ -13495,7 +14425,15 @@
           </w:tcPr>
           <w:p>
             <w:r>
-              <w:t>/views/personal</w:t>
+              <w:t>/</w:t>
+            </w:r>
+            <w:proofErr w:type="spellStart"/>
+            <w:r>
+              <w:t>views</w:t>
+            </w:r>
+            <w:proofErr w:type="spellEnd"/>
+            <w:r>
+              <w:t>/personal</w:t>
             </w:r>
           </w:p>
         </w:tc>
@@ -13530,7 +14468,23 @@
           </w:tcPr>
           <w:p>
             <w:r>
-              <w:t>/views/personal/&lt;id&gt;</w:t>
+              <w:t>/</w:t>
+            </w:r>
+            <w:proofErr w:type="spellStart"/>
+            <w:r>
+              <w:t>views</w:t>
+            </w:r>
+            <w:proofErr w:type="spellEnd"/>
+            <w:r>
+              <w:t>/personal/&lt;</w:t>
+            </w:r>
+            <w:proofErr w:type="spellStart"/>
+            <w:r>
+              <w:t>id</w:t>
+            </w:r>
+            <w:proofErr w:type="spellEnd"/>
+            <w:r>
+              <w:t>&gt;</w:t>
             </w:r>
           </w:p>
         </w:tc>
@@ -13562,8 +14516,21 @@
           </w:tcPr>
           <w:p>
             <w:r>
-              <w:t>/views/raeume</w:t>
-            </w:r>
+              <w:t>/</w:t>
+            </w:r>
+            <w:proofErr w:type="spellStart"/>
+            <w:r>
+              <w:t>views</w:t>
+            </w:r>
+            <w:proofErr w:type="spellEnd"/>
+            <w:r>
+              <w:t>/</w:t>
+            </w:r>
+            <w:proofErr w:type="spellStart"/>
+            <w:r>
+              <w:t>raeume</w:t>
+            </w:r>
+            <w:proofErr w:type="spellEnd"/>
           </w:p>
         </w:tc>
         <w:tc>
@@ -13597,7 +14564,23 @@
           </w:tcPr>
           <w:p>
             <w:r>
-              <w:t>/views/raum/&lt;id&gt;</w:t>
+              <w:t>/</w:t>
+            </w:r>
+            <w:proofErr w:type="spellStart"/>
+            <w:r>
+              <w:t>views</w:t>
+            </w:r>
+            <w:proofErr w:type="spellEnd"/>
+            <w:r>
+              <w:t>/raum/&lt;</w:t>
+            </w:r>
+            <w:proofErr w:type="spellStart"/>
+            <w:r>
+              <w:t>id</w:t>
+            </w:r>
+            <w:proofErr w:type="spellEnd"/>
+            <w:r>
+              <w:t>&gt;</w:t>
             </w:r>
           </w:p>
         </w:tc>
@@ -13629,8 +14612,21 @@
           </w:tcPr>
           <w:p>
             <w:r>
-              <w:t>/views/sensoren</w:t>
-            </w:r>
+              <w:t>/</w:t>
+            </w:r>
+            <w:proofErr w:type="spellStart"/>
+            <w:r>
+              <w:t>views</w:t>
+            </w:r>
+            <w:proofErr w:type="spellEnd"/>
+            <w:r>
+              <w:t>/</w:t>
+            </w:r>
+            <w:proofErr w:type="spellStart"/>
+            <w:r>
+              <w:t>sensoren</w:t>
+            </w:r>
+            <w:proofErr w:type="spellEnd"/>
           </w:p>
         </w:tc>
         <w:tc>
@@ -13665,7 +14661,31 @@
           <w:p>
             <w:r>
               <w:lastRenderedPageBreak/>
-              <w:t>/views/sensoren/&lt;eui&gt;</w:t>
+              <w:t>/</w:t>
+            </w:r>
+            <w:proofErr w:type="spellStart"/>
+            <w:r>
+              <w:t>views</w:t>
+            </w:r>
+            <w:proofErr w:type="spellEnd"/>
+            <w:r>
+              <w:t>/</w:t>
+            </w:r>
+            <w:proofErr w:type="spellStart"/>
+            <w:r>
+              <w:t>sensoren</w:t>
+            </w:r>
+            <w:proofErr w:type="spellEnd"/>
+            <w:r>
+              <w:t>/&lt;</w:t>
+            </w:r>
+            <w:proofErr w:type="spellStart"/>
+            <w:r>
+              <w:t>eui</w:t>
+            </w:r>
+            <w:proofErr w:type="spellEnd"/>
+            <w:r>
+              <w:t>&gt;</w:t>
             </w:r>
           </w:p>
         </w:tc>
@@ -13705,21 +14725,21 @@
       <w:pPr>
         <w:pStyle w:val="berschrift2"/>
       </w:pPr>
-      <w:bookmarkStart w:id="85" w:name="_Toc35948536"/>
+      <w:bookmarkStart w:id="86" w:name="_Toc35948536"/>
       <w:r>
         <w:t>Sicherheit</w:t>
       </w:r>
-      <w:bookmarkEnd w:id="85"/>
+      <w:bookmarkEnd w:id="86"/>
     </w:p>
     <w:p>
       <w:pPr>
         <w:pStyle w:val="berschrift3"/>
       </w:pPr>
-      <w:bookmarkStart w:id="86" w:name="_Toc35948537"/>
+      <w:bookmarkStart w:id="87" w:name="_Toc35948537"/>
       <w:r>
         <w:t>Feld Validierung</w:t>
       </w:r>
-      <w:bookmarkEnd w:id="86"/>
+      <w:bookmarkEnd w:id="87"/>
     </w:p>
     <w:p>
       <w:r>
@@ -13730,47 +14750,81 @@
       <w:pPr>
         <w:pStyle w:val="berschrift3"/>
       </w:pPr>
-      <w:bookmarkStart w:id="87" w:name="_Toc35948538"/>
-      <w:r>
-        <w:t>SQL Injection</w:t>
-      </w:r>
-      <w:bookmarkEnd w:id="87"/>
-    </w:p>
-    <w:p>
-      <w:r>
-        <w:t>SQL Abfragen enthalten keine Rohdaten der Benutzer. Die Werte für die Abfrage werden separat der Datenbank geschickt und von PostgreSQL überprüft. Somit ist es nicht möglich, Eingabefelder zu missbrauchen.</w:t>
+      <w:bookmarkStart w:id="88" w:name="_Toc35948538"/>
+      <w:r>
+        <w:t xml:space="preserve">SQL </w:t>
+      </w:r>
+      <w:proofErr w:type="spellStart"/>
+      <w:r>
+        <w:t>Injection</w:t>
+      </w:r>
+      <w:bookmarkEnd w:id="88"/>
+      <w:proofErr w:type="spellEnd"/>
+    </w:p>
+    <w:p>
+      <w:r>
+        <w:t xml:space="preserve">SQL Abfragen enthalten keine Rohdaten der Benutzer. Die Werte für die Abfrage werden separat der Datenbank geschickt und von </w:t>
+      </w:r>
+      <w:proofErr w:type="spellStart"/>
+      <w:r>
+        <w:t>PostgreSQL</w:t>
+      </w:r>
+      <w:proofErr w:type="spellEnd"/>
+      <w:r>
+        <w:t xml:space="preserve"> überprüft. Somit ist es nicht möglich, Eingabefelder zu missbrauchen.</w:t>
       </w:r>
     </w:p>
     <w:p>
       <w:pPr>
         <w:pStyle w:val="berschrift3"/>
       </w:pPr>
-      <w:bookmarkStart w:id="88" w:name="_Toc35948539"/>
+      <w:bookmarkStart w:id="89" w:name="_Toc35948539"/>
       <w:r>
         <w:t>Cross Site Scripting</w:t>
       </w:r>
-      <w:bookmarkEnd w:id="88"/>
-    </w:p>
-    <w:p>
-      <w:r>
-        <w:t xml:space="preserve">Damit Cross Site Scripting nicht möglich ist, wird der Meta Tag </w:t>
-      </w:r>
-      <w:r>
-        <w:t>Content-Security-Policy</w:t>
-      </w:r>
-      <w:r>
-        <w:t xml:space="preserve"> so konfiguriert, dass keine inline Scripts und nur JavaScript Files von derselben Domäne erlaubt sind. Der einzige Nachteil hier ist, dass man keinen CDN für JQuery oder dergleichen benutzen kann. So verhindert man aber auch das Schadcode von einem gehackten CDN auf die eigene Seite geladen wird.</w:t>
+      <w:bookmarkEnd w:id="89"/>
+    </w:p>
+    <w:p>
+      <w:r>
+        <w:t xml:space="preserve">Damit Cross Site Scripting nicht möglich ist, wird der </w:t>
+      </w:r>
+      <w:proofErr w:type="spellStart"/>
+      <w:r>
+        <w:t>Meta</w:t>
+      </w:r>
+      <w:proofErr w:type="spellEnd"/>
+      <w:r>
+        <w:t xml:space="preserve"> Tag </w:t>
+      </w:r>
+      <w:r>
+        <w:t>Content-Security-</w:t>
+      </w:r>
+      <w:proofErr w:type="spellStart"/>
+      <w:r>
+        <w:t>Policy</w:t>
+      </w:r>
+      <w:proofErr w:type="spellEnd"/>
+      <w:r>
+        <w:t xml:space="preserve"> so konfiguriert, dass keine inline Scripts und nur JavaScript Files von derselben Domäne erlaubt sind. Der einzige Nachteil hier ist, dass man keinen CDN für </w:t>
+      </w:r>
+      <w:proofErr w:type="spellStart"/>
+      <w:r>
+        <w:t>JQuery</w:t>
+      </w:r>
+      <w:proofErr w:type="spellEnd"/>
+      <w:r>
+        <w:t xml:space="preserve"> oder dergleichen benutzen kann. So verhindert man aber auch das Schadcode von einem gehackten CDN auf die eigene Seite geladen wird.</w:t>
       </w:r>
     </w:p>
     <w:p>
       <w:pPr>
         <w:pStyle w:val="berschrift2"/>
       </w:pPr>
-      <w:bookmarkStart w:id="89" w:name="_Toc35948540"/>
+      <w:bookmarkStart w:id="90" w:name="_Toc35948540"/>
       <w:r>
         <w:t>Testen</w:t>
       </w:r>
-      <w:bookmarkEnd w:id="89"/>
+      <w:bookmarkEnd w:id="90"/>
     </w:p>
     <w:p>
       <w:pPr>
@@ -13789,11 +14843,11 @@
       <w:pPr>
         <w:pStyle w:val="berschrift3"/>
       </w:pPr>
-      <w:bookmarkStart w:id="90" w:name="_Toc35948541"/>
+      <w:bookmarkStart w:id="91" w:name="_Toc35948541"/>
       <w:r>
         <w:t>Testkonzept</w:t>
       </w:r>
-      <w:bookmarkEnd w:id="90"/>
+      <w:bookmarkEnd w:id="91"/>
     </w:p>
     <w:tbl>
       <w:tblPr>
@@ -13972,12 +15026,12 @@
       <w:pPr>
         <w:pStyle w:val="berschrift3"/>
       </w:pPr>
-      <w:bookmarkStart w:id="91" w:name="_Toc35948542"/>
+      <w:bookmarkStart w:id="92" w:name="_Toc35948542"/>
       <w:r>
         <w:lastRenderedPageBreak/>
         <w:t>Testfallspezifikationen</w:t>
       </w:r>
-      <w:bookmarkEnd w:id="91"/>
+      <w:bookmarkEnd w:id="92"/>
     </w:p>
     <w:p>
       <w:pPr>
@@ -14347,7 +15401,23 @@
           </w:tcPr>
           <w:p>
             <w:r>
-              <w:t>Loriot Gateway aktiv und verbunden mit Applikation über Websockets. Datenbank geöffnet (pgAdmin).</w:t>
+              <w:t xml:space="preserve">Loriot Gateway aktiv und verbunden mit Applikation über </w:t>
+            </w:r>
+            <w:proofErr w:type="spellStart"/>
+            <w:r>
+              <w:t>Websockets</w:t>
+            </w:r>
+            <w:proofErr w:type="spellEnd"/>
+            <w:r>
+              <w:t>. Datenbank geöffnet (</w:t>
+            </w:r>
+            <w:proofErr w:type="spellStart"/>
+            <w:r>
+              <w:t>pgAdmin</w:t>
+            </w:r>
+            <w:proofErr w:type="spellEnd"/>
+            <w:r>
+              <w:t>).</w:t>
             </w:r>
           </w:p>
         </w:tc>
@@ -14357,7 +15427,15 @@
           </w:tcPr>
           <w:p>
             <w:r>
-              <w:t>Druck auf Button des Adeunis RF Sensors.</w:t>
+              <w:t xml:space="preserve">Druck auf Button des </w:t>
+            </w:r>
+            <w:proofErr w:type="spellStart"/>
+            <w:r>
+              <w:t>Adeunis</w:t>
+            </w:r>
+            <w:proofErr w:type="spellEnd"/>
+            <w:r>
+              <w:t xml:space="preserve"> RF Sensors.</w:t>
             </w:r>
           </w:p>
         </w:tc>
@@ -14380,7 +15458,15 @@
           </w:tcPr>
           <w:p>
             <w:r>
-              <w:t>Ein Wert des Adeunis RF Sensors wird korrekt in folgende Werte umgewandelt.</w:t>
+              <w:t xml:space="preserve">Ein Wert des </w:t>
+            </w:r>
+            <w:proofErr w:type="spellStart"/>
+            <w:r>
+              <w:t>Adeunis</w:t>
+            </w:r>
+            <w:proofErr w:type="spellEnd"/>
+            <w:r>
+              <w:t xml:space="preserve"> RF Sensors wird korrekt in folgende Werte umgewandelt.</w:t>
             </w:r>
           </w:p>
           <w:p>
@@ -14439,8 +15525,13 @@
                 <w:numId w:val="43"/>
               </w:numPr>
             </w:pPr>
-            <w:r>
-              <w:t>Uplink Counter</w:t>
+            <w:proofErr w:type="spellStart"/>
+            <w:r>
+              <w:t>Uplink</w:t>
+            </w:r>
+            <w:proofErr w:type="spellEnd"/>
+            <w:r>
+              <w:t xml:space="preserve"> Counter</w:t>
             </w:r>
           </w:p>
           <w:p>
@@ -14451,8 +15542,13 @@
                 <w:numId w:val="43"/>
               </w:numPr>
             </w:pPr>
-            <w:r>
-              <w:t>Downlink Counter</w:t>
+            <w:proofErr w:type="spellStart"/>
+            <w:r>
+              <w:t>Downlink</w:t>
+            </w:r>
+            <w:proofErr w:type="spellEnd"/>
+            <w:r>
+              <w:t xml:space="preserve"> Counter</w:t>
             </w:r>
           </w:p>
           <w:p>
@@ -14489,7 +15585,23 @@
               <w:t xml:space="preserve">Loriot Gateway aktiv und verbunden </w:t>
             </w:r>
             <w:r>
-              <w:t>mit Applikation über Websockets. Datenbank geöffnet (pgAdmin).</w:t>
+              <w:t xml:space="preserve">mit Applikation über </w:t>
+            </w:r>
+            <w:proofErr w:type="spellStart"/>
+            <w:r>
+              <w:t>Websockets</w:t>
+            </w:r>
+            <w:proofErr w:type="spellEnd"/>
+            <w:r>
+              <w:t>. Datenbank geöffnet (</w:t>
+            </w:r>
+            <w:proofErr w:type="spellStart"/>
+            <w:r>
+              <w:t>pgAdmin</w:t>
+            </w:r>
+            <w:proofErr w:type="spellEnd"/>
+            <w:r>
+              <w:t>).</w:t>
             </w:r>
           </w:p>
         </w:tc>
@@ -14499,7 +15611,15 @@
           </w:tcPr>
           <w:p>
             <w:r>
-              <w:t>Klick auf Adeunis RF.</w:t>
+              <w:t xml:space="preserve">Klick auf </w:t>
+            </w:r>
+            <w:proofErr w:type="spellStart"/>
+            <w:r>
+              <w:t>Adeunis</w:t>
+            </w:r>
+            <w:proofErr w:type="spellEnd"/>
+            <w:r>
+              <w:t xml:space="preserve"> RF.</w:t>
             </w:r>
           </w:p>
         </w:tc>
@@ -14521,7 +15641,15 @@
           </w:tcPr>
           <w:p>
             <w:r>
-              <w:t>Ein Wert eines Elsys CO2 Sensors wird Korrekt in folgende Werte umgewandelt.</w:t>
+              <w:t xml:space="preserve">Ein Wert eines </w:t>
+            </w:r>
+            <w:proofErr w:type="spellStart"/>
+            <w:r>
+              <w:t>Elsys</w:t>
+            </w:r>
+            <w:proofErr w:type="spellEnd"/>
+            <w:r>
+              <w:t xml:space="preserve"> CO2 Sensors wird Korrekt in folgende Werte umgewandelt.</w:t>
             </w:r>
           </w:p>
           <w:p>
@@ -14603,7 +15731,23 @@
           </w:tcPr>
           <w:p>
             <w:r>
-              <w:t>Loriot Gateway aktiv und verbunden mit Applikation über Websockets. Datenbank geöffnet (pgAdmin).</w:t>
+              <w:t xml:space="preserve">Loriot Gateway aktiv und verbunden mit Applikation über </w:t>
+            </w:r>
+            <w:proofErr w:type="spellStart"/>
+            <w:r>
+              <w:t>Websockets</w:t>
+            </w:r>
+            <w:proofErr w:type="spellEnd"/>
+            <w:r>
+              <w:t>. Datenbank geöffnet (</w:t>
+            </w:r>
+            <w:proofErr w:type="spellStart"/>
+            <w:r>
+              <w:t>pgAdmin</w:t>
+            </w:r>
+            <w:proofErr w:type="spellEnd"/>
+            <w:r>
+              <w:t>).</w:t>
             </w:r>
           </w:p>
         </w:tc>
@@ -14613,7 +15757,15 @@
           </w:tcPr>
           <w:p>
             <w:r>
-              <w:t>Warten auf neue Daten des Sensors. Elsys schickt alle 5 Minuten.</w:t>
+              <w:t xml:space="preserve">Warten auf neue Daten des Sensors. </w:t>
+            </w:r>
+            <w:proofErr w:type="spellStart"/>
+            <w:r>
+              <w:t>Elsys</w:t>
+            </w:r>
+            <w:proofErr w:type="spellEnd"/>
+            <w:r>
+              <w:t xml:space="preserve"> schickt alle 5 Minuten.</w:t>
             </w:r>
           </w:p>
         </w:tc>
@@ -14695,7 +15847,15 @@
               </w:numPr>
             </w:pPr>
             <w:r>
-              <w:t>- (Temp PCB)</w:t>
+              <w:t>- (</w:t>
+            </w:r>
+            <w:proofErr w:type="spellStart"/>
+            <w:r>
+              <w:t>Temp</w:t>
+            </w:r>
+            <w:proofErr w:type="spellEnd"/>
+            <w:r>
+              <w:t xml:space="preserve"> PCB)</w:t>
             </w:r>
           </w:p>
         </w:tc>
@@ -14705,7 +15865,23 @@
           </w:tcPr>
           <w:p>
             <w:r>
-              <w:t>Loriot Gateway aktiv und verbunden mit Applikation über Websockets. Datenbank geöffnet (pgAdmin).</w:t>
+              <w:t xml:space="preserve">Loriot Gateway aktiv und verbunden mit Applikation über </w:t>
+            </w:r>
+            <w:proofErr w:type="spellStart"/>
+            <w:r>
+              <w:t>Websockets</w:t>
+            </w:r>
+            <w:proofErr w:type="spellEnd"/>
+            <w:r>
+              <w:t>. Datenbank geöffnet (</w:t>
+            </w:r>
+            <w:proofErr w:type="spellStart"/>
+            <w:r>
+              <w:t>pgAdmin</w:t>
+            </w:r>
+            <w:proofErr w:type="spellEnd"/>
+            <w:r>
+              <w:t>).</w:t>
             </w:r>
           </w:p>
         </w:tc>
@@ -14855,7 +16031,15 @@
           </w:tcPr>
           <w:p>
             <w:r>
-              <w:t>Ein Richtwert Beobachter erstellt eine Meldung für den Elsys CO2 Temperatur Wert, wenn sich dieser um 1 Grad erwärmt hat.</w:t>
+              <w:t xml:space="preserve">Ein Richtwert Beobachter erstellt eine Meldung für den </w:t>
+            </w:r>
+            <w:proofErr w:type="spellStart"/>
+            <w:r>
+              <w:t>Elsys</w:t>
+            </w:r>
+            <w:proofErr w:type="spellEnd"/>
+            <w:r>
+              <w:t xml:space="preserve"> CO2 Temperatur Wert, wenn sich dieser um 1 Grad erwärmt hat.</w:t>
             </w:r>
           </w:p>
         </w:tc>
@@ -14865,7 +16049,15 @@
           </w:tcPr>
           <w:p>
             <w:r>
-              <w:t>Web Applikation mit Backend gestartet. Sensor Werte von Loriot abhören. Elsys CO2 Sensor muss hinzugefügt sein.</w:t>
+              <w:t xml:space="preserve">Web Applikation mit Backend gestartet. Sensor Werte von Loriot abhören. </w:t>
+            </w:r>
+            <w:proofErr w:type="spellStart"/>
+            <w:r>
+              <w:t>Elsys</w:t>
+            </w:r>
+            <w:proofErr w:type="spellEnd"/>
+            <w:r>
+              <w:t xml:space="preserve"> CO2 Sensor muss hinzugefügt sein.</w:t>
             </w:r>
           </w:p>
         </w:tc>
@@ -14897,7 +16089,15 @@
           </w:tcPr>
           <w:p>
             <w:r>
-              <w:t>Ein Zählerstand Beobachter erstellt eine Meldung wenn der Zählerstand eines Adeunis RF zehn erreicht.</w:t>
+              <w:t xml:space="preserve">Ein Zählerstand Beobachter erstellt eine Meldung wenn der Zählerstand eines </w:t>
+            </w:r>
+            <w:proofErr w:type="spellStart"/>
+            <w:r>
+              <w:t>Adeunis</w:t>
+            </w:r>
+            <w:proofErr w:type="spellEnd"/>
+            <w:r>
+              <w:t xml:space="preserve"> RF zehn erreicht.</w:t>
             </w:r>
           </w:p>
         </w:tc>
@@ -14907,7 +16107,15 @@
           </w:tcPr>
           <w:p>
             <w:r>
-              <w:t>Web Applikation mit Backend gestartet. Sensor Werte von Loriot abhören. Adeunis Sensor hinzugefügt mit Zählerstand Beobachter.</w:t>
+              <w:t xml:space="preserve">Web Applikation mit Backend gestartet. Sensor Werte von Loriot abhören. </w:t>
+            </w:r>
+            <w:proofErr w:type="spellStart"/>
+            <w:r>
+              <w:t>Adeunis</w:t>
+            </w:r>
+            <w:proofErr w:type="spellEnd"/>
+            <w:r>
+              <w:t xml:space="preserve"> Sensor hinzugefügt mit Zählerstand Beobachter.</w:t>
             </w:r>
           </w:p>
         </w:tc>
@@ -14939,7 +16147,15 @@
           </w:tcPr>
           <w:p>
             <w:r>
-              <w:t>Es können mehrere Beobachter für den Elsys CO2 erstellt werden. Einen für die Temperatur und einen für das Licht.</w:t>
+              <w:t xml:space="preserve">Es können mehrere Beobachter für den </w:t>
+            </w:r>
+            <w:proofErr w:type="spellStart"/>
+            <w:r>
+              <w:t>Elsys</w:t>
+            </w:r>
+            <w:proofErr w:type="spellEnd"/>
+            <w:r>
+              <w:t xml:space="preserve"> CO2 erstellt werden. Einen für die Temperatur und einen für das Licht.</w:t>
             </w:r>
           </w:p>
         </w:tc>
@@ -14949,7 +16165,15 @@
           </w:tcPr>
           <w:p>
             <w:r>
-              <w:t>Web Applikation mit Backend gestartet. Sensor Werte von Loriot abhören. Elsys CO2 Sensor  hinzugefügt und Richtwert Beobachter für Licht und Temperatur erstellt.</w:t>
+              <w:t xml:space="preserve">Web Applikation mit Backend gestartet. Sensor Werte von Loriot abhören. </w:t>
+            </w:r>
+            <w:proofErr w:type="spellStart"/>
+            <w:r>
+              <w:t>Elsys</w:t>
+            </w:r>
+            <w:proofErr w:type="spellEnd"/>
+            <w:r>
+              <w:t xml:space="preserve"> CO2 Sensor  hinzugefügt und Richtwert Beobachter für Licht und Temperatur erstellt.</w:t>
             </w:r>
           </w:p>
         </w:tc>
@@ -15360,7 +16584,23 @@
           </w:tcPr>
           <w:p>
             <w:r>
-              <w:t>Neues Gebäude erstellen mit dem Namen &lt;script&gt;alert(«Not Safe»);&lt;/script&gt;</w:t>
+              <w:t>Neues Gebäude erstellen mit dem Namen &lt;</w:t>
+            </w:r>
+            <w:proofErr w:type="spellStart"/>
+            <w:r>
+              <w:t>script</w:t>
+            </w:r>
+            <w:proofErr w:type="spellEnd"/>
+            <w:r>
+              <w:t>&gt;alert(«Not Safe»);&lt;/</w:t>
+            </w:r>
+            <w:proofErr w:type="spellStart"/>
+            <w:r>
+              <w:t>script</w:t>
+            </w:r>
+            <w:proofErr w:type="spellEnd"/>
+            <w:r>
+              <w:t>&gt;</w:t>
             </w:r>
           </w:p>
         </w:tc>
@@ -15767,7 +17007,15 @@
           </w:tcPr>
           <w:p>
             <w:r>
-              <w:t>Sensor Ansicht eines Elsys CO2 Sensors geöffnet.</w:t>
+              <w:t xml:space="preserve">Sensor Ansicht eines </w:t>
+            </w:r>
+            <w:proofErr w:type="spellStart"/>
+            <w:r>
+              <w:t>Elsys</w:t>
+            </w:r>
+            <w:proofErr w:type="spellEnd"/>
+            <w:r>
+              <w:t xml:space="preserve"> CO2 Sensors geöffnet.</w:t>
             </w:r>
           </w:p>
         </w:tc>
@@ -15850,16 +17098,16 @@
       <w:r>
         <w:t xml:space="preserve">Nun das alle Teilelemente des Projektes bekannt sind, kann das gröbere </w:t>
       </w:r>
-      <w:commentRangeStart w:id="92"/>
+      <w:commentRangeStart w:id="93"/>
       <w:r>
         <w:t>Vorgehen</w:t>
       </w:r>
-      <w:commentRangeEnd w:id="92"/>
+      <w:commentRangeEnd w:id="93"/>
       <w:r>
         <w:rPr>
           <w:rStyle w:val="Kommentarzeichen"/>
         </w:rPr>
-        <w:commentReference w:id="92"/>
+        <w:commentReference w:id="93"/>
       </w:r>
       <w:r>
         <w:t xml:space="preserve"> beschrieben werden.</w:t>
@@ -15874,7 +17122,7 @@
       <w:pPr>
         <w:pStyle w:val="berschrift1"/>
       </w:pPr>
-      <w:bookmarkStart w:id="93" w:name="_Toc35948543"/>
+      <w:bookmarkStart w:id="94" w:name="_Toc35948543"/>
       <w:r>
         <w:t>Entscheiden</w:t>
       </w:r>
@@ -15986,7 +17234,15 @@
     </w:p>
     <w:p>
       <w:r>
-        <w:t>Muss eine Webseite weniger laden, so ist sie auch schneller. Da sich aber solche Bibliotheken cachen lassen, spielt dies keine grosse Rolle.</w:t>
+        <w:t xml:space="preserve">Muss eine Webseite weniger laden, so ist sie auch schneller. Da sich aber solche Bibliotheken </w:t>
+      </w:r>
+      <w:proofErr w:type="spellStart"/>
+      <w:r>
+        <w:t>cachen</w:t>
+      </w:r>
+      <w:proofErr w:type="spellEnd"/>
+      <w:r>
+        <w:t xml:space="preserve"> lassen, spielt dies keine grosse Rolle.</w:t>
       </w:r>
     </w:p>
     <w:p>
@@ -16017,9 +17273,11 @@
           <w:numId w:val="47"/>
         </w:numPr>
       </w:pPr>
+      <w:proofErr w:type="spellStart"/>
       <w:r>
         <w:t>Responsiveness</w:t>
       </w:r>
+      <w:proofErr w:type="spellEnd"/>
       <w:r>
         <w:t xml:space="preserve"> </w:t>
       </w:r>
@@ -16178,172 +17436,9 @@
       <w:pPr>
         <w:pStyle w:val="berschrift3"/>
       </w:pPr>
-      <w:commentRangeStart w:id="94"/>
+      <w:commentRangeStart w:id="95"/>
       <w:r>
         <w:t>Batterie Status</w:t>
-      </w:r>
-      <w:commentRangeEnd w:id="94"/>
-      <w:r>
-        <w:rPr>
-          <w:rStyle w:val="Kommentarzeichen"/>
-          <w:rFonts w:ascii="Simplon Norm" w:eastAsiaTheme="minorHAnsi" w:hAnsi="Simplon Norm" w:cstheme="minorBidi"/>
-          <w:b w:val="0"/>
-          <w:bCs w:val="0"/>
-        </w:rPr>
-        <w:commentReference w:id="94"/>
-      </w:r>
-    </w:p>
-    <w:p>
-      <w:r>
-        <w:t>Der Batterie Wert ist im zweiten Byte gespeichert. Im Beispiel von oben, ‘</w:t>
-      </w:r>
-      <w:r>
-        <w:t>00fc35fa25060000</w:t>
-      </w:r>
-      <w:r>
-        <w:t xml:space="preserve">’, wäre dies </w:t>
-      </w:r>
-      <w:r>
-        <w:t>‘FC’</w:t>
-      </w:r>
-      <w:r>
-        <w:t xml:space="preserve">. </w:t>
-      </w:r>
-      <w:r>
-        <w:t>Das Datenblatt sagt jedoch auch aus, dass der Wert nur in den letzten vier Bits liegt, daher nur im ‘C’.</w:t>
-      </w:r>
-    </w:p>
-    <w:p>
-      <w:r>
-        <w:lastRenderedPageBreak/>
-        <w:t>In Python kann man einfach einen Hex Wert in eine Nummer umwandeln. Es lässt sich mit «int(‘c’, base=16)» lösen. Dies ergäbe den Korrekten Wert von 12.</w:t>
-      </w:r>
-    </w:p>
-    <w:p>
-      <w:pPr>
-        <w:pStyle w:val="berschrift2"/>
-      </w:pPr>
-      <w:r>
-        <w:t>Backend Aufsetzen</w:t>
-      </w:r>
-    </w:p>
-    <w:p>
-      <w:pPr>
-        <w:pStyle w:val="berschrift3"/>
-      </w:pPr>
-      <w:r>
-        <w:t>Quellcode</w:t>
-      </w:r>
-    </w:p>
-    <w:p>
-      <w:r>
-        <w:t>Am einfachsten installiert man sich das GIT Repository. Der Quellcode ist unter realisieren/backend gespeichert.</w:t>
-      </w:r>
-    </w:p>
-    <w:p>
-      <w:pPr>
-        <w:pStyle w:val="berschrift3"/>
-      </w:pPr>
-      <w:r>
-        <w:t>Datenbank</w:t>
-      </w:r>
-    </w:p>
-    <w:p>
-      <w:r>
-        <w:t>Am besten beginnt man mit der Datenbank</w:t>
-      </w:r>
-      <w:r>
-        <w:t>, falls man PostgreSQL nicht installiert hat, sollte man dies zusätzlich noch tun. Damit man die Datenbank anschauen kann, sollte man PgAdmin gleich mit installieren.</w:t>
-      </w:r>
-    </w:p>
-    <w:p>
-      <w:r>
-        <w:t xml:space="preserve">Danach gibt es das «db_setup.py» im Repository unter </w:t>
-      </w:r>
-      <w:r>
-        <w:t>realisieren/backend</w:t>
-      </w:r>
-      <w:r>
-        <w:t>/ mit welchem man alle Tabellen gemäss dem logischen Modell erstellen lassen kann. Dieses File kann man normal mit Python ausführen.</w:t>
-      </w:r>
-    </w:p>
-    <w:p>
-      <w:pPr>
-        <w:pStyle w:val="berschrift3"/>
-      </w:pPr>
-      <w:r>
-        <w:t>Python Packages</w:t>
-      </w:r>
-    </w:p>
-    <w:p>
-      <w:r>
-        <w:t xml:space="preserve">Damit man alle benötigten Python Bibliotheken installiert hat, kann man folgende </w:t>
-      </w:r>
-      <w:r>
-        <w:t>Befehlen</w:t>
-      </w:r>
-      <w:r>
-        <w:t xml:space="preserve"> im realisieren/backend Ordner ausführen.</w:t>
-      </w:r>
-    </w:p>
-    <w:p>
-      <w:pPr>
-        <w:pStyle w:val="Listenabsatz"/>
-        <w:numPr>
-          <w:ilvl w:val="0"/>
-          <w:numId w:val="47"/>
-        </w:numPr>
-      </w:pPr>
-      <w:r>
-        <w:t>python setup.py sdist</w:t>
-      </w:r>
-    </w:p>
-    <w:p>
-      <w:pPr>
-        <w:pStyle w:val="Listenabsatz"/>
-        <w:numPr>
-          <w:ilvl w:val="0"/>
-          <w:numId w:val="47"/>
-        </w:numPr>
-      </w:pPr>
-      <w:r>
-        <w:t>pip install dist/bbbapi-1.0.tar.gz</w:t>
-      </w:r>
-    </w:p>
-    <w:p>
-      <w:pPr>
-        <w:pStyle w:val="berschrift3"/>
-      </w:pPr>
-      <w:r>
-        <w:t>Server starten</w:t>
-      </w:r>
-    </w:p>
-    <w:p>
-      <w:r>
-        <w:t>Letztendlich</w:t>
-      </w:r>
-      <w:r>
-        <w:t xml:space="preserve"> kann man den Server mit ‘uvicorn main:app’. Auch hier muss man wieder im realisiern/bbbapi Ordner sein. </w:t>
-      </w:r>
-      <w:r>
-        <w:t>Nun ist der ASGI Server gestartet, dass Backend läuft somit.</w:t>
-      </w:r>
-      <w:r>
-        <w:t xml:space="preserve"> </w:t>
-      </w:r>
-    </w:p>
-    <w:p>
-      <w:r>
-        <w:t xml:space="preserve">Damit die Authentifizierung reibungslos funktioniert, müssen noch Public und Private Keys im RSA Format erstellt werden. Diese werden gebraucht um die Signatur eines Access Tokens zu erstellen und validieren. Zusätzlich muss der Dateiname des Public und Private Keys identisch sein und eine Länge welche durch acht teilbar ist haben. Dies ist so weil im Header eines Access Tokens ein Public Key Kennung vorhanden sein muss, damit das Backend weiss wie mit welchem Schlüssel die Signatur validiert werden muss. Im config.ini File sind die Schlüssel unter assets/keys/public und assets/keys/private verlinkt. </w:t>
-      </w:r>
-    </w:p>
-    <w:p>
-      <w:pPr>
-        <w:pStyle w:val="berschrift3"/>
-      </w:pPr>
-      <w:commentRangeStart w:id="95"/>
-      <w:r>
-        <w:t>Konfiguration</w:t>
       </w:r>
       <w:commentRangeEnd w:id="95"/>
       <w:r>
@@ -16358,6 +17453,311 @@
     </w:p>
     <w:p>
       <w:r>
+        <w:t>Der Batterie Wert ist im zweiten Byte gespeichert. Im Beispiel von oben, ‘</w:t>
+      </w:r>
+      <w:r>
+        <w:t>00fc35fa25060000</w:t>
+      </w:r>
+      <w:r>
+        <w:t xml:space="preserve">’, wäre dies </w:t>
+      </w:r>
+      <w:r>
+        <w:t>‘FC’</w:t>
+      </w:r>
+      <w:r>
+        <w:t xml:space="preserve">. </w:t>
+      </w:r>
+      <w:r>
+        <w:t>Das Datenblatt sagt jedoch auch aus, dass der Wert nur in den letzten vier Bits liegt, daher nur im ‘C’.</w:t>
+      </w:r>
+    </w:p>
+    <w:p>
+      <w:r>
+        <w:lastRenderedPageBreak/>
+        <w:t>In Python kann man einfach einen Hex Wert in eine Nummer umwandeln. Es lässt sich mit «</w:t>
+      </w:r>
+      <w:proofErr w:type="spellStart"/>
+      <w:proofErr w:type="gramStart"/>
+      <w:r>
+        <w:t>int</w:t>
+      </w:r>
+      <w:proofErr w:type="spellEnd"/>
+      <w:r>
+        <w:t>(</w:t>
+      </w:r>
+      <w:proofErr w:type="gramEnd"/>
+      <w:r>
+        <w:t xml:space="preserve">‘c’, </w:t>
+      </w:r>
+      <w:proofErr w:type="spellStart"/>
+      <w:r>
+        <w:t>base</w:t>
+      </w:r>
+      <w:proofErr w:type="spellEnd"/>
+      <w:r>
+        <w:t>=16)» lösen. Dies ergäbe den Korrekten Wert von 12.</w:t>
+      </w:r>
+    </w:p>
+    <w:p>
+      <w:pPr>
+        <w:pStyle w:val="berschrift2"/>
+      </w:pPr>
+      <w:r>
+        <w:t>Backend Aufsetzen</w:t>
+      </w:r>
+    </w:p>
+    <w:p>
+      <w:pPr>
+        <w:pStyle w:val="berschrift3"/>
+      </w:pPr>
+      <w:r>
+        <w:t>Quellcode</w:t>
+      </w:r>
+    </w:p>
+    <w:p>
+      <w:r>
+        <w:t>Am einfachsten installiert man sich das GIT Repository. Der Quellcode ist unter realisieren/backend gespeichert.</w:t>
+      </w:r>
+    </w:p>
+    <w:p>
+      <w:pPr>
+        <w:pStyle w:val="berschrift3"/>
+      </w:pPr>
+      <w:r>
+        <w:t>Datenbank</w:t>
+      </w:r>
+    </w:p>
+    <w:p>
+      <w:r>
+        <w:t>Am besten beginnt man mit der Datenbank</w:t>
+      </w:r>
+      <w:r>
+        <w:t xml:space="preserve">, falls man </w:t>
+      </w:r>
+      <w:proofErr w:type="spellStart"/>
+      <w:r>
+        <w:t>PostgreSQL</w:t>
+      </w:r>
+      <w:proofErr w:type="spellEnd"/>
+      <w:r>
+        <w:t xml:space="preserve"> nicht installiert hat, sollte man dies zusätzlich noch tun. Damit man die Datenbank anschauen kann, sollte man </w:t>
+      </w:r>
+      <w:proofErr w:type="spellStart"/>
+      <w:r>
+        <w:t>PgAdmin</w:t>
+      </w:r>
+      <w:proofErr w:type="spellEnd"/>
+      <w:r>
+        <w:t xml:space="preserve"> gleich mit installieren.</w:t>
+      </w:r>
+    </w:p>
+    <w:p>
+      <w:r>
+        <w:t xml:space="preserve">Danach gibt es das «db_setup.py» im Repository unter </w:t>
+      </w:r>
+      <w:r>
+        <w:t>realisieren/backend</w:t>
+      </w:r>
+      <w:r>
+        <w:t>/ mit welchem man alle Tabellen gemäss dem logischen Modell erstellen lassen kann. Dieses File kann man normal mit Python ausführen.</w:t>
+      </w:r>
+    </w:p>
+    <w:p>
+      <w:pPr>
+        <w:pStyle w:val="berschrift3"/>
+      </w:pPr>
+      <w:r>
+        <w:t>Python Packages</w:t>
+      </w:r>
+    </w:p>
+    <w:p>
+      <w:r>
+        <w:t xml:space="preserve">Damit man alle benötigten Python Bibliotheken installiert hat, kann man folgende </w:t>
+      </w:r>
+      <w:r>
+        <w:t>Befehlen</w:t>
+      </w:r>
+      <w:r>
+        <w:t xml:space="preserve"> im realisieren/backend Ordner ausführen.</w:t>
+      </w:r>
+    </w:p>
+    <w:p>
+      <w:pPr>
+        <w:pStyle w:val="Listenabsatz"/>
+        <w:numPr>
+          <w:ilvl w:val="0"/>
+          <w:numId w:val="47"/>
+        </w:numPr>
+      </w:pPr>
+      <w:proofErr w:type="spellStart"/>
+      <w:r>
+        <w:t>python</w:t>
+      </w:r>
+      <w:proofErr w:type="spellEnd"/>
+      <w:r>
+        <w:t xml:space="preserve"> setup.py </w:t>
+      </w:r>
+      <w:proofErr w:type="spellStart"/>
+      <w:r>
+        <w:t>sdist</w:t>
+      </w:r>
+      <w:proofErr w:type="spellEnd"/>
+    </w:p>
+    <w:p>
+      <w:pPr>
+        <w:pStyle w:val="Listenabsatz"/>
+        <w:numPr>
+          <w:ilvl w:val="0"/>
+          <w:numId w:val="47"/>
+        </w:numPr>
+      </w:pPr>
+      <w:proofErr w:type="spellStart"/>
+      <w:r>
+        <w:t>pip</w:t>
+      </w:r>
+      <w:proofErr w:type="spellEnd"/>
+      <w:r>
+        <w:t xml:space="preserve"> </w:t>
+      </w:r>
+      <w:proofErr w:type="spellStart"/>
+      <w:r>
+        <w:t>install</w:t>
+      </w:r>
+      <w:proofErr w:type="spellEnd"/>
+      <w:r>
+        <w:t xml:space="preserve"> </w:t>
+      </w:r>
+      <w:proofErr w:type="spellStart"/>
+      <w:r>
+        <w:t>dist</w:t>
+      </w:r>
+      <w:proofErr w:type="spellEnd"/>
+      <w:r>
+        <w:t>/bbbapi-1.0.tar.gz</w:t>
+      </w:r>
+    </w:p>
+    <w:p>
+      <w:pPr>
+        <w:pStyle w:val="berschrift3"/>
+      </w:pPr>
+      <w:r>
+        <w:t>Server starten</w:t>
+      </w:r>
+    </w:p>
+    <w:p>
+      <w:r>
+        <w:t>Letztendlich</w:t>
+      </w:r>
+      <w:r>
+        <w:t xml:space="preserve"> kann man den Server mit ‘</w:t>
+      </w:r>
+      <w:proofErr w:type="spellStart"/>
+      <w:r>
+        <w:t>uvicorn</w:t>
+      </w:r>
+      <w:proofErr w:type="spellEnd"/>
+      <w:r>
+        <w:t xml:space="preserve"> </w:t>
+      </w:r>
+      <w:proofErr w:type="spellStart"/>
+      <w:proofErr w:type="gramStart"/>
+      <w:r>
+        <w:t>main:app</w:t>
+      </w:r>
+      <w:proofErr w:type="spellEnd"/>
+      <w:proofErr w:type="gramEnd"/>
+      <w:r>
+        <w:t xml:space="preserve">’. Auch hier muss man wieder im </w:t>
+      </w:r>
+      <w:proofErr w:type="spellStart"/>
+      <w:r>
+        <w:t>realisiern</w:t>
+      </w:r>
+      <w:proofErr w:type="spellEnd"/>
+      <w:r>
+        <w:t>/</w:t>
+      </w:r>
+      <w:proofErr w:type="spellStart"/>
+      <w:r>
+        <w:t>bbbapi</w:t>
+      </w:r>
+      <w:proofErr w:type="spellEnd"/>
+      <w:r>
+        <w:t xml:space="preserve"> Ordner sein. </w:t>
+      </w:r>
+      <w:r>
+        <w:t>Nun ist der ASGI Server gestartet, dass Backend läuft somit.</w:t>
+      </w:r>
+      <w:r>
+        <w:t xml:space="preserve"> </w:t>
+      </w:r>
+    </w:p>
+    <w:p>
+      <w:r>
+        <w:t xml:space="preserve">Damit die Authentifizierung reibungslos funktioniert, müssen noch Public und Private Keys im RSA Format erstellt werden. Diese werden gebraucht um die Signatur eines Access Tokens zu erstellen und validieren. Zusätzlich muss der Dateiname des Public und Private Keys identisch sein und eine Länge welche durch acht teilbar ist haben. Dies ist so weil im Header eines Access Tokens ein Public Key Kennung vorhanden sein muss, damit das Backend weiss wie mit welchem Schlüssel die Signatur validiert werden muss. Im config.ini File sind die Schlüssel unter </w:t>
+      </w:r>
+      <w:proofErr w:type="spellStart"/>
+      <w:r>
+        <w:t>assets</w:t>
+      </w:r>
+      <w:proofErr w:type="spellEnd"/>
+      <w:r>
+        <w:t>/</w:t>
+      </w:r>
+      <w:proofErr w:type="spellStart"/>
+      <w:r>
+        <w:t>keys</w:t>
+      </w:r>
+      <w:proofErr w:type="spellEnd"/>
+      <w:r>
+        <w:t>/</w:t>
+      </w:r>
+      <w:proofErr w:type="spellStart"/>
+      <w:r>
+        <w:t>public</w:t>
+      </w:r>
+      <w:proofErr w:type="spellEnd"/>
+      <w:r>
+        <w:t xml:space="preserve"> und </w:t>
+      </w:r>
+      <w:proofErr w:type="spellStart"/>
+      <w:r>
+        <w:t>assets</w:t>
+      </w:r>
+      <w:proofErr w:type="spellEnd"/>
+      <w:r>
+        <w:t>/</w:t>
+      </w:r>
+      <w:proofErr w:type="spellStart"/>
+      <w:r>
+        <w:t>keys</w:t>
+      </w:r>
+      <w:proofErr w:type="spellEnd"/>
+      <w:r>
+        <w:t xml:space="preserve">/private verlinkt. </w:t>
+      </w:r>
+    </w:p>
+    <w:p>
+      <w:pPr>
+        <w:pStyle w:val="berschrift3"/>
+      </w:pPr>
+      <w:commentRangeStart w:id="96"/>
+      <w:r>
+        <w:t>Konfiguration</w:t>
+      </w:r>
+      <w:commentRangeEnd w:id="96"/>
+      <w:r>
+        <w:rPr>
+          <w:rStyle w:val="Kommentarzeichen"/>
+          <w:rFonts w:ascii="Simplon Norm" w:eastAsiaTheme="minorHAnsi" w:hAnsi="Simplon Norm" w:cstheme="minorBidi"/>
+          <w:b w:val="0"/>
+          <w:bCs w:val="0"/>
+        </w:rPr>
+        <w:commentReference w:id="96"/>
+      </w:r>
+    </w:p>
+    <w:p>
+      <w:r>
         <w:t>Bevor der Server startet liest er das config.ini File. In dieser Datei können verschieden Werte konfiguriert werden. Diese sind hier beschrieben.</w:t>
       </w:r>
       <w:r>
@@ -16370,7 +17770,14 @@
       </w:r>
       <w:r>
         <w:br/>
-        <w:t xml:space="preserve">name=wert </w:t>
+      </w:r>
+      <w:proofErr w:type="spellStart"/>
+      <w:r>
+        <w:t>name</w:t>
+      </w:r>
+      <w:proofErr w:type="spellEnd"/>
+      <w:r>
+        <w:t xml:space="preserve">=wert </w:t>
       </w:r>
       <w:r>
         <w:br/>
@@ -16380,7 +17787,31 @@
       </w:r>
       <w:r>
         <w:br/>
-        <w:t>private-keys=assets/keys/private</w:t>
+        <w:t>private-</w:t>
+      </w:r>
+      <w:proofErr w:type="spellStart"/>
+      <w:r>
+        <w:t>keys</w:t>
+      </w:r>
+      <w:proofErr w:type="spellEnd"/>
+      <w:r>
+        <w:t>=</w:t>
+      </w:r>
+      <w:proofErr w:type="spellStart"/>
+      <w:r>
+        <w:t>assets</w:t>
+      </w:r>
+      <w:proofErr w:type="spellEnd"/>
+      <w:r>
+        <w:t>/</w:t>
+      </w:r>
+      <w:proofErr w:type="spellStart"/>
+      <w:r>
+        <w:t>keys</w:t>
+      </w:r>
+      <w:proofErr w:type="spellEnd"/>
+      <w:r>
+        <w:t>/private</w:t>
       </w:r>
     </w:p>
     <w:p>
@@ -16434,8 +17865,13 @@
           </w:tcPr>
           <w:p>
             <w:r>
-              <w:t>private-keys</w:t>
-            </w:r>
+              <w:t>private-</w:t>
+            </w:r>
+            <w:proofErr w:type="spellStart"/>
+            <w:r>
+              <w:t>keys</w:t>
+            </w:r>
+            <w:proofErr w:type="spellEnd"/>
           </w:p>
         </w:tc>
         <w:tc>
@@ -16455,10 +17891,12 @@
             <w:tcW w:w="2410" w:type="dxa"/>
           </w:tcPr>
           <w:p>
+            <w:proofErr w:type="spellStart"/>
             <w:r>
               <w:lastRenderedPageBreak/>
               <w:t>public-keys</w:t>
             </w:r>
+            <w:proofErr w:type="spellEnd"/>
           </w:p>
         </w:tc>
         <w:tc>
@@ -16479,8 +17917,13 @@
           </w:tcPr>
           <w:p>
             <w:r>
-              <w:t>Identifier-secret</w:t>
-            </w:r>
+              <w:t>Identifier-</w:t>
+            </w:r>
+            <w:proofErr w:type="spellStart"/>
+            <w:r>
+              <w:t>secret</w:t>
+            </w:r>
+            <w:proofErr w:type="spellEnd"/>
           </w:p>
         </w:tc>
         <w:tc>
@@ -16546,9 +17989,11 @@
             <w:tcW w:w="2410" w:type="dxa"/>
           </w:tcPr>
           <w:p>
+            <w:proofErr w:type="spellStart"/>
             <w:r>
               <w:t>expire</w:t>
             </w:r>
+            <w:proofErr w:type="spellEnd"/>
           </w:p>
         </w:tc>
         <w:tc>
@@ -16568,9 +18013,11 @@
             <w:tcW w:w="2410" w:type="dxa"/>
           </w:tcPr>
           <w:p>
+            <w:proofErr w:type="spellStart"/>
             <w:r>
               <w:t>issuer</w:t>
             </w:r>
+            <w:proofErr w:type="spellEnd"/>
           </w:p>
         </w:tc>
         <w:tc>
@@ -16590,9 +18037,11 @@
             <w:tcW w:w="2410" w:type="dxa"/>
           </w:tcPr>
           <w:p>
+            <w:proofErr w:type="spellStart"/>
             <w:r>
               <w:t>audience</w:t>
             </w:r>
+            <w:proofErr w:type="spellEnd"/>
           </w:p>
         </w:tc>
         <w:tc>
@@ -16612,8 +18061,13 @@
             <w:tcW w:w="2410" w:type="dxa"/>
           </w:tcPr>
           <w:p>
-            <w:r>
-              <w:t>refresh-token-bytes</w:t>
+            <w:proofErr w:type="spellStart"/>
+            <w:r>
+              <w:t>refresh</w:t>
+            </w:r>
+            <w:proofErr w:type="spellEnd"/>
+            <w:r>
+              <w:t>-token-bytes</w:t>
             </w:r>
           </w:p>
         </w:tc>
@@ -16623,7 +18077,15 @@
           </w:tcPr>
           <w:p>
             <w:r>
-              <w:t>Grösse des zu erstellenden Refresh Token in bytes.</w:t>
+              <w:t xml:space="preserve">Grösse des zu erstellenden Refresh Token in </w:t>
+            </w:r>
+            <w:proofErr w:type="spellStart"/>
+            <w:r>
+              <w:t>bytes</w:t>
+            </w:r>
+            <w:proofErr w:type="spellEnd"/>
+            <w:r>
+              <w:t>.</w:t>
             </w:r>
           </w:p>
         </w:tc>
@@ -16634,13 +18096,28 @@
       <w:pPr>
         <w:pStyle w:val="berschrift4"/>
       </w:pPr>
+      <w:proofErr w:type="spellStart"/>
       <w:r>
         <w:t>Scrypt</w:t>
       </w:r>
-    </w:p>
-    <w:p>
-      <w:r>
-        <w:t>Scrypt ist der Algorithmus mit welchem die Passwörter gehashed werden.</w:t>
+      <w:proofErr w:type="spellEnd"/>
+    </w:p>
+    <w:p>
+      <w:proofErr w:type="spellStart"/>
+      <w:r>
+        <w:t>Scrypt</w:t>
+      </w:r>
+      <w:proofErr w:type="spellEnd"/>
+      <w:r>
+        <w:t xml:space="preserve"> ist der Algorithmus mit welchem die Passwörter </w:t>
+      </w:r>
+      <w:proofErr w:type="spellStart"/>
+      <w:r>
+        <w:t>gehashed</w:t>
+      </w:r>
+      <w:proofErr w:type="spellEnd"/>
+      <w:r>
+        <w:t xml:space="preserve"> werden.</w:t>
       </w:r>
     </w:p>
     <w:tbl>
@@ -16685,9 +18162,11 @@
             <w:tcW w:w="2410" w:type="dxa"/>
           </w:tcPr>
           <w:p>
+            <w:proofErr w:type="spellStart"/>
             <w:r>
               <w:t>mem_cost</w:t>
             </w:r>
+            <w:proofErr w:type="spellEnd"/>
           </w:p>
         </w:tc>
         <w:tc>
@@ -16696,7 +18175,15 @@
           </w:tcPr>
           <w:p>
             <w:r>
-              <w:t>Wie viel Memory die Generierung des Hashes benutzen sollte. Hierbei sollte ein Wert von 1</w:t>
+              <w:t xml:space="preserve">Wie viel Memory die Generierung des </w:t>
+            </w:r>
+            <w:proofErr w:type="spellStart"/>
+            <w:r>
+              <w:t>Hashes</w:t>
+            </w:r>
+            <w:proofErr w:type="spellEnd"/>
+            <w:r>
+              <w:t xml:space="preserve"> benutzen sollte. Hierbei sollte ein Wert von 1</w:t>
             </w:r>
             <w:r>
               <w:t xml:space="preserve">6 </w:t>
@@ -16713,9 +18200,11 @@
             <w:tcW w:w="2410" w:type="dxa"/>
           </w:tcPr>
           <w:p>
+            <w:proofErr w:type="spellStart"/>
             <w:r>
               <w:t>rounds</w:t>
             </w:r>
+            <w:proofErr w:type="spellEnd"/>
           </w:p>
         </w:tc>
         <w:tc>
@@ -16724,7 +18213,15 @@
           </w:tcPr>
           <w:p>
             <w:r>
-              <w:t>Wie oft gehashed werden soll. Hierbei sollte ein Wert von 8 genügen.</w:t>
+              <w:t xml:space="preserve">Wie oft </w:t>
+            </w:r>
+            <w:proofErr w:type="spellStart"/>
+            <w:r>
+              <w:t>gehashed</w:t>
+            </w:r>
+            <w:proofErr w:type="spellEnd"/>
+            <w:r>
+              <w:t xml:space="preserve"> werden soll. Hierbei sollte ein Wert von 8 genügen.</w:t>
             </w:r>
           </w:p>
         </w:tc>
@@ -16780,9 +18277,11 @@
             <w:tcW w:w="2410" w:type="dxa"/>
           </w:tcPr>
           <w:p>
+            <w:proofErr w:type="spellStart"/>
             <w:r>
               <w:t>database</w:t>
             </w:r>
+            <w:proofErr w:type="spellEnd"/>
           </w:p>
         </w:tc>
         <w:tc>
@@ -16802,9 +18301,11 @@
             <w:tcW w:w="2410" w:type="dxa"/>
           </w:tcPr>
           <w:p>
+            <w:proofErr w:type="spellStart"/>
             <w:r>
               <w:t>user</w:t>
             </w:r>
+            <w:proofErr w:type="spellEnd"/>
           </w:p>
         </w:tc>
         <w:tc>
@@ -16824,12 +18325,14 @@
             <w:tcW w:w="2410" w:type="dxa"/>
           </w:tcPr>
           <w:p>
+            <w:proofErr w:type="spellStart"/>
             <w:r>
               <w:t>p</w:t>
             </w:r>
             <w:r>
               <w:t>assword</w:t>
             </w:r>
+            <w:proofErr w:type="spellEnd"/>
           </w:p>
         </w:tc>
         <w:tc>
@@ -16838,7 +18341,15 @@
           </w:tcPr>
           <w:p>
             <w:r>
-              <w:t>Passwort des Datenkbank Benutzers</w:t>
+              <w:t xml:space="preserve">Passwort des </w:t>
+            </w:r>
+            <w:proofErr w:type="spellStart"/>
+            <w:r>
+              <w:t>Datenkbank</w:t>
+            </w:r>
+            <w:proofErr w:type="spellEnd"/>
+            <w:r>
+              <w:t xml:space="preserve"> Benutzers</w:t>
             </w:r>
           </w:p>
         </w:tc>
@@ -16896,8 +18407,13 @@
             <w:tcW w:w="2410" w:type="dxa"/>
           </w:tcPr>
           <w:p>
-            <w:r>
-              <w:t>close-timeout</w:t>
+            <w:proofErr w:type="spellStart"/>
+            <w:r>
+              <w:t>close</w:t>
+            </w:r>
+            <w:proofErr w:type="spellEnd"/>
+            <w:r>
+              <w:t>-timeout</w:t>
             </w:r>
           </w:p>
         </w:tc>
@@ -16964,8 +18480,13 @@
             <w:tcW w:w="2410" w:type="dxa"/>
           </w:tcPr>
           <w:p>
-            <w:r>
-              <w:t>max-body-size</w:t>
+            <w:proofErr w:type="spellStart"/>
+            <w:r>
+              <w:t>max</w:t>
+            </w:r>
+            <w:proofErr w:type="spellEnd"/>
+            <w:r>
+              <w:t>-body-size</w:t>
             </w:r>
           </w:p>
         </w:tc>
@@ -16986,19 +18507,19 @@
       <w:pPr>
         <w:pStyle w:val="berschrift1"/>
       </w:pPr>
-      <w:commentRangeStart w:id="96"/>
+      <w:commentRangeStart w:id="97"/>
       <w:r>
         <w:t>Glossar</w:t>
       </w:r>
-      <w:bookmarkEnd w:id="93"/>
-      <w:commentRangeEnd w:id="96"/>
+      <w:bookmarkEnd w:id="94"/>
+      <w:commentRangeEnd w:id="97"/>
       <w:r>
         <w:rPr>
           <w:rStyle w:val="Kommentarzeichen"/>
           <w:rFonts w:ascii="Simplon Norm" w:eastAsiaTheme="minorHAnsi" w:hAnsi="Simplon Norm" w:cstheme="minorBidi"/>
           <w:bCs w:val="0"/>
         </w:rPr>
-        <w:commentReference w:id="96"/>
+        <w:commentReference w:id="97"/>
       </w:r>
     </w:p>
     <w:tbl>
@@ -17053,14 +18574,27 @@
             <w:tcW w:w="4536" w:type="dxa"/>
           </w:tcPr>
           <w:p>
-            <w:r>
-              <w:t xml:space="preserve">Asynchronous Server Gateway Interface, </w:t>
+            <w:proofErr w:type="spellStart"/>
+            <w:r>
+              <w:t>Asynchronous</w:t>
+            </w:r>
+            <w:proofErr w:type="spellEnd"/>
+            <w:r>
+              <w:t xml:space="preserve"> Server Gateway Interface, </w:t>
             </w:r>
             <w:r>
               <w:t>Nachfolger</w:t>
             </w:r>
             <w:r>
-              <w:t xml:space="preserve"> des Web Server Gateway Interface ist ein Web Server welches die Bibliothek asyncio von Python unterstützt.</w:t>
+              <w:t xml:space="preserve"> des Web Server Gateway Interface ist ein Web Server welches die Bibliothek </w:t>
+            </w:r>
+            <w:proofErr w:type="spellStart"/>
+            <w:r>
+              <w:t>asyncio</w:t>
+            </w:r>
+            <w:proofErr w:type="spellEnd"/>
+            <w:r>
+              <w:t xml:space="preserve"> von Python unterstützt.</w:t>
             </w:r>
           </w:p>
         </w:tc>
@@ -17071,9 +18605,11 @@
             <w:tcW w:w="4535" w:type="dxa"/>
           </w:tcPr>
           <w:p>
+            <w:proofErr w:type="spellStart"/>
             <w:r>
               <w:t>Docstring</w:t>
             </w:r>
+            <w:proofErr w:type="spellEnd"/>
           </w:p>
         </w:tc>
         <w:tc>
@@ -17082,7 +18618,15 @@
           </w:tcPr>
           <w:p>
             <w:r>
-              <w:t xml:space="preserve">Ein Docstring ist ein einzeiliger oder mehrzeiliger Kommentar </w:t>
+              <w:t xml:space="preserve">Ein </w:t>
+            </w:r>
+            <w:proofErr w:type="spellStart"/>
+            <w:r>
+              <w:t>Docstring</w:t>
+            </w:r>
+            <w:proofErr w:type="spellEnd"/>
+            <w:r>
+              <w:t xml:space="preserve"> ist ein einzeiliger oder mehrzeiliger Kommentar </w:t>
             </w:r>
             <w:r>
               <w:t xml:space="preserve">in Python </w:t>
@@ -17110,7 +18654,15 @@
           </w:tcPr>
           <w:p>
             <w:r>
-              <w:t>Sphinx ist ein Dokumentation Tool für Python, welches automatisch Docstrings zusammenstellen kann.</w:t>
+              <w:t xml:space="preserve">Sphinx ist ein Dokumentation Tool für Python, welches automatisch </w:t>
+            </w:r>
+            <w:proofErr w:type="spellStart"/>
+            <w:r>
+              <w:t>Docstrings</w:t>
+            </w:r>
+            <w:proofErr w:type="spellEnd"/>
+            <w:r>
+              <w:t xml:space="preserve"> zusammenstellen kann.</w:t>
             </w:r>
           </w:p>
         </w:tc>
@@ -17121,9 +18673,11 @@
             <w:tcW w:w="4535" w:type="dxa"/>
           </w:tcPr>
           <w:p>
+            <w:proofErr w:type="spellStart"/>
             <w:r>
               <w:t>Mockups</w:t>
             </w:r>
+            <w:proofErr w:type="spellEnd"/>
           </w:p>
         </w:tc>
         <w:tc>
@@ -17165,9 +18719,11 @@
             <w:tcW w:w="4535" w:type="dxa"/>
           </w:tcPr>
           <w:p>
+            <w:proofErr w:type="spellStart"/>
             <w:r>
               <w:t>Websockets</w:t>
             </w:r>
+            <w:proofErr w:type="spellEnd"/>
           </w:p>
         </w:tc>
         <w:tc>
@@ -17187,9 +18743,11 @@
             <w:tcW w:w="4535" w:type="dxa"/>
           </w:tcPr>
           <w:p>
+            <w:proofErr w:type="spellStart"/>
             <w:r>
               <w:t>Uvicorn</w:t>
             </w:r>
+            <w:proofErr w:type="spellEnd"/>
           </w:p>
         </w:tc>
         <w:tc>
@@ -17209,10 +18767,12 @@
             <w:tcW w:w="4535" w:type="dxa"/>
           </w:tcPr>
           <w:p>
+            <w:proofErr w:type="spellStart"/>
             <w:r>
               <w:lastRenderedPageBreak/>
               <w:t>Nginx</w:t>
             </w:r>
+            <w:proofErr w:type="spellEnd"/>
           </w:p>
         </w:tc>
         <w:tc>
@@ -17262,8 +18822,13 @@
       <w:pPr>
         <w:pStyle w:val="berschrift3"/>
       </w:pPr>
-      <w:r>
-        <w:t>Escaping von HTML</w:t>
+      <w:proofErr w:type="spellStart"/>
+      <w:r>
+        <w:t>Escaping</w:t>
+      </w:r>
+      <w:proofErr w:type="spellEnd"/>
+      <w:r>
+        <w:t xml:space="preserve"> von HTML</w:t>
       </w:r>
     </w:p>
     <w:p>
@@ -17271,12 +18836,14 @@
         <w:t xml:space="preserve">Für die Bereinigung von HTML in Strings wird eine Bibliothek benutzt, nämlich </w:t>
       </w:r>
       <w:hyperlink r:id="rId51" w:history="1">
+        <w:proofErr w:type="spellStart"/>
         <w:r>
           <w:rPr>
             <w:rStyle w:val="Hyperlink"/>
           </w:rPr>
           <w:t>Bleach</w:t>
         </w:r>
+        <w:proofErr w:type="spellEnd"/>
       </w:hyperlink>
       <w:r>
         <w:t xml:space="preserve"> von Mozilla. Mit einer einfachen Methode wandelt Sie mögliche böse Tags in sichere HTML Encodings um.</w:t>
@@ -17287,10 +18854,23 @@
         <w:t>Beispiel: Ein ‘&lt;’ wird zu ‘</w:t>
       </w:r>
       <w:r>
-        <w:t>&amp;lt;</w:t>
-      </w:r>
-      <w:r>
-        <w:t>’. Dieses Zeichen wird dann von Browsern nicht als ein Tag angeschaut.</w:t>
+        <w:t>&amp;</w:t>
+      </w:r>
+      <w:proofErr w:type="spellStart"/>
+      <w:proofErr w:type="gramStart"/>
+      <w:r>
+        <w:t>lt</w:t>
+      </w:r>
+      <w:proofErr w:type="spellEnd"/>
+      <w:r>
+        <w:t>;</w:t>
+      </w:r>
+      <w:r>
+        <w:t>’</w:t>
+      </w:r>
+      <w:proofErr w:type="gramEnd"/>
+      <w:r>
+        <w:t>. Dieses Zeichen wird dann von Browsern nicht als ein Tag angeschaut.</w:t>
       </w:r>
     </w:p>
     <w:p>
@@ -17372,8 +18952,6 @@
       <w:r>
         <w:t xml:space="preserve"> HTML Bereinigungsbeispiel</w:t>
       </w:r>
-      <w:bookmarkStart w:id="97" w:name="_GoBack"/>
-      <w:bookmarkEnd w:id="97"/>
     </w:p>
     <w:p>
       <w:pPr>
@@ -17504,7 +19082,15 @@
           </w:tcPr>
           <w:p>
             <w:r>
-              <w:t>Mime Types wurden für verschiedene Diagramme verwendet.</w:t>
+              <w:t xml:space="preserve">Mime </w:t>
+            </w:r>
+            <w:proofErr w:type="spellStart"/>
+            <w:r>
+              <w:t>Types</w:t>
+            </w:r>
+            <w:proofErr w:type="spellEnd"/>
+            <w:r>
+              <w:t xml:space="preserve"> wurden für verschiedene Diagramme verwendet.</w:t>
             </w:r>
           </w:p>
         </w:tc>
@@ -17775,8 +19361,13 @@
           </w:tcPr>
           <w:p>
             <w:r>
-              <w:t>Datentypen von PostgreSQL</w:t>
-            </w:r>
+              <w:t xml:space="preserve">Datentypen von </w:t>
+            </w:r>
+            <w:proofErr w:type="spellStart"/>
+            <w:r>
+              <w:t>PostgreSQL</w:t>
+            </w:r>
+            <w:proofErr w:type="spellEnd"/>
           </w:p>
         </w:tc>
       </w:tr>
@@ -19382,7 +20973,7 @@
       </w:r>
     </w:p>
   </w:comment>
-  <w:comment w:id="92" w:author="Egger Nils AVECTRIS" w:date="2020-03-24T15:15:00Z" w:initials="ENA">
+  <w:comment w:id="93" w:author="Egger Nils AVECTRIS" w:date="2020-03-24T15:15:00Z" w:initials="ENA">
     <w:p>
       <w:pPr>
         <w:pStyle w:val="Kommentartext"/>
@@ -19398,7 +20989,7 @@
       </w:r>
     </w:p>
   </w:comment>
-  <w:comment w:id="94" w:author="Egger Nils AVECTRIS" w:date="2020-03-25T12:01:00Z" w:initials="ENA">
+  <w:comment w:id="95" w:author="Egger Nils AVECTRIS" w:date="2020-03-25T12:01:00Z" w:initials="ENA">
     <w:p>
       <w:pPr>
         <w:pStyle w:val="Kommentartext"/>
@@ -19410,11 +21001,43 @@
         <w:annotationRef/>
       </w:r>
       <w:r>
-        <w:t>Überarbeite well wert no in volt muss umgrechnet werde</w:t>
+        <w:t xml:space="preserve">Überarbeite </w:t>
+      </w:r>
+      <w:proofErr w:type="spellStart"/>
+      <w:r>
+        <w:t>well</w:t>
+      </w:r>
+      <w:proofErr w:type="spellEnd"/>
+      <w:r>
+        <w:t xml:space="preserve"> wert </w:t>
+      </w:r>
+      <w:proofErr w:type="spellStart"/>
+      <w:r>
+        <w:t>no</w:t>
+      </w:r>
+      <w:proofErr w:type="spellEnd"/>
+      <w:r>
+        <w:t xml:space="preserve"> in </w:t>
+      </w:r>
+      <w:proofErr w:type="spellStart"/>
+      <w:r>
+        <w:t>volt</w:t>
+      </w:r>
+      <w:proofErr w:type="spellEnd"/>
+      <w:r>
+        <w:t xml:space="preserve"> muss </w:t>
+      </w:r>
+      <w:proofErr w:type="spellStart"/>
+      <w:r>
+        <w:t>umgrechnet</w:t>
+      </w:r>
+      <w:proofErr w:type="spellEnd"/>
+      <w:r>
+        <w:t xml:space="preserve"> werde</w:t>
       </w:r>
     </w:p>
   </w:comment>
-  <w:comment w:id="95" w:author="Egger Nils AVECTRIS" w:date="2020-03-25T13:03:00Z" w:initials="ENA">
+  <w:comment w:id="96" w:author="Egger Nils AVECTRIS" w:date="2020-03-25T13:03:00Z" w:initials="ENA">
     <w:p>
       <w:pPr>
         <w:pStyle w:val="Kommentartext"/>
@@ -19426,11 +21049,19 @@
         <w:annotationRef/>
       </w:r>
       <w:r>
-        <w:t>Storage hinzuefüege?</w:t>
+        <w:t xml:space="preserve">Storage </w:t>
+      </w:r>
+      <w:proofErr w:type="spellStart"/>
+      <w:r>
+        <w:t>hinzuefüege</w:t>
+      </w:r>
+      <w:proofErr w:type="spellEnd"/>
+      <w:r>
+        <w:t>?</w:t>
       </w:r>
     </w:p>
   </w:comment>
-  <w:comment w:id="96" w:author="Egger Nils AVECTRIS" w:date="2020-03-24T15:24:00Z" w:initials="ENA">
+  <w:comment w:id="97" w:author="Egger Nils AVECTRIS" w:date="2020-03-24T15:24:00Z" w:initials="ENA">
     <w:p>
       <w:pPr>
         <w:pStyle w:val="Kommentartext"/>
@@ -19522,16 +21153,26 @@
           <w:pPr>
             <w:pStyle w:val="AbsenderFusszeile"/>
           </w:pPr>
+          <w:proofErr w:type="spellStart"/>
           <w:r>
-            <w:t>Avectris AG</w:t>
+            <w:t>Avectris</w:t>
+          </w:r>
+          <w:proofErr w:type="spellEnd"/>
+          <w:r>
+            <w:t xml:space="preserve"> AG</w:t>
           </w:r>
         </w:p>
         <w:p>
           <w:pPr>
             <w:pStyle w:val="AbsenderFusszeile"/>
           </w:pPr>
+          <w:proofErr w:type="spellStart"/>
           <w:r>
-            <w:t>Bruggerstrasse 68</w:t>
+            <w:t>Bruggerstrasse</w:t>
+          </w:r>
+          <w:proofErr w:type="spellEnd"/>
+          <w:r>
+            <w:t xml:space="preserve"> 68</w:t>
           </w:r>
         </w:p>
         <w:p>
@@ -19767,8 +21408,13 @@
           <w:pPr>
             <w:pStyle w:val="AbsenderFusszeile"/>
           </w:pPr>
+          <w:proofErr w:type="spellStart"/>
           <w:r>
-            <w:t>Avectris AG</w:t>
+            <w:t>Avectris</w:t>
+          </w:r>
+          <w:proofErr w:type="spellEnd"/>
+          <w:r>
+            <w:t xml:space="preserve"> AG</w:t>
           </w:r>
         </w:p>
         <w:p>
@@ -19905,7 +21551,7 @@
             <w:rPr>
               <w:noProof/>
             </w:rPr>
-            <w:t>44</w:t>
+            <w:t>33</w:t>
           </w:r>
           <w:r>
             <w:rPr>
@@ -20027,8 +21673,13 @@
           <w:pPr>
             <w:pStyle w:val="AbsenderFusszeile"/>
           </w:pPr>
+          <w:proofErr w:type="spellStart"/>
           <w:r>
-            <w:t>Avectris AG</w:t>
+            <w:t>Avectris</w:t>
+          </w:r>
+          <w:proofErr w:type="spellEnd"/>
+          <w:r>
+            <w:t xml:space="preserve"> AG</w:t>
           </w:r>
         </w:p>
         <w:p>
@@ -25776,7 +27427,7 @@
 </file>
 
 <file path=customXml/itemProps1.xml><?xml version="1.0" encoding="utf-8"?>
-<ds:datastoreItem xmlns:ds="http://schemas.openxmlformats.org/officeDocument/2006/customXml" ds:itemID="{45CABF7B-3163-4988-82B8-C8BC6BA6FB9E}">
+<ds:datastoreItem xmlns:ds="http://schemas.openxmlformats.org/officeDocument/2006/customXml" ds:itemID="{FAA8C715-2B93-4230-AB3B-FE55F1550ED8}">
   <ds:schemaRefs>
     <ds:schemaRef ds:uri="http://schemas.openxmlformats.org/officeDocument/2006/bibliography"/>
   </ds:schemaRefs>

</xml_diff>

<commit_message>
erstellte den Sensor controller
</commit_message>
<xml_diff>
--- a/IPA-Bericht.docx
+++ b/IPA-Bericht.docx
@@ -278,6 +278,7 @@
               <w:calendar w:val="gregorian"/>
             </w:date>
           </w:sdtPr>
+          <w:sdtEndPr/>
           <w:sdtContent>
             <w:tc>
               <w:tcPr>
@@ -6213,15 +6214,7 @@
     </w:p>
     <w:p>
       <w:r>
-        <w:t xml:space="preserve">Auswertung und Visualisierung von </w:t>
-      </w:r>
-      <w:proofErr w:type="spellStart"/>
-      <w:r>
-        <w:t>IoT</w:t>
-      </w:r>
-      <w:proofErr w:type="spellEnd"/>
-      <w:r>
-        <w:t xml:space="preserve"> Sensor Daten</w:t>
+        <w:t>Auswertung und Visualisierung von IoT Sensor Daten</w:t>
       </w:r>
     </w:p>
     <w:p>
@@ -6236,23 +6229,7 @@
     </w:p>
     <w:p>
       <w:r>
-        <w:t xml:space="preserve">Unsere Kundin die Berufsfachschule Baden (BBB) möchte in einem Pilotversuch erste Funktionen mittels </w:t>
-      </w:r>
-      <w:proofErr w:type="spellStart"/>
-      <w:r>
-        <w:t>IoT</w:t>
-      </w:r>
-      <w:proofErr w:type="spellEnd"/>
-      <w:r>
-        <w:t xml:space="preserve"> Sensoren für das Gebäudemanagement testen. Als erstes soll die Toiletten-Benutzung gemessen werden. Diese Informationen werden verwendet um den Reinigungsvorgang zu optimieren. Als zweite Messkategorie wird die Luftqualität in den Unterrichtszimmern überwacht. Die Pilotinstallation wird auf das Gebäude </w:t>
-      </w:r>
-      <w:proofErr w:type="spellStart"/>
-      <w:r>
-        <w:t>Bruggerstrasse</w:t>
-      </w:r>
-      <w:proofErr w:type="spellEnd"/>
-      <w:r>
-        <w:t xml:space="preserve"> der BBB begrenzt.</w:t>
+        <w:t>Unsere Kundin die Berufsfachschule Baden (BBB) möchte in einem Pilotversuch erste Funktionen mittels IoT Sensoren für das Gebäudemanagement testen. Als erstes soll die Toiletten-Benutzung gemessen werden. Diese Informationen werden verwendet um den Reinigungsvorgang zu optimieren. Als zweite Messkategorie wird die Luftqualität in den Unterrichtszimmern überwacht. Die Pilotinstallation wird auf das Gebäude Bruggerstrasse der BBB begrenzt.</w:t>
       </w:r>
     </w:p>
     <w:p>
@@ -6299,15 +6276,7 @@
         </w:numPr>
       </w:pPr>
       <w:r>
-        <w:t xml:space="preserve">Interpretation und Auswertung der </w:t>
-      </w:r>
-      <w:proofErr w:type="spellStart"/>
-      <w:r>
-        <w:t>IoT</w:t>
-      </w:r>
-      <w:proofErr w:type="spellEnd"/>
-      <w:r>
-        <w:t xml:space="preserve"> Sensordaten aus der Datenbank.</w:t>
+        <w:t>Interpretation und Auswertung der IoT Sensordaten aus der Datenbank.</w:t>
       </w:r>
     </w:p>
     <w:p>
@@ -6377,23 +6346,7 @@
         </w:numPr>
       </w:pPr>
       <w:r>
-        <w:t>Die Anwendung muss als Webapplikation in der Programmiersprache Python (Backend) und HTML/</w:t>
-      </w:r>
-      <w:proofErr w:type="spellStart"/>
-      <w:r>
-        <w:t>Javascript</w:t>
-      </w:r>
-      <w:proofErr w:type="spellEnd"/>
-      <w:r>
-        <w:t>/</w:t>
-      </w:r>
-      <w:proofErr w:type="spellStart"/>
-      <w:r>
-        <w:t>JQuery</w:t>
-      </w:r>
-      <w:proofErr w:type="spellEnd"/>
-      <w:r>
-        <w:t xml:space="preserve"> (Frontend) umgesetzt werden.</w:t>
+        <w:t>Die Anwendung muss als Webapplikation in der Programmiersprache Python (Backend) und HTML/Javascript/JQuery (Frontend) umgesetzt werden.</w:t>
       </w:r>
     </w:p>
     <w:p>
@@ -6405,15 +6358,7 @@
         </w:numPr>
       </w:pPr>
       <w:r>
-        <w:t xml:space="preserve">Das GUI soll mit </w:t>
-      </w:r>
-      <w:proofErr w:type="spellStart"/>
-      <w:r>
-        <w:t>Responsive</w:t>
-      </w:r>
-      <w:proofErr w:type="spellEnd"/>
-      <w:r>
-        <w:t xml:space="preserve"> Design für Desktop, Tablet und Mobile umgesetzt werden. Für Mobile sollen die Standard-Browser der Android und iOS Geräte verwendet werden, respektive während der IPA können entsprechende Emulatoren verwendet werden.</w:t>
+        <w:t>Das GUI soll mit Responsive Design für Desktop, Tablet und Mobile umgesetzt werden. Für Mobile sollen die Standard-Browser der Android und iOS Geräte verwendet werden, respektive während der IPA können entsprechende Emulatoren verwendet werden.</w:t>
       </w:r>
     </w:p>
     <w:p>
@@ -6631,15 +6576,7 @@
       </w:r>
       <w:r>
         <w:br/>
-        <w:t xml:space="preserve">Einfache Benutzerverwaltung (Benutzer erstellen, Rollen zuweisen, Passwort </w:t>
-      </w:r>
-      <w:proofErr w:type="spellStart"/>
-      <w:r>
-        <w:t>reset</w:t>
-      </w:r>
-      <w:proofErr w:type="spellEnd"/>
-      <w:r>
-        <w:t>)</w:t>
+        <w:t>Einfache Benutzerverwaltung (Benutzer erstellen, Rollen zuweisen, Passwort reset)</w:t>
       </w:r>
     </w:p>
     <w:p>
@@ -6753,19 +6690,9 @@
           <w:numId w:val="32"/>
         </w:numPr>
       </w:pPr>
-      <w:proofErr w:type="spellStart"/>
-      <w:r>
-        <w:t>Javascript</w:t>
-      </w:r>
-      <w:proofErr w:type="spellEnd"/>
-      <w:r>
-        <w:t xml:space="preserve"> + </w:t>
-      </w:r>
-      <w:proofErr w:type="spellStart"/>
-      <w:r>
-        <w:t>JQuery</w:t>
-      </w:r>
-      <w:proofErr w:type="spellEnd"/>
+      <w:r>
+        <w:t>Javascript + JQuery</w:t>
+      </w:r>
     </w:p>
     <w:p>
       <w:pPr>
@@ -6776,21 +6703,8 @@
         </w:numPr>
       </w:pPr>
       <w:r>
-        <w:t xml:space="preserve">IDE: </w:t>
-      </w:r>
-      <w:proofErr w:type="spellStart"/>
-      <w:r>
-        <w:t>Pycharm</w:t>
-      </w:r>
-      <w:proofErr w:type="spellEnd"/>
-      <w:r>
-        <w:t xml:space="preserve"> &amp; </w:t>
-      </w:r>
-      <w:proofErr w:type="spellStart"/>
-      <w:r>
-        <w:t>Datalore</w:t>
-      </w:r>
-      <w:proofErr w:type="spellEnd"/>
+        <w:t>IDE: Pycharm &amp; Datalore</w:t>
+      </w:r>
     </w:p>
     <w:p>
       <w:pPr>
@@ -6835,15 +6749,7 @@
         </w:numPr>
       </w:pPr>
       <w:r>
-        <w:t>HTML/CSS/</w:t>
-      </w:r>
-      <w:proofErr w:type="spellStart"/>
-      <w:r>
-        <w:t>Javascript</w:t>
-      </w:r>
-      <w:proofErr w:type="spellEnd"/>
-      <w:r>
-        <w:t xml:space="preserve"> (3 Jahre)</w:t>
+        <w:t>HTML/CSS/Javascript (3 Jahre)</w:t>
       </w:r>
     </w:p>
     <w:p>
@@ -6866,11 +6772,9 @@
           <w:numId w:val="33"/>
         </w:numPr>
       </w:pPr>
-      <w:proofErr w:type="spellStart"/>
       <w:r>
         <w:t>JQuery</w:t>
       </w:r>
-      <w:proofErr w:type="spellEnd"/>
     </w:p>
     <w:p>
       <w:pPr>
@@ -6926,13 +6830,8 @@
           <w:numId w:val="34"/>
         </w:numPr>
       </w:pPr>
-      <w:proofErr w:type="spellStart"/>
-      <w:r>
-        <w:t>Wireframes</w:t>
-      </w:r>
-      <w:proofErr w:type="spellEnd"/>
-      <w:r>
-        <w:t xml:space="preserve"> für die verschiedenen Screens erstellen.</w:t>
+      <w:r>
+        <w:t>Wireframes für die verschiedenen Screens erstellen.</w:t>
       </w:r>
     </w:p>
     <w:p>
@@ -7060,13 +6959,8 @@
         </w:numPr>
       </w:pPr>
       <w:r>
-        <w:t xml:space="preserve">Python API mit </w:t>
-      </w:r>
-      <w:proofErr w:type="spellStart"/>
-      <w:r>
-        <w:t>Firebase</w:t>
-      </w:r>
-      <w:proofErr w:type="spellEnd"/>
+        <w:t>Python API mit Firebase</w:t>
+      </w:r>
     </w:p>
     <w:p>
       <w:pPr>
@@ -7077,15 +6971,7 @@
         </w:numPr>
       </w:pPr>
       <w:r>
-        <w:t xml:space="preserve">Webseite mit PHP/Wordpress für </w:t>
-      </w:r>
-      <w:proofErr w:type="spellStart"/>
-      <w:r>
-        <w:t>BBBaden</w:t>
-      </w:r>
-      <w:proofErr w:type="spellEnd"/>
-      <w:r>
-        <w:t xml:space="preserve"> realisieren</w:t>
+        <w:t>Webseite mit PHP/Wordpress für BBBaden realisieren</w:t>
       </w:r>
     </w:p>
     <w:p>
@@ -7097,15 +6983,7 @@
         </w:numPr>
       </w:pPr>
       <w:r>
-        <w:t xml:space="preserve">Wordpress </w:t>
-      </w:r>
-      <w:proofErr w:type="spellStart"/>
-      <w:r>
-        <w:t>Plugins</w:t>
-      </w:r>
-      <w:proofErr w:type="spellEnd"/>
-      <w:r>
-        <w:t xml:space="preserve"> programmieren</w:t>
+        <w:t>Wordpress Plugins programmieren</w:t>
       </w:r>
     </w:p>
     <w:p>
@@ -7117,15 +6995,7 @@
         </w:numPr>
       </w:pPr>
       <w:r>
-        <w:t>HTML/CSS/</w:t>
-      </w:r>
-      <w:proofErr w:type="spellStart"/>
-      <w:r>
-        <w:t>Javascript</w:t>
-      </w:r>
-      <w:proofErr w:type="spellEnd"/>
-      <w:r>
-        <w:t xml:space="preserve"> Templates umsetzen</w:t>
+        <w:t>HTML/CSS/Javascript Templates umsetzen</w:t>
       </w:r>
     </w:p>
     <w:p>
@@ -7143,13 +7013,8 @@
         <w:pStyle w:val="berschrift3"/>
       </w:pPr>
       <w:bookmarkStart w:id="13" w:name="_Toc35948483"/>
-      <w:proofErr w:type="spellStart"/>
-      <w:r>
-        <w:t>Responsive</w:t>
-      </w:r>
-      <w:proofErr w:type="spellEnd"/>
-      <w:r>
-        <w:t xml:space="preserve"> Design</w:t>
+      <w:r>
+        <w:t>Responsive Design</w:t>
       </w:r>
       <w:bookmarkEnd w:id="13"/>
     </w:p>
@@ -7744,13 +7609,8 @@
         <w:pStyle w:val="berschrift3"/>
       </w:pPr>
       <w:bookmarkStart w:id="16" w:name="_Toc35948486"/>
-      <w:proofErr w:type="spellStart"/>
-      <w:r>
-        <w:t>Codingstyle</w:t>
-      </w:r>
-      <w:proofErr w:type="spellEnd"/>
-      <w:r>
-        <w:t xml:space="preserve"> – Dokumentation</w:t>
+      <w:r>
+        <w:t>Codingstyle – Dokumentation</w:t>
       </w:r>
       <w:bookmarkEnd w:id="16"/>
     </w:p>
@@ -8706,24 +8566,12 @@
       </w:r>
     </w:p>
     <w:p>
-      <w:proofErr w:type="spellStart"/>
-      <w:r>
-        <w:t>Avectris</w:t>
-      </w:r>
-      <w:proofErr w:type="spellEnd"/>
-      <w:r>
-        <w:t xml:space="preserve"> AG</w:t>
+      <w:r>
+        <w:t>Avectris AG</w:t>
       </w:r>
       <w:r>
         <w:br/>
-      </w:r>
-      <w:proofErr w:type="spellStart"/>
-      <w:r>
-        <w:t>Bruggerstrasse</w:t>
-      </w:r>
-      <w:proofErr w:type="spellEnd"/>
-      <w:r>
-        <w:t xml:space="preserve"> 68</w:t>
+        <w:t>Bruggerstrasse 68</w:t>
       </w:r>
       <w:r>
         <w:br/>
@@ -8741,14 +8589,9 @@
       <w:bookmarkStart w:id="24" w:name="_Toc35948495"/>
       <w:r>
         <w:lastRenderedPageBreak/>
-        <w:t xml:space="preserve">Deklaration der </w:t>
-      </w:r>
-      <w:proofErr w:type="spellStart"/>
-      <w:r>
-        <w:t>Vorkentnisse</w:t>
+        <w:t>Deklaration der Vorkentnisse</w:t>
       </w:r>
       <w:bookmarkEnd w:id="24"/>
-      <w:proofErr w:type="spellEnd"/>
     </w:p>
     <w:tbl>
       <w:tblPr>
@@ -8809,15 +8652,7 @@
           </w:tcPr>
           <w:p>
             <w:r>
-              <w:t xml:space="preserve">Mit Python automatisiere ich meist kurze wiederholende Tasks. Vor knapp einem Jahr habe ich damit mit einem Framework für Backend </w:t>
-            </w:r>
-            <w:proofErr w:type="spellStart"/>
-            <w:r>
-              <w:t>API’s</w:t>
-            </w:r>
-            <w:proofErr w:type="spellEnd"/>
-            <w:r>
-              <w:t xml:space="preserve"> begonnen.</w:t>
+              <w:t>Mit Python automatisiere ich meist kurze wiederholende Tasks. Vor knapp einem Jahr habe ich damit mit einem Framework für Backend API’s begonnen.</w:t>
             </w:r>
           </w:p>
         </w:tc>
@@ -8876,13 +8711,8 @@
           </w:tcPr>
           <w:p>
             <w:r>
-              <w:t xml:space="preserve">JavaScript, </w:t>
-            </w:r>
-            <w:proofErr w:type="spellStart"/>
-            <w:r>
-              <w:t>JQuery</w:t>
-            </w:r>
-            <w:proofErr w:type="spellEnd"/>
+              <w:t>JavaScript, JQuery</w:t>
+            </w:r>
           </w:p>
         </w:tc>
         <w:tc>
@@ -8891,15 +8721,7 @@
           </w:tcPr>
           <w:p>
             <w:r>
-              <w:t xml:space="preserve">Bei den meisten Webseiten welche ich schreibe verwende ich JavaScript und </w:t>
-            </w:r>
-            <w:proofErr w:type="spellStart"/>
-            <w:r>
-              <w:t>JQuery</w:t>
-            </w:r>
-            <w:proofErr w:type="spellEnd"/>
-            <w:r>
-              <w:t>. Daher kenne ich diese gut.</w:t>
+              <w:t>Bei den meisten Webseiten welche ich schreibe verwende ich JavaScript und JQuery. Daher kenne ich diese gut.</w:t>
             </w:r>
           </w:p>
         </w:tc>
@@ -8910,11 +8732,9 @@
             <w:tcW w:w="4324" w:type="dxa"/>
           </w:tcPr>
           <w:p>
-            <w:proofErr w:type="spellStart"/>
             <w:r>
               <w:t>PostgreSQL</w:t>
             </w:r>
-            <w:proofErr w:type="spellEnd"/>
           </w:p>
         </w:tc>
         <w:tc>
@@ -8934,11 +8754,9 @@
             <w:tcW w:w="4324" w:type="dxa"/>
           </w:tcPr>
           <w:p>
-            <w:proofErr w:type="spellStart"/>
             <w:r>
               <w:t>Jekyll</w:t>
             </w:r>
-            <w:proofErr w:type="spellEnd"/>
           </w:p>
         </w:tc>
         <w:tc>
@@ -8946,21 +8764,8 @@
             <w:tcW w:w="4315" w:type="dxa"/>
           </w:tcPr>
           <w:p>
-            <w:proofErr w:type="spellStart"/>
-            <w:r>
-              <w:t>Jekyll</w:t>
-            </w:r>
-            <w:proofErr w:type="spellEnd"/>
-            <w:r>
-              <w:t xml:space="preserve"> ist ein HTML-</w:t>
-            </w:r>
-            <w:proofErr w:type="spellStart"/>
-            <w:r>
-              <w:t>Preprocessor</w:t>
-            </w:r>
-            <w:proofErr w:type="spellEnd"/>
-            <w:r>
-              <w:t xml:space="preserve"> bei welchem ich die Basics verstehe.</w:t>
+            <w:r>
+              <w:t>Jekyll ist ein HTML-Preprocessor bei welchem ich die Basics verstehe.</w:t>
             </w:r>
           </w:p>
         </w:tc>
@@ -8998,13 +8803,8 @@
           <w:numId w:val="37"/>
         </w:numPr>
       </w:pPr>
-      <w:proofErr w:type="spellStart"/>
-      <w:r>
-        <w:t>Mockups</w:t>
-      </w:r>
-      <w:proofErr w:type="spellEnd"/>
-      <w:r>
-        <w:t xml:space="preserve"> der Webseite</w:t>
+      <w:r>
+        <w:t>Mockups der Webseite</w:t>
       </w:r>
     </w:p>
     <w:p>
@@ -9016,23 +8816,7 @@
         </w:numPr>
       </w:pPr>
       <w:r>
-        <w:t xml:space="preserve">Sensor Wert Dekodierung vorbereitet für die </w:t>
-      </w:r>
-      <w:proofErr w:type="spellStart"/>
-      <w:r>
-        <w:t>Adeunis</w:t>
-      </w:r>
-      <w:proofErr w:type="spellEnd"/>
-      <w:r>
-        <w:t xml:space="preserve"> RF und </w:t>
-      </w:r>
-      <w:proofErr w:type="spellStart"/>
-      <w:r>
-        <w:t>Elsys</w:t>
-      </w:r>
-      <w:proofErr w:type="spellEnd"/>
-      <w:r>
-        <w:t xml:space="preserve"> CO2 Sensoren</w:t>
+        <w:t>Sensor Wert Dekodierung vorbereitet für die Adeunis RF und Elsys CO2 Sensoren</w:t>
       </w:r>
     </w:p>
     <w:p>
@@ -9115,13 +8899,8 @@
           <w:numId w:val="37"/>
         </w:numPr>
       </w:pPr>
-      <w:proofErr w:type="spellStart"/>
-      <w:r>
-        <w:t>Jekyll</w:t>
-      </w:r>
-      <w:proofErr w:type="spellEnd"/>
-      <w:r>
-        <w:t xml:space="preserve"> mit Bootstrap eingerichtet für das Frontend</w:t>
+      <w:r>
+        <w:t>Jekyll mit Bootstrap eingerichtet für das Frontend</w:t>
       </w:r>
     </w:p>
     <w:p>
@@ -9157,13 +8936,8 @@
         </w:numPr>
       </w:pPr>
       <w:r>
-        <w:t xml:space="preserve">Python Client für </w:t>
-      </w:r>
-      <w:proofErr w:type="spellStart"/>
-      <w:r>
-        <w:t>PostgreSQL</w:t>
-      </w:r>
-      <w:proofErr w:type="spellEnd"/>
+        <w:t>Python Client für PostgreSQL</w:t>
+      </w:r>
     </w:p>
     <w:p>
       <w:pPr>
@@ -9171,14 +8945,9 @@
       </w:pPr>
       <w:bookmarkStart w:id="26" w:name="_Toc35948497"/>
       <w:r>
-        <w:t xml:space="preserve">Deklaration der benützten </w:t>
-      </w:r>
-      <w:proofErr w:type="spellStart"/>
-      <w:r>
-        <w:t>Firmenstandarts</w:t>
+        <w:t>Deklaration der benützten Firmenstandarts</w:t>
       </w:r>
       <w:bookmarkEnd w:id="26"/>
-      <w:proofErr w:type="spellEnd"/>
     </w:p>
     <w:p>
       <w:r>
@@ -9471,23 +9240,7 @@
     </w:p>
     <w:p>
       <w:r>
-        <w:t xml:space="preserve">Die Arbeitsergebnisse werden mit dem mit GIT </w:t>
-      </w:r>
-      <w:proofErr w:type="spellStart"/>
-      <w:r>
-        <w:t>versioniert</w:t>
-      </w:r>
-      <w:proofErr w:type="spellEnd"/>
-      <w:r>
-        <w:t xml:space="preserve"> und auf </w:t>
-      </w:r>
-      <w:proofErr w:type="spellStart"/>
-      <w:r>
-        <w:t>github</w:t>
-      </w:r>
-      <w:proofErr w:type="spellEnd"/>
-      <w:r>
-        <w:t xml:space="preserve"> hochgeladen. So kann auch bei lokalem Datenverlust auf jede Version zurückgegriffen werden.</w:t>
+        <w:t>Die Arbeitsergebnisse werden mit dem mit GIT versioniert und auf github hochgeladen. So kann auch bei lokalem Datenverlust auf jede Version zurückgegriffen werden.</w:t>
       </w:r>
     </w:p>
     <w:p>
@@ -9502,15 +9255,7 @@
     </w:p>
     <w:p>
       <w:r>
-        <w:t xml:space="preserve">Die Wiederstellung der Dokumente ist durch das Hochladen auf eine Cloud, in meinem Fall </w:t>
-      </w:r>
-      <w:proofErr w:type="spellStart"/>
-      <w:r>
-        <w:t>github</w:t>
-      </w:r>
-      <w:proofErr w:type="spellEnd"/>
-      <w:r>
-        <w:t>, sichergestellt.</w:t>
+        <w:t>Die Wiederstellung der Dokumente ist durch das Hochladen auf eine Cloud, in meinem Fall github, sichergestellt.</w:t>
       </w:r>
     </w:p>
     <w:p>
@@ -9626,13 +9371,8 @@
           <w:numId w:val="46"/>
         </w:numPr>
       </w:pPr>
-      <w:proofErr w:type="spellStart"/>
-      <w:r>
-        <w:t>Responsive</w:t>
-      </w:r>
-      <w:proofErr w:type="spellEnd"/>
-      <w:r>
-        <w:t xml:space="preserve"> Design</w:t>
+      <w:r>
+        <w:t>Responsive Design</w:t>
       </w:r>
     </w:p>
     <w:p>
@@ -9814,15 +9554,7 @@
         <w:t xml:space="preserve">. </w:t>
       </w:r>
       <w:r>
-        <w:t xml:space="preserve">Beide Bibliotheken sind gratis und open </w:t>
-      </w:r>
-      <w:proofErr w:type="spellStart"/>
-      <w:r>
-        <w:t>source</w:t>
-      </w:r>
-      <w:proofErr w:type="spellEnd"/>
-      <w:r>
-        <w:t>.</w:t>
+        <w:t>Beide Bibliotheken sind gratis und open source.</w:t>
       </w:r>
     </w:p>
     <w:p>
@@ -9851,26 +9583,13 @@
         <w:t>sein</w:t>
       </w:r>
       <w:r>
-        <w:t xml:space="preserve"> </w:t>
-      </w:r>
-      <w:proofErr w:type="spellStart"/>
-      <w:r>
-        <w:t>scheint</w:t>
+        <w:t xml:space="preserve"> scheint</w:t>
       </w:r>
       <w:r>
         <w:t>e</w:t>
       </w:r>
-      <w:proofErr w:type="spellEnd"/>
-      <w:r>
-        <w:t xml:space="preserve">, die Diagramm Grösse zu verändern. Die Lösung hierzu war es, das Diagramm in einem div zu verpacken und die Grösse des </w:t>
-      </w:r>
-      <w:proofErr w:type="spellStart"/>
-      <w:r>
-        <w:t>divs</w:t>
-      </w:r>
-      <w:proofErr w:type="spellEnd"/>
-      <w:r>
-        <w:t xml:space="preserve"> zu setzen.</w:t>
+      <w:r>
+        <w:t>, die Diagramm Grösse zu verändern. Die Lösung hierzu war es, das Diagramm in einem div zu verpacken und die Grösse des divs zu setzen.</w:t>
       </w:r>
       <w:r>
         <w:t xml:space="preserve"> Somit lässt sich mit folgendem Code ein Diagramm für einen Sensor erstellen.</w:t>
@@ -10074,13 +9793,8 @@
       </w:hyperlink>
     </w:p>
     <w:p>
-      <w:proofErr w:type="spellStart"/>
-      <w:r>
-        <w:t>Chartist</w:t>
-      </w:r>
-      <w:proofErr w:type="spellEnd"/>
-      <w:r>
-        <w:t xml:space="preserve"> konnte ich ohne weitere Probleme sehr schnell ein Beispiel mit den gleichen Daten wie oben implementieren. Es scheint minimiert auf das wichtigste zu sein.</w:t>
+      <w:r>
+        <w:t>Chartist konnte ich ohne weitere Probleme sehr schnell ein Beispiel mit den gleichen Daten wie oben implementieren. Es scheint minimiert auf das wichtigste zu sein.</w:t>
       </w:r>
       <w:r>
         <w:rPr>
@@ -10286,15 +10000,7 @@
         <w:t>Sensor Wert wird erhalten und</w:t>
       </w:r>
       <w:r>
-        <w:t xml:space="preserve"> anhand des passenden Sensor </w:t>
-      </w:r>
-      <w:proofErr w:type="spellStart"/>
-      <w:r>
-        <w:t>Dekodierers</w:t>
-      </w:r>
-      <w:proofErr w:type="spellEnd"/>
-      <w:r>
-        <w:t xml:space="preserve"> in die verschiedenen Werte umgewandelt</w:t>
+        <w:t xml:space="preserve"> anhand des passenden Sensor Dekodierers in die verschiedenen Werte umgewandelt</w:t>
       </w:r>
       <w:r>
         <w:t>. Danach wird bei jedem der einzelnen Werte geprüft</w:t>
@@ -10398,13 +10104,8 @@
         <w:pStyle w:val="berschrift3"/>
       </w:pPr>
       <w:bookmarkStart w:id="46" w:name="_Toc35948510"/>
-      <w:proofErr w:type="spellStart"/>
-      <w:r>
-        <w:t>Responsive</w:t>
-      </w:r>
-      <w:proofErr w:type="spellEnd"/>
-      <w:r>
-        <w:t xml:space="preserve"> Design</w:t>
+      <w:r>
+        <w:t>Responsive Design</w:t>
       </w:r>
       <w:bookmarkEnd w:id="46"/>
     </w:p>
@@ -10413,15 +10114,7 @@
         <w:keepNext/>
       </w:pPr>
       <w:r>
-        <w:t xml:space="preserve">Auch mit Bootstrap ist ein </w:t>
-      </w:r>
-      <w:proofErr w:type="spellStart"/>
-      <w:r>
-        <w:t>Responsive</w:t>
-      </w:r>
-      <w:proofErr w:type="spellEnd"/>
-      <w:r>
-        <w:t xml:space="preserve"> Design schwierig Korrekt umzusetzen. Zudem werde ich die SCSS Dateien von Bootstrap so ändern müssen, dass sie dem Corporate Design der BBB entsprechen. </w:t>
+        <w:t xml:space="preserve">Auch mit Bootstrap ist ein Responsive Design schwierig Korrekt umzusetzen. Zudem werde ich die SCSS Dateien von Bootstrap so ändern müssen, dass sie dem Corporate Design der BBB entsprechen. </w:t>
       </w:r>
       <w:r>
         <w:t xml:space="preserve">Das Reinigungspersonal wird sich mit Tablets im Gebäude herumgeben, daher ist es für mich aus sehr wichtig, dass das Frontend für Touch-Steuerung optimiert ist. Dies ist für mich auch eher Neuland und werde vermutlich meine Browser Ansicht auf </w:t>
@@ -10439,15 +10132,7 @@
         <w:t>.</w:t>
       </w:r>
       <w:r>
-        <w:t xml:space="preserve"> In </w:t>
-      </w:r>
-      <w:proofErr w:type="spellStart"/>
-      <w:r>
-        <w:t>Chromium</w:t>
-      </w:r>
-      <w:proofErr w:type="spellEnd"/>
-      <w:r>
-        <w:t xml:space="preserve"> basierenden Browsers kann man dies mit der F12 Taste erreichen.</w:t>
+        <w:t xml:space="preserve"> In Chromium basierenden Browsers kann man dies mit der F12 Taste erreichen.</w:t>
       </w:r>
       <w:r>
         <w:rPr>
@@ -10525,15 +10210,7 @@
         <w:fldChar w:fldCharType="end"/>
       </w:r>
       <w:r>
-        <w:t xml:space="preserve"> </w:t>
-      </w:r>
-      <w:proofErr w:type="spellStart"/>
-      <w:r>
-        <w:t>Chromium</w:t>
-      </w:r>
-      <w:proofErr w:type="spellEnd"/>
-      <w:r>
-        <w:t xml:space="preserve"> Entwickler Modus</w:t>
+        <w:t xml:space="preserve"> Chromium Entwickler Modus</w:t>
       </w:r>
       <w:bookmarkEnd w:id="47"/>
     </w:p>
@@ -10610,23 +10287,7 @@
         <w:fldChar w:fldCharType="end"/>
       </w:r>
       <w:r>
-        <w:t xml:space="preserve"> </w:t>
-      </w:r>
-      <w:proofErr w:type="spellStart"/>
-      <w:r>
-        <w:t>Chromium</w:t>
-      </w:r>
-      <w:proofErr w:type="spellEnd"/>
-      <w:r>
-        <w:t xml:space="preserve"> </w:t>
-      </w:r>
-      <w:proofErr w:type="spellStart"/>
-      <w:r>
-        <w:t>Responsive</w:t>
-      </w:r>
-      <w:proofErr w:type="spellEnd"/>
-      <w:r>
-        <w:t xml:space="preserve"> Modus</w:t>
+        <w:t xml:space="preserve"> Chromium Responsive Modus</w:t>
       </w:r>
       <w:bookmarkEnd w:id="48"/>
     </w:p>
@@ -10652,15 +10313,7 @@
     </w:p>
     <w:p>
       <w:r>
-        <w:t xml:space="preserve">Python lässt sich anhand von sogenannten </w:t>
-      </w:r>
-      <w:proofErr w:type="spellStart"/>
-      <w:r>
-        <w:t>Docstrings</w:t>
-      </w:r>
-      <w:proofErr w:type="spellEnd"/>
-      <w:r>
-        <w:t xml:space="preserve"> dokumentieren. Diese kann man dann einfach mit Sphinx zu einer Webseite generieren lassen. Meine Herausforderung hier ist, dass ich diese gründlich nachführe und gleich nach der Erstellung einer Funktion diese </w:t>
+        <w:t xml:space="preserve">Python lässt sich anhand von sogenannten Docstrings dokumentieren. Diese kann man dann einfach mit Sphinx zu einer Webseite generieren lassen. Meine Herausforderung hier ist, dass ich diese gründlich nachführe und gleich nach der Erstellung einer Funktion diese </w:t>
       </w:r>
       <w:r>
         <w:t>auch wirklich schreibe</w:t>
@@ -10674,15 +10327,7 @@
     </w:p>
     <w:p>
       <w:r>
-        <w:t xml:space="preserve">Hierbei gilt, dass meine </w:t>
-      </w:r>
-      <w:proofErr w:type="spellStart"/>
-      <w:r>
-        <w:t>Docstrings</w:t>
-      </w:r>
-      <w:proofErr w:type="spellEnd"/>
-      <w:r>
-        <w:t xml:space="preserve"> dem Standard von Google folgen, und folgenderweise aussehen sollten.</w:t>
+        <w:t>Hierbei gilt, dass meine Docstrings dem Standard von Google folgen, und folgenderweise aussehen sollten.</w:t>
       </w:r>
     </w:p>
     <w:p>
@@ -10758,14 +10403,9 @@
         <w:fldChar w:fldCharType="end"/>
       </w:r>
       <w:r>
-        <w:t xml:space="preserve"> Google Style </w:t>
-      </w:r>
-      <w:proofErr w:type="spellStart"/>
-      <w:r>
-        <w:t>Docstrings</w:t>
+        <w:t xml:space="preserve"> Google Style Docstrings</w:t>
       </w:r>
       <w:bookmarkEnd w:id="50"/>
-      <w:proofErr w:type="spellEnd"/>
     </w:p>
     <w:p>
       <w:pPr>
@@ -10785,14 +10425,12 @@
         <w:t xml:space="preserve"> Vor der IPA habe ich mir deswegen noch </w:t>
       </w:r>
       <w:hyperlink r:id="rId32" w:history="1">
-        <w:proofErr w:type="spellStart"/>
         <w:r>
           <w:rPr>
             <w:rStyle w:val="Hyperlink"/>
           </w:rPr>
           <w:t>Jekyll</w:t>
         </w:r>
-        <w:proofErr w:type="spellEnd"/>
       </w:hyperlink>
       <w:r>
         <w:t xml:space="preserve"> angeschaut. Dieses Tool bietet genau was ich brauche und wird mich beim Aufbau der Seite unterstützen.</w:t>
@@ -10810,23 +10448,7 @@
     </w:p>
     <w:p>
       <w:r>
-        <w:t xml:space="preserve">Die Werte des </w:t>
-      </w:r>
-      <w:proofErr w:type="spellStart"/>
-      <w:r>
-        <w:t>Adeunis</w:t>
-      </w:r>
-      <w:proofErr w:type="spellEnd"/>
-      <w:r>
-        <w:t xml:space="preserve"> RF und der </w:t>
-      </w:r>
-      <w:proofErr w:type="spellStart"/>
-      <w:r>
-        <w:t>Elsys</w:t>
-      </w:r>
-      <w:proofErr w:type="spellEnd"/>
-      <w:r>
-        <w:t xml:space="preserve"> CO2 Sensoren konnte ich bereits als Vorarbeit dekodieren. Für den Tabs Sensor reichte die Zeit nicht mehr.</w:t>
+        <w:t>Die Werte des Adeunis RF und der Elsys CO2 Sensoren konnte ich bereits als Vorarbeit dekodieren. Für den Tabs Sensor reichte die Zeit nicht mehr.</w:t>
       </w:r>
     </w:p>
     <w:p>
@@ -10842,15 +10464,7 @@
         </w:r>
       </w:hyperlink>
       <w:r>
-        <w:t xml:space="preserve"> besteht der Wert eines Tabs Sensors aus 8 </w:t>
-      </w:r>
-      <w:proofErr w:type="spellStart"/>
-      <w:r>
-        <w:t>bytes</w:t>
-      </w:r>
-      <w:proofErr w:type="spellEnd"/>
-      <w:r>
-        <w:t>.</w:t>
+        <w:t xml:space="preserve"> besteht der Wert eines Tabs Sensors aus 8 bytes.</w:t>
       </w:r>
     </w:p>
     <w:tbl>
@@ -11192,13 +10806,8 @@
         <w:pStyle w:val="berschrift2"/>
       </w:pPr>
       <w:bookmarkStart w:id="54" w:name="_Toc35948516"/>
-      <w:proofErr w:type="spellStart"/>
-      <w:r>
-        <w:t>Use</w:t>
-      </w:r>
-      <w:proofErr w:type="spellEnd"/>
-      <w:r>
-        <w:t xml:space="preserve"> Case</w:t>
+      <w:r>
+        <w:t>Use Case</w:t>
       </w:r>
       <w:bookmarkEnd w:id="54"/>
     </w:p>
@@ -11281,15 +10890,7 @@
         <w:fldChar w:fldCharType="end"/>
       </w:r>
       <w:r>
-        <w:t xml:space="preserve"> </w:t>
-      </w:r>
-      <w:proofErr w:type="spellStart"/>
-      <w:r>
-        <w:t>Use</w:t>
-      </w:r>
-      <w:proofErr w:type="spellEnd"/>
-      <w:r>
-        <w:t xml:space="preserve"> Case</w:t>
+        <w:t xml:space="preserve"> Use Case</w:t>
       </w:r>
       <w:bookmarkEnd w:id="55"/>
     </w:p>
@@ -11318,14 +10919,12 @@
         <w:t xml:space="preserve">Das System ist so aufgebaut, dass ein Benutzer zuerst die statische Webseite von dem IIS Server ladet und danach alle Daten von der API, welche von </w:t>
       </w:r>
       <w:hyperlink r:id="rId35" w:history="1">
-        <w:proofErr w:type="spellStart"/>
         <w:r>
           <w:rPr>
             <w:rStyle w:val="Hyperlink"/>
           </w:rPr>
           <w:t>Uvicorn</w:t>
         </w:r>
-        <w:proofErr w:type="spellEnd"/>
       </w:hyperlink>
       <w:r>
         <w:t xml:space="preserve"> gehostet wird, holt. Beide Dienste werden auf dem internen Server SI1010023 gehostet. Ein solcher Vorgang erlaubt eine angenehmere Benutzung der Webseite, denn man muss nicht warten bis zum Beispiel PHP alle Daten in das HTML gerendert hat, sondern man bekommt direkt die Webseite mit einer kleinen Ladeanimation und weiss bereits, dass etwas passiert, danach geht es meistens schnell bis die Daten von der API geladen und dargestellt werden. Zudem muss man nicht jedes Mal eine Seite neu laden um Daten abzuspeichern, denn alle Zugriffe auf die API werden mit Ajax Aufrufe ausgeführt.</w:t>
@@ -11340,45 +10939,13 @@
         <w:t>ist</w:t>
       </w:r>
       <w:r>
-        <w:t xml:space="preserve"> der </w:t>
-      </w:r>
-      <w:proofErr w:type="spellStart"/>
-      <w:r>
-        <w:t>Uvicorn</w:t>
-      </w:r>
-      <w:proofErr w:type="spellEnd"/>
-      <w:r>
-        <w:t xml:space="preserve"> Server, die </w:t>
-      </w:r>
-      <w:proofErr w:type="spellStart"/>
-      <w:r>
-        <w:t>PostgreSQL</w:t>
-      </w:r>
-      <w:proofErr w:type="spellEnd"/>
-      <w:r>
-        <w:t xml:space="preserve"> Datenbank und das Skript, welches von Loriot die Sensor Daten erhält.</w:t>
+        <w:t xml:space="preserve"> der Uvicorn Server, die PostgreSQL Datenbank und das Skript, welches von Loriot die Sensor Daten erhält.</w:t>
       </w:r>
       <w:r>
         <w:t xml:space="preserve"> Der</w:t>
       </w:r>
       <w:r>
-        <w:t xml:space="preserve"> IIS könnte man durch </w:t>
-      </w:r>
-      <w:proofErr w:type="gramStart"/>
-      <w:r>
-        <w:t>einen Apache</w:t>
-      </w:r>
-      <w:proofErr w:type="gramEnd"/>
-      <w:r>
-        <w:t xml:space="preserve"> oder </w:t>
-      </w:r>
-      <w:proofErr w:type="spellStart"/>
-      <w:r>
-        <w:t>Nginx</w:t>
-      </w:r>
-      <w:proofErr w:type="spellEnd"/>
-      <w:r>
-        <w:t xml:space="preserve"> Server austauschen. IIS ist jedoch Standard auf Windows Servern.</w:t>
+        <w:t xml:space="preserve"> IIS könnte man durch einen Apache oder Nginx Server austauschen. IIS ist jedoch Standard auf Windows Servern.</w:t>
       </w:r>
     </w:p>
     <w:p>
@@ -11386,41 +10953,20 @@
         <w:pStyle w:val="berschrift3"/>
       </w:pPr>
       <w:bookmarkStart w:id="58" w:name="_Toc35948519"/>
-      <w:proofErr w:type="spellStart"/>
-      <w:r>
-        <w:t>Uvicorn</w:t>
-      </w:r>
-      <w:proofErr w:type="spellEnd"/>
-      <w:r>
-        <w:t xml:space="preserve"> Server</w:t>
+      <w:r>
+        <w:t>Uvicorn Server</w:t>
       </w:r>
       <w:bookmarkEnd w:id="58"/>
     </w:p>
     <w:p>
       <w:r>
-        <w:t xml:space="preserve">Der </w:t>
-      </w:r>
-      <w:proofErr w:type="spellStart"/>
-      <w:r>
-        <w:t>Uvicorn</w:t>
-      </w:r>
-      <w:proofErr w:type="spellEnd"/>
-      <w:r>
-        <w:t xml:space="preserve"> Server erhält alle Anfragen eines Benutzers und leitet diese weiter an mein Backend, dieses verarbeitet die Anfrage, lädt vielleicht ein paar Daten vo</w:t>
+        <w:t>Der Uvicorn Server erhält alle Anfragen eines Benutzers und leitet diese weiter an mein Backend, dieses verarbeitet die Anfrage, lädt vielleicht ein paar Daten vo</w:t>
       </w:r>
       <w:r>
         <w:t>n der</w:t>
       </w:r>
       <w:r>
-        <w:t xml:space="preserve"> Datenbank und gibt letztendlich eine Antwort zurück. Diese Antwort wird dann vom </w:t>
-      </w:r>
-      <w:proofErr w:type="spellStart"/>
-      <w:r>
-        <w:t>Uvicorn</w:t>
-      </w:r>
-      <w:proofErr w:type="spellEnd"/>
-      <w:r>
-        <w:t xml:space="preserve"> Server dem Benutzer zurückgeschickt.</w:t>
+        <w:t xml:space="preserve"> Datenbank und gibt letztendlich eine Antwort zurück. Diese Antwort wird dann vom Uvicorn Server dem Benutzer zurückgeschickt.</w:t>
       </w:r>
     </w:p>
     <w:p>
@@ -11428,24 +10974,14 @@
         <w:pStyle w:val="berschrift3"/>
       </w:pPr>
       <w:bookmarkStart w:id="59" w:name="_Toc35948520"/>
-      <w:proofErr w:type="spellStart"/>
       <w:r>
         <w:t>Websockets</w:t>
       </w:r>
       <w:bookmarkEnd w:id="59"/>
-      <w:proofErr w:type="spellEnd"/>
-    </w:p>
-    <w:p>
-      <w:r>
-        <w:t xml:space="preserve">Loriot ist eine Webseite, welche alle Daten der angehängten Sensoren sammelt. Man kann sich per </w:t>
-      </w:r>
-      <w:proofErr w:type="spellStart"/>
-      <w:r>
-        <w:t>Websockets</w:t>
-      </w:r>
-      <w:proofErr w:type="spellEnd"/>
-      <w:r>
-        <w:t xml:space="preserve"> mit diesem Verbinden und mithören, wenn neue Sensordaten eingefangen werden. Diese werden dann gleich in </w:t>
+    </w:p>
+    <w:p>
+      <w:r>
+        <w:t xml:space="preserve">Loriot ist eine Webseite, welche alle Daten der angehängten Sensoren sammelt. Man kann sich per Websockets mit diesem Verbinden und mithören, wenn neue Sensordaten eingefangen werden. Diese werden dann gleich in </w:t>
       </w:r>
       <w:r>
         <w:t>die</w:t>
@@ -11459,24 +10995,14 @@
         <w:pStyle w:val="berschrift3"/>
       </w:pPr>
       <w:bookmarkStart w:id="60" w:name="_Toc35948521"/>
-      <w:proofErr w:type="spellStart"/>
-      <w:r>
-        <w:t>PostgreSQL</w:t>
-      </w:r>
-      <w:proofErr w:type="spellEnd"/>
-      <w:r>
-        <w:t xml:space="preserve"> Datenbank</w:t>
+      <w:r>
+        <w:t>PostgreSQL Datenbank</w:t>
       </w:r>
       <w:bookmarkEnd w:id="60"/>
     </w:p>
     <w:p>
-      <w:proofErr w:type="spellStart"/>
-      <w:r>
-        <w:t>PostgreSQL</w:t>
-      </w:r>
-      <w:proofErr w:type="spellEnd"/>
-      <w:r>
-        <w:t xml:space="preserve"> ist ein leistungsstarkes, objektrelationales Open-Source-Datenbanksystem</w:t>
+      <w:r>
+        <w:t>PostgreSQL ist ein leistungsstarkes, objektrelationales Open-Source-Datenbanksystem</w:t>
       </w:r>
       <w:r>
         <w:t>. Diese Datenbank ist Zuverlässig und Leistungsstark</w:t>
@@ -11609,19 +11135,11 @@
         </w:numPr>
       </w:pPr>
       <w:hyperlink r:id="rId37" w:history="1">
-        <w:proofErr w:type="spellStart"/>
         <w:r>
           <w:rPr>
             <w:rStyle w:val="Hyperlink"/>
           </w:rPr>
-          <w:t>Adeunis</w:t>
-        </w:r>
-        <w:proofErr w:type="spellEnd"/>
-        <w:r>
-          <w:rPr>
-            <w:rStyle w:val="Hyperlink"/>
-          </w:rPr>
-          <w:t xml:space="preserve"> RF</w:t>
+          <w:t>Adeunis RF</w:t>
         </w:r>
       </w:hyperlink>
     </w:p>
@@ -11634,19 +11152,11 @@
         </w:numPr>
       </w:pPr>
       <w:hyperlink r:id="rId38" w:history="1">
-        <w:proofErr w:type="spellStart"/>
         <w:r>
           <w:rPr>
             <w:rStyle w:val="Hyperlink"/>
           </w:rPr>
-          <w:t>Elsys</w:t>
-        </w:r>
-        <w:proofErr w:type="spellEnd"/>
-        <w:r>
-          <w:rPr>
-            <w:rStyle w:val="Hyperlink"/>
-          </w:rPr>
-          <w:t xml:space="preserve"> ERS CO2</w:t>
+          <w:t>Elsys ERS CO2</w:t>
         </w:r>
       </w:hyperlink>
     </w:p>
@@ -11669,23 +11179,7 @@
     </w:p>
     <w:p>
       <w:r>
-        <w:t xml:space="preserve">Für jeden dieser Sensoren muss je ein Dekodierung Algorithmus geschrieben werden. Für den </w:t>
-      </w:r>
-      <w:proofErr w:type="spellStart"/>
-      <w:r>
-        <w:t>Adeunis</w:t>
-      </w:r>
-      <w:proofErr w:type="spellEnd"/>
-      <w:r>
-        <w:t xml:space="preserve"> RF und </w:t>
-      </w:r>
-      <w:proofErr w:type="spellStart"/>
-      <w:r>
-        <w:t>Elsys</w:t>
-      </w:r>
-      <w:proofErr w:type="spellEnd"/>
-      <w:r>
-        <w:t xml:space="preserve"> ERS CO2 wurde dies bereits im Vorfeld gemacht.</w:t>
+        <w:t>Für jeden dieser Sensoren muss je ein Dekodierung Algorithmus geschrieben werden. Für den Adeunis RF und Elsys ERS CO2 wurde dies bereits im Vorfeld gemacht.</w:t>
       </w:r>
     </w:p>
     <w:p>
@@ -12941,13 +12435,8 @@
           </w:tcPr>
           <w:p>
             <w:r>
-              <w:t>/</w:t>
-            </w:r>
-            <w:proofErr w:type="spellStart"/>
-            <w:r>
-              <w:t>login</w:t>
-            </w:r>
-            <w:proofErr w:type="spellEnd"/>
+              <w:t>/login</w:t>
+            </w:r>
           </w:p>
         </w:tc>
         <w:tc>
@@ -12978,13 +12467,8 @@
           </w:tcPr>
           <w:p>
             <w:r>
-              <w:t>/</w:t>
-            </w:r>
-            <w:proofErr w:type="spellStart"/>
-            <w:r>
-              <w:t>login</w:t>
-            </w:r>
-            <w:proofErr w:type="spellEnd"/>
+              <w:t>/login</w:t>
+            </w:r>
           </w:p>
         </w:tc>
         <w:tc>
@@ -13015,13 +12499,8 @@
           </w:tcPr>
           <w:p>
             <w:r>
-              <w:t>/</w:t>
-            </w:r>
-            <w:proofErr w:type="spellStart"/>
-            <w:r>
-              <w:t>login</w:t>
-            </w:r>
-            <w:proofErr w:type="spellEnd"/>
+              <w:t>/login</w:t>
+            </w:r>
           </w:p>
         </w:tc>
         <w:tc>
@@ -13117,15 +12596,7 @@
           </w:tcPr>
           <w:p>
             <w:r>
-              <w:t>/personal/&lt;</w:t>
-            </w:r>
-            <w:proofErr w:type="spellStart"/>
-            <w:r>
-              <w:t>id</w:t>
-            </w:r>
-            <w:proofErr w:type="spellEnd"/>
-            <w:r>
-              <w:t>&gt;</w:t>
+              <w:t>/personal/&lt;id&gt;</w:t>
             </w:r>
           </w:p>
         </w:tc>
@@ -13157,15 +12628,7 @@
           </w:tcPr>
           <w:p>
             <w:r>
-              <w:t>/personal/&lt;</w:t>
-            </w:r>
-            <w:proofErr w:type="spellStart"/>
-            <w:r>
-              <w:t>id</w:t>
-            </w:r>
-            <w:proofErr w:type="spellEnd"/>
-            <w:r>
-              <w:t>&gt;</w:t>
+              <w:t>/personal/&lt;id&gt;</w:t>
             </w:r>
           </w:p>
         </w:tc>
@@ -13197,13 +12660,8 @@
           </w:tcPr>
           <w:p>
             <w:r>
-              <w:t>/</w:t>
-            </w:r>
-            <w:proofErr w:type="spellStart"/>
-            <w:r>
-              <w:t>gebaeude</w:t>
-            </w:r>
-            <w:proofErr w:type="spellEnd"/>
+              <w:t>/gebaeude</w:t>
+            </w:r>
           </w:p>
         </w:tc>
         <w:tc>
@@ -13236,11 +12694,9 @@
             <w:r>
               <w:t>/</w:t>
             </w:r>
-            <w:proofErr w:type="spellStart"/>
             <w:r>
               <w:t>gebaude</w:t>
             </w:r>
-            <w:proofErr w:type="spellEnd"/>
           </w:p>
         </w:tc>
         <w:tc>
@@ -13271,23 +12727,7 @@
           </w:tcPr>
           <w:p>
             <w:r>
-              <w:t>/</w:t>
-            </w:r>
-            <w:proofErr w:type="spellStart"/>
-            <w:r>
-              <w:t>gebaude</w:t>
-            </w:r>
-            <w:proofErr w:type="spellEnd"/>
-            <w:r>
-              <w:t>/&lt;</w:t>
-            </w:r>
-            <w:proofErr w:type="spellStart"/>
-            <w:r>
-              <w:t>id</w:t>
-            </w:r>
-            <w:proofErr w:type="spellEnd"/>
-            <w:r>
-              <w:t>&gt;</w:t>
+              <w:t>/gebaude/&lt;id&gt;</w:t>
             </w:r>
           </w:p>
         </w:tc>
@@ -13319,23 +12759,7 @@
           </w:tcPr>
           <w:p>
             <w:r>
-              <w:t>/</w:t>
-            </w:r>
-            <w:proofErr w:type="spellStart"/>
-            <w:r>
-              <w:t>gebaude</w:t>
-            </w:r>
-            <w:proofErr w:type="spellEnd"/>
-            <w:r>
-              <w:t>/&lt;</w:t>
-            </w:r>
-            <w:proofErr w:type="spellStart"/>
-            <w:r>
-              <w:t>id</w:t>
-            </w:r>
-            <w:proofErr w:type="spellEnd"/>
-            <w:r>
-              <w:t>&gt;</w:t>
+              <w:t>/gebaude/&lt;id&gt;</w:t>
             </w:r>
           </w:p>
         </w:tc>
@@ -13367,13 +12791,8 @@
           </w:tcPr>
           <w:p>
             <w:r>
-              <w:t>/</w:t>
-            </w:r>
-            <w:proofErr w:type="spellStart"/>
-            <w:r>
-              <w:t>stockwerke</w:t>
-            </w:r>
-            <w:proofErr w:type="spellEnd"/>
+              <w:t>/stockwerke</w:t>
+            </w:r>
           </w:p>
         </w:tc>
         <w:tc>
@@ -13404,13 +12823,8 @@
           </w:tcPr>
           <w:p>
             <w:r>
-              <w:t>/</w:t>
-            </w:r>
-            <w:proofErr w:type="spellStart"/>
-            <w:r>
-              <w:t>stockwerke</w:t>
-            </w:r>
-            <w:proofErr w:type="spellEnd"/>
+              <w:t>/stockwerke</w:t>
+            </w:r>
           </w:p>
         </w:tc>
         <w:tc>
@@ -13441,23 +12855,7 @@
           </w:tcPr>
           <w:p>
             <w:r>
-              <w:t>/</w:t>
-            </w:r>
-            <w:proofErr w:type="spellStart"/>
-            <w:r>
-              <w:t>stockwerke</w:t>
-            </w:r>
-            <w:proofErr w:type="spellEnd"/>
-            <w:r>
-              <w:t xml:space="preserve"> /&lt;</w:t>
-            </w:r>
-            <w:proofErr w:type="spellStart"/>
-            <w:r>
-              <w:t>id</w:t>
-            </w:r>
-            <w:proofErr w:type="spellEnd"/>
-            <w:r>
-              <w:t>&gt;</w:t>
+              <w:t>/stockwerke /&lt;id&gt;</w:t>
             </w:r>
           </w:p>
         </w:tc>
@@ -13489,23 +12887,7 @@
           </w:tcPr>
           <w:p>
             <w:r>
-              <w:t>/</w:t>
-            </w:r>
-            <w:proofErr w:type="spellStart"/>
-            <w:r>
-              <w:t>stockwerke</w:t>
-            </w:r>
-            <w:proofErr w:type="spellEnd"/>
-            <w:r>
-              <w:t xml:space="preserve"> /&lt;</w:t>
-            </w:r>
-            <w:proofErr w:type="spellStart"/>
-            <w:r>
-              <w:t>id</w:t>
-            </w:r>
-            <w:proofErr w:type="spellEnd"/>
-            <w:r>
-              <w:t>&gt;</w:t>
+              <w:t>/stockwerke /&lt;id&gt;</w:t>
             </w:r>
           </w:p>
         </w:tc>
@@ -13601,15 +12983,7 @@
           </w:tcPr>
           <w:p>
             <w:r>
-              <w:t>/raume /&lt;</w:t>
-            </w:r>
-            <w:proofErr w:type="spellStart"/>
-            <w:r>
-              <w:t>id</w:t>
-            </w:r>
-            <w:proofErr w:type="spellEnd"/>
-            <w:r>
-              <w:t>&gt;</w:t>
+              <w:t>/raume /&lt;id&gt;</w:t>
             </w:r>
           </w:p>
         </w:tc>
@@ -13641,15 +13015,7 @@
           </w:tcPr>
           <w:p>
             <w:r>
-              <w:t>/raume /&lt;</w:t>
-            </w:r>
-            <w:proofErr w:type="spellStart"/>
-            <w:r>
-              <w:t>id</w:t>
-            </w:r>
-            <w:proofErr w:type="spellEnd"/>
-            <w:r>
-              <w:t>&gt;</w:t>
+              <w:t>/raume /&lt;id&gt;</w:t>
             </w:r>
           </w:p>
         </w:tc>
@@ -13681,13 +13047,14 @@
           </w:tcPr>
           <w:p>
             <w:r>
-              <w:t>/raume/</w:t>
-            </w:r>
-            <w:proofErr w:type="spellStart"/>
-            <w:r>
-              <w:t>sensoren</w:t>
-            </w:r>
-            <w:proofErr w:type="spellEnd"/>
+              <w:t>/raume</w:t>
+            </w:r>
+            <w:r>
+              <w:t>/&lt;id&gt;</w:t>
+            </w:r>
+            <w:r>
+              <w:t>/sensoren</w:t>
+            </w:r>
           </w:p>
         </w:tc>
         <w:tc>
@@ -13718,21 +13085,8 @@
           </w:tcPr>
           <w:p>
             <w:r>
-              <w:t>/raume/&lt;</w:t>
-            </w:r>
-            <w:proofErr w:type="spellStart"/>
-            <w:r>
-              <w:t>id</w:t>
-            </w:r>
-            <w:proofErr w:type="spellEnd"/>
-            <w:r>
-              <w:t>&gt;/</w:t>
-            </w:r>
-            <w:proofErr w:type="spellStart"/>
-            <w:r>
-              <w:t>sensoren</w:t>
-            </w:r>
-            <w:proofErr w:type="spellEnd"/>
+              <w:t>/raume/&lt;id&gt;/meldungen</w:t>
+            </w:r>
           </w:p>
         </w:tc>
         <w:tc>
@@ -13741,7 +13095,7 @@
           </w:tcPr>
           <w:p>
             <w:r>
-              <w:t>POST</w:t>
+              <w:t>GET</w:t>
             </w:r>
           </w:p>
         </w:tc>
@@ -13751,7 +13105,7 @@
           </w:tcPr>
           <w:p>
             <w:r>
-              <w:t>Erstellung eines Sensors für den Raum mit ID</w:t>
+              <w:t>Auflistung aller Meldungen eines Raumes</w:t>
             </w:r>
           </w:p>
         </w:tc>
@@ -13763,21 +13117,8 @@
           </w:tcPr>
           <w:p>
             <w:r>
-              <w:t>/raume/&lt;</w:t>
-            </w:r>
-            <w:proofErr w:type="spellStart"/>
-            <w:r>
-              <w:t>id</w:t>
-            </w:r>
-            <w:proofErr w:type="spellEnd"/>
-            <w:r>
-              <w:t>&gt;/</w:t>
-            </w:r>
-            <w:proofErr w:type="spellStart"/>
-            <w:r>
-              <w:t>meldungen</w:t>
-            </w:r>
-            <w:proofErr w:type="spellEnd"/>
+              <w:t>/sensoren</w:t>
+            </w:r>
           </w:p>
         </w:tc>
         <w:tc>
@@ -13786,7 +13127,7 @@
           </w:tcPr>
           <w:p>
             <w:r>
-              <w:t>GET</w:t>
+              <w:t>POST</w:t>
             </w:r>
           </w:p>
         </w:tc>
@@ -13796,7 +13137,7 @@
           </w:tcPr>
           <w:p>
             <w:r>
-              <w:t>Auflistung aller Meldungen eines Raumes</w:t>
+              <w:t>Erstellung eines Sensors für den Raum mit ID</w:t>
             </w:r>
           </w:p>
         </w:tc>
@@ -13809,23 +13150,7 @@
           <w:p>
             <w:r>
               <w:lastRenderedPageBreak/>
-              <w:t>/</w:t>
-            </w:r>
-            <w:proofErr w:type="spellStart"/>
-            <w:r>
-              <w:t>sensoren</w:t>
-            </w:r>
-            <w:proofErr w:type="spellEnd"/>
-            <w:r>
-              <w:t>/&lt;</w:t>
-            </w:r>
-            <w:proofErr w:type="spellStart"/>
-            <w:r>
-              <w:t>eui</w:t>
-            </w:r>
-            <w:proofErr w:type="spellEnd"/>
-            <w:r>
-              <w:t>&gt;</w:t>
+              <w:t>/sensoren/&lt;eui&gt;</w:t>
             </w:r>
           </w:p>
         </w:tc>
@@ -13857,23 +13182,7 @@
           </w:tcPr>
           <w:p>
             <w:r>
-              <w:t>/</w:t>
-            </w:r>
-            <w:proofErr w:type="spellStart"/>
-            <w:r>
-              <w:t>sensoren</w:t>
-            </w:r>
-            <w:proofErr w:type="spellEnd"/>
-            <w:r>
-              <w:t>/&lt;</w:t>
-            </w:r>
-            <w:proofErr w:type="spellStart"/>
-            <w:r>
-              <w:t>eui</w:t>
-            </w:r>
-            <w:proofErr w:type="spellEnd"/>
-            <w:r>
-              <w:t>&gt;</w:t>
+              <w:t>/sensoren/&lt;eui&gt;</w:t>
             </w:r>
           </w:p>
         </w:tc>
@@ -13905,23 +13214,7 @@
           </w:tcPr>
           <w:p>
             <w:r>
-              <w:t>/</w:t>
-            </w:r>
-            <w:proofErr w:type="spellStart"/>
-            <w:r>
-              <w:t>sensoren</w:t>
-            </w:r>
-            <w:proofErr w:type="spellEnd"/>
-            <w:r>
-              <w:t>/&lt;</w:t>
-            </w:r>
-            <w:proofErr w:type="spellStart"/>
-            <w:r>
-              <w:t>eui</w:t>
-            </w:r>
-            <w:proofErr w:type="spellEnd"/>
-            <w:r>
-              <w:t>&gt;</w:t>
+              <w:t>/sensoren/&lt;eui&gt;</w:t>
             </w:r>
           </w:p>
         </w:tc>
@@ -13953,29 +13246,8 @@
           </w:tcPr>
           <w:p>
             <w:r>
-              <w:t>/</w:t>
-            </w:r>
-            <w:proofErr w:type="spellStart"/>
-            <w:r>
-              <w:t>sensoren</w:t>
-            </w:r>
-            <w:proofErr w:type="spellEnd"/>
-            <w:r>
-              <w:t>/&lt;</w:t>
-            </w:r>
-            <w:proofErr w:type="spellStart"/>
-            <w:r>
-              <w:t>eui</w:t>
-            </w:r>
-            <w:proofErr w:type="spellEnd"/>
-            <w:r>
-              <w:t>&gt;/</w:t>
-            </w:r>
-            <w:proofErr w:type="spellStart"/>
-            <w:r>
-              <w:t>beobachter</w:t>
-            </w:r>
-            <w:proofErr w:type="spellEnd"/>
+              <w:t>/sensoren/&lt;eui&gt;/beobachter</w:t>
+            </w:r>
           </w:p>
         </w:tc>
         <w:tc>
@@ -14006,29 +13278,8 @@
           </w:tcPr>
           <w:p>
             <w:r>
-              <w:t>/</w:t>
-            </w:r>
-            <w:proofErr w:type="spellStart"/>
-            <w:r>
-              <w:t>sensoren</w:t>
-            </w:r>
-            <w:proofErr w:type="spellEnd"/>
-            <w:r>
-              <w:t>/&lt;</w:t>
-            </w:r>
-            <w:proofErr w:type="spellStart"/>
-            <w:r>
-              <w:t>eui</w:t>
-            </w:r>
-            <w:proofErr w:type="spellEnd"/>
-            <w:r>
-              <w:t>&gt;/</w:t>
-            </w:r>
-            <w:proofErr w:type="spellStart"/>
-            <w:r>
-              <w:t>beobachter</w:t>
-            </w:r>
-            <w:proofErr w:type="spellEnd"/>
+              <w:t>/sensoren/&lt;eui&gt;/beobachter</w:t>
+            </w:r>
           </w:p>
         </w:tc>
         <w:tc>
@@ -14059,39 +13310,7 @@
           </w:tcPr>
           <w:p>
             <w:r>
-              <w:t>/</w:t>
-            </w:r>
-            <w:proofErr w:type="spellStart"/>
-            <w:r>
-              <w:t>sensoren</w:t>
-            </w:r>
-            <w:proofErr w:type="spellEnd"/>
-            <w:r>
-              <w:t>/&lt;</w:t>
-            </w:r>
-            <w:proofErr w:type="spellStart"/>
-            <w:r>
-              <w:t>eui</w:t>
-            </w:r>
-            <w:proofErr w:type="spellEnd"/>
-            <w:r>
-              <w:t>&gt;/</w:t>
-            </w:r>
-            <w:proofErr w:type="spellStart"/>
-            <w:r>
-              <w:t>beobachter</w:t>
-            </w:r>
-            <w:proofErr w:type="spellEnd"/>
-            <w:r>
-              <w:t>/&lt;</w:t>
-            </w:r>
-            <w:proofErr w:type="spellStart"/>
-            <w:r>
-              <w:t>id</w:t>
-            </w:r>
-            <w:proofErr w:type="spellEnd"/>
-            <w:r>
-              <w:t>&gt;</w:t>
+              <w:t>/sensoren/&lt;eui&gt;/beobachter/&lt;id&gt;</w:t>
             </w:r>
           </w:p>
         </w:tc>
@@ -14123,39 +13342,7 @@
           </w:tcPr>
           <w:p>
             <w:r>
-              <w:t>/</w:t>
-            </w:r>
-            <w:proofErr w:type="spellStart"/>
-            <w:r>
-              <w:t>sensoren</w:t>
-            </w:r>
-            <w:proofErr w:type="spellEnd"/>
-            <w:r>
-              <w:t>/&lt;</w:t>
-            </w:r>
-            <w:proofErr w:type="spellStart"/>
-            <w:r>
-              <w:t>eui</w:t>
-            </w:r>
-            <w:proofErr w:type="spellEnd"/>
-            <w:r>
-              <w:t>&gt;/</w:t>
-            </w:r>
-            <w:proofErr w:type="spellStart"/>
-            <w:r>
-              <w:t>beobachter</w:t>
-            </w:r>
-            <w:proofErr w:type="spellEnd"/>
-            <w:r>
-              <w:t>/&lt;</w:t>
-            </w:r>
-            <w:proofErr w:type="spellStart"/>
-            <w:r>
-              <w:t>id</w:t>
-            </w:r>
-            <w:proofErr w:type="spellEnd"/>
-            <w:r>
-              <w:t>&gt;</w:t>
+              <w:t>/sensoren/&lt;eui&gt;/beobachter/&lt;id&gt;</w:t>
             </w:r>
           </w:p>
         </w:tc>
@@ -14187,29 +13374,8 @@
           </w:tcPr>
           <w:p>
             <w:r>
-              <w:t>/</w:t>
-            </w:r>
-            <w:proofErr w:type="spellStart"/>
-            <w:r>
-              <w:t>sensoren</w:t>
-            </w:r>
-            <w:proofErr w:type="spellEnd"/>
-            <w:r>
-              <w:t>/&lt;</w:t>
-            </w:r>
-            <w:proofErr w:type="spellStart"/>
-            <w:r>
-              <w:t>eui</w:t>
-            </w:r>
-            <w:proofErr w:type="spellEnd"/>
-            <w:r>
-              <w:t>&gt;/</w:t>
-            </w:r>
-            <w:proofErr w:type="spellStart"/>
-            <w:r>
-              <w:t>meldungen</w:t>
-            </w:r>
-            <w:proofErr w:type="spellEnd"/>
+              <w:t>/sensoren/&lt;eui&gt;/meldungen</w:t>
+            </w:r>
           </w:p>
         </w:tc>
         <w:tc>
@@ -14240,45 +13406,8 @@
           </w:tcPr>
           <w:p>
             <w:r>
-              <w:t>/</w:t>
-            </w:r>
-            <w:proofErr w:type="spellStart"/>
-            <w:r>
-              <w:t>sensoren</w:t>
-            </w:r>
-            <w:proofErr w:type="spellEnd"/>
-            <w:r>
-              <w:t>/&lt;</w:t>
-            </w:r>
-            <w:proofErr w:type="spellStart"/>
-            <w:r>
-              <w:t>eui</w:t>
-            </w:r>
-            <w:proofErr w:type="spellEnd"/>
-            <w:r>
-              <w:t>&gt;/</w:t>
-            </w:r>
-            <w:proofErr w:type="spellStart"/>
-            <w:r>
-              <w:t>beobachter</w:t>
-            </w:r>
-            <w:proofErr w:type="spellEnd"/>
-            <w:r>
-              <w:t>/&lt;</w:t>
-            </w:r>
-            <w:proofErr w:type="spellStart"/>
-            <w:r>
-              <w:t>id</w:t>
-            </w:r>
-            <w:proofErr w:type="spellEnd"/>
-            <w:r>
-              <w:t>&gt;/</w:t>
-            </w:r>
-            <w:proofErr w:type="spellStart"/>
-            <w:r>
-              <w:t>meldungen</w:t>
-            </w:r>
-            <w:proofErr w:type="spellEnd"/>
+              <w:t>/sensoren/&lt;eui&gt;/beobachter/&lt;id&gt;/meldungen</w:t>
+            </w:r>
           </w:p>
         </w:tc>
         <w:tc>
@@ -14309,45 +13438,8 @@
           </w:tcPr>
           <w:p>
             <w:r>
-              <w:t>/</w:t>
-            </w:r>
-            <w:proofErr w:type="spellStart"/>
-            <w:r>
-              <w:t>sensoren</w:t>
-            </w:r>
-            <w:proofErr w:type="spellEnd"/>
-            <w:r>
-              <w:t>/&lt;</w:t>
-            </w:r>
-            <w:proofErr w:type="spellStart"/>
-            <w:r>
-              <w:t>eui</w:t>
-            </w:r>
-            <w:proofErr w:type="spellEnd"/>
-            <w:r>
-              <w:t>&gt;/</w:t>
-            </w:r>
-            <w:proofErr w:type="spellStart"/>
-            <w:r>
-              <w:t>beobachter</w:t>
-            </w:r>
-            <w:proofErr w:type="spellEnd"/>
-            <w:r>
-              <w:t>/&lt;</w:t>
-            </w:r>
-            <w:proofErr w:type="spellStart"/>
-            <w:r>
-              <w:t>id</w:t>
-            </w:r>
-            <w:proofErr w:type="spellEnd"/>
-            <w:r>
-              <w:t>&gt;/</w:t>
-            </w:r>
-            <w:proofErr w:type="spellStart"/>
-            <w:r>
-              <w:t>meldungen</w:t>
-            </w:r>
-            <w:proofErr w:type="spellEnd"/>
+              <w:t>/sensoren/&lt;eui&gt;/beobachter/&lt;id&gt;/meldungen</w:t>
+            </w:r>
           </w:p>
         </w:tc>
         <w:tc>
@@ -14378,21 +13470,8 @@
           </w:tcPr>
           <w:p>
             <w:r>
-              <w:t>/</w:t>
-            </w:r>
-            <w:proofErr w:type="spellStart"/>
-            <w:r>
-              <w:t>views</w:t>
-            </w:r>
-            <w:proofErr w:type="spellEnd"/>
-            <w:r>
-              <w:t>/</w:t>
-            </w:r>
-            <w:proofErr w:type="spellStart"/>
-            <w:r>
-              <w:t>dashboard</w:t>
-            </w:r>
-            <w:proofErr w:type="spellEnd"/>
+              <w:t>/views/dashboard</w:t>
+            </w:r>
           </w:p>
         </w:tc>
         <w:tc>
@@ -14423,15 +13502,7 @@
           </w:tcPr>
           <w:p>
             <w:r>
-              <w:t>/</w:t>
-            </w:r>
-            <w:proofErr w:type="spellStart"/>
-            <w:r>
-              <w:t>views</w:t>
-            </w:r>
-            <w:proofErr w:type="spellEnd"/>
-            <w:r>
-              <w:t>/personal</w:t>
+              <w:t>/views/personal</w:t>
             </w:r>
           </w:p>
         </w:tc>
@@ -14451,10 +13522,7 @@
           </w:tcPr>
           <w:p>
             <w:r>
-              <w:t xml:space="preserve">Antwortet mit allen nötigen Daten für die Personal </w:t>
-            </w:r>
-            <w:r>
-              <w:t>Verwaltung</w:t>
+              <w:t>Antwortet mit allen nötigen Daten für die Personal Verwaltung</w:t>
             </w:r>
           </w:p>
         </w:tc>
@@ -14466,23 +13534,7 @@
           </w:tcPr>
           <w:p>
             <w:r>
-              <w:t>/</w:t>
-            </w:r>
-            <w:proofErr w:type="spellStart"/>
-            <w:r>
-              <w:t>views</w:t>
-            </w:r>
-            <w:proofErr w:type="spellEnd"/>
-            <w:r>
-              <w:t>/personal/&lt;</w:t>
-            </w:r>
-            <w:proofErr w:type="spellStart"/>
-            <w:r>
-              <w:t>id</w:t>
-            </w:r>
-            <w:proofErr w:type="spellEnd"/>
-            <w:r>
-              <w:t>&gt;</w:t>
+              <w:t>/views/personal/&lt;id&gt;</w:t>
             </w:r>
           </w:p>
         </w:tc>
@@ -14514,21 +13566,8 @@
           </w:tcPr>
           <w:p>
             <w:r>
-              <w:t>/</w:t>
-            </w:r>
-            <w:proofErr w:type="spellStart"/>
-            <w:r>
-              <w:t>views</w:t>
-            </w:r>
-            <w:proofErr w:type="spellEnd"/>
-            <w:r>
-              <w:t>/</w:t>
-            </w:r>
-            <w:proofErr w:type="spellStart"/>
-            <w:r>
-              <w:t>raeume</w:t>
-            </w:r>
-            <w:proofErr w:type="spellEnd"/>
+              <w:t>/views/raeume</w:t>
+            </w:r>
           </w:p>
         </w:tc>
         <w:tc>
@@ -14547,10 +13586,7 @@
           </w:tcPr>
           <w:p>
             <w:r>
-              <w:t xml:space="preserve">Antwortet mit allen Daten für die </w:t>
-            </w:r>
-            <w:r>
-              <w:t>Räume Verwaltung</w:t>
+              <w:t>Antwortet mit allen Daten für die Räume Verwaltung</w:t>
             </w:r>
           </w:p>
         </w:tc>
@@ -14562,23 +13598,7 @@
           </w:tcPr>
           <w:p>
             <w:r>
-              <w:t>/</w:t>
-            </w:r>
-            <w:proofErr w:type="spellStart"/>
-            <w:r>
-              <w:t>views</w:t>
-            </w:r>
-            <w:proofErr w:type="spellEnd"/>
-            <w:r>
-              <w:t>/raum/&lt;</w:t>
-            </w:r>
-            <w:proofErr w:type="spellStart"/>
-            <w:r>
-              <w:t>id</w:t>
-            </w:r>
-            <w:proofErr w:type="spellEnd"/>
-            <w:r>
-              <w:t>&gt;</w:t>
+              <w:t>/views/raum/&lt;id&gt;</w:t>
             </w:r>
           </w:p>
         </w:tc>
@@ -14610,21 +13630,8 @@
           </w:tcPr>
           <w:p>
             <w:r>
-              <w:t>/</w:t>
-            </w:r>
-            <w:proofErr w:type="spellStart"/>
-            <w:r>
-              <w:t>views</w:t>
-            </w:r>
-            <w:proofErr w:type="spellEnd"/>
-            <w:r>
-              <w:t>/</w:t>
-            </w:r>
-            <w:proofErr w:type="spellStart"/>
-            <w:r>
-              <w:t>sensoren</w:t>
-            </w:r>
-            <w:proofErr w:type="spellEnd"/>
+              <w:t>/views/sensoren</w:t>
+            </w:r>
           </w:p>
         </w:tc>
         <w:tc>
@@ -14643,10 +13650,7 @@
           </w:tcPr>
           <w:p>
             <w:r>
-              <w:t xml:space="preserve">Antwortet mit allen </w:t>
-            </w:r>
-            <w:r>
-              <w:t>Daten für die Sensoren Verwaltung</w:t>
+              <w:t>Antwortet mit allen Daten für die Sensoren Verwaltung</w:t>
             </w:r>
           </w:p>
         </w:tc>
@@ -14659,31 +13663,7 @@
           <w:p>
             <w:r>
               <w:lastRenderedPageBreak/>
-              <w:t>/</w:t>
-            </w:r>
-            <w:proofErr w:type="spellStart"/>
-            <w:r>
-              <w:t>views</w:t>
-            </w:r>
-            <w:proofErr w:type="spellEnd"/>
-            <w:r>
-              <w:t>/</w:t>
-            </w:r>
-            <w:proofErr w:type="spellStart"/>
-            <w:r>
-              <w:t>sensoren</w:t>
-            </w:r>
-            <w:proofErr w:type="spellEnd"/>
-            <w:r>
-              <w:t>/&lt;</w:t>
-            </w:r>
-            <w:proofErr w:type="spellStart"/>
-            <w:r>
-              <w:t>eui</w:t>
-            </w:r>
-            <w:proofErr w:type="spellEnd"/>
-            <w:r>
-              <w:t>&gt;</w:t>
+              <w:t>/views/sensoren/&lt;eui&gt;</w:t>
             </w:r>
           </w:p>
         </w:tc>
@@ -14750,26 +13730,13 @@
       </w:pPr>
       <w:bookmarkStart w:id="87" w:name="_Toc35948538"/>
       <w:r>
-        <w:t xml:space="preserve">SQL </w:t>
-      </w:r>
-      <w:proofErr w:type="spellStart"/>
-      <w:r>
-        <w:t>Injection</w:t>
+        <w:t>SQL Injection</w:t>
       </w:r>
       <w:bookmarkEnd w:id="87"/>
-      <w:proofErr w:type="spellEnd"/>
-    </w:p>
-    <w:p>
-      <w:r>
-        <w:t xml:space="preserve">SQL Abfragen enthalten keine Rohdaten der Benutzer. Die Werte für die Abfrage werden separat der Datenbank geschickt und von </w:t>
-      </w:r>
-      <w:proofErr w:type="spellStart"/>
-      <w:r>
-        <w:t>PostgreSQL</w:t>
-      </w:r>
-      <w:proofErr w:type="spellEnd"/>
-      <w:r>
-        <w:t xml:space="preserve"> überprüft. Somit ist es nicht möglich, Eingabefelder zu missbrauchen.</w:t>
+    </w:p>
+    <w:p>
+      <w:r>
+        <w:t>SQL Abfragen enthalten keine Rohdaten der Benutzer. Die Werte für die Abfrage werden separat der Datenbank geschickt und von PostgreSQL überprüft. Somit ist es nicht möglich, Eingabefelder zu missbrauchen.</w:t>
       </w:r>
     </w:p>
     <w:p>
@@ -14784,34 +13751,13 @@
     </w:p>
     <w:p>
       <w:r>
-        <w:t xml:space="preserve">Damit Cross Site Scripting nicht möglich ist, wird der </w:t>
-      </w:r>
-      <w:proofErr w:type="spellStart"/>
-      <w:r>
-        <w:t>Meta</w:t>
-      </w:r>
-      <w:proofErr w:type="spellEnd"/>
-      <w:r>
-        <w:t xml:space="preserve"> Tag </w:t>
-      </w:r>
-      <w:r>
-        <w:t>Content-Security-</w:t>
-      </w:r>
-      <w:proofErr w:type="spellStart"/>
-      <w:r>
-        <w:t>Policy</w:t>
-      </w:r>
-      <w:proofErr w:type="spellEnd"/>
-      <w:r>
-        <w:t xml:space="preserve"> so konfiguriert, dass keine inline Scripts und nur JavaScript Files von derselben Domäne erlaubt sind. Der einzige Nachteil hier ist, dass man keinen CDN für </w:t>
-      </w:r>
-      <w:proofErr w:type="spellStart"/>
-      <w:r>
-        <w:t>JQuery</w:t>
-      </w:r>
-      <w:proofErr w:type="spellEnd"/>
-      <w:r>
-        <w:t xml:space="preserve"> oder dergleichen benutzen kann. So verhindert man aber auch das Schadcode von einem gehackten CDN auf die eigene Seite geladen wird.</w:t>
+        <w:t xml:space="preserve">Damit Cross Site Scripting nicht möglich ist, wird der Meta Tag </w:t>
+      </w:r>
+      <w:r>
+        <w:t>Content-Security-Policy</w:t>
+      </w:r>
+      <w:r>
+        <w:t xml:space="preserve"> so konfiguriert, dass keine inline Scripts und nur JavaScript Files von derselben Domäne erlaubt sind. Der einzige Nachteil hier ist, dass man keinen CDN für JQuery oder dergleichen benutzen kann. So verhindert man aber auch das Schadcode von einem gehackten CDN auf die eigene Seite geladen wird.</w:t>
       </w:r>
     </w:p>
     <w:p>
@@ -15399,23 +14345,7 @@
           </w:tcPr>
           <w:p>
             <w:r>
-              <w:t xml:space="preserve">Loriot Gateway aktiv und verbunden mit Applikation über </w:t>
-            </w:r>
-            <w:proofErr w:type="spellStart"/>
-            <w:r>
-              <w:t>Websockets</w:t>
-            </w:r>
-            <w:proofErr w:type="spellEnd"/>
-            <w:r>
-              <w:t>. Datenbank geöffnet (</w:t>
-            </w:r>
-            <w:proofErr w:type="spellStart"/>
-            <w:r>
-              <w:t>pgAdmin</w:t>
-            </w:r>
-            <w:proofErr w:type="spellEnd"/>
-            <w:r>
-              <w:t>).</w:t>
+              <w:t>Loriot Gateway aktiv und verbunden mit Applikation über Websockets. Datenbank geöffnet (pgAdmin).</w:t>
             </w:r>
           </w:p>
         </w:tc>
@@ -15425,15 +14355,7 @@
           </w:tcPr>
           <w:p>
             <w:r>
-              <w:t xml:space="preserve">Druck auf Button des </w:t>
-            </w:r>
-            <w:proofErr w:type="spellStart"/>
-            <w:r>
-              <w:t>Adeunis</w:t>
-            </w:r>
-            <w:proofErr w:type="spellEnd"/>
-            <w:r>
-              <w:t xml:space="preserve"> RF Sensors.</w:t>
+              <w:t>Druck auf Button des Adeunis RF Sensors.</w:t>
             </w:r>
           </w:p>
         </w:tc>
@@ -15456,15 +14378,7 @@
           </w:tcPr>
           <w:p>
             <w:r>
-              <w:t xml:space="preserve">Ein Wert des </w:t>
-            </w:r>
-            <w:proofErr w:type="spellStart"/>
-            <w:r>
-              <w:t>Adeunis</w:t>
-            </w:r>
-            <w:proofErr w:type="spellEnd"/>
-            <w:r>
-              <w:t xml:space="preserve"> RF Sensors wird korrekt in folgende Werte umgewandelt.</w:t>
+              <w:t>Ein Wert des Adeunis RF Sensors wird korrekt in folgende Werte umgewandelt.</w:t>
             </w:r>
           </w:p>
           <w:p>
@@ -15523,13 +14437,8 @@
                 <w:numId w:val="43"/>
               </w:numPr>
             </w:pPr>
-            <w:proofErr w:type="spellStart"/>
-            <w:r>
-              <w:t>Uplink</w:t>
-            </w:r>
-            <w:proofErr w:type="spellEnd"/>
-            <w:r>
-              <w:t xml:space="preserve"> Counter</w:t>
+            <w:r>
+              <w:t>Uplink Counter</w:t>
             </w:r>
           </w:p>
           <w:p>
@@ -15540,13 +14449,8 @@
                 <w:numId w:val="43"/>
               </w:numPr>
             </w:pPr>
-            <w:proofErr w:type="spellStart"/>
-            <w:r>
-              <w:t>Downlink</w:t>
-            </w:r>
-            <w:proofErr w:type="spellEnd"/>
-            <w:r>
-              <w:t xml:space="preserve"> Counter</w:t>
+            <w:r>
+              <w:t>Downlink Counter</w:t>
             </w:r>
           </w:p>
           <w:p>
@@ -15583,23 +14487,7 @@
               <w:t xml:space="preserve">Loriot Gateway aktiv und verbunden </w:t>
             </w:r>
             <w:r>
-              <w:t xml:space="preserve">mit Applikation über </w:t>
-            </w:r>
-            <w:proofErr w:type="spellStart"/>
-            <w:r>
-              <w:t>Websockets</w:t>
-            </w:r>
-            <w:proofErr w:type="spellEnd"/>
-            <w:r>
-              <w:t>. Datenbank geöffnet (</w:t>
-            </w:r>
-            <w:proofErr w:type="spellStart"/>
-            <w:r>
-              <w:t>pgAdmin</w:t>
-            </w:r>
-            <w:proofErr w:type="spellEnd"/>
-            <w:r>
-              <w:t>).</w:t>
+              <w:t>mit Applikation über Websockets. Datenbank geöffnet (pgAdmin).</w:t>
             </w:r>
           </w:p>
         </w:tc>
@@ -15609,15 +14497,7 @@
           </w:tcPr>
           <w:p>
             <w:r>
-              <w:t xml:space="preserve">Klick auf </w:t>
-            </w:r>
-            <w:proofErr w:type="spellStart"/>
-            <w:r>
-              <w:t>Adeunis</w:t>
-            </w:r>
-            <w:proofErr w:type="spellEnd"/>
-            <w:r>
-              <w:t xml:space="preserve"> RF.</w:t>
+              <w:t>Klick auf Adeunis RF.</w:t>
             </w:r>
           </w:p>
         </w:tc>
@@ -15639,15 +14519,7 @@
           </w:tcPr>
           <w:p>
             <w:r>
-              <w:t xml:space="preserve">Ein Wert eines </w:t>
-            </w:r>
-            <w:proofErr w:type="spellStart"/>
-            <w:r>
-              <w:t>Elsys</w:t>
-            </w:r>
-            <w:proofErr w:type="spellEnd"/>
-            <w:r>
-              <w:t xml:space="preserve"> CO2 Sensors wird Korrekt in folgende Werte umgewandelt.</w:t>
+              <w:t>Ein Wert eines Elsys CO2 Sensors wird Korrekt in folgende Werte umgewandelt.</w:t>
             </w:r>
           </w:p>
           <w:p>
@@ -15729,23 +14601,7 @@
           </w:tcPr>
           <w:p>
             <w:r>
-              <w:t xml:space="preserve">Loriot Gateway aktiv und verbunden mit Applikation über </w:t>
-            </w:r>
-            <w:proofErr w:type="spellStart"/>
-            <w:r>
-              <w:t>Websockets</w:t>
-            </w:r>
-            <w:proofErr w:type="spellEnd"/>
-            <w:r>
-              <w:t>. Datenbank geöffnet (</w:t>
-            </w:r>
-            <w:proofErr w:type="spellStart"/>
-            <w:r>
-              <w:t>pgAdmin</w:t>
-            </w:r>
-            <w:proofErr w:type="spellEnd"/>
-            <w:r>
-              <w:t>).</w:t>
+              <w:t>Loriot Gateway aktiv und verbunden mit Applikation über Websockets. Datenbank geöffnet (pgAdmin).</w:t>
             </w:r>
           </w:p>
         </w:tc>
@@ -15755,15 +14611,7 @@
           </w:tcPr>
           <w:p>
             <w:r>
-              <w:t xml:space="preserve">Warten auf neue Daten des Sensors. </w:t>
-            </w:r>
-            <w:proofErr w:type="spellStart"/>
-            <w:r>
-              <w:t>Elsys</w:t>
-            </w:r>
-            <w:proofErr w:type="spellEnd"/>
-            <w:r>
-              <w:t xml:space="preserve"> schickt alle 5 Minuten.</w:t>
+              <w:t>Warten auf neue Daten des Sensors. Elsys schickt alle 5 Minuten.</w:t>
             </w:r>
           </w:p>
         </w:tc>
@@ -15845,15 +14693,7 @@
               </w:numPr>
             </w:pPr>
             <w:r>
-              <w:t>- (</w:t>
-            </w:r>
-            <w:proofErr w:type="spellStart"/>
-            <w:r>
-              <w:t>Temp</w:t>
-            </w:r>
-            <w:proofErr w:type="spellEnd"/>
-            <w:r>
-              <w:t xml:space="preserve"> PCB)</w:t>
+              <w:t>- (Temp PCB)</w:t>
             </w:r>
           </w:p>
         </w:tc>
@@ -15863,23 +14703,7 @@
           </w:tcPr>
           <w:p>
             <w:r>
-              <w:t xml:space="preserve">Loriot Gateway aktiv und verbunden mit Applikation über </w:t>
-            </w:r>
-            <w:proofErr w:type="spellStart"/>
-            <w:r>
-              <w:t>Websockets</w:t>
-            </w:r>
-            <w:proofErr w:type="spellEnd"/>
-            <w:r>
-              <w:t>. Datenbank geöffnet (</w:t>
-            </w:r>
-            <w:proofErr w:type="spellStart"/>
-            <w:r>
-              <w:t>pgAdmin</w:t>
-            </w:r>
-            <w:proofErr w:type="spellEnd"/>
-            <w:r>
-              <w:t>).</w:t>
+              <w:t>Loriot Gateway aktiv und verbunden mit Applikation über Websockets. Datenbank geöffnet (pgAdmin).</w:t>
             </w:r>
           </w:p>
         </w:tc>
@@ -16029,15 +14853,7 @@
           </w:tcPr>
           <w:p>
             <w:r>
-              <w:t xml:space="preserve">Ein Richtwert Beobachter erstellt eine Meldung für den </w:t>
-            </w:r>
-            <w:proofErr w:type="spellStart"/>
-            <w:r>
-              <w:t>Elsys</w:t>
-            </w:r>
-            <w:proofErr w:type="spellEnd"/>
-            <w:r>
-              <w:t xml:space="preserve"> CO2 Temperatur Wert, wenn sich dieser um 1 Grad erwärmt hat.</w:t>
+              <w:t>Ein Richtwert Beobachter erstellt eine Meldung für den Elsys CO2 Temperatur Wert, wenn sich dieser um 1 Grad erwärmt hat.</w:t>
             </w:r>
           </w:p>
         </w:tc>
@@ -16047,15 +14863,7 @@
           </w:tcPr>
           <w:p>
             <w:r>
-              <w:t xml:space="preserve">Web Applikation mit Backend gestartet. Sensor Werte von Loriot abhören. </w:t>
-            </w:r>
-            <w:proofErr w:type="spellStart"/>
-            <w:r>
-              <w:t>Elsys</w:t>
-            </w:r>
-            <w:proofErr w:type="spellEnd"/>
-            <w:r>
-              <w:t xml:space="preserve"> CO2 Sensor muss hinzugefügt sein.</w:t>
+              <w:t>Web Applikation mit Backend gestartet. Sensor Werte von Loriot abhören. Elsys CO2 Sensor muss hinzugefügt sein.</w:t>
             </w:r>
           </w:p>
         </w:tc>
@@ -16087,15 +14895,7 @@
           </w:tcPr>
           <w:p>
             <w:r>
-              <w:t xml:space="preserve">Ein Zählerstand Beobachter erstellt eine Meldung wenn der Zählerstand eines </w:t>
-            </w:r>
-            <w:proofErr w:type="spellStart"/>
-            <w:r>
-              <w:t>Adeunis</w:t>
-            </w:r>
-            <w:proofErr w:type="spellEnd"/>
-            <w:r>
-              <w:t xml:space="preserve"> RF zehn erreicht.</w:t>
+              <w:t>Ein Zählerstand Beobachter erstellt eine Meldung wenn der Zählerstand eines Adeunis RF zehn erreicht.</w:t>
             </w:r>
           </w:p>
         </w:tc>
@@ -16105,15 +14905,7 @@
           </w:tcPr>
           <w:p>
             <w:r>
-              <w:t xml:space="preserve">Web Applikation mit Backend gestartet. Sensor Werte von Loriot abhören. </w:t>
-            </w:r>
-            <w:proofErr w:type="spellStart"/>
-            <w:r>
-              <w:t>Adeunis</w:t>
-            </w:r>
-            <w:proofErr w:type="spellEnd"/>
-            <w:r>
-              <w:t xml:space="preserve"> Sensor hinzugefügt mit Zählerstand Beobachter.</w:t>
+              <w:t>Web Applikation mit Backend gestartet. Sensor Werte von Loriot abhören. Adeunis Sensor hinzugefügt mit Zählerstand Beobachter.</w:t>
             </w:r>
           </w:p>
         </w:tc>
@@ -16145,15 +14937,7 @@
           </w:tcPr>
           <w:p>
             <w:r>
-              <w:t xml:space="preserve">Es können mehrere Beobachter für den </w:t>
-            </w:r>
-            <w:proofErr w:type="spellStart"/>
-            <w:r>
-              <w:t>Elsys</w:t>
-            </w:r>
-            <w:proofErr w:type="spellEnd"/>
-            <w:r>
-              <w:t xml:space="preserve"> CO2 erstellt werden. Einen für die Temperatur und einen für das Licht.</w:t>
+              <w:t>Es können mehrere Beobachter für den Elsys CO2 erstellt werden. Einen für die Temperatur und einen für das Licht.</w:t>
             </w:r>
           </w:p>
         </w:tc>
@@ -16163,15 +14947,7 @@
           </w:tcPr>
           <w:p>
             <w:r>
-              <w:t xml:space="preserve">Web Applikation mit Backend gestartet. Sensor Werte von Loriot abhören. </w:t>
-            </w:r>
-            <w:proofErr w:type="spellStart"/>
-            <w:r>
-              <w:t>Elsys</w:t>
-            </w:r>
-            <w:proofErr w:type="spellEnd"/>
-            <w:r>
-              <w:t xml:space="preserve"> CO2 Sensor  hinzugefügt und Richtwert Beobachter für Licht und Temperatur erstellt.</w:t>
+              <w:t>Web Applikation mit Backend gestartet. Sensor Werte von Loriot abhören. Elsys CO2 Sensor  hinzugefügt und Richtwert Beobachter für Licht und Temperatur erstellt.</w:t>
             </w:r>
           </w:p>
         </w:tc>
@@ -16582,23 +15358,7 @@
           </w:tcPr>
           <w:p>
             <w:r>
-              <w:t>Neues Gebäude erstellen mit dem Namen &lt;</w:t>
-            </w:r>
-            <w:proofErr w:type="spellStart"/>
-            <w:r>
-              <w:t>script</w:t>
-            </w:r>
-            <w:proofErr w:type="spellEnd"/>
-            <w:r>
-              <w:t>&gt;alert(«Not Safe»);&lt;/</w:t>
-            </w:r>
-            <w:proofErr w:type="spellStart"/>
-            <w:r>
-              <w:t>script</w:t>
-            </w:r>
-            <w:proofErr w:type="spellEnd"/>
-            <w:r>
-              <w:t>&gt;</w:t>
+              <w:t>Neues Gebäude erstellen mit dem Namen &lt;script&gt;alert(«Not Safe»);&lt;/script&gt;</w:t>
             </w:r>
           </w:p>
         </w:tc>
@@ -17005,15 +15765,7 @@
           </w:tcPr>
           <w:p>
             <w:r>
-              <w:t xml:space="preserve">Sensor Ansicht eines </w:t>
-            </w:r>
-            <w:proofErr w:type="spellStart"/>
-            <w:r>
-              <w:t>Elsys</w:t>
-            </w:r>
-            <w:proofErr w:type="spellEnd"/>
-            <w:r>
-              <w:t xml:space="preserve"> CO2 Sensors geöffnet.</w:t>
+              <w:t>Sensor Ansicht eines Elsys CO2 Sensors geöffnet.</w:t>
             </w:r>
           </w:p>
         </w:tc>
@@ -17232,15 +15984,7 @@
     </w:p>
     <w:p>
       <w:r>
-        <w:t xml:space="preserve">Muss eine Webseite weniger laden, so ist sie auch schneller. Da sich aber solche Bibliotheken </w:t>
-      </w:r>
-      <w:proofErr w:type="spellStart"/>
-      <w:r>
-        <w:t>cachen</w:t>
-      </w:r>
-      <w:proofErr w:type="spellEnd"/>
-      <w:r>
-        <w:t xml:space="preserve"> lassen, spielt dies keine grosse Rolle.</w:t>
+        <w:t>Muss eine Webseite weniger laden, so ist sie auch schneller. Da sich aber solche Bibliotheken cachen lassen, spielt dies keine grosse Rolle.</w:t>
       </w:r>
     </w:p>
     <w:p>
@@ -17271,11 +16015,9 @@
           <w:numId w:val="47"/>
         </w:numPr>
       </w:pPr>
-      <w:proofErr w:type="spellStart"/>
       <w:r>
         <w:t>Responsiveness</w:t>
       </w:r>
-      <w:proofErr w:type="spellEnd"/>
       <w:r>
         <w:t xml:space="preserve"> </w:t>
       </w:r>
@@ -17472,28 +16214,7 @@
     <w:p>
       <w:r>
         <w:lastRenderedPageBreak/>
-        <w:t>In Python kann man einfach einen Hex Wert in eine Nummer umwandeln. Es lässt sich mit «</w:t>
-      </w:r>
-      <w:proofErr w:type="spellStart"/>
-      <w:proofErr w:type="gramStart"/>
-      <w:r>
-        <w:t>int</w:t>
-      </w:r>
-      <w:proofErr w:type="spellEnd"/>
-      <w:r>
-        <w:t>(</w:t>
-      </w:r>
-      <w:proofErr w:type="gramEnd"/>
-      <w:r>
-        <w:t xml:space="preserve">‘c’, </w:t>
-      </w:r>
-      <w:proofErr w:type="spellStart"/>
-      <w:r>
-        <w:t>base</w:t>
-      </w:r>
-      <w:proofErr w:type="spellEnd"/>
-      <w:r>
-        <w:t>=16)» lösen. Dies ergäbe den Korrekten Wert von 12.</w:t>
+        <w:t>In Python kann man einfach einen Hex Wert in eine Nummer umwandeln. Es lässt sich mit «int(‘c’, base=16)» lösen. Dies ergäbe den Korrekten Wert von 12.</w:t>
       </w:r>
     </w:p>
     <w:p>
@@ -17530,23 +16251,7 @@
         <w:t>Am besten beginnt man mit der Datenbank</w:t>
       </w:r>
       <w:r>
-        <w:t xml:space="preserve">, falls man </w:t>
-      </w:r>
-      <w:proofErr w:type="spellStart"/>
-      <w:r>
-        <w:t>PostgreSQL</w:t>
-      </w:r>
-      <w:proofErr w:type="spellEnd"/>
-      <w:r>
-        <w:t xml:space="preserve"> nicht installiert hat, sollte man dies zusätzlich noch tun. Damit man die Datenbank anschauen kann, sollte man </w:t>
-      </w:r>
-      <w:proofErr w:type="spellStart"/>
-      <w:r>
-        <w:t>PgAdmin</w:t>
-      </w:r>
-      <w:proofErr w:type="spellEnd"/>
-      <w:r>
-        <w:t xml:space="preserve"> gleich mit installieren.</w:t>
+        <w:t>, falls man PostgreSQL nicht installiert hat, sollte man dies zusätzlich noch tun. Damit man die Datenbank anschauen kann, sollte man PgAdmin gleich mit installieren.</w:t>
       </w:r>
     </w:p>
     <w:p>
@@ -17587,19 +16292,9 @@
           <w:numId w:val="47"/>
         </w:numPr>
       </w:pPr>
-      <w:proofErr w:type="spellStart"/>
-      <w:r>
-        <w:t>python</w:t>
-      </w:r>
-      <w:proofErr w:type="spellEnd"/>
-      <w:r>
-        <w:t xml:space="preserve"> setup.py </w:t>
-      </w:r>
-      <w:proofErr w:type="spellStart"/>
-      <w:r>
-        <w:t>sdist</w:t>
-      </w:r>
-      <w:proofErr w:type="spellEnd"/>
+      <w:r>
+        <w:t>python setup.py sdist</w:t>
+      </w:r>
     </w:p>
     <w:p>
       <w:pPr>
@@ -17609,130 +16304,35 @@
           <w:numId w:val="47"/>
         </w:numPr>
       </w:pPr>
-      <w:proofErr w:type="spellStart"/>
-      <w:r>
-        <w:t>pip</w:t>
-      </w:r>
-      <w:proofErr w:type="spellEnd"/>
+      <w:r>
+        <w:t>pip install dist/bbbapi-1.0.tar.gz</w:t>
+      </w:r>
+    </w:p>
+    <w:p>
+      <w:pPr>
+        <w:pStyle w:val="berschrift3"/>
+      </w:pPr>
+      <w:r>
+        <w:t>Server starten</w:t>
+      </w:r>
+    </w:p>
+    <w:p>
+      <w:r>
+        <w:t>Letztendlich</w:t>
+      </w:r>
+      <w:r>
+        <w:t xml:space="preserve"> kann man den Server mit ‘uvicorn main:app’. Auch hier muss man wieder im realisiern/bbbapi Ordner sein. </w:t>
+      </w:r>
+      <w:r>
+        <w:t>Nun ist der ASGI Server gestartet, dass Backend läuft somit.</w:t>
+      </w:r>
       <w:r>
         <w:t xml:space="preserve"> </w:t>
       </w:r>
-      <w:proofErr w:type="spellStart"/>
-      <w:r>
-        <w:t>install</w:t>
-      </w:r>
-      <w:proofErr w:type="spellEnd"/>
-      <w:r>
-        <w:t xml:space="preserve"> </w:t>
-      </w:r>
-      <w:proofErr w:type="spellStart"/>
-      <w:r>
-        <w:t>dist</w:t>
-      </w:r>
-      <w:proofErr w:type="spellEnd"/>
-      <w:r>
-        <w:t>/bbbapi-1.0.tar.gz</w:t>
-      </w:r>
-    </w:p>
-    <w:p>
-      <w:pPr>
-        <w:pStyle w:val="berschrift3"/>
-      </w:pPr>
-      <w:r>
-        <w:t>Server starten</w:t>
-      </w:r>
-    </w:p>
-    <w:p>
-      <w:r>
-        <w:t>Letztendlich</w:t>
-      </w:r>
-      <w:r>
-        <w:t xml:space="preserve"> kann man den Server mit ‘</w:t>
-      </w:r>
-      <w:proofErr w:type="spellStart"/>
-      <w:r>
-        <w:t>uvicorn</w:t>
-      </w:r>
-      <w:proofErr w:type="spellEnd"/>
-      <w:r>
-        <w:t xml:space="preserve"> </w:t>
-      </w:r>
-      <w:proofErr w:type="spellStart"/>
-      <w:proofErr w:type="gramStart"/>
-      <w:r>
-        <w:t>main:app</w:t>
-      </w:r>
-      <w:proofErr w:type="spellEnd"/>
-      <w:proofErr w:type="gramEnd"/>
-      <w:r>
-        <w:t xml:space="preserve">’. Auch hier muss man wieder im </w:t>
-      </w:r>
-      <w:proofErr w:type="spellStart"/>
-      <w:r>
-        <w:t>realisiern</w:t>
-      </w:r>
-      <w:proofErr w:type="spellEnd"/>
-      <w:r>
-        <w:t>/</w:t>
-      </w:r>
-      <w:proofErr w:type="spellStart"/>
-      <w:r>
-        <w:t>bbbapi</w:t>
-      </w:r>
-      <w:proofErr w:type="spellEnd"/>
-      <w:r>
-        <w:t xml:space="preserve"> Ordner sein. </w:t>
-      </w:r>
-      <w:r>
-        <w:t>Nun ist der ASGI Server gestartet, dass Backend läuft somit.</w:t>
-      </w:r>
-      <w:r>
-        <w:t xml:space="preserve"> </w:t>
-      </w:r>
-    </w:p>
-    <w:p>
-      <w:r>
-        <w:t xml:space="preserve">Damit die Authentifizierung reibungslos funktioniert, müssen noch Public und Private Keys im RSA Format erstellt werden. Diese werden gebraucht um die Signatur eines Access Tokens zu erstellen und validieren. Zusätzlich muss der Dateiname des Public und Private Keys identisch sein und eine Länge welche durch acht teilbar ist haben. Dies ist so weil im Header eines Access Tokens ein Public Key Kennung vorhanden sein muss, damit das Backend weiss wie mit welchem Schlüssel die Signatur validiert werden muss. Im config.ini File sind die Schlüssel unter </w:t>
-      </w:r>
-      <w:proofErr w:type="spellStart"/>
-      <w:r>
-        <w:t>assets</w:t>
-      </w:r>
-      <w:proofErr w:type="spellEnd"/>
-      <w:r>
-        <w:t>/</w:t>
-      </w:r>
-      <w:proofErr w:type="spellStart"/>
-      <w:r>
-        <w:t>keys</w:t>
-      </w:r>
-      <w:proofErr w:type="spellEnd"/>
-      <w:r>
-        <w:t>/</w:t>
-      </w:r>
-      <w:proofErr w:type="spellStart"/>
-      <w:r>
-        <w:t>public</w:t>
-      </w:r>
-      <w:proofErr w:type="spellEnd"/>
-      <w:r>
-        <w:t xml:space="preserve"> und </w:t>
-      </w:r>
-      <w:proofErr w:type="spellStart"/>
-      <w:r>
-        <w:t>assets</w:t>
-      </w:r>
-      <w:proofErr w:type="spellEnd"/>
-      <w:r>
-        <w:t>/</w:t>
-      </w:r>
-      <w:proofErr w:type="spellStart"/>
-      <w:r>
-        <w:t>keys</w:t>
-      </w:r>
-      <w:proofErr w:type="spellEnd"/>
-      <w:r>
-        <w:t xml:space="preserve">/private verlinkt. </w:t>
+    </w:p>
+    <w:p>
+      <w:r>
+        <w:t xml:space="preserve">Damit die Authentifizierung reibungslos funktioniert, müssen noch Public und Private Keys im RSA Format erstellt werden. Diese werden gebraucht um die Signatur eines Access Tokens zu erstellen und validieren. Zusätzlich muss der Dateiname des Public und Private Keys identisch sein und eine Länge welche durch acht teilbar ist haben. Dies ist so weil im Header eines Access Tokens ein Public Key Kennung vorhanden sein muss, damit das Backend weiss wie mit welchem Schlüssel die Signatur validiert werden muss. Im config.ini File sind die Schlüssel unter assets/keys/public und assets/keys/private verlinkt. </w:t>
       </w:r>
     </w:p>
     <w:p>
@@ -17768,14 +16368,7 @@
       </w:r>
       <w:r>
         <w:br/>
-      </w:r>
-      <w:proofErr w:type="spellStart"/>
-      <w:r>
-        <w:t>name</w:t>
-      </w:r>
-      <w:proofErr w:type="spellEnd"/>
-      <w:r>
-        <w:t xml:space="preserve">=wert </w:t>
+        <w:t xml:space="preserve">name=wert </w:t>
       </w:r>
       <w:r>
         <w:br/>
@@ -17785,31 +16378,7 @@
       </w:r>
       <w:r>
         <w:br/>
-        <w:t>private-</w:t>
-      </w:r>
-      <w:proofErr w:type="spellStart"/>
-      <w:r>
-        <w:t>keys</w:t>
-      </w:r>
-      <w:proofErr w:type="spellEnd"/>
-      <w:r>
-        <w:t>=</w:t>
-      </w:r>
-      <w:proofErr w:type="spellStart"/>
-      <w:r>
-        <w:t>assets</w:t>
-      </w:r>
-      <w:proofErr w:type="spellEnd"/>
-      <w:r>
-        <w:t>/</w:t>
-      </w:r>
-      <w:proofErr w:type="spellStart"/>
-      <w:r>
-        <w:t>keys</w:t>
-      </w:r>
-      <w:proofErr w:type="spellEnd"/>
-      <w:r>
-        <w:t>/private</w:t>
+        <w:t>private-keys=assets/keys/private</w:t>
       </w:r>
     </w:p>
     <w:p>
@@ -17863,13 +16432,8 @@
           </w:tcPr>
           <w:p>
             <w:r>
-              <w:t>private-</w:t>
-            </w:r>
-            <w:proofErr w:type="spellStart"/>
-            <w:r>
-              <w:t>keys</w:t>
-            </w:r>
-            <w:proofErr w:type="spellEnd"/>
+              <w:t>private-keys</w:t>
+            </w:r>
           </w:p>
         </w:tc>
         <w:tc>
@@ -17889,12 +16453,10 @@
             <w:tcW w:w="2410" w:type="dxa"/>
           </w:tcPr>
           <w:p>
-            <w:proofErr w:type="spellStart"/>
             <w:r>
               <w:lastRenderedPageBreak/>
               <w:t>public-keys</w:t>
             </w:r>
-            <w:proofErr w:type="spellEnd"/>
           </w:p>
         </w:tc>
         <w:tc>
@@ -17915,13 +16477,8 @@
           </w:tcPr>
           <w:p>
             <w:r>
-              <w:t>Identifier-</w:t>
-            </w:r>
-            <w:proofErr w:type="spellStart"/>
-            <w:r>
-              <w:t>secret</w:t>
-            </w:r>
-            <w:proofErr w:type="spellEnd"/>
+              <w:t>Identifier-secret</w:t>
+            </w:r>
           </w:p>
         </w:tc>
         <w:tc>
@@ -17987,11 +16544,9 @@
             <w:tcW w:w="2410" w:type="dxa"/>
           </w:tcPr>
           <w:p>
-            <w:proofErr w:type="spellStart"/>
             <w:r>
               <w:t>expire</w:t>
             </w:r>
-            <w:proofErr w:type="spellEnd"/>
           </w:p>
         </w:tc>
         <w:tc>
@@ -18011,11 +16566,9 @@
             <w:tcW w:w="2410" w:type="dxa"/>
           </w:tcPr>
           <w:p>
-            <w:proofErr w:type="spellStart"/>
             <w:r>
               <w:t>issuer</w:t>
             </w:r>
-            <w:proofErr w:type="spellEnd"/>
           </w:p>
         </w:tc>
         <w:tc>
@@ -18035,11 +16588,9 @@
             <w:tcW w:w="2410" w:type="dxa"/>
           </w:tcPr>
           <w:p>
-            <w:proofErr w:type="spellStart"/>
             <w:r>
               <w:t>audience</w:t>
             </w:r>
-            <w:proofErr w:type="spellEnd"/>
           </w:p>
         </w:tc>
         <w:tc>
@@ -18059,13 +16610,8 @@
             <w:tcW w:w="2410" w:type="dxa"/>
           </w:tcPr>
           <w:p>
-            <w:proofErr w:type="spellStart"/>
-            <w:r>
-              <w:t>refresh</w:t>
-            </w:r>
-            <w:proofErr w:type="spellEnd"/>
-            <w:r>
-              <w:t>-token-bytes</w:t>
+            <w:r>
+              <w:t>refresh-token-bytes</w:t>
             </w:r>
           </w:p>
         </w:tc>
@@ -18075,15 +16621,7 @@
           </w:tcPr>
           <w:p>
             <w:r>
-              <w:t xml:space="preserve">Grösse des zu erstellenden Refresh Token in </w:t>
-            </w:r>
-            <w:proofErr w:type="spellStart"/>
-            <w:r>
-              <w:t>bytes</w:t>
-            </w:r>
-            <w:proofErr w:type="spellEnd"/>
-            <w:r>
-              <w:t>.</w:t>
+              <w:t>Grösse des zu erstellenden Refresh Token in bytes.</w:t>
             </w:r>
           </w:p>
         </w:tc>
@@ -18094,28 +16632,13 @@
       <w:pPr>
         <w:pStyle w:val="berschrift4"/>
       </w:pPr>
-      <w:proofErr w:type="spellStart"/>
       <w:r>
         <w:t>Scrypt</w:t>
       </w:r>
-      <w:proofErr w:type="spellEnd"/>
-    </w:p>
-    <w:p>
-      <w:proofErr w:type="spellStart"/>
-      <w:r>
-        <w:t>Scrypt</w:t>
-      </w:r>
-      <w:proofErr w:type="spellEnd"/>
-      <w:r>
-        <w:t xml:space="preserve"> ist der Algorithmus mit welchem die Passwörter </w:t>
-      </w:r>
-      <w:proofErr w:type="spellStart"/>
-      <w:r>
-        <w:t>gehashed</w:t>
-      </w:r>
-      <w:proofErr w:type="spellEnd"/>
-      <w:r>
-        <w:t xml:space="preserve"> werden.</w:t>
+    </w:p>
+    <w:p>
+      <w:r>
+        <w:t>Scrypt ist der Algorithmus mit welchem die Passwörter gehashed werden.</w:t>
       </w:r>
     </w:p>
     <w:tbl>
@@ -18160,11 +16683,9 @@
             <w:tcW w:w="2410" w:type="dxa"/>
           </w:tcPr>
           <w:p>
-            <w:proofErr w:type="spellStart"/>
             <w:r>
               <w:t>mem_cost</w:t>
             </w:r>
-            <w:proofErr w:type="spellEnd"/>
           </w:p>
         </w:tc>
         <w:tc>
@@ -18173,15 +16694,7 @@
           </w:tcPr>
           <w:p>
             <w:r>
-              <w:t xml:space="preserve">Wie viel Memory die Generierung des </w:t>
-            </w:r>
-            <w:proofErr w:type="spellStart"/>
-            <w:r>
-              <w:t>Hashes</w:t>
-            </w:r>
-            <w:proofErr w:type="spellEnd"/>
-            <w:r>
-              <w:t xml:space="preserve"> benutzen sollte. Hierbei sollte ein Wert von 1</w:t>
+              <w:t>Wie viel Memory die Generierung des Hashes benutzen sollte. Hierbei sollte ein Wert von 1</w:t>
             </w:r>
             <w:r>
               <w:t xml:space="preserve">6 </w:t>
@@ -18198,11 +16711,9 @@
             <w:tcW w:w="2410" w:type="dxa"/>
           </w:tcPr>
           <w:p>
-            <w:proofErr w:type="spellStart"/>
             <w:r>
               <w:t>rounds</w:t>
             </w:r>
-            <w:proofErr w:type="spellEnd"/>
           </w:p>
         </w:tc>
         <w:tc>
@@ -18211,15 +16722,7 @@
           </w:tcPr>
           <w:p>
             <w:r>
-              <w:t xml:space="preserve">Wie oft </w:t>
-            </w:r>
-            <w:proofErr w:type="spellStart"/>
-            <w:r>
-              <w:t>gehashed</w:t>
-            </w:r>
-            <w:proofErr w:type="spellEnd"/>
-            <w:r>
-              <w:t xml:space="preserve"> werden soll. Hierbei sollte ein Wert von 8 genügen.</w:t>
+              <w:t>Wie oft gehashed werden soll. Hierbei sollte ein Wert von 8 genügen.</w:t>
             </w:r>
           </w:p>
         </w:tc>
@@ -18275,11 +16778,9 @@
             <w:tcW w:w="2410" w:type="dxa"/>
           </w:tcPr>
           <w:p>
-            <w:proofErr w:type="spellStart"/>
             <w:r>
               <w:t>database</w:t>
             </w:r>
-            <w:proofErr w:type="spellEnd"/>
           </w:p>
         </w:tc>
         <w:tc>
@@ -18299,11 +16800,9 @@
             <w:tcW w:w="2410" w:type="dxa"/>
           </w:tcPr>
           <w:p>
-            <w:proofErr w:type="spellStart"/>
             <w:r>
               <w:t>user</w:t>
             </w:r>
-            <w:proofErr w:type="spellEnd"/>
           </w:p>
         </w:tc>
         <w:tc>
@@ -18323,14 +16822,12 @@
             <w:tcW w:w="2410" w:type="dxa"/>
           </w:tcPr>
           <w:p>
-            <w:proofErr w:type="spellStart"/>
             <w:r>
               <w:t>p</w:t>
             </w:r>
             <w:r>
               <w:t>assword</w:t>
             </w:r>
-            <w:proofErr w:type="spellEnd"/>
           </w:p>
         </w:tc>
         <w:tc>
@@ -18339,15 +16836,7 @@
           </w:tcPr>
           <w:p>
             <w:r>
-              <w:t xml:space="preserve">Passwort des </w:t>
-            </w:r>
-            <w:proofErr w:type="spellStart"/>
-            <w:r>
-              <w:t>Datenkbank</w:t>
-            </w:r>
-            <w:proofErr w:type="spellEnd"/>
-            <w:r>
-              <w:t xml:space="preserve"> Benutzers</w:t>
+              <w:t>Passwort des Datenkbank Benutzers</w:t>
             </w:r>
           </w:p>
         </w:tc>
@@ -18405,13 +16894,8 @@
             <w:tcW w:w="2410" w:type="dxa"/>
           </w:tcPr>
           <w:p>
-            <w:proofErr w:type="spellStart"/>
-            <w:r>
-              <w:t>close</w:t>
-            </w:r>
-            <w:proofErr w:type="spellEnd"/>
-            <w:r>
-              <w:t>-timeout</w:t>
+            <w:r>
+              <w:t>close-timeout</w:t>
             </w:r>
           </w:p>
         </w:tc>
@@ -18478,13 +16962,8 @@
             <w:tcW w:w="2410" w:type="dxa"/>
           </w:tcPr>
           <w:p>
-            <w:proofErr w:type="spellStart"/>
-            <w:r>
-              <w:t>max</w:t>
-            </w:r>
-            <w:proofErr w:type="spellEnd"/>
-            <w:r>
-              <w:t>-body-size</w:t>
+            <w:r>
+              <w:t>max-body-size</w:t>
             </w:r>
           </w:p>
         </w:tc>
@@ -18572,27 +17051,14 @@
             <w:tcW w:w="4536" w:type="dxa"/>
           </w:tcPr>
           <w:p>
-            <w:proofErr w:type="spellStart"/>
-            <w:r>
-              <w:t>Asynchronous</w:t>
-            </w:r>
-            <w:proofErr w:type="spellEnd"/>
-            <w:r>
-              <w:t xml:space="preserve"> Server Gateway Interface, </w:t>
+            <w:r>
+              <w:t xml:space="preserve">Asynchronous Server Gateway Interface, </w:t>
             </w:r>
             <w:r>
               <w:t>Nachfolger</w:t>
             </w:r>
             <w:r>
-              <w:t xml:space="preserve"> des Web Server Gateway Interface ist ein Web Server welches die Bibliothek </w:t>
-            </w:r>
-            <w:proofErr w:type="spellStart"/>
-            <w:r>
-              <w:t>asyncio</w:t>
-            </w:r>
-            <w:proofErr w:type="spellEnd"/>
-            <w:r>
-              <w:t xml:space="preserve"> von Python unterstützt.</w:t>
+              <w:t xml:space="preserve"> des Web Server Gateway Interface ist ein Web Server welches die Bibliothek asyncio von Python unterstützt.</w:t>
             </w:r>
           </w:p>
         </w:tc>
@@ -18603,11 +17069,9 @@
             <w:tcW w:w="4535" w:type="dxa"/>
           </w:tcPr>
           <w:p>
-            <w:proofErr w:type="spellStart"/>
             <w:r>
               <w:t>Docstring</w:t>
             </w:r>
-            <w:proofErr w:type="spellEnd"/>
           </w:p>
         </w:tc>
         <w:tc>
@@ -18616,15 +17080,7 @@
           </w:tcPr>
           <w:p>
             <w:r>
-              <w:t xml:space="preserve">Ein </w:t>
-            </w:r>
-            <w:proofErr w:type="spellStart"/>
-            <w:r>
-              <w:t>Docstring</w:t>
-            </w:r>
-            <w:proofErr w:type="spellEnd"/>
-            <w:r>
-              <w:t xml:space="preserve"> ist ein einzeiliger oder mehrzeiliger Kommentar </w:t>
+              <w:t xml:space="preserve">Ein Docstring ist ein einzeiliger oder mehrzeiliger Kommentar </w:t>
             </w:r>
             <w:r>
               <w:t xml:space="preserve">in Python </w:t>
@@ -18652,15 +17108,7 @@
           </w:tcPr>
           <w:p>
             <w:r>
-              <w:t xml:space="preserve">Sphinx ist ein Dokumentation Tool für Python, welches automatisch </w:t>
-            </w:r>
-            <w:proofErr w:type="spellStart"/>
-            <w:r>
-              <w:t>Docstrings</w:t>
-            </w:r>
-            <w:proofErr w:type="spellEnd"/>
-            <w:r>
-              <w:t xml:space="preserve"> zusammenstellen kann.</w:t>
+              <w:t>Sphinx ist ein Dokumentation Tool für Python, welches automatisch Docstrings zusammenstellen kann.</w:t>
             </w:r>
           </w:p>
         </w:tc>
@@ -18671,11 +17119,9 @@
             <w:tcW w:w="4535" w:type="dxa"/>
           </w:tcPr>
           <w:p>
-            <w:proofErr w:type="spellStart"/>
             <w:r>
               <w:t>Mockups</w:t>
             </w:r>
-            <w:proofErr w:type="spellEnd"/>
           </w:p>
         </w:tc>
         <w:tc>
@@ -18717,11 +17163,9 @@
             <w:tcW w:w="4535" w:type="dxa"/>
           </w:tcPr>
           <w:p>
-            <w:proofErr w:type="spellStart"/>
             <w:r>
               <w:t>Websockets</w:t>
             </w:r>
-            <w:proofErr w:type="spellEnd"/>
           </w:p>
         </w:tc>
         <w:tc>
@@ -18741,11 +17185,9 @@
             <w:tcW w:w="4535" w:type="dxa"/>
           </w:tcPr>
           <w:p>
-            <w:proofErr w:type="spellStart"/>
             <w:r>
               <w:t>Uvicorn</w:t>
             </w:r>
-            <w:proofErr w:type="spellEnd"/>
           </w:p>
         </w:tc>
         <w:tc>
@@ -18765,12 +17207,10 @@
             <w:tcW w:w="4535" w:type="dxa"/>
           </w:tcPr>
           <w:p>
-            <w:proofErr w:type="spellStart"/>
             <w:r>
               <w:lastRenderedPageBreak/>
               <w:t>Nginx</w:t>
             </w:r>
-            <w:proofErr w:type="spellEnd"/>
           </w:p>
         </w:tc>
         <w:tc>
@@ -18820,13 +17260,8 @@
       <w:pPr>
         <w:pStyle w:val="berschrift3"/>
       </w:pPr>
-      <w:proofErr w:type="spellStart"/>
-      <w:r>
-        <w:t>Escaping</w:t>
-      </w:r>
-      <w:proofErr w:type="spellEnd"/>
-      <w:r>
-        <w:t xml:space="preserve"> von HTML</w:t>
+      <w:r>
+        <w:t>Escaping von HTML</w:t>
       </w:r>
     </w:p>
     <w:p>
@@ -18834,14 +17269,12 @@
         <w:t xml:space="preserve">Für die Bereinigung von HTML in Strings wird eine Bibliothek benutzt, nämlich </w:t>
       </w:r>
       <w:hyperlink r:id="rId51" w:history="1">
-        <w:proofErr w:type="spellStart"/>
         <w:r>
           <w:rPr>
             <w:rStyle w:val="Hyperlink"/>
           </w:rPr>
           <w:t>Bleach</w:t>
         </w:r>
-        <w:proofErr w:type="spellEnd"/>
       </w:hyperlink>
       <w:r>
         <w:t xml:space="preserve"> von Mozilla. Mit einer einfachen Methode wandelt Sie mögliche böse Tags in sichere HTML Encodings um.</w:t>
@@ -18852,23 +17285,10 @@
         <w:t>Beispiel: Ein ‘&lt;’ wird zu ‘</w:t>
       </w:r>
       <w:r>
-        <w:t>&amp;</w:t>
-      </w:r>
-      <w:proofErr w:type="spellStart"/>
-      <w:proofErr w:type="gramStart"/>
-      <w:r>
-        <w:t>lt</w:t>
-      </w:r>
-      <w:proofErr w:type="spellEnd"/>
-      <w:r>
-        <w:t>;</w:t>
-      </w:r>
-      <w:r>
-        <w:t>’</w:t>
-      </w:r>
-      <w:proofErr w:type="gramEnd"/>
-      <w:r>
-        <w:t>. Dieses Zeichen wird dann von Browsern nicht als ein Tag angeschaut.</w:t>
+        <w:t>&amp;lt;</w:t>
+      </w:r>
+      <w:r>
+        <w:t>’. Dieses Zeichen wird dann von Browsern nicht als ein Tag angeschaut.</w:t>
       </w:r>
     </w:p>
     <w:p>
@@ -18948,23 +17368,18 @@
         <w:fldChar w:fldCharType="end"/>
       </w:r>
       <w:r>
-        <w:t xml:space="preserve"> HTML Bereinigungs</w:t>
-      </w:r>
-      <w:bookmarkStart w:id="97" w:name="_GoBack"/>
+        <w:t xml:space="preserve"> HTML Bereinigungsbeispiel</w:t>
+      </w:r>
+    </w:p>
+    <w:p>
+      <w:pPr>
+        <w:pStyle w:val="berschrift1"/>
+      </w:pPr>
+      <w:bookmarkStart w:id="97" w:name="_Toc35948544"/>
+      <w:r>
+        <w:t>Literaturverzeichnis</w:t>
+      </w:r>
       <w:bookmarkEnd w:id="97"/>
-      <w:r>
-        <w:t>beispiel</w:t>
-      </w:r>
-    </w:p>
-    <w:p>
-      <w:pPr>
-        <w:pStyle w:val="berschrift1"/>
-      </w:pPr>
-      <w:bookmarkStart w:id="98" w:name="_Toc35948544"/>
-      <w:r>
-        <w:t>Literaturverzeichnis</w:t>
-      </w:r>
-      <w:bookmarkEnd w:id="98"/>
     </w:p>
     <w:tbl>
       <w:tblPr>
@@ -19085,15 +17500,7 @@
           </w:tcPr>
           <w:p>
             <w:r>
-              <w:t xml:space="preserve">Mime </w:t>
-            </w:r>
-            <w:proofErr w:type="spellStart"/>
-            <w:r>
-              <w:t>Types</w:t>
-            </w:r>
-            <w:proofErr w:type="spellEnd"/>
-            <w:r>
-              <w:t xml:space="preserve"> wurden für verschiedene Diagramme verwendet.</w:t>
+              <w:t>Mime Types wurden für verschiedene Diagramme verwendet.</w:t>
             </w:r>
           </w:p>
         </w:tc>
@@ -19364,13 +17771,8 @@
           </w:tcPr>
           <w:p>
             <w:r>
-              <w:t xml:space="preserve">Datentypen von </w:t>
-            </w:r>
-            <w:proofErr w:type="spellStart"/>
-            <w:r>
-              <w:t>PostgreSQL</w:t>
-            </w:r>
-            <w:proofErr w:type="spellEnd"/>
+              <w:t>Datentypen von PostgreSQL</w:t>
+            </w:r>
           </w:p>
         </w:tc>
       </w:tr>
@@ -19485,6 +17887,45 @@
           </w:p>
         </w:tc>
       </w:tr>
+      <w:tr>
+        <w:tc>
+          <w:tcPr>
+            <w:tcW w:w="3023" w:type="dxa"/>
+          </w:tcPr>
+          <w:p>
+            <w:hyperlink r:id="rId65" w:history="1">
+              <w:r>
+                <w:rPr>
+                  <w:rStyle w:val="Hyperlink"/>
+                </w:rPr>
+                <w:t>https://stackoverflow.com/questions/1957273/how-do-i-generate-a-random-string-of-length-x-a-z-only-in-python</w:t>
+              </w:r>
+            </w:hyperlink>
+          </w:p>
+        </w:tc>
+        <w:tc>
+          <w:tcPr>
+            <w:tcW w:w="3024" w:type="dxa"/>
+          </w:tcPr>
+          <w:p>
+            <w:r>
+              <w:t>30.03.2020</w:t>
+            </w:r>
+          </w:p>
+        </w:tc>
+        <w:tc>
+          <w:tcPr>
+            <w:tcW w:w="3024" w:type="dxa"/>
+          </w:tcPr>
+          <w:p>
+            <w:r>
+              <w:t>Hilfestellung für die Erstellung eines Random Strings einer gewissen Länge.</w:t>
+            </w:r>
+            <w:bookmarkStart w:id="98" w:name="_GoBack"/>
+            <w:bookmarkEnd w:id="98"/>
+          </w:p>
+        </w:tc>
+      </w:tr>
     </w:tbl>
     <w:p/>
     <w:p>
@@ -19493,6 +17934,7 @@
       </w:pPr>
       <w:bookmarkStart w:id="99" w:name="_Toc35948545"/>
       <w:r>
+        <w:lastRenderedPageBreak/>
         <w:t>Abbildungsverzeichnis</w:t>
       </w:r>
       <w:bookmarkEnd w:id="99"/>
@@ -21004,39 +19446,7 @@
         <w:annotationRef/>
       </w:r>
       <w:r>
-        <w:t xml:space="preserve">Überarbeite </w:t>
-      </w:r>
-      <w:proofErr w:type="spellStart"/>
-      <w:r>
-        <w:t>well</w:t>
-      </w:r>
-      <w:proofErr w:type="spellEnd"/>
-      <w:r>
-        <w:t xml:space="preserve"> wert </w:t>
-      </w:r>
-      <w:proofErr w:type="spellStart"/>
-      <w:r>
-        <w:t>no</w:t>
-      </w:r>
-      <w:proofErr w:type="spellEnd"/>
-      <w:r>
-        <w:t xml:space="preserve"> in </w:t>
-      </w:r>
-      <w:proofErr w:type="spellStart"/>
-      <w:r>
-        <w:t>volt</w:t>
-      </w:r>
-      <w:proofErr w:type="spellEnd"/>
-      <w:r>
-        <w:t xml:space="preserve"> muss </w:t>
-      </w:r>
-      <w:proofErr w:type="spellStart"/>
-      <w:r>
-        <w:t>umgrechnet</w:t>
-      </w:r>
-      <w:proofErr w:type="spellEnd"/>
-      <w:r>
-        <w:t xml:space="preserve"> werde</w:t>
+        <w:t>Überarbeite well wert no in volt muss umgrechnet werde</w:t>
       </w:r>
     </w:p>
   </w:comment>
@@ -21052,15 +19462,7 @@
         <w:annotationRef/>
       </w:r>
       <w:r>
-        <w:t xml:space="preserve">Storage </w:t>
-      </w:r>
-      <w:proofErr w:type="spellStart"/>
-      <w:r>
-        <w:t>hinzuefüege</w:t>
-      </w:r>
-      <w:proofErr w:type="spellEnd"/>
-      <w:r>
-        <w:t>?</w:t>
+        <w:t>Storage hinzuefüege?</w:t>
       </w:r>
     </w:p>
   </w:comment>
@@ -21156,26 +19558,16 @@
           <w:pPr>
             <w:pStyle w:val="AbsenderFusszeile"/>
           </w:pPr>
-          <w:proofErr w:type="spellStart"/>
           <w:r>
-            <w:t>Avectris</w:t>
-          </w:r>
-          <w:proofErr w:type="spellEnd"/>
-          <w:r>
-            <w:t xml:space="preserve"> AG</w:t>
+            <w:t>Avectris AG</w:t>
           </w:r>
         </w:p>
         <w:p>
           <w:pPr>
             <w:pStyle w:val="AbsenderFusszeile"/>
           </w:pPr>
-          <w:proofErr w:type="spellStart"/>
           <w:r>
-            <w:t>Bruggerstrasse</w:t>
-          </w:r>
-          <w:proofErr w:type="spellEnd"/>
-          <w:r>
-            <w:t xml:space="preserve"> 68</w:t>
+            <w:t>Bruggerstrasse 68</w:t>
           </w:r>
         </w:p>
         <w:p>
@@ -21411,13 +19803,8 @@
           <w:pPr>
             <w:pStyle w:val="AbsenderFusszeile"/>
           </w:pPr>
-          <w:proofErr w:type="spellStart"/>
           <w:r>
-            <w:t>Avectris</w:t>
-          </w:r>
-          <w:proofErr w:type="spellEnd"/>
-          <w:r>
-            <w:t xml:space="preserve"> AG</w:t>
+            <w:t>Avectris AG</w:t>
           </w:r>
         </w:p>
         <w:p>
@@ -21554,7 +19941,7 @@
             <w:rPr>
               <w:noProof/>
             </w:rPr>
-            <w:t>47</w:t>
+            <w:t>46</w:t>
           </w:r>
           <w:r>
             <w:rPr>
@@ -21676,13 +20063,8 @@
           <w:pPr>
             <w:pStyle w:val="AbsenderFusszeile"/>
           </w:pPr>
-          <w:proofErr w:type="spellStart"/>
           <w:r>
-            <w:t>Avectris</w:t>
-          </w:r>
-          <w:proofErr w:type="spellEnd"/>
-          <w:r>
-            <w:t xml:space="preserve"> AG</w:t>
+            <w:t>Avectris AG</w:t>
           </w:r>
         </w:p>
         <w:p>
@@ -21855,7 +20237,7 @@
             <w:rPr>
               <w:noProof/>
             </w:rPr>
-            <w:t>46</w:t>
+            <w:t>47</w:t>
           </w:r>
           <w:r>
             <w:rPr>
@@ -26724,6 +25106,7 @@
     <w:rsid w:val="001600EF"/>
     <w:rsid w:val="00403E8B"/>
     <w:rsid w:val="00417F9E"/>
+    <w:rsid w:val="00652B9C"/>
     <w:rsid w:val="00850146"/>
     <w:rsid w:val="00BC50E1"/>
   </w:rsids>
@@ -27430,7 +25813,7 @@
 </file>
 
 <file path=customXml/itemProps1.xml><?xml version="1.0" encoding="utf-8"?>
-<ds:datastoreItem xmlns:ds="http://schemas.openxmlformats.org/officeDocument/2006/customXml" ds:itemID="{9B37BBB4-4491-4EAF-88F6-B537F85D0B4B}">
+<ds:datastoreItem xmlns:ds="http://schemas.openxmlformats.org/officeDocument/2006/customXml" ds:itemID="{4AE75F81-FC55-4977-9EE9-433E92557E83}">
   <ds:schemaRefs>
     <ds:schemaRef ds:uri="http://schemas.openxmlformats.org/officeDocument/2006/bibliography"/>
   </ds:schemaRefs>

</xml_diff>